<commit_message>
Added platform discussion section to interim report - needs placing later but the basics are in.
</commit_message>
<xml_diff>
--- a/doc/G52GRP-InterimReport.docx
+++ b/doc/G52GRP-InterimReport.docx
@@ -575,29 +575,476 @@
       </w:r>
     </w:p>
     <w:p>
-      <w:pPr>
-        <w:jc w:val="both"/>
-      </w:pPr>
-      <w:r>
-        <w:t>We have decided on a</w:t>
-      </w:r>
-      <w:r>
-        <w:t>n</w:t>
-      </w:r>
-      <w:r>
-        <w:t xml:space="preserve"> ‘upgrading’ approach to the project where we wil</w:t>
-      </w:r>
-      <w:r>
-        <w:t xml:space="preserve">l </w:t>
-      </w:r>
-      <w:r>
-        <w:t xml:space="preserve">write documentation for </w:t>
-      </w:r>
-      <w:r>
-        <w:t xml:space="preserve">and build various versions of the program each one with more functionality than the previous until we have a final version which </w:t>
-      </w:r>
-      <w:r>
-        <w:t>meets all requirements.</w:t>
+      <w:r>
+        <w:br w:type="page"/>
+      </w:r>
+    </w:p>
+    <w:p>
+      <w:pPr>
+        <w:pStyle w:val="Heading1"/>
+      </w:pPr>
+      <w:r>
+        <w:lastRenderedPageBreak/>
+        <w:t>The Platform</w:t>
+      </w:r>
+    </w:p>
+    <w:p/>
+    <w:p>
+      <w:pPr>
+        <w:jc w:val="both"/>
+      </w:pPr>
+      <w:r>
+        <w:t>Firstly, the group had to decide whether to develop our application in one of two ways: a web-based application, or a desktop-based application.</w:t>
+      </w:r>
+    </w:p>
+    <w:p>
+      <w:pPr>
+        <w:pStyle w:val="Heading2"/>
+      </w:pPr>
+      <w:r>
+        <w:t>Web-Based</w:t>
+      </w:r>
+    </w:p>
+    <w:p/>
+    <w:tbl>
+      <w:tblPr>
+        <w:tblStyle w:val="LightShading-Accent1"/>
+        <w:tblW w:w="0" w:type="auto"/>
+        <w:tblLook w:val="0420"/>
+      </w:tblPr>
+      <w:tblGrid>
+        <w:gridCol w:w="4788"/>
+        <w:gridCol w:w="4788"/>
+      </w:tblGrid>
+      <w:tr>
+        <w:trPr>
+          <w:cnfStyle w:val="100000000000"/>
+        </w:trPr>
+        <w:tc>
+          <w:tcPr>
+            <w:tcW w:w="4788" w:type="dxa"/>
+          </w:tcPr>
+          <w:p>
+            <w:pPr>
+              <w:jc w:val="both"/>
+            </w:pPr>
+            <w:r>
+              <w:t>Advantages</w:t>
+            </w:r>
+          </w:p>
+        </w:tc>
+        <w:tc>
+          <w:tcPr>
+            <w:tcW w:w="4788" w:type="dxa"/>
+          </w:tcPr>
+          <w:p>
+            <w:pPr>
+              <w:jc w:val="both"/>
+            </w:pPr>
+            <w:r>
+              <w:t>Disadvantages</w:t>
+            </w:r>
+          </w:p>
+        </w:tc>
+      </w:tr>
+      <w:tr>
+        <w:trPr>
+          <w:cnfStyle w:val="000000100000"/>
+        </w:trPr>
+        <w:tc>
+          <w:tcPr>
+            <w:tcW w:w="4788" w:type="dxa"/>
+          </w:tcPr>
+          <w:p>
+            <w:pPr>
+              <w:jc w:val="both"/>
+            </w:pPr>
+            <w:r>
+              <w:t>Faster development</w:t>
+            </w:r>
+          </w:p>
+        </w:tc>
+        <w:tc>
+          <w:tcPr>
+            <w:tcW w:w="4788" w:type="dxa"/>
+          </w:tcPr>
+          <w:p>
+            <w:pPr>
+              <w:jc w:val="both"/>
+            </w:pPr>
+            <w:r>
+              <w:t>Limited to one-way communication (request-response)</w:t>
+            </w:r>
+          </w:p>
+        </w:tc>
+      </w:tr>
+      <w:tr>
+        <w:tc>
+          <w:tcPr>
+            <w:tcW w:w="4788" w:type="dxa"/>
+          </w:tcPr>
+          <w:p>
+            <w:pPr>
+              <w:jc w:val="both"/>
+            </w:pPr>
+            <w:r>
+              <w:t>User-interface layout simplified (HTML + CSS)</w:t>
+            </w:r>
+          </w:p>
+        </w:tc>
+        <w:tc>
+          <w:tcPr>
+            <w:tcW w:w="4788" w:type="dxa"/>
+          </w:tcPr>
+          <w:p>
+            <w:pPr>
+              <w:jc w:val="both"/>
+            </w:pPr>
+            <w:r>
+              <w:t>Interactive UI is more difficult (requiring JavaScript</w:t>
+            </w:r>
+            <w:r>
+              <w:t xml:space="preserve"> or Flash</w:t>
+            </w:r>
+            <w:r>
+              <w:t>)</w:t>
+            </w:r>
+          </w:p>
+        </w:tc>
+      </w:tr>
+      <w:tr>
+        <w:trPr>
+          <w:cnfStyle w:val="000000100000"/>
+        </w:trPr>
+        <w:tc>
+          <w:tcPr>
+            <w:tcW w:w="4788" w:type="dxa"/>
+          </w:tcPr>
+          <w:p>
+            <w:pPr>
+              <w:jc w:val="both"/>
+            </w:pPr>
+            <w:r>
+              <w:t>Does not require installation of a client</w:t>
+            </w:r>
+          </w:p>
+        </w:tc>
+        <w:tc>
+          <w:tcPr>
+            <w:tcW w:w="4788" w:type="dxa"/>
+          </w:tcPr>
+          <w:p>
+            <w:pPr>
+              <w:jc w:val="both"/>
+            </w:pPr>
+          </w:p>
+        </w:tc>
+      </w:tr>
+      <w:tr>
+        <w:tc>
+          <w:tcPr>
+            <w:tcW w:w="4788" w:type="dxa"/>
+          </w:tcPr>
+          <w:p>
+            <w:pPr>
+              <w:jc w:val="both"/>
+            </w:pPr>
+            <w:r>
+              <w:t>Truly multi-platform</w:t>
+            </w:r>
+          </w:p>
+        </w:tc>
+        <w:tc>
+          <w:tcPr>
+            <w:tcW w:w="4788" w:type="dxa"/>
+          </w:tcPr>
+          <w:p>
+            <w:pPr>
+              <w:jc w:val="both"/>
+            </w:pPr>
+          </w:p>
+        </w:tc>
+      </w:tr>
+      <w:tr>
+        <w:trPr>
+          <w:cnfStyle w:val="000000100000"/>
+        </w:trPr>
+        <w:tc>
+          <w:tcPr>
+            <w:tcW w:w="4788" w:type="dxa"/>
+          </w:tcPr>
+          <w:p>
+            <w:pPr>
+              <w:jc w:val="both"/>
+            </w:pPr>
+            <w:r>
+              <w:t>Possibility of SaaS (Software as a Service)</w:t>
+            </w:r>
+          </w:p>
+        </w:tc>
+        <w:tc>
+          <w:tcPr>
+            <w:tcW w:w="4788" w:type="dxa"/>
+          </w:tcPr>
+          <w:p>
+            <w:pPr>
+              <w:jc w:val="both"/>
+            </w:pPr>
+          </w:p>
+        </w:tc>
+      </w:tr>
+    </w:tbl>
+    <w:p>
+      <w:pPr>
+        <w:pStyle w:val="Heading2"/>
+      </w:pPr>
+      <w:r>
+        <w:t>Desktop-Based</w:t>
+      </w:r>
+    </w:p>
+    <w:p/>
+    <w:tbl>
+      <w:tblPr>
+        <w:tblStyle w:val="LightShading-Accent1"/>
+        <w:tblW w:w="0" w:type="auto"/>
+        <w:tblLook w:val="0420"/>
+      </w:tblPr>
+      <w:tblGrid>
+        <w:gridCol w:w="4788"/>
+        <w:gridCol w:w="4788"/>
+      </w:tblGrid>
+      <w:tr>
+        <w:trPr>
+          <w:cnfStyle w:val="100000000000"/>
+        </w:trPr>
+        <w:tc>
+          <w:tcPr>
+            <w:tcW w:w="4788" w:type="dxa"/>
+          </w:tcPr>
+          <w:p>
+            <w:pPr>
+              <w:jc w:val="both"/>
+            </w:pPr>
+            <w:r>
+              <w:t>Advantages</w:t>
+            </w:r>
+          </w:p>
+        </w:tc>
+        <w:tc>
+          <w:tcPr>
+            <w:tcW w:w="4788" w:type="dxa"/>
+          </w:tcPr>
+          <w:p>
+            <w:pPr>
+              <w:jc w:val="both"/>
+            </w:pPr>
+            <w:r>
+              <w:t>Disadvantages</w:t>
+            </w:r>
+          </w:p>
+        </w:tc>
+      </w:tr>
+      <w:tr>
+        <w:trPr>
+          <w:cnfStyle w:val="000000100000"/>
+        </w:trPr>
+        <w:tc>
+          <w:tcPr>
+            <w:tcW w:w="4788" w:type="dxa"/>
+          </w:tcPr>
+          <w:p>
+            <w:pPr>
+              <w:jc w:val="both"/>
+            </w:pPr>
+            <w:r>
+              <w:t>Two-way communication possible (via sockets)</w:t>
+            </w:r>
+          </w:p>
+        </w:tc>
+        <w:tc>
+          <w:tcPr>
+            <w:tcW w:w="4788" w:type="dxa"/>
+          </w:tcPr>
+          <w:p>
+            <w:pPr>
+              <w:jc w:val="both"/>
+            </w:pPr>
+            <w:r>
+              <w:t xml:space="preserve">Slower development (custom </w:t>
+            </w:r>
+            <w:r>
+              <w:t>protocol</w:t>
+            </w:r>
+            <w:r>
+              <w:t xml:space="preserve"> may be required)</w:t>
+            </w:r>
+          </w:p>
+        </w:tc>
+      </w:tr>
+      <w:tr>
+        <w:tc>
+          <w:tcPr>
+            <w:tcW w:w="4788" w:type="dxa"/>
+          </w:tcPr>
+          <w:p>
+            <w:pPr>
+              <w:jc w:val="both"/>
+            </w:pPr>
+            <w:r>
+              <w:t xml:space="preserve">Implementing an </w:t>
+            </w:r>
+            <w:r>
+              <w:t>interactive</w:t>
+            </w:r>
+            <w:r>
+              <w:t xml:space="preserve"> UI is easier</w:t>
+            </w:r>
+          </w:p>
+        </w:tc>
+        <w:tc>
+          <w:tcPr>
+            <w:tcW w:w="4788" w:type="dxa"/>
+          </w:tcPr>
+          <w:p>
+            <w:pPr>
+              <w:jc w:val="both"/>
+            </w:pPr>
+            <w:r>
+              <w:t>User-interface implementation is more difficult</w:t>
+            </w:r>
+          </w:p>
+        </w:tc>
+      </w:tr>
+      <w:tr>
+        <w:trPr>
+          <w:cnfStyle w:val="000000100000"/>
+        </w:trPr>
+        <w:tc>
+          <w:tcPr>
+            <w:tcW w:w="4788" w:type="dxa"/>
+          </w:tcPr>
+          <w:p>
+            <w:pPr>
+              <w:jc w:val="both"/>
+            </w:pPr>
+          </w:p>
+        </w:tc>
+        <w:tc>
+          <w:tcPr>
+            <w:tcW w:w="4788" w:type="dxa"/>
+          </w:tcPr>
+          <w:p>
+            <w:pPr>
+              <w:jc w:val="both"/>
+            </w:pPr>
+            <w:r>
+              <w:t>Requires installation on all client machines</w:t>
+            </w:r>
+          </w:p>
+        </w:tc>
+      </w:tr>
+      <w:tr>
+        <w:tc>
+          <w:tcPr>
+            <w:tcW w:w="4788" w:type="dxa"/>
+          </w:tcPr>
+          <w:p>
+            <w:pPr>
+              <w:jc w:val="both"/>
+            </w:pPr>
+          </w:p>
+        </w:tc>
+        <w:tc>
+          <w:tcPr>
+            <w:tcW w:w="4788" w:type="dxa"/>
+          </w:tcPr>
+          <w:p>
+            <w:pPr>
+              <w:jc w:val="both"/>
+            </w:pPr>
+            <w:r>
+              <w:t>Hard to make truly multi-platform application</w:t>
+            </w:r>
+          </w:p>
+        </w:tc>
+      </w:tr>
+      <w:tr>
+        <w:trPr>
+          <w:cnfStyle w:val="000000100000"/>
+        </w:trPr>
+        <w:tc>
+          <w:tcPr>
+            <w:tcW w:w="4788" w:type="dxa"/>
+          </w:tcPr>
+          <w:p>
+            <w:pPr>
+              <w:jc w:val="both"/>
+            </w:pPr>
+          </w:p>
+        </w:tc>
+        <w:tc>
+          <w:tcPr>
+            <w:tcW w:w="4788" w:type="dxa"/>
+          </w:tcPr>
+          <w:p>
+            <w:pPr>
+              <w:jc w:val="both"/>
+            </w:pPr>
+            <w:r>
+              <w:t>SaaS is ruled-out</w:t>
+            </w:r>
+          </w:p>
+        </w:tc>
+      </w:tr>
+    </w:tbl>
+    <w:p>
+      <w:pPr>
+        <w:jc w:val="both"/>
+      </w:pPr>
+    </w:p>
+    <w:p>
+      <w:pPr>
+        <w:jc w:val="both"/>
+      </w:pPr>
+      <w:r>
+        <w:t>The group felt that the advantages of a web-based application are so great that our development should focus on this style.</w:t>
+      </w:r>
+    </w:p>
+    <w:p>
+      <w:pPr>
+        <w:jc w:val="both"/>
+      </w:pPr>
+      <w:r>
+        <w:t>Though the fact that a web-based application is forced to adhere to the request-response nature of HTTP may require some creative programming, we feel that this is an obstacle that can be overcome.</w:t>
+      </w:r>
+    </w:p>
+    <w:p>
+      <w:pPr>
+        <w:jc w:val="both"/>
+      </w:pPr>
+      <w:r>
+        <w:t>Next, the group needed to decide on a language and/or framework to use for the development of the project. Broadly, we had two options at this point - we could either write the entire application from scratch, or use a web framework to ease the development and speed up the process. However, frameworks can hamper development if they are too inflexible - so this choice is vital.</w:t>
+      </w:r>
+    </w:p>
+    <w:p>
+      <w:pPr>
+        <w:jc w:val="both"/>
+      </w:pPr>
+      <w:r>
+        <w:t xml:space="preserve">There are a number of web frameworks that would be suitable for a project such as this - Ruby on Rails, CakePHP, and Django to name but a few. However, Rob has prior experience programming using the </w:t>
+      </w:r>
+      <w:r>
+        <w:rPr>
+          <w:b/>
+        </w:rPr>
+        <w:t>Django</w:t>
+      </w:r>
+      <w:r>
+        <w:t xml:space="preserve"> web framework, which is written using the Python programming language. Though there was a belief that Django would be suitable for our project – the only way to know for sure was to build a </w:t>
+      </w:r>
+      <w:r>
+        <w:lastRenderedPageBreak/>
+        <w:t>prototype, to act as a “feasibility study” – in order to find out whether we could indeed implement our project using Django. The results of this study are recorded in the next section of this report.</w:t>
       </w:r>
     </w:p>
     <w:p>
@@ -1027,6 +1474,53 @@
     <w:qFormat/>
     <w:rsid w:val="00EB1F30"/>
   </w:style>
+  <w:style w:type="paragraph" w:styleId="Heading1">
+    <w:name w:val="heading 1"/>
+    <w:basedOn w:val="Normal"/>
+    <w:next w:val="Normal"/>
+    <w:link w:val="Heading1Char"/>
+    <w:uiPriority w:val="9"/>
+    <w:qFormat/>
+    <w:rsid w:val="009D23EA"/>
+    <w:pPr>
+      <w:keepNext/>
+      <w:keepLines/>
+      <w:spacing w:before="480" w:after="0"/>
+      <w:outlineLvl w:val="0"/>
+    </w:pPr>
+    <w:rPr>
+      <w:rFonts w:asciiTheme="majorHAnsi" w:eastAsiaTheme="majorEastAsia" w:hAnsiTheme="majorHAnsi" w:cstheme="majorBidi"/>
+      <w:b/>
+      <w:bCs/>
+      <w:color w:val="365F91" w:themeColor="accent1" w:themeShade="BF"/>
+      <w:sz w:val="28"/>
+      <w:szCs w:val="28"/>
+    </w:rPr>
+  </w:style>
+  <w:style w:type="paragraph" w:styleId="Heading2">
+    <w:name w:val="heading 2"/>
+    <w:basedOn w:val="Normal"/>
+    <w:next w:val="Normal"/>
+    <w:link w:val="Heading2Char"/>
+    <w:uiPriority w:val="9"/>
+    <w:unhideWhenUsed/>
+    <w:qFormat/>
+    <w:rsid w:val="009D23EA"/>
+    <w:pPr>
+      <w:keepNext/>
+      <w:keepLines/>
+      <w:spacing w:before="200" w:after="0"/>
+      <w:outlineLvl w:val="1"/>
+    </w:pPr>
+    <w:rPr>
+      <w:rFonts w:asciiTheme="majorHAnsi" w:eastAsiaTheme="majorEastAsia" w:hAnsiTheme="majorHAnsi" w:cstheme="majorBidi"/>
+      <w:b/>
+      <w:bCs/>
+      <w:color w:val="4F81BD" w:themeColor="accent1"/>
+      <w:sz w:val="26"/>
+      <w:szCs w:val="26"/>
+    </w:rPr>
+  </w:style>
   <w:style w:type="character" w:default="1" w:styleId="DefaultParagraphFont">
     <w:name w:val="Default Paragraph Font"/>
     <w:uiPriority w:val="1"/>
@@ -1095,6 +1589,165 @@
       <w:sz w:val="16"/>
       <w:szCs w:val="16"/>
     </w:rPr>
+  </w:style>
+  <w:style w:type="character" w:customStyle="1" w:styleId="Heading1Char">
+    <w:name w:val="Heading 1 Char"/>
+    <w:basedOn w:val="DefaultParagraphFont"/>
+    <w:link w:val="Heading1"/>
+    <w:uiPriority w:val="9"/>
+    <w:rsid w:val="009D23EA"/>
+    <w:rPr>
+      <w:rFonts w:asciiTheme="majorHAnsi" w:eastAsiaTheme="majorEastAsia" w:hAnsiTheme="majorHAnsi" w:cstheme="majorBidi"/>
+      <w:b/>
+      <w:bCs/>
+      <w:color w:val="365F91" w:themeColor="accent1" w:themeShade="BF"/>
+      <w:sz w:val="28"/>
+      <w:szCs w:val="28"/>
+    </w:rPr>
+  </w:style>
+  <w:style w:type="character" w:customStyle="1" w:styleId="Heading2Char">
+    <w:name w:val="Heading 2 Char"/>
+    <w:basedOn w:val="DefaultParagraphFont"/>
+    <w:link w:val="Heading2"/>
+    <w:uiPriority w:val="9"/>
+    <w:rsid w:val="009D23EA"/>
+    <w:rPr>
+      <w:rFonts w:asciiTheme="majorHAnsi" w:eastAsiaTheme="majorEastAsia" w:hAnsiTheme="majorHAnsi" w:cstheme="majorBidi"/>
+      <w:b/>
+      <w:bCs/>
+      <w:color w:val="4F81BD" w:themeColor="accent1"/>
+      <w:sz w:val="26"/>
+      <w:szCs w:val="26"/>
+    </w:rPr>
+  </w:style>
+  <w:style w:type="table" w:styleId="TableGrid">
+    <w:name w:val="Table Grid"/>
+    <w:basedOn w:val="TableNormal"/>
+    <w:uiPriority w:val="59"/>
+    <w:rsid w:val="009D23EA"/>
+    <w:pPr>
+      <w:spacing w:after="0" w:line="240" w:lineRule="auto"/>
+    </w:pPr>
+    <w:tblPr>
+      <w:tblInd w:w="0" w:type="dxa"/>
+      <w:tblBorders>
+        <w:top w:val="single" w:sz="4" w:space="0" w:color="000000" w:themeColor="text1"/>
+        <w:left w:val="single" w:sz="4" w:space="0" w:color="000000" w:themeColor="text1"/>
+        <w:bottom w:val="single" w:sz="4" w:space="0" w:color="000000" w:themeColor="text1"/>
+        <w:right w:val="single" w:sz="4" w:space="0" w:color="000000" w:themeColor="text1"/>
+        <w:insideH w:val="single" w:sz="4" w:space="0" w:color="000000" w:themeColor="text1"/>
+        <w:insideV w:val="single" w:sz="4" w:space="0" w:color="000000" w:themeColor="text1"/>
+      </w:tblBorders>
+      <w:tblCellMar>
+        <w:top w:w="0" w:type="dxa"/>
+        <w:left w:w="108" w:type="dxa"/>
+        <w:bottom w:w="0" w:type="dxa"/>
+        <w:right w:w="108" w:type="dxa"/>
+      </w:tblCellMar>
+    </w:tblPr>
+  </w:style>
+  <w:style w:type="table" w:styleId="LightShading-Accent1">
+    <w:name w:val="Light Shading Accent 1"/>
+    <w:basedOn w:val="TableNormal"/>
+    <w:uiPriority w:val="60"/>
+    <w:rsid w:val="00334CF6"/>
+    <w:pPr>
+      <w:spacing w:after="0" w:line="240" w:lineRule="auto"/>
+    </w:pPr>
+    <w:rPr>
+      <w:color w:val="365F91" w:themeColor="accent1" w:themeShade="BF"/>
+    </w:rPr>
+    <w:tblPr>
+      <w:tblStyleRowBandSize w:val="1"/>
+      <w:tblStyleColBandSize w:val="1"/>
+      <w:tblInd w:w="0" w:type="dxa"/>
+      <w:tblBorders>
+        <w:top w:val="single" w:sz="8" w:space="0" w:color="4F81BD" w:themeColor="accent1"/>
+        <w:bottom w:val="single" w:sz="8" w:space="0" w:color="4F81BD" w:themeColor="accent1"/>
+      </w:tblBorders>
+      <w:tblCellMar>
+        <w:top w:w="0" w:type="dxa"/>
+        <w:left w:w="108" w:type="dxa"/>
+        <w:bottom w:w="0" w:type="dxa"/>
+        <w:right w:w="108" w:type="dxa"/>
+      </w:tblCellMar>
+    </w:tblPr>
+    <w:tblStylePr w:type="firstRow">
+      <w:pPr>
+        <w:spacing w:before="0" w:after="0" w:line="240" w:lineRule="auto"/>
+      </w:pPr>
+      <w:rPr>
+        <w:b/>
+        <w:bCs/>
+      </w:rPr>
+      <w:tblPr/>
+      <w:tcPr>
+        <w:tcBorders>
+          <w:top w:val="single" w:sz="8" w:space="0" w:color="4F81BD" w:themeColor="accent1"/>
+          <w:left w:val="nil"/>
+          <w:bottom w:val="single" w:sz="8" w:space="0" w:color="4F81BD" w:themeColor="accent1"/>
+          <w:right w:val="nil"/>
+          <w:insideH w:val="nil"/>
+          <w:insideV w:val="nil"/>
+        </w:tcBorders>
+      </w:tcPr>
+    </w:tblStylePr>
+    <w:tblStylePr w:type="lastRow">
+      <w:pPr>
+        <w:spacing w:before="0" w:after="0" w:line="240" w:lineRule="auto"/>
+      </w:pPr>
+      <w:rPr>
+        <w:b/>
+        <w:bCs/>
+      </w:rPr>
+      <w:tblPr/>
+      <w:tcPr>
+        <w:tcBorders>
+          <w:top w:val="single" w:sz="8" w:space="0" w:color="4F81BD" w:themeColor="accent1"/>
+          <w:left w:val="nil"/>
+          <w:bottom w:val="single" w:sz="8" w:space="0" w:color="4F81BD" w:themeColor="accent1"/>
+          <w:right w:val="nil"/>
+          <w:insideH w:val="nil"/>
+          <w:insideV w:val="nil"/>
+        </w:tcBorders>
+      </w:tcPr>
+    </w:tblStylePr>
+    <w:tblStylePr w:type="firstCol">
+      <w:rPr>
+        <w:b/>
+        <w:bCs/>
+      </w:rPr>
+    </w:tblStylePr>
+    <w:tblStylePr w:type="lastCol">
+      <w:rPr>
+        <w:b/>
+        <w:bCs/>
+      </w:rPr>
+    </w:tblStylePr>
+    <w:tblStylePr w:type="band1Vert">
+      <w:tblPr/>
+      <w:tcPr>
+        <w:tcBorders>
+          <w:left w:val="nil"/>
+          <w:right w:val="nil"/>
+          <w:insideH w:val="nil"/>
+          <w:insideV w:val="nil"/>
+        </w:tcBorders>
+        <w:shd w:val="clear" w:color="auto" w:fill="D3DFEE" w:themeFill="accent1" w:themeFillTint="3F"/>
+      </w:tcPr>
+    </w:tblStylePr>
+    <w:tblStylePr w:type="band1Horz">
+      <w:tblPr/>
+      <w:tcPr>
+        <w:tcBorders>
+          <w:left w:val="nil"/>
+          <w:right w:val="nil"/>
+          <w:insideH w:val="nil"/>
+          <w:insideV w:val="nil"/>
+        </w:tcBorders>
+        <w:shd w:val="clear" w:color="auto" w:fill="D3DFEE" w:themeFill="accent1" w:themeFillTint="3F"/>
+      </w:tcPr>
+    </w:tblStylePr>
   </w:style>
 </w:styles>
 </file>

</xml_diff>

<commit_message>
Added headings for structure (as suggested by Steve), and started writing the technical research section.
</commit_message>
<xml_diff>
--- a/doc/G52GRP-InterimReport.docx
+++ b/doc/G52GRP-InterimReport.docx
@@ -195,8 +195,13 @@
         <w:tab/>
       </w:r>
       <w:r>
-        <w:t>Dr. Steven Benford</w:t>
-      </w:r>
+        <w:t xml:space="preserve">Dr. Steven </w:t>
+      </w:r>
+      <w:proofErr w:type="spellStart"/>
+      <w:r>
+        <w:t>Benford</w:t>
+      </w:r>
+      <w:proofErr w:type="spellEnd"/>
     </w:p>
     <w:p>
       <w:pPr>
@@ -236,8 +241,13 @@
         <w:t xml:space="preserve">, </w:t>
       </w:r>
       <w:r>
-        <w:t>William Redrup</w:t>
-      </w:r>
+        <w:t xml:space="preserve">William </w:t>
+      </w:r>
+      <w:proofErr w:type="spellStart"/>
+      <w:r>
+        <w:t>Redrup</w:t>
+      </w:r>
+      <w:proofErr w:type="spellEnd"/>
       <w:r>
         <w:rPr>
           <w:b/>
@@ -245,8 +255,13 @@
         <w:t xml:space="preserve">, </w:t>
       </w:r>
       <w:r>
-        <w:t>Tammie Seo</w:t>
-      </w:r>
+        <w:t xml:space="preserve">Tammie </w:t>
+      </w:r>
+      <w:proofErr w:type="spellStart"/>
+      <w:r>
+        <w:t>Seo</w:t>
+      </w:r>
+      <w:proofErr w:type="spellEnd"/>
       <w:r>
         <w:rPr>
           <w:b/>
@@ -257,8 +272,13 @@
         <w:t>Christopher</w:t>
       </w:r>
       <w:r>
-        <w:t xml:space="preserve"> Lensvelt</w:t>
-      </w:r>
+        <w:t xml:space="preserve"> </w:t>
+      </w:r>
+      <w:proofErr w:type="spellStart"/>
+      <w:r>
+        <w:t>Lensvelt</w:t>
+      </w:r>
+      <w:proofErr w:type="spellEnd"/>
       <w:r>
         <w:rPr>
           <w:b/>
@@ -280,50 +300,1175 @@
         </w:rPr>
         <w:t xml:space="preserve">, </w:t>
       </w:r>
+      <w:proofErr w:type="spellStart"/>
       <w:r>
         <w:t>Zhongda</w:t>
       </w:r>
+      <w:proofErr w:type="spellEnd"/>
       <w:r>
         <w:t xml:space="preserve"> Zhu</w:t>
       </w:r>
     </w:p>
-    <w:p>
-      <w:pPr>
-        <w:jc w:val="center"/>
-      </w:pPr>
-      <w:r>
-        <w:rPr>
-          <w:b/>
-        </w:rPr>
+    <w:sdt>
+      <w:sdtPr>
+        <w:id w:val="17539422"/>
+        <w:docPartObj>
+          <w:docPartGallery w:val="Table of Contents"/>
+          <w:docPartUnique/>
+        </w:docPartObj>
+      </w:sdtPr>
+      <w:sdtEndPr>
+        <w:rPr>
+          <w:rFonts w:asciiTheme="minorHAnsi" w:eastAsiaTheme="minorHAnsi" w:hAnsiTheme="minorHAnsi" w:cstheme="minorBidi"/>
+          <w:b w:val="0"/>
+          <w:bCs w:val="0"/>
+          <w:color w:val="auto"/>
+          <w:sz w:val="22"/>
+          <w:szCs w:val="22"/>
+        </w:rPr>
+      </w:sdtEndPr>
+      <w:sdtContent>
+        <w:p>
+          <w:pPr>
+            <w:pStyle w:val="TOCHeading"/>
+          </w:pPr>
+          <w:r>
+            <w:t>Table of Contents</w:t>
+          </w:r>
+        </w:p>
+        <w:p>
+          <w:pPr>
+            <w:pStyle w:val="TOC1"/>
+            <w:tabs>
+              <w:tab w:val="right" w:leader="dot" w:pos="9350"/>
+            </w:tabs>
+            <w:rPr>
+              <w:rFonts w:eastAsiaTheme="minorEastAsia"/>
+              <w:noProof/>
+              <w:lang w:val="en-GB" w:eastAsia="en-GB"/>
+            </w:rPr>
+          </w:pPr>
+          <w:r>
+            <w:fldChar w:fldCharType="begin"/>
+          </w:r>
+          <w:r>
+            <w:instrText xml:space="preserve"> TOC \o "1-3" \h \z \u </w:instrText>
+          </w:r>
+          <w:r>
+            <w:fldChar w:fldCharType="separate"/>
+          </w:r>
+          <w:hyperlink w:anchor="_Toc246482544" w:history="1">
+            <w:r>
+              <w:rPr>
+                <w:rStyle w:val="Hyperlink"/>
+                <w:noProof/>
+              </w:rPr>
+              <w:t>Introduction</w:t>
+            </w:r>
+            <w:r>
+              <w:rPr>
+                <w:noProof/>
+                <w:webHidden/>
+              </w:rPr>
+              <w:tab/>
+            </w:r>
+            <w:r>
+              <w:rPr>
+                <w:noProof/>
+                <w:webHidden/>
+              </w:rPr>
+              <w:fldChar w:fldCharType="begin"/>
+            </w:r>
+            <w:r>
+              <w:rPr>
+                <w:noProof/>
+                <w:webHidden/>
+              </w:rPr>
+              <w:instrText xml:space="preserve"> PAGEREF _Toc246482544 \h </w:instrText>
+            </w:r>
+            <w:r>
+              <w:rPr>
+                <w:noProof/>
+                <w:webHidden/>
+              </w:rPr>
+            </w:r>
+            <w:r>
+              <w:rPr>
+                <w:noProof/>
+                <w:webHidden/>
+              </w:rPr>
+              <w:fldChar w:fldCharType="separate"/>
+            </w:r>
+            <w:r>
+              <w:rPr>
+                <w:noProof/>
+                <w:webHidden/>
+              </w:rPr>
+              <w:t>3</w:t>
+            </w:r>
+            <w:r>
+              <w:rPr>
+                <w:noProof/>
+                <w:webHidden/>
+              </w:rPr>
+              <w:fldChar w:fldCharType="end"/>
+            </w:r>
+          </w:hyperlink>
+        </w:p>
+        <w:p>
+          <w:pPr>
+            <w:pStyle w:val="TOC1"/>
+            <w:tabs>
+              <w:tab w:val="right" w:leader="dot" w:pos="9350"/>
+            </w:tabs>
+            <w:rPr>
+              <w:rFonts w:eastAsiaTheme="minorEastAsia"/>
+              <w:noProof/>
+              <w:lang w:val="en-GB" w:eastAsia="en-GB"/>
+            </w:rPr>
+          </w:pPr>
+          <w:hyperlink w:anchor="_Toc246482545" w:history="1">
+            <w:r>
+              <w:rPr>
+                <w:rStyle w:val="Hyperlink"/>
+                <w:noProof/>
+              </w:rPr>
+              <w:t>The Problem</w:t>
+            </w:r>
+            <w:r>
+              <w:rPr>
+                <w:noProof/>
+                <w:webHidden/>
+              </w:rPr>
+              <w:tab/>
+            </w:r>
+            <w:r>
+              <w:rPr>
+                <w:noProof/>
+                <w:webHidden/>
+              </w:rPr>
+              <w:fldChar w:fldCharType="begin"/>
+            </w:r>
+            <w:r>
+              <w:rPr>
+                <w:noProof/>
+                <w:webHidden/>
+              </w:rPr>
+              <w:instrText xml:space="preserve"> PAGEREF _Toc246482545 \h </w:instrText>
+            </w:r>
+            <w:r>
+              <w:rPr>
+                <w:noProof/>
+                <w:webHidden/>
+              </w:rPr>
+            </w:r>
+            <w:r>
+              <w:rPr>
+                <w:noProof/>
+                <w:webHidden/>
+              </w:rPr>
+              <w:fldChar w:fldCharType="separate"/>
+            </w:r>
+            <w:r>
+              <w:rPr>
+                <w:noProof/>
+                <w:webHidden/>
+              </w:rPr>
+              <w:t>3</w:t>
+            </w:r>
+            <w:r>
+              <w:rPr>
+                <w:noProof/>
+                <w:webHidden/>
+              </w:rPr>
+              <w:fldChar w:fldCharType="end"/>
+            </w:r>
+          </w:hyperlink>
+        </w:p>
+        <w:p>
+          <w:pPr>
+            <w:pStyle w:val="TOC1"/>
+            <w:tabs>
+              <w:tab w:val="right" w:leader="dot" w:pos="9350"/>
+            </w:tabs>
+            <w:rPr>
+              <w:rFonts w:eastAsiaTheme="minorEastAsia"/>
+              <w:noProof/>
+              <w:lang w:val="en-GB" w:eastAsia="en-GB"/>
+            </w:rPr>
+          </w:pPr>
+          <w:hyperlink w:anchor="_Toc246482546" w:history="1">
+            <w:r>
+              <w:rPr>
+                <w:rStyle w:val="Hyperlink"/>
+                <w:noProof/>
+              </w:rPr>
+              <w:t>Background Information/Research</w:t>
+            </w:r>
+            <w:r>
+              <w:rPr>
+                <w:noProof/>
+                <w:webHidden/>
+              </w:rPr>
+              <w:tab/>
+            </w:r>
+            <w:r>
+              <w:rPr>
+                <w:noProof/>
+                <w:webHidden/>
+              </w:rPr>
+              <w:fldChar w:fldCharType="begin"/>
+            </w:r>
+            <w:r>
+              <w:rPr>
+                <w:noProof/>
+                <w:webHidden/>
+              </w:rPr>
+              <w:instrText xml:space="preserve"> PAGEREF _Toc246482546 \h </w:instrText>
+            </w:r>
+            <w:r>
+              <w:rPr>
+                <w:noProof/>
+                <w:webHidden/>
+              </w:rPr>
+            </w:r>
+            <w:r>
+              <w:rPr>
+                <w:noProof/>
+                <w:webHidden/>
+              </w:rPr>
+              <w:fldChar w:fldCharType="separate"/>
+            </w:r>
+            <w:r>
+              <w:rPr>
+                <w:noProof/>
+                <w:webHidden/>
+              </w:rPr>
+              <w:t>3</w:t>
+            </w:r>
+            <w:r>
+              <w:rPr>
+                <w:noProof/>
+                <w:webHidden/>
+              </w:rPr>
+              <w:fldChar w:fldCharType="end"/>
+            </w:r>
+          </w:hyperlink>
+        </w:p>
+        <w:p>
+          <w:pPr>
+            <w:pStyle w:val="TOC2"/>
+            <w:tabs>
+              <w:tab w:val="right" w:leader="dot" w:pos="9350"/>
+            </w:tabs>
+            <w:rPr>
+              <w:rFonts w:eastAsiaTheme="minorEastAsia"/>
+              <w:noProof/>
+              <w:lang w:val="en-GB" w:eastAsia="en-GB"/>
+            </w:rPr>
+          </w:pPr>
+          <w:hyperlink w:anchor="_Toc246482547" w:history="1">
+            <w:r>
+              <w:rPr>
+                <w:rStyle w:val="Hyperlink"/>
+                <w:noProof/>
+              </w:rPr>
+              <w:t>Survey of Existing Systems</w:t>
+            </w:r>
+            <w:r>
+              <w:rPr>
+                <w:noProof/>
+                <w:webHidden/>
+              </w:rPr>
+              <w:tab/>
+            </w:r>
+            <w:r>
+              <w:rPr>
+                <w:noProof/>
+                <w:webHidden/>
+              </w:rPr>
+              <w:fldChar w:fldCharType="begin"/>
+            </w:r>
+            <w:r>
+              <w:rPr>
+                <w:noProof/>
+                <w:webHidden/>
+              </w:rPr>
+              <w:instrText xml:space="preserve"> PAGEREF _Toc246482547 \h </w:instrText>
+            </w:r>
+            <w:r>
+              <w:rPr>
+                <w:noProof/>
+                <w:webHidden/>
+              </w:rPr>
+            </w:r>
+            <w:r>
+              <w:rPr>
+                <w:noProof/>
+                <w:webHidden/>
+              </w:rPr>
+              <w:fldChar w:fldCharType="separate"/>
+            </w:r>
+            <w:r>
+              <w:rPr>
+                <w:noProof/>
+                <w:webHidden/>
+              </w:rPr>
+              <w:t>3</w:t>
+            </w:r>
+            <w:r>
+              <w:rPr>
+                <w:noProof/>
+                <w:webHidden/>
+              </w:rPr>
+              <w:fldChar w:fldCharType="end"/>
+            </w:r>
+          </w:hyperlink>
+        </w:p>
+        <w:p>
+          <w:pPr>
+            <w:pStyle w:val="TOC2"/>
+            <w:tabs>
+              <w:tab w:val="right" w:leader="dot" w:pos="9350"/>
+            </w:tabs>
+            <w:rPr>
+              <w:rFonts w:eastAsiaTheme="minorEastAsia"/>
+              <w:noProof/>
+              <w:lang w:val="en-GB" w:eastAsia="en-GB"/>
+            </w:rPr>
+          </w:pPr>
+          <w:hyperlink w:anchor="_Toc246482548" w:history="1">
+            <w:r>
+              <w:rPr>
+                <w:rStyle w:val="Hyperlink"/>
+                <w:noProof/>
+              </w:rPr>
+              <w:t>Market Research</w:t>
+            </w:r>
+            <w:r>
+              <w:rPr>
+                <w:noProof/>
+                <w:webHidden/>
+              </w:rPr>
+              <w:tab/>
+            </w:r>
+            <w:r>
+              <w:rPr>
+                <w:noProof/>
+                <w:webHidden/>
+              </w:rPr>
+              <w:fldChar w:fldCharType="begin"/>
+            </w:r>
+            <w:r>
+              <w:rPr>
+                <w:noProof/>
+                <w:webHidden/>
+              </w:rPr>
+              <w:instrText xml:space="preserve"> PAGEREF _Toc246482548 \h </w:instrText>
+            </w:r>
+            <w:r>
+              <w:rPr>
+                <w:noProof/>
+                <w:webHidden/>
+              </w:rPr>
+            </w:r>
+            <w:r>
+              <w:rPr>
+                <w:noProof/>
+                <w:webHidden/>
+              </w:rPr>
+              <w:fldChar w:fldCharType="separate"/>
+            </w:r>
+            <w:r>
+              <w:rPr>
+                <w:noProof/>
+                <w:webHidden/>
+              </w:rPr>
+              <w:t>3</w:t>
+            </w:r>
+            <w:r>
+              <w:rPr>
+                <w:noProof/>
+                <w:webHidden/>
+              </w:rPr>
+              <w:fldChar w:fldCharType="end"/>
+            </w:r>
+          </w:hyperlink>
+        </w:p>
+        <w:p>
+          <w:pPr>
+            <w:pStyle w:val="TOC2"/>
+            <w:tabs>
+              <w:tab w:val="right" w:leader="dot" w:pos="9350"/>
+            </w:tabs>
+            <w:rPr>
+              <w:rFonts w:eastAsiaTheme="minorEastAsia"/>
+              <w:noProof/>
+              <w:lang w:val="en-GB" w:eastAsia="en-GB"/>
+            </w:rPr>
+          </w:pPr>
+          <w:hyperlink w:anchor="_Toc246482549" w:history="1">
+            <w:r>
+              <w:rPr>
+                <w:rStyle w:val="Hyperlink"/>
+                <w:noProof/>
+              </w:rPr>
+              <w:t>Technical Research</w:t>
+            </w:r>
+            <w:r>
+              <w:rPr>
+                <w:noProof/>
+                <w:webHidden/>
+              </w:rPr>
+              <w:tab/>
+            </w:r>
+            <w:r>
+              <w:rPr>
+                <w:noProof/>
+                <w:webHidden/>
+              </w:rPr>
+              <w:fldChar w:fldCharType="begin"/>
+            </w:r>
+            <w:r>
+              <w:rPr>
+                <w:noProof/>
+                <w:webHidden/>
+              </w:rPr>
+              <w:instrText xml:space="preserve"> PAGEREF _Toc246482549 \h </w:instrText>
+            </w:r>
+            <w:r>
+              <w:rPr>
+                <w:noProof/>
+                <w:webHidden/>
+              </w:rPr>
+            </w:r>
+            <w:r>
+              <w:rPr>
+                <w:noProof/>
+                <w:webHidden/>
+              </w:rPr>
+              <w:fldChar w:fldCharType="separate"/>
+            </w:r>
+            <w:r>
+              <w:rPr>
+                <w:noProof/>
+                <w:webHidden/>
+              </w:rPr>
+              <w:t>3</w:t>
+            </w:r>
+            <w:r>
+              <w:rPr>
+                <w:noProof/>
+                <w:webHidden/>
+              </w:rPr>
+              <w:fldChar w:fldCharType="end"/>
+            </w:r>
+          </w:hyperlink>
+        </w:p>
+        <w:p>
+          <w:pPr>
+            <w:pStyle w:val="TOC1"/>
+            <w:tabs>
+              <w:tab w:val="right" w:leader="dot" w:pos="9350"/>
+            </w:tabs>
+            <w:rPr>
+              <w:rFonts w:eastAsiaTheme="minorEastAsia"/>
+              <w:noProof/>
+              <w:lang w:val="en-GB" w:eastAsia="en-GB"/>
+            </w:rPr>
+          </w:pPr>
+          <w:hyperlink w:anchor="_Toc246482550" w:history="1">
+            <w:r>
+              <w:rPr>
+                <w:rStyle w:val="Hyperlink"/>
+                <w:noProof/>
+              </w:rPr>
+              <w:t>Requirements Specification</w:t>
+            </w:r>
+            <w:r>
+              <w:rPr>
+                <w:noProof/>
+                <w:webHidden/>
+              </w:rPr>
+              <w:tab/>
+            </w:r>
+            <w:r>
+              <w:rPr>
+                <w:noProof/>
+                <w:webHidden/>
+              </w:rPr>
+              <w:fldChar w:fldCharType="begin"/>
+            </w:r>
+            <w:r>
+              <w:rPr>
+                <w:noProof/>
+                <w:webHidden/>
+              </w:rPr>
+              <w:instrText xml:space="preserve"> PAGEREF _Toc246482550 \h </w:instrText>
+            </w:r>
+            <w:r>
+              <w:rPr>
+                <w:noProof/>
+                <w:webHidden/>
+              </w:rPr>
+            </w:r>
+            <w:r>
+              <w:rPr>
+                <w:noProof/>
+                <w:webHidden/>
+              </w:rPr>
+              <w:fldChar w:fldCharType="separate"/>
+            </w:r>
+            <w:r>
+              <w:rPr>
+                <w:noProof/>
+                <w:webHidden/>
+              </w:rPr>
+              <w:t>4</w:t>
+            </w:r>
+            <w:r>
+              <w:rPr>
+                <w:noProof/>
+                <w:webHidden/>
+              </w:rPr>
+              <w:fldChar w:fldCharType="end"/>
+            </w:r>
+          </w:hyperlink>
+        </w:p>
+        <w:p>
+          <w:pPr>
+            <w:pStyle w:val="TOC1"/>
+            <w:tabs>
+              <w:tab w:val="right" w:leader="dot" w:pos="9350"/>
+            </w:tabs>
+            <w:rPr>
+              <w:rFonts w:eastAsiaTheme="minorEastAsia"/>
+              <w:noProof/>
+              <w:lang w:val="en-GB" w:eastAsia="en-GB"/>
+            </w:rPr>
+          </w:pPr>
+          <w:hyperlink w:anchor="_Toc246482551" w:history="1">
+            <w:r>
+              <w:rPr>
+                <w:rStyle w:val="Hyperlink"/>
+                <w:noProof/>
+              </w:rPr>
+              <w:t>Initial Design &amp; UI</w:t>
+            </w:r>
+            <w:r>
+              <w:rPr>
+                <w:noProof/>
+                <w:webHidden/>
+              </w:rPr>
+              <w:tab/>
+            </w:r>
+            <w:r>
+              <w:rPr>
+                <w:noProof/>
+                <w:webHidden/>
+              </w:rPr>
+              <w:fldChar w:fldCharType="begin"/>
+            </w:r>
+            <w:r>
+              <w:rPr>
+                <w:noProof/>
+                <w:webHidden/>
+              </w:rPr>
+              <w:instrText xml:space="preserve"> PAGEREF _Toc246482551 \h </w:instrText>
+            </w:r>
+            <w:r>
+              <w:rPr>
+                <w:noProof/>
+                <w:webHidden/>
+              </w:rPr>
+            </w:r>
+            <w:r>
+              <w:rPr>
+                <w:noProof/>
+                <w:webHidden/>
+              </w:rPr>
+              <w:fldChar w:fldCharType="separate"/>
+            </w:r>
+            <w:r>
+              <w:rPr>
+                <w:noProof/>
+                <w:webHidden/>
+              </w:rPr>
+              <w:t>5</w:t>
+            </w:r>
+            <w:r>
+              <w:rPr>
+                <w:noProof/>
+                <w:webHidden/>
+              </w:rPr>
+              <w:fldChar w:fldCharType="end"/>
+            </w:r>
+          </w:hyperlink>
+        </w:p>
+        <w:p>
+          <w:pPr>
+            <w:pStyle w:val="TOC1"/>
+            <w:tabs>
+              <w:tab w:val="right" w:leader="dot" w:pos="9350"/>
+            </w:tabs>
+            <w:rPr>
+              <w:rFonts w:eastAsiaTheme="minorEastAsia"/>
+              <w:noProof/>
+              <w:lang w:val="en-GB" w:eastAsia="en-GB"/>
+            </w:rPr>
+          </w:pPr>
+          <w:hyperlink w:anchor="_Toc246482552" w:history="1">
+            <w:r>
+              <w:rPr>
+                <w:rStyle w:val="Hyperlink"/>
+                <w:noProof/>
+              </w:rPr>
+              <w:t>The Platform/Implementation</w:t>
+            </w:r>
+            <w:r>
+              <w:rPr>
+                <w:noProof/>
+                <w:webHidden/>
+              </w:rPr>
+              <w:tab/>
+            </w:r>
+            <w:r>
+              <w:rPr>
+                <w:noProof/>
+                <w:webHidden/>
+              </w:rPr>
+              <w:fldChar w:fldCharType="begin"/>
+            </w:r>
+            <w:r>
+              <w:rPr>
+                <w:noProof/>
+                <w:webHidden/>
+              </w:rPr>
+              <w:instrText xml:space="preserve"> PAGEREF _Toc246482552 \h </w:instrText>
+            </w:r>
+            <w:r>
+              <w:rPr>
+                <w:noProof/>
+                <w:webHidden/>
+              </w:rPr>
+            </w:r>
+            <w:r>
+              <w:rPr>
+                <w:noProof/>
+                <w:webHidden/>
+              </w:rPr>
+              <w:fldChar w:fldCharType="separate"/>
+            </w:r>
+            <w:r>
+              <w:rPr>
+                <w:noProof/>
+                <w:webHidden/>
+              </w:rPr>
+              <w:t>6</w:t>
+            </w:r>
+            <w:r>
+              <w:rPr>
+                <w:noProof/>
+                <w:webHidden/>
+              </w:rPr>
+              <w:fldChar w:fldCharType="end"/>
+            </w:r>
+          </w:hyperlink>
+        </w:p>
+        <w:p>
+          <w:pPr>
+            <w:pStyle w:val="TOC2"/>
+            <w:tabs>
+              <w:tab w:val="right" w:leader="dot" w:pos="9350"/>
+            </w:tabs>
+            <w:rPr>
+              <w:rFonts w:eastAsiaTheme="minorEastAsia"/>
+              <w:noProof/>
+              <w:lang w:val="en-GB" w:eastAsia="en-GB"/>
+            </w:rPr>
+          </w:pPr>
+          <w:hyperlink w:anchor="_Toc246482553" w:history="1">
+            <w:r>
+              <w:rPr>
+                <w:rStyle w:val="Hyperlink"/>
+                <w:noProof/>
+              </w:rPr>
+              <w:t>Web-Based</w:t>
+            </w:r>
+            <w:r>
+              <w:rPr>
+                <w:noProof/>
+                <w:webHidden/>
+              </w:rPr>
+              <w:tab/>
+            </w:r>
+            <w:r>
+              <w:rPr>
+                <w:noProof/>
+                <w:webHidden/>
+              </w:rPr>
+              <w:fldChar w:fldCharType="begin"/>
+            </w:r>
+            <w:r>
+              <w:rPr>
+                <w:noProof/>
+                <w:webHidden/>
+              </w:rPr>
+              <w:instrText xml:space="preserve"> PAGEREF _Toc246482553 \h </w:instrText>
+            </w:r>
+            <w:r>
+              <w:rPr>
+                <w:noProof/>
+                <w:webHidden/>
+              </w:rPr>
+            </w:r>
+            <w:r>
+              <w:rPr>
+                <w:noProof/>
+                <w:webHidden/>
+              </w:rPr>
+              <w:fldChar w:fldCharType="separate"/>
+            </w:r>
+            <w:r>
+              <w:rPr>
+                <w:noProof/>
+                <w:webHidden/>
+              </w:rPr>
+              <w:t>6</w:t>
+            </w:r>
+            <w:r>
+              <w:rPr>
+                <w:noProof/>
+                <w:webHidden/>
+              </w:rPr>
+              <w:fldChar w:fldCharType="end"/>
+            </w:r>
+          </w:hyperlink>
+        </w:p>
+        <w:p>
+          <w:pPr>
+            <w:pStyle w:val="TOC2"/>
+            <w:tabs>
+              <w:tab w:val="right" w:leader="dot" w:pos="9350"/>
+            </w:tabs>
+            <w:rPr>
+              <w:rFonts w:eastAsiaTheme="minorEastAsia"/>
+              <w:noProof/>
+              <w:lang w:val="en-GB" w:eastAsia="en-GB"/>
+            </w:rPr>
+          </w:pPr>
+          <w:hyperlink w:anchor="_Toc246482554" w:history="1">
+            <w:r>
+              <w:rPr>
+                <w:rStyle w:val="Hyperlink"/>
+                <w:noProof/>
+              </w:rPr>
+              <w:t>Desktop-Based</w:t>
+            </w:r>
+            <w:r>
+              <w:rPr>
+                <w:noProof/>
+                <w:webHidden/>
+              </w:rPr>
+              <w:tab/>
+            </w:r>
+            <w:r>
+              <w:rPr>
+                <w:noProof/>
+                <w:webHidden/>
+              </w:rPr>
+              <w:fldChar w:fldCharType="begin"/>
+            </w:r>
+            <w:r>
+              <w:rPr>
+                <w:noProof/>
+                <w:webHidden/>
+              </w:rPr>
+              <w:instrText xml:space="preserve"> PAGEREF _Toc246482554 \h </w:instrText>
+            </w:r>
+            <w:r>
+              <w:rPr>
+                <w:noProof/>
+                <w:webHidden/>
+              </w:rPr>
+            </w:r>
+            <w:r>
+              <w:rPr>
+                <w:noProof/>
+                <w:webHidden/>
+              </w:rPr>
+              <w:fldChar w:fldCharType="separate"/>
+            </w:r>
+            <w:r>
+              <w:rPr>
+                <w:noProof/>
+                <w:webHidden/>
+              </w:rPr>
+              <w:t>6</w:t>
+            </w:r>
+            <w:r>
+              <w:rPr>
+                <w:noProof/>
+                <w:webHidden/>
+              </w:rPr>
+              <w:fldChar w:fldCharType="end"/>
+            </w:r>
+          </w:hyperlink>
+        </w:p>
+        <w:p>
+          <w:pPr>
+            <w:pStyle w:val="TOC1"/>
+            <w:tabs>
+              <w:tab w:val="right" w:leader="dot" w:pos="9350"/>
+            </w:tabs>
+            <w:rPr>
+              <w:rFonts w:eastAsiaTheme="minorEastAsia"/>
+              <w:noProof/>
+              <w:lang w:val="en-GB" w:eastAsia="en-GB"/>
+            </w:rPr>
+          </w:pPr>
+          <w:hyperlink w:anchor="_Toc246482555" w:history="1">
+            <w:r>
+              <w:rPr>
+                <w:rStyle w:val="Hyperlink"/>
+                <w:noProof/>
+              </w:rPr>
+              <w:t>Initial Implementation/Prototyping</w:t>
+            </w:r>
+            <w:r>
+              <w:rPr>
+                <w:noProof/>
+                <w:webHidden/>
+              </w:rPr>
+              <w:tab/>
+            </w:r>
+            <w:r>
+              <w:rPr>
+                <w:noProof/>
+                <w:webHidden/>
+              </w:rPr>
+              <w:fldChar w:fldCharType="begin"/>
+            </w:r>
+            <w:r>
+              <w:rPr>
+                <w:noProof/>
+                <w:webHidden/>
+              </w:rPr>
+              <w:instrText xml:space="preserve"> PAGEREF _Toc246482555 \h </w:instrText>
+            </w:r>
+            <w:r>
+              <w:rPr>
+                <w:noProof/>
+                <w:webHidden/>
+              </w:rPr>
+            </w:r>
+            <w:r>
+              <w:rPr>
+                <w:noProof/>
+                <w:webHidden/>
+              </w:rPr>
+              <w:fldChar w:fldCharType="separate"/>
+            </w:r>
+            <w:r>
+              <w:rPr>
+                <w:noProof/>
+                <w:webHidden/>
+              </w:rPr>
+              <w:t>7</w:t>
+            </w:r>
+            <w:r>
+              <w:rPr>
+                <w:noProof/>
+                <w:webHidden/>
+              </w:rPr>
+              <w:fldChar w:fldCharType="end"/>
+            </w:r>
+          </w:hyperlink>
+        </w:p>
+        <w:p>
+          <w:pPr>
+            <w:pStyle w:val="TOC1"/>
+            <w:tabs>
+              <w:tab w:val="right" w:leader="dot" w:pos="9350"/>
+            </w:tabs>
+            <w:rPr>
+              <w:rFonts w:eastAsiaTheme="minorEastAsia"/>
+              <w:noProof/>
+              <w:lang w:val="en-GB" w:eastAsia="en-GB"/>
+            </w:rPr>
+          </w:pPr>
+          <w:hyperlink w:anchor="_Toc246482556" w:history="1">
+            <w:r>
+              <w:rPr>
+                <w:rStyle w:val="Hyperlink"/>
+                <w:noProof/>
+              </w:rPr>
+              <w:t>Problems Encountered</w:t>
+            </w:r>
+            <w:r>
+              <w:rPr>
+                <w:noProof/>
+                <w:webHidden/>
+              </w:rPr>
+              <w:tab/>
+            </w:r>
+            <w:r>
+              <w:rPr>
+                <w:noProof/>
+                <w:webHidden/>
+              </w:rPr>
+              <w:fldChar w:fldCharType="begin"/>
+            </w:r>
+            <w:r>
+              <w:rPr>
+                <w:noProof/>
+                <w:webHidden/>
+              </w:rPr>
+              <w:instrText xml:space="preserve"> PAGEREF _Toc246482556 \h </w:instrText>
+            </w:r>
+            <w:r>
+              <w:rPr>
+                <w:noProof/>
+                <w:webHidden/>
+              </w:rPr>
+            </w:r>
+            <w:r>
+              <w:rPr>
+                <w:noProof/>
+                <w:webHidden/>
+              </w:rPr>
+              <w:fldChar w:fldCharType="separate"/>
+            </w:r>
+            <w:r>
+              <w:rPr>
+                <w:noProof/>
+                <w:webHidden/>
+              </w:rPr>
+              <w:t>7</w:t>
+            </w:r>
+            <w:r>
+              <w:rPr>
+                <w:noProof/>
+                <w:webHidden/>
+              </w:rPr>
+              <w:fldChar w:fldCharType="end"/>
+            </w:r>
+          </w:hyperlink>
+        </w:p>
+        <w:p>
+          <w:pPr>
+            <w:pStyle w:val="TOC1"/>
+            <w:tabs>
+              <w:tab w:val="right" w:leader="dot" w:pos="9350"/>
+            </w:tabs>
+            <w:rPr>
+              <w:rFonts w:eastAsiaTheme="minorEastAsia"/>
+              <w:noProof/>
+              <w:lang w:val="en-GB" w:eastAsia="en-GB"/>
+            </w:rPr>
+          </w:pPr>
+          <w:hyperlink w:anchor="_Toc246482557" w:history="1">
+            <w:r>
+              <w:rPr>
+                <w:rStyle w:val="Hyperlink"/>
+                <w:noProof/>
+              </w:rPr>
+              <w:t>Time Plan</w:t>
+            </w:r>
+            <w:r>
+              <w:rPr>
+                <w:noProof/>
+                <w:webHidden/>
+              </w:rPr>
+              <w:tab/>
+            </w:r>
+            <w:r>
+              <w:rPr>
+                <w:noProof/>
+                <w:webHidden/>
+              </w:rPr>
+              <w:fldChar w:fldCharType="begin"/>
+            </w:r>
+            <w:r>
+              <w:rPr>
+                <w:noProof/>
+                <w:webHidden/>
+              </w:rPr>
+              <w:instrText xml:space="preserve"> PAGEREF _Toc246482557 \h </w:instrText>
+            </w:r>
+            <w:r>
+              <w:rPr>
+                <w:noProof/>
+                <w:webHidden/>
+              </w:rPr>
+            </w:r>
+            <w:r>
+              <w:rPr>
+                <w:noProof/>
+                <w:webHidden/>
+              </w:rPr>
+              <w:fldChar w:fldCharType="separate"/>
+            </w:r>
+            <w:r>
+              <w:rPr>
+                <w:noProof/>
+                <w:webHidden/>
+              </w:rPr>
+              <w:t>7</w:t>
+            </w:r>
+            <w:r>
+              <w:rPr>
+                <w:noProof/>
+                <w:webHidden/>
+              </w:rPr>
+              <w:fldChar w:fldCharType="end"/>
+            </w:r>
+          </w:hyperlink>
+        </w:p>
+        <w:p>
+          <w:r>
+            <w:fldChar w:fldCharType="end"/>
+          </w:r>
+        </w:p>
+      </w:sdtContent>
+    </w:sdt>
+    <w:p>
+      <w:pPr>
+        <w:rPr>
+          <w:rFonts w:asciiTheme="majorHAnsi" w:eastAsiaTheme="majorEastAsia" w:hAnsiTheme="majorHAnsi" w:cstheme="majorBidi"/>
+          <w:color w:val="17365D" w:themeColor="text2" w:themeShade="BF"/>
+          <w:spacing w:val="5"/>
+          <w:kern w:val="28"/>
+          <w:sz w:val="52"/>
+          <w:szCs w:val="52"/>
+        </w:rPr>
+      </w:pPr>
+      <w:r>
+        <w:br w:type="page"/>
+      </w:r>
+    </w:p>
+    <w:p>
+      <w:pPr>
+        <w:pStyle w:val="Title"/>
+      </w:pPr>
+      <w:r>
         <w:lastRenderedPageBreak/>
         <w:t>G52GRP Interim Report</w:t>
       </w:r>
     </w:p>
     <w:p>
       <w:pPr>
+        <w:pStyle w:val="Heading1"/>
+      </w:pPr>
+      <w:bookmarkStart w:id="0" w:name="_Toc246482544"/>
+      <w:r>
+        <w:t>Introduction</w:t>
+      </w:r>
+      <w:bookmarkEnd w:id="0"/>
+    </w:p>
+    <w:p>
+      <w:r>
+        <w:t>The purpose of this report is to present gp09-sdb’s progress regarding our project up until this point.</w:t>
+      </w:r>
+    </w:p>
+    <w:p>
+      <w:pPr>
+        <w:pStyle w:val="Heading1"/>
+      </w:pPr>
+      <w:bookmarkStart w:id="1" w:name="_Toc246482545"/>
+      <w:r>
+        <w:t>The Problem</w:t>
+      </w:r>
+      <w:bookmarkEnd w:id="1"/>
+    </w:p>
+    <w:p>
+      <w:pPr>
         <w:jc w:val="both"/>
       </w:pPr>
       <w:r>
-        <w:t>The purpose of this report is to present gp09-sdb’s progress regarding our project</w:t>
-      </w:r>
-      <w:r>
-        <w:t xml:space="preserve"> up until this point.  To clarify, gp09-sdb’s project is to design and create a Democratic Conferencing Tool.  Our primary aim is to introduce a new product to an existing market, with ideas both new and familiar to those who are interested in such products, as we feel it is important to research other successful systems whilst we intend to implement our own original features on top.</w:t>
-      </w:r>
-      <w:r>
-        <w:t xml:space="preserve">  The name given to the system was DemoConf, though this is subject to change at any point before the final planning stage. </w:t>
-      </w:r>
+        <w:t>To clarify, gp09-sdb’s project is to design and create a Democratic Conferencing Tool.  Our primary aim is to introduce a new product to an existing market, with ideas both new and familiar to those who are interested in such products, as we feel it is important to research other successful systems whilst we intend to implement our own original features on top.</w:t>
+      </w:r>
+      <w:r>
+        <w:t xml:space="preserve">  The name given to the system </w:t>
+      </w:r>
+      <w:r>
+        <w:t>is</w:t>
+      </w:r>
+      <w:r>
+        <w:t xml:space="preserve"> DemoConf, though this is subject to change at any point before the final planning stage. </w:t>
+      </w:r>
+    </w:p>
+    <w:p>
+      <w:pPr>
+        <w:pStyle w:val="Heading1"/>
+      </w:pPr>
+      <w:bookmarkStart w:id="2" w:name="_Toc246482546"/>
+      <w:r>
+        <w:t>Background Information/Research</w:t>
+      </w:r>
+      <w:bookmarkEnd w:id="2"/>
+    </w:p>
+    <w:p>
+      <w:pPr>
+        <w:pStyle w:val="Heading2"/>
+      </w:pPr>
+      <w:bookmarkStart w:id="3" w:name="_Toc246482547"/>
+      <w:r>
+        <w:t>Survey of Existing Systems</w:t>
+      </w:r>
+      <w:bookmarkEnd w:id="3"/>
     </w:p>
     <w:p>
       <w:pPr>
         <w:jc w:val="both"/>
       </w:pPr>
       <w:r>
-        <w:t xml:space="preserve">We have carried out research into similar systems, in order to gather a better understanding of features that are considered ‘a must’ for this type of project, and those that could perhaps be improved upon.  Two </w:t>
-      </w:r>
-      <w:r>
-        <w:t>particular projects that caught the attention of our researcher were Google Wave, which unfortunately is currently limited to invitation testing only (could be considered a closed beta), and Effusia Business Messenger, a very popular tool for conferencing in the business sector.  More on this can be found in the research notes.</w:t>
-      </w:r>
-    </w:p>
+        <w:t>We have carried out research into similar systems, in order to gather a better understanding of features that are considered ‘a must’ for this type of project, and those that could perhaps be improved upon.  Two particular projects that caught the attention of our researcher were Google Wave, which unfortunately is currently limited to invitation testing only (could be considered a closed beta), and Effusia Business Messenger, a very popular tool for conferencing in the business sector.  More on this can be found in the research notes.</w:t>
+      </w:r>
+    </w:p>
+    <w:p>
+      <w:pPr>
+        <w:pStyle w:val="Heading2"/>
+      </w:pPr>
+      <w:bookmarkStart w:id="4" w:name="_Toc246482548"/>
+      <w:r>
+        <w:t>Market Research</w:t>
+      </w:r>
+      <w:bookmarkEnd w:id="4"/>
+    </w:p>
+    <w:p>
+      <w:pPr>
+        <w:pStyle w:val="Heading2"/>
+      </w:pPr>
+      <w:bookmarkStart w:id="5" w:name="_Toc246482549"/>
+      <w:r>
+        <w:t>Technical Research</w:t>
+      </w:r>
+      <w:bookmarkEnd w:id="5"/>
+    </w:p>
+    <w:p>
+      <w:r>
+        <w:t xml:space="preserve">We carried out some initial research into the suitability of different platforms </w:t>
+      </w:r>
+      <w:r>
+        <w:t xml:space="preserve">for developing our application. Broadly, there were two areas in which we concentrated our research: web-based platforms and desktop-based platforms. </w:t>
+      </w:r>
+      <w:r>
+        <w:t xml:space="preserve">The group looked into a number of different options regarding each type of platform. For example, an application that extends a social networking website (such as Facebook) could be used. This would mean that a large part of the system would already be present (such as the user sign-up and login/authentication </w:t>
+      </w:r>
+      <w:r>
+        <w:t>modules</w:t>
+      </w:r>
+      <w:r>
+        <w:t>).</w:t>
+      </w:r>
+    </w:p>
+    <w:p>
+      <w:r>
+        <w:t>After some discussion, it was decided that our system should take the form of a web-based application. We therefore did not carry out any detailed research into desktop-based frameworks, as we would not need them for our project.</w:t>
+      </w:r>
+    </w:p>
+    <w:p/>
     <w:p>
       <w:pPr>
         <w:jc w:val="both"/>
@@ -486,18 +1631,39 @@
     </w:p>
     <w:p>
       <w:pPr>
-        <w:jc w:val="both"/>
-      </w:pPr>
-    </w:p>
-    <w:p>
-      <w:pPr>
-        <w:jc w:val="both"/>
-      </w:pPr>
-    </w:p>
-    <w:p>
-      <w:pPr>
-        <w:jc w:val="both"/>
-      </w:pPr>
+        <w:pStyle w:val="Heading1"/>
+      </w:pPr>
+      <w:bookmarkStart w:id="6" w:name="_Toc246482550"/>
+      <w:r>
+        <w:lastRenderedPageBreak/>
+        <w:t>Requirements Specification</w:t>
+      </w:r>
+      <w:bookmarkEnd w:id="6"/>
+    </w:p>
+    <w:p>
+      <w:pPr>
+        <w:rPr>
+          <w:rFonts w:asciiTheme="majorHAnsi" w:eastAsiaTheme="majorEastAsia" w:hAnsiTheme="majorHAnsi" w:cstheme="majorBidi"/>
+          <w:b/>
+          <w:bCs/>
+          <w:color w:val="365F91" w:themeColor="accent1" w:themeShade="BF"/>
+          <w:sz w:val="28"/>
+          <w:szCs w:val="28"/>
+        </w:rPr>
+      </w:pPr>
+      <w:r>
+        <w:br w:type="page"/>
+      </w:r>
+    </w:p>
+    <w:p>
+      <w:pPr>
+        <w:pStyle w:val="Heading1"/>
+      </w:pPr>
+      <w:bookmarkStart w:id="7" w:name="_Toc246482551"/>
+      <w:r>
+        <w:t>Initial Design &amp; UI</w:t>
+      </w:r>
+      <w:bookmarkEnd w:id="7"/>
     </w:p>
     <w:p>
       <w:pPr>
@@ -537,7 +1703,7 @@
                     </pic:cNvPicPr>
                   </pic:nvPicPr>
                   <pic:blipFill>
-                    <a:blip r:embed="rId5" cstate="print"/>
+                    <a:blip r:embed="rId6" cstate="print"/>
                     <a:srcRect/>
                     <a:stretch>
                       <a:fillRect/>
@@ -583,12 +1749,16 @@
       <w:pPr>
         <w:pStyle w:val="Heading1"/>
       </w:pPr>
+      <w:bookmarkStart w:id="8" w:name="_Toc246482552"/>
       <w:r>
         <w:lastRenderedPageBreak/>
         <w:t>The Platform</w:t>
       </w:r>
-    </w:p>
-    <w:p/>
+      <w:r>
+        <w:t>/Implementation</w:t>
+      </w:r>
+      <w:bookmarkEnd w:id="8"/>
+    </w:p>
     <w:p>
       <w:pPr>
         <w:jc w:val="both"/>
@@ -601,9 +1771,11 @@
       <w:pPr>
         <w:pStyle w:val="Heading2"/>
       </w:pPr>
+      <w:bookmarkStart w:id="9" w:name="_Toc246482553"/>
       <w:r>
         <w:t>Web-Based</w:t>
       </w:r>
+      <w:bookmarkEnd w:id="9"/>
     </w:p>
     <w:p/>
     <w:tbl>
@@ -778,7 +1950,15 @@
               <w:jc w:val="both"/>
             </w:pPr>
             <w:r>
-              <w:t>Possibility of SaaS (Software as a Service)</w:t>
+              <w:t xml:space="preserve">Possibility of </w:t>
+            </w:r>
+            <w:proofErr w:type="spellStart"/>
+            <w:r>
+              <w:t>SaaS</w:t>
+            </w:r>
+            <w:proofErr w:type="spellEnd"/>
+            <w:r>
+              <w:t xml:space="preserve"> (Software as a Service)</w:t>
             </w:r>
           </w:p>
         </w:tc>
@@ -798,9 +1978,11 @@
       <w:pPr>
         <w:pStyle w:val="Heading2"/>
       </w:pPr>
+      <w:bookmarkStart w:id="10" w:name="_Toc246482554"/>
       <w:r>
         <w:t>Desktop-Based</w:t>
       </w:r>
+      <w:bookmarkEnd w:id="10"/>
     </w:p>
     <w:p/>
     <w:tbl>
@@ -990,8 +2172,13 @@
             <w:pPr>
               <w:jc w:val="both"/>
             </w:pPr>
-            <w:r>
-              <w:t>SaaS is ruled-out</w:t>
+            <w:proofErr w:type="spellStart"/>
+            <w:r>
+              <w:t>SaaS</w:t>
+            </w:r>
+            <w:proofErr w:type="spellEnd"/>
+            <w:r>
+              <w:t xml:space="preserve"> is ruled-out</w:t>
             </w:r>
           </w:p>
         </w:tc>
@@ -1031,7 +2218,15 @@
         <w:jc w:val="both"/>
       </w:pPr>
       <w:r>
-        <w:t xml:space="preserve">There are a number of web frameworks that would be suitable for a project such as this - Ruby on Rails, CakePHP, and Django to name but a few. However, Rob has prior experience programming using the </w:t>
+        <w:t xml:space="preserve">There are a number of web frameworks that would be suitable for a project such as this - Ruby on Rails, </w:t>
+      </w:r>
+      <w:proofErr w:type="spellStart"/>
+      <w:r>
+        <w:t>CakePHP</w:t>
+      </w:r>
+      <w:proofErr w:type="spellEnd"/>
+      <w:r>
+        <w:t xml:space="preserve">, and Django to name but a few. However, Rob has prior experience programming using the </w:t>
       </w:r>
       <w:r>
         <w:rPr>
@@ -1049,9 +2244,37 @@
     </w:p>
     <w:p>
       <w:pPr>
-        <w:jc w:val="both"/>
-      </w:pPr>
-    </w:p>
+        <w:pStyle w:val="Heading1"/>
+      </w:pPr>
+      <w:bookmarkStart w:id="11" w:name="_Toc246482555"/>
+      <w:r>
+        <w:t>Initial Implementation/Prototyping</w:t>
+      </w:r>
+      <w:bookmarkEnd w:id="11"/>
+    </w:p>
+    <w:p/>
+    <w:p>
+      <w:pPr>
+        <w:pStyle w:val="Heading1"/>
+      </w:pPr>
+      <w:bookmarkStart w:id="12" w:name="_Toc246482556"/>
+      <w:r>
+        <w:t>Problems Encountered</w:t>
+      </w:r>
+      <w:bookmarkEnd w:id="12"/>
+    </w:p>
+    <w:p/>
+    <w:p>
+      <w:pPr>
+        <w:pStyle w:val="Heading1"/>
+      </w:pPr>
+      <w:bookmarkStart w:id="13" w:name="_Toc246482557"/>
+      <w:r>
+        <w:t>Time Plan</w:t>
+      </w:r>
+      <w:bookmarkEnd w:id="13"/>
+    </w:p>
+    <w:p/>
     <w:p>
       <w:pPr>
         <w:jc w:val="both"/>
@@ -1749,6 +2972,94 @@
       </w:tcPr>
     </w:tblStylePr>
   </w:style>
+  <w:style w:type="paragraph" w:styleId="Title">
+    <w:name w:val="Title"/>
+    <w:basedOn w:val="Normal"/>
+    <w:next w:val="Normal"/>
+    <w:link w:val="TitleChar"/>
+    <w:uiPriority w:val="10"/>
+    <w:qFormat/>
+    <w:rsid w:val="006C2113"/>
+    <w:pPr>
+      <w:pBdr>
+        <w:bottom w:val="single" w:sz="8" w:space="4" w:color="4F81BD" w:themeColor="accent1"/>
+      </w:pBdr>
+      <w:spacing w:after="300" w:line="240" w:lineRule="auto"/>
+      <w:contextualSpacing/>
+    </w:pPr>
+    <w:rPr>
+      <w:rFonts w:asciiTheme="majorHAnsi" w:eastAsiaTheme="majorEastAsia" w:hAnsiTheme="majorHAnsi" w:cstheme="majorBidi"/>
+      <w:color w:val="17365D" w:themeColor="text2" w:themeShade="BF"/>
+      <w:spacing w:val="5"/>
+      <w:kern w:val="28"/>
+      <w:sz w:val="52"/>
+      <w:szCs w:val="52"/>
+    </w:rPr>
+  </w:style>
+  <w:style w:type="character" w:customStyle="1" w:styleId="TitleChar">
+    <w:name w:val="Title Char"/>
+    <w:basedOn w:val="DefaultParagraphFont"/>
+    <w:link w:val="Title"/>
+    <w:uiPriority w:val="10"/>
+    <w:rsid w:val="006C2113"/>
+    <w:rPr>
+      <w:rFonts w:asciiTheme="majorHAnsi" w:eastAsiaTheme="majorEastAsia" w:hAnsiTheme="majorHAnsi" w:cstheme="majorBidi"/>
+      <w:color w:val="17365D" w:themeColor="text2" w:themeShade="BF"/>
+      <w:spacing w:val="5"/>
+      <w:kern w:val="28"/>
+      <w:sz w:val="52"/>
+      <w:szCs w:val="52"/>
+    </w:rPr>
+  </w:style>
+  <w:style w:type="paragraph" w:styleId="TOCHeading">
+    <w:name w:val="TOC Heading"/>
+    <w:basedOn w:val="Heading1"/>
+    <w:next w:val="Normal"/>
+    <w:uiPriority w:val="39"/>
+    <w:semiHidden/>
+    <w:unhideWhenUsed/>
+    <w:qFormat/>
+    <w:rsid w:val="006C2113"/>
+    <w:pPr>
+      <w:outlineLvl w:val="9"/>
+    </w:pPr>
+  </w:style>
+  <w:style w:type="paragraph" w:styleId="TOC1">
+    <w:name w:val="toc 1"/>
+    <w:basedOn w:val="Normal"/>
+    <w:next w:val="Normal"/>
+    <w:autoRedefine/>
+    <w:uiPriority w:val="39"/>
+    <w:unhideWhenUsed/>
+    <w:rsid w:val="006C2113"/>
+    <w:pPr>
+      <w:spacing w:after="100"/>
+    </w:pPr>
+  </w:style>
+  <w:style w:type="paragraph" w:styleId="TOC2">
+    <w:name w:val="toc 2"/>
+    <w:basedOn w:val="Normal"/>
+    <w:next w:val="Normal"/>
+    <w:autoRedefine/>
+    <w:uiPriority w:val="39"/>
+    <w:unhideWhenUsed/>
+    <w:rsid w:val="006C2113"/>
+    <w:pPr>
+      <w:spacing w:after="100"/>
+      <w:ind w:left="220"/>
+    </w:pPr>
+  </w:style>
+  <w:style w:type="character" w:styleId="Hyperlink">
+    <w:name w:val="Hyperlink"/>
+    <w:basedOn w:val="DefaultParagraphFont"/>
+    <w:uiPriority w:val="99"/>
+    <w:unhideWhenUsed/>
+    <w:rsid w:val="006C2113"/>
+    <w:rPr>
+      <w:color w:val="0000FF" w:themeColor="hyperlink"/>
+      <w:u w:val="single"/>
+    </w:rPr>
+  </w:style>
 </w:styles>
 </file>
 
@@ -2033,4 +3344,16 @@
   <a:objectDefaults/>
   <a:extraClrSchemeLst/>
 </a:theme>
+</file>
+
+<file path=customXml/item1.xml><?xml version="1.0" encoding="utf-8"?>
+<b:Sources xmlns:b="http://schemas.openxmlformats.org/officeDocument/2006/bibliography" xmlns="http://schemas.openxmlformats.org/officeDocument/2006/bibliography" SelectedStyle="\APA.XSL" StyleName="APA"/>
+</file>
+
+<file path=customXml/itemProps1.xml><?xml version="1.0" encoding="utf-8"?>
+<ds:datastoreItem xmlns:ds="http://schemas.openxmlformats.org/officeDocument/2006/customXml" ds:itemID="{F8B22F56-FA93-40DC-9EEE-B67F63523D7B}">
+  <ds:schemaRefs>
+    <ds:schemaRef ds:uri="http://schemas.openxmlformats.org/officeDocument/2006/bibliography"/>
+  </ds:schemaRefs>
+</ds:datastoreItem>
 </file>
</xml_diff>

<commit_message>
Tiny changes to report
</commit_message>
<xml_diff>
--- a/doc/G52GRP-InterimReport.docx
+++ b/doc/G52GRP-InterimReport.docx
@@ -311,22 +311,20 @@
     </w:p>
     <w:sdt>
       <w:sdtPr>
+        <w:rPr>
+          <w:rFonts w:asciiTheme="minorHAnsi" w:eastAsiaTheme="minorHAnsi" w:hAnsiTheme="minorHAnsi" w:cstheme="minorBidi"/>
+          <w:b w:val="0"/>
+          <w:bCs w:val="0"/>
+          <w:color w:val="auto"/>
+          <w:sz w:val="22"/>
+          <w:szCs w:val="22"/>
+        </w:rPr>
         <w:id w:val="17539422"/>
         <w:docPartObj>
           <w:docPartGallery w:val="Table of Contents"/>
           <w:docPartUnique/>
         </w:docPartObj>
       </w:sdtPr>
-      <w:sdtEndPr>
-        <w:rPr>
-          <w:rFonts w:asciiTheme="minorHAnsi" w:eastAsiaTheme="minorHAnsi" w:hAnsiTheme="minorHAnsi" w:cstheme="minorBidi"/>
-          <w:b w:val="0"/>
-          <w:bCs w:val="0"/>
-          <w:color w:val="auto"/>
-          <w:sz w:val="22"/>
-          <w:szCs w:val="22"/>
-        </w:rPr>
-      </w:sdtEndPr>
       <w:sdtContent>
         <w:p>
           <w:pPr>
@@ -1451,7 +1449,13 @@
         <w:t xml:space="preserve">We carried out some initial research into the suitability of different platforms </w:t>
       </w:r>
       <w:r>
-        <w:t xml:space="preserve">for developing our application. Broadly, there were two areas in which we concentrated our research: web-based platforms and desktop-based platforms. </w:t>
+        <w:t xml:space="preserve">for developing our application. Broadly, there were two areas in which we </w:t>
+      </w:r>
+      <w:r>
+        <w:t>could continue</w:t>
+      </w:r>
+      <w:r>
+        <w:t xml:space="preserve">: web-based platforms and desktop-based platforms. </w:t>
       </w:r>
       <w:r>
         <w:t xml:space="preserve">The group looked into a number of different options regarding each type of platform. For example, an application that extends a social networking website (such as Facebook) could be used. This would mean that a large part of the system would already be present (such as the user sign-up and login/authentication </w:t>
@@ -1465,10 +1469,29 @@
     </w:p>
     <w:p>
       <w:r>
-        <w:t>After some discussion, it was decided that our system should take the form of a web-based application. We therefore did not carry out any detailed research into desktop-based frameworks, as we would not need them for our project.</w:t>
+        <w:t xml:space="preserve">After some discussion, it was decided that our system should take the form of a web-based application. We therefore did not carry out any detailed research into desktop-based frameworks, as we would not </w:t>
+      </w:r>
+      <w:r>
+        <w:t>require</w:t>
+      </w:r>
+      <w:r>
+        <w:t xml:space="preserve"> </w:t>
+      </w:r>
+      <w:r>
+        <w:t>it</w:t>
+      </w:r>
+      <w:r>
+        <w:t xml:space="preserve"> for our project.</w:t>
       </w:r>
     </w:p>
     <w:p/>
+    <w:p/>
+    <w:p>
+      <w:r>
+        <w:lastRenderedPageBreak/>
+        <w:t>--- OLD STUFF ---</w:t>
+      </w:r>
+    </w:p>
     <w:p>
       <w:pPr>
         <w:jc w:val="both"/>
@@ -1628,6 +1651,9 @@
       <w:pPr>
         <w:jc w:val="both"/>
       </w:pPr>
+      <w:r>
+        <w:t>--- END OLD STUFF ---</w:t>
+      </w:r>
     </w:p>
     <w:p>
       <w:pPr>
@@ -1635,7 +1661,6 @@
       </w:pPr>
       <w:bookmarkStart w:id="6" w:name="_Toc246482550"/>
       <w:r>
-        <w:lastRenderedPageBreak/>
         <w:t>Requirements Specification</w:t>
       </w:r>
       <w:bookmarkEnd w:id="6"/>
@@ -1661,6 +1686,7 @@
       </w:pPr>
       <w:bookmarkStart w:id="7" w:name="_Toc246482551"/>
       <w:r>
+        <w:lastRenderedPageBreak/>
         <w:t>Initial Design &amp; UI</w:t>
       </w:r>
       <w:bookmarkEnd w:id="7"/>
@@ -1950,15 +1976,7 @@
               <w:jc w:val="both"/>
             </w:pPr>
             <w:r>
-              <w:t xml:space="preserve">Possibility of </w:t>
-            </w:r>
-            <w:proofErr w:type="spellStart"/>
-            <w:r>
-              <w:t>SaaS</w:t>
-            </w:r>
-            <w:proofErr w:type="spellEnd"/>
-            <w:r>
-              <w:t xml:space="preserve"> (Software as a Service)</w:t>
+              <w:t>Possibility of SaaS (Software as a Service)</w:t>
             </w:r>
           </w:p>
         </w:tc>
@@ -2172,13 +2190,8 @@
             <w:pPr>
               <w:jc w:val="both"/>
             </w:pPr>
-            <w:proofErr w:type="spellStart"/>
-            <w:r>
-              <w:t>SaaS</w:t>
-            </w:r>
-            <w:proofErr w:type="spellEnd"/>
-            <w:r>
-              <w:t xml:space="preserve"> is ruled-out</w:t>
+            <w:r>
+              <w:t>SaaS is ruled-out</w:t>
             </w:r>
           </w:p>
         </w:tc>
@@ -2218,15 +2231,7 @@
         <w:jc w:val="both"/>
       </w:pPr>
       <w:r>
-        <w:t xml:space="preserve">There are a number of web frameworks that would be suitable for a project such as this - Ruby on Rails, </w:t>
-      </w:r>
-      <w:proofErr w:type="spellStart"/>
-      <w:r>
-        <w:t>CakePHP</w:t>
-      </w:r>
-      <w:proofErr w:type="spellEnd"/>
-      <w:r>
-        <w:t xml:space="preserve">, and Django to name but a few. However, Rob has prior experience programming using the </w:t>
+        <w:t xml:space="preserve">There are a number of web frameworks that would be suitable for a project such as this - Ruby on Rails, CakePHP, and Django to name but a few. However, Rob has prior experience programming using the </w:t>
       </w:r>
       <w:r>
         <w:rPr>
@@ -2235,19 +2240,16 @@
         <w:t>Django</w:t>
       </w:r>
       <w:r>
-        <w:t xml:space="preserve"> web framework, which is written using the Python programming language. Though there was a belief that Django would be suitable for our project – the only way to know for sure was to build a </w:t>
-      </w:r>
+        <w:t xml:space="preserve"> web framework, which is written using the Python programming language. Though there was a belief that Django would be suitable for our project – the only way to know for sure was to build a prototype, to act as a “feasibility study” – in order to find out whether we could indeed implement our project using Django. The results of this study are recorded in the next section of this report.</w:t>
+      </w:r>
+    </w:p>
+    <w:p>
+      <w:pPr>
+        <w:pStyle w:val="Heading1"/>
+      </w:pPr>
+      <w:bookmarkStart w:id="11" w:name="_Toc246482555"/>
       <w:r>
         <w:lastRenderedPageBreak/>
-        <w:t>prototype, to act as a “feasibility study” – in order to find out whether we could indeed implement our project using Django. The results of this study are recorded in the next section of this report.</w:t>
-      </w:r>
-    </w:p>
-    <w:p>
-      <w:pPr>
-        <w:pStyle w:val="Heading1"/>
-      </w:pPr>
-      <w:bookmarkStart w:id="11" w:name="_Toc246482555"/>
-      <w:r>
         <w:t>Initial Implementation/Prototyping</w:t>
       </w:r>
       <w:bookmarkEnd w:id="11"/>
@@ -3351,7 +3353,7 @@
 </file>
 
 <file path=customXml/itemProps1.xml><?xml version="1.0" encoding="utf-8"?>
-<ds:datastoreItem xmlns:ds="http://schemas.openxmlformats.org/officeDocument/2006/customXml" ds:itemID="{F8B22F56-FA93-40DC-9EEE-B67F63523D7B}">
+<ds:datastoreItem xmlns:ds="http://schemas.openxmlformats.org/officeDocument/2006/customXml" ds:itemID="{FDB11E93-5AE4-45C5-B815-E16DFCA9C332}">
   <ds:schemaRefs>
     <ds:schemaRef ds:uri="http://schemas.openxmlformats.org/officeDocument/2006/bibliography"/>
   </ds:schemaRefs>

</xml_diff>

<commit_message>
Added specification to interim report and expanded on "The Problem"
</commit_message>
<xml_diff>
--- a/doc/G52GRP-InterimReport.docx
+++ b/doc/G52GRP-InterimReport.docx
@@ -1387,13 +1387,15 @@
         <w:t>To clarify, gp09-sdb’s project is to design and create a Democratic Conferencing Tool.  Our primary aim is to introduce a new product to an existing market, with ideas both new and familiar to those who are interested in such products, as we feel it is important to research other successful systems whilst we intend to implement our own original features on top.</w:t>
       </w:r>
       <w:r>
-        <w:t xml:space="preserve">  The name given to the system </w:t>
-      </w:r>
-      <w:r>
-        <w:t>is</w:t>
-      </w:r>
-      <w:r>
-        <w:t xml:space="preserve"> DemoConf, though this is subject to change at any point before the final planning stage. </w:t>
+        <w:t xml:space="preserve"> In essence, the system should provide a platform for users to collaborate and participate in debates, in a democratic way. That is, the outcome of the conference should be decided by a vote. </w:t>
+      </w:r>
+    </w:p>
+    <w:p>
+      <w:pPr>
+        <w:jc w:val="both"/>
+      </w:pPr>
+      <w:r>
+        <w:t>Voting will be a central aspect of the final system, as this is the basis for a democratic environment. The system may also include limits on the amount of content a single user can input into the conference - though the mechanism for this is to be decided upon in the planning stages of the project.</w:t>
       </w:r>
     </w:p>
     <w:p>
@@ -1469,6 +1471,7 @@
     </w:p>
     <w:p>
       <w:r>
+        <w:lastRenderedPageBreak/>
         <w:t xml:space="preserve">After some discussion, it was decided that our system should take the form of a web-based application. We therefore did not carry out any detailed research into desktop-based frameworks, as we would not </w:t>
       </w:r>
       <w:r>
@@ -1484,52 +1487,22 @@
         <w:t xml:space="preserve"> for our project.</w:t>
       </w:r>
     </w:p>
-    <w:p/>
-    <w:p/>
-    <w:p>
-      <w:r>
-        <w:lastRenderedPageBreak/>
-        <w:t>--- OLD STUFF ---</w:t>
-      </w:r>
-    </w:p>
-    <w:p>
-      <w:pPr>
-        <w:jc w:val="both"/>
-      </w:pPr>
-      <w:r>
-        <w:t>It was decided very early on in the ideas stage that DemoConf would be a web-based application.  The primary reason for this decision was accessibility for potential users.  The technical discussion regarding which software we shall be using to</w:t>
-      </w:r>
-      <w:r>
-        <w:t xml:space="preserve"> develop the project has</w:t>
-      </w:r>
-      <w:r>
-        <w:t xml:space="preserve"> been decided on,</w:t>
-      </w:r>
-      <w:r>
-        <w:t xml:space="preserve"> this being </w:t>
-      </w:r>
-      <w:r>
-        <w:t>Django, an effective and simple web framework.</w:t>
-      </w:r>
-      <w:r>
-        <w:t xml:space="preserve"> Other platforms were discussed such as Facebook </w:t>
-      </w:r>
-      <w:r>
-        <w:t>applications;</w:t>
-      </w:r>
-      <w:r>
-        <w:t xml:space="preserve"> however we felt the easily viewable </w:t>
-      </w:r>
-      <w:r>
-        <w:t>profile pages which Facebook is based on are not suitable for our system as people may not want to share their personal information with the other users accessing the application.</w:t>
-      </w:r>
-    </w:p>
-    <w:p>
-      <w:pPr>
-        <w:jc w:val="both"/>
-      </w:pPr>
-      <w:r>
-        <w:t>Features of DemoConf:</w:t>
+    <w:p>
+      <w:pPr>
+        <w:pStyle w:val="Heading1"/>
+      </w:pPr>
+      <w:bookmarkStart w:id="6" w:name="_Toc246482550"/>
+      <w:r>
+        <w:t>Requirements Specification</w:t>
+      </w:r>
+      <w:bookmarkEnd w:id="6"/>
+    </w:p>
+    <w:p>
+      <w:pPr>
+        <w:pStyle w:val="Heading2"/>
+      </w:pPr>
+      <w:r>
+        <w:t>Functional Requirements</w:t>
       </w:r>
     </w:p>
     <w:p>
@@ -1537,12 +1510,12 @@
         <w:pStyle w:val="ListParagraph"/>
         <w:numPr>
           <w:ilvl w:val="0"/>
-          <w:numId w:val="2"/>
+          <w:numId w:val="3"/>
         </w:numPr>
-        <w:jc w:val="both"/>
-      </w:pPr>
-      <w:r>
-        <w:t>Democratic system (Moderated by the users, rather than administrators)</w:t>
+      </w:pPr>
+      <w:bookmarkStart w:id="7" w:name="_Toc246482551"/>
+      <w:r>
+        <w:t>The system should have a web-accessible interface</w:t>
       </w:r>
     </w:p>
     <w:p>
@@ -1550,12 +1523,11 @@
         <w:pStyle w:val="ListParagraph"/>
         <w:numPr>
           <w:ilvl w:val="0"/>
-          <w:numId w:val="2"/>
+          <w:numId w:val="3"/>
         </w:numPr>
-        <w:jc w:val="both"/>
-      </w:pPr>
-      <w:r>
-        <w:t>Simple conference room system, allowing users to kick-start discussions easily.</w:t>
+      </w:pPr>
+      <w:r>
+        <w:t>The system should allow users to login and logout</w:t>
       </w:r>
     </w:p>
     <w:p>
@@ -1563,15 +1535,11 @@
         <w:pStyle w:val="ListParagraph"/>
         <w:numPr>
           <w:ilvl w:val="0"/>
-          <w:numId w:val="2"/>
+          <w:numId w:val="3"/>
         </w:numPr>
-        <w:jc w:val="both"/>
-      </w:pPr>
-      <w:r>
-        <w:t xml:space="preserve">Effective feedback </w:t>
-      </w:r>
-      <w:r>
-        <w:t>idea, providing the speaker an insight into how well their argument is being received.</w:t>
+      </w:pPr>
+      <w:r>
+        <w:t>The system should present users with a list of available conferences</w:t>
       </w:r>
     </w:p>
     <w:p>
@@ -1579,20 +1547,11 @@
         <w:pStyle w:val="ListParagraph"/>
         <w:numPr>
           <w:ilvl w:val="0"/>
-          <w:numId w:val="2"/>
+          <w:numId w:val="3"/>
         </w:numPr>
-        <w:jc w:val="both"/>
-      </w:pPr>
-      <w:r>
-        <w:t>Fair speaking limitations, allowing for all users to become a potential speaker within the conference.</w:t>
-      </w:r>
-    </w:p>
-    <w:p>
-      <w:pPr>
-        <w:jc w:val="both"/>
-      </w:pPr>
-      <w:r>
-        <w:t>Current objectives:</w:t>
+      </w:pPr>
+      <w:r>
+        <w:t>The system should allow users to enter a conference, and chat with others in that room in near-real time. This requires the user to be logged-in.</w:t>
       </w:r>
     </w:p>
     <w:p>
@@ -1600,12 +1559,11 @@
         <w:pStyle w:val="ListParagraph"/>
         <w:numPr>
           <w:ilvl w:val="0"/>
-          <w:numId w:val="1"/>
+          <w:numId w:val="3"/>
         </w:numPr>
-        <w:jc w:val="both"/>
-      </w:pPr>
-      <w:r>
-        <w:t>Discuss and decide on the framework we will be using primarily to develop the system.</w:t>
+      </w:pPr>
+      <w:r>
+        <w:t>The system should allow users to see who else is in the conference</w:t>
       </w:r>
     </w:p>
     <w:p>
@@ -1613,12 +1571,11 @@
         <w:pStyle w:val="ListParagraph"/>
         <w:numPr>
           <w:ilvl w:val="0"/>
-          <w:numId w:val="1"/>
+          <w:numId w:val="3"/>
         </w:numPr>
-        <w:jc w:val="both"/>
-      </w:pPr>
-      <w:r>
-        <w:t>Develop a suitable time-plan highlighting important milestones for the project, ensuring all deadlines are easily recognizable.</w:t>
+      </w:pPr>
+      <w:r>
+        <w:t>The system should allow users to leave a conference, and return to the list of available rooms</w:t>
       </w:r>
     </w:p>
     <w:p>
@@ -1626,12 +1583,11 @@
         <w:pStyle w:val="ListParagraph"/>
         <w:numPr>
           <w:ilvl w:val="0"/>
-          <w:numId w:val="1"/>
+          <w:numId w:val="3"/>
         </w:numPr>
-        <w:jc w:val="both"/>
-      </w:pPr>
-      <w:r>
-        <w:t>Design a number of fitting interfaces for the system, which we can potentially choose from.</w:t>
+      </w:pPr>
+      <w:r>
+        <w:t>The conference system should use an asynchronous method of communication (i.e. the page should not refresh when a new message is available.</w:t>
       </w:r>
     </w:p>
     <w:p>
@@ -1639,52 +1595,281 @@
         <w:pStyle w:val="ListParagraph"/>
         <w:numPr>
           <w:ilvl w:val="0"/>
-          <w:numId w:val="1"/>
+          <w:numId w:val="3"/>
         </w:numPr>
-        <w:jc w:val="both"/>
-      </w:pPr>
-      <w:r>
-        <w:t>Begin the initial prototyping stages.</w:t>
-      </w:r>
-    </w:p>
-    <w:p>
-      <w:pPr>
-        <w:jc w:val="both"/>
-      </w:pPr>
-      <w:r>
-        <w:t>--- END OLD STUFF ---</w:t>
+      </w:pPr>
+      <w:r>
+        <w:t>The system should allow users to sign-up for a user account.</w:t>
+      </w:r>
+    </w:p>
+    <w:p>
+      <w:pPr>
+        <w:pStyle w:val="ListParagraph"/>
+        <w:numPr>
+          <w:ilvl w:val="1"/>
+          <w:numId w:val="3"/>
+        </w:numPr>
+      </w:pPr>
+      <w:r>
+        <w:t>Users must choose a username and password</w:t>
+      </w:r>
+    </w:p>
+    <w:p>
+      <w:pPr>
+        <w:pStyle w:val="ListParagraph"/>
+        <w:numPr>
+          <w:ilvl w:val="1"/>
+          <w:numId w:val="3"/>
+        </w:numPr>
+      </w:pPr>
+      <w:r>
+        <w:t>Users must enter their email address</w:t>
+      </w:r>
+    </w:p>
+    <w:p>
+      <w:pPr>
+        <w:pStyle w:val="ListParagraph"/>
+        <w:numPr>
+          <w:ilvl w:val="1"/>
+          <w:numId w:val="3"/>
+        </w:numPr>
+      </w:pPr>
+      <w:r>
+        <w:t>The system should send the user an email, which includes a link that the user must click in order to “activate” their account</w:t>
+      </w:r>
+    </w:p>
+    <w:p>
+      <w:pPr>
+        <w:pStyle w:val="ListParagraph"/>
+        <w:numPr>
+          <w:ilvl w:val="1"/>
+          <w:numId w:val="3"/>
+        </w:numPr>
+      </w:pPr>
+      <w:r>
+        <w:t>Before the user has clicked the link in their email, the account should be inactive - so the user cannot login</w:t>
+      </w:r>
+    </w:p>
+    <w:p>
+      <w:pPr>
+        <w:pStyle w:val="ListParagraph"/>
+        <w:numPr>
+          <w:ilvl w:val="0"/>
+          <w:numId w:val="3"/>
+        </w:numPr>
+      </w:pPr>
+      <w:r>
+        <w:t>Users should be able to change their password.</w:t>
+      </w:r>
+    </w:p>
+    <w:p>
+      <w:pPr>
+        <w:pStyle w:val="ListParagraph"/>
+        <w:numPr>
+          <w:ilvl w:val="0"/>
+          <w:numId w:val="3"/>
+        </w:numPr>
+      </w:pPr>
+      <w:r>
+        <w:t>Users should be able to change their email address.</w:t>
+      </w:r>
+    </w:p>
+    <w:p>
+      <w:pPr>
+        <w:pStyle w:val="ListParagraph"/>
+        <w:numPr>
+          <w:ilvl w:val="0"/>
+          <w:numId w:val="3"/>
+        </w:numPr>
+      </w:pPr>
+      <w:r>
+        <w:t>Users should have a profile, containing their personal information shared with other users.</w:t>
+      </w:r>
+    </w:p>
+    <w:p>
+      <w:pPr>
+        <w:pStyle w:val="ListParagraph"/>
+        <w:numPr>
+          <w:ilvl w:val="0"/>
+          <w:numId w:val="3"/>
+        </w:numPr>
+      </w:pPr>
+      <w:r>
+        <w:t>Users should be able to edit the information in their profile.</w:t>
+      </w:r>
+    </w:p>
+    <w:p>
+      <w:pPr>
+        <w:pStyle w:val="ListParagraph"/>
+        <w:numPr>
+          <w:ilvl w:val="0"/>
+          <w:numId w:val="3"/>
+        </w:numPr>
+      </w:pPr>
+      <w:r>
+        <w:t>Users should be able to create conferences.</w:t>
+      </w:r>
+    </w:p>
+    <w:p>
+      <w:pPr>
+        <w:pStyle w:val="ListParagraph"/>
+        <w:numPr>
+          <w:ilvl w:val="0"/>
+          <w:numId w:val="3"/>
+        </w:numPr>
+      </w:pPr>
+      <w:r>
+        <w:t>When a conference is created, it should not be published immediately - instead residing in a private area until the user chooses to “publish” it and allow other users to join.</w:t>
+      </w:r>
+    </w:p>
+    <w:p>
+      <w:pPr>
+        <w:pStyle w:val="ListParagraph"/>
+        <w:numPr>
+          <w:ilvl w:val="0"/>
+          <w:numId w:val="3"/>
+        </w:numPr>
+      </w:pPr>
+      <w:r>
+        <w:t>Users should be able to edit conferences in their private area, before they are “published”.</w:t>
+      </w:r>
+    </w:p>
+    <w:p>
+      <w:pPr>
+        <w:pStyle w:val="ListParagraph"/>
+        <w:numPr>
+          <w:ilvl w:val="0"/>
+          <w:numId w:val="3"/>
+        </w:numPr>
+      </w:pPr>
+      <w:r>
+        <w:t>Users should be able to delete conferences in their private are, before they are “published”.</w:t>
+      </w:r>
+    </w:p>
+    <w:p>
+      <w:pPr>
+        <w:pStyle w:val="ListParagraph"/>
+        <w:numPr>
+          <w:ilvl w:val="0"/>
+          <w:numId w:val="3"/>
+        </w:numPr>
+      </w:pPr>
+      <w:r>
+        <w:t>Once a conference is “published”, it should not be editable or removable.</w:t>
+      </w:r>
+    </w:p>
+    <w:p>
+      <w:pPr>
+        <w:pStyle w:val="ListParagraph"/>
+        <w:numPr>
+          <w:ilvl w:val="0"/>
+          <w:numId w:val="3"/>
+        </w:numPr>
+      </w:pPr>
+      <w:r>
+        <w:t>The system should require users to input a “poll” when creating a conference. This should represent the “objective” of the conference - all members should agree on the issue named in the poll.</w:t>
+      </w:r>
+    </w:p>
+    <w:p>
+      <w:pPr>
+        <w:pStyle w:val="ListParagraph"/>
+        <w:numPr>
+          <w:ilvl w:val="0"/>
+          <w:numId w:val="3"/>
+        </w:numPr>
+      </w:pPr>
+      <w:r>
+        <w:t>The system should allow users to choose the length of the “period” when creating a conference (a default value of 10 minutes should be provided).</w:t>
+      </w:r>
+    </w:p>
+    <w:p>
+      <w:pPr>
+        <w:pStyle w:val="ListParagraph"/>
+        <w:numPr>
+          <w:ilvl w:val="0"/>
+          <w:numId w:val="3"/>
+        </w:numPr>
+      </w:pPr>
+      <w:r>
+        <w:t>The system should switch to a vote at the end of each specified time period.</w:t>
+      </w:r>
+    </w:p>
+    <w:p>
+      <w:pPr>
+        <w:pStyle w:val="ListParagraph"/>
+        <w:numPr>
+          <w:ilvl w:val="0"/>
+          <w:numId w:val="3"/>
+        </w:numPr>
+      </w:pPr>
+      <w:r>
+        <w:t>When in the voting mode, users should not be able to enter messages in the conference. Everyone is required to vote on the poll specified at creation time.</w:t>
+      </w:r>
+    </w:p>
+    <w:p>
+      <w:pPr>
+        <w:pStyle w:val="ListParagraph"/>
+        <w:numPr>
+          <w:ilvl w:val="1"/>
+          <w:numId w:val="3"/>
+        </w:numPr>
+      </w:pPr>
+      <w:r>
+        <w:lastRenderedPageBreak/>
+        <w:t>If all members in the conference agree, then the conference can be officially called finished - and the objective achieved (this should be decided by a vote).</w:t>
+      </w:r>
+    </w:p>
+    <w:p>
+      <w:pPr>
+        <w:pStyle w:val="ListParagraph"/>
+        <w:numPr>
+          <w:ilvl w:val="1"/>
+          <w:numId w:val="3"/>
+        </w:numPr>
+      </w:pPr>
+      <w:r>
+        <w:t>If all the members do not agree, another period is entered to try and resolve the disagreement. At the end of each period, the voting mode is entered again.</w:t>
+      </w:r>
+    </w:p>
+    <w:p>
+      <w:pPr>
+        <w:pStyle w:val="Heading2"/>
+      </w:pPr>
+      <w:r>
+        <w:t>Non-Functional Requirements</w:t>
+      </w:r>
+    </w:p>
+    <w:p>
+      <w:pPr>
+        <w:pStyle w:val="ListParagraph"/>
+        <w:numPr>
+          <w:ilvl w:val="0"/>
+          <w:numId w:val="9"/>
+        </w:numPr>
+      </w:pPr>
+      <w:r>
+        <w:t>The web interface should be accessible from any platform, using either of four main browsers - Firefox, Google Chrome, Internet Explorer and Opera</w:t>
+      </w:r>
+    </w:p>
+    <w:p>
+      <w:pPr>
+        <w:pStyle w:val="ListParagraph"/>
+        <w:numPr>
+          <w:ilvl w:val="0"/>
+          <w:numId w:val="9"/>
+        </w:numPr>
+      </w:pPr>
+      <w:r>
+        <w:t>The system should be secure in that unauthenticated users cannot access conferences</w:t>
+      </w:r>
+      <w:r>
+        <w:br w:type="page"/>
       </w:r>
     </w:p>
     <w:p>
       <w:pPr>
         <w:pStyle w:val="Heading1"/>
       </w:pPr>
-      <w:bookmarkStart w:id="6" w:name="_Toc246482550"/>
-      <w:r>
-        <w:t>Requirements Specification</w:t>
-      </w:r>
-      <w:bookmarkEnd w:id="6"/>
-    </w:p>
-    <w:p>
-      <w:pPr>
-        <w:rPr>
-          <w:rFonts w:asciiTheme="majorHAnsi" w:eastAsiaTheme="majorEastAsia" w:hAnsiTheme="majorHAnsi" w:cstheme="majorBidi"/>
-          <w:b/>
-          <w:bCs/>
-          <w:color w:val="365F91" w:themeColor="accent1" w:themeShade="BF"/>
-          <w:sz w:val="28"/>
-          <w:szCs w:val="28"/>
-        </w:rPr>
-      </w:pPr>
-      <w:r>
-        <w:br w:type="page"/>
-      </w:r>
-    </w:p>
-    <w:p>
-      <w:pPr>
-        <w:pStyle w:val="Heading1"/>
-      </w:pPr>
-      <w:bookmarkStart w:id="7" w:name="_Toc246482551"/>
       <w:r>
         <w:lastRenderedPageBreak/>
         <w:t>Initial Design &amp; UI</w:t>
@@ -2306,6 +2491,458 @@
 <file path=word/numbering.xml><?xml version="1.0" encoding="utf-8"?>
 <w:numbering xmlns:ve="http://schemas.openxmlformats.org/markup-compatibility/2006" xmlns:o="urn:schemas-microsoft-com:office:office" xmlns:r="http://schemas.openxmlformats.org/officeDocument/2006/relationships" xmlns:m="http://schemas.openxmlformats.org/officeDocument/2006/math" xmlns:v="urn:schemas-microsoft-com:vml" xmlns:wp="http://schemas.openxmlformats.org/drawingml/2006/wordprocessingDrawing" xmlns:w10="urn:schemas-microsoft-com:office:word" xmlns:w="http://schemas.openxmlformats.org/wordprocessingml/2006/main" xmlns:wne="http://schemas.microsoft.com/office/word/2006/wordml">
   <w:abstractNum w:abstractNumId="0">
+    <w:nsid w:val="09251367"/>
+    <w:multiLevelType w:val="multilevel"/>
+    <w:tmpl w:val="D21045E0"/>
+    <w:lvl w:ilvl="0">
+      <w:start w:val="8"/>
+      <w:numFmt w:val="decimal"/>
+      <w:lvlText w:val="%1."/>
+      <w:lvlJc w:val="left"/>
+      <w:pPr>
+        <w:ind w:left="360" w:hanging="360"/>
+      </w:pPr>
+      <w:rPr>
+        <w:rFonts w:hint="default"/>
+      </w:rPr>
+    </w:lvl>
+    <w:lvl w:ilvl="1">
+      <w:start w:val="1"/>
+      <w:numFmt w:val="decimal"/>
+      <w:lvlText w:val="%1.%2."/>
+      <w:lvlJc w:val="left"/>
+      <w:pPr>
+        <w:ind w:left="1800" w:hanging="360"/>
+      </w:pPr>
+      <w:rPr>
+        <w:rFonts w:hint="default"/>
+      </w:rPr>
+    </w:lvl>
+    <w:lvl w:ilvl="2">
+      <w:start w:val="1"/>
+      <w:numFmt w:val="decimal"/>
+      <w:lvlText w:val="%1.%2.%3."/>
+      <w:lvlJc w:val="left"/>
+      <w:pPr>
+        <w:ind w:left="3600" w:hanging="720"/>
+      </w:pPr>
+      <w:rPr>
+        <w:rFonts w:hint="default"/>
+      </w:rPr>
+    </w:lvl>
+    <w:lvl w:ilvl="3">
+      <w:start w:val="1"/>
+      <w:numFmt w:val="decimal"/>
+      <w:lvlText w:val="%1.%2.%3.%4."/>
+      <w:lvlJc w:val="left"/>
+      <w:pPr>
+        <w:ind w:left="5040" w:hanging="720"/>
+      </w:pPr>
+      <w:rPr>
+        <w:rFonts w:hint="default"/>
+      </w:rPr>
+    </w:lvl>
+    <w:lvl w:ilvl="4">
+      <w:start w:val="1"/>
+      <w:numFmt w:val="decimal"/>
+      <w:lvlText w:val="%1.%2.%3.%4.%5."/>
+      <w:lvlJc w:val="left"/>
+      <w:pPr>
+        <w:ind w:left="6840" w:hanging="1080"/>
+      </w:pPr>
+      <w:rPr>
+        <w:rFonts w:hint="default"/>
+      </w:rPr>
+    </w:lvl>
+    <w:lvl w:ilvl="5">
+      <w:start w:val="1"/>
+      <w:numFmt w:val="decimal"/>
+      <w:lvlText w:val="%1.%2.%3.%4.%5.%6."/>
+      <w:lvlJc w:val="left"/>
+      <w:pPr>
+        <w:ind w:left="8280" w:hanging="1080"/>
+      </w:pPr>
+      <w:rPr>
+        <w:rFonts w:hint="default"/>
+      </w:rPr>
+    </w:lvl>
+    <w:lvl w:ilvl="6">
+      <w:start w:val="1"/>
+      <w:numFmt w:val="decimal"/>
+      <w:lvlText w:val="%1.%2.%3.%4.%5.%6.%7."/>
+      <w:lvlJc w:val="left"/>
+      <w:pPr>
+        <w:ind w:left="10080" w:hanging="1440"/>
+      </w:pPr>
+      <w:rPr>
+        <w:rFonts w:hint="default"/>
+      </w:rPr>
+    </w:lvl>
+    <w:lvl w:ilvl="7">
+      <w:start w:val="1"/>
+      <w:numFmt w:val="decimal"/>
+      <w:lvlText w:val="%1.%2.%3.%4.%5.%6.%7.%8."/>
+      <w:lvlJc w:val="left"/>
+      <w:pPr>
+        <w:ind w:left="11520" w:hanging="1440"/>
+      </w:pPr>
+      <w:rPr>
+        <w:rFonts w:hint="default"/>
+      </w:rPr>
+    </w:lvl>
+    <w:lvl w:ilvl="8">
+      <w:start w:val="1"/>
+      <w:numFmt w:val="decimal"/>
+      <w:lvlText w:val="%1.%2.%3.%4.%5.%6.%7.%8.%9."/>
+      <w:lvlJc w:val="left"/>
+      <w:pPr>
+        <w:ind w:left="13320" w:hanging="1800"/>
+      </w:pPr>
+      <w:rPr>
+        <w:rFonts w:hint="default"/>
+      </w:rPr>
+    </w:lvl>
+  </w:abstractNum>
+  <w:abstractNum w:abstractNumId="1">
+    <w:nsid w:val="109F596A"/>
+    <w:multiLevelType w:val="multilevel"/>
+    <w:tmpl w:val="D21045E0"/>
+    <w:lvl w:ilvl="0">
+      <w:start w:val="8"/>
+      <w:numFmt w:val="decimal"/>
+      <w:lvlText w:val="%1."/>
+      <w:lvlJc w:val="left"/>
+      <w:pPr>
+        <w:ind w:left="360" w:hanging="360"/>
+      </w:pPr>
+      <w:rPr>
+        <w:rFonts w:hint="default"/>
+      </w:rPr>
+    </w:lvl>
+    <w:lvl w:ilvl="1">
+      <w:start w:val="1"/>
+      <w:numFmt w:val="decimal"/>
+      <w:lvlText w:val="%1.%2."/>
+      <w:lvlJc w:val="left"/>
+      <w:pPr>
+        <w:ind w:left="1800" w:hanging="360"/>
+      </w:pPr>
+      <w:rPr>
+        <w:rFonts w:hint="default"/>
+      </w:rPr>
+    </w:lvl>
+    <w:lvl w:ilvl="2">
+      <w:start w:val="1"/>
+      <w:numFmt w:val="decimal"/>
+      <w:lvlText w:val="%1.%2.%3."/>
+      <w:lvlJc w:val="left"/>
+      <w:pPr>
+        <w:ind w:left="3600" w:hanging="720"/>
+      </w:pPr>
+      <w:rPr>
+        <w:rFonts w:hint="default"/>
+      </w:rPr>
+    </w:lvl>
+    <w:lvl w:ilvl="3">
+      <w:start w:val="1"/>
+      <w:numFmt w:val="decimal"/>
+      <w:lvlText w:val="%1.%2.%3.%4."/>
+      <w:lvlJc w:val="left"/>
+      <w:pPr>
+        <w:ind w:left="5040" w:hanging="720"/>
+      </w:pPr>
+      <w:rPr>
+        <w:rFonts w:hint="default"/>
+      </w:rPr>
+    </w:lvl>
+    <w:lvl w:ilvl="4">
+      <w:start w:val="1"/>
+      <w:numFmt w:val="decimal"/>
+      <w:lvlText w:val="%1.%2.%3.%4.%5."/>
+      <w:lvlJc w:val="left"/>
+      <w:pPr>
+        <w:ind w:left="6840" w:hanging="1080"/>
+      </w:pPr>
+      <w:rPr>
+        <w:rFonts w:hint="default"/>
+      </w:rPr>
+    </w:lvl>
+    <w:lvl w:ilvl="5">
+      <w:start w:val="1"/>
+      <w:numFmt w:val="decimal"/>
+      <w:lvlText w:val="%1.%2.%3.%4.%5.%6."/>
+      <w:lvlJc w:val="left"/>
+      <w:pPr>
+        <w:ind w:left="8280" w:hanging="1080"/>
+      </w:pPr>
+      <w:rPr>
+        <w:rFonts w:hint="default"/>
+      </w:rPr>
+    </w:lvl>
+    <w:lvl w:ilvl="6">
+      <w:start w:val="1"/>
+      <w:numFmt w:val="decimal"/>
+      <w:lvlText w:val="%1.%2.%3.%4.%5.%6.%7."/>
+      <w:lvlJc w:val="left"/>
+      <w:pPr>
+        <w:ind w:left="10080" w:hanging="1440"/>
+      </w:pPr>
+      <w:rPr>
+        <w:rFonts w:hint="default"/>
+      </w:rPr>
+    </w:lvl>
+    <w:lvl w:ilvl="7">
+      <w:start w:val="1"/>
+      <w:numFmt w:val="decimal"/>
+      <w:lvlText w:val="%1.%2.%3.%4.%5.%6.%7.%8."/>
+      <w:lvlJc w:val="left"/>
+      <w:pPr>
+        <w:ind w:left="11520" w:hanging="1440"/>
+      </w:pPr>
+      <w:rPr>
+        <w:rFonts w:hint="default"/>
+      </w:rPr>
+    </w:lvl>
+    <w:lvl w:ilvl="8">
+      <w:start w:val="1"/>
+      <w:numFmt w:val="decimal"/>
+      <w:lvlText w:val="%1.%2.%3.%4.%5.%6.%7.%8.%9."/>
+      <w:lvlJc w:val="left"/>
+      <w:pPr>
+        <w:ind w:left="13320" w:hanging="1800"/>
+      </w:pPr>
+      <w:rPr>
+        <w:rFonts w:hint="default"/>
+      </w:rPr>
+    </w:lvl>
+  </w:abstractNum>
+  <w:abstractNum w:abstractNumId="2">
+    <w:nsid w:val="19C96309"/>
+    <w:multiLevelType w:val="multilevel"/>
+    <w:tmpl w:val="D21045E0"/>
+    <w:lvl w:ilvl="0">
+      <w:start w:val="8"/>
+      <w:numFmt w:val="decimal"/>
+      <w:lvlText w:val="%1."/>
+      <w:lvlJc w:val="left"/>
+      <w:pPr>
+        <w:ind w:left="360" w:hanging="360"/>
+      </w:pPr>
+      <w:rPr>
+        <w:rFonts w:hint="default"/>
+      </w:rPr>
+    </w:lvl>
+    <w:lvl w:ilvl="1">
+      <w:start w:val="1"/>
+      <w:numFmt w:val="decimal"/>
+      <w:lvlText w:val="%1.%2."/>
+      <w:lvlJc w:val="left"/>
+      <w:pPr>
+        <w:ind w:left="1800" w:hanging="360"/>
+      </w:pPr>
+      <w:rPr>
+        <w:rFonts w:hint="default"/>
+      </w:rPr>
+    </w:lvl>
+    <w:lvl w:ilvl="2">
+      <w:start w:val="1"/>
+      <w:numFmt w:val="decimal"/>
+      <w:lvlText w:val="%1.%2.%3."/>
+      <w:lvlJc w:val="left"/>
+      <w:pPr>
+        <w:ind w:left="3600" w:hanging="720"/>
+      </w:pPr>
+      <w:rPr>
+        <w:rFonts w:hint="default"/>
+      </w:rPr>
+    </w:lvl>
+    <w:lvl w:ilvl="3">
+      <w:start w:val="1"/>
+      <w:numFmt w:val="decimal"/>
+      <w:lvlText w:val="%1.%2.%3.%4."/>
+      <w:lvlJc w:val="left"/>
+      <w:pPr>
+        <w:ind w:left="5040" w:hanging="720"/>
+      </w:pPr>
+      <w:rPr>
+        <w:rFonts w:hint="default"/>
+      </w:rPr>
+    </w:lvl>
+    <w:lvl w:ilvl="4">
+      <w:start w:val="1"/>
+      <w:numFmt w:val="decimal"/>
+      <w:lvlText w:val="%1.%2.%3.%4.%5."/>
+      <w:lvlJc w:val="left"/>
+      <w:pPr>
+        <w:ind w:left="6840" w:hanging="1080"/>
+      </w:pPr>
+      <w:rPr>
+        <w:rFonts w:hint="default"/>
+      </w:rPr>
+    </w:lvl>
+    <w:lvl w:ilvl="5">
+      <w:start w:val="1"/>
+      <w:numFmt w:val="decimal"/>
+      <w:lvlText w:val="%1.%2.%3.%4.%5.%6."/>
+      <w:lvlJc w:val="left"/>
+      <w:pPr>
+        <w:ind w:left="8280" w:hanging="1080"/>
+      </w:pPr>
+      <w:rPr>
+        <w:rFonts w:hint="default"/>
+      </w:rPr>
+    </w:lvl>
+    <w:lvl w:ilvl="6">
+      <w:start w:val="1"/>
+      <w:numFmt w:val="decimal"/>
+      <w:lvlText w:val="%1.%2.%3.%4.%5.%6.%7."/>
+      <w:lvlJc w:val="left"/>
+      <w:pPr>
+        <w:ind w:left="10080" w:hanging="1440"/>
+      </w:pPr>
+      <w:rPr>
+        <w:rFonts w:hint="default"/>
+      </w:rPr>
+    </w:lvl>
+    <w:lvl w:ilvl="7">
+      <w:start w:val="1"/>
+      <w:numFmt w:val="decimal"/>
+      <w:lvlText w:val="%1.%2.%3.%4.%5.%6.%7.%8."/>
+      <w:lvlJc w:val="left"/>
+      <w:pPr>
+        <w:ind w:left="11520" w:hanging="1440"/>
+      </w:pPr>
+      <w:rPr>
+        <w:rFonts w:hint="default"/>
+      </w:rPr>
+    </w:lvl>
+    <w:lvl w:ilvl="8">
+      <w:start w:val="1"/>
+      <w:numFmt w:val="decimal"/>
+      <w:lvlText w:val="%1.%2.%3.%4.%5.%6.%7.%8.%9."/>
+      <w:lvlJc w:val="left"/>
+      <w:pPr>
+        <w:ind w:left="13320" w:hanging="1800"/>
+      </w:pPr>
+      <w:rPr>
+        <w:rFonts w:hint="default"/>
+      </w:rPr>
+    </w:lvl>
+  </w:abstractNum>
+  <w:abstractNum w:abstractNumId="3">
+    <w:nsid w:val="20ED53C3"/>
+    <w:multiLevelType w:val="multilevel"/>
+    <w:tmpl w:val="D21045E0"/>
+    <w:lvl w:ilvl="0">
+      <w:start w:val="8"/>
+      <w:numFmt w:val="decimal"/>
+      <w:lvlText w:val="%1."/>
+      <w:lvlJc w:val="left"/>
+      <w:pPr>
+        <w:ind w:left="360" w:hanging="360"/>
+      </w:pPr>
+      <w:rPr>
+        <w:rFonts w:hint="default"/>
+      </w:rPr>
+    </w:lvl>
+    <w:lvl w:ilvl="1">
+      <w:start w:val="1"/>
+      <w:numFmt w:val="decimal"/>
+      <w:lvlText w:val="%1.%2."/>
+      <w:lvlJc w:val="left"/>
+      <w:pPr>
+        <w:ind w:left="1800" w:hanging="360"/>
+      </w:pPr>
+      <w:rPr>
+        <w:rFonts w:hint="default"/>
+      </w:rPr>
+    </w:lvl>
+    <w:lvl w:ilvl="2">
+      <w:start w:val="1"/>
+      <w:numFmt w:val="decimal"/>
+      <w:lvlText w:val="%1.%2.%3."/>
+      <w:lvlJc w:val="left"/>
+      <w:pPr>
+        <w:ind w:left="3600" w:hanging="720"/>
+      </w:pPr>
+      <w:rPr>
+        <w:rFonts w:hint="default"/>
+      </w:rPr>
+    </w:lvl>
+    <w:lvl w:ilvl="3">
+      <w:start w:val="1"/>
+      <w:numFmt w:val="decimal"/>
+      <w:lvlText w:val="%1.%2.%3.%4."/>
+      <w:lvlJc w:val="left"/>
+      <w:pPr>
+        <w:ind w:left="5040" w:hanging="720"/>
+      </w:pPr>
+      <w:rPr>
+        <w:rFonts w:hint="default"/>
+      </w:rPr>
+    </w:lvl>
+    <w:lvl w:ilvl="4">
+      <w:start w:val="1"/>
+      <w:numFmt w:val="decimal"/>
+      <w:lvlText w:val="%1.%2.%3.%4.%5."/>
+      <w:lvlJc w:val="left"/>
+      <w:pPr>
+        <w:ind w:left="6840" w:hanging="1080"/>
+      </w:pPr>
+      <w:rPr>
+        <w:rFonts w:hint="default"/>
+      </w:rPr>
+    </w:lvl>
+    <w:lvl w:ilvl="5">
+      <w:start w:val="1"/>
+      <w:numFmt w:val="decimal"/>
+      <w:lvlText w:val="%1.%2.%3.%4.%5.%6."/>
+      <w:lvlJc w:val="left"/>
+      <w:pPr>
+        <w:ind w:left="8280" w:hanging="1080"/>
+      </w:pPr>
+      <w:rPr>
+        <w:rFonts w:hint="default"/>
+      </w:rPr>
+    </w:lvl>
+    <w:lvl w:ilvl="6">
+      <w:start w:val="1"/>
+      <w:numFmt w:val="decimal"/>
+      <w:lvlText w:val="%1.%2.%3.%4.%5.%6.%7."/>
+      <w:lvlJc w:val="left"/>
+      <w:pPr>
+        <w:ind w:left="10080" w:hanging="1440"/>
+      </w:pPr>
+      <w:rPr>
+        <w:rFonts w:hint="default"/>
+      </w:rPr>
+    </w:lvl>
+    <w:lvl w:ilvl="7">
+      <w:start w:val="1"/>
+      <w:numFmt w:val="decimal"/>
+      <w:lvlText w:val="%1.%2.%3.%4.%5.%6.%7.%8."/>
+      <w:lvlJc w:val="left"/>
+      <w:pPr>
+        <w:ind w:left="11520" w:hanging="1440"/>
+      </w:pPr>
+      <w:rPr>
+        <w:rFonts w:hint="default"/>
+      </w:rPr>
+    </w:lvl>
+    <w:lvl w:ilvl="8">
+      <w:start w:val="1"/>
+      <w:numFmt w:val="decimal"/>
+      <w:lvlText w:val="%1.%2.%3.%4.%5.%6.%7.%8.%9."/>
+      <w:lvlJc w:val="left"/>
+      <w:pPr>
+        <w:ind w:left="13320" w:hanging="1800"/>
+      </w:pPr>
+      <w:rPr>
+        <w:rFonts w:hint="default"/>
+      </w:rPr>
+    </w:lvl>
+  </w:abstractNum>
+  <w:abstractNum w:abstractNumId="4">
     <w:nsid w:val="28271D1D"/>
     <w:multiLevelType w:val="hybridMultilevel"/>
     <w:tmpl w:val="6D326E0E"/>
@@ -2417,7 +3054,233 @@
       </w:rPr>
     </w:lvl>
   </w:abstractNum>
-  <w:abstractNum w:abstractNumId="1">
+  <w:abstractNum w:abstractNumId="5">
+    <w:nsid w:val="37783747"/>
+    <w:multiLevelType w:val="multilevel"/>
+    <w:tmpl w:val="D21045E0"/>
+    <w:lvl w:ilvl="0">
+      <w:start w:val="8"/>
+      <w:numFmt w:val="decimal"/>
+      <w:lvlText w:val="%1."/>
+      <w:lvlJc w:val="left"/>
+      <w:pPr>
+        <w:ind w:left="360" w:hanging="360"/>
+      </w:pPr>
+      <w:rPr>
+        <w:rFonts w:hint="default"/>
+      </w:rPr>
+    </w:lvl>
+    <w:lvl w:ilvl="1">
+      <w:start w:val="1"/>
+      <w:numFmt w:val="decimal"/>
+      <w:lvlText w:val="%1.%2."/>
+      <w:lvlJc w:val="left"/>
+      <w:pPr>
+        <w:ind w:left="1800" w:hanging="360"/>
+      </w:pPr>
+      <w:rPr>
+        <w:rFonts w:hint="default"/>
+      </w:rPr>
+    </w:lvl>
+    <w:lvl w:ilvl="2">
+      <w:start w:val="1"/>
+      <w:numFmt w:val="decimal"/>
+      <w:lvlText w:val="%1.%2.%3."/>
+      <w:lvlJc w:val="left"/>
+      <w:pPr>
+        <w:ind w:left="3600" w:hanging="720"/>
+      </w:pPr>
+      <w:rPr>
+        <w:rFonts w:hint="default"/>
+      </w:rPr>
+    </w:lvl>
+    <w:lvl w:ilvl="3">
+      <w:start w:val="1"/>
+      <w:numFmt w:val="decimal"/>
+      <w:lvlText w:val="%1.%2.%3.%4."/>
+      <w:lvlJc w:val="left"/>
+      <w:pPr>
+        <w:ind w:left="5040" w:hanging="720"/>
+      </w:pPr>
+      <w:rPr>
+        <w:rFonts w:hint="default"/>
+      </w:rPr>
+    </w:lvl>
+    <w:lvl w:ilvl="4">
+      <w:start w:val="1"/>
+      <w:numFmt w:val="decimal"/>
+      <w:lvlText w:val="%1.%2.%3.%4.%5."/>
+      <w:lvlJc w:val="left"/>
+      <w:pPr>
+        <w:ind w:left="6840" w:hanging="1080"/>
+      </w:pPr>
+      <w:rPr>
+        <w:rFonts w:hint="default"/>
+      </w:rPr>
+    </w:lvl>
+    <w:lvl w:ilvl="5">
+      <w:start w:val="1"/>
+      <w:numFmt w:val="decimal"/>
+      <w:lvlText w:val="%1.%2.%3.%4.%5.%6."/>
+      <w:lvlJc w:val="left"/>
+      <w:pPr>
+        <w:ind w:left="8280" w:hanging="1080"/>
+      </w:pPr>
+      <w:rPr>
+        <w:rFonts w:hint="default"/>
+      </w:rPr>
+    </w:lvl>
+    <w:lvl w:ilvl="6">
+      <w:start w:val="1"/>
+      <w:numFmt w:val="decimal"/>
+      <w:lvlText w:val="%1.%2.%3.%4.%5.%6.%7."/>
+      <w:lvlJc w:val="left"/>
+      <w:pPr>
+        <w:ind w:left="10080" w:hanging="1440"/>
+      </w:pPr>
+      <w:rPr>
+        <w:rFonts w:hint="default"/>
+      </w:rPr>
+    </w:lvl>
+    <w:lvl w:ilvl="7">
+      <w:start w:val="1"/>
+      <w:numFmt w:val="decimal"/>
+      <w:lvlText w:val="%1.%2.%3.%4.%5.%6.%7.%8."/>
+      <w:lvlJc w:val="left"/>
+      <w:pPr>
+        <w:ind w:left="11520" w:hanging="1440"/>
+      </w:pPr>
+      <w:rPr>
+        <w:rFonts w:hint="default"/>
+      </w:rPr>
+    </w:lvl>
+    <w:lvl w:ilvl="8">
+      <w:start w:val="1"/>
+      <w:numFmt w:val="decimal"/>
+      <w:lvlText w:val="%1.%2.%3.%4.%5.%6.%7.%8.%9."/>
+      <w:lvlJc w:val="left"/>
+      <w:pPr>
+        <w:ind w:left="13320" w:hanging="1800"/>
+      </w:pPr>
+      <w:rPr>
+        <w:rFonts w:hint="default"/>
+      </w:rPr>
+    </w:lvl>
+  </w:abstractNum>
+  <w:abstractNum w:abstractNumId="6">
+    <w:nsid w:val="451F7485"/>
+    <w:multiLevelType w:val="multilevel"/>
+    <w:tmpl w:val="114AB950"/>
+    <w:lvl w:ilvl="0">
+      <w:start w:val="1"/>
+      <w:numFmt w:val="decimal"/>
+      <w:lvlText w:val="%1."/>
+      <w:lvlJc w:val="left"/>
+      <w:pPr>
+        <w:ind w:left="360" w:hanging="360"/>
+      </w:pPr>
+      <w:rPr>
+        <w:rFonts w:hint="default"/>
+      </w:rPr>
+    </w:lvl>
+    <w:lvl w:ilvl="1">
+      <w:start w:val="1"/>
+      <w:numFmt w:val="decimal"/>
+      <w:lvlText w:val="%1.%2."/>
+      <w:lvlJc w:val="left"/>
+      <w:pPr>
+        <w:ind w:left="1800" w:hanging="360"/>
+      </w:pPr>
+      <w:rPr>
+        <w:rFonts w:hint="default"/>
+      </w:rPr>
+    </w:lvl>
+    <w:lvl w:ilvl="2">
+      <w:start w:val="1"/>
+      <w:numFmt w:val="decimal"/>
+      <w:lvlText w:val="%1.%2.%3."/>
+      <w:lvlJc w:val="left"/>
+      <w:pPr>
+        <w:ind w:left="3600" w:hanging="720"/>
+      </w:pPr>
+      <w:rPr>
+        <w:rFonts w:hint="default"/>
+      </w:rPr>
+    </w:lvl>
+    <w:lvl w:ilvl="3">
+      <w:start w:val="1"/>
+      <w:numFmt w:val="decimal"/>
+      <w:lvlText w:val="%1.%2.%3.%4."/>
+      <w:lvlJc w:val="left"/>
+      <w:pPr>
+        <w:ind w:left="5040" w:hanging="720"/>
+      </w:pPr>
+      <w:rPr>
+        <w:rFonts w:hint="default"/>
+      </w:rPr>
+    </w:lvl>
+    <w:lvl w:ilvl="4">
+      <w:start w:val="1"/>
+      <w:numFmt w:val="decimal"/>
+      <w:lvlText w:val="%1.%2.%3.%4.%5."/>
+      <w:lvlJc w:val="left"/>
+      <w:pPr>
+        <w:ind w:left="6840" w:hanging="1080"/>
+      </w:pPr>
+      <w:rPr>
+        <w:rFonts w:hint="default"/>
+      </w:rPr>
+    </w:lvl>
+    <w:lvl w:ilvl="5">
+      <w:start w:val="1"/>
+      <w:numFmt w:val="decimal"/>
+      <w:lvlText w:val="%1.%2.%3.%4.%5.%6."/>
+      <w:lvlJc w:val="left"/>
+      <w:pPr>
+        <w:ind w:left="8280" w:hanging="1080"/>
+      </w:pPr>
+      <w:rPr>
+        <w:rFonts w:hint="default"/>
+      </w:rPr>
+    </w:lvl>
+    <w:lvl w:ilvl="6">
+      <w:start w:val="1"/>
+      <w:numFmt w:val="decimal"/>
+      <w:lvlText w:val="%1.%2.%3.%4.%5.%6.%7."/>
+      <w:lvlJc w:val="left"/>
+      <w:pPr>
+        <w:ind w:left="10080" w:hanging="1440"/>
+      </w:pPr>
+      <w:rPr>
+        <w:rFonts w:hint="default"/>
+      </w:rPr>
+    </w:lvl>
+    <w:lvl w:ilvl="7">
+      <w:start w:val="1"/>
+      <w:numFmt w:val="decimal"/>
+      <w:lvlText w:val="%1.%2.%3.%4.%5.%6.%7.%8."/>
+      <w:lvlJc w:val="left"/>
+      <w:pPr>
+        <w:ind w:left="11520" w:hanging="1440"/>
+      </w:pPr>
+      <w:rPr>
+        <w:rFonts w:hint="default"/>
+      </w:rPr>
+    </w:lvl>
+    <w:lvl w:ilvl="8">
+      <w:start w:val="1"/>
+      <w:numFmt w:val="decimal"/>
+      <w:lvlText w:val="%1.%2.%3.%4.%5.%6.%7.%8.%9."/>
+      <w:lvlJc w:val="left"/>
+      <w:pPr>
+        <w:ind w:left="13320" w:hanging="1800"/>
+      </w:pPr>
+      <w:rPr>
+        <w:rFonts w:hint="default"/>
+      </w:rPr>
+    </w:lvl>
+  </w:abstractNum>
+  <w:abstractNum w:abstractNumId="7">
     <w:nsid w:val="46EC0F9D"/>
     <w:multiLevelType w:val="hybridMultilevel"/>
     <w:tmpl w:val="7EA4F1AE"/>
@@ -2529,11 +3392,118 @@
       </w:rPr>
     </w:lvl>
   </w:abstractNum>
+  <w:abstractNum w:abstractNumId="8">
+    <w:nsid w:val="4E7B05BD"/>
+    <w:multiLevelType w:val="hybridMultilevel"/>
+    <w:tmpl w:val="9ECEC9D4"/>
+    <w:lvl w:ilvl="0" w:tplc="0809000F">
+      <w:start w:val="1"/>
+      <w:numFmt w:val="decimal"/>
+      <w:lvlText w:val="%1."/>
+      <w:lvlJc w:val="left"/>
+      <w:pPr>
+        <w:ind w:left="720" w:hanging="360"/>
+      </w:pPr>
+    </w:lvl>
+    <w:lvl w:ilvl="1" w:tplc="08090019">
+      <w:start w:val="1"/>
+      <w:numFmt w:val="lowerLetter"/>
+      <w:lvlText w:val="%2."/>
+      <w:lvlJc w:val="left"/>
+      <w:pPr>
+        <w:ind w:left="1440" w:hanging="360"/>
+      </w:pPr>
+    </w:lvl>
+    <w:lvl w:ilvl="2" w:tplc="0809001B" w:tentative="1">
+      <w:start w:val="1"/>
+      <w:numFmt w:val="lowerRoman"/>
+      <w:lvlText w:val="%3."/>
+      <w:lvlJc w:val="right"/>
+      <w:pPr>
+        <w:ind w:left="2160" w:hanging="180"/>
+      </w:pPr>
+    </w:lvl>
+    <w:lvl w:ilvl="3" w:tplc="0809000F" w:tentative="1">
+      <w:start w:val="1"/>
+      <w:numFmt w:val="decimal"/>
+      <w:lvlText w:val="%4."/>
+      <w:lvlJc w:val="left"/>
+      <w:pPr>
+        <w:ind w:left="2880" w:hanging="360"/>
+      </w:pPr>
+    </w:lvl>
+    <w:lvl w:ilvl="4" w:tplc="08090019" w:tentative="1">
+      <w:start w:val="1"/>
+      <w:numFmt w:val="lowerLetter"/>
+      <w:lvlText w:val="%5."/>
+      <w:lvlJc w:val="left"/>
+      <w:pPr>
+        <w:ind w:left="3600" w:hanging="360"/>
+      </w:pPr>
+    </w:lvl>
+    <w:lvl w:ilvl="5" w:tplc="0809001B" w:tentative="1">
+      <w:start w:val="1"/>
+      <w:numFmt w:val="lowerRoman"/>
+      <w:lvlText w:val="%6."/>
+      <w:lvlJc w:val="right"/>
+      <w:pPr>
+        <w:ind w:left="4320" w:hanging="180"/>
+      </w:pPr>
+    </w:lvl>
+    <w:lvl w:ilvl="6" w:tplc="0809000F" w:tentative="1">
+      <w:start w:val="1"/>
+      <w:numFmt w:val="decimal"/>
+      <w:lvlText w:val="%7."/>
+      <w:lvlJc w:val="left"/>
+      <w:pPr>
+        <w:ind w:left="5040" w:hanging="360"/>
+      </w:pPr>
+    </w:lvl>
+    <w:lvl w:ilvl="7" w:tplc="08090019" w:tentative="1">
+      <w:start w:val="1"/>
+      <w:numFmt w:val="lowerLetter"/>
+      <w:lvlText w:val="%8."/>
+      <w:lvlJc w:val="left"/>
+      <w:pPr>
+        <w:ind w:left="5760" w:hanging="360"/>
+      </w:pPr>
+    </w:lvl>
+    <w:lvl w:ilvl="8" w:tplc="0809001B" w:tentative="1">
+      <w:start w:val="1"/>
+      <w:numFmt w:val="lowerRoman"/>
+      <w:lvlText w:val="%9."/>
+      <w:lvlJc w:val="right"/>
+      <w:pPr>
+        <w:ind w:left="6480" w:hanging="180"/>
+      </w:pPr>
+    </w:lvl>
+  </w:abstractNum>
   <w:num w:numId="1">
+    <w:abstractNumId w:val="4"/>
+  </w:num>
+  <w:num w:numId="2">
+    <w:abstractNumId w:val="7"/>
+  </w:num>
+  <w:num w:numId="3">
+    <w:abstractNumId w:val="8"/>
+  </w:num>
+  <w:num w:numId="4">
+    <w:abstractNumId w:val="5"/>
+  </w:num>
+  <w:num w:numId="5">
+    <w:abstractNumId w:val="3"/>
+  </w:num>
+  <w:num w:numId="6">
+    <w:abstractNumId w:val="2"/>
+  </w:num>
+  <w:num w:numId="7">
+    <w:abstractNumId w:val="1"/>
+  </w:num>
+  <w:num w:numId="8">
     <w:abstractNumId w:val="0"/>
   </w:num>
-  <w:num w:numId="2">
-    <w:abstractNumId w:val="1"/>
+  <w:num w:numId="9">
+    <w:abstractNumId w:val="6"/>
   </w:num>
 </w:numbering>
 </file>
@@ -2871,7 +3841,7 @@
       </w:tblCellMar>
     </w:tblPr>
   </w:style>
-  <w:style w:type="table" w:styleId="LightShading-Accent1">
+  <w:style w:type="table" w:customStyle="1" w:styleId="LightShading-Accent1">
     <w:name w:val="Light Shading Accent 1"/>
     <w:basedOn w:val="TableNormal"/>
     <w:uiPriority w:val="60"/>
@@ -3353,7 +4323,7 @@
 </file>
 
 <file path=customXml/itemProps1.xml><?xml version="1.0" encoding="utf-8"?>
-<ds:datastoreItem xmlns:ds="http://schemas.openxmlformats.org/officeDocument/2006/customXml" ds:itemID="{FDB11E93-5AE4-45C5-B815-E16DFCA9C332}">
+<ds:datastoreItem xmlns:ds="http://schemas.openxmlformats.org/officeDocument/2006/customXml" ds:itemID="{DD341147-6E35-4FFA-855A-DB7A7227CD84}">
   <ds:schemaRefs>
     <ds:schemaRef ds:uri="http://schemas.openxmlformats.org/officeDocument/2006/bibliography"/>
   </ds:schemaRefs>

</xml_diff>

<commit_message>
removed the introduction line
</commit_message>
<xml_diff>
--- a/doc/G52GRP-InterimReport.docx
+++ b/doc/G52GRP-InterimReport.docx
@@ -241,13 +241,8 @@
         <w:t xml:space="preserve">, </w:t>
       </w:r>
       <w:r>
-        <w:t xml:space="preserve">William </w:t>
-      </w:r>
-      <w:proofErr w:type="spellStart"/>
-      <w:r>
-        <w:t>Redrup</w:t>
-      </w:r>
-      <w:proofErr w:type="spellEnd"/>
+        <w:t>William Redrup</w:t>
+      </w:r>
       <w:r>
         <w:rPr>
           <w:b/>
@@ -355,13 +350,13 @@
           <w:r>
             <w:fldChar w:fldCharType="separate"/>
           </w:r>
-          <w:hyperlink w:anchor="_Toc246482544" w:history="1">
+          <w:hyperlink w:anchor="_Toc246917002" w:history="1">
             <w:r>
               <w:rPr>
                 <w:rStyle w:val="Hyperlink"/>
                 <w:noProof/>
               </w:rPr>
-              <w:t>Introduction</w:t>
+              <w:t>The Problem</w:t>
             </w:r>
             <w:r>
               <w:rPr>
@@ -382,7 +377,7 @@
                 <w:noProof/>
                 <w:webHidden/>
               </w:rPr>
-              <w:instrText xml:space="preserve"> PAGEREF _Toc246482544 \h </w:instrText>
+              <w:instrText xml:space="preserve"> PAGEREF _Toc246917002 \h </w:instrText>
             </w:r>
             <w:r>
               <w:rPr>
@@ -425,13 +420,13 @@
               <w:lang w:val="en-GB" w:eastAsia="en-GB"/>
             </w:rPr>
           </w:pPr>
-          <w:hyperlink w:anchor="_Toc246482545" w:history="1">
+          <w:hyperlink w:anchor="_Toc246917003" w:history="1">
             <w:r>
               <w:rPr>
                 <w:rStyle w:val="Hyperlink"/>
                 <w:noProof/>
               </w:rPr>
-              <w:t>The Problem</w:t>
+              <w:t>Background Information/Research</w:t>
             </w:r>
             <w:r>
               <w:rPr>
@@ -452,7 +447,217 @@
                 <w:noProof/>
                 <w:webHidden/>
               </w:rPr>
-              <w:instrText xml:space="preserve"> PAGEREF _Toc246482545 \h </w:instrText>
+              <w:instrText xml:space="preserve"> PAGEREF _Toc246917003 \h </w:instrText>
+            </w:r>
+            <w:r>
+              <w:rPr>
+                <w:noProof/>
+                <w:webHidden/>
+              </w:rPr>
+            </w:r>
+            <w:r>
+              <w:rPr>
+                <w:noProof/>
+                <w:webHidden/>
+              </w:rPr>
+              <w:fldChar w:fldCharType="separate"/>
+            </w:r>
+            <w:r>
+              <w:rPr>
+                <w:noProof/>
+                <w:webHidden/>
+              </w:rPr>
+              <w:t>3</w:t>
+            </w:r>
+            <w:r>
+              <w:rPr>
+                <w:noProof/>
+                <w:webHidden/>
+              </w:rPr>
+              <w:fldChar w:fldCharType="end"/>
+            </w:r>
+          </w:hyperlink>
+        </w:p>
+        <w:p>
+          <w:pPr>
+            <w:pStyle w:val="TOC2"/>
+            <w:tabs>
+              <w:tab w:val="right" w:leader="dot" w:pos="9350"/>
+            </w:tabs>
+            <w:rPr>
+              <w:rFonts w:eastAsiaTheme="minorEastAsia"/>
+              <w:noProof/>
+              <w:lang w:val="en-GB" w:eastAsia="en-GB"/>
+            </w:rPr>
+          </w:pPr>
+          <w:hyperlink w:anchor="_Toc246917004" w:history="1">
+            <w:r>
+              <w:rPr>
+                <w:rStyle w:val="Hyperlink"/>
+                <w:noProof/>
+              </w:rPr>
+              <w:t>Survey of Existing Systems</w:t>
+            </w:r>
+            <w:r>
+              <w:rPr>
+                <w:noProof/>
+                <w:webHidden/>
+              </w:rPr>
+              <w:tab/>
+            </w:r>
+            <w:r>
+              <w:rPr>
+                <w:noProof/>
+                <w:webHidden/>
+              </w:rPr>
+              <w:fldChar w:fldCharType="begin"/>
+            </w:r>
+            <w:r>
+              <w:rPr>
+                <w:noProof/>
+                <w:webHidden/>
+              </w:rPr>
+              <w:instrText xml:space="preserve"> PAGEREF _Toc246917004 \h </w:instrText>
+            </w:r>
+            <w:r>
+              <w:rPr>
+                <w:noProof/>
+                <w:webHidden/>
+              </w:rPr>
+            </w:r>
+            <w:r>
+              <w:rPr>
+                <w:noProof/>
+                <w:webHidden/>
+              </w:rPr>
+              <w:fldChar w:fldCharType="separate"/>
+            </w:r>
+            <w:r>
+              <w:rPr>
+                <w:noProof/>
+                <w:webHidden/>
+              </w:rPr>
+              <w:t>3</w:t>
+            </w:r>
+            <w:r>
+              <w:rPr>
+                <w:noProof/>
+                <w:webHidden/>
+              </w:rPr>
+              <w:fldChar w:fldCharType="end"/>
+            </w:r>
+          </w:hyperlink>
+        </w:p>
+        <w:p>
+          <w:pPr>
+            <w:pStyle w:val="TOC2"/>
+            <w:tabs>
+              <w:tab w:val="right" w:leader="dot" w:pos="9350"/>
+            </w:tabs>
+            <w:rPr>
+              <w:rFonts w:eastAsiaTheme="minorEastAsia"/>
+              <w:noProof/>
+              <w:lang w:val="en-GB" w:eastAsia="en-GB"/>
+            </w:rPr>
+          </w:pPr>
+          <w:hyperlink w:anchor="_Toc246917005" w:history="1">
+            <w:r>
+              <w:rPr>
+                <w:rStyle w:val="Hyperlink"/>
+                <w:noProof/>
+              </w:rPr>
+              <w:t>Market Research</w:t>
+            </w:r>
+            <w:r>
+              <w:rPr>
+                <w:noProof/>
+                <w:webHidden/>
+              </w:rPr>
+              <w:tab/>
+            </w:r>
+            <w:r>
+              <w:rPr>
+                <w:noProof/>
+                <w:webHidden/>
+              </w:rPr>
+              <w:fldChar w:fldCharType="begin"/>
+            </w:r>
+            <w:r>
+              <w:rPr>
+                <w:noProof/>
+                <w:webHidden/>
+              </w:rPr>
+              <w:instrText xml:space="preserve"> PAGEREF _Toc246917005 \h </w:instrText>
+            </w:r>
+            <w:r>
+              <w:rPr>
+                <w:noProof/>
+                <w:webHidden/>
+              </w:rPr>
+            </w:r>
+            <w:r>
+              <w:rPr>
+                <w:noProof/>
+                <w:webHidden/>
+              </w:rPr>
+              <w:fldChar w:fldCharType="separate"/>
+            </w:r>
+            <w:r>
+              <w:rPr>
+                <w:noProof/>
+                <w:webHidden/>
+              </w:rPr>
+              <w:t>3</w:t>
+            </w:r>
+            <w:r>
+              <w:rPr>
+                <w:noProof/>
+                <w:webHidden/>
+              </w:rPr>
+              <w:fldChar w:fldCharType="end"/>
+            </w:r>
+          </w:hyperlink>
+        </w:p>
+        <w:p>
+          <w:pPr>
+            <w:pStyle w:val="TOC2"/>
+            <w:tabs>
+              <w:tab w:val="right" w:leader="dot" w:pos="9350"/>
+            </w:tabs>
+            <w:rPr>
+              <w:rFonts w:eastAsiaTheme="minorEastAsia"/>
+              <w:noProof/>
+              <w:lang w:val="en-GB" w:eastAsia="en-GB"/>
+            </w:rPr>
+          </w:pPr>
+          <w:hyperlink w:anchor="_Toc246917006" w:history="1">
+            <w:r>
+              <w:rPr>
+                <w:rStyle w:val="Hyperlink"/>
+                <w:noProof/>
+              </w:rPr>
+              <w:t>Technical Research</w:t>
+            </w:r>
+            <w:r>
+              <w:rPr>
+                <w:noProof/>
+                <w:webHidden/>
+              </w:rPr>
+              <w:tab/>
+            </w:r>
+            <w:r>
+              <w:rPr>
+                <w:noProof/>
+                <w:webHidden/>
+              </w:rPr>
+              <w:fldChar w:fldCharType="begin"/>
+            </w:r>
+            <w:r>
+              <w:rPr>
+                <w:noProof/>
+                <w:webHidden/>
+              </w:rPr>
+              <w:instrText xml:space="preserve"> PAGEREF _Toc246917006 \h </w:instrText>
             </w:r>
             <w:r>
               <w:rPr>
@@ -495,13 +700,13 @@
               <w:lang w:val="en-GB" w:eastAsia="en-GB"/>
             </w:rPr>
           </w:pPr>
-          <w:hyperlink w:anchor="_Toc246482546" w:history="1">
+          <w:hyperlink w:anchor="_Toc246917007" w:history="1">
             <w:r>
               <w:rPr>
                 <w:rStyle w:val="Hyperlink"/>
                 <w:noProof/>
               </w:rPr>
-              <w:t>Background Information/Research</w:t>
+              <w:t>Requirements Specification</w:t>
             </w:r>
             <w:r>
               <w:rPr>
@@ -522,7 +727,7 @@
                 <w:noProof/>
                 <w:webHidden/>
               </w:rPr>
-              <w:instrText xml:space="preserve"> PAGEREF _Toc246482546 \h </w:instrText>
+              <w:instrText xml:space="preserve"> PAGEREF _Toc246917007 \h </w:instrText>
             </w:r>
             <w:r>
               <w:rPr>
@@ -542,7 +747,7 @@
                 <w:noProof/>
                 <w:webHidden/>
               </w:rPr>
-              <w:t>3</w:t>
+              <w:t>4</w:t>
             </w:r>
             <w:r>
               <w:rPr>
@@ -565,13 +770,13 @@
               <w:lang w:val="en-GB" w:eastAsia="en-GB"/>
             </w:rPr>
           </w:pPr>
-          <w:hyperlink w:anchor="_Toc246482547" w:history="1">
+          <w:hyperlink w:anchor="_Toc246917008" w:history="1">
             <w:r>
               <w:rPr>
                 <w:rStyle w:val="Hyperlink"/>
                 <w:noProof/>
               </w:rPr>
-              <w:t>Survey of Existing Systems</w:t>
+              <w:t>Functional Requirements</w:t>
             </w:r>
             <w:r>
               <w:rPr>
@@ -592,7 +797,7 @@
                 <w:noProof/>
                 <w:webHidden/>
               </w:rPr>
-              <w:instrText xml:space="preserve"> PAGEREF _Toc246482547 \h </w:instrText>
+              <w:instrText xml:space="preserve"> PAGEREF _Toc246917008 \h </w:instrText>
             </w:r>
             <w:r>
               <w:rPr>
@@ -612,7 +817,7 @@
                 <w:noProof/>
                 <w:webHidden/>
               </w:rPr>
-              <w:t>3</w:t>
+              <w:t>4</w:t>
             </w:r>
             <w:r>
               <w:rPr>
@@ -635,13 +840,13 @@
               <w:lang w:val="en-GB" w:eastAsia="en-GB"/>
             </w:rPr>
           </w:pPr>
-          <w:hyperlink w:anchor="_Toc246482548" w:history="1">
+          <w:hyperlink w:anchor="_Toc246917009" w:history="1">
             <w:r>
               <w:rPr>
                 <w:rStyle w:val="Hyperlink"/>
                 <w:noProof/>
               </w:rPr>
-              <w:t>Market Research</w:t>
+              <w:t>Non-Functional Requirements</w:t>
             </w:r>
             <w:r>
               <w:rPr>
@@ -662,7 +867,7 @@
                 <w:noProof/>
                 <w:webHidden/>
               </w:rPr>
-              <w:instrText xml:space="preserve"> PAGEREF _Toc246482548 \h </w:instrText>
+              <w:instrText xml:space="preserve"> PAGEREF _Toc246917009 \h </w:instrText>
             </w:r>
             <w:r>
               <w:rPr>
@@ -682,7 +887,147 @@
                 <w:noProof/>
                 <w:webHidden/>
               </w:rPr>
-              <w:t>3</w:t>
+              <w:t>5</w:t>
+            </w:r>
+            <w:r>
+              <w:rPr>
+                <w:noProof/>
+                <w:webHidden/>
+              </w:rPr>
+              <w:fldChar w:fldCharType="end"/>
+            </w:r>
+          </w:hyperlink>
+        </w:p>
+        <w:p>
+          <w:pPr>
+            <w:pStyle w:val="TOC1"/>
+            <w:tabs>
+              <w:tab w:val="right" w:leader="dot" w:pos="9350"/>
+            </w:tabs>
+            <w:rPr>
+              <w:rFonts w:eastAsiaTheme="minorEastAsia"/>
+              <w:noProof/>
+              <w:lang w:val="en-GB" w:eastAsia="en-GB"/>
+            </w:rPr>
+          </w:pPr>
+          <w:hyperlink w:anchor="_Toc246917010" w:history="1">
+            <w:r>
+              <w:rPr>
+                <w:rStyle w:val="Hyperlink"/>
+                <w:noProof/>
+              </w:rPr>
+              <w:t>Initial Design &amp; UI</w:t>
+            </w:r>
+            <w:r>
+              <w:rPr>
+                <w:noProof/>
+                <w:webHidden/>
+              </w:rPr>
+              <w:tab/>
+            </w:r>
+            <w:r>
+              <w:rPr>
+                <w:noProof/>
+                <w:webHidden/>
+              </w:rPr>
+              <w:fldChar w:fldCharType="begin"/>
+            </w:r>
+            <w:r>
+              <w:rPr>
+                <w:noProof/>
+                <w:webHidden/>
+              </w:rPr>
+              <w:instrText xml:space="preserve"> PAGEREF _Toc246917010 \h </w:instrText>
+            </w:r>
+            <w:r>
+              <w:rPr>
+                <w:noProof/>
+                <w:webHidden/>
+              </w:rPr>
+            </w:r>
+            <w:r>
+              <w:rPr>
+                <w:noProof/>
+                <w:webHidden/>
+              </w:rPr>
+              <w:fldChar w:fldCharType="separate"/>
+            </w:r>
+            <w:r>
+              <w:rPr>
+                <w:noProof/>
+                <w:webHidden/>
+              </w:rPr>
+              <w:t>6</w:t>
+            </w:r>
+            <w:r>
+              <w:rPr>
+                <w:noProof/>
+                <w:webHidden/>
+              </w:rPr>
+              <w:fldChar w:fldCharType="end"/>
+            </w:r>
+          </w:hyperlink>
+        </w:p>
+        <w:p>
+          <w:pPr>
+            <w:pStyle w:val="TOC1"/>
+            <w:tabs>
+              <w:tab w:val="right" w:leader="dot" w:pos="9350"/>
+            </w:tabs>
+            <w:rPr>
+              <w:rFonts w:eastAsiaTheme="minorEastAsia"/>
+              <w:noProof/>
+              <w:lang w:val="en-GB" w:eastAsia="en-GB"/>
+            </w:rPr>
+          </w:pPr>
+          <w:hyperlink w:anchor="_Toc246917011" w:history="1">
+            <w:r>
+              <w:rPr>
+                <w:rStyle w:val="Hyperlink"/>
+                <w:noProof/>
+              </w:rPr>
+              <w:t>The Platform/Implementation</w:t>
+            </w:r>
+            <w:r>
+              <w:rPr>
+                <w:noProof/>
+                <w:webHidden/>
+              </w:rPr>
+              <w:tab/>
+            </w:r>
+            <w:r>
+              <w:rPr>
+                <w:noProof/>
+                <w:webHidden/>
+              </w:rPr>
+              <w:fldChar w:fldCharType="begin"/>
+            </w:r>
+            <w:r>
+              <w:rPr>
+                <w:noProof/>
+                <w:webHidden/>
+              </w:rPr>
+              <w:instrText xml:space="preserve"> PAGEREF _Toc246917011 \h </w:instrText>
+            </w:r>
+            <w:r>
+              <w:rPr>
+                <w:noProof/>
+                <w:webHidden/>
+              </w:rPr>
+            </w:r>
+            <w:r>
+              <w:rPr>
+                <w:noProof/>
+                <w:webHidden/>
+              </w:rPr>
+              <w:fldChar w:fldCharType="separate"/>
+            </w:r>
+            <w:r>
+              <w:rPr>
+                <w:noProof/>
+                <w:webHidden/>
+              </w:rPr>
+              <w:t>7</w:t>
             </w:r>
             <w:r>
               <w:rPr>
@@ -705,13 +1050,13 @@
               <w:lang w:val="en-GB" w:eastAsia="en-GB"/>
             </w:rPr>
           </w:pPr>
-          <w:hyperlink w:anchor="_Toc246482549" w:history="1">
+          <w:hyperlink w:anchor="_Toc246917012" w:history="1">
             <w:r>
               <w:rPr>
                 <w:rStyle w:val="Hyperlink"/>
                 <w:noProof/>
               </w:rPr>
-              <w:t>Technical Research</w:t>
+              <w:t>Web-Based</w:t>
             </w:r>
             <w:r>
               <w:rPr>
@@ -732,7 +1077,7 @@
                 <w:noProof/>
                 <w:webHidden/>
               </w:rPr>
-              <w:instrText xml:space="preserve"> PAGEREF _Toc246482549 \h </w:instrText>
+              <w:instrText xml:space="preserve"> PAGEREF _Toc246917012 \h </w:instrText>
             </w:r>
             <w:r>
               <w:rPr>
@@ -752,7 +1097,77 @@
                 <w:noProof/>
                 <w:webHidden/>
               </w:rPr>
-              <w:t>3</w:t>
+              <w:t>7</w:t>
+            </w:r>
+            <w:r>
+              <w:rPr>
+                <w:noProof/>
+                <w:webHidden/>
+              </w:rPr>
+              <w:fldChar w:fldCharType="end"/>
+            </w:r>
+          </w:hyperlink>
+        </w:p>
+        <w:p>
+          <w:pPr>
+            <w:pStyle w:val="TOC2"/>
+            <w:tabs>
+              <w:tab w:val="right" w:leader="dot" w:pos="9350"/>
+            </w:tabs>
+            <w:rPr>
+              <w:rFonts w:eastAsiaTheme="minorEastAsia"/>
+              <w:noProof/>
+              <w:lang w:val="en-GB" w:eastAsia="en-GB"/>
+            </w:rPr>
+          </w:pPr>
+          <w:hyperlink w:anchor="_Toc246917013" w:history="1">
+            <w:r>
+              <w:rPr>
+                <w:rStyle w:val="Hyperlink"/>
+                <w:noProof/>
+              </w:rPr>
+              <w:t>Desktop-Based</w:t>
+            </w:r>
+            <w:r>
+              <w:rPr>
+                <w:noProof/>
+                <w:webHidden/>
+              </w:rPr>
+              <w:tab/>
+            </w:r>
+            <w:r>
+              <w:rPr>
+                <w:noProof/>
+                <w:webHidden/>
+              </w:rPr>
+              <w:fldChar w:fldCharType="begin"/>
+            </w:r>
+            <w:r>
+              <w:rPr>
+                <w:noProof/>
+                <w:webHidden/>
+              </w:rPr>
+              <w:instrText xml:space="preserve"> PAGEREF _Toc246917013 \h </w:instrText>
+            </w:r>
+            <w:r>
+              <w:rPr>
+                <w:noProof/>
+                <w:webHidden/>
+              </w:rPr>
+            </w:r>
+            <w:r>
+              <w:rPr>
+                <w:noProof/>
+                <w:webHidden/>
+              </w:rPr>
+              <w:fldChar w:fldCharType="separate"/>
+            </w:r>
+            <w:r>
+              <w:rPr>
+                <w:noProof/>
+                <w:webHidden/>
+              </w:rPr>
+              <w:t>7</w:t>
             </w:r>
             <w:r>
               <w:rPr>
@@ -775,13 +1190,13 @@
               <w:lang w:val="en-GB" w:eastAsia="en-GB"/>
             </w:rPr>
           </w:pPr>
-          <w:hyperlink w:anchor="_Toc246482550" w:history="1">
+          <w:hyperlink w:anchor="_Toc246917014" w:history="1">
             <w:r>
               <w:rPr>
                 <w:rStyle w:val="Hyperlink"/>
                 <w:noProof/>
               </w:rPr>
-              <w:t>Requirements Specification</w:t>
+              <w:t>Initial Implementation/Prototyping</w:t>
             </w:r>
             <w:r>
               <w:rPr>
@@ -802,7 +1217,7 @@
                 <w:noProof/>
                 <w:webHidden/>
               </w:rPr>
-              <w:instrText xml:space="preserve"> PAGEREF _Toc246482550 \h </w:instrText>
+              <w:instrText xml:space="preserve"> PAGEREF _Toc246917014 \h </w:instrText>
             </w:r>
             <w:r>
               <w:rPr>
@@ -822,7 +1237,7 @@
                 <w:noProof/>
                 <w:webHidden/>
               </w:rPr>
-              <w:t>4</w:t>
+              <w:t>8</w:t>
             </w:r>
             <w:r>
               <w:rPr>
@@ -845,13 +1260,13 @@
               <w:lang w:val="en-GB" w:eastAsia="en-GB"/>
             </w:rPr>
           </w:pPr>
-          <w:hyperlink w:anchor="_Toc246482551" w:history="1">
+          <w:hyperlink w:anchor="_Toc246917015" w:history="1">
             <w:r>
               <w:rPr>
                 <w:rStyle w:val="Hyperlink"/>
                 <w:noProof/>
               </w:rPr>
-              <w:t>Initial Design &amp; UI</w:t>
+              <w:t>Problems Encountered</w:t>
             </w:r>
             <w:r>
               <w:rPr>
@@ -872,7 +1287,7 @@
                 <w:noProof/>
                 <w:webHidden/>
               </w:rPr>
-              <w:instrText xml:space="preserve"> PAGEREF _Toc246482551 \h </w:instrText>
+              <w:instrText xml:space="preserve"> PAGEREF _Toc246917015 \h </w:instrText>
             </w:r>
             <w:r>
               <w:rPr>
@@ -892,7 +1307,7 @@
                 <w:noProof/>
                 <w:webHidden/>
               </w:rPr>
-              <w:t>5</w:t>
+              <w:t>8</w:t>
             </w:r>
             <w:r>
               <w:rPr>
@@ -915,13 +1330,13 @@
               <w:lang w:val="en-GB" w:eastAsia="en-GB"/>
             </w:rPr>
           </w:pPr>
-          <w:hyperlink w:anchor="_Toc246482552" w:history="1">
+          <w:hyperlink w:anchor="_Toc246917016" w:history="1">
             <w:r>
               <w:rPr>
                 <w:rStyle w:val="Hyperlink"/>
                 <w:noProof/>
               </w:rPr>
-              <w:t>The Platform/Implementation</w:t>
+              <w:t>Time Plan</w:t>
             </w:r>
             <w:r>
               <w:rPr>
@@ -942,7 +1357,7 @@
                 <w:noProof/>
                 <w:webHidden/>
               </w:rPr>
-              <w:instrText xml:space="preserve"> PAGEREF _Toc246482552 \h </w:instrText>
+              <w:instrText xml:space="preserve"> PAGEREF _Toc246917016 \h </w:instrText>
             </w:r>
             <w:r>
               <w:rPr>
@@ -962,357 +1377,7 @@
                 <w:noProof/>
                 <w:webHidden/>
               </w:rPr>
-              <w:t>6</w:t>
-            </w:r>
-            <w:r>
-              <w:rPr>
-                <w:noProof/>
-                <w:webHidden/>
-              </w:rPr>
-              <w:fldChar w:fldCharType="end"/>
-            </w:r>
-          </w:hyperlink>
-        </w:p>
-        <w:p>
-          <w:pPr>
-            <w:pStyle w:val="TOC2"/>
-            <w:tabs>
-              <w:tab w:val="right" w:leader="dot" w:pos="9350"/>
-            </w:tabs>
-            <w:rPr>
-              <w:rFonts w:eastAsiaTheme="minorEastAsia"/>
-              <w:noProof/>
-              <w:lang w:val="en-GB" w:eastAsia="en-GB"/>
-            </w:rPr>
-          </w:pPr>
-          <w:hyperlink w:anchor="_Toc246482553" w:history="1">
-            <w:r>
-              <w:rPr>
-                <w:rStyle w:val="Hyperlink"/>
-                <w:noProof/>
-              </w:rPr>
-              <w:t>Web-Based</w:t>
-            </w:r>
-            <w:r>
-              <w:rPr>
-                <w:noProof/>
-                <w:webHidden/>
-              </w:rPr>
-              <w:tab/>
-            </w:r>
-            <w:r>
-              <w:rPr>
-                <w:noProof/>
-                <w:webHidden/>
-              </w:rPr>
-              <w:fldChar w:fldCharType="begin"/>
-            </w:r>
-            <w:r>
-              <w:rPr>
-                <w:noProof/>
-                <w:webHidden/>
-              </w:rPr>
-              <w:instrText xml:space="preserve"> PAGEREF _Toc246482553 \h </w:instrText>
-            </w:r>
-            <w:r>
-              <w:rPr>
-                <w:noProof/>
-                <w:webHidden/>
-              </w:rPr>
-            </w:r>
-            <w:r>
-              <w:rPr>
-                <w:noProof/>
-                <w:webHidden/>
-              </w:rPr>
-              <w:fldChar w:fldCharType="separate"/>
-            </w:r>
-            <w:r>
-              <w:rPr>
-                <w:noProof/>
-                <w:webHidden/>
-              </w:rPr>
-              <w:t>6</w:t>
-            </w:r>
-            <w:r>
-              <w:rPr>
-                <w:noProof/>
-                <w:webHidden/>
-              </w:rPr>
-              <w:fldChar w:fldCharType="end"/>
-            </w:r>
-          </w:hyperlink>
-        </w:p>
-        <w:p>
-          <w:pPr>
-            <w:pStyle w:val="TOC2"/>
-            <w:tabs>
-              <w:tab w:val="right" w:leader="dot" w:pos="9350"/>
-            </w:tabs>
-            <w:rPr>
-              <w:rFonts w:eastAsiaTheme="minorEastAsia"/>
-              <w:noProof/>
-              <w:lang w:val="en-GB" w:eastAsia="en-GB"/>
-            </w:rPr>
-          </w:pPr>
-          <w:hyperlink w:anchor="_Toc246482554" w:history="1">
-            <w:r>
-              <w:rPr>
-                <w:rStyle w:val="Hyperlink"/>
-                <w:noProof/>
-              </w:rPr>
-              <w:t>Desktop-Based</w:t>
-            </w:r>
-            <w:r>
-              <w:rPr>
-                <w:noProof/>
-                <w:webHidden/>
-              </w:rPr>
-              <w:tab/>
-            </w:r>
-            <w:r>
-              <w:rPr>
-                <w:noProof/>
-                <w:webHidden/>
-              </w:rPr>
-              <w:fldChar w:fldCharType="begin"/>
-            </w:r>
-            <w:r>
-              <w:rPr>
-                <w:noProof/>
-                <w:webHidden/>
-              </w:rPr>
-              <w:instrText xml:space="preserve"> PAGEREF _Toc246482554 \h </w:instrText>
-            </w:r>
-            <w:r>
-              <w:rPr>
-                <w:noProof/>
-                <w:webHidden/>
-              </w:rPr>
-            </w:r>
-            <w:r>
-              <w:rPr>
-                <w:noProof/>
-                <w:webHidden/>
-              </w:rPr>
-              <w:fldChar w:fldCharType="separate"/>
-            </w:r>
-            <w:r>
-              <w:rPr>
-                <w:noProof/>
-                <w:webHidden/>
-              </w:rPr>
-              <w:t>6</w:t>
-            </w:r>
-            <w:r>
-              <w:rPr>
-                <w:noProof/>
-                <w:webHidden/>
-              </w:rPr>
-              <w:fldChar w:fldCharType="end"/>
-            </w:r>
-          </w:hyperlink>
-        </w:p>
-        <w:p>
-          <w:pPr>
-            <w:pStyle w:val="TOC1"/>
-            <w:tabs>
-              <w:tab w:val="right" w:leader="dot" w:pos="9350"/>
-            </w:tabs>
-            <w:rPr>
-              <w:rFonts w:eastAsiaTheme="minorEastAsia"/>
-              <w:noProof/>
-              <w:lang w:val="en-GB" w:eastAsia="en-GB"/>
-            </w:rPr>
-          </w:pPr>
-          <w:hyperlink w:anchor="_Toc246482555" w:history="1">
-            <w:r>
-              <w:rPr>
-                <w:rStyle w:val="Hyperlink"/>
-                <w:noProof/>
-              </w:rPr>
-              <w:t>Initial Implementation/Prototyping</w:t>
-            </w:r>
-            <w:r>
-              <w:rPr>
-                <w:noProof/>
-                <w:webHidden/>
-              </w:rPr>
-              <w:tab/>
-            </w:r>
-            <w:r>
-              <w:rPr>
-                <w:noProof/>
-                <w:webHidden/>
-              </w:rPr>
-              <w:fldChar w:fldCharType="begin"/>
-            </w:r>
-            <w:r>
-              <w:rPr>
-                <w:noProof/>
-                <w:webHidden/>
-              </w:rPr>
-              <w:instrText xml:space="preserve"> PAGEREF _Toc246482555 \h </w:instrText>
-            </w:r>
-            <w:r>
-              <w:rPr>
-                <w:noProof/>
-                <w:webHidden/>
-              </w:rPr>
-            </w:r>
-            <w:r>
-              <w:rPr>
-                <w:noProof/>
-                <w:webHidden/>
-              </w:rPr>
-              <w:fldChar w:fldCharType="separate"/>
-            </w:r>
-            <w:r>
-              <w:rPr>
-                <w:noProof/>
-                <w:webHidden/>
-              </w:rPr>
-              <w:t>7</w:t>
-            </w:r>
-            <w:r>
-              <w:rPr>
-                <w:noProof/>
-                <w:webHidden/>
-              </w:rPr>
-              <w:fldChar w:fldCharType="end"/>
-            </w:r>
-          </w:hyperlink>
-        </w:p>
-        <w:p>
-          <w:pPr>
-            <w:pStyle w:val="TOC1"/>
-            <w:tabs>
-              <w:tab w:val="right" w:leader="dot" w:pos="9350"/>
-            </w:tabs>
-            <w:rPr>
-              <w:rFonts w:eastAsiaTheme="minorEastAsia"/>
-              <w:noProof/>
-              <w:lang w:val="en-GB" w:eastAsia="en-GB"/>
-            </w:rPr>
-          </w:pPr>
-          <w:hyperlink w:anchor="_Toc246482556" w:history="1">
-            <w:r>
-              <w:rPr>
-                <w:rStyle w:val="Hyperlink"/>
-                <w:noProof/>
-              </w:rPr>
-              <w:t>Problems Encountered</w:t>
-            </w:r>
-            <w:r>
-              <w:rPr>
-                <w:noProof/>
-                <w:webHidden/>
-              </w:rPr>
-              <w:tab/>
-            </w:r>
-            <w:r>
-              <w:rPr>
-                <w:noProof/>
-                <w:webHidden/>
-              </w:rPr>
-              <w:fldChar w:fldCharType="begin"/>
-            </w:r>
-            <w:r>
-              <w:rPr>
-                <w:noProof/>
-                <w:webHidden/>
-              </w:rPr>
-              <w:instrText xml:space="preserve"> PAGEREF _Toc246482556 \h </w:instrText>
-            </w:r>
-            <w:r>
-              <w:rPr>
-                <w:noProof/>
-                <w:webHidden/>
-              </w:rPr>
-            </w:r>
-            <w:r>
-              <w:rPr>
-                <w:noProof/>
-                <w:webHidden/>
-              </w:rPr>
-              <w:fldChar w:fldCharType="separate"/>
-            </w:r>
-            <w:r>
-              <w:rPr>
-                <w:noProof/>
-                <w:webHidden/>
-              </w:rPr>
-              <w:t>7</w:t>
-            </w:r>
-            <w:r>
-              <w:rPr>
-                <w:noProof/>
-                <w:webHidden/>
-              </w:rPr>
-              <w:fldChar w:fldCharType="end"/>
-            </w:r>
-          </w:hyperlink>
-        </w:p>
-        <w:p>
-          <w:pPr>
-            <w:pStyle w:val="TOC1"/>
-            <w:tabs>
-              <w:tab w:val="right" w:leader="dot" w:pos="9350"/>
-            </w:tabs>
-            <w:rPr>
-              <w:rFonts w:eastAsiaTheme="minorEastAsia"/>
-              <w:noProof/>
-              <w:lang w:val="en-GB" w:eastAsia="en-GB"/>
-            </w:rPr>
-          </w:pPr>
-          <w:hyperlink w:anchor="_Toc246482557" w:history="1">
-            <w:r>
-              <w:rPr>
-                <w:rStyle w:val="Hyperlink"/>
-                <w:noProof/>
-              </w:rPr>
-              <w:t>Time Plan</w:t>
-            </w:r>
-            <w:r>
-              <w:rPr>
-                <w:noProof/>
-                <w:webHidden/>
-              </w:rPr>
-              <w:tab/>
-            </w:r>
-            <w:r>
-              <w:rPr>
-                <w:noProof/>
-                <w:webHidden/>
-              </w:rPr>
-              <w:fldChar w:fldCharType="begin"/>
-            </w:r>
-            <w:r>
-              <w:rPr>
-                <w:noProof/>
-                <w:webHidden/>
-              </w:rPr>
-              <w:instrText xml:space="preserve"> PAGEREF _Toc246482557 \h </w:instrText>
-            </w:r>
-            <w:r>
-              <w:rPr>
-                <w:noProof/>
-                <w:webHidden/>
-              </w:rPr>
-            </w:r>
-            <w:r>
-              <w:rPr>
-                <w:noProof/>
-                <w:webHidden/>
-              </w:rPr>
-              <w:fldChar w:fldCharType="separate"/>
-            </w:r>
-            <w:r>
-              <w:rPr>
-                <w:noProof/>
-                <w:webHidden/>
-              </w:rPr>
-              <w:t>7</w:t>
+              <w:t>8</w:t>
             </w:r>
             <w:r>
               <w:rPr>
@@ -1358,152 +1423,139 @@
       <w:pPr>
         <w:pStyle w:val="Heading1"/>
       </w:pPr>
-      <w:bookmarkStart w:id="0" w:name="_Toc246482544"/>
-      <w:r>
-        <w:t>Introduction</w:t>
+      <w:bookmarkStart w:id="0" w:name="_Toc246917002"/>
+      <w:r>
+        <w:t>The Problem</w:t>
       </w:r>
       <w:bookmarkEnd w:id="0"/>
     </w:p>
     <w:p>
-      <w:r>
-        <w:t>The purpose of this report is to present gp09-sdb’s progress regarding our project up until this point.</w:t>
+      <w:pPr>
+        <w:jc w:val="both"/>
+      </w:pPr>
+      <w:r>
+        <w:t>To clarify, gp09-sdb’s project is to design and create a Democratic Conferencing Tool.  Our primary aim is to introduce a new product to an existing market, with ideas both new and familiar to those who are interested in such products, as we feel it is important to research other successful systems whilst we intend to implement our own original features on top.</w:t>
+      </w:r>
+      <w:r>
+        <w:t xml:space="preserve"> In essence, the system should provide a platform for users to collaborate and participate in debates, in a democratic way. That is, the outcome of the conference should be decided by a vote. </w:t>
+      </w:r>
+    </w:p>
+    <w:p>
+      <w:pPr>
+        <w:jc w:val="both"/>
+      </w:pPr>
+      <w:r>
+        <w:t>Voting will be a central aspect of the final system, as this is the basis for a democratic environment. The system may also include limits on the amount of content a single user can input into the conference - though the mechanism for this is to be decided upon in the planning stages of the project.</w:t>
       </w:r>
     </w:p>
     <w:p>
       <w:pPr>
         <w:pStyle w:val="Heading1"/>
       </w:pPr>
-      <w:bookmarkStart w:id="1" w:name="_Toc246482545"/>
-      <w:r>
-        <w:t>The Problem</w:t>
+      <w:bookmarkStart w:id="1" w:name="_Toc246917003"/>
+      <w:r>
+        <w:t>Background Information/Research</w:t>
       </w:r>
       <w:bookmarkEnd w:id="1"/>
     </w:p>
     <w:p>
       <w:pPr>
+        <w:pStyle w:val="Heading2"/>
+      </w:pPr>
+      <w:bookmarkStart w:id="2" w:name="_Toc246917004"/>
+      <w:r>
+        <w:t>Survey of Existing Systems</w:t>
+      </w:r>
+      <w:bookmarkEnd w:id="2"/>
+    </w:p>
+    <w:p>
+      <w:pPr>
         <w:jc w:val="both"/>
       </w:pPr>
       <w:r>
-        <w:t>To clarify, gp09-sdb’s project is to design and create a Democratic Conferencing Tool.  Our primary aim is to introduce a new product to an existing market, with ideas both new and familiar to those who are interested in such products, as we feel it is important to research other successful systems whilst we intend to implement our own original features on top.</w:t>
-      </w:r>
-      <w:r>
-        <w:t xml:space="preserve"> In essence, the system should provide a platform for users to collaborate and participate in debates, in a democratic way. That is, the outcome of the conference should be decided by a vote. </w:t>
-      </w:r>
-    </w:p>
-    <w:p>
-      <w:pPr>
-        <w:jc w:val="both"/>
-      </w:pPr>
-      <w:r>
-        <w:t>Voting will be a central aspect of the final system, as this is the basis for a democratic environment. The system may also include limits on the amount of content a single user can input into the conference - though the mechanism for this is to be decided upon in the planning stages of the project.</w:t>
+        <w:t>We have carried out research into similar systems, in order to gather a better understanding of features that are considered ‘a must’ for this type of project, and those that could perhaps be improved upon.  Two particular projects that caught the attention of our researcher were Google Wave, which unfortunately is currently limited to invitation testing only (could be considered a closed beta), and Effusia Business Messenger, a very popular tool for conferencing in the business sector.  More on this can be found in the research notes.</w:t>
+      </w:r>
+    </w:p>
+    <w:p>
+      <w:pPr>
+        <w:pStyle w:val="Heading2"/>
+      </w:pPr>
+      <w:bookmarkStart w:id="3" w:name="_Toc246917005"/>
+      <w:r>
+        <w:t>Market Research</w:t>
+      </w:r>
+      <w:bookmarkEnd w:id="3"/>
+    </w:p>
+    <w:p>
+      <w:pPr>
+        <w:pStyle w:val="Heading2"/>
+      </w:pPr>
+      <w:bookmarkStart w:id="4" w:name="_Toc246917006"/>
+      <w:r>
+        <w:t>Technical Research</w:t>
+      </w:r>
+      <w:bookmarkEnd w:id="4"/>
+    </w:p>
+    <w:p>
+      <w:r>
+        <w:t xml:space="preserve">We carried out some initial research into the suitability of different platforms </w:t>
+      </w:r>
+      <w:r>
+        <w:t xml:space="preserve">for developing our application. Broadly, there were two areas in which we </w:t>
+      </w:r>
+      <w:r>
+        <w:t>could continue</w:t>
+      </w:r>
+      <w:r>
+        <w:t xml:space="preserve">: web-based platforms and desktop-based platforms. </w:t>
+      </w:r>
+      <w:r>
+        <w:t xml:space="preserve">The group looked into a number of different options regarding each type of platform. For example, an application that extends a social networking website (such as Facebook) could be used. This would mean that a large part of the system would already be present (such as the user sign-up and login/authentication </w:t>
+      </w:r>
+      <w:r>
+        <w:t>modules</w:t>
+      </w:r>
+      <w:r>
+        <w:t>).</w:t>
+      </w:r>
+    </w:p>
+    <w:p>
+      <w:r>
+        <w:t xml:space="preserve">After some discussion, it was decided that our system should take the form of a web-based application. We therefore did not carry out any detailed research into desktop-based frameworks, as we would not </w:t>
+      </w:r>
+      <w:r>
+        <w:t>require</w:t>
+      </w:r>
+      <w:r>
+        <w:t xml:space="preserve"> </w:t>
+      </w:r>
+      <w:r>
+        <w:t>it</w:t>
+      </w:r>
+      <w:r>
+        <w:t xml:space="preserve"> for our project.</w:t>
       </w:r>
     </w:p>
     <w:p>
       <w:pPr>
         <w:pStyle w:val="Heading1"/>
       </w:pPr>
-      <w:bookmarkStart w:id="2" w:name="_Toc246482546"/>
-      <w:r>
-        <w:t>Background Information/Research</w:t>
-      </w:r>
-      <w:bookmarkEnd w:id="2"/>
+      <w:bookmarkStart w:id="5" w:name="_Toc246917007"/>
+      <w:r>
+        <w:lastRenderedPageBreak/>
+        <w:t>Requirements Specification</w:t>
+      </w:r>
+      <w:bookmarkEnd w:id="5"/>
     </w:p>
     <w:p>
       <w:pPr>
         <w:pStyle w:val="Heading2"/>
       </w:pPr>
-      <w:bookmarkStart w:id="3" w:name="_Toc246482547"/>
-      <w:r>
-        <w:t>Survey of Existing Systems</w:t>
-      </w:r>
-      <w:bookmarkEnd w:id="3"/>
-    </w:p>
-    <w:p>
-      <w:pPr>
-        <w:jc w:val="both"/>
-      </w:pPr>
-      <w:r>
-        <w:t>We have carried out research into similar systems, in order to gather a better understanding of features that are considered ‘a must’ for this type of project, and those that could perhaps be improved upon.  Two particular projects that caught the attention of our researcher were Google Wave, which unfortunately is currently limited to invitation testing only (could be considered a closed beta), and Effusia Business Messenger, a very popular tool for conferencing in the business sector.  More on this can be found in the research notes.</w:t>
-      </w:r>
-    </w:p>
-    <w:p>
-      <w:pPr>
-        <w:pStyle w:val="Heading2"/>
-      </w:pPr>
-      <w:bookmarkStart w:id="4" w:name="_Toc246482548"/>
-      <w:r>
-        <w:t>Market Research</w:t>
-      </w:r>
-      <w:bookmarkEnd w:id="4"/>
-    </w:p>
-    <w:p>
-      <w:pPr>
-        <w:pStyle w:val="Heading2"/>
-      </w:pPr>
-      <w:bookmarkStart w:id="5" w:name="_Toc246482549"/>
-      <w:r>
-        <w:t>Technical Research</w:t>
-      </w:r>
-      <w:bookmarkEnd w:id="5"/>
-    </w:p>
-    <w:p>
-      <w:r>
-        <w:t xml:space="preserve">We carried out some initial research into the suitability of different platforms </w:t>
-      </w:r>
-      <w:r>
-        <w:t xml:space="preserve">for developing our application. Broadly, there were two areas in which we </w:t>
-      </w:r>
-      <w:r>
-        <w:t>could continue</w:t>
-      </w:r>
-      <w:r>
-        <w:t xml:space="preserve">: web-based platforms and desktop-based platforms. </w:t>
-      </w:r>
-      <w:r>
-        <w:t xml:space="preserve">The group looked into a number of different options regarding each type of platform. For example, an application that extends a social networking website (such as Facebook) could be used. This would mean that a large part of the system would already be present (such as the user sign-up and login/authentication </w:t>
-      </w:r>
-      <w:r>
-        <w:t>modules</w:t>
-      </w:r>
-      <w:r>
-        <w:t>).</w:t>
-      </w:r>
-    </w:p>
-    <w:p>
-      <w:r>
-        <w:lastRenderedPageBreak/>
-        <w:t xml:space="preserve">After some discussion, it was decided that our system should take the form of a web-based application. We therefore did not carry out any detailed research into desktop-based frameworks, as we would not </w:t>
-      </w:r>
-      <w:r>
-        <w:t>require</w:t>
-      </w:r>
-      <w:r>
-        <w:t xml:space="preserve"> </w:t>
-      </w:r>
-      <w:r>
-        <w:t>it</w:t>
-      </w:r>
-      <w:r>
-        <w:t xml:space="preserve"> for our project.</w:t>
-      </w:r>
-    </w:p>
-    <w:p>
-      <w:pPr>
-        <w:pStyle w:val="Heading1"/>
-      </w:pPr>
-      <w:bookmarkStart w:id="6" w:name="_Toc246482550"/>
-      <w:r>
-        <w:t>Requirements Specification</w:t>
+      <w:bookmarkStart w:id="6" w:name="_Toc246917008"/>
+      <w:r>
+        <w:t>Functional Requirements</w:t>
       </w:r>
       <w:bookmarkEnd w:id="6"/>
-    </w:p>
-    <w:p>
-      <w:pPr>
-        <w:pStyle w:val="Heading2"/>
-      </w:pPr>
-      <w:r>
-        <w:t>Functional Requirements</w:t>
-      </w:r>
     </w:p>
     <w:p>
       <w:pPr>
@@ -1513,7 +1565,6 @@
           <w:numId w:val="3"/>
         </w:numPr>
       </w:pPr>
-      <w:bookmarkStart w:id="7" w:name="_Toc246482551"/>
       <w:r>
         <w:t>The system should have a web-accessible interface</w:t>
       </w:r>
@@ -1815,7 +1866,6 @@
         </w:numPr>
       </w:pPr>
       <w:r>
-        <w:lastRenderedPageBreak/>
         <w:t>If all members in the conference agree, then the conference can be officially called finished - and the objective achieved (this should be decided by a vote).</w:t>
       </w:r>
     </w:p>
@@ -1835,9 +1885,12 @@
       <w:pPr>
         <w:pStyle w:val="Heading2"/>
       </w:pPr>
-      <w:r>
+      <w:bookmarkStart w:id="7" w:name="_Toc246917009"/>
+      <w:r>
+        <w:lastRenderedPageBreak/>
         <w:t>Non-Functional Requirements</w:t>
       </w:r>
+      <w:bookmarkEnd w:id="7"/>
     </w:p>
     <w:p>
       <w:pPr>
@@ -1870,11 +1923,12 @@
       <w:pPr>
         <w:pStyle w:val="Heading1"/>
       </w:pPr>
+      <w:bookmarkStart w:id="8" w:name="_Toc246917010"/>
       <w:r>
         <w:lastRenderedPageBreak/>
         <w:t>Initial Design &amp; UI</w:t>
       </w:r>
-      <w:bookmarkEnd w:id="7"/>
+      <w:bookmarkEnd w:id="8"/>
     </w:p>
     <w:p>
       <w:pPr>
@@ -1960,7 +2014,7 @@
       <w:pPr>
         <w:pStyle w:val="Heading1"/>
       </w:pPr>
-      <w:bookmarkStart w:id="8" w:name="_Toc246482552"/>
+      <w:bookmarkStart w:id="9" w:name="_Toc246917011"/>
       <w:r>
         <w:lastRenderedPageBreak/>
         <w:t>The Platform</w:t>
@@ -1968,7 +2022,7 @@
       <w:r>
         <w:t>/Implementation</w:t>
       </w:r>
-      <w:bookmarkEnd w:id="8"/>
+      <w:bookmarkEnd w:id="9"/>
     </w:p>
     <w:p>
       <w:pPr>
@@ -1982,16 +2036,16 @@
       <w:pPr>
         <w:pStyle w:val="Heading2"/>
       </w:pPr>
-      <w:bookmarkStart w:id="9" w:name="_Toc246482553"/>
+      <w:bookmarkStart w:id="10" w:name="_Toc246917012"/>
       <w:r>
         <w:t>Web-Based</w:t>
       </w:r>
-      <w:bookmarkEnd w:id="9"/>
+      <w:bookmarkEnd w:id="10"/>
     </w:p>
     <w:p/>
     <w:tbl>
       <w:tblPr>
-        <w:tblStyle w:val="LightShading-Accent1"/>
+        <w:tblStyle w:val="LightShading-Accent11"/>
         <w:tblW w:w="0" w:type="auto"/>
         <w:tblLook w:val="0420"/>
       </w:tblPr>
@@ -2181,16 +2235,16 @@
       <w:pPr>
         <w:pStyle w:val="Heading2"/>
       </w:pPr>
-      <w:bookmarkStart w:id="10" w:name="_Toc246482554"/>
+      <w:bookmarkStart w:id="11" w:name="_Toc246917013"/>
       <w:r>
         <w:t>Desktop-Based</w:t>
       </w:r>
-      <w:bookmarkEnd w:id="10"/>
+      <w:bookmarkEnd w:id="11"/>
     </w:p>
     <w:p/>
     <w:tbl>
       <w:tblPr>
-        <w:tblStyle w:val="LightShading-Accent1"/>
+        <w:tblStyle w:val="LightShading-Accent11"/>
         <w:tblW w:w="0" w:type="auto"/>
         <w:tblLook w:val="0420"/>
       </w:tblPr>
@@ -2432,34 +2486,34 @@
       <w:pPr>
         <w:pStyle w:val="Heading1"/>
       </w:pPr>
-      <w:bookmarkStart w:id="11" w:name="_Toc246482555"/>
+      <w:bookmarkStart w:id="12" w:name="_Toc246917014"/>
       <w:r>
         <w:lastRenderedPageBreak/>
         <w:t>Initial Implementation/Prototyping</w:t>
       </w:r>
-      <w:bookmarkEnd w:id="11"/>
+      <w:bookmarkEnd w:id="12"/>
     </w:p>
     <w:p/>
     <w:p>
       <w:pPr>
         <w:pStyle w:val="Heading1"/>
       </w:pPr>
-      <w:bookmarkStart w:id="12" w:name="_Toc246482556"/>
+      <w:bookmarkStart w:id="13" w:name="_Toc246917015"/>
       <w:r>
         <w:t>Problems Encountered</w:t>
       </w:r>
-      <w:bookmarkEnd w:id="12"/>
+      <w:bookmarkEnd w:id="13"/>
     </w:p>
     <w:p/>
     <w:p>
       <w:pPr>
         <w:pStyle w:val="Heading1"/>
       </w:pPr>
-      <w:bookmarkStart w:id="13" w:name="_Toc246482557"/>
+      <w:bookmarkStart w:id="14" w:name="_Toc246917016"/>
       <w:r>
         <w:t>Time Plan</w:t>
       </w:r>
-      <w:bookmarkEnd w:id="13"/>
+      <w:bookmarkEnd w:id="14"/>
     </w:p>
     <w:p/>
     <w:p>
@@ -3841,8 +3895,8 @@
       </w:tblCellMar>
     </w:tblPr>
   </w:style>
-  <w:style w:type="table" w:customStyle="1" w:styleId="LightShading-Accent1">
-    <w:name w:val="Light Shading Accent 1"/>
+  <w:style w:type="table" w:customStyle="1" w:styleId="LightShading-Accent11">
+    <w:name w:val="Light Shading - Accent 11"/>
     <w:basedOn w:val="TableNormal"/>
     <w:uiPriority w:val="60"/>
     <w:rsid w:val="00334CF6"/>
@@ -4323,7 +4377,7 @@
 </file>
 
 <file path=customXml/itemProps1.xml><?xml version="1.0" encoding="utf-8"?>
-<ds:datastoreItem xmlns:ds="http://schemas.openxmlformats.org/officeDocument/2006/customXml" ds:itemID="{DD341147-6E35-4FFA-855A-DB7A7227CD84}">
+<ds:datastoreItem xmlns:ds="http://schemas.openxmlformats.org/officeDocument/2006/customXml" ds:itemID="{CEF6C646-8455-4DD8-85B7-1821B2742CD7}">
   <ds:schemaRefs>
     <ds:schemaRef ds:uri="http://schemas.openxmlformats.org/officeDocument/2006/bibliography"/>
   </ds:schemaRefs>

</xml_diff>

<commit_message>
Started on initial prototyping section of report, added Excel time plan
</commit_message>
<xml_diff>
--- a/doc/G52GRP-InterimReport.docx
+++ b/doc/G52GRP-InterimReport.docx
@@ -195,13 +195,8 @@
         <w:tab/>
       </w:r>
       <w:r>
-        <w:t xml:space="preserve">Dr. Steven </w:t>
-      </w:r>
-      <w:proofErr w:type="spellStart"/>
-      <w:r>
-        <w:t>Benford</w:t>
-      </w:r>
-      <w:proofErr w:type="spellEnd"/>
+        <w:t>Dr. Steven Benford</w:t>
+      </w:r>
     </w:p>
     <w:p>
       <w:pPr>
@@ -250,13 +245,8 @@
         <w:t xml:space="preserve">, </w:t>
       </w:r>
       <w:r>
-        <w:t xml:space="preserve">Tammie </w:t>
-      </w:r>
-      <w:proofErr w:type="spellStart"/>
-      <w:r>
-        <w:t>Seo</w:t>
-      </w:r>
-      <w:proofErr w:type="spellEnd"/>
+        <w:t>Tammie Seo</w:t>
+      </w:r>
       <w:r>
         <w:rPr>
           <w:b/>
@@ -267,13 +257,8 @@
         <w:t>Christopher</w:t>
       </w:r>
       <w:r>
-        <w:t xml:space="preserve"> </w:t>
-      </w:r>
-      <w:proofErr w:type="spellStart"/>
-      <w:r>
-        <w:t>Lensvelt</w:t>
-      </w:r>
-      <w:proofErr w:type="spellEnd"/>
+        <w:t xml:space="preserve"> Lensvelt</w:t>
+      </w:r>
       <w:r>
         <w:rPr>
           <w:b/>
@@ -295,11 +280,9 @@
         </w:rPr>
         <w:t xml:space="preserve">, </w:t>
       </w:r>
-      <w:proofErr w:type="spellStart"/>
       <w:r>
         <w:t>Zhongda</w:t>
       </w:r>
-      <w:proofErr w:type="spellEnd"/>
       <w:r>
         <w:t xml:space="preserve"> Zhu</w:t>
       </w:r>
@@ -350,7 +333,7 @@
           <w:r>
             <w:fldChar w:fldCharType="separate"/>
           </w:r>
-          <w:hyperlink w:anchor="_Toc246917002" w:history="1">
+          <w:hyperlink w:anchor="_Toc246920045" w:history="1">
             <w:r>
               <w:rPr>
                 <w:rStyle w:val="Hyperlink"/>
@@ -377,7 +360,7 @@
                 <w:noProof/>
                 <w:webHidden/>
               </w:rPr>
-              <w:instrText xml:space="preserve"> PAGEREF _Toc246917002 \h </w:instrText>
+              <w:instrText xml:space="preserve"> PAGEREF _Toc246920045 \h </w:instrText>
             </w:r>
             <w:r>
               <w:rPr>
@@ -420,7 +403,7 @@
               <w:lang w:val="en-GB" w:eastAsia="en-GB"/>
             </w:rPr>
           </w:pPr>
-          <w:hyperlink w:anchor="_Toc246917003" w:history="1">
+          <w:hyperlink w:anchor="_Toc246920046" w:history="1">
             <w:r>
               <w:rPr>
                 <w:rStyle w:val="Hyperlink"/>
@@ -447,7 +430,7 @@
                 <w:noProof/>
                 <w:webHidden/>
               </w:rPr>
-              <w:instrText xml:space="preserve"> PAGEREF _Toc246917003 \h </w:instrText>
+              <w:instrText xml:space="preserve"> PAGEREF _Toc246920046 \h </w:instrText>
             </w:r>
             <w:r>
               <w:rPr>
@@ -490,7 +473,7 @@
               <w:lang w:val="en-GB" w:eastAsia="en-GB"/>
             </w:rPr>
           </w:pPr>
-          <w:hyperlink w:anchor="_Toc246917004" w:history="1">
+          <w:hyperlink w:anchor="_Toc246920047" w:history="1">
             <w:r>
               <w:rPr>
                 <w:rStyle w:val="Hyperlink"/>
@@ -517,7 +500,7 @@
                 <w:noProof/>
                 <w:webHidden/>
               </w:rPr>
-              <w:instrText xml:space="preserve"> PAGEREF _Toc246917004 \h </w:instrText>
+              <w:instrText xml:space="preserve"> PAGEREF _Toc246920047 \h </w:instrText>
             </w:r>
             <w:r>
               <w:rPr>
@@ -560,7 +543,7 @@
               <w:lang w:val="en-GB" w:eastAsia="en-GB"/>
             </w:rPr>
           </w:pPr>
-          <w:hyperlink w:anchor="_Toc246917005" w:history="1">
+          <w:hyperlink w:anchor="_Toc246920048" w:history="1">
             <w:r>
               <w:rPr>
                 <w:rStyle w:val="Hyperlink"/>
@@ -587,7 +570,7 @@
                 <w:noProof/>
                 <w:webHidden/>
               </w:rPr>
-              <w:instrText xml:space="preserve"> PAGEREF _Toc246917005 \h </w:instrText>
+              <w:instrText xml:space="preserve"> PAGEREF _Toc246920048 \h </w:instrText>
             </w:r>
             <w:r>
               <w:rPr>
@@ -630,7 +613,7 @@
               <w:lang w:val="en-GB" w:eastAsia="en-GB"/>
             </w:rPr>
           </w:pPr>
-          <w:hyperlink w:anchor="_Toc246917006" w:history="1">
+          <w:hyperlink w:anchor="_Toc246920049" w:history="1">
             <w:r>
               <w:rPr>
                 <w:rStyle w:val="Hyperlink"/>
@@ -657,7 +640,7 @@
                 <w:noProof/>
                 <w:webHidden/>
               </w:rPr>
-              <w:instrText xml:space="preserve"> PAGEREF _Toc246917006 \h </w:instrText>
+              <w:instrText xml:space="preserve"> PAGEREF _Toc246920049 \h </w:instrText>
             </w:r>
             <w:r>
               <w:rPr>
@@ -700,7 +683,7 @@
               <w:lang w:val="en-GB" w:eastAsia="en-GB"/>
             </w:rPr>
           </w:pPr>
-          <w:hyperlink w:anchor="_Toc246917007" w:history="1">
+          <w:hyperlink w:anchor="_Toc246920050" w:history="1">
             <w:r>
               <w:rPr>
                 <w:rStyle w:val="Hyperlink"/>
@@ -727,7 +710,7 @@
                 <w:noProof/>
                 <w:webHidden/>
               </w:rPr>
-              <w:instrText xml:space="preserve"> PAGEREF _Toc246917007 \h </w:instrText>
+              <w:instrText xml:space="preserve"> PAGEREF _Toc246920050 \h </w:instrText>
             </w:r>
             <w:r>
               <w:rPr>
@@ -770,7 +753,7 @@
               <w:lang w:val="en-GB" w:eastAsia="en-GB"/>
             </w:rPr>
           </w:pPr>
-          <w:hyperlink w:anchor="_Toc246917008" w:history="1">
+          <w:hyperlink w:anchor="_Toc246920051" w:history="1">
             <w:r>
               <w:rPr>
                 <w:rStyle w:val="Hyperlink"/>
@@ -797,7 +780,7 @@
                 <w:noProof/>
                 <w:webHidden/>
               </w:rPr>
-              <w:instrText xml:space="preserve"> PAGEREF _Toc246917008 \h </w:instrText>
+              <w:instrText xml:space="preserve"> PAGEREF _Toc246920051 \h </w:instrText>
             </w:r>
             <w:r>
               <w:rPr>
@@ -840,7 +823,7 @@
               <w:lang w:val="en-GB" w:eastAsia="en-GB"/>
             </w:rPr>
           </w:pPr>
-          <w:hyperlink w:anchor="_Toc246917009" w:history="1">
+          <w:hyperlink w:anchor="_Toc246920052" w:history="1">
             <w:r>
               <w:rPr>
                 <w:rStyle w:val="Hyperlink"/>
@@ -867,7 +850,7 @@
                 <w:noProof/>
                 <w:webHidden/>
               </w:rPr>
-              <w:instrText xml:space="preserve"> PAGEREF _Toc246917009 \h </w:instrText>
+              <w:instrText xml:space="preserve"> PAGEREF _Toc246920052 \h </w:instrText>
             </w:r>
             <w:r>
               <w:rPr>
@@ -910,7 +893,7 @@
               <w:lang w:val="en-GB" w:eastAsia="en-GB"/>
             </w:rPr>
           </w:pPr>
-          <w:hyperlink w:anchor="_Toc246917010" w:history="1">
+          <w:hyperlink w:anchor="_Toc246920053" w:history="1">
             <w:r>
               <w:rPr>
                 <w:rStyle w:val="Hyperlink"/>
@@ -937,7 +920,7 @@
                 <w:noProof/>
                 <w:webHidden/>
               </w:rPr>
-              <w:instrText xml:space="preserve"> PAGEREF _Toc246917010 \h </w:instrText>
+              <w:instrText xml:space="preserve"> PAGEREF _Toc246920053 \h </w:instrText>
             </w:r>
             <w:r>
               <w:rPr>
@@ -980,7 +963,7 @@
               <w:lang w:val="en-GB" w:eastAsia="en-GB"/>
             </w:rPr>
           </w:pPr>
-          <w:hyperlink w:anchor="_Toc246917011" w:history="1">
+          <w:hyperlink w:anchor="_Toc246920054" w:history="1">
             <w:r>
               <w:rPr>
                 <w:rStyle w:val="Hyperlink"/>
@@ -1007,7 +990,7 @@
                 <w:noProof/>
                 <w:webHidden/>
               </w:rPr>
-              <w:instrText xml:space="preserve"> PAGEREF _Toc246917011 \h </w:instrText>
+              <w:instrText xml:space="preserve"> PAGEREF _Toc246920054 \h </w:instrText>
             </w:r>
             <w:r>
               <w:rPr>
@@ -1050,7 +1033,7 @@
               <w:lang w:val="en-GB" w:eastAsia="en-GB"/>
             </w:rPr>
           </w:pPr>
-          <w:hyperlink w:anchor="_Toc246917012" w:history="1">
+          <w:hyperlink w:anchor="_Toc246920055" w:history="1">
             <w:r>
               <w:rPr>
                 <w:rStyle w:val="Hyperlink"/>
@@ -1077,7 +1060,7 @@
                 <w:noProof/>
                 <w:webHidden/>
               </w:rPr>
-              <w:instrText xml:space="preserve"> PAGEREF _Toc246917012 \h </w:instrText>
+              <w:instrText xml:space="preserve"> PAGEREF _Toc246920055 \h </w:instrText>
             </w:r>
             <w:r>
               <w:rPr>
@@ -1120,7 +1103,7 @@
               <w:lang w:val="en-GB" w:eastAsia="en-GB"/>
             </w:rPr>
           </w:pPr>
-          <w:hyperlink w:anchor="_Toc246917013" w:history="1">
+          <w:hyperlink w:anchor="_Toc246920056" w:history="1">
             <w:r>
               <w:rPr>
                 <w:rStyle w:val="Hyperlink"/>
@@ -1147,7 +1130,7 @@
                 <w:noProof/>
                 <w:webHidden/>
               </w:rPr>
-              <w:instrText xml:space="preserve"> PAGEREF _Toc246917013 \h </w:instrText>
+              <w:instrText xml:space="preserve"> PAGEREF _Toc246920056 \h </w:instrText>
             </w:r>
             <w:r>
               <w:rPr>
@@ -1190,7 +1173,7 @@
               <w:lang w:val="en-GB" w:eastAsia="en-GB"/>
             </w:rPr>
           </w:pPr>
-          <w:hyperlink w:anchor="_Toc246917014" w:history="1">
+          <w:hyperlink w:anchor="_Toc246920057" w:history="1">
             <w:r>
               <w:rPr>
                 <w:rStyle w:val="Hyperlink"/>
@@ -1217,7 +1200,77 @@
                 <w:noProof/>
                 <w:webHidden/>
               </w:rPr>
-              <w:instrText xml:space="preserve"> PAGEREF _Toc246917014 \h </w:instrText>
+              <w:instrText xml:space="preserve"> PAGEREF _Toc246920057 \h </w:instrText>
+            </w:r>
+            <w:r>
+              <w:rPr>
+                <w:noProof/>
+                <w:webHidden/>
+              </w:rPr>
+            </w:r>
+            <w:r>
+              <w:rPr>
+                <w:noProof/>
+                <w:webHidden/>
+              </w:rPr>
+              <w:fldChar w:fldCharType="separate"/>
+            </w:r>
+            <w:r>
+              <w:rPr>
+                <w:noProof/>
+                <w:webHidden/>
+              </w:rPr>
+              <w:t>8</w:t>
+            </w:r>
+            <w:r>
+              <w:rPr>
+                <w:noProof/>
+                <w:webHidden/>
+              </w:rPr>
+              <w:fldChar w:fldCharType="end"/>
+            </w:r>
+          </w:hyperlink>
+        </w:p>
+        <w:p>
+          <w:pPr>
+            <w:pStyle w:val="TOC2"/>
+            <w:tabs>
+              <w:tab w:val="right" w:leader="dot" w:pos="9350"/>
+            </w:tabs>
+            <w:rPr>
+              <w:rFonts w:eastAsiaTheme="minorEastAsia"/>
+              <w:noProof/>
+              <w:lang w:val="en-GB" w:eastAsia="en-GB"/>
+            </w:rPr>
+          </w:pPr>
+          <w:hyperlink w:anchor="_Toc246920058" w:history="1">
+            <w:r>
+              <w:rPr>
+                <w:rStyle w:val="Hyperlink"/>
+                <w:noProof/>
+              </w:rPr>
+              <w:t>Prototype Specification</w:t>
+            </w:r>
+            <w:r>
+              <w:rPr>
+                <w:noProof/>
+                <w:webHidden/>
+              </w:rPr>
+              <w:tab/>
+            </w:r>
+            <w:r>
+              <w:rPr>
+                <w:noProof/>
+                <w:webHidden/>
+              </w:rPr>
+              <w:fldChar w:fldCharType="begin"/>
+            </w:r>
+            <w:r>
+              <w:rPr>
+                <w:noProof/>
+                <w:webHidden/>
+              </w:rPr>
+              <w:instrText xml:space="preserve"> PAGEREF _Toc246920058 \h </w:instrText>
             </w:r>
             <w:r>
               <w:rPr>
@@ -1260,7 +1313,7 @@
               <w:lang w:val="en-GB" w:eastAsia="en-GB"/>
             </w:rPr>
           </w:pPr>
-          <w:hyperlink w:anchor="_Toc246917015" w:history="1">
+          <w:hyperlink w:anchor="_Toc246920059" w:history="1">
             <w:r>
               <w:rPr>
                 <w:rStyle w:val="Hyperlink"/>
@@ -1287,7 +1340,7 @@
                 <w:noProof/>
                 <w:webHidden/>
               </w:rPr>
-              <w:instrText xml:space="preserve"> PAGEREF _Toc246917015 \h </w:instrText>
+              <w:instrText xml:space="preserve"> PAGEREF _Toc246920059 \h </w:instrText>
             </w:r>
             <w:r>
               <w:rPr>
@@ -1330,7 +1383,7 @@
               <w:lang w:val="en-GB" w:eastAsia="en-GB"/>
             </w:rPr>
           </w:pPr>
-          <w:hyperlink w:anchor="_Toc246917016" w:history="1">
+          <w:hyperlink w:anchor="_Toc246920060" w:history="1">
             <w:r>
               <w:rPr>
                 <w:rStyle w:val="Hyperlink"/>
@@ -1357,7 +1410,7 @@
                 <w:noProof/>
                 <w:webHidden/>
               </w:rPr>
-              <w:instrText xml:space="preserve"> PAGEREF _Toc246917016 \h </w:instrText>
+              <w:instrText xml:space="preserve"> PAGEREF _Toc246920060 \h </w:instrText>
             </w:r>
             <w:r>
               <w:rPr>
@@ -1423,7 +1476,7 @@
       <w:pPr>
         <w:pStyle w:val="Heading1"/>
       </w:pPr>
-      <w:bookmarkStart w:id="0" w:name="_Toc246917002"/>
+      <w:bookmarkStart w:id="0" w:name="_Toc246920045"/>
       <w:r>
         <w:t>The Problem</w:t>
       </w:r>
@@ -1452,7 +1505,7 @@
       <w:pPr>
         <w:pStyle w:val="Heading1"/>
       </w:pPr>
-      <w:bookmarkStart w:id="1" w:name="_Toc246917003"/>
+      <w:bookmarkStart w:id="1" w:name="_Toc246920046"/>
       <w:r>
         <w:t>Background Information/Research</w:t>
       </w:r>
@@ -1462,7 +1515,7 @@
       <w:pPr>
         <w:pStyle w:val="Heading2"/>
       </w:pPr>
-      <w:bookmarkStart w:id="2" w:name="_Toc246917004"/>
+      <w:bookmarkStart w:id="2" w:name="_Toc246920047"/>
       <w:r>
         <w:t>Survey of Existing Systems</w:t>
       </w:r>
@@ -1480,17 +1533,18 @@
       <w:pPr>
         <w:pStyle w:val="Heading2"/>
       </w:pPr>
-      <w:bookmarkStart w:id="3" w:name="_Toc246917005"/>
+      <w:bookmarkStart w:id="3" w:name="_Toc246920048"/>
       <w:r>
         <w:t>Market Research</w:t>
       </w:r>
       <w:bookmarkEnd w:id="3"/>
     </w:p>
+    <w:p/>
     <w:p>
       <w:pPr>
         <w:pStyle w:val="Heading2"/>
       </w:pPr>
-      <w:bookmarkStart w:id="4" w:name="_Toc246917006"/>
+      <w:bookmarkStart w:id="4" w:name="_Toc246920049"/>
       <w:r>
         <w:t>Technical Research</w:t>
       </w:r>
@@ -1540,7 +1594,7 @@
       <w:pPr>
         <w:pStyle w:val="Heading1"/>
       </w:pPr>
-      <w:bookmarkStart w:id="5" w:name="_Toc246917007"/>
+      <w:bookmarkStart w:id="5" w:name="_Toc246920050"/>
       <w:r>
         <w:lastRenderedPageBreak/>
         <w:t>Requirements Specification</w:t>
@@ -1551,7 +1605,7 @@
       <w:pPr>
         <w:pStyle w:val="Heading2"/>
       </w:pPr>
-      <w:bookmarkStart w:id="6" w:name="_Toc246917008"/>
+      <w:bookmarkStart w:id="6" w:name="_Toc246920051"/>
       <w:r>
         <w:t>Functional Requirements</w:t>
       </w:r>
@@ -1885,7 +1939,7 @@
       <w:pPr>
         <w:pStyle w:val="Heading2"/>
       </w:pPr>
-      <w:bookmarkStart w:id="7" w:name="_Toc246917009"/>
+      <w:bookmarkStart w:id="7" w:name="_Toc246920052"/>
       <w:r>
         <w:lastRenderedPageBreak/>
         <w:t>Non-Functional Requirements</w:t>
@@ -1923,7 +1977,7 @@
       <w:pPr>
         <w:pStyle w:val="Heading1"/>
       </w:pPr>
-      <w:bookmarkStart w:id="8" w:name="_Toc246917010"/>
+      <w:bookmarkStart w:id="8" w:name="_Toc246920053"/>
       <w:r>
         <w:lastRenderedPageBreak/>
         <w:t>Initial Design &amp; UI</w:t>
@@ -2014,7 +2068,7 @@
       <w:pPr>
         <w:pStyle w:val="Heading1"/>
       </w:pPr>
-      <w:bookmarkStart w:id="9" w:name="_Toc246917011"/>
+      <w:bookmarkStart w:id="9" w:name="_Toc246920054"/>
       <w:r>
         <w:lastRenderedPageBreak/>
         <w:t>The Platform</w:t>
@@ -2036,7 +2090,7 @@
       <w:pPr>
         <w:pStyle w:val="Heading2"/>
       </w:pPr>
-      <w:bookmarkStart w:id="10" w:name="_Toc246917012"/>
+      <w:bookmarkStart w:id="10" w:name="_Toc246920055"/>
       <w:r>
         <w:t>Web-Based</w:t>
       </w:r>
@@ -2235,7 +2289,7 @@
       <w:pPr>
         <w:pStyle w:val="Heading2"/>
       </w:pPr>
-      <w:bookmarkStart w:id="11" w:name="_Toc246917013"/>
+      <w:bookmarkStart w:id="11" w:name="_Toc246920056"/>
       <w:r>
         <w:t>Desktop-Based</w:t>
       </w:r>
@@ -2486,34 +2540,152 @@
       <w:pPr>
         <w:pStyle w:val="Heading1"/>
       </w:pPr>
-      <w:bookmarkStart w:id="12" w:name="_Toc246917014"/>
+      <w:bookmarkStart w:id="12" w:name="_Toc246920057"/>
       <w:r>
         <w:lastRenderedPageBreak/>
         <w:t>Initial Implementation/Prototyping</w:t>
       </w:r>
       <w:bookmarkEnd w:id="12"/>
     </w:p>
+    <w:p>
+      <w:r>
+        <w:t>In order to find out whether the Django web framework would be suitable for our project, the group decided that we should build a prototype system. It was decided that this system should include only the core functionality of the final system - as a sort of feasibility study. This is because it was still not known whether the request-response nature of the web (and Django itself) would be entirely suitable for this kind of system.</w:t>
+      </w:r>
+      <w:r>
+        <w:t xml:space="preserve"> To this end, we came up with a very simple specification for the prototype.</w:t>
+      </w:r>
+    </w:p>
+    <w:p>
+      <w:pPr>
+        <w:pStyle w:val="Heading2"/>
+      </w:pPr>
+      <w:bookmarkStart w:id="13" w:name="_Toc246920058"/>
+      <w:r>
+        <w:t>Prototype Specification</w:t>
+      </w:r>
+      <w:bookmarkEnd w:id="13"/>
+    </w:p>
+    <w:p>
+      <w:pPr>
+        <w:pStyle w:val="ListParagraph"/>
+        <w:numPr>
+          <w:ilvl w:val="0"/>
+          <w:numId w:val="10"/>
+        </w:numPr>
+      </w:pPr>
+      <w:r>
+        <w:t>The system should have a web-accessible interface</w:t>
+      </w:r>
+    </w:p>
+    <w:p>
+      <w:pPr>
+        <w:pStyle w:val="ListParagraph"/>
+        <w:numPr>
+          <w:ilvl w:val="0"/>
+          <w:numId w:val="10"/>
+        </w:numPr>
+      </w:pPr>
+      <w:r>
+        <w:t>The system should allow users to login and logout</w:t>
+      </w:r>
+    </w:p>
+    <w:p>
+      <w:pPr>
+        <w:pStyle w:val="ListParagraph"/>
+        <w:numPr>
+          <w:ilvl w:val="0"/>
+          <w:numId w:val="10"/>
+        </w:numPr>
+      </w:pPr>
+      <w:r>
+        <w:t>The system should present users with a list of available conferences</w:t>
+      </w:r>
+    </w:p>
+    <w:p>
+      <w:pPr>
+        <w:pStyle w:val="ListParagraph"/>
+        <w:numPr>
+          <w:ilvl w:val="0"/>
+          <w:numId w:val="10"/>
+        </w:numPr>
+      </w:pPr>
+      <w:r>
+        <w:t>The system should allow users to enter a conference, and chat with others in that room in near-real time. This requires the user to be logged-in.</w:t>
+      </w:r>
+    </w:p>
+    <w:p>
+      <w:pPr>
+        <w:pStyle w:val="ListParagraph"/>
+        <w:numPr>
+          <w:ilvl w:val="0"/>
+          <w:numId w:val="10"/>
+        </w:numPr>
+      </w:pPr>
+      <w:r>
+        <w:t>The system should allow users to see who else is in the conference</w:t>
+      </w:r>
+    </w:p>
+    <w:p>
+      <w:pPr>
+        <w:pStyle w:val="ListParagraph"/>
+        <w:numPr>
+          <w:ilvl w:val="0"/>
+          <w:numId w:val="10"/>
+        </w:numPr>
+      </w:pPr>
+      <w:r>
+        <w:t>The system should allow users to leave a conference, and return to the list of available rooms</w:t>
+      </w:r>
+    </w:p>
+    <w:p>
+      <w:pPr>
+        <w:pStyle w:val="ListParagraph"/>
+        <w:numPr>
+          <w:ilvl w:val="0"/>
+          <w:numId w:val="10"/>
+        </w:numPr>
+      </w:pPr>
+      <w:r>
+        <w:t>The conference system should use an asynchronous method of communication (i.e. the page should not refresh when a new message is available.</w:t>
+      </w:r>
+    </w:p>
+    <w:p>
+      <w:r>
+        <w:t>The last point above (point 7) is important - as it ensures that the system does not simply refresh the web page in order to check for new messages. Though this would work, it was deemed totally impractical, as it would interrupt the user every time the refresh occurred, not to mention the added load that would be placed on the web server.</w:t>
+      </w:r>
+      <w:r>
+        <w:t xml:space="preserve"> This would be the real test as to whether the framework has the functionality (and the group has the skills) </w:t>
+      </w:r>
+      <w:r>
+        <w:t>to develop such a system using</w:t>
+      </w:r>
+      <w:r>
+        <w:t xml:space="preserve"> web-based </w:t>
+      </w:r>
+      <w:r>
+        <w:t>technologies.</w:t>
+      </w:r>
+    </w:p>
+    <w:p>
+      <w:pPr>
+        <w:pStyle w:val="Heading1"/>
+      </w:pPr>
+      <w:bookmarkStart w:id="14" w:name="_Toc246920059"/>
+      <w:r>
+        <w:t>Problems Encountered</w:t>
+      </w:r>
+      <w:bookmarkEnd w:id="14"/>
+    </w:p>
     <w:p/>
     <w:p>
       <w:pPr>
         <w:pStyle w:val="Heading1"/>
       </w:pPr>
-      <w:bookmarkStart w:id="13" w:name="_Toc246917015"/>
-      <w:r>
-        <w:t>Problems Encountered</w:t>
-      </w:r>
-      <w:bookmarkEnd w:id="13"/>
-    </w:p>
-    <w:p/>
-    <w:p>
-      <w:pPr>
-        <w:pStyle w:val="Heading1"/>
-      </w:pPr>
-      <w:bookmarkStart w:id="14" w:name="_Toc246917016"/>
+      <w:bookmarkStart w:id="15" w:name="_Toc246920060"/>
       <w:r>
         <w:t>Time Plan</w:t>
       </w:r>
-      <w:bookmarkEnd w:id="14"/>
+      <w:bookmarkEnd w:id="15"/>
     </w:p>
     <w:p/>
     <w:p>
@@ -3448,6 +3620,92 @@
   </w:abstractNum>
   <w:abstractNum w:abstractNumId="8">
     <w:nsid w:val="4E7B05BD"/>
+    <w:multiLevelType w:val="hybridMultilevel"/>
+    <w:tmpl w:val="9ECEC9D4"/>
+    <w:lvl w:ilvl="0" w:tplc="0809000F">
+      <w:start w:val="1"/>
+      <w:numFmt w:val="decimal"/>
+      <w:lvlText w:val="%1."/>
+      <w:lvlJc w:val="left"/>
+      <w:pPr>
+        <w:ind w:left="720" w:hanging="360"/>
+      </w:pPr>
+    </w:lvl>
+    <w:lvl w:ilvl="1" w:tplc="08090019">
+      <w:start w:val="1"/>
+      <w:numFmt w:val="lowerLetter"/>
+      <w:lvlText w:val="%2."/>
+      <w:lvlJc w:val="left"/>
+      <w:pPr>
+        <w:ind w:left="1440" w:hanging="360"/>
+      </w:pPr>
+    </w:lvl>
+    <w:lvl w:ilvl="2" w:tplc="0809001B" w:tentative="1">
+      <w:start w:val="1"/>
+      <w:numFmt w:val="lowerRoman"/>
+      <w:lvlText w:val="%3."/>
+      <w:lvlJc w:val="right"/>
+      <w:pPr>
+        <w:ind w:left="2160" w:hanging="180"/>
+      </w:pPr>
+    </w:lvl>
+    <w:lvl w:ilvl="3" w:tplc="0809000F" w:tentative="1">
+      <w:start w:val="1"/>
+      <w:numFmt w:val="decimal"/>
+      <w:lvlText w:val="%4."/>
+      <w:lvlJc w:val="left"/>
+      <w:pPr>
+        <w:ind w:left="2880" w:hanging="360"/>
+      </w:pPr>
+    </w:lvl>
+    <w:lvl w:ilvl="4" w:tplc="08090019" w:tentative="1">
+      <w:start w:val="1"/>
+      <w:numFmt w:val="lowerLetter"/>
+      <w:lvlText w:val="%5."/>
+      <w:lvlJc w:val="left"/>
+      <w:pPr>
+        <w:ind w:left="3600" w:hanging="360"/>
+      </w:pPr>
+    </w:lvl>
+    <w:lvl w:ilvl="5" w:tplc="0809001B" w:tentative="1">
+      <w:start w:val="1"/>
+      <w:numFmt w:val="lowerRoman"/>
+      <w:lvlText w:val="%6."/>
+      <w:lvlJc w:val="right"/>
+      <w:pPr>
+        <w:ind w:left="4320" w:hanging="180"/>
+      </w:pPr>
+    </w:lvl>
+    <w:lvl w:ilvl="6" w:tplc="0809000F" w:tentative="1">
+      <w:start w:val="1"/>
+      <w:numFmt w:val="decimal"/>
+      <w:lvlText w:val="%7."/>
+      <w:lvlJc w:val="left"/>
+      <w:pPr>
+        <w:ind w:left="5040" w:hanging="360"/>
+      </w:pPr>
+    </w:lvl>
+    <w:lvl w:ilvl="7" w:tplc="08090019" w:tentative="1">
+      <w:start w:val="1"/>
+      <w:numFmt w:val="lowerLetter"/>
+      <w:lvlText w:val="%8."/>
+      <w:lvlJc w:val="left"/>
+      <w:pPr>
+        <w:ind w:left="5760" w:hanging="360"/>
+      </w:pPr>
+    </w:lvl>
+    <w:lvl w:ilvl="8" w:tplc="0809001B" w:tentative="1">
+      <w:start w:val="1"/>
+      <w:numFmt w:val="lowerRoman"/>
+      <w:lvlText w:val="%9."/>
+      <w:lvlJc w:val="right"/>
+      <w:pPr>
+        <w:ind w:left="6480" w:hanging="180"/>
+      </w:pPr>
+    </w:lvl>
+  </w:abstractNum>
+  <w:abstractNum w:abstractNumId="9">
+    <w:nsid w:val="625658B9"/>
     <w:multiLevelType w:val="hybridMultilevel"/>
     <w:tmpl w:val="9ECEC9D4"/>
     <w:lvl w:ilvl="0" w:tplc="0809000F">
@@ -3558,6 +3816,9 @@
   </w:num>
   <w:num w:numId="9">
     <w:abstractNumId w:val="6"/>
+  </w:num>
+  <w:num w:numId="10">
+    <w:abstractNumId w:val="9"/>
   </w:num>
 </w:numbering>
 </file>
@@ -4377,7 +4638,7 @@
 </file>
 
 <file path=customXml/itemProps1.xml><?xml version="1.0" encoding="utf-8"?>
-<ds:datastoreItem xmlns:ds="http://schemas.openxmlformats.org/officeDocument/2006/customXml" ds:itemID="{CEF6C646-8455-4DD8-85B7-1821B2742CD7}">
+<ds:datastoreItem xmlns:ds="http://schemas.openxmlformats.org/officeDocument/2006/customXml" ds:itemID="{7BFC4F25-FE35-429D-B328-FD28F85CC0E2}">
   <ds:schemaRefs>
     <ds:schemaRef ds:uri="http://schemas.openxmlformats.org/officeDocument/2006/bibliography"/>
   </ds:schemaRefs>

</xml_diff>

<commit_message>
Research into SVN and other File sharing added
</commit_message>
<xml_diff>
--- a/doc/G52GRP-InterimReport.docx
+++ b/doc/G52GRP-InterimReport.docx
@@ -195,8 +195,13 @@
         <w:tab/>
       </w:r>
       <w:r>
-        <w:t>Dr. Steven Benford</w:t>
-      </w:r>
+        <w:t xml:space="preserve">Dr. Steven </w:t>
+      </w:r>
+      <w:proofErr w:type="spellStart"/>
+      <w:r>
+        <w:t>Benford</w:t>
+      </w:r>
+      <w:proofErr w:type="spellEnd"/>
     </w:p>
     <w:p>
       <w:pPr>
@@ -245,8 +250,13 @@
         <w:t xml:space="preserve">, </w:t>
       </w:r>
       <w:r>
-        <w:t>Tammie Seo</w:t>
-      </w:r>
+        <w:t xml:space="preserve">Tammie </w:t>
+      </w:r>
+      <w:proofErr w:type="spellStart"/>
+      <w:r>
+        <w:t>Seo</w:t>
+      </w:r>
+      <w:proofErr w:type="spellEnd"/>
       <w:r>
         <w:rPr>
           <w:b/>
@@ -257,8 +267,13 @@
         <w:t>Christopher</w:t>
       </w:r>
       <w:r>
-        <w:t xml:space="preserve"> Lensvelt</w:t>
-      </w:r>
+        <w:t xml:space="preserve"> </w:t>
+      </w:r>
+      <w:proofErr w:type="spellStart"/>
+      <w:r>
+        <w:t>Lensvelt</w:t>
+      </w:r>
+      <w:proofErr w:type="spellEnd"/>
       <w:r>
         <w:rPr>
           <w:b/>
@@ -280,9 +295,11 @@
         </w:rPr>
         <w:t xml:space="preserve">, </w:t>
       </w:r>
+      <w:proofErr w:type="spellStart"/>
       <w:r>
         <w:t>Zhongda</w:t>
       </w:r>
+      <w:proofErr w:type="spellEnd"/>
       <w:r>
         <w:t xml:space="preserve"> Zhu</w:t>
       </w:r>
@@ -1526,7 +1543,15 @@
         <w:jc w:val="both"/>
       </w:pPr>
       <w:r>
-        <w:t>We have carried out research into similar systems, in order to gather a better understanding of features that are considered ‘a must’ for this type of project, and those that could perhaps be improved upon.  Two particular projects that caught the attention of our researcher were Google Wave, which unfortunately is currently limited to invitation testing only (could be considered a closed beta), and Effusia Business Messenger, a very popular tool for conferencing in the business sector.  More on this can be found in the research notes.</w:t>
+        <w:t xml:space="preserve">We have carried out research into similar systems, in order to gather a better understanding of features that are considered ‘a must’ for this type of project, and those that could perhaps be improved upon.  Two particular projects that caught the attention of our researcher were Google Wave, which unfortunately is currently limited to invitation testing only (could be considered a closed beta), and </w:t>
+      </w:r>
+      <w:proofErr w:type="spellStart"/>
+      <w:r>
+        <w:t>Effusia</w:t>
+      </w:r>
+      <w:proofErr w:type="spellEnd"/>
+      <w:r>
+        <w:t xml:space="preserve"> Business Messenger, a very popular tool for conferencing in the business sector.  More on this can be found in the research notes.</w:t>
       </w:r>
     </w:p>
     <w:p>
@@ -1551,6 +1576,9 @@
       <w:bookmarkEnd w:id="4"/>
     </w:p>
     <w:p>
+      <w:pPr>
+        <w:jc w:val="both"/>
+      </w:pPr>
       <w:r>
         <w:t xml:space="preserve">We carried out some initial research into the suitability of different platforms </w:t>
       </w:r>
@@ -1564,7 +1592,15 @@
         <w:t xml:space="preserve">: web-based platforms and desktop-based platforms. </w:t>
       </w:r>
       <w:r>
-        <w:t xml:space="preserve">The group looked into a number of different options regarding each type of platform. For example, an application that extends a social networking website (such as Facebook) could be used. This would mean that a large part of the system would already be present (such as the user sign-up and login/authentication </w:t>
+        <w:t xml:space="preserve">The group looked into a number of different options regarding each type of platform. For example, an application that extends a social networking website (such as </w:t>
+      </w:r>
+      <w:proofErr w:type="spellStart"/>
+      <w:r>
+        <w:t>Facebook</w:t>
+      </w:r>
+      <w:proofErr w:type="spellEnd"/>
+      <w:r>
+        <w:t xml:space="preserve">) could be used. This would mean that a large part of the system would already be present (such as the user sign-up and login/authentication </w:t>
       </w:r>
       <w:r>
         <w:t>modules</w:t>
@@ -1574,6 +1610,9 @@
       </w:r>
     </w:p>
     <w:p>
+      <w:pPr>
+        <w:jc w:val="both"/>
+      </w:pPr>
       <w:r>
         <w:t xml:space="preserve">After some discussion, it was decided that our system should take the form of a web-based application. We therefore did not carry out any detailed research into desktop-based frameworks, as we would not </w:t>
       </w:r>
@@ -1591,9 +1630,59 @@
       </w:r>
     </w:p>
     <w:p>
-      <w:r>
-        <w:t>{{ LOADS OF STUFF ABOUT SVN, GOOGLE CODE, BASECAMP }}</w:t>
-      </w:r>
+      <w:pPr>
+        <w:jc w:val="both"/>
+      </w:pPr>
+      <w:r>
+        <w:t>{</w:t>
+      </w:r>
+      <w:proofErr w:type="gramStart"/>
+      <w:r>
+        <w:t>{ LOADS</w:t>
+      </w:r>
+      <w:proofErr w:type="gramEnd"/>
+      <w:r>
+        <w:t xml:space="preserve"> OF STUFF ABOUT SVN, GOOGLE CODE, BASECAMP }}</w:t>
+      </w:r>
+    </w:p>
+    <w:p>
+      <w:pPr>
+        <w:pStyle w:val="Heading2"/>
+      </w:pPr>
+      <w:r>
+        <w:lastRenderedPageBreak/>
+        <w:t>File Sharing</w:t>
+      </w:r>
+    </w:p>
+    <w:p>
+      <w:pPr>
+        <w:jc w:val="both"/>
+      </w:pPr>
+      <w:r>
+        <w:t>Working as a group, naturally we needed a way to constantly share updated documents and fresh material with each other.  After research into this area, we directed our attention towards subversion software (SVN).  SVN is used to maintain documentation, both past and present, and allows the swift updating of all source files, web pages, and general docum</w:t>
+      </w:r>
+      <w:r>
+        <w:t xml:space="preserve">ents.  </w:t>
+      </w:r>
+    </w:p>
+    <w:p>
+      <w:pPr>
+        <w:jc w:val="both"/>
+      </w:pPr>
+      <w:r>
+        <w:t>Using Fast Secure File System repository storage, we can access the repository via secure shell (SSH)</w:t>
+      </w:r>
+      <w:r>
+        <w:t>, allowing each group member access to updated work as soon as changes are made.  This eliminates the need to send the work to each group member via e-mail or by means of disk transfer.  Not only is this hugely beneficial to other members of our group, but also to the individual who has recently updated a document, as it then allows them to access the same file on another workstation without transferring the docum</w:t>
+      </w:r>
+      <w:r>
+        <w:t>ent and bringing it with them.</w:t>
+      </w:r>
+    </w:p>
+    <w:p>
+      <w:pPr>
+        <w:jc w:val="both"/>
+      </w:pPr>
     </w:p>
     <w:p>
       <w:pPr>
@@ -1601,7 +1690,6 @@
       </w:pPr>
       <w:bookmarkStart w:id="5" w:name="_Toc246920050"/>
       <w:r>
-        <w:lastRenderedPageBreak/>
         <w:t>Requirements Specification</w:t>
       </w:r>
       <w:bookmarkEnd w:id="5"/>
@@ -1853,6 +1941,7 @@
         </w:numPr>
       </w:pPr>
       <w:r>
+        <w:lastRenderedPageBreak/>
         <w:t>Users should be able to delete conferences in their private are, before they are “published”.</w:t>
       </w:r>
     </w:p>
@@ -1946,7 +2035,6 @@
       </w:pPr>
       <w:bookmarkStart w:id="7" w:name="_Toc246920052"/>
       <w:r>
-        <w:lastRenderedPageBreak/>
         <w:t>Non-Functional Requirements</w:t>
       </w:r>
       <w:bookmarkEnd w:id="7"/>
@@ -2274,7 +2362,15 @@
               <w:jc w:val="both"/>
             </w:pPr>
             <w:r>
-              <w:t>Possibility of SaaS (Software as a Service)</w:t>
+              <w:t xml:space="preserve">Possibility of </w:t>
+            </w:r>
+            <w:proofErr w:type="spellStart"/>
+            <w:r>
+              <w:t>SaaS</w:t>
+            </w:r>
+            <w:proofErr w:type="spellEnd"/>
+            <w:r>
+              <w:t xml:space="preserve"> (Software as a Service)</w:t>
             </w:r>
           </w:p>
         </w:tc>
@@ -2488,8 +2584,13 @@
             <w:pPr>
               <w:jc w:val="both"/>
             </w:pPr>
-            <w:r>
-              <w:t>SaaS is ruled-out</w:t>
+            <w:proofErr w:type="spellStart"/>
+            <w:r>
+              <w:t>SaaS</w:t>
+            </w:r>
+            <w:proofErr w:type="spellEnd"/>
+            <w:r>
+              <w:t xml:space="preserve"> is ruled-out</w:t>
             </w:r>
           </w:p>
         </w:tc>
@@ -2529,16 +2630,50 @@
         <w:jc w:val="both"/>
       </w:pPr>
       <w:r>
-        <w:t xml:space="preserve">There are a number of web frameworks that would be suitable for a project such as this - Ruby on Rails, CakePHP, and Django to name but a few. However, Rob has prior experience programming using the </w:t>
-      </w:r>
+        <w:t xml:space="preserve">There are a number of web frameworks that would be suitable for a project such as this - Ruby on Rails, </w:t>
+      </w:r>
+      <w:proofErr w:type="spellStart"/>
+      <w:r>
+        <w:t>CakePHP</w:t>
+      </w:r>
+      <w:proofErr w:type="spellEnd"/>
+      <w:r>
+        <w:t xml:space="preserve">, and </w:t>
+      </w:r>
+      <w:proofErr w:type="spellStart"/>
+      <w:r>
+        <w:t>Django</w:t>
+      </w:r>
+      <w:proofErr w:type="spellEnd"/>
+      <w:r>
+        <w:t xml:space="preserve"> to name but a few. However, Rob has prior experience programming using the </w:t>
+      </w:r>
+      <w:proofErr w:type="spellStart"/>
       <w:r>
         <w:rPr>
           <w:b/>
         </w:rPr>
         <w:t>Django</w:t>
       </w:r>
-      <w:r>
-        <w:t xml:space="preserve"> web framework, which is written using the Python programming language. Though there was a belief that Django would be suitable for our project – the only way to know for sure was to build a prototype, to act as a “feasibility study” – in order to find out whether we could indeed implement our project using Django. The results of this study are recorded in the next section of this report.</w:t>
+      <w:proofErr w:type="spellEnd"/>
+      <w:r>
+        <w:t xml:space="preserve"> web framework, which is written using the Python programming language. Though there was a belief that </w:t>
+      </w:r>
+      <w:proofErr w:type="spellStart"/>
+      <w:r>
+        <w:t>Django</w:t>
+      </w:r>
+      <w:proofErr w:type="spellEnd"/>
+      <w:r>
+        <w:t xml:space="preserve"> would be suitable for our project – the only way to know for sure was to build a prototype, to act as a “feasibility study” – in order to find out whether we could indeed implement our project using </w:t>
+      </w:r>
+      <w:proofErr w:type="spellStart"/>
+      <w:r>
+        <w:t>Django</w:t>
+      </w:r>
+      <w:proofErr w:type="spellEnd"/>
+      <w:r>
+        <w:t>. The results of this study are recorded in the next section of this report.</w:t>
       </w:r>
     </w:p>
     <w:p>
@@ -2553,8 +2688,27 @@
       <w:bookmarkEnd w:id="12"/>
     </w:p>
     <w:p>
-      <w:r>
-        <w:t>In order to find out whether the Django web framework would be suitable for our project, the group decided that we should build a prototype system. It was decided that this system should include only the core functionality of the final system - as a sort of feasibility study. This is because it was still not known whether the request-response nature of the web (and Django itself) would be entirely suitable for this kind of system.</w:t>
+      <w:pPr>
+        <w:jc w:val="both"/>
+      </w:pPr>
+      <w:r>
+        <w:t xml:space="preserve">In order to find out whether the </w:t>
+      </w:r>
+      <w:proofErr w:type="spellStart"/>
+      <w:r>
+        <w:t>Django</w:t>
+      </w:r>
+      <w:proofErr w:type="spellEnd"/>
+      <w:r>
+        <w:t xml:space="preserve"> web framework would be suitable for our project, the group decided that we should build a prototype system. It was decided that this system should include only the core functionality of the final system - as a sort of feasibility study. This is because it was still not known whether the request-response nature of the web (and </w:t>
+      </w:r>
+      <w:proofErr w:type="spellStart"/>
+      <w:r>
+        <w:t>Django</w:t>
+      </w:r>
+      <w:proofErr w:type="spellEnd"/>
+      <w:r>
+        <w:t xml:space="preserve"> itself) would be entirely suitable for this kind of system.</w:t>
       </w:r>
       <w:r>
         <w:t xml:space="preserve"> To this end, we came up with a very simple specification for the prototype.</w:t>
@@ -2655,6 +2809,9 @@
       </w:r>
     </w:p>
     <w:p>
+      <w:pPr>
+        <w:jc w:val="both"/>
+      </w:pPr>
       <w:r>
         <w:t>The last point above (point 7) is important - as it ensures that the system does not simply refresh the web page in order to check for new messages. Though this would work, it was deemed totally impractical, as it would interrupt the user every time the refresh occurred, not to mention the added load that would be placed on the web server.</w:t>
       </w:r>
@@ -4643,7 +4800,7 @@
 </file>
 
 <file path=customXml/itemProps1.xml><?xml version="1.0" encoding="utf-8"?>
-<ds:datastoreItem xmlns:ds="http://schemas.openxmlformats.org/officeDocument/2006/customXml" ds:itemID="{75251D45-51CA-48FD-AD39-E97288454F67}">
+<ds:datastoreItem xmlns:ds="http://schemas.openxmlformats.org/officeDocument/2006/customXml" ds:itemID="{9BCFFC3A-5685-4960-A95A-605DEF6CF9DA}">
   <ds:schemaRefs>
     <ds:schemaRef ds:uri="http://schemas.openxmlformats.org/officeDocument/2006/bibliography"/>
   </ds:schemaRefs>

</xml_diff>

<commit_message>
Expanded on research in source control
</commit_message>
<xml_diff>
--- a/doc/G52GRP-InterimReport.docx
+++ b/doc/G52GRP-InterimReport.docx
@@ -195,13 +195,8 @@
         <w:tab/>
       </w:r>
       <w:r>
-        <w:t xml:space="preserve">Dr. Steven </w:t>
-      </w:r>
-      <w:proofErr w:type="spellStart"/>
-      <w:r>
-        <w:t>Benford</w:t>
-      </w:r>
-      <w:proofErr w:type="spellEnd"/>
+        <w:t>Dr. Steven Benford</w:t>
+      </w:r>
     </w:p>
     <w:p>
       <w:pPr>
@@ -250,13 +245,8 @@
         <w:t xml:space="preserve">, </w:t>
       </w:r>
       <w:r>
-        <w:t xml:space="preserve">Tammie </w:t>
-      </w:r>
-      <w:proofErr w:type="spellStart"/>
-      <w:r>
-        <w:t>Seo</w:t>
-      </w:r>
-      <w:proofErr w:type="spellEnd"/>
+        <w:t>Tammie Seo</w:t>
+      </w:r>
       <w:r>
         <w:rPr>
           <w:b/>
@@ -267,13 +257,8 @@
         <w:t>Christopher</w:t>
       </w:r>
       <w:r>
-        <w:t xml:space="preserve"> </w:t>
-      </w:r>
-      <w:proofErr w:type="spellStart"/>
-      <w:r>
-        <w:t>Lensvelt</w:t>
-      </w:r>
-      <w:proofErr w:type="spellEnd"/>
+        <w:t xml:space="preserve"> Lensvelt</w:t>
+      </w:r>
       <w:r>
         <w:rPr>
           <w:b/>
@@ -295,11 +280,9 @@
         </w:rPr>
         <w:t xml:space="preserve">, </w:t>
       </w:r>
-      <w:proofErr w:type="spellStart"/>
       <w:r>
         <w:t>Zhongda</w:t>
       </w:r>
-      <w:proofErr w:type="spellEnd"/>
       <w:r>
         <w:t xml:space="preserve"> Zhu</w:t>
       </w:r>
@@ -321,13 +304,15 @@
         </w:docPartObj>
       </w:sdtPr>
       <w:sdtContent>
+        <w:bookmarkStart w:id="0" w:name="_Toc247007641" w:displacedByCustomXml="prev"/>
         <w:p>
           <w:pPr>
-            <w:pStyle w:val="TOCHeading"/>
+            <w:pStyle w:val="Heading1NoNumbering"/>
           </w:pPr>
           <w:r>
             <w:t>Table of Contents</w:t>
           </w:r>
+          <w:bookmarkEnd w:id="0"/>
         </w:p>
         <w:p>
           <w:pPr>
@@ -338,7 +323,7 @@
             <w:rPr>
               <w:rFonts w:eastAsiaTheme="minorEastAsia"/>
               <w:noProof/>
-              <w:lang w:val="en-GB" w:eastAsia="en-GB"/>
+              <w:lang w:eastAsia="en-GB"/>
             </w:rPr>
           </w:pPr>
           <w:r>
@@ -350,13 +335,13 @@
           <w:r>
             <w:fldChar w:fldCharType="separate"/>
           </w:r>
-          <w:hyperlink w:anchor="_Toc246920045" w:history="1">
+          <w:hyperlink w:anchor="_Toc247007641" w:history="1">
             <w:r>
               <w:rPr>
                 <w:rStyle w:val="Hyperlink"/>
                 <w:noProof/>
               </w:rPr>
-              <w:t>The Problem</w:t>
+              <w:t>Table of Contents</w:t>
             </w:r>
             <w:r>
               <w:rPr>
@@ -377,7 +362,7 @@
                 <w:noProof/>
                 <w:webHidden/>
               </w:rPr>
-              <w:instrText xml:space="preserve"> PAGEREF _Toc246920045 \h </w:instrText>
+              <w:instrText xml:space="preserve"> PAGEREF _Toc247007641 \h </w:instrText>
             </w:r>
             <w:r>
               <w:rPr>
@@ -397,7 +382,7 @@
                 <w:noProof/>
                 <w:webHidden/>
               </w:rPr>
-              <w:t>3</w:t>
+              <w:t>2</w:t>
             </w:r>
             <w:r>
               <w:rPr>
@@ -412,20 +397,122 @@
           <w:pPr>
             <w:pStyle w:val="TOC1"/>
             <w:tabs>
+              <w:tab w:val="left" w:pos="440"/>
               <w:tab w:val="right" w:leader="dot" w:pos="9350"/>
             </w:tabs>
             <w:rPr>
               <w:rFonts w:eastAsiaTheme="minorEastAsia"/>
               <w:noProof/>
-              <w:lang w:val="en-GB" w:eastAsia="en-GB"/>
+              <w:lang w:eastAsia="en-GB"/>
             </w:rPr>
           </w:pPr>
-          <w:hyperlink w:anchor="_Toc246920046" w:history="1">
+          <w:hyperlink w:anchor="_Toc247007642" w:history="1">
             <w:r>
               <w:rPr>
                 <w:rStyle w:val="Hyperlink"/>
                 <w:noProof/>
               </w:rPr>
+              <w:t>1</w:t>
+            </w:r>
+            <w:r>
+              <w:rPr>
+                <w:rFonts w:eastAsiaTheme="minorEastAsia"/>
+                <w:noProof/>
+                <w:lang w:eastAsia="en-GB"/>
+              </w:rPr>
+              <w:tab/>
+            </w:r>
+            <w:r>
+              <w:rPr>
+                <w:rStyle w:val="Hyperlink"/>
+                <w:noProof/>
+              </w:rPr>
+              <w:t>The Problem</w:t>
+            </w:r>
+            <w:r>
+              <w:rPr>
+                <w:noProof/>
+                <w:webHidden/>
+              </w:rPr>
+              <w:tab/>
+            </w:r>
+            <w:r>
+              <w:rPr>
+                <w:noProof/>
+                <w:webHidden/>
+              </w:rPr>
+              <w:fldChar w:fldCharType="begin"/>
+            </w:r>
+            <w:r>
+              <w:rPr>
+                <w:noProof/>
+                <w:webHidden/>
+              </w:rPr>
+              <w:instrText xml:space="preserve"> PAGEREF _Toc247007642 \h </w:instrText>
+            </w:r>
+            <w:r>
+              <w:rPr>
+                <w:noProof/>
+                <w:webHidden/>
+              </w:rPr>
+            </w:r>
+            <w:r>
+              <w:rPr>
+                <w:noProof/>
+                <w:webHidden/>
+              </w:rPr>
+              <w:fldChar w:fldCharType="separate"/>
+            </w:r>
+            <w:r>
+              <w:rPr>
+                <w:noProof/>
+                <w:webHidden/>
+              </w:rPr>
+              <w:t>3</w:t>
+            </w:r>
+            <w:r>
+              <w:rPr>
+                <w:noProof/>
+                <w:webHidden/>
+              </w:rPr>
+              <w:fldChar w:fldCharType="end"/>
+            </w:r>
+          </w:hyperlink>
+        </w:p>
+        <w:p>
+          <w:pPr>
+            <w:pStyle w:val="TOC1"/>
+            <w:tabs>
+              <w:tab w:val="left" w:pos="440"/>
+              <w:tab w:val="right" w:leader="dot" w:pos="9350"/>
+            </w:tabs>
+            <w:rPr>
+              <w:rFonts w:eastAsiaTheme="minorEastAsia"/>
+              <w:noProof/>
+              <w:lang w:eastAsia="en-GB"/>
+            </w:rPr>
+          </w:pPr>
+          <w:hyperlink w:anchor="_Toc247007643" w:history="1">
+            <w:r>
+              <w:rPr>
+                <w:rStyle w:val="Hyperlink"/>
+                <w:noProof/>
+              </w:rPr>
+              <w:t>2</w:t>
+            </w:r>
+            <w:r>
+              <w:rPr>
+                <w:rFonts w:eastAsiaTheme="minorEastAsia"/>
+                <w:noProof/>
+                <w:lang w:eastAsia="en-GB"/>
+              </w:rPr>
+              <w:tab/>
+            </w:r>
+            <w:r>
+              <w:rPr>
+                <w:rStyle w:val="Hyperlink"/>
+                <w:noProof/>
+              </w:rPr>
               <w:t>Background Information/Research</w:t>
             </w:r>
             <w:r>
@@ -447,7 +534,7 @@
                 <w:noProof/>
                 <w:webHidden/>
               </w:rPr>
-              <w:instrText xml:space="preserve"> PAGEREF _Toc246920046 \h </w:instrText>
+              <w:instrText xml:space="preserve"> PAGEREF _Toc247007643 \h </w:instrText>
             </w:r>
             <w:r>
               <w:rPr>
@@ -482,20 +569,36 @@
           <w:pPr>
             <w:pStyle w:val="TOC2"/>
             <w:tabs>
+              <w:tab w:val="left" w:pos="880"/>
               <w:tab w:val="right" w:leader="dot" w:pos="9350"/>
             </w:tabs>
             <w:rPr>
               <w:rFonts w:eastAsiaTheme="minorEastAsia"/>
               <w:noProof/>
-              <w:lang w:val="en-GB" w:eastAsia="en-GB"/>
+              <w:lang w:eastAsia="en-GB"/>
             </w:rPr>
           </w:pPr>
-          <w:hyperlink w:anchor="_Toc246920047" w:history="1">
+          <w:hyperlink w:anchor="_Toc247007644" w:history="1">
             <w:r>
               <w:rPr>
                 <w:rStyle w:val="Hyperlink"/>
                 <w:noProof/>
               </w:rPr>
+              <w:t>2.1</w:t>
+            </w:r>
+            <w:r>
+              <w:rPr>
+                <w:rFonts w:eastAsiaTheme="minorEastAsia"/>
+                <w:noProof/>
+                <w:lang w:eastAsia="en-GB"/>
+              </w:rPr>
+              <w:tab/>
+            </w:r>
+            <w:r>
+              <w:rPr>
+                <w:rStyle w:val="Hyperlink"/>
+                <w:noProof/>
+              </w:rPr>
               <w:t>Survey of Existing Systems</w:t>
             </w:r>
             <w:r>
@@ -517,7 +620,7 @@
                 <w:noProof/>
                 <w:webHidden/>
               </w:rPr>
-              <w:instrText xml:space="preserve"> PAGEREF _Toc246920047 \h </w:instrText>
+              <w:instrText xml:space="preserve"> PAGEREF _Toc247007644 \h </w:instrText>
             </w:r>
             <w:r>
               <w:rPr>
@@ -552,20 +655,36 @@
           <w:pPr>
             <w:pStyle w:val="TOC2"/>
             <w:tabs>
+              <w:tab w:val="left" w:pos="880"/>
               <w:tab w:val="right" w:leader="dot" w:pos="9350"/>
             </w:tabs>
             <w:rPr>
               <w:rFonts w:eastAsiaTheme="minorEastAsia"/>
               <w:noProof/>
-              <w:lang w:val="en-GB" w:eastAsia="en-GB"/>
+              <w:lang w:eastAsia="en-GB"/>
             </w:rPr>
           </w:pPr>
-          <w:hyperlink w:anchor="_Toc246920048" w:history="1">
+          <w:hyperlink w:anchor="_Toc247007645" w:history="1">
             <w:r>
               <w:rPr>
                 <w:rStyle w:val="Hyperlink"/>
                 <w:noProof/>
               </w:rPr>
+              <w:t>2.2</w:t>
+            </w:r>
+            <w:r>
+              <w:rPr>
+                <w:rFonts w:eastAsiaTheme="minorEastAsia"/>
+                <w:noProof/>
+                <w:lang w:eastAsia="en-GB"/>
+              </w:rPr>
+              <w:tab/>
+            </w:r>
+            <w:r>
+              <w:rPr>
+                <w:rStyle w:val="Hyperlink"/>
+                <w:noProof/>
+              </w:rPr>
               <w:t>Market Research</w:t>
             </w:r>
             <w:r>
@@ -587,7 +706,7 @@
                 <w:noProof/>
                 <w:webHidden/>
               </w:rPr>
-              <w:instrText xml:space="preserve"> PAGEREF _Toc246920048 \h </w:instrText>
+              <w:instrText xml:space="preserve"> PAGEREF _Toc247007645 \h </w:instrText>
             </w:r>
             <w:r>
               <w:rPr>
@@ -622,31 +741,47 @@
           <w:pPr>
             <w:pStyle w:val="TOC2"/>
             <w:tabs>
+              <w:tab w:val="left" w:pos="880"/>
               <w:tab w:val="right" w:leader="dot" w:pos="9350"/>
             </w:tabs>
             <w:rPr>
               <w:rFonts w:eastAsiaTheme="minorEastAsia"/>
               <w:noProof/>
-              <w:lang w:val="en-GB" w:eastAsia="en-GB"/>
+              <w:lang w:eastAsia="en-GB"/>
             </w:rPr>
           </w:pPr>
-          <w:hyperlink w:anchor="_Toc246920049" w:history="1">
+          <w:hyperlink w:anchor="_Toc247007646" w:history="1">
             <w:r>
               <w:rPr>
                 <w:rStyle w:val="Hyperlink"/>
                 <w:noProof/>
               </w:rPr>
-              <w:t>Technical Research</w:t>
-            </w:r>
-            <w:r>
-              <w:rPr>
-                <w:noProof/>
-                <w:webHidden/>
+              <w:t>2.3</w:t>
+            </w:r>
+            <w:r>
+              <w:rPr>
+                <w:rFonts w:eastAsiaTheme="minorEastAsia"/>
+                <w:noProof/>
+                <w:lang w:eastAsia="en-GB"/>
               </w:rPr>
               <w:tab/>
             </w:r>
             <w:r>
               <w:rPr>
+                <w:rStyle w:val="Hyperlink"/>
+                <w:noProof/>
+              </w:rPr>
+              <w:t>Technical Research, Platforms and Tools</w:t>
+            </w:r>
+            <w:r>
+              <w:rPr>
+                <w:noProof/>
+                <w:webHidden/>
+              </w:rPr>
+              <w:tab/>
+            </w:r>
+            <w:r>
+              <w:rPr>
                 <w:noProof/>
                 <w:webHidden/>
               </w:rPr>
@@ -657,7 +792,7 @@
                 <w:noProof/>
                 <w:webHidden/>
               </w:rPr>
-              <w:instrText xml:space="preserve"> PAGEREF _Toc246920049 \h </w:instrText>
+              <w:instrText xml:space="preserve"> PAGEREF _Toc247007646 \h </w:instrText>
             </w:r>
             <w:r>
               <w:rPr>
@@ -678,6 +813,92 @@
                 <w:webHidden/>
               </w:rPr>
               <w:t>3</w:t>
+            </w:r>
+            <w:r>
+              <w:rPr>
+                <w:noProof/>
+                <w:webHidden/>
+              </w:rPr>
+              <w:fldChar w:fldCharType="end"/>
+            </w:r>
+          </w:hyperlink>
+        </w:p>
+        <w:p>
+          <w:pPr>
+            <w:pStyle w:val="TOC2"/>
+            <w:tabs>
+              <w:tab w:val="left" w:pos="880"/>
+              <w:tab w:val="right" w:leader="dot" w:pos="9350"/>
+            </w:tabs>
+            <w:rPr>
+              <w:rFonts w:eastAsiaTheme="minorEastAsia"/>
+              <w:noProof/>
+              <w:lang w:eastAsia="en-GB"/>
+            </w:rPr>
+          </w:pPr>
+          <w:hyperlink w:anchor="_Toc247007647" w:history="1">
+            <w:r>
+              <w:rPr>
+                <w:rStyle w:val="Hyperlink"/>
+                <w:noProof/>
+              </w:rPr>
+              <w:t>2.4</w:t>
+            </w:r>
+            <w:r>
+              <w:rPr>
+                <w:rFonts w:eastAsiaTheme="minorEastAsia"/>
+                <w:noProof/>
+                <w:lang w:eastAsia="en-GB"/>
+              </w:rPr>
+              <w:tab/>
+            </w:r>
+            <w:r>
+              <w:rPr>
+                <w:rStyle w:val="Hyperlink"/>
+                <w:noProof/>
+              </w:rPr>
+              <w:t>Version Control</w:t>
+            </w:r>
+            <w:r>
+              <w:rPr>
+                <w:noProof/>
+                <w:webHidden/>
+              </w:rPr>
+              <w:tab/>
+            </w:r>
+            <w:r>
+              <w:rPr>
+                <w:noProof/>
+                <w:webHidden/>
+              </w:rPr>
+              <w:fldChar w:fldCharType="begin"/>
+            </w:r>
+            <w:r>
+              <w:rPr>
+                <w:noProof/>
+                <w:webHidden/>
+              </w:rPr>
+              <w:instrText xml:space="preserve"> PAGEREF _Toc247007647 \h </w:instrText>
+            </w:r>
+            <w:r>
+              <w:rPr>
+                <w:noProof/>
+                <w:webHidden/>
+              </w:rPr>
+            </w:r>
+            <w:r>
+              <w:rPr>
+                <w:noProof/>
+                <w:webHidden/>
+              </w:rPr>
+              <w:fldChar w:fldCharType="separate"/>
+            </w:r>
+            <w:r>
+              <w:rPr>
+                <w:noProof/>
+                <w:webHidden/>
+              </w:rPr>
+              <w:t>4</w:t>
             </w:r>
             <w:r>
               <w:rPr>
@@ -692,20 +913,36 @@
           <w:pPr>
             <w:pStyle w:val="TOC1"/>
             <w:tabs>
+              <w:tab w:val="left" w:pos="440"/>
               <w:tab w:val="right" w:leader="dot" w:pos="9350"/>
             </w:tabs>
             <w:rPr>
               <w:rFonts w:eastAsiaTheme="minorEastAsia"/>
               <w:noProof/>
-              <w:lang w:val="en-GB" w:eastAsia="en-GB"/>
+              <w:lang w:eastAsia="en-GB"/>
             </w:rPr>
           </w:pPr>
-          <w:hyperlink w:anchor="_Toc246920050" w:history="1">
+          <w:hyperlink w:anchor="_Toc247007648" w:history="1">
             <w:r>
               <w:rPr>
                 <w:rStyle w:val="Hyperlink"/>
                 <w:noProof/>
               </w:rPr>
+              <w:t>3</w:t>
+            </w:r>
+            <w:r>
+              <w:rPr>
+                <w:rFonts w:eastAsiaTheme="minorEastAsia"/>
+                <w:noProof/>
+                <w:lang w:eastAsia="en-GB"/>
+              </w:rPr>
+              <w:tab/>
+            </w:r>
+            <w:r>
+              <w:rPr>
+                <w:rStyle w:val="Hyperlink"/>
+                <w:noProof/>
+              </w:rPr>
               <w:t>Requirements Specification</w:t>
             </w:r>
             <w:r>
@@ -727,7 +964,7 @@
                 <w:noProof/>
                 <w:webHidden/>
               </w:rPr>
-              <w:instrText xml:space="preserve"> PAGEREF _Toc246920050 \h </w:instrText>
+              <w:instrText xml:space="preserve"> PAGEREF _Toc247007648 \h </w:instrText>
             </w:r>
             <w:r>
               <w:rPr>
@@ -747,7 +984,7 @@
                 <w:noProof/>
                 <w:webHidden/>
               </w:rPr>
-              <w:t>4</w:t>
+              <w:t>5</w:t>
             </w:r>
             <w:r>
               <w:rPr>
@@ -762,20 +999,36 @@
           <w:pPr>
             <w:pStyle w:val="TOC2"/>
             <w:tabs>
+              <w:tab w:val="left" w:pos="880"/>
               <w:tab w:val="right" w:leader="dot" w:pos="9350"/>
             </w:tabs>
             <w:rPr>
               <w:rFonts w:eastAsiaTheme="minorEastAsia"/>
               <w:noProof/>
-              <w:lang w:val="en-GB" w:eastAsia="en-GB"/>
+              <w:lang w:eastAsia="en-GB"/>
             </w:rPr>
           </w:pPr>
-          <w:hyperlink w:anchor="_Toc246920051" w:history="1">
+          <w:hyperlink w:anchor="_Toc247007649" w:history="1">
             <w:r>
               <w:rPr>
                 <w:rStyle w:val="Hyperlink"/>
                 <w:noProof/>
               </w:rPr>
+              <w:t>3.1</w:t>
+            </w:r>
+            <w:r>
+              <w:rPr>
+                <w:rFonts w:eastAsiaTheme="minorEastAsia"/>
+                <w:noProof/>
+                <w:lang w:eastAsia="en-GB"/>
+              </w:rPr>
+              <w:tab/>
+            </w:r>
+            <w:r>
+              <w:rPr>
+                <w:rStyle w:val="Hyperlink"/>
+                <w:noProof/>
+              </w:rPr>
               <w:t>Functional Requirements</w:t>
             </w:r>
             <w:r>
@@ -797,7 +1050,7 @@
                 <w:noProof/>
                 <w:webHidden/>
               </w:rPr>
-              <w:instrText xml:space="preserve"> PAGEREF _Toc246920051 \h </w:instrText>
+              <w:instrText xml:space="preserve"> PAGEREF _Toc247007649 \h </w:instrText>
             </w:r>
             <w:r>
               <w:rPr>
@@ -817,7 +1070,7 @@
                 <w:noProof/>
                 <w:webHidden/>
               </w:rPr>
-              <w:t>4</w:t>
+              <w:t>5</w:t>
             </w:r>
             <w:r>
               <w:rPr>
@@ -832,20 +1085,36 @@
           <w:pPr>
             <w:pStyle w:val="TOC2"/>
             <w:tabs>
+              <w:tab w:val="left" w:pos="880"/>
               <w:tab w:val="right" w:leader="dot" w:pos="9350"/>
             </w:tabs>
             <w:rPr>
               <w:rFonts w:eastAsiaTheme="minorEastAsia"/>
               <w:noProof/>
-              <w:lang w:val="en-GB" w:eastAsia="en-GB"/>
+              <w:lang w:eastAsia="en-GB"/>
             </w:rPr>
           </w:pPr>
-          <w:hyperlink w:anchor="_Toc246920052" w:history="1">
+          <w:hyperlink w:anchor="_Toc247007650" w:history="1">
             <w:r>
               <w:rPr>
                 <w:rStyle w:val="Hyperlink"/>
                 <w:noProof/>
               </w:rPr>
+              <w:t>3.2</w:t>
+            </w:r>
+            <w:r>
+              <w:rPr>
+                <w:rFonts w:eastAsiaTheme="minorEastAsia"/>
+                <w:noProof/>
+                <w:lang w:eastAsia="en-GB"/>
+              </w:rPr>
+              <w:tab/>
+            </w:r>
+            <w:r>
+              <w:rPr>
+                <w:rStyle w:val="Hyperlink"/>
+                <w:noProof/>
+              </w:rPr>
               <w:t>Non-Functional Requirements</w:t>
             </w:r>
             <w:r>
@@ -867,7 +1136,7 @@
                 <w:noProof/>
                 <w:webHidden/>
               </w:rPr>
-              <w:instrText xml:space="preserve"> PAGEREF _Toc246920052 \h </w:instrText>
+              <w:instrText xml:space="preserve"> PAGEREF _Toc247007650 \h </w:instrText>
             </w:r>
             <w:r>
               <w:rPr>
@@ -887,7 +1156,7 @@
                 <w:noProof/>
                 <w:webHidden/>
               </w:rPr>
-              <w:t>5</w:t>
+              <w:t>6</w:t>
             </w:r>
             <w:r>
               <w:rPr>
@@ -902,20 +1171,36 @@
           <w:pPr>
             <w:pStyle w:val="TOC1"/>
             <w:tabs>
+              <w:tab w:val="left" w:pos="440"/>
               <w:tab w:val="right" w:leader="dot" w:pos="9350"/>
             </w:tabs>
             <w:rPr>
               <w:rFonts w:eastAsiaTheme="minorEastAsia"/>
               <w:noProof/>
-              <w:lang w:val="en-GB" w:eastAsia="en-GB"/>
+              <w:lang w:eastAsia="en-GB"/>
             </w:rPr>
           </w:pPr>
-          <w:hyperlink w:anchor="_Toc246920053" w:history="1">
+          <w:hyperlink w:anchor="_Toc247007651" w:history="1">
             <w:r>
               <w:rPr>
                 <w:rStyle w:val="Hyperlink"/>
                 <w:noProof/>
               </w:rPr>
+              <w:t>4</w:t>
+            </w:r>
+            <w:r>
+              <w:rPr>
+                <w:rFonts w:eastAsiaTheme="minorEastAsia"/>
+                <w:noProof/>
+                <w:lang w:eastAsia="en-GB"/>
+              </w:rPr>
+              <w:tab/>
+            </w:r>
+            <w:r>
+              <w:rPr>
+                <w:rStyle w:val="Hyperlink"/>
+                <w:noProof/>
+              </w:rPr>
               <w:t>Initial Design &amp; UI</w:t>
             </w:r>
             <w:r>
@@ -937,7 +1222,7 @@
                 <w:noProof/>
                 <w:webHidden/>
               </w:rPr>
-              <w:instrText xml:space="preserve"> PAGEREF _Toc246920053 \h </w:instrText>
+              <w:instrText xml:space="preserve"> PAGEREF _Toc247007651 \h </w:instrText>
             </w:r>
             <w:r>
               <w:rPr>
@@ -957,7 +1242,7 @@
                 <w:noProof/>
                 <w:webHidden/>
               </w:rPr>
-              <w:t>6</w:t>
+              <w:t>7</w:t>
             </w:r>
             <w:r>
               <w:rPr>
@@ -972,20 +1257,36 @@
           <w:pPr>
             <w:pStyle w:val="TOC1"/>
             <w:tabs>
+              <w:tab w:val="left" w:pos="440"/>
               <w:tab w:val="right" w:leader="dot" w:pos="9350"/>
             </w:tabs>
             <w:rPr>
               <w:rFonts w:eastAsiaTheme="minorEastAsia"/>
               <w:noProof/>
-              <w:lang w:val="en-GB" w:eastAsia="en-GB"/>
+              <w:lang w:eastAsia="en-GB"/>
             </w:rPr>
           </w:pPr>
-          <w:hyperlink w:anchor="_Toc246920054" w:history="1">
+          <w:hyperlink w:anchor="_Toc247007652" w:history="1">
             <w:r>
               <w:rPr>
                 <w:rStyle w:val="Hyperlink"/>
                 <w:noProof/>
               </w:rPr>
+              <w:t>5</w:t>
+            </w:r>
+            <w:r>
+              <w:rPr>
+                <w:rFonts w:eastAsiaTheme="minorEastAsia"/>
+                <w:noProof/>
+                <w:lang w:eastAsia="en-GB"/>
+              </w:rPr>
+              <w:tab/>
+            </w:r>
+            <w:r>
+              <w:rPr>
+                <w:rStyle w:val="Hyperlink"/>
+                <w:noProof/>
+              </w:rPr>
               <w:t>The Platform/Implementation</w:t>
             </w:r>
             <w:r>
@@ -1007,7 +1308,7 @@
                 <w:noProof/>
                 <w:webHidden/>
               </w:rPr>
-              <w:instrText xml:space="preserve"> PAGEREF _Toc246920054 \h </w:instrText>
+              <w:instrText xml:space="preserve"> PAGEREF _Toc247007652 \h </w:instrText>
             </w:r>
             <w:r>
               <w:rPr>
@@ -1027,7 +1328,7 @@
                 <w:noProof/>
                 <w:webHidden/>
               </w:rPr>
-              <w:t>7</w:t>
+              <w:t>8</w:t>
             </w:r>
             <w:r>
               <w:rPr>
@@ -1042,20 +1343,36 @@
           <w:pPr>
             <w:pStyle w:val="TOC2"/>
             <w:tabs>
+              <w:tab w:val="left" w:pos="880"/>
               <w:tab w:val="right" w:leader="dot" w:pos="9350"/>
             </w:tabs>
             <w:rPr>
               <w:rFonts w:eastAsiaTheme="minorEastAsia"/>
               <w:noProof/>
-              <w:lang w:val="en-GB" w:eastAsia="en-GB"/>
+              <w:lang w:eastAsia="en-GB"/>
             </w:rPr>
           </w:pPr>
-          <w:hyperlink w:anchor="_Toc246920055" w:history="1">
+          <w:hyperlink w:anchor="_Toc247007653" w:history="1">
             <w:r>
               <w:rPr>
                 <w:rStyle w:val="Hyperlink"/>
                 <w:noProof/>
               </w:rPr>
+              <w:t>5.1</w:t>
+            </w:r>
+            <w:r>
+              <w:rPr>
+                <w:rFonts w:eastAsiaTheme="minorEastAsia"/>
+                <w:noProof/>
+                <w:lang w:eastAsia="en-GB"/>
+              </w:rPr>
+              <w:tab/>
+            </w:r>
+            <w:r>
+              <w:rPr>
+                <w:rStyle w:val="Hyperlink"/>
+                <w:noProof/>
+              </w:rPr>
               <w:t>Web-Based</w:t>
             </w:r>
             <w:r>
@@ -1077,7 +1394,7 @@
                 <w:noProof/>
                 <w:webHidden/>
               </w:rPr>
-              <w:instrText xml:space="preserve"> PAGEREF _Toc246920055 \h </w:instrText>
+              <w:instrText xml:space="preserve"> PAGEREF _Toc247007653 \h </w:instrText>
             </w:r>
             <w:r>
               <w:rPr>
@@ -1097,7 +1414,7 @@
                 <w:noProof/>
                 <w:webHidden/>
               </w:rPr>
-              <w:t>7</w:t>
+              <w:t>8</w:t>
             </w:r>
             <w:r>
               <w:rPr>
@@ -1112,20 +1429,36 @@
           <w:pPr>
             <w:pStyle w:val="TOC2"/>
             <w:tabs>
+              <w:tab w:val="left" w:pos="880"/>
               <w:tab w:val="right" w:leader="dot" w:pos="9350"/>
             </w:tabs>
             <w:rPr>
               <w:rFonts w:eastAsiaTheme="minorEastAsia"/>
               <w:noProof/>
-              <w:lang w:val="en-GB" w:eastAsia="en-GB"/>
+              <w:lang w:eastAsia="en-GB"/>
             </w:rPr>
           </w:pPr>
-          <w:hyperlink w:anchor="_Toc246920056" w:history="1">
+          <w:hyperlink w:anchor="_Toc247007654" w:history="1">
             <w:r>
               <w:rPr>
                 <w:rStyle w:val="Hyperlink"/>
                 <w:noProof/>
               </w:rPr>
+              <w:t>5.2</w:t>
+            </w:r>
+            <w:r>
+              <w:rPr>
+                <w:rFonts w:eastAsiaTheme="minorEastAsia"/>
+                <w:noProof/>
+                <w:lang w:eastAsia="en-GB"/>
+              </w:rPr>
+              <w:tab/>
+            </w:r>
+            <w:r>
+              <w:rPr>
+                <w:rStyle w:val="Hyperlink"/>
+                <w:noProof/>
+              </w:rPr>
               <w:t>Desktop-Based</w:t>
             </w:r>
             <w:r>
@@ -1147,7 +1480,7 @@
                 <w:noProof/>
                 <w:webHidden/>
               </w:rPr>
-              <w:instrText xml:space="preserve"> PAGEREF _Toc246920056 \h </w:instrText>
+              <w:instrText xml:space="preserve"> PAGEREF _Toc247007654 \h </w:instrText>
             </w:r>
             <w:r>
               <w:rPr>
@@ -1167,7 +1500,7 @@
                 <w:noProof/>
                 <w:webHidden/>
               </w:rPr>
-              <w:t>7</w:t>
+              <w:t>8</w:t>
             </w:r>
             <w:r>
               <w:rPr>
@@ -1182,20 +1515,36 @@
           <w:pPr>
             <w:pStyle w:val="TOC1"/>
             <w:tabs>
+              <w:tab w:val="left" w:pos="440"/>
               <w:tab w:val="right" w:leader="dot" w:pos="9350"/>
             </w:tabs>
             <w:rPr>
               <w:rFonts w:eastAsiaTheme="minorEastAsia"/>
               <w:noProof/>
-              <w:lang w:val="en-GB" w:eastAsia="en-GB"/>
+              <w:lang w:eastAsia="en-GB"/>
             </w:rPr>
           </w:pPr>
-          <w:hyperlink w:anchor="_Toc246920057" w:history="1">
+          <w:hyperlink w:anchor="_Toc247007655" w:history="1">
             <w:r>
               <w:rPr>
                 <w:rStyle w:val="Hyperlink"/>
                 <w:noProof/>
               </w:rPr>
+              <w:t>6</w:t>
+            </w:r>
+            <w:r>
+              <w:rPr>
+                <w:rFonts w:eastAsiaTheme="minorEastAsia"/>
+                <w:noProof/>
+                <w:lang w:eastAsia="en-GB"/>
+              </w:rPr>
+              <w:tab/>
+            </w:r>
+            <w:r>
+              <w:rPr>
+                <w:rStyle w:val="Hyperlink"/>
+                <w:noProof/>
+              </w:rPr>
               <w:t>Initial Implementation/Prototyping</w:t>
             </w:r>
             <w:r>
@@ -1217,7 +1566,7 @@
                 <w:noProof/>
                 <w:webHidden/>
               </w:rPr>
-              <w:instrText xml:space="preserve"> PAGEREF _Toc246920057 \h </w:instrText>
+              <w:instrText xml:space="preserve"> PAGEREF _Toc247007655 \h </w:instrText>
             </w:r>
             <w:r>
               <w:rPr>
@@ -1237,7 +1586,7 @@
                 <w:noProof/>
                 <w:webHidden/>
               </w:rPr>
-              <w:t>8</w:t>
+              <w:t>9</w:t>
             </w:r>
             <w:r>
               <w:rPr>
@@ -1252,20 +1601,36 @@
           <w:pPr>
             <w:pStyle w:val="TOC2"/>
             <w:tabs>
+              <w:tab w:val="left" w:pos="880"/>
               <w:tab w:val="right" w:leader="dot" w:pos="9350"/>
             </w:tabs>
             <w:rPr>
               <w:rFonts w:eastAsiaTheme="minorEastAsia"/>
               <w:noProof/>
-              <w:lang w:val="en-GB" w:eastAsia="en-GB"/>
+              <w:lang w:eastAsia="en-GB"/>
             </w:rPr>
           </w:pPr>
-          <w:hyperlink w:anchor="_Toc246920058" w:history="1">
+          <w:hyperlink w:anchor="_Toc247007656" w:history="1">
             <w:r>
               <w:rPr>
                 <w:rStyle w:val="Hyperlink"/>
                 <w:noProof/>
               </w:rPr>
+              <w:t>6.1</w:t>
+            </w:r>
+            <w:r>
+              <w:rPr>
+                <w:rFonts w:eastAsiaTheme="minorEastAsia"/>
+                <w:noProof/>
+                <w:lang w:eastAsia="en-GB"/>
+              </w:rPr>
+              <w:tab/>
+            </w:r>
+            <w:r>
+              <w:rPr>
+                <w:rStyle w:val="Hyperlink"/>
+                <w:noProof/>
+              </w:rPr>
               <w:t>Prototype Specification</w:t>
             </w:r>
             <w:r>
@@ -1287,7 +1652,7 @@
                 <w:noProof/>
                 <w:webHidden/>
               </w:rPr>
-              <w:instrText xml:space="preserve"> PAGEREF _Toc246920058 \h </w:instrText>
+              <w:instrText xml:space="preserve"> PAGEREF _Toc247007656 \h </w:instrText>
             </w:r>
             <w:r>
               <w:rPr>
@@ -1307,7 +1672,7 @@
                 <w:noProof/>
                 <w:webHidden/>
               </w:rPr>
-              <w:t>8</w:t>
+              <w:t>9</w:t>
             </w:r>
             <w:r>
               <w:rPr>
@@ -1322,20 +1687,36 @@
           <w:pPr>
             <w:pStyle w:val="TOC1"/>
             <w:tabs>
+              <w:tab w:val="left" w:pos="440"/>
               <w:tab w:val="right" w:leader="dot" w:pos="9350"/>
             </w:tabs>
             <w:rPr>
               <w:rFonts w:eastAsiaTheme="minorEastAsia"/>
               <w:noProof/>
-              <w:lang w:val="en-GB" w:eastAsia="en-GB"/>
+              <w:lang w:eastAsia="en-GB"/>
             </w:rPr>
           </w:pPr>
-          <w:hyperlink w:anchor="_Toc246920059" w:history="1">
+          <w:hyperlink w:anchor="_Toc247007657" w:history="1">
             <w:r>
               <w:rPr>
                 <w:rStyle w:val="Hyperlink"/>
                 <w:noProof/>
               </w:rPr>
+              <w:t>7</w:t>
+            </w:r>
+            <w:r>
+              <w:rPr>
+                <w:rFonts w:eastAsiaTheme="minorEastAsia"/>
+                <w:noProof/>
+                <w:lang w:eastAsia="en-GB"/>
+              </w:rPr>
+              <w:tab/>
+            </w:r>
+            <w:r>
+              <w:rPr>
+                <w:rStyle w:val="Hyperlink"/>
+                <w:noProof/>
+              </w:rPr>
               <w:t>Problems Encountered</w:t>
             </w:r>
             <w:r>
@@ -1357,7 +1738,7 @@
                 <w:noProof/>
                 <w:webHidden/>
               </w:rPr>
-              <w:instrText xml:space="preserve"> PAGEREF _Toc246920059 \h </w:instrText>
+              <w:instrText xml:space="preserve"> PAGEREF _Toc247007657 \h </w:instrText>
             </w:r>
             <w:r>
               <w:rPr>
@@ -1377,7 +1758,7 @@
                 <w:noProof/>
                 <w:webHidden/>
               </w:rPr>
-              <w:t>8</w:t>
+              <w:t>9</w:t>
             </w:r>
             <w:r>
               <w:rPr>
@@ -1392,20 +1773,36 @@
           <w:pPr>
             <w:pStyle w:val="TOC1"/>
             <w:tabs>
+              <w:tab w:val="left" w:pos="440"/>
               <w:tab w:val="right" w:leader="dot" w:pos="9350"/>
             </w:tabs>
             <w:rPr>
               <w:rFonts w:eastAsiaTheme="minorEastAsia"/>
               <w:noProof/>
-              <w:lang w:val="en-GB" w:eastAsia="en-GB"/>
+              <w:lang w:eastAsia="en-GB"/>
             </w:rPr>
           </w:pPr>
-          <w:hyperlink w:anchor="_Toc246920060" w:history="1">
+          <w:hyperlink w:anchor="_Toc247007658" w:history="1">
             <w:r>
               <w:rPr>
                 <w:rStyle w:val="Hyperlink"/>
                 <w:noProof/>
               </w:rPr>
+              <w:t>8</w:t>
+            </w:r>
+            <w:r>
+              <w:rPr>
+                <w:rFonts w:eastAsiaTheme="minorEastAsia"/>
+                <w:noProof/>
+                <w:lang w:eastAsia="en-GB"/>
+              </w:rPr>
+              <w:tab/>
+            </w:r>
+            <w:r>
+              <w:rPr>
+                <w:rStyle w:val="Hyperlink"/>
+                <w:noProof/>
+              </w:rPr>
               <w:t>Time Plan</w:t>
             </w:r>
             <w:r>
@@ -1427,7 +1824,7 @@
                 <w:noProof/>
                 <w:webHidden/>
               </w:rPr>
-              <w:instrText xml:space="preserve"> PAGEREF _Toc246920060 \h </w:instrText>
+              <w:instrText xml:space="preserve"> PAGEREF _Toc247007658 \h </w:instrText>
             </w:r>
             <w:r>
               <w:rPr>
@@ -1447,7 +1844,7 @@
                 <w:noProof/>
                 <w:webHidden/>
               </w:rPr>
-              <w:t>8</w:t>
+              <w:t>9</w:t>
             </w:r>
             <w:r>
               <w:rPr>
@@ -1493,11 +1890,11 @@
       <w:pPr>
         <w:pStyle w:val="Heading1"/>
       </w:pPr>
-      <w:bookmarkStart w:id="0" w:name="_Toc246920045"/>
+      <w:bookmarkStart w:id="1" w:name="_Toc247007642"/>
       <w:r>
         <w:t>The Problem</w:t>
       </w:r>
-      <w:bookmarkEnd w:id="0"/>
+      <w:bookmarkEnd w:id="1"/>
     </w:p>
     <w:p>
       <w:pPr>
@@ -1520,65 +1917,95 @@
     </w:p>
     <w:p>
       <w:pPr>
+        <w:rPr>
+          <w:rFonts w:asciiTheme="majorHAnsi" w:eastAsiaTheme="majorEastAsia" w:hAnsiTheme="majorHAnsi" w:cstheme="majorBidi"/>
+          <w:b/>
+          <w:bCs/>
+          <w:color w:val="365F91" w:themeColor="accent1" w:themeShade="BF"/>
+          <w:sz w:val="28"/>
+          <w:szCs w:val="28"/>
+        </w:rPr>
+      </w:pPr>
+      <w:bookmarkStart w:id="2" w:name="_Toc247007643"/>
+      <w:r>
+        <w:br w:type="page"/>
+      </w:r>
+    </w:p>
+    <w:p>
+      <w:pPr>
         <w:pStyle w:val="Heading1"/>
       </w:pPr>
-      <w:bookmarkStart w:id="1" w:name="_Toc246920046"/>
-      <w:r>
-        <w:t>Background Information/Research</w:t>
-      </w:r>
-      <w:bookmarkEnd w:id="1"/>
+      <w:r>
+        <w:lastRenderedPageBreak/>
+        <w:t xml:space="preserve">Background Information &amp; </w:t>
+      </w:r>
+      <w:r>
+        <w:t>Research</w:t>
+      </w:r>
+      <w:bookmarkEnd w:id="2"/>
     </w:p>
     <w:p>
       <w:pPr>
         <w:pStyle w:val="Heading2"/>
       </w:pPr>
-      <w:bookmarkStart w:id="2" w:name="_Toc246920047"/>
-      <w:r>
-        <w:t>Survey of Existing Systems</w:t>
-      </w:r>
-      <w:bookmarkEnd w:id="2"/>
+      <w:bookmarkStart w:id="3" w:name="_Toc247007644"/>
+      <w:r>
+        <w:t>Survey</w:t>
+      </w:r>
+      <w:r>
+        <w:t xml:space="preserve"> of </w:t>
+      </w:r>
+      <w:r>
+        <w:t>Existing</w:t>
+      </w:r>
+      <w:r>
+        <w:t xml:space="preserve"> Systems</w:t>
+      </w:r>
+      <w:bookmarkEnd w:id="3"/>
     </w:p>
     <w:p>
       <w:pPr>
         <w:jc w:val="both"/>
       </w:pPr>
       <w:r>
-        <w:t xml:space="preserve">We have carried out research into similar systems, in order to gather a better understanding of features that are considered ‘a must’ for this type of project, and those that could perhaps be improved upon.  Two particular projects that caught the attention of our researcher were Google Wave, which unfortunately is currently limited to invitation testing only (could be considered a closed beta), and </w:t>
-      </w:r>
-      <w:proofErr w:type="spellStart"/>
-      <w:r>
-        <w:t>Effusia</w:t>
-      </w:r>
-      <w:proofErr w:type="spellEnd"/>
-      <w:r>
-        <w:t xml:space="preserve"> Business Messenger, a very popular tool for conferencing in the business sector.  More on this can be found in the research notes.</w:t>
+        <w:t>We have carried out research into similar systems, in order to gather a better understanding of features that are considered ‘a must’ for this type of project, and those that could perhaps be improved upon.  Two particular projects that caught the attention of our researcher were Google Wave, which unfortunately is currently limited to invitation testing only (could be considered a closed beta), and Effusia Business Messenger, a very popular tool for conferencing in the business sector.  More on this can be found in the research notes.</w:t>
       </w:r>
     </w:p>
     <w:p>
       <w:pPr>
         <w:pStyle w:val="Heading2"/>
       </w:pPr>
-      <w:bookmarkStart w:id="3" w:name="_Toc246920048"/>
+      <w:bookmarkStart w:id="4" w:name="_Toc247007645"/>
       <w:r>
         <w:t>Market Research</w:t>
       </w:r>
-      <w:bookmarkEnd w:id="3"/>
+      <w:bookmarkEnd w:id="4"/>
     </w:p>
     <w:p/>
     <w:p>
       <w:pPr>
         <w:pStyle w:val="Heading2"/>
       </w:pPr>
-      <w:bookmarkStart w:id="4" w:name="_Toc246920049"/>
+      <w:bookmarkStart w:id="5" w:name="_Toc247007646"/>
       <w:r>
         <w:t>Technical Research</w:t>
       </w:r>
-      <w:bookmarkEnd w:id="4"/>
+      <w:r>
+        <w:t xml:space="preserve">, Platforms </w:t>
+      </w:r>
+      <w:r>
+        <w:t>&amp;</w:t>
+      </w:r>
+      <w:r>
+        <w:t xml:space="preserve"> Tools</w:t>
+      </w:r>
+      <w:bookmarkEnd w:id="5"/>
     </w:p>
     <w:p>
       <w:pPr>
         <w:jc w:val="both"/>
       </w:pPr>
+      <w:commentRangeStart w:id="6"/>
       <w:r>
         <w:t xml:space="preserve">We carried out some initial research into the suitability of different platforms </w:t>
       </w:r>
@@ -1592,15 +2019,7 @@
         <w:t xml:space="preserve">: web-based platforms and desktop-based platforms. </w:t>
       </w:r>
       <w:r>
-        <w:t xml:space="preserve">The group looked into a number of different options regarding each type of platform. For example, an application that extends a social networking website (such as </w:t>
-      </w:r>
-      <w:proofErr w:type="spellStart"/>
-      <w:r>
-        <w:t>Facebook</w:t>
-      </w:r>
-      <w:proofErr w:type="spellEnd"/>
-      <w:r>
-        <w:t xml:space="preserve">) could be used. This would mean that a large part of the system would already be present (such as the user sign-up and login/authentication </w:t>
+        <w:t xml:space="preserve">The group looked into a number of different options regarding each type of platform. For example, an application that extends a social networking website (such as Facebook) could be used. This would mean that a large part of the system would already be present (such as the user sign-up and login/authentication </w:t>
       </w:r>
       <w:r>
         <w:t>modules</w:t>
@@ -1608,65 +2027,124 @@
       <w:r>
         <w:t>).</w:t>
       </w:r>
+      <w:commentRangeEnd w:id="6"/>
+      <w:r>
+        <w:rPr>
+          <w:rStyle w:val="CommentReference"/>
+        </w:rPr>
+        <w:commentReference w:id="6"/>
+      </w:r>
     </w:p>
     <w:p>
       <w:pPr>
         <w:jc w:val="both"/>
       </w:pPr>
-      <w:r>
-        <w:t xml:space="preserve">After some discussion, it was decided that our system should take the form of a web-based application. We therefore did not carry out any detailed research into desktop-based frameworks, as we would not </w:t>
-      </w:r>
-      <w:r>
-        <w:t>require</w:t>
-      </w:r>
-      <w:r>
-        <w:t xml:space="preserve"> </w:t>
-      </w:r>
-      <w:r>
-        <w:t>it</w:t>
-      </w:r>
-      <w:r>
-        <w:t xml:space="preserve"> for our project.</w:t>
-      </w:r>
+    </w:p>
+    <w:p>
+      <w:pPr>
+        <w:pStyle w:val="Heading2"/>
+      </w:pPr>
+      <w:bookmarkStart w:id="7" w:name="_Toc247007647"/>
+      <w:r>
+        <w:t>Version Control</w:t>
+      </w:r>
+      <w:bookmarkEnd w:id="7"/>
     </w:p>
     <w:p>
       <w:pPr>
         <w:jc w:val="both"/>
       </w:pPr>
       <w:r>
-        <w:t>{</w:t>
-      </w:r>
-      <w:proofErr w:type="gramStart"/>
-      <w:r>
-        <w:t>{ LOADS</w:t>
-      </w:r>
-      <w:proofErr w:type="gramEnd"/>
-      <w:r>
-        <w:t xml:space="preserve"> OF STUFF ABOUT SVN, GOOGLE CODE, BASECAMP }}</w:t>
-      </w:r>
-    </w:p>
-    <w:p>
-      <w:pPr>
-        <w:pStyle w:val="Heading2"/>
+        <w:t xml:space="preserve">We felt that version/source control would be essential to the smooth operation of our group project. We needed a fast and simple way to share code and documentation – whilst not treading on each other’s feet </w:t>
+      </w:r>
+      <w:r>
+        <w:t>whilst</w:t>
+      </w:r>
+      <w:r>
+        <w:t xml:space="preserve"> working on different parts of the project.</w:t>
+      </w:r>
+    </w:p>
+    <w:p>
+      <w:pPr>
+        <w:jc w:val="both"/>
+      </w:pPr>
+      <w:r>
+        <w:t>Using a Source Code Management system allows multiple group members to work on the same file or document at once. When editing binary files, however, (such as Microsoft Office documents), the SCM is not able to “diff” the file - that is, to see the differences between the two. This means that it is left to the user to either overwrite the old file completely, or throw away all their changes when a collision occurs.</w:t>
+      </w:r>
+    </w:p>
+    <w:p>
+      <w:pPr>
+        <w:jc w:val="both"/>
+      </w:pPr>
+      <w:r>
+        <w:t>This shouldn’t be a problem for our group, however, as a single group member is responsible for collating all sections of, and submitting, the documents required in our deliverables. That is, one group member will be actually committing the documents to the repository - though other group members may work on them in a separate fashion.</w:t>
+      </w:r>
+    </w:p>
+    <w:p>
+      <w:pPr>
+        <w:jc w:val="both"/>
+      </w:pPr>
+      <w:r>
+        <w:t xml:space="preserve">To this end, we </w:t>
+      </w:r>
+      <w:r>
+        <w:t>conducted some research into Version Control Systems. The results of this research are included below.</w:t>
+      </w:r>
+    </w:p>
+    <w:p>
+      <w:pPr>
+        <w:pStyle w:val="Heading3"/>
+      </w:pPr>
+      <w:r>
+        <w:lastRenderedPageBreak/>
+        <w:t>Subversion</w:t>
+      </w:r>
+    </w:p>
+    <w:p>
+      <w:pPr>
+        <w:jc w:val="both"/>
+      </w:pPr>
+      <w:r>
+        <w:t>Subversion</w:t>
+      </w:r>
+      <w:r>
+        <w:t xml:space="preserve"> (or SVN)</w:t>
+      </w:r>
+      <w:r>
+        <w:t xml:space="preserve"> is a </w:t>
+      </w:r>
+      <w:r>
         <w:rPr>
-          <w:sz w:val="22"/>
-          <w:szCs w:val="22"/>
+          <w:b/>
         </w:rPr>
-      </w:pPr>
+        <w:t>client-server</w:t>
+      </w:r>
+      <w:r>
+        <w:t xml:space="preserve"> based </w:t>
+      </w:r>
+      <w:r>
+        <w:t>Source Control Management tool</w:t>
+      </w:r>
+      <w:r>
+        <w:t xml:space="preserve">. </w:t>
+      </w:r>
+      <w:r>
+        <w:t>That is, the repository resides on a central machine (the server) and each user checks out a “working copy” (the client). Each time the user makes a set of changes, they commit them to the server. Commits are stored in a linear fashion, one after the other. In this way, SVN</w:t>
+      </w:r>
+      <w:r>
+        <w:t xml:space="preserve"> manages the version (or </w:t>
+      </w:r>
       <w:r>
         <w:rPr>
-          <w:sz w:val="22"/>
-          <w:szCs w:val="22"/>
+          <w:b/>
         </w:rPr>
-        <w:lastRenderedPageBreak/>
-        <w:t xml:space="preserve">Technical Research - </w:t>
-      </w:r>
-      <w:r>
-        <w:rPr>
-          <w:sz w:val="22"/>
-          <w:szCs w:val="22"/>
-        </w:rPr>
-        <w:t>File Sharing</w:t>
+        <w:t>revision</w:t>
+      </w:r>
+      <w:r>
+        <w:t>) of each file</w:t>
+      </w:r>
+      <w:r>
+        <w:t xml:space="preserve"> using a number, that increments by one on every commit. This allows the user to instantly see which version of a file is the latest – by comparing revision numbers.</w:t>
       </w:r>
     </w:p>
     <w:p>
@@ -1674,42 +2152,18 @@
         <w:jc w:val="both"/>
       </w:pPr>
       <w:r>
-        <w:t>Working as a group, naturally we needed a way to constantly share updated documents and fresh material with each other.  After research into this area, we directed our attention towards subversion software (SVN).  SVN is used to maintain documentation, both past and present, and allows the swift updating of all source files, web pages, and general docum</w:t>
-      </w:r>
-      <w:r>
-        <w:t xml:space="preserve">ents.  </w:t>
+        <w:t>Each document is stored as a hard-links to the most recent revision of said file, keeping the overall size of the repository down.</w:t>
       </w:r>
     </w:p>
     <w:p>
       <w:pPr>
         <w:jc w:val="both"/>
       </w:pPr>
-      <w:r>
-        <w:t>Using Fast Secure File System repository storage, we can access the repository via secure shell (SSH)</w:t>
-      </w:r>
-      <w:r>
-        <w:t>, allowing each group member access to updated work as soon as changes are made.  This eliminates the need to send the work to each group member via e-mail or by means of disk transfer.  Not only is this hugely beneficial to other members of our group, but also to the individual who has recently updated a document, as it then allows them to access the same file on another workstation without transferring the docum</w:t>
-      </w:r>
-      <w:r>
-        <w:t>ent and bringing it with them.</w:t>
-      </w:r>
     </w:p>
     <w:p>
       <w:pPr>
         <w:jc w:val="both"/>
       </w:pPr>
-      <w:r>
-        <w:t xml:space="preserve">The SVN file-system uses a 3D-tree system, which differs from other standard directories (only implementing two-dimensions).  This third dimension is specifically the revisions for the documentation.  Each revision has a root within that directory, </w:t>
-      </w:r>
-      <w:r>
-        <w:t xml:space="preserve">and the documents are stored as links to the most recent change to said file, keeping the repository quite compact compared to other file-systems.  </w:t>
-      </w:r>
-      <w:r>
-        <w:t>Each committed revision to the file updates the tree to store the most recent link, allowing all other users with a username/password to access it.</w:t>
-      </w:r>
-      <w:r>
-        <w:t xml:space="preserve"> </w:t>
-      </w:r>
     </w:p>
     <w:p>
       <w:pPr>
@@ -1718,144 +2172,22 @@
       <w:r>
         <w:rPr>
           <w:noProof/>
-          <w:lang w:val="en-GB" w:eastAsia="en-GB"/>
+          <w:lang w:eastAsia="en-GB"/>
         </w:rPr>
         <w:pict>
-          <v:shapetype id="_x0000_t202" coordsize="21600,21600" o:spt="202" path="m,l,21600r21600,l21600,xe">
-            <v:stroke joinstyle="miter"/>
-            <v:path gradientshapeok="t" o:connecttype="rect"/>
-          </v:shapetype>
-          <v:shape id="_x0000_s1028" type="#_x0000_t202" style="position:absolute;left:0;text-align:left;margin-left:330.95pt;margin-top:212.85pt;width:68.8pt;height:19.5pt;z-index:251662336;mso-width-relative:margin;mso-height-relative:margin" filled="f" stroked="f">
-            <v:textbox>
-              <w:txbxContent>
-                <w:p>
-                  <w:pPr>
-                    <w:rPr>
-                      <w:sz w:val="16"/>
-                      <w:szCs w:val="16"/>
-                      <w:lang w:val="en-GB"/>
-                    </w:rPr>
-                  </w:pPr>
-                  <w:r>
-                    <w:rPr>
-                      <w:sz w:val="16"/>
-                      <w:szCs w:val="16"/>
-                      <w:lang w:val="en-GB"/>
-                    </w:rPr>
-                    <w:t>3</w:t>
-                  </w:r>
-                  <w:r>
-                    <w:rPr>
-                      <w:sz w:val="16"/>
-                      <w:szCs w:val="16"/>
-                      <w:vertAlign w:val="superscript"/>
-                      <w:lang w:val="en-GB"/>
-                    </w:rPr>
-                    <w:t>rd</w:t>
-                  </w:r>
-                  <w:r>
-                    <w:rPr>
-                      <w:sz w:val="16"/>
-                      <w:szCs w:val="16"/>
-                      <w:lang w:val="en-GB"/>
-                    </w:rPr>
-                    <w:t xml:space="preserve"> Dimension</w:t>
-                  </w:r>
-                </w:p>
-              </w:txbxContent>
-            </v:textbox>
-          </v:shape>
+          <v:rect id="_x0000_s1034" style="position:absolute;left:0;text-align:left;margin-left:259.5pt;margin-top:4.55pt;width:75.75pt;height:42.75pt;z-index:251658240" stroked="f"/>
         </w:pict>
       </w:r>
       <w:r>
         <w:rPr>
           <w:noProof/>
-          <w:lang w:val="en-GB" w:eastAsia="en-GB"/>
-        </w:rPr>
-        <w:pict>
-          <v:shape id="_x0000_s1027" type="#_x0000_t202" style="position:absolute;left:0;text-align:left;margin-left:241.7pt;margin-top:80.1pt;width:68.8pt;height:19.5pt;z-index:251661312;mso-width-relative:margin;mso-height-relative:margin" filled="f" stroked="f">
-            <v:textbox>
-              <w:txbxContent>
-                <w:p>
-                  <w:pPr>
-                    <w:rPr>
-                      <w:sz w:val="16"/>
-                      <w:szCs w:val="16"/>
-                      <w:lang w:val="en-GB"/>
-                    </w:rPr>
-                  </w:pPr>
-                  <w:r>
-                    <w:rPr>
-                      <w:sz w:val="16"/>
-                      <w:szCs w:val="16"/>
-                      <w:lang w:val="en-GB"/>
-                    </w:rPr>
-                    <w:t>2nd</w:t>
-                  </w:r>
-                  <w:r>
-                    <w:rPr>
-                      <w:sz w:val="16"/>
-                      <w:szCs w:val="16"/>
-                      <w:lang w:val="en-GB"/>
-                    </w:rPr>
-                    <w:t xml:space="preserve"> Dimension</w:t>
-                  </w:r>
-                </w:p>
-              </w:txbxContent>
-            </v:textbox>
-          </v:shape>
-        </w:pict>
-      </w:r>
-      <w:r>
-        <w:rPr>
-          <w:noProof/>
-          <w:lang w:eastAsia="zh-TW"/>
-        </w:rPr>
-        <w:pict>
-          <v:shape id="_x0000_s1026" type="#_x0000_t202" style="position:absolute;left:0;text-align:left;margin-left:64.7pt;margin-top:18.6pt;width:68.8pt;height:19.5pt;z-index:251660288;mso-width-relative:margin;mso-height-relative:margin" filled="f" stroked="f">
-            <v:textbox>
-              <w:txbxContent>
-                <w:p>
-                  <w:pPr>
-                    <w:jc w:val="right"/>
-                    <w:rPr>
-                      <w:sz w:val="16"/>
-                      <w:szCs w:val="16"/>
-                      <w:lang w:val="en-GB"/>
-                    </w:rPr>
-                  </w:pPr>
-                  <w:r>
-                    <w:rPr>
-                      <w:sz w:val="16"/>
-                      <w:szCs w:val="16"/>
-                      <w:lang w:val="en-GB"/>
-                    </w:rPr>
-                    <w:t>1st</w:t>
-                  </w:r>
-                  <w:r>
-                    <w:rPr>
-                      <w:sz w:val="16"/>
-                      <w:szCs w:val="16"/>
-                      <w:lang w:val="en-GB"/>
-                    </w:rPr>
-                    <w:t xml:space="preserve"> Dimension</w:t>
-                  </w:r>
-                </w:p>
-              </w:txbxContent>
-            </v:textbox>
-          </v:shape>
-        </w:pict>
-      </w:r>
-      <w:r>
-        <w:rPr>
-          <w:noProof/>
-          <w:lang w:val="en-GB" w:eastAsia="en-GB"/>
+          <w:lang w:eastAsia="en-GB"/>
         </w:rPr>
         <w:drawing>
           <wp:inline distT="0" distB="0" distL="0" distR="0">
-            <wp:extent cx="2502064" cy="3448050"/>
-            <wp:effectExtent l="19050" t="0" r="0" b="0"/>
-            <wp:docPr id="4" name="Picture 4"/>
+            <wp:extent cx="2643477" cy="3638550"/>
+            <wp:effectExtent l="19050" t="0" r="4473" b="0"/>
+            <wp:docPr id="2" name="Picture 4"/>
             <wp:cNvGraphicFramePr>
               <a:graphicFrameLocks xmlns:a="http://schemas.openxmlformats.org/drawingml/2006/main" noChangeAspect="1"/>
             </wp:cNvGraphicFramePr>
@@ -1869,7 +2201,7 @@
                     </pic:cNvPicPr>
                   </pic:nvPicPr>
                   <pic:blipFill>
-                    <a:blip r:embed="rId6" cstate="print"/>
+                    <a:blip r:embed="rId7" cstate="print"/>
                     <a:srcRect/>
                     <a:stretch>
                       <a:fillRect/>
@@ -1878,7 +2210,7 @@
                   <pic:spPr bwMode="auto">
                     <a:xfrm>
                       <a:off x="0" y="0"/>
-                      <a:ext cx="2502064" cy="3448050"/>
+                      <a:ext cx="2647317" cy="3643836"/>
                     </a:xfrm>
                     <a:prstGeom prst="rect">
                       <a:avLst/>
@@ -1900,62 +2232,220 @@
     </w:p>
     <w:p>
       <w:pPr>
+        <w:rPr>
+          <w:rFonts w:asciiTheme="majorHAnsi" w:eastAsiaTheme="majorEastAsia" w:hAnsiTheme="majorHAnsi" w:cstheme="majorBidi"/>
+          <w:b/>
+          <w:bCs/>
+          <w:color w:val="4F81BD" w:themeColor="accent1"/>
+        </w:rPr>
+      </w:pPr>
+      <w:r>
+        <w:br w:type="page"/>
+      </w:r>
+    </w:p>
+    <w:p>
+      <w:pPr>
+        <w:pStyle w:val="Heading3"/>
+      </w:pPr>
+      <w:r>
+        <w:lastRenderedPageBreak/>
+        <w:t>Mercurial</w:t>
+      </w:r>
+    </w:p>
+    <w:p>
+      <w:r>
+        <w:t xml:space="preserve">Mercurial is a </w:t>
+      </w:r>
+      <w:r>
+        <w:rPr>
+          <w:b/>
+        </w:rPr>
+        <w:t>distributed</w:t>
+      </w:r>
+      <w:r>
+        <w:t xml:space="preserve"> </w:t>
+      </w:r>
+      <w:r>
+        <w:t>Source Control Management tool. It differs from Subversion in that there is no central machine on which the repository is stored. Instead, each user has their own copy of the repository, which they commit to locally when their changes are complete. To share changes, users synchronise their local repositories.</w:t>
+      </w:r>
+    </w:p>
+    <w:p>
+      <w:r>
+        <w:t>This means that the structure of a Mercurial repository is not linear, as with Subversion.</w:t>
+      </w:r>
+      <w:r>
+        <w:t xml:space="preserve"> Instead, it could be described as a </w:t>
+      </w:r>
+      <w:r>
+        <w:rPr>
+          <w:b/>
+        </w:rPr>
+        <w:t>Directed, Acyclic Graph</w:t>
+      </w:r>
+      <w:r>
+        <w:t>.</w:t>
+      </w:r>
+    </w:p>
+    <w:p>
+      <w:r>
+        <w:rPr>
+          <w:noProof/>
+          <w:lang w:eastAsia="en-GB"/>
+        </w:rPr>
+        <w:drawing>
+          <wp:anchor distT="0" distB="0" distL="114300" distR="114300" simplePos="0" relativeHeight="251659264" behindDoc="0" locked="0" layoutInCell="1" allowOverlap="1">
+            <wp:simplePos x="0" y="0"/>
+            <wp:positionH relativeFrom="margin">
+              <wp:align>center</wp:align>
+            </wp:positionH>
+            <wp:positionV relativeFrom="paragraph">
+              <wp:posOffset>47625</wp:posOffset>
+            </wp:positionV>
+            <wp:extent cx="4162425" cy="1247775"/>
+            <wp:effectExtent l="19050" t="0" r="9525" b="0"/>
+            <wp:wrapSquare wrapText="bothSides"/>
+            <wp:docPr id="3" name="Picture 1" descr="http://mercurial.selenic.com/images/quickstart-merge.png"/>
+            <wp:cNvGraphicFramePr>
+              <a:graphicFrameLocks xmlns:a="http://schemas.openxmlformats.org/drawingml/2006/main" noChangeAspect="1"/>
+            </wp:cNvGraphicFramePr>
+            <a:graphic xmlns:a="http://schemas.openxmlformats.org/drawingml/2006/main">
+              <a:graphicData uri="http://schemas.openxmlformats.org/drawingml/2006/picture">
+                <pic:pic xmlns:pic="http://schemas.openxmlformats.org/drawingml/2006/picture">
+                  <pic:nvPicPr>
+                    <pic:cNvPr id="0" name="Picture 1" descr="http://mercurial.selenic.com/images/quickstart-merge.png"/>
+                    <pic:cNvPicPr>
+                      <a:picLocks noChangeAspect="1" noChangeArrowheads="1"/>
+                    </pic:cNvPicPr>
+                  </pic:nvPicPr>
+                  <pic:blipFill>
+                    <a:blip r:embed="rId8" cstate="print"/>
+                    <a:srcRect/>
+                    <a:stretch>
+                      <a:fillRect/>
+                    </a:stretch>
+                  </pic:blipFill>
+                  <pic:spPr bwMode="auto">
+                    <a:xfrm>
+                      <a:off x="0" y="0"/>
+                      <a:ext cx="4162425" cy="1247775"/>
+                    </a:xfrm>
+                    <a:prstGeom prst="rect">
+                      <a:avLst/>
+                    </a:prstGeom>
+                    <a:noFill/>
+                    <a:ln w="9525">
+                      <a:noFill/>
+                      <a:miter lim="800000"/>
+                      <a:headEnd/>
+                      <a:tailEnd/>
+                    </a:ln>
+                  </pic:spPr>
+                </pic:pic>
+              </a:graphicData>
+            </a:graphic>
+          </wp:anchor>
+        </w:drawing>
+      </w:r>
+    </w:p>
+    <w:p>
+      <w:pPr>
         <w:jc w:val="both"/>
       </w:pPr>
-      <w:r>
-        <w:t xml:space="preserve">It is also possible to have multiple workstations, and therefore multiple group members, working on the same document at once.  There is a potential problem doing this however, as the system may question which workstation’s changes should be committed.  To avoid this, it’s best for one group member to make their revision, commit it, and then allow the next member to update their version number, and </w:t>
-      </w:r>
+    </w:p>
+    <w:p>
+      <w:pPr>
+        <w:jc w:val="both"/>
+      </w:pPr>
+    </w:p>
+    <w:p>
+      <w:pPr>
+        <w:jc w:val="both"/>
+      </w:pPr>
+    </w:p>
+    <w:p>
+      <w:pPr>
+        <w:jc w:val="both"/>
+      </w:pPr>
+    </w:p>
+    <w:p>
+      <w:pPr>
+        <w:jc w:val="both"/>
+      </w:pPr>
+    </w:p>
+    <w:p>
+      <w:pPr>
+        <w:jc w:val="both"/>
+      </w:pPr>
+      <w:r>
+        <w:t xml:space="preserve">Also, the group chose to utilize the free Subversion hosting offered by Google, in the form of </w:t>
+      </w:r>
+      <w:r>
+        <w:rPr>
+          <w:b/>
+        </w:rPr>
+        <w:t>Google Code</w:t>
+      </w:r>
+      <w:r>
+        <w:t>. Using this service meant that the group had a central location to store code and documentation, that would always be available and, perhaps more importantly, accessible through a web interface. This gives members the ability to browse the code repository without actually checking out a copy, which is very useful for quick status-updates.</w:t>
+      </w:r>
+    </w:p>
+    <w:p>
+      <w:pPr>
+        <w:jc w:val="both"/>
+      </w:pPr>
+    </w:p>
+    <w:p>
+      <w:pPr>
+        <w:jc w:val="both"/>
+      </w:pPr>
+      <w:r>
+        <w:t xml:space="preserve">Alongside SVN, we have also implemented Google Code into our plan for file sharing.  In short, Google </w:t>
+      </w:r>
+      <w:proofErr w:type="gramStart"/>
+      <w:r>
+        <w:t>code</w:t>
+      </w:r>
+      <w:proofErr w:type="gramEnd"/>
+      <w:r>
+        <w:t xml:space="preserve"> offers users access to various developer tools and products.  Google also has Project Hosting, which has enabled us to create a directory for our group project to store all documentation and code that is created.  As this doesn’t allow for updates to be shared instantly with each member while working, it will only be used to share documentation upon completion, whereas SVN can be used for all ‘in-between’ updates.</w:t>
+      </w:r>
+    </w:p>
+    <w:p>
+      <w:pPr>
+        <w:jc w:val="both"/>
+      </w:pPr>
+      <w:r>
+        <w:t>On Google Code, we currently have a directory specifically for sharing files with the other group members, a ‘Wiki’ for typing and sharing documents such as the meeting minutes with each other, which comes with a date sub-heading allowing us to differentiate between the different meeting minutes, and the additions/changes made to them since.</w:t>
+      </w:r>
+    </w:p>
+    <w:p>
+      <w:pPr>
+        <w:jc w:val="both"/>
+      </w:pPr>
+      <w:r>
+        <w:t>Something else that is important for our project is possibly utilizing Google App Engine, which Google uses for hosting web applications created by its users.  As we have decided upon creating our project as a web application, rather than desktop-based, this is an important feature provided by Google for us.</w:t>
+      </w:r>
+    </w:p>
+    <w:p>
+      <w:pPr>
+        <w:pStyle w:val="Heading1"/>
+      </w:pPr>
+      <w:bookmarkStart w:id="8" w:name="_Toc247007648"/>
       <w:r>
         <w:lastRenderedPageBreak/>
-        <w:t>then make their own changes.  This method avoids the system conflict which could be caused by simultaneous revision changes.</w:t>
-      </w:r>
-    </w:p>
-    <w:p>
-      <w:pPr>
-        <w:jc w:val="both"/>
-      </w:pPr>
-      <w:r>
-        <w:t xml:space="preserve">Alongside SVN, we have also implemented Google Code into our plan for file sharing.  In short, Google code </w:t>
-      </w:r>
-      <w:r>
-        <w:t>offers users access to various developer tools and products.  Google also has Project Hosting, which has enabled us to create a directory for our group project to store all documentation and code that is created.  As this doesn’t allow for updates to be shared instantly with each member while working, it will only be used to share documentation upon completion, whereas SVN can be used for all ‘in-between’ updates.</w:t>
-      </w:r>
-    </w:p>
-    <w:p>
-      <w:pPr>
-        <w:jc w:val="both"/>
-      </w:pPr>
-      <w:r>
-        <w:t>On Google Code, we currently have a directory specifically for sharing files with the other group members, a ‘Wiki’ for typing and sharing documents such as the meeting minutes with each other, which comes with a date sub-heading allowing us to differentiate between the different meeting minutes, and the additions/changes made to them since.</w:t>
-      </w:r>
-    </w:p>
-    <w:p>
-      <w:pPr>
-        <w:jc w:val="both"/>
-      </w:pPr>
-      <w:r>
-        <w:t>Something else that is important for our project is possibly utilizing Google App Engine, which Google uses for hosting web applications created by its users.  As we have decided upon creating our project as a web application, rather than desktop-based, this is an important feature provided by Google for us.</w:t>
-      </w:r>
-    </w:p>
-    <w:p>
-      <w:pPr>
-        <w:pStyle w:val="Heading1"/>
-      </w:pPr>
-      <w:bookmarkStart w:id="5" w:name="_Toc246920050"/>
-      <w:r>
         <w:t>Requirements Specification</w:t>
       </w:r>
-      <w:bookmarkEnd w:id="5"/>
+      <w:bookmarkEnd w:id="8"/>
     </w:p>
     <w:p>
       <w:pPr>
         <w:pStyle w:val="Heading2"/>
       </w:pPr>
-      <w:bookmarkStart w:id="6" w:name="_Toc246920051"/>
+      <w:bookmarkStart w:id="9" w:name="_Toc247007649"/>
       <w:r>
         <w:t>Functional Requirements</w:t>
       </w:r>
-      <w:bookmarkEnd w:id="6"/>
+      <w:bookmarkEnd w:id="9"/>
     </w:p>
     <w:p>
       <w:pPr>
@@ -2158,7 +2648,6 @@
         </w:numPr>
       </w:pPr>
       <w:r>
-        <w:lastRenderedPageBreak/>
         <w:t>Users should be able to create conferences.</w:t>
       </w:r>
     </w:p>
@@ -2286,11 +2775,12 @@
       <w:pPr>
         <w:pStyle w:val="Heading2"/>
       </w:pPr>
-      <w:bookmarkStart w:id="7" w:name="_Toc246920052"/>
-      <w:r>
+      <w:bookmarkStart w:id="10" w:name="_Toc247007650"/>
+      <w:r>
+        <w:lastRenderedPageBreak/>
         <w:t>Non-Functional Requirements</w:t>
       </w:r>
-      <w:bookmarkEnd w:id="7"/>
+      <w:bookmarkEnd w:id="10"/>
     </w:p>
     <w:p>
       <w:pPr>
@@ -2323,12 +2813,12 @@
       <w:pPr>
         <w:pStyle w:val="Heading1"/>
       </w:pPr>
-      <w:bookmarkStart w:id="8" w:name="_Toc246920053"/>
+      <w:bookmarkStart w:id="11" w:name="_Toc247007651"/>
       <w:r>
         <w:lastRenderedPageBreak/>
         <w:t>Initial Design &amp; UI</w:t>
       </w:r>
-      <w:bookmarkEnd w:id="8"/>
+      <w:bookmarkEnd w:id="11"/>
     </w:p>
     <w:p>
       <w:pPr>
@@ -2348,7 +2838,7 @@
       <w:r>
         <w:rPr>
           <w:noProof/>
-          <w:lang w:val="en-GB" w:eastAsia="en-GB"/>
+          <w:lang w:eastAsia="en-GB"/>
         </w:rPr>
         <w:drawing>
           <wp:inline distT="0" distB="0" distL="0" distR="0">
@@ -2368,7 +2858,7 @@
                     </pic:cNvPicPr>
                   </pic:nvPicPr>
                   <pic:blipFill>
-                    <a:blip r:embed="rId7" cstate="print"/>
+                    <a:blip r:embed="rId9" cstate="print"/>
                     <a:srcRect/>
                     <a:stretch>
                       <a:fillRect/>
@@ -2414,7 +2904,7 @@
       <w:pPr>
         <w:pStyle w:val="Heading1"/>
       </w:pPr>
-      <w:bookmarkStart w:id="9" w:name="_Toc246920054"/>
+      <w:bookmarkStart w:id="12" w:name="_Toc247007652"/>
       <w:r>
         <w:lastRenderedPageBreak/>
         <w:t>The Platform</w:t>
@@ -2422,7 +2912,7 @@
       <w:r>
         <w:t>/Implementation</w:t>
       </w:r>
-      <w:bookmarkEnd w:id="9"/>
+      <w:bookmarkEnd w:id="12"/>
     </w:p>
     <w:p>
       <w:pPr>
@@ -2436,11 +2926,11 @@
       <w:pPr>
         <w:pStyle w:val="Heading2"/>
       </w:pPr>
-      <w:bookmarkStart w:id="10" w:name="_Toc246920055"/>
+      <w:bookmarkStart w:id="13" w:name="_Toc247007653"/>
       <w:r>
         <w:t>Web-Based</w:t>
       </w:r>
-      <w:bookmarkEnd w:id="10"/>
+      <w:bookmarkEnd w:id="13"/>
     </w:p>
     <w:p/>
     <w:tbl>
@@ -2615,15 +3105,7 @@
               <w:jc w:val="both"/>
             </w:pPr>
             <w:r>
-              <w:t xml:space="preserve">Possibility of </w:t>
-            </w:r>
-            <w:proofErr w:type="spellStart"/>
-            <w:r>
-              <w:t>SaaS</w:t>
-            </w:r>
-            <w:proofErr w:type="spellEnd"/>
-            <w:r>
-              <w:t xml:space="preserve"> (Software as a Service)</w:t>
+              <w:t>Possibility of SaaS (Software as a Service)</w:t>
             </w:r>
           </w:p>
         </w:tc>
@@ -2643,11 +3125,11 @@
       <w:pPr>
         <w:pStyle w:val="Heading2"/>
       </w:pPr>
-      <w:bookmarkStart w:id="11" w:name="_Toc246920056"/>
+      <w:bookmarkStart w:id="14" w:name="_Toc247007654"/>
       <w:r>
         <w:t>Desktop-Based</w:t>
       </w:r>
-      <w:bookmarkEnd w:id="11"/>
+      <w:bookmarkEnd w:id="14"/>
     </w:p>
     <w:p/>
     <w:tbl>
@@ -2837,13 +3319,8 @@
             <w:pPr>
               <w:jc w:val="both"/>
             </w:pPr>
-            <w:proofErr w:type="spellStart"/>
-            <w:r>
-              <w:t>SaaS</w:t>
-            </w:r>
-            <w:proofErr w:type="spellEnd"/>
-            <w:r>
-              <w:t xml:space="preserve"> is ruled-out</w:t>
+            <w:r>
+              <w:t>SaaS is ruled-out</w:t>
             </w:r>
           </w:p>
         </w:tc>
@@ -2883,85 +3360,35 @@
         <w:jc w:val="both"/>
       </w:pPr>
       <w:r>
-        <w:t xml:space="preserve">There are a number of web frameworks that would be suitable for a project such as this - Ruby on Rails, </w:t>
-      </w:r>
-      <w:proofErr w:type="spellStart"/>
-      <w:r>
-        <w:t>CakePHP</w:t>
-      </w:r>
-      <w:proofErr w:type="spellEnd"/>
-      <w:r>
-        <w:t xml:space="preserve">, and </w:t>
-      </w:r>
-      <w:proofErr w:type="spellStart"/>
-      <w:r>
-        <w:t>Django</w:t>
-      </w:r>
-      <w:proofErr w:type="spellEnd"/>
-      <w:r>
-        <w:t xml:space="preserve"> to name but a few. However, Rob has prior experience programming using the </w:t>
-      </w:r>
-      <w:proofErr w:type="spellStart"/>
+        <w:t xml:space="preserve">There are a number of web frameworks that would be suitable for a project such as this - Ruby on Rails, CakePHP, and Django to name but a few. However, Rob has prior experience programming using the </w:t>
+      </w:r>
       <w:r>
         <w:rPr>
           <w:b/>
         </w:rPr>
         <w:t>Django</w:t>
       </w:r>
-      <w:proofErr w:type="spellEnd"/>
-      <w:r>
-        <w:t xml:space="preserve"> web framework, which is written using the Python programming language. Though there was a belief that </w:t>
-      </w:r>
-      <w:proofErr w:type="spellStart"/>
-      <w:r>
-        <w:t>Django</w:t>
-      </w:r>
-      <w:proofErr w:type="spellEnd"/>
-      <w:r>
-        <w:t xml:space="preserve"> would be suitable for our project – the only way to know for sure was to build a prototype, to act as a “feasibility study” – in order to find out whether we could indeed implement our project using </w:t>
-      </w:r>
-      <w:proofErr w:type="spellStart"/>
-      <w:r>
-        <w:t>Django</w:t>
-      </w:r>
-      <w:proofErr w:type="spellEnd"/>
-      <w:r>
-        <w:t>. The results of this study are recorded in the next section of this report.</w:t>
+      <w:r>
+        <w:t xml:space="preserve"> web framework, which is written using the Python programming language. Though there was a belief that Django would be suitable for our project – the only way to know for sure was to build a prototype, to act as a “feasibility study” – in order to find out whether we could indeed implement our project using Django. The results of this study are recorded in the next section of this report.</w:t>
       </w:r>
     </w:p>
     <w:p>
       <w:pPr>
         <w:pStyle w:val="Heading1"/>
       </w:pPr>
-      <w:bookmarkStart w:id="12" w:name="_Toc246920057"/>
+      <w:bookmarkStart w:id="15" w:name="_Toc247007655"/>
       <w:r>
         <w:lastRenderedPageBreak/>
         <w:t>Initial Implementation/Prototyping</w:t>
       </w:r>
-      <w:bookmarkEnd w:id="12"/>
+      <w:bookmarkEnd w:id="15"/>
     </w:p>
     <w:p>
       <w:pPr>
         <w:jc w:val="both"/>
       </w:pPr>
       <w:r>
-        <w:t xml:space="preserve">In order to find out whether the </w:t>
-      </w:r>
-      <w:proofErr w:type="spellStart"/>
-      <w:r>
-        <w:t>Django</w:t>
-      </w:r>
-      <w:proofErr w:type="spellEnd"/>
-      <w:r>
-        <w:t xml:space="preserve"> web framework would be suitable for our project, the group decided that we should build a prototype system. It was decided that this system should include only the core functionality of the final system - as a sort of feasibility study. This is because it was still not known whether the request-response nature of the web (and </w:t>
-      </w:r>
-      <w:proofErr w:type="spellStart"/>
-      <w:r>
-        <w:t>Django</w:t>
-      </w:r>
-      <w:proofErr w:type="spellEnd"/>
-      <w:r>
-        <w:t xml:space="preserve"> itself) would be entirely suitable for this kind of system.</w:t>
+        <w:t>In order to find out whether the Django web framework would be suitable for our project, the group decided that we should build a prototype system. It was decided that this system should include only the core functionality of the final system - as a sort of feasibility study. This is because it was still not known whether the request-response nature of the web (and Django itself) would be entirely suitable for this kind of system.</w:t>
       </w:r>
       <w:r>
         <w:t xml:space="preserve"> To this end, we came up with a very simple specification for the prototype.</w:t>
@@ -2971,11 +3398,11 @@
       <w:pPr>
         <w:pStyle w:val="Heading2"/>
       </w:pPr>
-      <w:bookmarkStart w:id="13" w:name="_Toc246920058"/>
+      <w:bookmarkStart w:id="16" w:name="_Toc247007656"/>
       <w:r>
         <w:t>Prototype Specification</w:t>
       </w:r>
-      <w:bookmarkEnd w:id="13"/>
+      <w:bookmarkEnd w:id="16"/>
     </w:p>
     <w:p>
       <w:pPr>
@@ -3085,22 +3512,22 @@
       <w:pPr>
         <w:pStyle w:val="Heading1"/>
       </w:pPr>
-      <w:bookmarkStart w:id="14" w:name="_Toc246920059"/>
+      <w:bookmarkStart w:id="17" w:name="_Toc247007657"/>
       <w:r>
         <w:t>Problems Encountered</w:t>
       </w:r>
-      <w:bookmarkEnd w:id="14"/>
+      <w:bookmarkEnd w:id="17"/>
     </w:p>
     <w:p/>
     <w:p>
       <w:pPr>
         <w:pStyle w:val="Heading1"/>
       </w:pPr>
-      <w:bookmarkStart w:id="15" w:name="_Toc246920060"/>
+      <w:bookmarkStart w:id="18" w:name="_Toc247007658"/>
       <w:r>
         <w:t>Time Plan</w:t>
       </w:r>
-      <w:bookmarkEnd w:id="15"/>
+      <w:bookmarkEnd w:id="18"/>
     </w:p>
     <w:p/>
     <w:p>
@@ -3120,8 +3547,8 @@
       </w:r>
     </w:p>
     <w:sectPr>
-      <w:pgSz w:w="12240" w:h="15840"/>
-      <w:pgMar w:top="1440" w:right="1440" w:bottom="1440" w:left="1440" w:header="720" w:footer="720" w:gutter="0"/>
+      <w:pgSz w:w="14485" w:h="15840"/>
+      <w:pgMar w:top="1440" w:right="3685" w:bottom="1440" w:left="1440" w:header="720" w:footer="720" w:gutter="0"/>
       <w:cols w:space="720"/>
       <w:docGrid w:linePitch="360"/>
     </w:sectPr>
@@ -3129,9 +3556,129 @@
 </w:document>
 </file>
 
+<file path=word/comments.xml><?xml version="1.0" encoding="utf-8"?>
+<w:comments xmlns:ve="http://schemas.openxmlformats.org/markup-compatibility/2006" xmlns:o="urn:schemas-microsoft-com:office:office" xmlns:r="http://schemas.openxmlformats.org/officeDocument/2006/relationships" xmlns:m="http://schemas.openxmlformats.org/officeDocument/2006/math" xmlns:v="urn:schemas-microsoft-com:vml" xmlns:wp="http://schemas.openxmlformats.org/drawingml/2006/wordprocessingDrawing" xmlns:w10="urn:schemas-microsoft-com:office:word" xmlns:w="http://schemas.openxmlformats.org/wordprocessingml/2006/main" xmlns:wne="http://schemas.microsoft.com/office/word/2006/wordml">
+  <w:comment w:id="6" w:author="Rob Golding" w:date="2009-11-26T14:05:00Z" w:initials="RG">
+    <w:p>
+      <w:pPr>
+        <w:pStyle w:val="CommentText"/>
+      </w:pPr>
+      <w:r>
+        <w:rPr>
+          <w:rStyle w:val="CommentReference"/>
+        </w:rPr>
+        <w:annotationRef/>
+      </w:r>
+      <w:r>
+        <w:t>Add all of Kit’s research here, and include loads more about Facebook, Django, Ruby on Rails, Java (Swing etc.)</w:t>
+      </w:r>
+    </w:p>
+    <w:p>
+      <w:pPr>
+        <w:pStyle w:val="CommentText"/>
+      </w:pPr>
+    </w:p>
+    <w:p>
+      <w:pPr>
+        <w:pStyle w:val="CommentText"/>
+      </w:pPr>
+      <w:r>
+        <w:t>Note that the decision we made goes in section 5.</w:t>
+      </w:r>
+    </w:p>
+  </w:comment>
+</w:comments>
+</file>
+
 <file path=word/numbering.xml><?xml version="1.0" encoding="utf-8"?>
 <w:numbering xmlns:ve="http://schemas.openxmlformats.org/markup-compatibility/2006" xmlns:o="urn:schemas-microsoft-com:office:office" xmlns:r="http://schemas.openxmlformats.org/officeDocument/2006/relationships" xmlns:m="http://schemas.openxmlformats.org/officeDocument/2006/math" xmlns:v="urn:schemas-microsoft-com:vml" xmlns:wp="http://schemas.openxmlformats.org/drawingml/2006/wordprocessingDrawing" xmlns:w10="urn:schemas-microsoft-com:office:word" xmlns:w="http://schemas.openxmlformats.org/wordprocessingml/2006/main" xmlns:wne="http://schemas.microsoft.com/office/word/2006/wordml">
   <w:abstractNum w:abstractNumId="0">
+    <w:nsid w:val="050C5BFB"/>
+    <w:multiLevelType w:val="hybridMultilevel"/>
+    <w:tmpl w:val="321A96C2"/>
+    <w:lvl w:ilvl="0" w:tplc="EBF0FB34">
+      <w:start w:val="1"/>
+      <w:numFmt w:val="decimal"/>
+      <w:lvlText w:val="%1."/>
+      <w:lvlJc w:val="left"/>
+      <w:pPr>
+        <w:ind w:left="720" w:hanging="360"/>
+      </w:pPr>
+    </w:lvl>
+    <w:lvl w:ilvl="1" w:tplc="08090019" w:tentative="1">
+      <w:start w:val="1"/>
+      <w:numFmt w:val="lowerLetter"/>
+      <w:lvlText w:val="%2."/>
+      <w:lvlJc w:val="left"/>
+      <w:pPr>
+        <w:ind w:left="1440" w:hanging="360"/>
+      </w:pPr>
+    </w:lvl>
+    <w:lvl w:ilvl="2" w:tplc="0809001B" w:tentative="1">
+      <w:start w:val="1"/>
+      <w:numFmt w:val="lowerRoman"/>
+      <w:lvlText w:val="%3."/>
+      <w:lvlJc w:val="right"/>
+      <w:pPr>
+        <w:ind w:left="2160" w:hanging="180"/>
+      </w:pPr>
+    </w:lvl>
+    <w:lvl w:ilvl="3" w:tplc="0809000F" w:tentative="1">
+      <w:start w:val="1"/>
+      <w:numFmt w:val="decimal"/>
+      <w:lvlText w:val="%4."/>
+      <w:lvlJc w:val="left"/>
+      <w:pPr>
+        <w:ind w:left="2880" w:hanging="360"/>
+      </w:pPr>
+    </w:lvl>
+    <w:lvl w:ilvl="4" w:tplc="08090019" w:tentative="1">
+      <w:start w:val="1"/>
+      <w:numFmt w:val="lowerLetter"/>
+      <w:lvlText w:val="%5."/>
+      <w:lvlJc w:val="left"/>
+      <w:pPr>
+        <w:ind w:left="3600" w:hanging="360"/>
+      </w:pPr>
+    </w:lvl>
+    <w:lvl w:ilvl="5" w:tplc="0809001B" w:tentative="1">
+      <w:start w:val="1"/>
+      <w:numFmt w:val="lowerRoman"/>
+      <w:lvlText w:val="%6."/>
+      <w:lvlJc w:val="right"/>
+      <w:pPr>
+        <w:ind w:left="4320" w:hanging="180"/>
+      </w:pPr>
+    </w:lvl>
+    <w:lvl w:ilvl="6" w:tplc="0809000F" w:tentative="1">
+      <w:start w:val="1"/>
+      <w:numFmt w:val="decimal"/>
+      <w:lvlText w:val="%7."/>
+      <w:lvlJc w:val="left"/>
+      <w:pPr>
+        <w:ind w:left="5040" w:hanging="360"/>
+      </w:pPr>
+    </w:lvl>
+    <w:lvl w:ilvl="7" w:tplc="08090019" w:tentative="1">
+      <w:start w:val="1"/>
+      <w:numFmt w:val="lowerLetter"/>
+      <w:lvlText w:val="%8."/>
+      <w:lvlJc w:val="left"/>
+      <w:pPr>
+        <w:ind w:left="5760" w:hanging="360"/>
+      </w:pPr>
+    </w:lvl>
+    <w:lvl w:ilvl="8" w:tplc="0809001B" w:tentative="1">
+      <w:start w:val="1"/>
+      <w:numFmt w:val="lowerRoman"/>
+      <w:lvlText w:val="%9."/>
+      <w:lvlJc w:val="right"/>
+      <w:pPr>
+        <w:ind w:left="6480" w:hanging="180"/>
+      </w:pPr>
+    </w:lvl>
+  </w:abstractNum>
+  <w:abstractNum w:abstractNumId="1">
     <w:nsid w:val="09251367"/>
     <w:multiLevelType w:val="multilevel"/>
     <w:tmpl w:val="D21045E0"/>
@@ -3244,7 +3791,7 @@
       </w:rPr>
     </w:lvl>
   </w:abstractNum>
-  <w:abstractNum w:abstractNumId="1">
+  <w:abstractNum w:abstractNumId="2">
     <w:nsid w:val="109F596A"/>
     <w:multiLevelType w:val="multilevel"/>
     <w:tmpl w:val="D21045E0"/>
@@ -3357,7 +3904,7 @@
       </w:rPr>
     </w:lvl>
   </w:abstractNum>
-  <w:abstractNum w:abstractNumId="2">
+  <w:abstractNum w:abstractNumId="3">
     <w:nsid w:val="19C96309"/>
     <w:multiLevelType w:val="multilevel"/>
     <w:tmpl w:val="D21045E0"/>
@@ -3470,7 +4017,7 @@
       </w:rPr>
     </w:lvl>
   </w:abstractNum>
-  <w:abstractNum w:abstractNumId="3">
+  <w:abstractNum w:abstractNumId="4">
     <w:nsid w:val="20ED53C3"/>
     <w:multiLevelType w:val="multilevel"/>
     <w:tmpl w:val="D21045E0"/>
@@ -3583,7 +4130,7 @@
       </w:rPr>
     </w:lvl>
   </w:abstractNum>
-  <w:abstractNum w:abstractNumId="4">
+  <w:abstractNum w:abstractNumId="5">
     <w:nsid w:val="28271D1D"/>
     <w:multiLevelType w:val="hybridMultilevel"/>
     <w:tmpl w:val="6D326E0E"/>
@@ -3695,7 +4242,7 @@
       </w:rPr>
     </w:lvl>
   </w:abstractNum>
-  <w:abstractNum w:abstractNumId="5">
+  <w:abstractNum w:abstractNumId="6">
     <w:nsid w:val="37783747"/>
     <w:multiLevelType w:val="multilevel"/>
     <w:tmpl w:val="D21045E0"/>
@@ -3808,7 +4355,7 @@
       </w:rPr>
     </w:lvl>
   </w:abstractNum>
-  <w:abstractNum w:abstractNumId="6">
+  <w:abstractNum w:abstractNumId="7">
     <w:nsid w:val="451F7485"/>
     <w:multiLevelType w:val="multilevel"/>
     <w:tmpl w:val="114AB950"/>
@@ -3921,7 +4468,7 @@
       </w:rPr>
     </w:lvl>
   </w:abstractNum>
-  <w:abstractNum w:abstractNumId="7">
+  <w:abstractNum w:abstractNumId="8">
     <w:nsid w:val="46EC0F9D"/>
     <w:multiLevelType w:val="hybridMultilevel"/>
     <w:tmpl w:val="7EA4F1AE"/>
@@ -4033,7 +4580,7 @@
       </w:rPr>
     </w:lvl>
   </w:abstractNum>
-  <w:abstractNum w:abstractNumId="8">
+  <w:abstractNum w:abstractNumId="9">
     <w:nsid w:val="4E7B05BD"/>
     <w:multiLevelType w:val="hybridMultilevel"/>
     <w:tmpl w:val="9ECEC9D4"/>
@@ -4119,7 +4666,7 @@
       </w:pPr>
     </w:lvl>
   </w:abstractNum>
-  <w:abstractNum w:abstractNumId="9">
+  <w:abstractNum w:abstractNumId="10">
     <w:nsid w:val="625658B9"/>
     <w:multiLevelType w:val="hybridMultilevel"/>
     <w:tmpl w:val="9ECEC9D4"/>
@@ -4205,35 +4752,139 @@
       </w:pPr>
     </w:lvl>
   </w:abstractNum>
+  <w:abstractNum w:abstractNumId="11">
+    <w:nsid w:val="75AE6FBE"/>
+    <w:multiLevelType w:val="multilevel"/>
+    <w:tmpl w:val="028AA182"/>
+    <w:lvl w:ilvl="0">
+      <w:start w:val="1"/>
+      <w:numFmt w:val="decimal"/>
+      <w:pStyle w:val="Heading1"/>
+      <w:lvlText w:val="%1"/>
+      <w:lvlJc w:val="left"/>
+      <w:pPr>
+        <w:ind w:left="432" w:hanging="432"/>
+      </w:pPr>
+    </w:lvl>
+    <w:lvl w:ilvl="1">
+      <w:start w:val="1"/>
+      <w:numFmt w:val="decimal"/>
+      <w:pStyle w:val="Heading2"/>
+      <w:lvlText w:val="%1.%2"/>
+      <w:lvlJc w:val="left"/>
+      <w:pPr>
+        <w:ind w:left="576" w:hanging="576"/>
+      </w:pPr>
+      <w:rPr>
+        <w:rFonts w:hint="default"/>
+      </w:rPr>
+    </w:lvl>
+    <w:lvl w:ilvl="2">
+      <w:start w:val="1"/>
+      <w:numFmt w:val="decimal"/>
+      <w:pStyle w:val="Heading3"/>
+      <w:lvlText w:val="%1.%2.%3"/>
+      <w:lvlJc w:val="left"/>
+      <w:pPr>
+        <w:ind w:left="720" w:hanging="720"/>
+      </w:pPr>
+    </w:lvl>
+    <w:lvl w:ilvl="3">
+      <w:start w:val="1"/>
+      <w:numFmt w:val="decimal"/>
+      <w:pStyle w:val="Heading4"/>
+      <w:lvlText w:val="%1.%2.%3.%4"/>
+      <w:lvlJc w:val="left"/>
+      <w:pPr>
+        <w:ind w:left="864" w:hanging="864"/>
+      </w:pPr>
+    </w:lvl>
+    <w:lvl w:ilvl="4">
+      <w:start w:val="1"/>
+      <w:numFmt w:val="decimal"/>
+      <w:pStyle w:val="Heading5"/>
+      <w:lvlText w:val="%1.%2.%3.%4.%5"/>
+      <w:lvlJc w:val="left"/>
+      <w:pPr>
+        <w:ind w:left="1008" w:hanging="1008"/>
+      </w:pPr>
+    </w:lvl>
+    <w:lvl w:ilvl="5">
+      <w:start w:val="1"/>
+      <w:numFmt w:val="decimal"/>
+      <w:pStyle w:val="Heading6"/>
+      <w:lvlText w:val="%1.%2.%3.%4.%5.%6"/>
+      <w:lvlJc w:val="left"/>
+      <w:pPr>
+        <w:ind w:left="1152" w:hanging="1152"/>
+      </w:pPr>
+    </w:lvl>
+    <w:lvl w:ilvl="6">
+      <w:start w:val="1"/>
+      <w:numFmt w:val="decimal"/>
+      <w:pStyle w:val="Heading7"/>
+      <w:lvlText w:val="%1.%2.%3.%4.%5.%6.%7"/>
+      <w:lvlJc w:val="left"/>
+      <w:pPr>
+        <w:ind w:left="1296" w:hanging="1296"/>
+      </w:pPr>
+    </w:lvl>
+    <w:lvl w:ilvl="7">
+      <w:start w:val="1"/>
+      <w:numFmt w:val="decimal"/>
+      <w:pStyle w:val="Heading8"/>
+      <w:lvlText w:val="%1.%2.%3.%4.%5.%6.%7.%8"/>
+      <w:lvlJc w:val="left"/>
+      <w:pPr>
+        <w:ind w:left="1440" w:hanging="1440"/>
+      </w:pPr>
+    </w:lvl>
+    <w:lvl w:ilvl="8">
+      <w:start w:val="1"/>
+      <w:numFmt w:val="decimal"/>
+      <w:pStyle w:val="Heading9"/>
+      <w:lvlText w:val="%1.%2.%3.%4.%5.%6.%7.%8.%9"/>
+      <w:lvlJc w:val="left"/>
+      <w:pPr>
+        <w:ind w:left="1584" w:hanging="1584"/>
+      </w:pPr>
+    </w:lvl>
+  </w:abstractNum>
   <w:num w:numId="1">
+    <w:abstractNumId w:val="5"/>
+  </w:num>
+  <w:num w:numId="2">
+    <w:abstractNumId w:val="8"/>
+  </w:num>
+  <w:num w:numId="3">
+    <w:abstractNumId w:val="9"/>
+  </w:num>
+  <w:num w:numId="4">
+    <w:abstractNumId w:val="6"/>
+  </w:num>
+  <w:num w:numId="5">
     <w:abstractNumId w:val="4"/>
   </w:num>
-  <w:num w:numId="2">
+  <w:num w:numId="6">
+    <w:abstractNumId w:val="3"/>
+  </w:num>
+  <w:num w:numId="7">
+    <w:abstractNumId w:val="2"/>
+  </w:num>
+  <w:num w:numId="8">
+    <w:abstractNumId w:val="1"/>
+  </w:num>
+  <w:num w:numId="9">
     <w:abstractNumId w:val="7"/>
   </w:num>
-  <w:num w:numId="3">
-    <w:abstractNumId w:val="8"/>
+  <w:num w:numId="10">
+    <w:abstractNumId w:val="10"/>
   </w:num>
-  <w:num w:numId="4">
-    <w:abstractNumId w:val="5"/>
-  </w:num>
-  <w:num w:numId="5">
-    <w:abstractNumId w:val="3"/>
-  </w:num>
-  <w:num w:numId="6">
-    <w:abstractNumId w:val="2"/>
-  </w:num>
-  <w:num w:numId="7">
-    <w:abstractNumId w:val="1"/>
-  </w:num>
-  <w:num w:numId="8">
+  <w:num w:numId="11">
     <w:abstractNumId w:val="0"/>
   </w:num>
-  <w:num w:numId="9">
-    <w:abstractNumId w:val="6"/>
-  </w:num>
-  <w:num w:numId="10">
-    <w:abstractNumId w:val="9"/>
+  <w:num w:numId="12">
+    <w:abstractNumId w:val="11"/>
   </w:num>
 </w:numbering>
 </file>
@@ -4398,6 +5049,9 @@
     <w:name w:val="Normal"/>
     <w:qFormat/>
     <w:rsid w:val="00EB1F30"/>
+    <w:rPr>
+      <w:lang w:val="en-GB"/>
+    </w:rPr>
   </w:style>
   <w:style w:type="paragraph" w:styleId="Heading1">
     <w:name w:val="heading 1"/>
@@ -4406,10 +5060,13 @@
     <w:link w:val="Heading1Char"/>
     <w:uiPriority w:val="9"/>
     <w:qFormat/>
-    <w:rsid w:val="009D23EA"/>
+    <w:rsid w:val="00255809"/>
     <w:pPr>
       <w:keepNext/>
       <w:keepLines/>
+      <w:numPr>
+        <w:numId w:val="12"/>
+      </w:numPr>
       <w:spacing w:before="480" w:after="0"/>
       <w:outlineLvl w:val="0"/>
     </w:pPr>
@@ -4424,26 +5081,214 @@
   </w:style>
   <w:style w:type="paragraph" w:styleId="Heading2">
     <w:name w:val="heading 2"/>
-    <w:basedOn w:val="Normal"/>
+    <w:basedOn w:val="Heading1"/>
     <w:next w:val="Normal"/>
     <w:link w:val="Heading2Char"/>
     <w:uiPriority w:val="9"/>
     <w:unhideWhenUsed/>
     <w:qFormat/>
-    <w:rsid w:val="009D23EA"/>
+    <w:rsid w:val="00AC5CE2"/>
+    <w:pPr>
+      <w:numPr>
+        <w:ilvl w:val="1"/>
+      </w:numPr>
+      <w:spacing w:before="200"/>
+      <w:outlineLvl w:val="1"/>
+    </w:pPr>
+    <w:rPr>
+      <w:color w:val="4F81BD" w:themeColor="accent1"/>
+      <w:sz w:val="26"/>
+      <w:szCs w:val="26"/>
+    </w:rPr>
+  </w:style>
+  <w:style w:type="paragraph" w:styleId="Heading3">
+    <w:name w:val="heading 3"/>
+    <w:basedOn w:val="Normal"/>
+    <w:next w:val="Normal"/>
+    <w:link w:val="Heading3Char"/>
+    <w:uiPriority w:val="9"/>
+    <w:unhideWhenUsed/>
+    <w:qFormat/>
+    <w:rsid w:val="00AC5CE2"/>
     <w:pPr>
       <w:keepNext/>
       <w:keepLines/>
+      <w:numPr>
+        <w:ilvl w:val="2"/>
+        <w:numId w:val="12"/>
+      </w:numPr>
       <w:spacing w:before="200" w:after="0"/>
-      <w:outlineLvl w:val="1"/>
+      <w:outlineLvl w:val="2"/>
     </w:pPr>
     <w:rPr>
       <w:rFonts w:asciiTheme="majorHAnsi" w:eastAsiaTheme="majorEastAsia" w:hAnsiTheme="majorHAnsi" w:cstheme="majorBidi"/>
       <w:b/>
       <w:bCs/>
       <w:color w:val="4F81BD" w:themeColor="accent1"/>
-      <w:sz w:val="26"/>
-      <w:szCs w:val="26"/>
+    </w:rPr>
+  </w:style>
+  <w:style w:type="paragraph" w:styleId="Heading4">
+    <w:name w:val="heading 4"/>
+    <w:basedOn w:val="Normal"/>
+    <w:next w:val="Normal"/>
+    <w:link w:val="Heading4Char"/>
+    <w:uiPriority w:val="9"/>
+    <w:semiHidden/>
+    <w:unhideWhenUsed/>
+    <w:qFormat/>
+    <w:rsid w:val="00AC5CE2"/>
+    <w:pPr>
+      <w:keepNext/>
+      <w:keepLines/>
+      <w:numPr>
+        <w:ilvl w:val="3"/>
+        <w:numId w:val="12"/>
+      </w:numPr>
+      <w:spacing w:before="200" w:after="0"/>
+      <w:outlineLvl w:val="3"/>
+    </w:pPr>
+    <w:rPr>
+      <w:rFonts w:asciiTheme="majorHAnsi" w:eastAsiaTheme="majorEastAsia" w:hAnsiTheme="majorHAnsi" w:cstheme="majorBidi"/>
+      <w:b/>
+      <w:bCs/>
+      <w:i/>
+      <w:iCs/>
+      <w:color w:val="4F81BD" w:themeColor="accent1"/>
+    </w:rPr>
+  </w:style>
+  <w:style w:type="paragraph" w:styleId="Heading5">
+    <w:name w:val="heading 5"/>
+    <w:basedOn w:val="Normal"/>
+    <w:next w:val="Normal"/>
+    <w:link w:val="Heading5Char"/>
+    <w:uiPriority w:val="9"/>
+    <w:semiHidden/>
+    <w:unhideWhenUsed/>
+    <w:qFormat/>
+    <w:rsid w:val="00AC5CE2"/>
+    <w:pPr>
+      <w:keepNext/>
+      <w:keepLines/>
+      <w:numPr>
+        <w:ilvl w:val="4"/>
+        <w:numId w:val="12"/>
+      </w:numPr>
+      <w:spacing w:before="200" w:after="0"/>
+      <w:outlineLvl w:val="4"/>
+    </w:pPr>
+    <w:rPr>
+      <w:rFonts w:asciiTheme="majorHAnsi" w:eastAsiaTheme="majorEastAsia" w:hAnsiTheme="majorHAnsi" w:cstheme="majorBidi"/>
+      <w:color w:val="243F60" w:themeColor="accent1" w:themeShade="7F"/>
+    </w:rPr>
+  </w:style>
+  <w:style w:type="paragraph" w:styleId="Heading6">
+    <w:name w:val="heading 6"/>
+    <w:basedOn w:val="Normal"/>
+    <w:next w:val="Normal"/>
+    <w:link w:val="Heading6Char"/>
+    <w:uiPriority w:val="9"/>
+    <w:semiHidden/>
+    <w:unhideWhenUsed/>
+    <w:qFormat/>
+    <w:rsid w:val="00AC5CE2"/>
+    <w:pPr>
+      <w:keepNext/>
+      <w:keepLines/>
+      <w:numPr>
+        <w:ilvl w:val="5"/>
+        <w:numId w:val="12"/>
+      </w:numPr>
+      <w:spacing w:before="200" w:after="0"/>
+      <w:outlineLvl w:val="5"/>
+    </w:pPr>
+    <w:rPr>
+      <w:rFonts w:asciiTheme="majorHAnsi" w:eastAsiaTheme="majorEastAsia" w:hAnsiTheme="majorHAnsi" w:cstheme="majorBidi"/>
+      <w:i/>
+      <w:iCs/>
+      <w:color w:val="243F60" w:themeColor="accent1" w:themeShade="7F"/>
+    </w:rPr>
+  </w:style>
+  <w:style w:type="paragraph" w:styleId="Heading7">
+    <w:name w:val="heading 7"/>
+    <w:basedOn w:val="Normal"/>
+    <w:next w:val="Normal"/>
+    <w:link w:val="Heading7Char"/>
+    <w:uiPriority w:val="9"/>
+    <w:semiHidden/>
+    <w:unhideWhenUsed/>
+    <w:qFormat/>
+    <w:rsid w:val="00AC5CE2"/>
+    <w:pPr>
+      <w:keepNext/>
+      <w:keepLines/>
+      <w:numPr>
+        <w:ilvl w:val="6"/>
+        <w:numId w:val="12"/>
+      </w:numPr>
+      <w:spacing w:before="200" w:after="0"/>
+      <w:outlineLvl w:val="6"/>
+    </w:pPr>
+    <w:rPr>
+      <w:rFonts w:asciiTheme="majorHAnsi" w:eastAsiaTheme="majorEastAsia" w:hAnsiTheme="majorHAnsi" w:cstheme="majorBidi"/>
+      <w:i/>
+      <w:iCs/>
+      <w:color w:val="404040" w:themeColor="text1" w:themeTint="BF"/>
+    </w:rPr>
+  </w:style>
+  <w:style w:type="paragraph" w:styleId="Heading8">
+    <w:name w:val="heading 8"/>
+    <w:basedOn w:val="Normal"/>
+    <w:next w:val="Normal"/>
+    <w:link w:val="Heading8Char"/>
+    <w:uiPriority w:val="9"/>
+    <w:semiHidden/>
+    <w:unhideWhenUsed/>
+    <w:qFormat/>
+    <w:rsid w:val="00AC5CE2"/>
+    <w:pPr>
+      <w:keepNext/>
+      <w:keepLines/>
+      <w:numPr>
+        <w:ilvl w:val="7"/>
+        <w:numId w:val="12"/>
+      </w:numPr>
+      <w:spacing w:before="200" w:after="0"/>
+      <w:outlineLvl w:val="7"/>
+    </w:pPr>
+    <w:rPr>
+      <w:rFonts w:asciiTheme="majorHAnsi" w:eastAsiaTheme="majorEastAsia" w:hAnsiTheme="majorHAnsi" w:cstheme="majorBidi"/>
+      <w:color w:val="404040" w:themeColor="text1" w:themeTint="BF"/>
+      <w:sz w:val="20"/>
+      <w:szCs w:val="20"/>
+    </w:rPr>
+  </w:style>
+  <w:style w:type="paragraph" w:styleId="Heading9">
+    <w:name w:val="heading 9"/>
+    <w:basedOn w:val="Normal"/>
+    <w:next w:val="Normal"/>
+    <w:link w:val="Heading9Char"/>
+    <w:uiPriority w:val="9"/>
+    <w:semiHidden/>
+    <w:unhideWhenUsed/>
+    <w:qFormat/>
+    <w:rsid w:val="00AC5CE2"/>
+    <w:pPr>
+      <w:keepNext/>
+      <w:keepLines/>
+      <w:numPr>
+        <w:ilvl w:val="8"/>
+        <w:numId w:val="12"/>
+      </w:numPr>
+      <w:spacing w:before="200" w:after="0"/>
+      <w:outlineLvl w:val="8"/>
+    </w:pPr>
+    <w:rPr>
+      <w:rFonts w:asciiTheme="majorHAnsi" w:eastAsiaTheme="majorEastAsia" w:hAnsiTheme="majorHAnsi" w:cstheme="majorBidi"/>
+      <w:i/>
+      <w:iCs/>
+      <w:color w:val="404040" w:themeColor="text1" w:themeTint="BF"/>
+      <w:sz w:val="20"/>
+      <w:szCs w:val="20"/>
     </w:rPr>
   </w:style>
   <w:style w:type="character" w:default="1" w:styleId="DefaultParagraphFont">
@@ -4520,7 +5365,7 @@
     <w:basedOn w:val="DefaultParagraphFont"/>
     <w:link w:val="Heading1"/>
     <w:uiPriority w:val="9"/>
-    <w:rsid w:val="009D23EA"/>
+    <w:rsid w:val="00255809"/>
     <w:rPr>
       <w:rFonts w:asciiTheme="majorHAnsi" w:eastAsiaTheme="majorEastAsia" w:hAnsiTheme="majorHAnsi" w:cstheme="majorBidi"/>
       <w:b/>
@@ -4535,7 +5380,7 @@
     <w:basedOn w:val="DefaultParagraphFont"/>
     <w:link w:val="Heading2"/>
     <w:uiPriority w:val="9"/>
-    <w:rsid w:val="009D23EA"/>
+    <w:rsid w:val="00AC5CE2"/>
     <w:rPr>
       <w:rFonts w:asciiTheme="majorHAnsi" w:eastAsiaTheme="majorEastAsia" w:hAnsiTheme="majorHAnsi" w:cstheme="majorBidi"/>
       <w:b/>
@@ -4762,304 +5607,207 @@
       <w:u w:val="single"/>
     </w:rPr>
   </w:style>
-</w:styles>
-</file>
-
-<file path=word/glossary/document.xml><?xml version="1.0" encoding="utf-8"?>
-<w:glossaryDocument xmlns:ve="http://schemas.openxmlformats.org/markup-compatibility/2006" xmlns:o="urn:schemas-microsoft-com:office:office" xmlns:r="http://schemas.openxmlformats.org/officeDocument/2006/relationships" xmlns:m="http://schemas.openxmlformats.org/officeDocument/2006/math" xmlns:v="urn:schemas-microsoft-com:vml" xmlns:wp="http://schemas.openxmlformats.org/drawingml/2006/wordprocessingDrawing" xmlns:w10="urn:schemas-microsoft-com:office:word" xmlns:w="http://schemas.openxmlformats.org/wordprocessingml/2006/main" xmlns:wne="http://schemas.microsoft.com/office/word/2006/wordml">
-  <w:docParts/>
-</w:glossaryDocument>
-</file>
-
-<file path=word/glossary/fontTable.xml><?xml version="1.0" encoding="utf-8"?>
-<w:fonts xmlns:r="http://schemas.openxmlformats.org/officeDocument/2006/relationships" xmlns:w="http://schemas.openxmlformats.org/wordprocessingml/2006/main">
-  <w:font w:name="Times New Roman">
-    <w:panose1 w:val="02020603050405020304"/>
-    <w:charset w:val="00"/>
-    <w:family w:val="roman"/>
-    <w:pitch w:val="variable"/>
-    <w:sig w:usb0="20002A87" w:usb1="80000000" w:usb2="00000008" w:usb3="00000000" w:csb0="000001FF" w:csb1="00000000"/>
-  </w:font>
-  <w:font w:name="Calibri">
-    <w:panose1 w:val="020F0502020204030204"/>
-    <w:charset w:val="00"/>
-    <w:family w:val="swiss"/>
-    <w:pitch w:val="variable"/>
-    <w:sig w:usb0="A00002EF" w:usb1="4000207B" w:usb2="00000000" w:usb3="00000000" w:csb0="0000009F" w:csb1="00000000"/>
-  </w:font>
-  <w:font w:name="Courier New">
-    <w:panose1 w:val="02070309020205020404"/>
-    <w:charset w:val="00"/>
-    <w:family w:val="modern"/>
-    <w:pitch w:val="fixed"/>
-    <w:sig w:usb0="20002A87" w:usb1="80000000" w:usb2="00000008" w:usb3="00000000" w:csb0="000001FF" w:csb1="00000000"/>
-  </w:font>
-  <w:font w:name="Wingdings">
-    <w:panose1 w:val="05000000000000000000"/>
-    <w:charset w:val="02"/>
-    <w:family w:val="auto"/>
-    <w:pitch w:val="variable"/>
-    <w:sig w:usb0="00000000" w:usb1="10000000" w:usb2="00000000" w:usb3="00000000" w:csb0="80000000" w:csb1="00000000"/>
-  </w:font>
-  <w:font w:name="Symbol">
-    <w:panose1 w:val="05050102010706020507"/>
-    <w:charset w:val="02"/>
-    <w:family w:val="roman"/>
-    <w:pitch w:val="variable"/>
-    <w:sig w:usb0="00000000" w:usb1="10000000" w:usb2="00000000" w:usb3="00000000" w:csb0="80000000" w:csb1="00000000"/>
-  </w:font>
-  <w:font w:name="Cambria">
-    <w:panose1 w:val="02040503050406030204"/>
-    <w:charset w:val="00"/>
-    <w:family w:val="roman"/>
-    <w:pitch w:val="variable"/>
-    <w:sig w:usb0="A00002EF" w:usb1="4000004B" w:usb2="00000000" w:usb3="00000000" w:csb0="0000009F" w:csb1="00000000"/>
-  </w:font>
-  <w:font w:name="Tahoma">
-    <w:panose1 w:val="020B0604030504040204"/>
-    <w:charset w:val="00"/>
-    <w:family w:val="swiss"/>
-    <w:pitch w:val="variable"/>
-    <w:sig w:usb0="61002A87" w:usb1="80000000" w:usb2="00000008" w:usb3="00000000" w:csb0="000101FF" w:csb1="00000000"/>
-  </w:font>
-</w:fonts>
-</file>
-
-<file path=word/glossary/settings.xml><?xml version="1.0" encoding="utf-8"?>
-<w:settings xmlns:o="urn:schemas-microsoft-com:office:office" xmlns:r="http://schemas.openxmlformats.org/officeDocument/2006/relationships" xmlns:m="http://schemas.openxmlformats.org/officeDocument/2006/math" xmlns:v="urn:schemas-microsoft-com:vml" xmlns:w10="urn:schemas-microsoft-com:office:word" xmlns:w="http://schemas.openxmlformats.org/wordprocessingml/2006/main" xmlns:sl="http://schemas.openxmlformats.org/schemaLibrary/2006/main">
-  <w:view w:val="normal"/>
-  <w:defaultTabStop w:val="720"/>
-  <w:characterSpacingControl w:val="doNotCompress"/>
-  <w:compat>
-    <w:useFELayout/>
-  </w:compat>
-  <w:rsids>
-    <w:rsidRoot w:val="002610D6"/>
-    <w:rsid w:val="002610D6"/>
-  </w:rsids>
-  <m:mathPr>
-    <m:mathFont m:val="Cambria Math"/>
-    <m:brkBin m:val="before"/>
-    <m:brkBinSub m:val="--"/>
-    <m:smallFrac m:val="off"/>
-    <m:dispDef/>
-    <m:lMargin m:val="0"/>
-    <m:rMargin m:val="0"/>
-    <m:defJc m:val="centerGroup"/>
-    <m:wrapIndent m:val="1440"/>
-    <m:intLim m:val="subSup"/>
-    <m:naryLim m:val="undOvr"/>
-  </m:mathPr>
-  <w:themeFontLang w:val="en-GB"/>
-  <w:clrSchemeMapping w:bg1="light1" w:t1="dark1" w:bg2="light2" w:t2="dark2" w:accent1="accent1" w:accent2="accent2" w:accent3="accent3" w:accent4="accent4" w:accent5="accent5" w:accent6="accent6" w:hyperlink="hyperlink" w:followedHyperlink="followedHyperlink"/>
-  <w:decimalSymbol w:val="."/>
-  <w:listSeparator w:val=","/>
-</w:settings>
-</file>
-
-<file path=word/glossary/styles.xml><?xml version="1.0" encoding="utf-8"?>
-<w:styles xmlns:r="http://schemas.openxmlformats.org/officeDocument/2006/relationships" xmlns:w="http://schemas.openxmlformats.org/wordprocessingml/2006/main">
-  <w:docDefaults>
-    <w:rPrDefault>
-      <w:rPr>
-        <w:rFonts w:asciiTheme="minorHAnsi" w:eastAsiaTheme="minorEastAsia" w:hAnsiTheme="minorHAnsi" w:cstheme="minorBidi"/>
-        <w:sz w:val="22"/>
-        <w:szCs w:val="22"/>
-        <w:lang w:val="en-GB" w:eastAsia="en-GB" w:bidi="ar-SA"/>
-      </w:rPr>
-    </w:rPrDefault>
-    <w:pPrDefault>
-      <w:pPr>
-        <w:spacing w:after="200" w:line="276" w:lineRule="auto"/>
-      </w:pPr>
-    </w:pPrDefault>
-  </w:docDefaults>
-  <w:latentStyles w:defLockedState="0" w:defUIPriority="99" w:defSemiHidden="1" w:defUnhideWhenUsed="1" w:defQFormat="0" w:count="267">
-    <w:lsdException w:name="Normal" w:semiHidden="0" w:uiPriority="0" w:unhideWhenUsed="0" w:qFormat="1"/>
-    <w:lsdException w:name="heading 1" w:semiHidden="0" w:uiPriority="9" w:unhideWhenUsed="0" w:qFormat="1"/>
-    <w:lsdException w:name="heading 2" w:uiPriority="9" w:qFormat="1"/>
-    <w:lsdException w:name="heading 3" w:uiPriority="9" w:qFormat="1"/>
-    <w:lsdException w:name="heading 4" w:uiPriority="9" w:qFormat="1"/>
-    <w:lsdException w:name="heading 5" w:uiPriority="9" w:qFormat="1"/>
-    <w:lsdException w:name="heading 6" w:uiPriority="9" w:qFormat="1"/>
-    <w:lsdException w:name="heading 7" w:uiPriority="9" w:qFormat="1"/>
-    <w:lsdException w:name="heading 8" w:uiPriority="9" w:qFormat="1"/>
-    <w:lsdException w:name="heading 9" w:uiPriority="9" w:qFormat="1"/>
-    <w:lsdException w:name="toc 1" w:uiPriority="39"/>
-    <w:lsdException w:name="toc 2" w:uiPriority="39"/>
-    <w:lsdException w:name="toc 3" w:uiPriority="39"/>
-    <w:lsdException w:name="toc 4" w:uiPriority="39"/>
-    <w:lsdException w:name="toc 5" w:uiPriority="39"/>
-    <w:lsdException w:name="toc 6" w:uiPriority="39"/>
-    <w:lsdException w:name="toc 7" w:uiPriority="39"/>
-    <w:lsdException w:name="toc 8" w:uiPriority="39"/>
-    <w:lsdException w:name="toc 9" w:uiPriority="39"/>
-    <w:lsdException w:name="caption" w:uiPriority="35" w:qFormat="1"/>
-    <w:lsdException w:name="Title" w:semiHidden="0" w:uiPriority="10" w:unhideWhenUsed="0" w:qFormat="1"/>
-    <w:lsdException w:name="Default Paragraph Font" w:uiPriority="1"/>
-    <w:lsdException w:name="Subtitle" w:semiHidden="0" w:uiPriority="11" w:unhideWhenUsed="0" w:qFormat="1"/>
-    <w:lsdException w:name="Strong" w:semiHidden="0" w:uiPriority="22" w:unhideWhenUsed="0" w:qFormat="1"/>
-    <w:lsdException w:name="Emphasis" w:semiHidden="0" w:uiPriority="20" w:unhideWhenUsed="0" w:qFormat="1"/>
-    <w:lsdException w:name="Table Grid" w:semiHidden="0" w:uiPriority="59" w:unhideWhenUsed="0"/>
-    <w:lsdException w:name="Placeholder Text" w:unhideWhenUsed="0"/>
-    <w:lsdException w:name="No Spacing" w:semiHidden="0" w:uiPriority="1" w:unhideWhenUsed="0" w:qFormat="1"/>
-    <w:lsdException w:name="Light Shading" w:semiHidden="0" w:uiPriority="60" w:unhideWhenUsed="0"/>
-    <w:lsdException w:name="Light List" w:semiHidden="0" w:uiPriority="61" w:unhideWhenUsed="0"/>
-    <w:lsdException w:name="Light Grid" w:semiHidden="0" w:uiPriority="62" w:unhideWhenUsed="0"/>
-    <w:lsdException w:name="Medium Shading 1" w:semiHidden="0" w:uiPriority="63" w:unhideWhenUsed="0"/>
-    <w:lsdException w:name="Medium Shading 2" w:semiHidden="0" w:uiPriority="64" w:unhideWhenUsed="0"/>
-    <w:lsdException w:name="Medium List 1" w:semiHidden="0" w:uiPriority="65" w:unhideWhenUsed="0"/>
-    <w:lsdException w:name="Medium List 2" w:semiHidden="0" w:uiPriority="66" w:unhideWhenUsed="0"/>
-    <w:lsdException w:name="Medium Grid 1" w:semiHidden="0" w:uiPriority="67" w:unhideWhenUsed="0"/>
-    <w:lsdException w:name="Medium Grid 2" w:semiHidden="0" w:uiPriority="68" w:unhideWhenUsed="0"/>
-    <w:lsdException w:name="Medium Grid 3" w:semiHidden="0" w:uiPriority="69" w:unhideWhenUsed="0"/>
-    <w:lsdException w:name="Dark List" w:semiHidden="0" w:uiPriority="70" w:unhideWhenUsed="0"/>
-    <w:lsdException w:name="Colorful Shading" w:semiHidden="0" w:uiPriority="71" w:unhideWhenUsed="0"/>
-    <w:lsdException w:name="Colorful List" w:semiHidden="0" w:uiPriority="72" w:unhideWhenUsed="0"/>
-    <w:lsdException w:name="Colorful Grid" w:semiHidden="0" w:uiPriority="73" w:unhideWhenUsed="0"/>
-    <w:lsdException w:name="Light Shading Accent 1" w:semiHidden="0" w:uiPriority="60" w:unhideWhenUsed="0"/>
-    <w:lsdException w:name="Light List Accent 1" w:semiHidden="0" w:uiPriority="61" w:unhideWhenUsed="0"/>
-    <w:lsdException w:name="Light Grid Accent 1" w:semiHidden="0" w:uiPriority="62" w:unhideWhenUsed="0"/>
-    <w:lsdException w:name="Medium Shading 1 Accent 1" w:semiHidden="0" w:uiPriority="63" w:unhideWhenUsed="0"/>
-    <w:lsdException w:name="Medium Shading 2 Accent 1" w:semiHidden="0" w:uiPriority="64" w:unhideWhenUsed="0"/>
-    <w:lsdException w:name="Medium List 1 Accent 1" w:semiHidden="0" w:uiPriority="65" w:unhideWhenUsed="0"/>
-    <w:lsdException w:name="Revision" w:unhideWhenUsed="0"/>
-    <w:lsdException w:name="List Paragraph" w:semiHidden="0" w:uiPriority="34" w:unhideWhenUsed="0" w:qFormat="1"/>
-    <w:lsdException w:name="Quote" w:semiHidden="0" w:uiPriority="29" w:unhideWhenUsed="0" w:qFormat="1"/>
-    <w:lsdException w:name="Intense Quote" w:semiHidden="0" w:uiPriority="30" w:unhideWhenUsed="0" w:qFormat="1"/>
-    <w:lsdException w:name="Medium List 2 Accent 1" w:semiHidden="0" w:uiPriority="66" w:unhideWhenUsed="0"/>
-    <w:lsdException w:name="Medium Grid 1 Accent 1" w:semiHidden="0" w:uiPriority="67" w:unhideWhenUsed="0"/>
-    <w:lsdException w:name="Medium Grid 2 Accent 1" w:semiHidden="0" w:uiPriority="68" w:unhideWhenUsed="0"/>
-    <w:lsdException w:name="Medium Grid 3 Accent 1" w:semiHidden="0" w:uiPriority="69" w:unhideWhenUsed="0"/>
-    <w:lsdException w:name="Dark List Accent 1" w:semiHidden="0" w:uiPriority="70" w:unhideWhenUsed="0"/>
-    <w:lsdException w:name="Colorful Shading Accent 1" w:semiHidden="0" w:uiPriority="71" w:unhideWhenUsed="0"/>
-    <w:lsdException w:name="Colorful List Accent 1" w:semiHidden="0" w:uiPriority="72" w:unhideWhenUsed="0"/>
-    <w:lsdException w:name="Colorful Grid Accent 1" w:semiHidden="0" w:uiPriority="73" w:unhideWhenUsed="0"/>
-    <w:lsdException w:name="Light Shading Accent 2" w:semiHidden="0" w:uiPriority="60" w:unhideWhenUsed="0"/>
-    <w:lsdException w:name="Light List Accent 2" w:semiHidden="0" w:uiPriority="61" w:unhideWhenUsed="0"/>
-    <w:lsdException w:name="Light Grid Accent 2" w:semiHidden="0" w:uiPriority="62" w:unhideWhenUsed="0"/>
-    <w:lsdException w:name="Medium Shading 1 Accent 2" w:semiHidden="0" w:uiPriority="63" w:unhideWhenUsed="0"/>
-    <w:lsdException w:name="Medium Shading 2 Accent 2" w:semiHidden="0" w:uiPriority="64" w:unhideWhenUsed="0"/>
-    <w:lsdException w:name="Medium List 1 Accent 2" w:semiHidden="0" w:uiPriority="65" w:unhideWhenUsed="0"/>
-    <w:lsdException w:name="Medium List 2 Accent 2" w:semiHidden="0" w:uiPriority="66" w:unhideWhenUsed="0"/>
-    <w:lsdException w:name="Medium Grid 1 Accent 2" w:semiHidden="0" w:uiPriority="67" w:unhideWhenUsed="0"/>
-    <w:lsdException w:name="Medium Grid 2 Accent 2" w:semiHidden="0" w:uiPriority="68" w:unhideWhenUsed="0"/>
-    <w:lsdException w:name="Medium Grid 3 Accent 2" w:semiHidden="0" w:uiPriority="69" w:unhideWhenUsed="0"/>
-    <w:lsdException w:name="Dark List Accent 2" w:semiHidden="0" w:uiPriority="70" w:unhideWhenUsed="0"/>
-    <w:lsdException w:name="Colorful Shading Accent 2" w:semiHidden="0" w:uiPriority="71" w:unhideWhenUsed="0"/>
-    <w:lsdException w:name="Colorful List Accent 2" w:semiHidden="0" w:uiPriority="72" w:unhideWhenUsed="0"/>
-    <w:lsdException w:name="Colorful Grid Accent 2" w:semiHidden="0" w:uiPriority="73" w:unhideWhenUsed="0"/>
-    <w:lsdException w:name="Light Shading Accent 3" w:semiHidden="0" w:uiPriority="60" w:unhideWhenUsed="0"/>
-    <w:lsdException w:name="Light List Accent 3" w:semiHidden="0" w:uiPriority="61" w:unhideWhenUsed="0"/>
-    <w:lsdException w:name="Light Grid Accent 3" w:semiHidden="0" w:uiPriority="62" w:unhideWhenUsed="0"/>
-    <w:lsdException w:name="Medium Shading 1 Accent 3" w:semiHidden="0" w:uiPriority="63" w:unhideWhenUsed="0"/>
-    <w:lsdException w:name="Medium Shading 2 Accent 3" w:semiHidden="0" w:uiPriority="64" w:unhideWhenUsed="0"/>
-    <w:lsdException w:name="Medium List 1 Accent 3" w:semiHidden="0" w:uiPriority="65" w:unhideWhenUsed="0"/>
-    <w:lsdException w:name="Medium List 2 Accent 3" w:semiHidden="0" w:uiPriority="66" w:unhideWhenUsed="0"/>
-    <w:lsdException w:name="Medium Grid 1 Accent 3" w:semiHidden="0" w:uiPriority="67" w:unhideWhenUsed="0"/>
-    <w:lsdException w:name="Medium Grid 2 Accent 3" w:semiHidden="0" w:uiPriority="68" w:unhideWhenUsed="0"/>
-    <w:lsdException w:name="Medium Grid 3 Accent 3" w:semiHidden="0" w:uiPriority="69" w:unhideWhenUsed="0"/>
-    <w:lsdException w:name="Dark List Accent 3" w:semiHidden="0" w:uiPriority="70" w:unhideWhenUsed="0"/>
-    <w:lsdException w:name="Colorful Shading Accent 3" w:semiHidden="0" w:uiPriority="71" w:unhideWhenUsed="0"/>
-    <w:lsdException w:name="Colorful List Accent 3" w:semiHidden="0" w:uiPriority="72" w:unhideWhenUsed="0"/>
-    <w:lsdException w:name="Colorful Grid Accent 3" w:semiHidden="0" w:uiPriority="73" w:unhideWhenUsed="0"/>
-    <w:lsdException w:name="Light Shading Accent 4" w:semiHidden="0" w:uiPriority="60" w:unhideWhenUsed="0"/>
-    <w:lsdException w:name="Light List Accent 4" w:semiHidden="0" w:uiPriority="61" w:unhideWhenUsed="0"/>
-    <w:lsdException w:name="Light Grid Accent 4" w:semiHidden="0" w:uiPriority="62" w:unhideWhenUsed="0"/>
-    <w:lsdException w:name="Medium Shading 1 Accent 4" w:semiHidden="0" w:uiPriority="63" w:unhideWhenUsed="0"/>
-    <w:lsdException w:name="Medium Shading 2 Accent 4" w:semiHidden="0" w:uiPriority="64" w:unhideWhenUsed="0"/>
-    <w:lsdException w:name="Medium List 1 Accent 4" w:semiHidden="0" w:uiPriority="65" w:unhideWhenUsed="0"/>
-    <w:lsdException w:name="Medium List 2 Accent 4" w:semiHidden="0" w:uiPriority="66" w:unhideWhenUsed="0"/>
-    <w:lsdException w:name="Medium Grid 1 Accent 4" w:semiHidden="0" w:uiPriority="67" w:unhideWhenUsed="0"/>
-    <w:lsdException w:name="Medium Grid 2 Accent 4" w:semiHidden="0" w:uiPriority="68" w:unhideWhenUsed="0"/>
-    <w:lsdException w:name="Medium Grid 3 Accent 4" w:semiHidden="0" w:uiPriority="69" w:unhideWhenUsed="0"/>
-    <w:lsdException w:name="Dark List Accent 4" w:semiHidden="0" w:uiPriority="70" w:unhideWhenUsed="0"/>
-    <w:lsdException w:name="Colorful Shading Accent 4" w:semiHidden="0" w:uiPriority="71" w:unhideWhenUsed="0"/>
-    <w:lsdException w:name="Colorful List Accent 4" w:semiHidden="0" w:uiPriority="72" w:unhideWhenUsed="0"/>
-    <w:lsdException w:name="Colorful Grid Accent 4" w:semiHidden="0" w:uiPriority="73" w:unhideWhenUsed="0"/>
-    <w:lsdException w:name="Light Shading Accent 5" w:semiHidden="0" w:uiPriority="60" w:unhideWhenUsed="0"/>
-    <w:lsdException w:name="Light List Accent 5" w:semiHidden="0" w:uiPriority="61" w:unhideWhenUsed="0"/>
-    <w:lsdException w:name="Light Grid Accent 5" w:semiHidden="0" w:uiPriority="62" w:unhideWhenUsed="0"/>
-    <w:lsdException w:name="Medium Shading 1 Accent 5" w:semiHidden="0" w:uiPriority="63" w:unhideWhenUsed="0"/>
-    <w:lsdException w:name="Medium Shading 2 Accent 5" w:semiHidden="0" w:uiPriority="64" w:unhideWhenUsed="0"/>
-    <w:lsdException w:name="Medium List 1 Accent 5" w:semiHidden="0" w:uiPriority="65" w:unhideWhenUsed="0"/>
-    <w:lsdException w:name="Medium List 2 Accent 5" w:semiHidden="0" w:uiPriority="66" w:unhideWhenUsed="0"/>
-    <w:lsdException w:name="Medium Grid 1 Accent 5" w:semiHidden="0" w:uiPriority="67" w:unhideWhenUsed="0"/>
-    <w:lsdException w:name="Medium Grid 2 Accent 5" w:semiHidden="0" w:uiPriority="68" w:unhideWhenUsed="0"/>
-    <w:lsdException w:name="Medium Grid 3 Accent 5" w:semiHidden="0" w:uiPriority="69" w:unhideWhenUsed="0"/>
-    <w:lsdException w:name="Dark List Accent 5" w:semiHidden="0" w:uiPriority="70" w:unhideWhenUsed="0"/>
-    <w:lsdException w:name="Colorful Shading Accent 5" w:semiHidden="0" w:uiPriority="71" w:unhideWhenUsed="0"/>
-    <w:lsdException w:name="Colorful List Accent 5" w:semiHidden="0" w:uiPriority="72" w:unhideWhenUsed="0"/>
-    <w:lsdException w:name="Colorful Grid Accent 5" w:semiHidden="0" w:uiPriority="73" w:unhideWhenUsed="0"/>
-    <w:lsdException w:name="Light Shading Accent 6" w:semiHidden="0" w:uiPriority="60" w:unhideWhenUsed="0"/>
-    <w:lsdException w:name="Light List Accent 6" w:semiHidden="0" w:uiPriority="61" w:unhideWhenUsed="0"/>
-    <w:lsdException w:name="Light Grid Accent 6" w:semiHidden="0" w:uiPriority="62" w:unhideWhenUsed="0"/>
-    <w:lsdException w:name="Medium Shading 1 Accent 6" w:semiHidden="0" w:uiPriority="63" w:unhideWhenUsed="0"/>
-    <w:lsdException w:name="Medium Shading 2 Accent 6" w:semiHidden="0" w:uiPriority="64" w:unhideWhenUsed="0"/>
-    <w:lsdException w:name="Medium List 1 Accent 6" w:semiHidden="0" w:uiPriority="65" w:unhideWhenUsed="0"/>
-    <w:lsdException w:name="Medium List 2 Accent 6" w:semiHidden="0" w:uiPriority="66" w:unhideWhenUsed="0"/>
-    <w:lsdException w:name="Medium Grid 1 Accent 6" w:semiHidden="0" w:uiPriority="67" w:unhideWhenUsed="0"/>
-    <w:lsdException w:name="Medium Grid 2 Accent 6" w:semiHidden="0" w:uiPriority="68" w:unhideWhenUsed="0"/>
-    <w:lsdException w:name="Medium Grid 3 Accent 6" w:semiHidden="0" w:uiPriority="69" w:unhideWhenUsed="0"/>
-    <w:lsdException w:name="Dark List Accent 6" w:semiHidden="0" w:uiPriority="70" w:unhideWhenUsed="0"/>
-    <w:lsdException w:name="Colorful Shading Accent 6" w:semiHidden="0" w:uiPriority="71" w:unhideWhenUsed="0"/>
-    <w:lsdException w:name="Colorful List Accent 6" w:semiHidden="0" w:uiPriority="72" w:unhideWhenUsed="0"/>
-    <w:lsdException w:name="Colorful Grid Accent 6" w:semiHidden="0" w:uiPriority="73" w:unhideWhenUsed="0"/>
-    <w:lsdException w:name="Subtle Emphasis" w:semiHidden="0" w:uiPriority="19" w:unhideWhenUsed="0" w:qFormat="1"/>
-    <w:lsdException w:name="Intense Emphasis" w:semiHidden="0" w:uiPriority="21" w:unhideWhenUsed="0" w:qFormat="1"/>
-    <w:lsdException w:name="Subtle Reference" w:semiHidden="0" w:uiPriority="31" w:unhideWhenUsed="0" w:qFormat="1"/>
-    <w:lsdException w:name="Intense Reference" w:semiHidden="0" w:uiPriority="32" w:unhideWhenUsed="0" w:qFormat="1"/>
-    <w:lsdException w:name="Book Title" w:semiHidden="0" w:uiPriority="33" w:unhideWhenUsed="0" w:qFormat="1"/>
-    <w:lsdException w:name="Bibliography" w:uiPriority="37"/>
-    <w:lsdException w:name="TOC Heading" w:uiPriority="39" w:qFormat="1"/>
-  </w:latentStyles>
-  <w:style w:type="paragraph" w:default="1" w:styleId="Normal">
-    <w:name w:val="Normal"/>
-    <w:qFormat/>
-  </w:style>
-  <w:style w:type="character" w:default="1" w:styleId="DefaultParagraphFont">
-    <w:name w:val="Default Paragraph Font"/>
-    <w:uiPriority w:val="1"/>
-    <w:semiHidden/>
-    <w:unhideWhenUsed/>
-  </w:style>
-  <w:style w:type="table" w:default="1" w:styleId="TableNormal">
-    <w:name w:val="Normal Table"/>
+  <w:style w:type="character" w:styleId="CommentReference">
+    <w:name w:val="annotation reference"/>
+    <w:basedOn w:val="DefaultParagraphFont"/>
     <w:uiPriority w:val="99"/>
     <w:semiHidden/>
     <w:unhideWhenUsed/>
-    <w:qFormat/>
-    <w:tblPr>
-      <w:tblInd w:w="0" w:type="dxa"/>
-      <w:tblCellMar>
-        <w:top w:w="0" w:type="dxa"/>
-        <w:left w:w="108" w:type="dxa"/>
-        <w:bottom w:w="0" w:type="dxa"/>
-        <w:right w:w="108" w:type="dxa"/>
-      </w:tblCellMar>
-    </w:tblPr>
+    <w:rsid w:val="00255809"/>
+    <w:rPr>
+      <w:sz w:val="16"/>
+      <w:szCs w:val="16"/>
+    </w:rPr>
   </w:style>
-  <w:style w:type="numbering" w:default="1" w:styleId="NoList">
-    <w:name w:val="No List"/>
+  <w:style w:type="paragraph" w:styleId="CommentText">
+    <w:name w:val="annotation text"/>
+    <w:basedOn w:val="Normal"/>
+    <w:link w:val="CommentTextChar"/>
     <w:uiPriority w:val="99"/>
     <w:semiHidden/>
     <w:unhideWhenUsed/>
+    <w:rsid w:val="00255809"/>
+    <w:pPr>
+      <w:spacing w:line="240" w:lineRule="auto"/>
+    </w:pPr>
+    <w:rPr>
+      <w:sz w:val="20"/>
+      <w:szCs w:val="20"/>
+    </w:rPr>
   </w:style>
-  <w:style w:type="paragraph" w:customStyle="1" w:styleId="30276013AD6C4ADB84346EC010C256F3">
-    <w:name w:val="30276013AD6C4ADB84346EC010C256F3"/>
-    <w:rsid w:val="002610D6"/>
+  <w:style w:type="character" w:customStyle="1" w:styleId="CommentTextChar">
+    <w:name w:val="Comment Text Char"/>
+    <w:basedOn w:val="DefaultParagraphFont"/>
+    <w:link w:val="CommentText"/>
+    <w:uiPriority w:val="99"/>
+    <w:semiHidden/>
+    <w:rsid w:val="00255809"/>
+    <w:rPr>
+      <w:sz w:val="20"/>
+      <w:szCs w:val="20"/>
+    </w:rPr>
   </w:style>
-  <w:style w:type="paragraph" w:customStyle="1" w:styleId="17EFE87F73BC4B35A324A011B9DC293A">
-    <w:name w:val="17EFE87F73BC4B35A324A011B9DC293A"/>
-    <w:rsid w:val="002610D6"/>
+  <w:style w:type="paragraph" w:styleId="CommentSubject">
+    <w:name w:val="annotation subject"/>
+    <w:basedOn w:val="CommentText"/>
+    <w:next w:val="CommentText"/>
+    <w:link w:val="CommentSubjectChar"/>
+    <w:uiPriority w:val="99"/>
+    <w:semiHidden/>
+    <w:unhideWhenUsed/>
+    <w:rsid w:val="00255809"/>
+    <w:rPr>
+      <w:b/>
+      <w:bCs/>
+    </w:rPr>
+  </w:style>
+  <w:style w:type="character" w:customStyle="1" w:styleId="CommentSubjectChar">
+    <w:name w:val="Comment Subject Char"/>
+    <w:basedOn w:val="CommentTextChar"/>
+    <w:link w:val="CommentSubject"/>
+    <w:uiPriority w:val="99"/>
+    <w:semiHidden/>
+    <w:rsid w:val="00255809"/>
+    <w:rPr>
+      <w:b/>
+      <w:bCs/>
+    </w:rPr>
+  </w:style>
+  <w:style w:type="paragraph" w:customStyle="1" w:styleId="Heading1NoNumbering">
+    <w:name w:val="Heading1 (No Numbering)"/>
+    <w:basedOn w:val="Heading1"/>
+    <w:qFormat/>
+    <w:rsid w:val="00255809"/>
+    <w:pPr>
+      <w:numPr>
+        <w:numId w:val="0"/>
+      </w:numPr>
+    </w:pPr>
+  </w:style>
+  <w:style w:type="paragraph" w:customStyle="1" w:styleId="Heading21">
+    <w:name w:val="Heading 21"/>
+    <w:basedOn w:val="Normal"/>
+    <w:next w:val="Normal"/>
+    <w:link w:val="Heading2Char"/>
+    <w:uiPriority w:val="9"/>
+    <w:unhideWhenUsed/>
+    <w:qFormat/>
+    <w:rsid w:val="009D23EA"/>
+    <w:pPr>
+      <w:keepNext/>
+      <w:keepLines/>
+      <w:spacing w:before="200" w:after="0"/>
+      <w:outlineLvl w:val="1"/>
+    </w:pPr>
+    <w:rPr>
+      <w:rFonts w:asciiTheme="majorHAnsi" w:eastAsiaTheme="majorEastAsia" w:hAnsiTheme="majorHAnsi" w:cstheme="majorBidi"/>
+      <w:b/>
+      <w:bCs/>
+      <w:color w:val="4F81BD" w:themeColor="accent1"/>
+      <w:sz w:val="26"/>
+      <w:szCs w:val="26"/>
+    </w:rPr>
+  </w:style>
+  <w:style w:type="character" w:customStyle="1" w:styleId="Heading3Char">
+    <w:name w:val="Heading 3 Char"/>
+    <w:basedOn w:val="DefaultParagraphFont"/>
+    <w:link w:val="Heading3"/>
+    <w:uiPriority w:val="9"/>
+    <w:rsid w:val="00AC5CE2"/>
+    <w:rPr>
+      <w:rFonts w:asciiTheme="majorHAnsi" w:eastAsiaTheme="majorEastAsia" w:hAnsiTheme="majorHAnsi" w:cstheme="majorBidi"/>
+      <w:b/>
+      <w:bCs/>
+      <w:color w:val="4F81BD" w:themeColor="accent1"/>
+    </w:rPr>
+  </w:style>
+  <w:style w:type="character" w:customStyle="1" w:styleId="Heading4Char">
+    <w:name w:val="Heading 4 Char"/>
+    <w:basedOn w:val="DefaultParagraphFont"/>
+    <w:link w:val="Heading4"/>
+    <w:uiPriority w:val="9"/>
+    <w:semiHidden/>
+    <w:rsid w:val="00AC5CE2"/>
+    <w:rPr>
+      <w:rFonts w:asciiTheme="majorHAnsi" w:eastAsiaTheme="majorEastAsia" w:hAnsiTheme="majorHAnsi" w:cstheme="majorBidi"/>
+      <w:b/>
+      <w:bCs/>
+      <w:i/>
+      <w:iCs/>
+      <w:color w:val="4F81BD" w:themeColor="accent1"/>
+    </w:rPr>
+  </w:style>
+  <w:style w:type="character" w:customStyle="1" w:styleId="Heading5Char">
+    <w:name w:val="Heading 5 Char"/>
+    <w:basedOn w:val="DefaultParagraphFont"/>
+    <w:link w:val="Heading5"/>
+    <w:uiPriority w:val="9"/>
+    <w:semiHidden/>
+    <w:rsid w:val="00AC5CE2"/>
+    <w:rPr>
+      <w:rFonts w:asciiTheme="majorHAnsi" w:eastAsiaTheme="majorEastAsia" w:hAnsiTheme="majorHAnsi" w:cstheme="majorBidi"/>
+      <w:color w:val="243F60" w:themeColor="accent1" w:themeShade="7F"/>
+    </w:rPr>
+  </w:style>
+  <w:style w:type="character" w:customStyle="1" w:styleId="Heading6Char">
+    <w:name w:val="Heading 6 Char"/>
+    <w:basedOn w:val="DefaultParagraphFont"/>
+    <w:link w:val="Heading6"/>
+    <w:uiPriority w:val="9"/>
+    <w:semiHidden/>
+    <w:rsid w:val="00AC5CE2"/>
+    <w:rPr>
+      <w:rFonts w:asciiTheme="majorHAnsi" w:eastAsiaTheme="majorEastAsia" w:hAnsiTheme="majorHAnsi" w:cstheme="majorBidi"/>
+      <w:i/>
+      <w:iCs/>
+      <w:color w:val="243F60" w:themeColor="accent1" w:themeShade="7F"/>
+    </w:rPr>
+  </w:style>
+  <w:style w:type="character" w:customStyle="1" w:styleId="Heading7Char">
+    <w:name w:val="Heading 7 Char"/>
+    <w:basedOn w:val="DefaultParagraphFont"/>
+    <w:link w:val="Heading7"/>
+    <w:uiPriority w:val="9"/>
+    <w:semiHidden/>
+    <w:rsid w:val="00AC5CE2"/>
+    <w:rPr>
+      <w:rFonts w:asciiTheme="majorHAnsi" w:eastAsiaTheme="majorEastAsia" w:hAnsiTheme="majorHAnsi" w:cstheme="majorBidi"/>
+      <w:i/>
+      <w:iCs/>
+      <w:color w:val="404040" w:themeColor="text1" w:themeTint="BF"/>
+    </w:rPr>
+  </w:style>
+  <w:style w:type="character" w:customStyle="1" w:styleId="Heading8Char">
+    <w:name w:val="Heading 8 Char"/>
+    <w:basedOn w:val="DefaultParagraphFont"/>
+    <w:link w:val="Heading8"/>
+    <w:uiPriority w:val="9"/>
+    <w:semiHidden/>
+    <w:rsid w:val="00AC5CE2"/>
+    <w:rPr>
+      <w:rFonts w:asciiTheme="majorHAnsi" w:eastAsiaTheme="majorEastAsia" w:hAnsiTheme="majorHAnsi" w:cstheme="majorBidi"/>
+      <w:color w:val="404040" w:themeColor="text1" w:themeTint="BF"/>
+      <w:sz w:val="20"/>
+      <w:szCs w:val="20"/>
+    </w:rPr>
+  </w:style>
+  <w:style w:type="character" w:customStyle="1" w:styleId="Heading9Char">
+    <w:name w:val="Heading 9 Char"/>
+    <w:basedOn w:val="DefaultParagraphFont"/>
+    <w:link w:val="Heading9"/>
+    <w:uiPriority w:val="9"/>
+    <w:semiHidden/>
+    <w:rsid w:val="00AC5CE2"/>
+    <w:rPr>
+      <w:rFonts w:asciiTheme="majorHAnsi" w:eastAsiaTheme="majorEastAsia" w:hAnsiTheme="majorHAnsi" w:cstheme="majorBidi"/>
+      <w:i/>
+      <w:iCs/>
+      <w:color w:val="404040" w:themeColor="text1" w:themeTint="BF"/>
+      <w:sz w:val="20"/>
+      <w:szCs w:val="20"/>
+    </w:rPr>
   </w:style>
 </w:styles>
-</file>
-
-<file path=word/glossary/webSettings.xml><?xml version="1.0" encoding="utf-8"?>
-<w:webSettings xmlns:r="http://schemas.openxmlformats.org/officeDocument/2006/relationships" xmlns:w="http://schemas.openxmlformats.org/wordprocessingml/2006/main">
-  <w:optimizeForBrowser/>
-</w:webSettings>
 </file>
 
 <file path=word/theme/theme1.xml><?xml version="1.0" encoding="utf-8"?>
@@ -5350,7 +6098,7 @@
 </file>
 
 <file path=customXml/itemProps1.xml><?xml version="1.0" encoding="utf-8"?>
-<ds:datastoreItem xmlns:ds="http://schemas.openxmlformats.org/officeDocument/2006/customXml" ds:itemID="{A71F601B-6903-4EB1-907E-A622F0CE96B3}">
+<ds:datastoreItem xmlns:ds="http://schemas.openxmlformats.org/officeDocument/2006/customXml" ds:itemID="{792515E4-D84C-431B-8EA2-382AC8283534}">
   <ds:schemaRefs>
     <ds:schemaRef ds:uri="http://schemas.openxmlformats.org/officeDocument/2006/bibliography"/>
   </ds:schemaRefs>

</xml_diff>

<commit_message>
Added more mercurial research, started Project hosting section in research
</commit_message>
<xml_diff>
--- a/doc/G52GRP-InterimReport.docx
+++ b/doc/G52GRP-InterimReport.docx
@@ -304,7 +304,7 @@
         </w:docPartObj>
       </w:sdtPr>
       <w:sdtContent>
-        <w:bookmarkStart w:id="0" w:name="_Toc247007641" w:displacedByCustomXml="prev"/>
+        <w:bookmarkStart w:id="0" w:name="_Toc247016362" w:displacedByCustomXml="prev"/>
         <w:p>
           <w:pPr>
             <w:pStyle w:val="Heading1NoNumbering"/>
@@ -335,7 +335,7 @@
           <w:r>
             <w:fldChar w:fldCharType="separate"/>
           </w:r>
-          <w:hyperlink w:anchor="_Toc247007641" w:history="1">
+          <w:hyperlink w:anchor="_Toc247016362" w:history="1">
             <w:r>
               <w:rPr>
                 <w:rStyle w:val="Hyperlink"/>
@@ -362,7 +362,7 @@
                 <w:noProof/>
                 <w:webHidden/>
               </w:rPr>
-              <w:instrText xml:space="preserve"> PAGEREF _Toc247007641 \h </w:instrText>
+              <w:instrText xml:space="preserve"> PAGEREF _Toc247016362 \h </w:instrText>
             </w:r>
             <w:r>
               <w:rPr>
@@ -406,7 +406,7 @@
               <w:lang w:eastAsia="en-GB"/>
             </w:rPr>
           </w:pPr>
-          <w:hyperlink w:anchor="_Toc247007642" w:history="1">
+          <w:hyperlink w:anchor="_Toc247016363" w:history="1">
             <w:r>
               <w:rPr>
                 <w:rStyle w:val="Hyperlink"/>
@@ -448,7 +448,7 @@
                 <w:noProof/>
                 <w:webHidden/>
               </w:rPr>
-              <w:instrText xml:space="preserve"> PAGEREF _Toc247007642 \h </w:instrText>
+              <w:instrText xml:space="preserve"> PAGEREF _Toc247016363 \h </w:instrText>
             </w:r>
             <w:r>
               <w:rPr>
@@ -492,7 +492,7 @@
               <w:lang w:eastAsia="en-GB"/>
             </w:rPr>
           </w:pPr>
-          <w:hyperlink w:anchor="_Toc247007643" w:history="1">
+          <w:hyperlink w:anchor="_Toc247016364" w:history="1">
             <w:r>
               <w:rPr>
                 <w:rStyle w:val="Hyperlink"/>
@@ -513,7 +513,7 @@
                 <w:rStyle w:val="Hyperlink"/>
                 <w:noProof/>
               </w:rPr>
-              <w:t>Background Information/Research</w:t>
+              <w:t>Background Information &amp; Research</w:t>
             </w:r>
             <w:r>
               <w:rPr>
@@ -534,7 +534,7 @@
                 <w:noProof/>
                 <w:webHidden/>
               </w:rPr>
-              <w:instrText xml:space="preserve"> PAGEREF _Toc247007643 \h </w:instrText>
+              <w:instrText xml:space="preserve"> PAGEREF _Toc247016364 \h </w:instrText>
             </w:r>
             <w:r>
               <w:rPr>
@@ -554,7 +554,7 @@
                 <w:noProof/>
                 <w:webHidden/>
               </w:rPr>
-              <w:t>3</w:t>
+              <w:t>4</w:t>
             </w:r>
             <w:r>
               <w:rPr>
@@ -578,7 +578,7 @@
               <w:lang w:eastAsia="en-GB"/>
             </w:rPr>
           </w:pPr>
-          <w:hyperlink w:anchor="_Toc247007644" w:history="1">
+          <w:hyperlink w:anchor="_Toc247016365" w:history="1">
             <w:r>
               <w:rPr>
                 <w:rStyle w:val="Hyperlink"/>
@@ -620,7 +620,7 @@
                 <w:noProof/>
                 <w:webHidden/>
               </w:rPr>
-              <w:instrText xml:space="preserve"> PAGEREF _Toc247007644 \h </w:instrText>
+              <w:instrText xml:space="preserve"> PAGEREF _Toc247016365 \h </w:instrText>
             </w:r>
             <w:r>
               <w:rPr>
@@ -640,7 +640,7 @@
                 <w:noProof/>
                 <w:webHidden/>
               </w:rPr>
-              <w:t>3</w:t>
+              <w:t>4</w:t>
             </w:r>
             <w:r>
               <w:rPr>
@@ -664,7 +664,7 @@
               <w:lang w:eastAsia="en-GB"/>
             </w:rPr>
           </w:pPr>
-          <w:hyperlink w:anchor="_Toc247007645" w:history="1">
+          <w:hyperlink w:anchor="_Toc247016366" w:history="1">
             <w:r>
               <w:rPr>
                 <w:rStyle w:val="Hyperlink"/>
@@ -706,7 +706,7 @@
                 <w:noProof/>
                 <w:webHidden/>
               </w:rPr>
-              <w:instrText xml:space="preserve"> PAGEREF _Toc247007645 \h </w:instrText>
+              <w:instrText xml:space="preserve"> PAGEREF _Toc247016366 \h </w:instrText>
             </w:r>
             <w:r>
               <w:rPr>
@@ -726,7 +726,7 @@
                 <w:noProof/>
                 <w:webHidden/>
               </w:rPr>
-              <w:t>3</w:t>
+              <w:t>4</w:t>
             </w:r>
             <w:r>
               <w:rPr>
@@ -750,7 +750,7 @@
               <w:lang w:eastAsia="en-GB"/>
             </w:rPr>
           </w:pPr>
-          <w:hyperlink w:anchor="_Toc247007646" w:history="1">
+          <w:hyperlink w:anchor="_Toc247016367" w:history="1">
             <w:r>
               <w:rPr>
                 <w:rStyle w:val="Hyperlink"/>
@@ -771,7 +771,7 @@
                 <w:rStyle w:val="Hyperlink"/>
                 <w:noProof/>
               </w:rPr>
-              <w:t>Technical Research, Platforms and Tools</w:t>
+              <w:t>Technical Research, Platforms &amp; Tools</w:t>
             </w:r>
             <w:r>
               <w:rPr>
@@ -792,7 +792,7 @@
                 <w:noProof/>
                 <w:webHidden/>
               </w:rPr>
-              <w:instrText xml:space="preserve"> PAGEREF _Toc247007646 \h </w:instrText>
+              <w:instrText xml:space="preserve"> PAGEREF _Toc247016367 \h </w:instrText>
             </w:r>
             <w:r>
               <w:rPr>
@@ -812,7 +812,179 @@
                 <w:noProof/>
                 <w:webHidden/>
               </w:rPr>
+              <w:t>4</w:t>
+            </w:r>
+            <w:r>
+              <w:rPr>
+                <w:noProof/>
+                <w:webHidden/>
+              </w:rPr>
+              <w:fldChar w:fldCharType="end"/>
+            </w:r>
+          </w:hyperlink>
+        </w:p>
+        <w:p>
+          <w:pPr>
+            <w:pStyle w:val="TOC3"/>
+            <w:tabs>
+              <w:tab w:val="left" w:pos="1320"/>
+              <w:tab w:val="right" w:leader="dot" w:pos="9350"/>
+            </w:tabs>
+            <w:rPr>
+              <w:rFonts w:eastAsiaTheme="minorEastAsia"/>
+              <w:noProof/>
+              <w:lang w:eastAsia="en-GB"/>
+            </w:rPr>
+          </w:pPr>
+          <w:hyperlink w:anchor="_Toc247016368" w:history="1">
+            <w:r>
+              <w:rPr>
+                <w:rStyle w:val="Hyperlink"/>
+                <w:noProof/>
+              </w:rPr>
+              <w:t>2.3.1</w:t>
+            </w:r>
+            <w:r>
+              <w:rPr>
+                <w:rFonts w:eastAsiaTheme="minorEastAsia"/>
+                <w:noProof/>
+                <w:lang w:eastAsia="en-GB"/>
+              </w:rPr>
+              <w:tab/>
+            </w:r>
+            <w:r>
+              <w:rPr>
+                <w:rStyle w:val="Hyperlink"/>
+                <w:noProof/>
+              </w:rPr>
+              <w:t>Version Control</w:t>
+            </w:r>
+            <w:r>
+              <w:rPr>
+                <w:noProof/>
+                <w:webHidden/>
+              </w:rPr>
+              <w:tab/>
+            </w:r>
+            <w:r>
+              <w:rPr>
+                <w:noProof/>
+                <w:webHidden/>
+              </w:rPr>
+              <w:fldChar w:fldCharType="begin"/>
+            </w:r>
+            <w:r>
+              <w:rPr>
+                <w:noProof/>
+                <w:webHidden/>
+              </w:rPr>
+              <w:instrText xml:space="preserve"> PAGEREF _Toc247016368 \h </w:instrText>
+            </w:r>
+            <w:r>
+              <w:rPr>
+                <w:noProof/>
+                <w:webHidden/>
+              </w:rPr>
+            </w:r>
+            <w:r>
+              <w:rPr>
+                <w:noProof/>
+                <w:webHidden/>
+              </w:rPr>
+              <w:fldChar w:fldCharType="separate"/>
+            </w:r>
+            <w:r>
+              <w:rPr>
+                <w:noProof/>
+                <w:webHidden/>
+              </w:rPr>
+              <w:t>4</w:t>
+            </w:r>
+            <w:r>
+              <w:rPr>
+                <w:noProof/>
+                <w:webHidden/>
+              </w:rPr>
+              <w:fldChar w:fldCharType="end"/>
+            </w:r>
+          </w:hyperlink>
+        </w:p>
+        <w:p>
+          <w:pPr>
+            <w:pStyle w:val="TOC1"/>
+            <w:tabs>
+              <w:tab w:val="left" w:pos="440"/>
+              <w:tab w:val="right" w:leader="dot" w:pos="9350"/>
+            </w:tabs>
+            <w:rPr>
+              <w:rFonts w:eastAsiaTheme="minorEastAsia"/>
+              <w:noProof/>
+              <w:lang w:eastAsia="en-GB"/>
+            </w:rPr>
+          </w:pPr>
+          <w:hyperlink w:anchor="_Toc247016369" w:history="1">
+            <w:r>
+              <w:rPr>
+                <w:rStyle w:val="Hyperlink"/>
+                <w:noProof/>
+              </w:rPr>
               <w:t>3</w:t>
+            </w:r>
+            <w:r>
+              <w:rPr>
+                <w:rFonts w:eastAsiaTheme="minorEastAsia"/>
+                <w:noProof/>
+                <w:lang w:eastAsia="en-GB"/>
+              </w:rPr>
+              <w:tab/>
+            </w:r>
+            <w:r>
+              <w:rPr>
+                <w:rStyle w:val="Hyperlink"/>
+                <w:noProof/>
+              </w:rPr>
+              <w:t>Requirements Specification</w:t>
+            </w:r>
+            <w:r>
+              <w:rPr>
+                <w:noProof/>
+                <w:webHidden/>
+              </w:rPr>
+              <w:tab/>
+            </w:r>
+            <w:r>
+              <w:rPr>
+                <w:noProof/>
+                <w:webHidden/>
+              </w:rPr>
+              <w:fldChar w:fldCharType="begin"/>
+            </w:r>
+            <w:r>
+              <w:rPr>
+                <w:noProof/>
+                <w:webHidden/>
+              </w:rPr>
+              <w:instrText xml:space="preserve"> PAGEREF _Toc247016369 \h </w:instrText>
+            </w:r>
+            <w:r>
+              <w:rPr>
+                <w:noProof/>
+                <w:webHidden/>
+              </w:rPr>
+            </w:r>
+            <w:r>
+              <w:rPr>
+                <w:noProof/>
+                <w:webHidden/>
+              </w:rPr>
+              <w:fldChar w:fldCharType="separate"/>
+            </w:r>
+            <w:r>
+              <w:rPr>
+                <w:noProof/>
+                <w:webHidden/>
+              </w:rPr>
+              <w:t>7</w:t>
             </w:r>
             <w:r>
               <w:rPr>
@@ -836,13 +1008,13 @@
               <w:lang w:eastAsia="en-GB"/>
             </w:rPr>
           </w:pPr>
-          <w:hyperlink w:anchor="_Toc247007647" w:history="1">
+          <w:hyperlink w:anchor="_Toc247016370" w:history="1">
             <w:r>
               <w:rPr>
                 <w:rStyle w:val="Hyperlink"/>
                 <w:noProof/>
               </w:rPr>
-              <w:t>2.4</w:t>
+              <w:t>3.1</w:t>
             </w:r>
             <w:r>
               <w:rPr>
@@ -857,7 +1029,7 @@
                 <w:rStyle w:val="Hyperlink"/>
                 <w:noProof/>
               </w:rPr>
-              <w:t>Version Control</w:t>
+              <w:t>Functional Requirements</w:t>
             </w:r>
             <w:r>
               <w:rPr>
@@ -878,7 +1050,7 @@
                 <w:noProof/>
                 <w:webHidden/>
               </w:rPr>
-              <w:instrText xml:space="preserve"> PAGEREF _Toc247007647 \h </w:instrText>
+              <w:instrText xml:space="preserve"> PAGEREF _Toc247016370 \h </w:instrText>
             </w:r>
             <w:r>
               <w:rPr>
@@ -898,7 +1070,93 @@
                 <w:noProof/>
                 <w:webHidden/>
               </w:rPr>
-              <w:t>4</w:t>
+              <w:t>7</w:t>
+            </w:r>
+            <w:r>
+              <w:rPr>
+                <w:noProof/>
+                <w:webHidden/>
+              </w:rPr>
+              <w:fldChar w:fldCharType="end"/>
+            </w:r>
+          </w:hyperlink>
+        </w:p>
+        <w:p>
+          <w:pPr>
+            <w:pStyle w:val="TOC2"/>
+            <w:tabs>
+              <w:tab w:val="left" w:pos="880"/>
+              <w:tab w:val="right" w:leader="dot" w:pos="9350"/>
+            </w:tabs>
+            <w:rPr>
+              <w:rFonts w:eastAsiaTheme="minorEastAsia"/>
+              <w:noProof/>
+              <w:lang w:eastAsia="en-GB"/>
+            </w:rPr>
+          </w:pPr>
+          <w:hyperlink w:anchor="_Toc247016371" w:history="1">
+            <w:r>
+              <w:rPr>
+                <w:rStyle w:val="Hyperlink"/>
+                <w:noProof/>
+              </w:rPr>
+              <w:t>3.2</w:t>
+            </w:r>
+            <w:r>
+              <w:rPr>
+                <w:rFonts w:eastAsiaTheme="minorEastAsia"/>
+                <w:noProof/>
+                <w:lang w:eastAsia="en-GB"/>
+              </w:rPr>
+              <w:tab/>
+            </w:r>
+            <w:r>
+              <w:rPr>
+                <w:rStyle w:val="Hyperlink"/>
+                <w:noProof/>
+              </w:rPr>
+              <w:t>Non-Functional Requirements</w:t>
+            </w:r>
+            <w:r>
+              <w:rPr>
+                <w:noProof/>
+                <w:webHidden/>
+              </w:rPr>
+              <w:tab/>
+            </w:r>
+            <w:r>
+              <w:rPr>
+                <w:noProof/>
+                <w:webHidden/>
+              </w:rPr>
+              <w:fldChar w:fldCharType="begin"/>
+            </w:r>
+            <w:r>
+              <w:rPr>
+                <w:noProof/>
+                <w:webHidden/>
+              </w:rPr>
+              <w:instrText xml:space="preserve"> PAGEREF _Toc247016371 \h </w:instrText>
+            </w:r>
+            <w:r>
+              <w:rPr>
+                <w:noProof/>
+                <w:webHidden/>
+              </w:rPr>
+            </w:r>
+            <w:r>
+              <w:rPr>
+                <w:noProof/>
+                <w:webHidden/>
+              </w:rPr>
+              <w:fldChar w:fldCharType="separate"/>
+            </w:r>
+            <w:r>
+              <w:rPr>
+                <w:noProof/>
+                <w:webHidden/>
+              </w:rPr>
+              <w:t>8</w:t>
             </w:r>
             <w:r>
               <w:rPr>
@@ -922,13 +1180,13 @@
               <w:lang w:eastAsia="en-GB"/>
             </w:rPr>
           </w:pPr>
-          <w:hyperlink w:anchor="_Toc247007648" w:history="1">
+          <w:hyperlink w:anchor="_Toc247016372" w:history="1">
             <w:r>
               <w:rPr>
                 <w:rStyle w:val="Hyperlink"/>
                 <w:noProof/>
               </w:rPr>
-              <w:t>3</w:t>
+              <w:t>4</w:t>
             </w:r>
             <w:r>
               <w:rPr>
@@ -943,7 +1201,7 @@
                 <w:rStyle w:val="Hyperlink"/>
                 <w:noProof/>
               </w:rPr>
-              <w:t>Requirements Specification</w:t>
+              <w:t>Initial Design &amp; UI</w:t>
             </w:r>
             <w:r>
               <w:rPr>
@@ -964,7 +1222,7 @@
                 <w:noProof/>
                 <w:webHidden/>
               </w:rPr>
-              <w:instrText xml:space="preserve"> PAGEREF _Toc247007648 \h </w:instrText>
+              <w:instrText xml:space="preserve"> PAGEREF _Toc247016372 \h </w:instrText>
             </w:r>
             <w:r>
               <w:rPr>
@@ -984,7 +1242,93 @@
                 <w:noProof/>
                 <w:webHidden/>
               </w:rPr>
+              <w:t>9</w:t>
+            </w:r>
+            <w:r>
+              <w:rPr>
+                <w:noProof/>
+                <w:webHidden/>
+              </w:rPr>
+              <w:fldChar w:fldCharType="end"/>
+            </w:r>
+          </w:hyperlink>
+        </w:p>
+        <w:p>
+          <w:pPr>
+            <w:pStyle w:val="TOC1"/>
+            <w:tabs>
+              <w:tab w:val="left" w:pos="440"/>
+              <w:tab w:val="right" w:leader="dot" w:pos="9350"/>
+            </w:tabs>
+            <w:rPr>
+              <w:rFonts w:eastAsiaTheme="minorEastAsia"/>
+              <w:noProof/>
+              <w:lang w:eastAsia="en-GB"/>
+            </w:rPr>
+          </w:pPr>
+          <w:hyperlink w:anchor="_Toc247016373" w:history="1">
+            <w:r>
+              <w:rPr>
+                <w:rStyle w:val="Hyperlink"/>
+                <w:noProof/>
+              </w:rPr>
               <w:t>5</w:t>
+            </w:r>
+            <w:r>
+              <w:rPr>
+                <w:rFonts w:eastAsiaTheme="minorEastAsia"/>
+                <w:noProof/>
+                <w:lang w:eastAsia="en-GB"/>
+              </w:rPr>
+              <w:tab/>
+            </w:r>
+            <w:r>
+              <w:rPr>
+                <w:rStyle w:val="Hyperlink"/>
+                <w:noProof/>
+              </w:rPr>
+              <w:t>The Platform/Implementation</w:t>
+            </w:r>
+            <w:r>
+              <w:rPr>
+                <w:noProof/>
+                <w:webHidden/>
+              </w:rPr>
+              <w:tab/>
+            </w:r>
+            <w:r>
+              <w:rPr>
+                <w:noProof/>
+                <w:webHidden/>
+              </w:rPr>
+              <w:fldChar w:fldCharType="begin"/>
+            </w:r>
+            <w:r>
+              <w:rPr>
+                <w:noProof/>
+                <w:webHidden/>
+              </w:rPr>
+              <w:instrText xml:space="preserve"> PAGEREF _Toc247016373 \h </w:instrText>
+            </w:r>
+            <w:r>
+              <w:rPr>
+                <w:noProof/>
+                <w:webHidden/>
+              </w:rPr>
+            </w:r>
+            <w:r>
+              <w:rPr>
+                <w:noProof/>
+                <w:webHidden/>
+              </w:rPr>
+              <w:fldChar w:fldCharType="separate"/>
+            </w:r>
+            <w:r>
+              <w:rPr>
+                <w:noProof/>
+                <w:webHidden/>
+              </w:rPr>
+              <w:t>10</w:t>
             </w:r>
             <w:r>
               <w:rPr>
@@ -1008,13 +1352,13 @@
               <w:lang w:eastAsia="en-GB"/>
             </w:rPr>
           </w:pPr>
-          <w:hyperlink w:anchor="_Toc247007649" w:history="1">
+          <w:hyperlink w:anchor="_Toc247016374" w:history="1">
             <w:r>
               <w:rPr>
                 <w:rStyle w:val="Hyperlink"/>
                 <w:noProof/>
               </w:rPr>
-              <w:t>3.1</w:t>
+              <w:t>5.1</w:t>
             </w:r>
             <w:r>
               <w:rPr>
@@ -1029,7 +1373,7 @@
                 <w:rStyle w:val="Hyperlink"/>
                 <w:noProof/>
               </w:rPr>
-              <w:t>Functional Requirements</w:t>
+              <w:t>Web-Based</w:t>
             </w:r>
             <w:r>
               <w:rPr>
@@ -1050,7 +1394,7 @@
                 <w:noProof/>
                 <w:webHidden/>
               </w:rPr>
-              <w:instrText xml:space="preserve"> PAGEREF _Toc247007649 \h </w:instrText>
+              <w:instrText xml:space="preserve"> PAGEREF _Toc247016374 \h </w:instrText>
             </w:r>
             <w:r>
               <w:rPr>
@@ -1070,7 +1414,7 @@
                 <w:noProof/>
                 <w:webHidden/>
               </w:rPr>
-              <w:t>5</w:t>
+              <w:t>10</w:t>
             </w:r>
             <w:r>
               <w:rPr>
@@ -1094,13 +1438,13 @@
               <w:lang w:eastAsia="en-GB"/>
             </w:rPr>
           </w:pPr>
-          <w:hyperlink w:anchor="_Toc247007650" w:history="1">
+          <w:hyperlink w:anchor="_Toc247016375" w:history="1">
             <w:r>
               <w:rPr>
                 <w:rStyle w:val="Hyperlink"/>
                 <w:noProof/>
               </w:rPr>
-              <w:t>3.2</w:t>
+              <w:t>5.2</w:t>
             </w:r>
             <w:r>
               <w:rPr>
@@ -1115,7 +1459,7 @@
                 <w:rStyle w:val="Hyperlink"/>
                 <w:noProof/>
               </w:rPr>
-              <w:t>Non-Functional Requirements</w:t>
+              <w:t>Desktop-Based</w:t>
             </w:r>
             <w:r>
               <w:rPr>
@@ -1136,7 +1480,7 @@
                 <w:noProof/>
                 <w:webHidden/>
               </w:rPr>
-              <w:instrText xml:space="preserve"> PAGEREF _Toc247007650 \h </w:instrText>
+              <w:instrText xml:space="preserve"> PAGEREF _Toc247016375 \h </w:instrText>
             </w:r>
             <w:r>
               <w:rPr>
@@ -1156,7 +1500,7 @@
                 <w:noProof/>
                 <w:webHidden/>
               </w:rPr>
-              <w:t>6</w:t>
+              <w:t>10</w:t>
             </w:r>
             <w:r>
               <w:rPr>
@@ -1180,13 +1524,13 @@
               <w:lang w:eastAsia="en-GB"/>
             </w:rPr>
           </w:pPr>
-          <w:hyperlink w:anchor="_Toc247007651" w:history="1">
+          <w:hyperlink w:anchor="_Toc247016376" w:history="1">
             <w:r>
               <w:rPr>
                 <w:rStyle w:val="Hyperlink"/>
                 <w:noProof/>
               </w:rPr>
-              <w:t>4</w:t>
+              <w:t>6</w:t>
             </w:r>
             <w:r>
               <w:rPr>
@@ -1201,7 +1545,7 @@
                 <w:rStyle w:val="Hyperlink"/>
                 <w:noProof/>
               </w:rPr>
-              <w:t>Initial Design &amp; UI</w:t>
+              <w:t>Initial Implementation/Prototyping</w:t>
             </w:r>
             <w:r>
               <w:rPr>
@@ -1222,7 +1566,7 @@
                 <w:noProof/>
                 <w:webHidden/>
               </w:rPr>
-              <w:instrText xml:space="preserve"> PAGEREF _Toc247007651 \h </w:instrText>
+              <w:instrText xml:space="preserve"> PAGEREF _Toc247016376 \h </w:instrText>
             </w:r>
             <w:r>
               <w:rPr>
@@ -1242,7 +1586,93 @@
                 <w:noProof/>
                 <w:webHidden/>
               </w:rPr>
-              <w:t>7</w:t>
+              <w:t>11</w:t>
+            </w:r>
+            <w:r>
+              <w:rPr>
+                <w:noProof/>
+                <w:webHidden/>
+              </w:rPr>
+              <w:fldChar w:fldCharType="end"/>
+            </w:r>
+          </w:hyperlink>
+        </w:p>
+        <w:p>
+          <w:pPr>
+            <w:pStyle w:val="TOC2"/>
+            <w:tabs>
+              <w:tab w:val="left" w:pos="880"/>
+              <w:tab w:val="right" w:leader="dot" w:pos="9350"/>
+            </w:tabs>
+            <w:rPr>
+              <w:rFonts w:eastAsiaTheme="minorEastAsia"/>
+              <w:noProof/>
+              <w:lang w:eastAsia="en-GB"/>
+            </w:rPr>
+          </w:pPr>
+          <w:hyperlink w:anchor="_Toc247016377" w:history="1">
+            <w:r>
+              <w:rPr>
+                <w:rStyle w:val="Hyperlink"/>
+                <w:noProof/>
+              </w:rPr>
+              <w:t>6.1</w:t>
+            </w:r>
+            <w:r>
+              <w:rPr>
+                <w:rFonts w:eastAsiaTheme="minorEastAsia"/>
+                <w:noProof/>
+                <w:lang w:eastAsia="en-GB"/>
+              </w:rPr>
+              <w:tab/>
+            </w:r>
+            <w:r>
+              <w:rPr>
+                <w:rStyle w:val="Hyperlink"/>
+                <w:noProof/>
+              </w:rPr>
+              <w:t>Prototype Specification</w:t>
+            </w:r>
+            <w:r>
+              <w:rPr>
+                <w:noProof/>
+                <w:webHidden/>
+              </w:rPr>
+              <w:tab/>
+            </w:r>
+            <w:r>
+              <w:rPr>
+                <w:noProof/>
+                <w:webHidden/>
+              </w:rPr>
+              <w:fldChar w:fldCharType="begin"/>
+            </w:r>
+            <w:r>
+              <w:rPr>
+                <w:noProof/>
+                <w:webHidden/>
+              </w:rPr>
+              <w:instrText xml:space="preserve"> PAGEREF _Toc247016377 \h </w:instrText>
+            </w:r>
+            <w:r>
+              <w:rPr>
+                <w:noProof/>
+                <w:webHidden/>
+              </w:rPr>
+            </w:r>
+            <w:r>
+              <w:rPr>
+                <w:noProof/>
+                <w:webHidden/>
+              </w:rPr>
+              <w:fldChar w:fldCharType="separate"/>
+            </w:r>
+            <w:r>
+              <w:rPr>
+                <w:noProof/>
+                <w:webHidden/>
+              </w:rPr>
+              <w:t>11</w:t>
             </w:r>
             <w:r>
               <w:rPr>
@@ -1266,13 +1696,13 @@
               <w:lang w:eastAsia="en-GB"/>
             </w:rPr>
           </w:pPr>
-          <w:hyperlink w:anchor="_Toc247007652" w:history="1">
+          <w:hyperlink w:anchor="_Toc247016378" w:history="1">
             <w:r>
               <w:rPr>
                 <w:rStyle w:val="Hyperlink"/>
                 <w:noProof/>
               </w:rPr>
-              <w:t>5</w:t>
+              <w:t>7</w:t>
             </w:r>
             <w:r>
               <w:rPr>
@@ -1287,7 +1717,7 @@
                 <w:rStyle w:val="Hyperlink"/>
                 <w:noProof/>
               </w:rPr>
-              <w:t>The Platform/Implementation</w:t>
+              <w:t>Problems Encountered</w:t>
             </w:r>
             <w:r>
               <w:rPr>
@@ -1308,7 +1738,7 @@
                 <w:noProof/>
                 <w:webHidden/>
               </w:rPr>
-              <w:instrText xml:space="preserve"> PAGEREF _Toc247007652 \h </w:instrText>
+              <w:instrText xml:space="preserve"> PAGEREF _Toc247016378 \h </w:instrText>
             </w:r>
             <w:r>
               <w:rPr>
@@ -1328,179 +1758,7 @@
                 <w:noProof/>
                 <w:webHidden/>
               </w:rPr>
-              <w:t>8</w:t>
-            </w:r>
-            <w:r>
-              <w:rPr>
-                <w:noProof/>
-                <w:webHidden/>
-              </w:rPr>
-              <w:fldChar w:fldCharType="end"/>
-            </w:r>
-          </w:hyperlink>
-        </w:p>
-        <w:p>
-          <w:pPr>
-            <w:pStyle w:val="TOC2"/>
-            <w:tabs>
-              <w:tab w:val="left" w:pos="880"/>
-              <w:tab w:val="right" w:leader="dot" w:pos="9350"/>
-            </w:tabs>
-            <w:rPr>
-              <w:rFonts w:eastAsiaTheme="minorEastAsia"/>
-              <w:noProof/>
-              <w:lang w:eastAsia="en-GB"/>
-            </w:rPr>
-          </w:pPr>
-          <w:hyperlink w:anchor="_Toc247007653" w:history="1">
-            <w:r>
-              <w:rPr>
-                <w:rStyle w:val="Hyperlink"/>
-                <w:noProof/>
-              </w:rPr>
-              <w:t>5.1</w:t>
-            </w:r>
-            <w:r>
-              <w:rPr>
-                <w:rFonts w:eastAsiaTheme="minorEastAsia"/>
-                <w:noProof/>
-                <w:lang w:eastAsia="en-GB"/>
-              </w:rPr>
-              <w:tab/>
-            </w:r>
-            <w:r>
-              <w:rPr>
-                <w:rStyle w:val="Hyperlink"/>
-                <w:noProof/>
-              </w:rPr>
-              <w:t>Web-Based</w:t>
-            </w:r>
-            <w:r>
-              <w:rPr>
-                <w:noProof/>
-                <w:webHidden/>
-              </w:rPr>
-              <w:tab/>
-            </w:r>
-            <w:r>
-              <w:rPr>
-                <w:noProof/>
-                <w:webHidden/>
-              </w:rPr>
-              <w:fldChar w:fldCharType="begin"/>
-            </w:r>
-            <w:r>
-              <w:rPr>
-                <w:noProof/>
-                <w:webHidden/>
-              </w:rPr>
-              <w:instrText xml:space="preserve"> PAGEREF _Toc247007653 \h </w:instrText>
-            </w:r>
-            <w:r>
-              <w:rPr>
-                <w:noProof/>
-                <w:webHidden/>
-              </w:rPr>
-            </w:r>
-            <w:r>
-              <w:rPr>
-                <w:noProof/>
-                <w:webHidden/>
-              </w:rPr>
-              <w:fldChar w:fldCharType="separate"/>
-            </w:r>
-            <w:r>
-              <w:rPr>
-                <w:noProof/>
-                <w:webHidden/>
-              </w:rPr>
-              <w:t>8</w:t>
-            </w:r>
-            <w:r>
-              <w:rPr>
-                <w:noProof/>
-                <w:webHidden/>
-              </w:rPr>
-              <w:fldChar w:fldCharType="end"/>
-            </w:r>
-          </w:hyperlink>
-        </w:p>
-        <w:p>
-          <w:pPr>
-            <w:pStyle w:val="TOC2"/>
-            <w:tabs>
-              <w:tab w:val="left" w:pos="880"/>
-              <w:tab w:val="right" w:leader="dot" w:pos="9350"/>
-            </w:tabs>
-            <w:rPr>
-              <w:rFonts w:eastAsiaTheme="minorEastAsia"/>
-              <w:noProof/>
-              <w:lang w:eastAsia="en-GB"/>
-            </w:rPr>
-          </w:pPr>
-          <w:hyperlink w:anchor="_Toc247007654" w:history="1">
-            <w:r>
-              <w:rPr>
-                <w:rStyle w:val="Hyperlink"/>
-                <w:noProof/>
-              </w:rPr>
-              <w:t>5.2</w:t>
-            </w:r>
-            <w:r>
-              <w:rPr>
-                <w:rFonts w:eastAsiaTheme="minorEastAsia"/>
-                <w:noProof/>
-                <w:lang w:eastAsia="en-GB"/>
-              </w:rPr>
-              <w:tab/>
-            </w:r>
-            <w:r>
-              <w:rPr>
-                <w:rStyle w:val="Hyperlink"/>
-                <w:noProof/>
-              </w:rPr>
-              <w:t>Desktop-Based</w:t>
-            </w:r>
-            <w:r>
-              <w:rPr>
-                <w:noProof/>
-                <w:webHidden/>
-              </w:rPr>
-              <w:tab/>
-            </w:r>
-            <w:r>
-              <w:rPr>
-                <w:noProof/>
-                <w:webHidden/>
-              </w:rPr>
-              <w:fldChar w:fldCharType="begin"/>
-            </w:r>
-            <w:r>
-              <w:rPr>
-                <w:noProof/>
-                <w:webHidden/>
-              </w:rPr>
-              <w:instrText xml:space="preserve"> PAGEREF _Toc247007654 \h </w:instrText>
-            </w:r>
-            <w:r>
-              <w:rPr>
-                <w:noProof/>
-                <w:webHidden/>
-              </w:rPr>
-            </w:r>
-            <w:r>
-              <w:rPr>
-                <w:noProof/>
-                <w:webHidden/>
-              </w:rPr>
-              <w:fldChar w:fldCharType="separate"/>
-            </w:r>
-            <w:r>
-              <w:rPr>
-                <w:noProof/>
-                <w:webHidden/>
-              </w:rPr>
-              <w:t>8</w:t>
+              <w:t>11</w:t>
             </w:r>
             <w:r>
               <w:rPr>
@@ -1524,13 +1782,13 @@
               <w:lang w:eastAsia="en-GB"/>
             </w:rPr>
           </w:pPr>
-          <w:hyperlink w:anchor="_Toc247007655" w:history="1">
+          <w:hyperlink w:anchor="_Toc247016379" w:history="1">
             <w:r>
               <w:rPr>
                 <w:rStyle w:val="Hyperlink"/>
                 <w:noProof/>
               </w:rPr>
-              <w:t>6</w:t>
+              <w:t>8</w:t>
             </w:r>
             <w:r>
               <w:rPr>
@@ -1545,7 +1803,7 @@
                 <w:rStyle w:val="Hyperlink"/>
                 <w:noProof/>
               </w:rPr>
-              <w:t>Initial Implementation/Prototyping</w:t>
+              <w:t>Time Plan</w:t>
             </w:r>
             <w:r>
               <w:rPr>
@@ -1566,7 +1824,7 @@
                 <w:noProof/>
                 <w:webHidden/>
               </w:rPr>
-              <w:instrText xml:space="preserve"> PAGEREF _Toc247007655 \h </w:instrText>
+              <w:instrText xml:space="preserve"> PAGEREF _Toc247016379 \h </w:instrText>
             </w:r>
             <w:r>
               <w:rPr>
@@ -1586,265 +1844,7 @@
                 <w:noProof/>
                 <w:webHidden/>
               </w:rPr>
-              <w:t>9</w:t>
-            </w:r>
-            <w:r>
-              <w:rPr>
-                <w:noProof/>
-                <w:webHidden/>
-              </w:rPr>
-              <w:fldChar w:fldCharType="end"/>
-            </w:r>
-          </w:hyperlink>
-        </w:p>
-        <w:p>
-          <w:pPr>
-            <w:pStyle w:val="TOC2"/>
-            <w:tabs>
-              <w:tab w:val="left" w:pos="880"/>
-              <w:tab w:val="right" w:leader="dot" w:pos="9350"/>
-            </w:tabs>
-            <w:rPr>
-              <w:rFonts w:eastAsiaTheme="minorEastAsia"/>
-              <w:noProof/>
-              <w:lang w:eastAsia="en-GB"/>
-            </w:rPr>
-          </w:pPr>
-          <w:hyperlink w:anchor="_Toc247007656" w:history="1">
-            <w:r>
-              <w:rPr>
-                <w:rStyle w:val="Hyperlink"/>
-                <w:noProof/>
-              </w:rPr>
-              <w:t>6.1</w:t>
-            </w:r>
-            <w:r>
-              <w:rPr>
-                <w:rFonts w:eastAsiaTheme="minorEastAsia"/>
-                <w:noProof/>
-                <w:lang w:eastAsia="en-GB"/>
-              </w:rPr>
-              <w:tab/>
-            </w:r>
-            <w:r>
-              <w:rPr>
-                <w:rStyle w:val="Hyperlink"/>
-                <w:noProof/>
-              </w:rPr>
-              <w:t>Prototype Specification</w:t>
-            </w:r>
-            <w:r>
-              <w:rPr>
-                <w:noProof/>
-                <w:webHidden/>
-              </w:rPr>
-              <w:tab/>
-            </w:r>
-            <w:r>
-              <w:rPr>
-                <w:noProof/>
-                <w:webHidden/>
-              </w:rPr>
-              <w:fldChar w:fldCharType="begin"/>
-            </w:r>
-            <w:r>
-              <w:rPr>
-                <w:noProof/>
-                <w:webHidden/>
-              </w:rPr>
-              <w:instrText xml:space="preserve"> PAGEREF _Toc247007656 \h </w:instrText>
-            </w:r>
-            <w:r>
-              <w:rPr>
-                <w:noProof/>
-                <w:webHidden/>
-              </w:rPr>
-            </w:r>
-            <w:r>
-              <w:rPr>
-                <w:noProof/>
-                <w:webHidden/>
-              </w:rPr>
-              <w:fldChar w:fldCharType="separate"/>
-            </w:r>
-            <w:r>
-              <w:rPr>
-                <w:noProof/>
-                <w:webHidden/>
-              </w:rPr>
-              <w:t>9</w:t>
-            </w:r>
-            <w:r>
-              <w:rPr>
-                <w:noProof/>
-                <w:webHidden/>
-              </w:rPr>
-              <w:fldChar w:fldCharType="end"/>
-            </w:r>
-          </w:hyperlink>
-        </w:p>
-        <w:p>
-          <w:pPr>
-            <w:pStyle w:val="TOC1"/>
-            <w:tabs>
-              <w:tab w:val="left" w:pos="440"/>
-              <w:tab w:val="right" w:leader="dot" w:pos="9350"/>
-            </w:tabs>
-            <w:rPr>
-              <w:rFonts w:eastAsiaTheme="minorEastAsia"/>
-              <w:noProof/>
-              <w:lang w:eastAsia="en-GB"/>
-            </w:rPr>
-          </w:pPr>
-          <w:hyperlink w:anchor="_Toc247007657" w:history="1">
-            <w:r>
-              <w:rPr>
-                <w:rStyle w:val="Hyperlink"/>
-                <w:noProof/>
-              </w:rPr>
-              <w:t>7</w:t>
-            </w:r>
-            <w:r>
-              <w:rPr>
-                <w:rFonts w:eastAsiaTheme="minorEastAsia"/>
-                <w:noProof/>
-                <w:lang w:eastAsia="en-GB"/>
-              </w:rPr>
-              <w:tab/>
-            </w:r>
-            <w:r>
-              <w:rPr>
-                <w:rStyle w:val="Hyperlink"/>
-                <w:noProof/>
-              </w:rPr>
-              <w:t>Problems Encountered</w:t>
-            </w:r>
-            <w:r>
-              <w:rPr>
-                <w:noProof/>
-                <w:webHidden/>
-              </w:rPr>
-              <w:tab/>
-            </w:r>
-            <w:r>
-              <w:rPr>
-                <w:noProof/>
-                <w:webHidden/>
-              </w:rPr>
-              <w:fldChar w:fldCharType="begin"/>
-            </w:r>
-            <w:r>
-              <w:rPr>
-                <w:noProof/>
-                <w:webHidden/>
-              </w:rPr>
-              <w:instrText xml:space="preserve"> PAGEREF _Toc247007657 \h </w:instrText>
-            </w:r>
-            <w:r>
-              <w:rPr>
-                <w:noProof/>
-                <w:webHidden/>
-              </w:rPr>
-            </w:r>
-            <w:r>
-              <w:rPr>
-                <w:noProof/>
-                <w:webHidden/>
-              </w:rPr>
-              <w:fldChar w:fldCharType="separate"/>
-            </w:r>
-            <w:r>
-              <w:rPr>
-                <w:noProof/>
-                <w:webHidden/>
-              </w:rPr>
-              <w:t>9</w:t>
-            </w:r>
-            <w:r>
-              <w:rPr>
-                <w:noProof/>
-                <w:webHidden/>
-              </w:rPr>
-              <w:fldChar w:fldCharType="end"/>
-            </w:r>
-          </w:hyperlink>
-        </w:p>
-        <w:p>
-          <w:pPr>
-            <w:pStyle w:val="TOC1"/>
-            <w:tabs>
-              <w:tab w:val="left" w:pos="440"/>
-              <w:tab w:val="right" w:leader="dot" w:pos="9350"/>
-            </w:tabs>
-            <w:rPr>
-              <w:rFonts w:eastAsiaTheme="minorEastAsia"/>
-              <w:noProof/>
-              <w:lang w:eastAsia="en-GB"/>
-            </w:rPr>
-          </w:pPr>
-          <w:hyperlink w:anchor="_Toc247007658" w:history="1">
-            <w:r>
-              <w:rPr>
-                <w:rStyle w:val="Hyperlink"/>
-                <w:noProof/>
-              </w:rPr>
-              <w:t>8</w:t>
-            </w:r>
-            <w:r>
-              <w:rPr>
-                <w:rFonts w:eastAsiaTheme="minorEastAsia"/>
-                <w:noProof/>
-                <w:lang w:eastAsia="en-GB"/>
-              </w:rPr>
-              <w:tab/>
-            </w:r>
-            <w:r>
-              <w:rPr>
-                <w:rStyle w:val="Hyperlink"/>
-                <w:noProof/>
-              </w:rPr>
-              <w:t>Time Plan</w:t>
-            </w:r>
-            <w:r>
-              <w:rPr>
-                <w:noProof/>
-                <w:webHidden/>
-              </w:rPr>
-              <w:tab/>
-            </w:r>
-            <w:r>
-              <w:rPr>
-                <w:noProof/>
-                <w:webHidden/>
-              </w:rPr>
-              <w:fldChar w:fldCharType="begin"/>
-            </w:r>
-            <w:r>
-              <w:rPr>
-                <w:noProof/>
-                <w:webHidden/>
-              </w:rPr>
-              <w:instrText xml:space="preserve"> PAGEREF _Toc247007658 \h </w:instrText>
-            </w:r>
-            <w:r>
-              <w:rPr>
-                <w:noProof/>
-                <w:webHidden/>
-              </w:rPr>
-            </w:r>
-            <w:r>
-              <w:rPr>
-                <w:noProof/>
-                <w:webHidden/>
-              </w:rPr>
-              <w:fldChar w:fldCharType="separate"/>
-            </w:r>
-            <w:r>
-              <w:rPr>
-                <w:noProof/>
-                <w:webHidden/>
-              </w:rPr>
-              <w:t>9</w:t>
+              <w:t>11</w:t>
             </w:r>
             <w:r>
               <w:rPr>
@@ -1890,7 +1890,7 @@
       <w:pPr>
         <w:pStyle w:val="Heading1"/>
       </w:pPr>
-      <w:bookmarkStart w:id="1" w:name="_Toc247007642"/>
+      <w:bookmarkStart w:id="1" w:name="_Toc247016363"/>
       <w:r>
         <w:t>The Problem</w:t>
       </w:r>
@@ -1926,7 +1926,6 @@
           <w:szCs w:val="28"/>
         </w:rPr>
       </w:pPr>
-      <w:bookmarkStart w:id="2" w:name="_Toc247007643"/>
       <w:r>
         <w:br w:type="page"/>
       </w:r>
@@ -1935,6 +1934,7 @@
       <w:pPr>
         <w:pStyle w:val="Heading1"/>
       </w:pPr>
+      <w:bookmarkStart w:id="2" w:name="_Toc247016364"/>
       <w:r>
         <w:lastRenderedPageBreak/>
         <w:t xml:space="preserve">Background Information &amp; </w:t>
@@ -1948,7 +1948,8 @@
       <w:pPr>
         <w:pStyle w:val="Heading2"/>
       </w:pPr>
-      <w:bookmarkStart w:id="3" w:name="_Toc247007644"/>
+      <w:bookmarkStart w:id="3" w:name="_Toc247016365"/>
+      <w:commentRangeStart w:id="4"/>
       <w:r>
         <w:t>Survey</w:t>
       </w:r>
@@ -1961,6 +1962,17 @@
       <w:r>
         <w:t xml:space="preserve"> Systems</w:t>
       </w:r>
+      <w:commentRangeEnd w:id="4"/>
+      <w:r>
+        <w:rPr>
+          <w:rStyle w:val="CommentReference"/>
+          <w:rFonts w:asciiTheme="minorHAnsi" w:eastAsiaTheme="minorHAnsi" w:hAnsiTheme="minorHAnsi" w:cstheme="minorBidi"/>
+          <w:b w:val="0"/>
+          <w:bCs w:val="0"/>
+          <w:color w:val="auto"/>
+        </w:rPr>
+        <w:commentReference w:id="4"/>
+      </w:r>
       <w:bookmarkEnd w:id="3"/>
     </w:p>
     <w:p>
@@ -1975,18 +1987,30 @@
       <w:pPr>
         <w:pStyle w:val="Heading2"/>
       </w:pPr>
-      <w:bookmarkStart w:id="4" w:name="_Toc247007645"/>
+      <w:bookmarkStart w:id="5" w:name="_Toc247016366"/>
+      <w:commentRangeStart w:id="6"/>
       <w:r>
         <w:t>Market Research</w:t>
       </w:r>
-      <w:bookmarkEnd w:id="4"/>
+      <w:commentRangeEnd w:id="6"/>
+      <w:r>
+        <w:rPr>
+          <w:rStyle w:val="CommentReference"/>
+          <w:rFonts w:asciiTheme="minorHAnsi" w:eastAsiaTheme="minorHAnsi" w:hAnsiTheme="minorHAnsi" w:cstheme="minorBidi"/>
+          <w:b w:val="0"/>
+          <w:bCs w:val="0"/>
+          <w:color w:val="auto"/>
+        </w:rPr>
+        <w:commentReference w:id="6"/>
+      </w:r>
+      <w:bookmarkEnd w:id="5"/>
     </w:p>
     <w:p/>
     <w:p>
       <w:pPr>
         <w:pStyle w:val="Heading2"/>
       </w:pPr>
-      <w:bookmarkStart w:id="5" w:name="_Toc247007646"/>
+      <w:bookmarkStart w:id="7" w:name="_Toc247016367"/>
       <w:r>
         <w:t>Technical Research</w:t>
       </w:r>
@@ -1999,13 +2023,13 @@
       <w:r>
         <w:t xml:space="preserve"> Tools</w:t>
       </w:r>
-      <w:bookmarkEnd w:id="5"/>
+      <w:bookmarkEnd w:id="7"/>
     </w:p>
     <w:p>
       <w:pPr>
         <w:jc w:val="both"/>
       </w:pPr>
-      <w:commentRangeStart w:id="6"/>
+      <w:commentRangeStart w:id="8"/>
       <w:r>
         <w:t xml:space="preserve">We carried out some initial research into the suitability of different platforms </w:t>
       </w:r>
@@ -2027,41 +2051,44 @@
       <w:r>
         <w:t>).</w:t>
       </w:r>
-      <w:commentRangeEnd w:id="6"/>
+      <w:commentRangeEnd w:id="8"/>
       <w:r>
         <w:rPr>
           <w:rStyle w:val="CommentReference"/>
         </w:rPr>
-        <w:commentReference w:id="6"/>
-      </w:r>
+        <w:commentReference w:id="8"/>
+      </w:r>
+    </w:p>
+    <w:p>
+      <w:pPr>
+        <w:pStyle w:val="Heading3"/>
+      </w:pPr>
+      <w:bookmarkStart w:id="9" w:name="_Toc247016368"/>
+      <w:r>
+        <w:t>Version Control</w:t>
+      </w:r>
+      <w:bookmarkEnd w:id="9"/>
     </w:p>
     <w:p>
       <w:pPr>
         <w:jc w:val="both"/>
       </w:pPr>
-    </w:p>
-    <w:p>
-      <w:pPr>
-        <w:pStyle w:val="Heading2"/>
-      </w:pPr>
-      <w:bookmarkStart w:id="7" w:name="_Toc247007647"/>
-      <w:r>
-        <w:t>Version Control</w:t>
-      </w:r>
-      <w:bookmarkEnd w:id="7"/>
+      <w:r>
+        <w:t xml:space="preserve">We felt that version/source control would be essential to the smooth operation of our group project. We needed a fast and simple way to share code and documentation – whilst not treading on each other’s feet </w:t>
+      </w:r>
+      <w:r>
+        <w:t>whilst</w:t>
+      </w:r>
+      <w:r>
+        <w:t xml:space="preserve"> working on different parts of the project.</w:t>
+      </w:r>
     </w:p>
     <w:p>
       <w:pPr>
         <w:jc w:val="both"/>
       </w:pPr>
       <w:r>
-        <w:t xml:space="preserve">We felt that version/source control would be essential to the smooth operation of our group project. We needed a fast and simple way to share code and documentation – whilst not treading on each other’s feet </w:t>
-      </w:r>
-      <w:r>
-        <w:t>whilst</w:t>
-      </w:r>
-      <w:r>
-        <w:t xml:space="preserve"> working on different parts of the project.</w:t>
+        <w:t>Using a Source Code Management system allows multiple group members to work on the same file or document at once. When editing binary files, however, (such as Microsoft Office documents), the SCM is not able to “diff” the file - that is, to see the differences between the two. This means that it is left to the user to either overwrite the old file completely, or throw away all their changes when a collision occurs.</w:t>
       </w:r>
     </w:p>
     <w:p>
@@ -2069,7 +2096,7 @@
         <w:jc w:val="both"/>
       </w:pPr>
       <w:r>
-        <w:t>Using a Source Code Management system allows multiple group members to work on the same file or document at once. When editing binary files, however, (such as Microsoft Office documents), the SCM is not able to “diff” the file - that is, to see the differences between the two. This means that it is left to the user to either overwrite the old file completely, or throw away all their changes when a collision occurs.</w:t>
+        <w:t>This shouldn’t be a problem for our group, however, as a single group member is responsible for collating all sections of, and submitting, the documents required in our deliverables. That is, one group member will be actually committing the documents to the repository - though other group members may work on them in a separate fashion.</w:t>
       </w:r>
     </w:p>
     <w:p>
@@ -2077,23 +2104,20 @@
         <w:jc w:val="both"/>
       </w:pPr>
       <w:r>
-        <w:t>This shouldn’t be a problem for our group, however, as a single group member is responsible for collating all sections of, and submitting, the documents required in our deliverables. That is, one group member will be actually committing the documents to the repository - though other group members may work on them in a separate fashion.</w:t>
+        <w:t xml:space="preserve">To this end, we </w:t>
+      </w:r>
+      <w:r>
+        <w:t>conducted some research into Version Control Systems. The results of this research are included below.</w:t>
       </w:r>
     </w:p>
     <w:p>
       <w:pPr>
         <w:jc w:val="both"/>
       </w:pPr>
-      <w:r>
-        <w:t xml:space="preserve">To this end, we </w:t>
-      </w:r>
-      <w:r>
-        <w:t>conducted some research into Version Control Systems. The results of this research are included below.</w:t>
-      </w:r>
-    </w:p>
-    <w:p>
-      <w:pPr>
-        <w:pStyle w:val="Heading3"/>
+    </w:p>
+    <w:p>
+      <w:pPr>
+        <w:pStyle w:val="Heading4"/>
       </w:pPr>
       <w:r>
         <w:lastRenderedPageBreak/>
@@ -2245,7 +2269,7 @@
     </w:p>
     <w:p>
       <w:pPr>
-        <w:pStyle w:val="Heading3"/>
+        <w:pStyle w:val="Heading4"/>
       </w:pPr>
       <w:r>
         <w:lastRenderedPageBreak/>
@@ -2284,6 +2308,9 @@
       </w:r>
       <w:r>
         <w:t>.</w:t>
+      </w:r>
+      <w:r>
+        <w:t xml:space="preserve"> The diagram below shows a representation of this graph.</w:t>
       </w:r>
     </w:p>
     <w:p>
@@ -2371,6 +2398,114 @@
       <w:pPr>
         <w:jc w:val="both"/>
       </w:pPr>
+      <w:r>
+        <w:t>The diagram above shows the following situation;</w:t>
+      </w:r>
+      <w:r>
+        <w:t xml:space="preserve"> </w:t>
+      </w:r>
+      <w:r>
+        <w:t>t</w:t>
+      </w:r>
+      <w:r>
+        <w:t xml:space="preserve">he repository is copied from state </w:t>
+      </w:r>
+      <w:r>
+        <w:rPr>
+          <w:b/>
+        </w:rPr>
+        <w:t>C1</w:t>
+      </w:r>
+      <w:r>
+        <w:t xml:space="preserve"> into state </w:t>
+      </w:r>
+      <w:r>
+        <w:rPr>
+          <w:b/>
+        </w:rPr>
+        <w:t>C2</w:t>
+      </w:r>
+      <w:r>
+        <w:t xml:space="preserve"> and </w:t>
+      </w:r>
+      <w:r>
+        <w:rPr>
+          <w:b/>
+        </w:rPr>
+        <w:t>C2’</w:t>
+      </w:r>
+      <w:r>
+        <w:rPr>
+          <w:b/>
+        </w:rPr>
+        <w:t>,</w:t>
+      </w:r>
+      <w:r>
+        <w:t xml:space="preserve"> by two separate users. These users then make their changes, and commit to their local copes - which results in states </w:t>
+      </w:r>
+      <w:r>
+        <w:rPr>
+          <w:b/>
+        </w:rPr>
+        <w:t>C3</w:t>
+      </w:r>
+      <w:r>
+        <w:t xml:space="preserve"> and </w:t>
+      </w:r>
+      <w:r>
+        <w:rPr>
+          <w:b/>
+        </w:rPr>
+        <w:t>C3’</w:t>
+      </w:r>
+      <w:r>
+        <w:t xml:space="preserve"> respectively. These two states can then be </w:t>
+      </w:r>
+      <w:r>
+        <w:rPr>
+          <w:b/>
+        </w:rPr>
+        <w:t>merged</w:t>
+      </w:r>
+      <w:r>
+        <w:t>, resulting in a hybrid of the two previous states.</w:t>
+      </w:r>
+    </w:p>
+    <w:p>
+      <w:pPr>
+        <w:jc w:val="both"/>
+      </w:pPr>
+      <w:r>
+        <w:t xml:space="preserve">The non-linear nature </w:t>
+      </w:r>
+      <w:r>
+        <w:t xml:space="preserve">of a Mercurial repository means that there are no revision numbers as in Subversion. Instead, each revision is identified by an </w:t>
+      </w:r>
+      <w:r>
+        <w:rPr>
+          <w:b/>
+        </w:rPr>
+        <w:t>SHA-1 Hash</w:t>
+      </w:r>
+      <w:r>
+        <w:t xml:space="preserve"> of the contents in that revision.</w:t>
+      </w:r>
+      <w:r>
+        <w:t xml:space="preserve"> This means that two revision identifiers cannot be compared to see which is newer. The hashes in a Mercurial repository look like this:</w:t>
+      </w:r>
+    </w:p>
+    <w:p>
+      <w:pPr>
+        <w:pStyle w:val="Code"/>
+      </w:pPr>
+      <w:r>
+        <w:t>1:1ef7872431f9c64908c732f0bcd4db5700b4cb70</w:t>
+      </w:r>
+    </w:p>
+    <w:p>
+      <w:pPr>
+        <w:jc w:val="both"/>
+      </w:pPr>
     </w:p>
     <w:p>
       <w:pPr>
@@ -2391,23 +2526,43 @@
     </w:p>
     <w:p>
       <w:pPr>
+        <w:rPr>
+          <w:rFonts w:asciiTheme="majorHAnsi" w:eastAsiaTheme="majorEastAsia" w:hAnsiTheme="majorHAnsi" w:cstheme="majorBidi"/>
+          <w:b/>
+          <w:bCs/>
+          <w:color w:val="4F81BD" w:themeColor="accent1"/>
+        </w:rPr>
+      </w:pPr>
+      <w:r>
+        <w:br w:type="page"/>
+      </w:r>
+    </w:p>
+    <w:p>
+      <w:pPr>
+        <w:pStyle w:val="Heading3"/>
+      </w:pPr>
+      <w:r>
+        <w:t>Project Hosting</w:t>
+      </w:r>
+    </w:p>
+    <w:p>
+      <w:pPr>
         <w:jc w:val="both"/>
       </w:pPr>
+      <w:r>
+        <w:t xml:space="preserve">Alongside SVN, we have also implemented Google Code into our plan for file sharing.  In short, Google code offers users access to various developer tools and products.  Google also has Project Hosting, which has enabled us to create a directory for our group project to store all documentation and code that is created.  As this doesn’t allow for updates to be shared instantly with each member while </w:t>
+      </w:r>
+      <w:r>
+        <w:lastRenderedPageBreak/>
+        <w:t>working, it will only be used to share documentation upon completion, whereas SVN can be used for all ‘in-between’ updates.</w:t>
+      </w:r>
     </w:p>
     <w:p>
       <w:pPr>
         <w:jc w:val="both"/>
       </w:pPr>
       <w:r>
-        <w:t xml:space="preserve">Alongside SVN, we have also implemented Google Code into our plan for file sharing.  In short, Google </w:t>
-      </w:r>
-      <w:proofErr w:type="gramStart"/>
-      <w:r>
-        <w:t>code</w:t>
-      </w:r>
-      <w:proofErr w:type="gramEnd"/>
-      <w:r>
-        <w:t xml:space="preserve"> offers users access to various developer tools and products.  Google also has Project Hosting, which has enabled us to create a directory for our group project to store all documentation and code that is created.  As this doesn’t allow for updates to be shared instantly with each member while working, it will only be used to share documentation upon completion, whereas SVN can be used for all ‘in-between’ updates.</w:t>
+        <w:t>On Google Code, we currently have a directory specifically for sharing files with the other group members, a ‘Wiki’ for typing and sharing documents such as the meeting minutes with each other, which comes with a date sub-heading allowing us to differentiate between the different meeting minutes, and the additions/changes made to them since.</w:t>
       </w:r>
     </w:p>
     <w:p>
@@ -2415,37 +2570,43 @@
         <w:jc w:val="both"/>
       </w:pPr>
       <w:r>
-        <w:t>On Google Code, we currently have a directory specifically for sharing files with the other group members, a ‘Wiki’ for typing and sharing documents such as the meeting minutes with each other, which comes with a date sub-heading allowing us to differentiate between the different meeting minutes, and the additions/changes made to them since.</w:t>
-      </w:r>
-    </w:p>
-    <w:p>
-      <w:pPr>
-        <w:jc w:val="both"/>
-      </w:pPr>
-      <w:r>
         <w:t>Something else that is important for our project is possibly utilizing Google App Engine, which Google uses for hosting web applications created by its users.  As we have decided upon creating our project as a web application, rather than desktop-based, this is an important feature provided by Google for us.</w:t>
       </w:r>
     </w:p>
     <w:p>
       <w:pPr>
+        <w:rPr>
+          <w:rFonts w:asciiTheme="majorHAnsi" w:eastAsiaTheme="majorEastAsia" w:hAnsiTheme="majorHAnsi" w:cstheme="majorBidi"/>
+          <w:b/>
+          <w:bCs/>
+          <w:color w:val="365F91" w:themeColor="accent1" w:themeShade="BF"/>
+          <w:sz w:val="28"/>
+          <w:szCs w:val="28"/>
+        </w:rPr>
+      </w:pPr>
+      <w:bookmarkStart w:id="10" w:name="_Toc247016369"/>
+      <w:r>
+        <w:br w:type="page"/>
+      </w:r>
+    </w:p>
+    <w:p>
+      <w:pPr>
         <w:pStyle w:val="Heading1"/>
       </w:pPr>
-      <w:bookmarkStart w:id="8" w:name="_Toc247007648"/>
-      <w:r>
-        <w:lastRenderedPageBreak/>
+      <w:r>
         <w:t>Requirements Specification</w:t>
       </w:r>
-      <w:bookmarkEnd w:id="8"/>
+      <w:bookmarkEnd w:id="10"/>
     </w:p>
     <w:p>
       <w:pPr>
         <w:pStyle w:val="Heading2"/>
       </w:pPr>
-      <w:bookmarkStart w:id="9" w:name="_Toc247007649"/>
+      <w:bookmarkStart w:id="11" w:name="_Toc247016370"/>
       <w:r>
         <w:t>Functional Requirements</w:t>
       </w:r>
-      <w:bookmarkEnd w:id="9"/>
+      <w:bookmarkEnd w:id="11"/>
     </w:p>
     <w:p>
       <w:pPr>
@@ -2708,6 +2869,7 @@
         </w:numPr>
       </w:pPr>
       <w:r>
+        <w:lastRenderedPageBreak/>
         <w:t>The system should require users to input a “poll” when creating a conference. This should represent the “objective” of the conference - all members should agree on the issue named in the poll.</w:t>
       </w:r>
     </w:p>
@@ -2775,12 +2937,11 @@
       <w:pPr>
         <w:pStyle w:val="Heading2"/>
       </w:pPr>
-      <w:bookmarkStart w:id="10" w:name="_Toc247007650"/>
-      <w:r>
-        <w:lastRenderedPageBreak/>
+      <w:bookmarkStart w:id="12" w:name="_Toc247016371"/>
+      <w:r>
         <w:t>Non-Functional Requirements</w:t>
       </w:r>
-      <w:bookmarkEnd w:id="10"/>
+      <w:bookmarkEnd w:id="12"/>
     </w:p>
     <w:p>
       <w:pPr>
@@ -2813,12 +2974,12 @@
       <w:pPr>
         <w:pStyle w:val="Heading1"/>
       </w:pPr>
-      <w:bookmarkStart w:id="11" w:name="_Toc247007651"/>
+      <w:bookmarkStart w:id="13" w:name="_Toc247016372"/>
       <w:r>
         <w:lastRenderedPageBreak/>
         <w:t>Initial Design &amp; UI</w:t>
       </w:r>
-      <w:bookmarkEnd w:id="11"/>
+      <w:bookmarkEnd w:id="13"/>
     </w:p>
     <w:p>
       <w:pPr>
@@ -2904,7 +3065,7 @@
       <w:pPr>
         <w:pStyle w:val="Heading1"/>
       </w:pPr>
-      <w:bookmarkStart w:id="12" w:name="_Toc247007652"/>
+      <w:bookmarkStart w:id="14" w:name="_Toc247016373"/>
       <w:r>
         <w:lastRenderedPageBreak/>
         <w:t>The Platform</w:t>
@@ -2912,7 +3073,7 @@
       <w:r>
         <w:t>/Implementation</w:t>
       </w:r>
-      <w:bookmarkEnd w:id="12"/>
+      <w:bookmarkEnd w:id="14"/>
     </w:p>
     <w:p>
       <w:pPr>
@@ -2926,11 +3087,11 @@
       <w:pPr>
         <w:pStyle w:val="Heading2"/>
       </w:pPr>
-      <w:bookmarkStart w:id="13" w:name="_Toc247007653"/>
+      <w:bookmarkStart w:id="15" w:name="_Toc247016374"/>
       <w:r>
         <w:t>Web-Based</w:t>
       </w:r>
-      <w:bookmarkEnd w:id="13"/>
+      <w:bookmarkEnd w:id="15"/>
     </w:p>
     <w:p/>
     <w:tbl>
@@ -3125,11 +3286,11 @@
       <w:pPr>
         <w:pStyle w:val="Heading2"/>
       </w:pPr>
-      <w:bookmarkStart w:id="14" w:name="_Toc247007654"/>
+      <w:bookmarkStart w:id="16" w:name="_Toc247016375"/>
       <w:r>
         <w:t>Desktop-Based</w:t>
       </w:r>
-      <w:bookmarkEnd w:id="14"/>
+      <w:bookmarkEnd w:id="16"/>
     </w:p>
     <w:p/>
     <w:tbl>
@@ -3376,12 +3537,12 @@
       <w:pPr>
         <w:pStyle w:val="Heading1"/>
       </w:pPr>
-      <w:bookmarkStart w:id="15" w:name="_Toc247007655"/>
+      <w:bookmarkStart w:id="17" w:name="_Toc247016376"/>
       <w:r>
         <w:lastRenderedPageBreak/>
         <w:t>Initial Implementation/Prototyping</w:t>
       </w:r>
-      <w:bookmarkEnd w:id="15"/>
+      <w:bookmarkEnd w:id="17"/>
     </w:p>
     <w:p>
       <w:pPr>
@@ -3398,11 +3559,11 @@
       <w:pPr>
         <w:pStyle w:val="Heading2"/>
       </w:pPr>
-      <w:bookmarkStart w:id="16" w:name="_Toc247007656"/>
+      <w:bookmarkStart w:id="18" w:name="_Toc247016377"/>
       <w:r>
         <w:t>Prototype Specification</w:t>
       </w:r>
-      <w:bookmarkEnd w:id="16"/>
+      <w:bookmarkEnd w:id="18"/>
     </w:p>
     <w:p>
       <w:pPr>
@@ -3512,22 +3673,22 @@
       <w:pPr>
         <w:pStyle w:val="Heading1"/>
       </w:pPr>
-      <w:bookmarkStart w:id="17" w:name="_Toc247007657"/>
+      <w:bookmarkStart w:id="19" w:name="_Toc247016378"/>
       <w:r>
         <w:t>Problems Encountered</w:t>
       </w:r>
-      <w:bookmarkEnd w:id="17"/>
+      <w:bookmarkEnd w:id="19"/>
     </w:p>
     <w:p/>
     <w:p>
       <w:pPr>
         <w:pStyle w:val="Heading1"/>
       </w:pPr>
-      <w:bookmarkStart w:id="18" w:name="_Toc247007658"/>
+      <w:bookmarkStart w:id="20" w:name="_Toc247016379"/>
       <w:r>
         <w:t>Time Plan</w:t>
       </w:r>
-      <w:bookmarkEnd w:id="18"/>
+      <w:bookmarkEnd w:id="20"/>
     </w:p>
     <w:p/>
     <w:p>
@@ -3558,7 +3719,7 @@
 
 <file path=word/comments.xml><?xml version="1.0" encoding="utf-8"?>
 <w:comments xmlns:ve="http://schemas.openxmlformats.org/markup-compatibility/2006" xmlns:o="urn:schemas-microsoft-com:office:office" xmlns:r="http://schemas.openxmlformats.org/officeDocument/2006/relationships" xmlns:m="http://schemas.openxmlformats.org/officeDocument/2006/math" xmlns:v="urn:schemas-microsoft-com:vml" xmlns:wp="http://schemas.openxmlformats.org/drawingml/2006/wordprocessingDrawing" xmlns:w10="urn:schemas-microsoft-com:office:word" xmlns:w="http://schemas.openxmlformats.org/wordprocessingml/2006/main" xmlns:wne="http://schemas.microsoft.com/office/word/2006/wordml">
-  <w:comment w:id="6" w:author="Rob Golding" w:date="2009-11-26T14:05:00Z" w:initials="RG">
+  <w:comment w:id="4" w:author="Rob Golding" w:date="2009-11-26T16:09:00Z" w:initials="RG">
     <w:p>
       <w:pPr>
         <w:pStyle w:val="CommentText"/>
@@ -3570,20 +3731,52 @@
         <w:annotationRef/>
       </w:r>
       <w:r>
-        <w:t>Add all of Kit’s research here, and include loads more about Facebook, Django, Ruby on Rails, Java (Swing etc.)</w:t>
-      </w:r>
-    </w:p>
+        <w:t>Add Kit’s research here</w:t>
+      </w:r>
+    </w:p>
+  </w:comment>
+  <w:comment w:id="6" w:author="Rob Golding" w:date="2009-11-26T16:09:00Z" w:initials="RG">
     <w:p>
       <w:pPr>
         <w:pStyle w:val="CommentText"/>
       </w:pPr>
-    </w:p>
+      <w:r>
+        <w:rPr>
+          <w:rStyle w:val="CommentReference"/>
+        </w:rPr>
+        <w:annotationRef/>
+      </w:r>
+      <w:r>
+        <w:t>Or maybe here?</w:t>
+      </w:r>
+    </w:p>
+  </w:comment>
+  <w:comment w:id="8" w:author="Rob Golding" w:date="2009-11-26T16:08:00Z" w:initials="RG">
     <w:p>
       <w:pPr>
         <w:pStyle w:val="CommentText"/>
       </w:pPr>
       <w:r>
-        <w:t>Note that the decision we made goes in section 5.</w:t>
+        <w:rPr>
+          <w:rStyle w:val="CommentReference"/>
+        </w:rPr>
+        <w:annotationRef/>
+      </w:r>
+      <w:r>
+        <w:t>Include some research about Facebook, Django, Ruby on Rails, Java (Swing etc.)</w:t>
+      </w:r>
+    </w:p>
+    <w:p>
+      <w:pPr>
+        <w:pStyle w:val="CommentText"/>
+      </w:pPr>
+    </w:p>
+    <w:p>
+      <w:pPr>
+        <w:pStyle w:val="CommentText"/>
+      </w:pPr>
+      <w:r>
+        <w:t>Note that the decision we made goes in section 5, not here.</w:t>
       </w:r>
     </w:p>
   </w:comment>
@@ -5133,7 +5326,6 @@
     <w:next w:val="Normal"/>
     <w:link w:val="Heading4Char"/>
     <w:uiPriority w:val="9"/>
-    <w:semiHidden/>
     <w:unhideWhenUsed/>
     <w:qFormat/>
     <w:rsid w:val="00AC5CE2"/>
@@ -5294,7 +5486,6 @@
   <w:style w:type="character" w:default="1" w:styleId="DefaultParagraphFont">
     <w:name w:val="Default Paragraph Font"/>
     <w:uiPriority w:val="1"/>
-    <w:semiHidden/>
     <w:unhideWhenUsed/>
   </w:style>
   <w:style w:type="table" w:default="1" w:styleId="TableNormal">
@@ -5726,7 +5917,6 @@
     <w:basedOn w:val="DefaultParagraphFont"/>
     <w:link w:val="Heading4"/>
     <w:uiPriority w:val="9"/>
-    <w:semiHidden/>
     <w:rsid w:val="00AC5CE2"/>
     <w:rPr>
       <w:rFonts w:asciiTheme="majorHAnsi" w:eastAsiaTheme="majorEastAsia" w:hAnsiTheme="majorHAnsi" w:cstheme="majorBidi"/>
@@ -5806,6 +5996,124 @@
       <w:sz w:val="20"/>
       <w:szCs w:val="20"/>
     </w:rPr>
+  </w:style>
+  <w:style w:type="paragraph" w:styleId="HTMLPreformatted">
+    <w:name w:val="HTML Preformatted"/>
+    <w:basedOn w:val="Normal"/>
+    <w:link w:val="HTMLPreformattedChar"/>
+    <w:uiPriority w:val="99"/>
+    <w:semiHidden/>
+    <w:unhideWhenUsed/>
+    <w:rsid w:val="00AF3B47"/>
+    <w:pPr>
+      <w:tabs>
+        <w:tab w:val="left" w:pos="916"/>
+        <w:tab w:val="left" w:pos="1832"/>
+        <w:tab w:val="left" w:pos="2748"/>
+        <w:tab w:val="left" w:pos="3664"/>
+        <w:tab w:val="left" w:pos="4580"/>
+        <w:tab w:val="left" w:pos="5496"/>
+        <w:tab w:val="left" w:pos="6412"/>
+        <w:tab w:val="left" w:pos="7328"/>
+        <w:tab w:val="left" w:pos="8244"/>
+        <w:tab w:val="left" w:pos="9160"/>
+        <w:tab w:val="left" w:pos="10076"/>
+        <w:tab w:val="left" w:pos="10992"/>
+        <w:tab w:val="left" w:pos="11908"/>
+        <w:tab w:val="left" w:pos="12824"/>
+        <w:tab w:val="left" w:pos="13740"/>
+        <w:tab w:val="left" w:pos="14656"/>
+      </w:tabs>
+      <w:spacing w:after="0" w:line="240" w:lineRule="auto"/>
+    </w:pPr>
+    <w:rPr>
+      <w:rFonts w:ascii="Courier New" w:eastAsia="Times New Roman" w:hAnsi="Courier New" w:cs="Courier New"/>
+      <w:sz w:val="20"/>
+      <w:szCs w:val="20"/>
+      <w:lang w:eastAsia="en-GB"/>
+    </w:rPr>
+  </w:style>
+  <w:style w:type="character" w:customStyle="1" w:styleId="HTMLPreformattedChar">
+    <w:name w:val="HTML Preformatted Char"/>
+    <w:basedOn w:val="DefaultParagraphFont"/>
+    <w:link w:val="HTMLPreformatted"/>
+    <w:uiPriority w:val="99"/>
+    <w:semiHidden/>
+    <w:rsid w:val="00AF3B47"/>
+    <w:rPr>
+      <w:rFonts w:ascii="Courier New" w:eastAsia="Times New Roman" w:hAnsi="Courier New" w:cs="Courier New"/>
+      <w:sz w:val="20"/>
+      <w:szCs w:val="20"/>
+      <w:lang w:val="en-GB" w:eastAsia="en-GB"/>
+    </w:rPr>
+  </w:style>
+  <w:style w:type="paragraph" w:customStyle="1" w:styleId="Code">
+    <w:name w:val="Code"/>
+    <w:basedOn w:val="Normal"/>
+    <w:qFormat/>
+    <w:rsid w:val="00AF3B47"/>
+    <w:pPr>
+      <w:pBdr>
+        <w:top w:val="single" w:sz="8" w:space="5" w:color="AEBDCC"/>
+        <w:left w:val="single" w:sz="8" w:space="5" w:color="AEBDCC"/>
+        <w:bottom w:val="single" w:sz="8" w:space="5" w:color="AEBDCC"/>
+        <w:right w:val="single" w:sz="8" w:space="5" w:color="AEBDCC"/>
+      </w:pBdr>
+      <w:shd w:val="clear" w:color="auto" w:fill="F3F5F7"/>
+      <w:tabs>
+        <w:tab w:val="left" w:pos="916"/>
+        <w:tab w:val="left" w:pos="1832"/>
+        <w:tab w:val="left" w:pos="2748"/>
+        <w:tab w:val="left" w:pos="3664"/>
+        <w:tab w:val="left" w:pos="4580"/>
+        <w:tab w:val="left" w:pos="5496"/>
+        <w:tab w:val="left" w:pos="6412"/>
+        <w:tab w:val="left" w:pos="7328"/>
+        <w:tab w:val="left" w:pos="8244"/>
+        <w:tab w:val="left" w:pos="9160"/>
+        <w:tab w:val="left" w:pos="10076"/>
+        <w:tab w:val="left" w:pos="10992"/>
+        <w:tab w:val="left" w:pos="11908"/>
+        <w:tab w:val="left" w:pos="12824"/>
+        <w:tab w:val="left" w:pos="13740"/>
+        <w:tab w:val="left" w:pos="14656"/>
+      </w:tabs>
+      <w:spacing w:before="400" w:after="0" w:line="240" w:lineRule="auto"/>
+      <w:ind w:left="113"/>
+    </w:pPr>
+    <w:rPr>
+      <w:rFonts w:ascii="Courier" w:eastAsia="Times New Roman" w:hAnsi="Courier" w:cs="Courier New"/>
+      <w:color w:val="000000"/>
+      <w:sz w:val="20"/>
+      <w:szCs w:val="20"/>
+      <w:lang w:eastAsia="en-GB"/>
+    </w:rPr>
+  </w:style>
+  <w:style w:type="paragraph" w:styleId="Revision">
+    <w:name w:val="Revision"/>
+    <w:hidden/>
+    <w:uiPriority w:val="99"/>
+    <w:semiHidden/>
+    <w:rsid w:val="00AF3B47"/>
+    <w:pPr>
+      <w:spacing w:after="0" w:line="240" w:lineRule="auto"/>
+    </w:pPr>
+    <w:rPr>
+      <w:lang w:val="en-GB"/>
+    </w:rPr>
+  </w:style>
+  <w:style w:type="paragraph" w:styleId="TOC3">
+    <w:name w:val="toc 3"/>
+    <w:basedOn w:val="Normal"/>
+    <w:next w:val="Normal"/>
+    <w:autoRedefine/>
+    <w:uiPriority w:val="39"/>
+    <w:unhideWhenUsed/>
+    <w:rsid w:val="003D1C9C"/>
+    <w:pPr>
+      <w:spacing w:after="100"/>
+      <w:ind w:left="440"/>
+    </w:pPr>
   </w:style>
 </w:styles>
 </file>
@@ -6098,7 +6406,7 @@
 </file>
 
 <file path=customXml/itemProps1.xml><?xml version="1.0" encoding="utf-8"?>
-<ds:datastoreItem xmlns:ds="http://schemas.openxmlformats.org/officeDocument/2006/customXml" ds:itemID="{792515E4-D84C-431B-8EA2-382AC8283534}">
+<ds:datastoreItem xmlns:ds="http://schemas.openxmlformats.org/officeDocument/2006/customXml" ds:itemID="{89C1D4BD-E7EA-4C90-911C-296E58D1D78E}">
   <ds:schemaRefs>
     <ds:schemaRef ds:uri="http://schemas.openxmlformats.org/officeDocument/2006/bibliography"/>
   </ds:schemaRefs>

</xml_diff>

<commit_message>
Added more research, tidied up somewhat. Basecamp still needs elaboration though.
</commit_message>
<xml_diff>
--- a/doc/G52GRP-InterimReport.docx
+++ b/doc/G52GRP-InterimReport.docx
@@ -304,7 +304,7 @@
         </w:docPartObj>
       </w:sdtPr>
       <w:sdtContent>
-        <w:bookmarkStart w:id="0" w:name="_Toc247016362" w:displacedByCustomXml="prev"/>
+        <w:bookmarkStart w:id="0" w:name="_Toc247097335" w:displacedByCustomXml="prev"/>
         <w:p>
           <w:pPr>
             <w:pStyle w:val="Heading1NoNumbering"/>
@@ -335,7 +335,7 @@
           <w:r>
             <w:fldChar w:fldCharType="separate"/>
           </w:r>
-          <w:hyperlink w:anchor="_Toc247016362" w:history="1">
+          <w:hyperlink w:anchor="_Toc247097335" w:history="1">
             <w:r>
               <w:rPr>
                 <w:rStyle w:val="Hyperlink"/>
@@ -362,7 +362,7 @@
                 <w:noProof/>
                 <w:webHidden/>
               </w:rPr>
-              <w:instrText xml:space="preserve"> PAGEREF _Toc247016362 \h </w:instrText>
+              <w:instrText xml:space="preserve"> PAGEREF _Toc247097335 \h </w:instrText>
             </w:r>
             <w:r>
               <w:rPr>
@@ -406,7 +406,7 @@
               <w:lang w:eastAsia="en-GB"/>
             </w:rPr>
           </w:pPr>
-          <w:hyperlink w:anchor="_Toc247016363" w:history="1">
+          <w:hyperlink w:anchor="_Toc247097336" w:history="1">
             <w:r>
               <w:rPr>
                 <w:rStyle w:val="Hyperlink"/>
@@ -448,7 +448,7 @@
                 <w:noProof/>
                 <w:webHidden/>
               </w:rPr>
-              <w:instrText xml:space="preserve"> PAGEREF _Toc247016363 \h </w:instrText>
+              <w:instrText xml:space="preserve"> PAGEREF _Toc247097336 \h </w:instrText>
             </w:r>
             <w:r>
               <w:rPr>
@@ -492,7 +492,7 @@
               <w:lang w:eastAsia="en-GB"/>
             </w:rPr>
           </w:pPr>
-          <w:hyperlink w:anchor="_Toc247016364" w:history="1">
+          <w:hyperlink w:anchor="_Toc247097337" w:history="1">
             <w:r>
               <w:rPr>
                 <w:rStyle w:val="Hyperlink"/>
@@ -534,7 +534,7 @@
                 <w:noProof/>
                 <w:webHidden/>
               </w:rPr>
-              <w:instrText xml:space="preserve"> PAGEREF _Toc247016364 \h </w:instrText>
+              <w:instrText xml:space="preserve"> PAGEREF _Toc247097337 \h </w:instrText>
             </w:r>
             <w:r>
               <w:rPr>
@@ -578,7 +578,7 @@
               <w:lang w:eastAsia="en-GB"/>
             </w:rPr>
           </w:pPr>
-          <w:hyperlink w:anchor="_Toc247016365" w:history="1">
+          <w:hyperlink w:anchor="_Toc247097338" w:history="1">
             <w:r>
               <w:rPr>
                 <w:rStyle w:val="Hyperlink"/>
@@ -620,7 +620,7 @@
                 <w:noProof/>
                 <w:webHidden/>
               </w:rPr>
-              <w:instrText xml:space="preserve"> PAGEREF _Toc247016365 \h </w:instrText>
+              <w:instrText xml:space="preserve"> PAGEREF _Toc247097338 \h </w:instrText>
             </w:r>
             <w:r>
               <w:rPr>
@@ -664,7 +664,7 @@
               <w:lang w:eastAsia="en-GB"/>
             </w:rPr>
           </w:pPr>
-          <w:hyperlink w:anchor="_Toc247016366" w:history="1">
+          <w:hyperlink w:anchor="_Toc247097339" w:history="1">
             <w:r>
               <w:rPr>
                 <w:rStyle w:val="Hyperlink"/>
@@ -706,7 +706,7 @@
                 <w:noProof/>
                 <w:webHidden/>
               </w:rPr>
-              <w:instrText xml:space="preserve"> PAGEREF _Toc247016366 \h </w:instrText>
+              <w:instrText xml:space="preserve"> PAGEREF _Toc247097339 \h </w:instrText>
             </w:r>
             <w:r>
               <w:rPr>
@@ -750,7 +750,7 @@
               <w:lang w:eastAsia="en-GB"/>
             </w:rPr>
           </w:pPr>
-          <w:hyperlink w:anchor="_Toc247016367" w:history="1">
+          <w:hyperlink w:anchor="_Toc247097340" w:history="1">
             <w:r>
               <w:rPr>
                 <w:rStyle w:val="Hyperlink"/>
@@ -792,7 +792,7 @@
                 <w:noProof/>
                 <w:webHidden/>
               </w:rPr>
-              <w:instrText xml:space="preserve"> PAGEREF _Toc247016367 \h </w:instrText>
+              <w:instrText xml:space="preserve"> PAGEREF _Toc247097340 \h </w:instrText>
             </w:r>
             <w:r>
               <w:rPr>
@@ -836,7 +836,7 @@
               <w:lang w:eastAsia="en-GB"/>
             </w:rPr>
           </w:pPr>
-          <w:hyperlink w:anchor="_Toc247016368" w:history="1">
+          <w:hyperlink w:anchor="_Toc247097341" w:history="1">
             <w:r>
               <w:rPr>
                 <w:rStyle w:val="Hyperlink"/>
@@ -857,7 +857,7 @@
                 <w:rStyle w:val="Hyperlink"/>
                 <w:noProof/>
               </w:rPr>
-              <w:t>Version Control</w:t>
+              <w:t>Source Code Management</w:t>
             </w:r>
             <w:r>
               <w:rPr>
@@ -878,7 +878,7 @@
                 <w:noProof/>
                 <w:webHidden/>
               </w:rPr>
-              <w:instrText xml:space="preserve"> PAGEREF _Toc247016368 \h </w:instrText>
+              <w:instrText xml:space="preserve"> PAGEREF _Toc247097341 \h </w:instrText>
             </w:r>
             <w:r>
               <w:rPr>
@@ -899,6 +899,178 @@
                 <w:webHidden/>
               </w:rPr>
               <w:t>4</w:t>
+            </w:r>
+            <w:r>
+              <w:rPr>
+                <w:noProof/>
+                <w:webHidden/>
+              </w:rPr>
+              <w:fldChar w:fldCharType="end"/>
+            </w:r>
+          </w:hyperlink>
+        </w:p>
+        <w:p>
+          <w:pPr>
+            <w:pStyle w:val="TOC3"/>
+            <w:tabs>
+              <w:tab w:val="left" w:pos="1320"/>
+              <w:tab w:val="right" w:leader="dot" w:pos="9350"/>
+            </w:tabs>
+            <w:rPr>
+              <w:rFonts w:eastAsiaTheme="minorEastAsia"/>
+              <w:noProof/>
+              <w:lang w:eastAsia="en-GB"/>
+            </w:rPr>
+          </w:pPr>
+          <w:hyperlink w:anchor="_Toc247097342" w:history="1">
+            <w:r>
+              <w:rPr>
+                <w:rStyle w:val="Hyperlink"/>
+                <w:noProof/>
+              </w:rPr>
+              <w:t>2.3.2</w:t>
+            </w:r>
+            <w:r>
+              <w:rPr>
+                <w:rFonts w:eastAsiaTheme="minorEastAsia"/>
+                <w:noProof/>
+                <w:lang w:eastAsia="en-GB"/>
+              </w:rPr>
+              <w:tab/>
+            </w:r>
+            <w:r>
+              <w:rPr>
+                <w:rStyle w:val="Hyperlink"/>
+                <w:noProof/>
+              </w:rPr>
+              <w:t>Project Hosting</w:t>
+            </w:r>
+            <w:r>
+              <w:rPr>
+                <w:noProof/>
+                <w:webHidden/>
+              </w:rPr>
+              <w:tab/>
+            </w:r>
+            <w:r>
+              <w:rPr>
+                <w:noProof/>
+                <w:webHidden/>
+              </w:rPr>
+              <w:fldChar w:fldCharType="begin"/>
+            </w:r>
+            <w:r>
+              <w:rPr>
+                <w:noProof/>
+                <w:webHidden/>
+              </w:rPr>
+              <w:instrText xml:space="preserve"> PAGEREF _Toc247097342 \h </w:instrText>
+            </w:r>
+            <w:r>
+              <w:rPr>
+                <w:noProof/>
+                <w:webHidden/>
+              </w:rPr>
+            </w:r>
+            <w:r>
+              <w:rPr>
+                <w:noProof/>
+                <w:webHidden/>
+              </w:rPr>
+              <w:fldChar w:fldCharType="separate"/>
+            </w:r>
+            <w:r>
+              <w:rPr>
+                <w:noProof/>
+                <w:webHidden/>
+              </w:rPr>
+              <w:t>7</w:t>
+            </w:r>
+            <w:r>
+              <w:rPr>
+                <w:noProof/>
+                <w:webHidden/>
+              </w:rPr>
+              <w:fldChar w:fldCharType="end"/>
+            </w:r>
+          </w:hyperlink>
+        </w:p>
+        <w:p>
+          <w:pPr>
+            <w:pStyle w:val="TOC3"/>
+            <w:tabs>
+              <w:tab w:val="left" w:pos="1320"/>
+              <w:tab w:val="right" w:leader="dot" w:pos="9350"/>
+            </w:tabs>
+            <w:rPr>
+              <w:rFonts w:eastAsiaTheme="minorEastAsia"/>
+              <w:noProof/>
+              <w:lang w:eastAsia="en-GB"/>
+            </w:rPr>
+          </w:pPr>
+          <w:hyperlink w:anchor="_Toc247097343" w:history="1">
+            <w:r>
+              <w:rPr>
+                <w:rStyle w:val="Hyperlink"/>
+                <w:noProof/>
+              </w:rPr>
+              <w:t>2.3.3</w:t>
+            </w:r>
+            <w:r>
+              <w:rPr>
+                <w:rFonts w:eastAsiaTheme="minorEastAsia"/>
+                <w:noProof/>
+                <w:lang w:eastAsia="en-GB"/>
+              </w:rPr>
+              <w:tab/>
+            </w:r>
+            <w:r>
+              <w:rPr>
+                <w:rStyle w:val="Hyperlink"/>
+                <w:noProof/>
+              </w:rPr>
+              <w:t>Collaboration</w:t>
+            </w:r>
+            <w:r>
+              <w:rPr>
+                <w:noProof/>
+                <w:webHidden/>
+              </w:rPr>
+              <w:tab/>
+            </w:r>
+            <w:r>
+              <w:rPr>
+                <w:noProof/>
+                <w:webHidden/>
+              </w:rPr>
+              <w:fldChar w:fldCharType="begin"/>
+            </w:r>
+            <w:r>
+              <w:rPr>
+                <w:noProof/>
+                <w:webHidden/>
+              </w:rPr>
+              <w:instrText xml:space="preserve"> PAGEREF _Toc247097343 \h </w:instrText>
+            </w:r>
+            <w:r>
+              <w:rPr>
+                <w:noProof/>
+                <w:webHidden/>
+              </w:rPr>
+            </w:r>
+            <w:r>
+              <w:rPr>
+                <w:noProof/>
+                <w:webHidden/>
+              </w:rPr>
+              <w:fldChar w:fldCharType="separate"/>
+            </w:r>
+            <w:r>
+              <w:rPr>
+                <w:noProof/>
+                <w:webHidden/>
+              </w:rPr>
+              <w:t>8</w:t>
             </w:r>
             <w:r>
               <w:rPr>
@@ -922,7 +1094,7 @@
               <w:lang w:eastAsia="en-GB"/>
             </w:rPr>
           </w:pPr>
-          <w:hyperlink w:anchor="_Toc247016369" w:history="1">
+          <w:hyperlink w:anchor="_Toc247097344" w:history="1">
             <w:r>
               <w:rPr>
                 <w:rStyle w:val="Hyperlink"/>
@@ -964,7 +1136,7 @@
                 <w:noProof/>
                 <w:webHidden/>
               </w:rPr>
-              <w:instrText xml:space="preserve"> PAGEREF _Toc247016369 \h </w:instrText>
+              <w:instrText xml:space="preserve"> PAGEREF _Toc247097344 \h </w:instrText>
             </w:r>
             <w:r>
               <w:rPr>
@@ -984,7 +1156,7 @@
                 <w:noProof/>
                 <w:webHidden/>
               </w:rPr>
-              <w:t>7</w:t>
+              <w:t>9</w:t>
             </w:r>
             <w:r>
               <w:rPr>
@@ -1008,7 +1180,7 @@
               <w:lang w:eastAsia="en-GB"/>
             </w:rPr>
           </w:pPr>
-          <w:hyperlink w:anchor="_Toc247016370" w:history="1">
+          <w:hyperlink w:anchor="_Toc247097345" w:history="1">
             <w:r>
               <w:rPr>
                 <w:rStyle w:val="Hyperlink"/>
@@ -1050,7 +1222,7 @@
                 <w:noProof/>
                 <w:webHidden/>
               </w:rPr>
-              <w:instrText xml:space="preserve"> PAGEREF _Toc247016370 \h </w:instrText>
+              <w:instrText xml:space="preserve"> PAGEREF _Toc247097345 \h </w:instrText>
             </w:r>
             <w:r>
               <w:rPr>
@@ -1070,7 +1242,7 @@
                 <w:noProof/>
                 <w:webHidden/>
               </w:rPr>
-              <w:t>7</w:t>
+              <w:t>9</w:t>
             </w:r>
             <w:r>
               <w:rPr>
@@ -1094,7 +1266,7 @@
               <w:lang w:eastAsia="en-GB"/>
             </w:rPr>
           </w:pPr>
-          <w:hyperlink w:anchor="_Toc247016371" w:history="1">
+          <w:hyperlink w:anchor="_Toc247097346" w:history="1">
             <w:r>
               <w:rPr>
                 <w:rStyle w:val="Hyperlink"/>
@@ -1136,7 +1308,7 @@
                 <w:noProof/>
                 <w:webHidden/>
               </w:rPr>
-              <w:instrText xml:space="preserve"> PAGEREF _Toc247016371 \h </w:instrText>
+              <w:instrText xml:space="preserve"> PAGEREF _Toc247097346 \h </w:instrText>
             </w:r>
             <w:r>
               <w:rPr>
@@ -1156,7 +1328,7 @@
                 <w:noProof/>
                 <w:webHidden/>
               </w:rPr>
-              <w:t>8</w:t>
+              <w:t>10</w:t>
             </w:r>
             <w:r>
               <w:rPr>
@@ -1180,7 +1352,7 @@
               <w:lang w:eastAsia="en-GB"/>
             </w:rPr>
           </w:pPr>
-          <w:hyperlink w:anchor="_Toc247016372" w:history="1">
+          <w:hyperlink w:anchor="_Toc247097347" w:history="1">
             <w:r>
               <w:rPr>
                 <w:rStyle w:val="Hyperlink"/>
@@ -1222,7 +1394,7 @@
                 <w:noProof/>
                 <w:webHidden/>
               </w:rPr>
-              <w:instrText xml:space="preserve"> PAGEREF _Toc247016372 \h </w:instrText>
+              <w:instrText xml:space="preserve"> PAGEREF _Toc247097347 \h </w:instrText>
             </w:r>
             <w:r>
               <w:rPr>
@@ -1242,7 +1414,7 @@
                 <w:noProof/>
                 <w:webHidden/>
               </w:rPr>
-              <w:t>9</w:t>
+              <w:t>11</w:t>
             </w:r>
             <w:r>
               <w:rPr>
@@ -1266,7 +1438,7 @@
               <w:lang w:eastAsia="en-GB"/>
             </w:rPr>
           </w:pPr>
-          <w:hyperlink w:anchor="_Toc247016373" w:history="1">
+          <w:hyperlink w:anchor="_Toc247097348" w:history="1">
             <w:r>
               <w:rPr>
                 <w:rStyle w:val="Hyperlink"/>
@@ -1308,7 +1480,7 @@
                 <w:noProof/>
                 <w:webHidden/>
               </w:rPr>
-              <w:instrText xml:space="preserve"> PAGEREF _Toc247016373 \h </w:instrText>
+              <w:instrText xml:space="preserve"> PAGEREF _Toc247097348 \h </w:instrText>
             </w:r>
             <w:r>
               <w:rPr>
@@ -1328,7 +1500,7 @@
                 <w:noProof/>
                 <w:webHidden/>
               </w:rPr>
-              <w:t>10</w:t>
+              <w:t>12</w:t>
             </w:r>
             <w:r>
               <w:rPr>
@@ -1352,7 +1524,7 @@
               <w:lang w:eastAsia="en-GB"/>
             </w:rPr>
           </w:pPr>
-          <w:hyperlink w:anchor="_Toc247016374" w:history="1">
+          <w:hyperlink w:anchor="_Toc247097349" w:history="1">
             <w:r>
               <w:rPr>
                 <w:rStyle w:val="Hyperlink"/>
@@ -1394,7 +1566,7 @@
                 <w:noProof/>
                 <w:webHidden/>
               </w:rPr>
-              <w:instrText xml:space="preserve"> PAGEREF _Toc247016374 \h </w:instrText>
+              <w:instrText xml:space="preserve"> PAGEREF _Toc247097349 \h </w:instrText>
             </w:r>
             <w:r>
               <w:rPr>
@@ -1414,7 +1586,7 @@
                 <w:noProof/>
                 <w:webHidden/>
               </w:rPr>
-              <w:t>10</w:t>
+              <w:t>12</w:t>
             </w:r>
             <w:r>
               <w:rPr>
@@ -1438,7 +1610,7 @@
               <w:lang w:eastAsia="en-GB"/>
             </w:rPr>
           </w:pPr>
-          <w:hyperlink w:anchor="_Toc247016375" w:history="1">
+          <w:hyperlink w:anchor="_Toc247097350" w:history="1">
             <w:r>
               <w:rPr>
                 <w:rStyle w:val="Hyperlink"/>
@@ -1480,7 +1652,7 @@
                 <w:noProof/>
                 <w:webHidden/>
               </w:rPr>
-              <w:instrText xml:space="preserve"> PAGEREF _Toc247016375 \h </w:instrText>
+              <w:instrText xml:space="preserve"> PAGEREF _Toc247097350 \h </w:instrText>
             </w:r>
             <w:r>
               <w:rPr>
@@ -1500,7 +1672,7 @@
                 <w:noProof/>
                 <w:webHidden/>
               </w:rPr>
-              <w:t>10</w:t>
+              <w:t>12</w:t>
             </w:r>
             <w:r>
               <w:rPr>
@@ -1524,7 +1696,7 @@
               <w:lang w:eastAsia="en-GB"/>
             </w:rPr>
           </w:pPr>
-          <w:hyperlink w:anchor="_Toc247016376" w:history="1">
+          <w:hyperlink w:anchor="_Toc247097351" w:history="1">
             <w:r>
               <w:rPr>
                 <w:rStyle w:val="Hyperlink"/>
@@ -1566,7 +1738,7 @@
                 <w:noProof/>
                 <w:webHidden/>
               </w:rPr>
-              <w:instrText xml:space="preserve"> PAGEREF _Toc247016376 \h </w:instrText>
+              <w:instrText xml:space="preserve"> PAGEREF _Toc247097351 \h </w:instrText>
             </w:r>
             <w:r>
               <w:rPr>
@@ -1586,7 +1758,7 @@
                 <w:noProof/>
                 <w:webHidden/>
               </w:rPr>
-              <w:t>11</w:t>
+              <w:t>13</w:t>
             </w:r>
             <w:r>
               <w:rPr>
@@ -1610,7 +1782,7 @@
               <w:lang w:eastAsia="en-GB"/>
             </w:rPr>
           </w:pPr>
-          <w:hyperlink w:anchor="_Toc247016377" w:history="1">
+          <w:hyperlink w:anchor="_Toc247097352" w:history="1">
             <w:r>
               <w:rPr>
                 <w:rStyle w:val="Hyperlink"/>
@@ -1652,7 +1824,7 @@
                 <w:noProof/>
                 <w:webHidden/>
               </w:rPr>
-              <w:instrText xml:space="preserve"> PAGEREF _Toc247016377 \h </w:instrText>
+              <w:instrText xml:space="preserve"> PAGEREF _Toc247097352 \h </w:instrText>
             </w:r>
             <w:r>
               <w:rPr>
@@ -1672,7 +1844,7 @@
                 <w:noProof/>
                 <w:webHidden/>
               </w:rPr>
-              <w:t>11</w:t>
+              <w:t>13</w:t>
             </w:r>
             <w:r>
               <w:rPr>
@@ -1696,7 +1868,7 @@
               <w:lang w:eastAsia="en-GB"/>
             </w:rPr>
           </w:pPr>
-          <w:hyperlink w:anchor="_Toc247016378" w:history="1">
+          <w:hyperlink w:anchor="_Toc247097353" w:history="1">
             <w:r>
               <w:rPr>
                 <w:rStyle w:val="Hyperlink"/>
@@ -1738,7 +1910,7 @@
                 <w:noProof/>
                 <w:webHidden/>
               </w:rPr>
-              <w:instrText xml:space="preserve"> PAGEREF _Toc247016378 \h </w:instrText>
+              <w:instrText xml:space="preserve"> PAGEREF _Toc247097353 \h </w:instrText>
             </w:r>
             <w:r>
               <w:rPr>
@@ -1758,7 +1930,7 @@
                 <w:noProof/>
                 <w:webHidden/>
               </w:rPr>
-              <w:t>11</w:t>
+              <w:t>13</w:t>
             </w:r>
             <w:r>
               <w:rPr>
@@ -1782,7 +1954,7 @@
               <w:lang w:eastAsia="en-GB"/>
             </w:rPr>
           </w:pPr>
-          <w:hyperlink w:anchor="_Toc247016379" w:history="1">
+          <w:hyperlink w:anchor="_Toc247097354" w:history="1">
             <w:r>
               <w:rPr>
                 <w:rStyle w:val="Hyperlink"/>
@@ -1824,7 +1996,7 @@
                 <w:noProof/>
                 <w:webHidden/>
               </w:rPr>
-              <w:instrText xml:space="preserve"> PAGEREF _Toc247016379 \h </w:instrText>
+              <w:instrText xml:space="preserve"> PAGEREF _Toc247097354 \h </w:instrText>
             </w:r>
             <w:r>
               <w:rPr>
@@ -1844,7 +2016,7 @@
                 <w:noProof/>
                 <w:webHidden/>
               </w:rPr>
-              <w:t>11</w:t>
+              <w:t>13</w:t>
             </w:r>
             <w:r>
               <w:rPr>
@@ -1890,9 +2062,21 @@
       <w:pPr>
         <w:pStyle w:val="Heading1"/>
       </w:pPr>
-      <w:bookmarkStart w:id="1" w:name="_Toc247016363"/>
+      <w:bookmarkStart w:id="1" w:name="_Toc247097336"/>
+      <w:commentRangeStart w:id="2"/>
       <w:r>
         <w:t>The Problem</w:t>
+      </w:r>
+      <w:commentRangeEnd w:id="2"/>
+      <w:r>
+        <w:rPr>
+          <w:rStyle w:val="CommentReference"/>
+          <w:rFonts w:asciiTheme="minorHAnsi" w:eastAsiaTheme="minorHAnsi" w:hAnsiTheme="minorHAnsi" w:cstheme="minorBidi"/>
+          <w:b w:val="0"/>
+          <w:bCs w:val="0"/>
+          <w:color w:val="auto"/>
+        </w:rPr>
+        <w:commentReference w:id="2"/>
       </w:r>
       <w:bookmarkEnd w:id="1"/>
     </w:p>
@@ -1934,7 +2118,7 @@
       <w:pPr>
         <w:pStyle w:val="Heading1"/>
       </w:pPr>
-      <w:bookmarkStart w:id="2" w:name="_Toc247016364"/>
+      <w:bookmarkStart w:id="3" w:name="_Toc247097337"/>
       <w:r>
         <w:lastRenderedPageBreak/>
         <w:t xml:space="preserve">Background Information &amp; </w:t>
@@ -1942,14 +2126,14 @@
       <w:r>
         <w:t>Research</w:t>
       </w:r>
-      <w:bookmarkEnd w:id="2"/>
+      <w:bookmarkEnd w:id="3"/>
     </w:p>
     <w:p>
       <w:pPr>
         <w:pStyle w:val="Heading2"/>
       </w:pPr>
-      <w:bookmarkStart w:id="3" w:name="_Toc247016365"/>
-      <w:commentRangeStart w:id="4"/>
+      <w:bookmarkStart w:id="4" w:name="_Toc247097338"/>
+      <w:commentRangeStart w:id="5"/>
       <w:r>
         <w:t>Survey</w:t>
       </w:r>
@@ -1962,7 +2146,7 @@
       <w:r>
         <w:t xml:space="preserve"> Systems</w:t>
       </w:r>
-      <w:commentRangeEnd w:id="4"/>
+      <w:commentRangeEnd w:id="5"/>
       <w:r>
         <w:rPr>
           <w:rStyle w:val="CommentReference"/>
@@ -1971,9 +2155,9 @@
           <w:bCs w:val="0"/>
           <w:color w:val="auto"/>
         </w:rPr>
-        <w:commentReference w:id="4"/>
-      </w:r>
-      <w:bookmarkEnd w:id="3"/>
+        <w:commentReference w:id="5"/>
+      </w:r>
+      <w:bookmarkEnd w:id="4"/>
     </w:p>
     <w:p>
       <w:pPr>
@@ -1987,12 +2171,12 @@
       <w:pPr>
         <w:pStyle w:val="Heading2"/>
       </w:pPr>
-      <w:bookmarkStart w:id="5" w:name="_Toc247016366"/>
-      <w:commentRangeStart w:id="6"/>
+      <w:bookmarkStart w:id="6" w:name="_Toc247097339"/>
+      <w:commentRangeStart w:id="7"/>
       <w:r>
         <w:t>Market Research</w:t>
       </w:r>
-      <w:commentRangeEnd w:id="6"/>
+      <w:commentRangeEnd w:id="7"/>
       <w:r>
         <w:rPr>
           <w:rStyle w:val="CommentReference"/>
@@ -2001,16 +2185,16 @@
           <w:bCs w:val="0"/>
           <w:color w:val="auto"/>
         </w:rPr>
-        <w:commentReference w:id="6"/>
-      </w:r>
-      <w:bookmarkEnd w:id="5"/>
+        <w:commentReference w:id="7"/>
+      </w:r>
+      <w:bookmarkEnd w:id="6"/>
     </w:p>
     <w:p/>
     <w:p>
       <w:pPr>
         <w:pStyle w:val="Heading2"/>
       </w:pPr>
-      <w:bookmarkStart w:id="7" w:name="_Toc247016367"/>
+      <w:bookmarkStart w:id="8" w:name="_Toc247097340"/>
       <w:r>
         <w:t>Technical Research</w:t>
       </w:r>
@@ -2023,13 +2207,13 @@
       <w:r>
         <w:t xml:space="preserve"> Tools</w:t>
       </w:r>
-      <w:bookmarkEnd w:id="7"/>
+      <w:bookmarkEnd w:id="8"/>
     </w:p>
     <w:p>
       <w:pPr>
         <w:jc w:val="both"/>
       </w:pPr>
-      <w:commentRangeStart w:id="8"/>
+      <w:commentRangeStart w:id="9"/>
       <w:r>
         <w:t xml:space="preserve">We carried out some initial research into the suitability of different platforms </w:t>
       </w:r>
@@ -2051,23 +2235,29 @@
       <w:r>
         <w:t>).</w:t>
       </w:r>
-      <w:commentRangeEnd w:id="8"/>
+      <w:commentRangeEnd w:id="9"/>
       <w:r>
         <w:rPr>
           <w:rStyle w:val="CommentReference"/>
         </w:rPr>
-        <w:commentReference w:id="8"/>
+        <w:commentReference w:id="9"/>
       </w:r>
     </w:p>
     <w:p>
       <w:pPr>
         <w:pStyle w:val="Heading3"/>
       </w:pPr>
-      <w:bookmarkStart w:id="9" w:name="_Toc247016368"/>
-      <w:r>
-        <w:t>Version Control</w:t>
-      </w:r>
-      <w:bookmarkEnd w:id="9"/>
+      <w:bookmarkStart w:id="10" w:name="_Toc247097341"/>
+      <w:r>
+        <w:t>Source</w:t>
+      </w:r>
+      <w:r>
+        <w:t xml:space="preserve"> </w:t>
+      </w:r>
+      <w:r>
+        <w:t>Code Management</w:t>
+      </w:r>
+      <w:bookmarkEnd w:id="10"/>
     </w:p>
     <w:p>
       <w:pPr>
@@ -2491,7 +2681,7 @@
         <w:t xml:space="preserve"> of the contents in that revision.</w:t>
       </w:r>
       <w:r>
-        <w:t xml:space="preserve"> This means that two revision identifiers cannot be compared to see which is newer. The hashes in a Mercurial repository look like this:</w:t>
+        <w:t xml:space="preserve"> The hashes in a Mercurial repository look like this:</w:t>
       </w:r>
     </w:p>
     <w:p>
@@ -2512,7 +2702,111 @@
         <w:jc w:val="both"/>
       </w:pPr>
       <w:r>
-        <w:t xml:space="preserve">Also, the group chose to utilize the free Subversion hosting offered by Google, in the form of </w:t>
+        <w:t>This means that</w:t>
+      </w:r>
+      <w:r>
+        <w:t xml:space="preserve"> unlike Subversion,</w:t>
+      </w:r>
+      <w:r>
+        <w:t xml:space="preserve"> two revision identifiers cannot be easily compared to see which is newer.</w:t>
+      </w:r>
+      <w:r>
+        <w:br w:type="page"/>
+      </w:r>
+    </w:p>
+    <w:p>
+      <w:pPr>
+        <w:pStyle w:val="Heading3"/>
+      </w:pPr>
+      <w:bookmarkStart w:id="11" w:name="_Toc247097342"/>
+      <w:r>
+        <w:lastRenderedPageBreak/>
+        <w:t>Project Hosting</w:t>
+      </w:r>
+      <w:bookmarkEnd w:id="11"/>
+    </w:p>
+    <w:p>
+      <w:r>
+        <w:t>It was obvious early on in our research that the group would need a centralised location to store our code and documentation, which would be accessible from anywhere. That is, we needed a place to host our project’s repository.</w:t>
+      </w:r>
+    </w:p>
+    <w:p/>
+    <w:p>
+      <w:pPr>
+        <w:pStyle w:val="Heading4"/>
+      </w:pPr>
+      <w:r>
+        <w:t>Google Code</w:t>
+      </w:r>
+    </w:p>
+    <w:p>
+      <w:r>
+        <w:rPr>
+          <w:noProof/>
+          <w:lang w:eastAsia="en-GB"/>
+        </w:rPr>
+        <w:drawing>
+          <wp:anchor distT="0" distB="0" distL="114300" distR="114300" simplePos="0" relativeHeight="251660288" behindDoc="0" locked="0" layoutInCell="1" allowOverlap="1">
+            <wp:simplePos x="0" y="0"/>
+            <wp:positionH relativeFrom="column">
+              <wp:posOffset>1000125</wp:posOffset>
+            </wp:positionH>
+            <wp:positionV relativeFrom="paragraph">
+              <wp:posOffset>441325</wp:posOffset>
+            </wp:positionV>
+            <wp:extent cx="1533525" cy="381000"/>
+            <wp:effectExtent l="19050" t="0" r="9525" b="0"/>
+            <wp:wrapSquare wrapText="bothSides"/>
+            <wp:docPr id="4" name="Picture 1" descr="Google"/>
+            <wp:cNvGraphicFramePr>
+              <a:graphicFrameLocks xmlns:a="http://schemas.openxmlformats.org/drawingml/2006/main" noChangeAspect="1"/>
+            </wp:cNvGraphicFramePr>
+            <a:graphic xmlns:a="http://schemas.openxmlformats.org/drawingml/2006/main">
+              <a:graphicData uri="http://schemas.openxmlformats.org/drawingml/2006/picture">
+                <pic:pic xmlns:pic="http://schemas.openxmlformats.org/drawingml/2006/picture">
+                  <pic:nvPicPr>
+                    <pic:cNvPr id="0" name="Picture 1" descr="Google"/>
+                    <pic:cNvPicPr>
+                      <a:picLocks noChangeAspect="1" noChangeArrowheads="1"/>
+                    </pic:cNvPicPr>
+                  </pic:nvPicPr>
+                  <pic:blipFill>
+                    <a:blip r:embed="rId9" cstate="print"/>
+                    <a:srcRect/>
+                    <a:stretch>
+                      <a:fillRect/>
+                    </a:stretch>
+                  </pic:blipFill>
+                  <pic:spPr bwMode="auto">
+                    <a:xfrm>
+                      <a:off x="0" y="0"/>
+                      <a:ext cx="1533525" cy="381000"/>
+                    </a:xfrm>
+                    <a:prstGeom prst="rect">
+                      <a:avLst/>
+                    </a:prstGeom>
+                    <a:noFill/>
+                    <a:ln w="9525">
+                      <a:noFill/>
+                      <a:miter lim="800000"/>
+                      <a:headEnd/>
+                      <a:tailEnd/>
+                    </a:ln>
+                  </pic:spPr>
+                </pic:pic>
+              </a:graphicData>
+            </a:graphic>
+          </wp:anchor>
+        </w:drawing>
+      </w:r>
+      <w:r>
+        <w:t xml:space="preserve">Google provides a free </w:t>
+      </w:r>
+      <w:r>
+        <w:t xml:space="preserve">online </w:t>
+      </w:r>
+      <w:r>
+        <w:t xml:space="preserve">project hosting service, called </w:t>
       </w:r>
       <w:r>
         <w:rPr>
@@ -2521,7 +2815,119 @@
         <w:t>Google Code</w:t>
       </w:r>
       <w:r>
-        <w:t>. Using this service meant that the group had a central location to store code and documentation, that would always be available and, perhaps more importantly, accessible through a web interface. This gives members the ability to browse the code repository without actually checking out a copy, which is very useful for quick status-updates.</w:t>
+        <w:t xml:space="preserve">. </w:t>
+      </w:r>
+    </w:p>
+    <w:p/>
+    <w:p/>
+    <w:p>
+      <w:r>
+        <w:t>It offers either a Sub</w:t>
+      </w:r>
+      <w:r>
+        <w:t>version or Mercurial repository</w:t>
+      </w:r>
+      <w:r>
+        <w:t xml:space="preserve"> included </w:t>
+      </w:r>
+      <w:r>
+        <w:t>as standard, though it requires that the code for the project be made open-source.</w:t>
+      </w:r>
+      <w:r>
+        <w:t xml:space="preserve"> </w:t>
+      </w:r>
+      <w:r>
+        <w:t>Also, it includes a Wiki section - with all pages contained in the repository - so anything stored on the Wiki is easily backed up by checking out or cloning the repository.</w:t>
+      </w:r>
+    </w:p>
+    <w:p>
+      <w:r>
+        <w:t>Google code requires all users to have a Google account.</w:t>
+      </w:r>
+    </w:p>
+    <w:p>
+      <w:pPr>
+        <w:pStyle w:val="Heading4"/>
+      </w:pPr>
+      <w:r>
+        <w:t>SourceForge</w:t>
+      </w:r>
+    </w:p>
+    <w:p>
+      <w:r>
+        <w:rPr>
+          <w:noProof/>
+          <w:lang w:eastAsia="en-GB"/>
+        </w:rPr>
+        <w:drawing>
+          <wp:anchor distT="0" distB="0" distL="114300" distR="114300" simplePos="0" relativeHeight="251661312" behindDoc="0" locked="0" layoutInCell="1" allowOverlap="1">
+            <wp:simplePos x="0" y="0"/>
+            <wp:positionH relativeFrom="column">
+              <wp:posOffset>914400</wp:posOffset>
+            </wp:positionH>
+            <wp:positionV relativeFrom="paragraph">
+              <wp:posOffset>325755</wp:posOffset>
+            </wp:positionV>
+            <wp:extent cx="2105025" cy="419100"/>
+            <wp:effectExtent l="19050" t="0" r="9525" b="0"/>
+            <wp:wrapSquare wrapText="bothSides"/>
+            <wp:docPr id="5" name="Picture 4"/>
+            <wp:cNvGraphicFramePr>
+              <a:graphicFrameLocks xmlns:a="http://schemas.openxmlformats.org/drawingml/2006/main" noChangeAspect="1"/>
+            </wp:cNvGraphicFramePr>
+            <a:graphic xmlns:a="http://schemas.openxmlformats.org/drawingml/2006/main">
+              <a:graphicData uri="http://schemas.openxmlformats.org/drawingml/2006/picture">
+                <pic:pic xmlns:pic="http://schemas.openxmlformats.org/drawingml/2006/picture">
+                  <pic:nvPicPr>
+                    <pic:cNvPr id="0" name="Picture 4"/>
+                    <pic:cNvPicPr>
+                      <a:picLocks noChangeAspect="1" noChangeArrowheads="1"/>
+                    </pic:cNvPicPr>
+                  </pic:nvPicPr>
+                  <pic:blipFill>
+                    <a:blip r:embed="rId10" cstate="print"/>
+                    <a:srcRect/>
+                    <a:stretch>
+                      <a:fillRect/>
+                    </a:stretch>
+                  </pic:blipFill>
+                  <pic:spPr bwMode="auto">
+                    <a:xfrm>
+                      <a:off x="0" y="0"/>
+                      <a:ext cx="2105025" cy="419100"/>
+                    </a:xfrm>
+                    <a:prstGeom prst="rect">
+                      <a:avLst/>
+                    </a:prstGeom>
+                    <a:noFill/>
+                    <a:ln w="9525">
+                      <a:noFill/>
+                      <a:miter lim="800000"/>
+                      <a:headEnd/>
+                      <a:tailEnd/>
+                    </a:ln>
+                  </pic:spPr>
+                </pic:pic>
+              </a:graphicData>
+            </a:graphic>
+          </wp:anchor>
+        </w:drawing>
+      </w:r>
+      <w:r>
+        <w:t>SourceForge is a</w:t>
+      </w:r>
+      <w:r>
+        <w:t xml:space="preserve"> free web-based project hosting site, run by GeekNet. </w:t>
+      </w:r>
+    </w:p>
+    <w:p/>
+    <w:p/>
+    <w:p>
+      <w:pPr>
+        <w:jc w:val="both"/>
+      </w:pPr>
+      <w:r>
+        <w:t>It offers a huge array of services, including a shared repository, SSH access, Wiki, forums, and downloads. It is, however, a difficult and length process to set up a new project.</w:t>
       </w:r>
     </w:p>
     <w:p>
@@ -2541,20 +2947,118 @@
       <w:pPr>
         <w:pStyle w:val="Heading3"/>
       </w:pPr>
-      <w:r>
-        <w:t>Project Hosting</w:t>
-      </w:r>
-    </w:p>
+      <w:bookmarkStart w:id="12" w:name="_Toc247097343"/>
+      <w:r>
+        <w:lastRenderedPageBreak/>
+        <w:t>Collaboration</w:t>
+      </w:r>
+      <w:bookmarkEnd w:id="12"/>
+    </w:p>
+    <w:p>
+      <w:r>
+        <w:t>Also, the group would need a way to collaborate whilst working on the project - as we would not all be in the same room at all times.</w:t>
+      </w:r>
+    </w:p>
+    <w:p/>
+    <w:p>
+      <w:pPr>
+        <w:pStyle w:val="Heading4"/>
+      </w:pPr>
+      <w:commentRangeStart w:id="13"/>
+      <w:r>
+        <w:t>Basecamp</w:t>
+      </w:r>
+      <w:commentRangeEnd w:id="13"/>
+      <w:r>
+        <w:rPr>
+          <w:rStyle w:val="CommentReference"/>
+          <w:rFonts w:asciiTheme="minorHAnsi" w:eastAsiaTheme="minorHAnsi" w:hAnsiTheme="minorHAnsi" w:cstheme="minorBidi"/>
+          <w:b w:val="0"/>
+          <w:bCs w:val="0"/>
+          <w:i w:val="0"/>
+          <w:iCs w:val="0"/>
+          <w:color w:val="auto"/>
+        </w:rPr>
+        <w:commentReference w:id="13"/>
+      </w:r>
+    </w:p>
+    <w:p>
+      <w:r>
+        <w:t xml:space="preserve">Basecamp is an online service offering </w:t>
+      </w:r>
+      <w:r>
+        <w:t xml:space="preserve">group </w:t>
+      </w:r>
+      <w:r>
+        <w:t>collaboration a</w:t>
+      </w:r>
+      <w:r>
+        <w:t>nd project management services. It is free for small projects</w:t>
+      </w:r>
+    </w:p>
+    <w:p>
+      <w:r>
+        <w:rPr>
+          <w:noProof/>
+          <w:lang w:eastAsia="en-GB"/>
+        </w:rPr>
+        <w:drawing>
+          <wp:inline distT="0" distB="0" distL="0" distR="0">
+            <wp:extent cx="1914525" cy="504825"/>
+            <wp:effectExtent l="19050" t="0" r="9525" b="0"/>
+            <wp:docPr id="8" name="Picture 7"/>
+            <wp:cNvGraphicFramePr>
+              <a:graphicFrameLocks xmlns:a="http://schemas.openxmlformats.org/drawingml/2006/main" noChangeAspect="1"/>
+            </wp:cNvGraphicFramePr>
+            <a:graphic xmlns:a="http://schemas.openxmlformats.org/drawingml/2006/main">
+              <a:graphicData uri="http://schemas.openxmlformats.org/drawingml/2006/picture">
+                <pic:pic xmlns:pic="http://schemas.openxmlformats.org/drawingml/2006/picture">
+                  <pic:nvPicPr>
+                    <pic:cNvPr id="0" name="Picture 7"/>
+                    <pic:cNvPicPr>
+                      <a:picLocks noChangeAspect="1" noChangeArrowheads="1"/>
+                    </pic:cNvPicPr>
+                  </pic:nvPicPr>
+                  <pic:blipFill>
+                    <a:blip r:embed="rId11" cstate="print"/>
+                    <a:srcRect/>
+                    <a:stretch>
+                      <a:fillRect/>
+                    </a:stretch>
+                  </pic:blipFill>
+                  <pic:spPr bwMode="auto">
+                    <a:xfrm>
+                      <a:off x="0" y="0"/>
+                      <a:ext cx="1914525" cy="504825"/>
+                    </a:xfrm>
+                    <a:prstGeom prst="rect">
+                      <a:avLst/>
+                    </a:prstGeom>
+                    <a:noFill/>
+                    <a:ln w="9525">
+                      <a:noFill/>
+                      <a:miter lim="800000"/>
+                      <a:headEnd/>
+                      <a:tailEnd/>
+                    </a:ln>
+                  </pic:spPr>
+                </pic:pic>
+              </a:graphicData>
+            </a:graphic>
+          </wp:inline>
+        </w:drawing>
+      </w:r>
+    </w:p>
+    <w:p/>
+    <w:p/>
+    <w:p/>
     <w:p>
       <w:pPr>
         <w:jc w:val="both"/>
       </w:pPr>
-      <w:r>
-        <w:t xml:space="preserve">Alongside SVN, we have also implemented Google Code into our plan for file sharing.  In short, Google code offers users access to various developer tools and products.  Google also has Project Hosting, which has enabled us to create a directory for our group project to store all documentation and code that is created.  As this doesn’t allow for updates to be shared instantly with each member while </w:t>
-      </w:r>
-      <w:r>
-        <w:lastRenderedPageBreak/>
-        <w:t>working, it will only be used to share documentation upon completion, whereas SVN can be used for all ‘in-between’ updates.</w:t>
+      <w:commentRangeStart w:id="14"/>
+      <w:r>
+        <w:t>Alongside SVN, we have also implemented Google Code into our plan for file sharing.  In short, Google code offers users access to various developer tools and products.  Google also has Project Hosting, which has enabled us to create a directory for our group project to store all documentation and code that is created.  As this doesn’t allow for updates to be shared instantly with each member while working, it will only be used to share documentation upon completion, whereas SVN can be used for all ‘in-between’ updates.</w:t>
       </w:r>
     </w:p>
     <w:p>
@@ -2573,6 +3077,24 @@
         <w:t>Something else that is important for our project is possibly utilizing Google App Engine, which Google uses for hosting web applications created by its users.  As we have decided upon creating our project as a web application, rather than desktop-based, this is an important feature provided by Google for us.</w:t>
       </w:r>
     </w:p>
+    <w:p>
+      <w:pPr>
+        <w:jc w:val="both"/>
+      </w:pPr>
+      <w:r>
+        <w:t xml:space="preserve">Also, the group chose to utilize the free Subversion hosting offered by Google, in the form of </w:t>
+      </w:r>
+      <w:r>
+        <w:rPr>
+          <w:b/>
+        </w:rPr>
+        <w:t>Google Code</w:t>
+      </w:r>
+      <w:r>
+        <w:t>. Using this service meant that the group had a central location to store code and documentation, that would always be available and, perhaps more importantly, accessible through a web interface. This gives members the ability to browse the code repository without actually checking out a copy, which is very useful for quick status-updates.</w:t>
+      </w:r>
+    </w:p>
+    <w:commentRangeEnd w:id="14"/>
     <w:p>
       <w:pPr>
         <w:rPr>
@@ -2584,7 +3106,12 @@
           <w:szCs w:val="28"/>
         </w:rPr>
       </w:pPr>
-      <w:bookmarkStart w:id="10" w:name="_Toc247016369"/>
+      <w:r>
+        <w:rPr>
+          <w:rStyle w:val="CommentReference"/>
+        </w:rPr>
+        <w:commentReference w:id="14"/>
+      </w:r>
       <w:r>
         <w:br w:type="page"/>
       </w:r>
@@ -2593,20 +3120,22 @@
       <w:pPr>
         <w:pStyle w:val="Heading1"/>
       </w:pPr>
-      <w:r>
+      <w:bookmarkStart w:id="15" w:name="_Toc247097344"/>
+      <w:r>
+        <w:lastRenderedPageBreak/>
         <w:t>Requirements Specification</w:t>
       </w:r>
-      <w:bookmarkEnd w:id="10"/>
+      <w:bookmarkEnd w:id="15"/>
     </w:p>
     <w:p>
       <w:pPr>
         <w:pStyle w:val="Heading2"/>
       </w:pPr>
-      <w:bookmarkStart w:id="11" w:name="_Toc247016370"/>
+      <w:bookmarkStart w:id="16" w:name="_Toc247097345"/>
       <w:r>
         <w:t>Functional Requirements</w:t>
       </w:r>
-      <w:bookmarkEnd w:id="11"/>
+      <w:bookmarkEnd w:id="16"/>
     </w:p>
     <w:p>
       <w:pPr>
@@ -2869,7 +3398,6 @@
         </w:numPr>
       </w:pPr>
       <w:r>
-        <w:lastRenderedPageBreak/>
         <w:t>The system should require users to input a “poll” when creating a conference. This should represent the “objective” of the conference - all members should agree on the issue named in the poll.</w:t>
       </w:r>
     </w:p>
@@ -2937,11 +3465,12 @@
       <w:pPr>
         <w:pStyle w:val="Heading2"/>
       </w:pPr>
-      <w:bookmarkStart w:id="12" w:name="_Toc247016371"/>
-      <w:r>
+      <w:bookmarkStart w:id="17" w:name="_Toc247097346"/>
+      <w:r>
+        <w:lastRenderedPageBreak/>
         <w:t>Non-Functional Requirements</w:t>
       </w:r>
-      <w:bookmarkEnd w:id="12"/>
+      <w:bookmarkEnd w:id="17"/>
     </w:p>
     <w:p>
       <w:pPr>
@@ -2974,12 +3503,12 @@
       <w:pPr>
         <w:pStyle w:val="Heading1"/>
       </w:pPr>
-      <w:bookmarkStart w:id="13" w:name="_Toc247016372"/>
+      <w:bookmarkStart w:id="18" w:name="_Toc247097347"/>
       <w:r>
         <w:lastRenderedPageBreak/>
         <w:t>Initial Design &amp; UI</w:t>
       </w:r>
-      <w:bookmarkEnd w:id="13"/>
+      <w:bookmarkEnd w:id="18"/>
     </w:p>
     <w:p>
       <w:pPr>
@@ -3019,7 +3548,7 @@
                     </pic:cNvPicPr>
                   </pic:nvPicPr>
                   <pic:blipFill>
-                    <a:blip r:embed="rId9" cstate="print"/>
+                    <a:blip r:embed="rId12" cstate="print"/>
                     <a:srcRect/>
                     <a:stretch>
                       <a:fillRect/>
@@ -3065,7 +3594,7 @@
       <w:pPr>
         <w:pStyle w:val="Heading1"/>
       </w:pPr>
-      <w:bookmarkStart w:id="14" w:name="_Toc247016373"/>
+      <w:bookmarkStart w:id="19" w:name="_Toc247097348"/>
       <w:r>
         <w:lastRenderedPageBreak/>
         <w:t>The Platform</w:t>
@@ -3073,7 +3602,7 @@
       <w:r>
         <w:t>/Implementation</w:t>
       </w:r>
-      <w:bookmarkEnd w:id="14"/>
+      <w:bookmarkEnd w:id="19"/>
     </w:p>
     <w:p>
       <w:pPr>
@@ -3087,11 +3616,11 @@
       <w:pPr>
         <w:pStyle w:val="Heading2"/>
       </w:pPr>
-      <w:bookmarkStart w:id="15" w:name="_Toc247016374"/>
+      <w:bookmarkStart w:id="20" w:name="_Toc247097349"/>
       <w:r>
         <w:t>Web-Based</w:t>
       </w:r>
-      <w:bookmarkEnd w:id="15"/>
+      <w:bookmarkEnd w:id="20"/>
     </w:p>
     <w:p/>
     <w:tbl>
@@ -3286,11 +3815,11 @@
       <w:pPr>
         <w:pStyle w:val="Heading2"/>
       </w:pPr>
-      <w:bookmarkStart w:id="16" w:name="_Toc247016375"/>
+      <w:bookmarkStart w:id="21" w:name="_Toc247097350"/>
       <w:r>
         <w:t>Desktop-Based</w:t>
       </w:r>
-      <w:bookmarkEnd w:id="16"/>
+      <w:bookmarkEnd w:id="21"/>
     </w:p>
     <w:p/>
     <w:tbl>
@@ -3537,12 +4066,12 @@
       <w:pPr>
         <w:pStyle w:val="Heading1"/>
       </w:pPr>
-      <w:bookmarkStart w:id="17" w:name="_Toc247016376"/>
+      <w:bookmarkStart w:id="22" w:name="_Toc247097351"/>
       <w:r>
         <w:lastRenderedPageBreak/>
         <w:t>Initial Implementation/Prototyping</w:t>
       </w:r>
-      <w:bookmarkEnd w:id="17"/>
+      <w:bookmarkEnd w:id="22"/>
     </w:p>
     <w:p>
       <w:pPr>
@@ -3559,11 +4088,11 @@
       <w:pPr>
         <w:pStyle w:val="Heading2"/>
       </w:pPr>
-      <w:bookmarkStart w:id="18" w:name="_Toc247016377"/>
+      <w:bookmarkStart w:id="23" w:name="_Toc247097352"/>
       <w:r>
         <w:t>Prototype Specification</w:t>
       </w:r>
-      <w:bookmarkEnd w:id="18"/>
+      <w:bookmarkEnd w:id="23"/>
     </w:p>
     <w:p>
       <w:pPr>
@@ -3673,22 +4202,22 @@
       <w:pPr>
         <w:pStyle w:val="Heading1"/>
       </w:pPr>
-      <w:bookmarkStart w:id="19" w:name="_Toc247016378"/>
+      <w:bookmarkStart w:id="24" w:name="_Toc247097353"/>
       <w:r>
         <w:t>Problems Encountered</w:t>
       </w:r>
-      <w:bookmarkEnd w:id="19"/>
+      <w:bookmarkEnd w:id="24"/>
     </w:p>
     <w:p/>
     <w:p>
       <w:pPr>
         <w:pStyle w:val="Heading1"/>
       </w:pPr>
-      <w:bookmarkStart w:id="20" w:name="_Toc247016379"/>
+      <w:bookmarkStart w:id="25" w:name="_Toc247097354"/>
       <w:r>
         <w:t>Time Plan</w:t>
       </w:r>
-      <w:bookmarkEnd w:id="20"/>
+      <w:bookmarkEnd w:id="25"/>
     </w:p>
     <w:p/>
     <w:p>
@@ -3719,7 +4248,7 @@
 
 <file path=word/comments.xml><?xml version="1.0" encoding="utf-8"?>
 <w:comments xmlns:ve="http://schemas.openxmlformats.org/markup-compatibility/2006" xmlns:o="urn:schemas-microsoft-com:office:office" xmlns:r="http://schemas.openxmlformats.org/officeDocument/2006/relationships" xmlns:m="http://schemas.openxmlformats.org/officeDocument/2006/math" xmlns:v="urn:schemas-microsoft-com:vml" xmlns:wp="http://schemas.openxmlformats.org/drawingml/2006/wordprocessingDrawing" xmlns:w10="urn:schemas-microsoft-com:office:word" xmlns:w="http://schemas.openxmlformats.org/wordprocessingml/2006/main" xmlns:wne="http://schemas.microsoft.com/office/word/2006/wordml">
-  <w:comment w:id="4" w:author="Rob Golding" w:date="2009-11-26T16:09:00Z" w:initials="RG">
+  <w:comment w:id="2" w:author="Rob Golding" w:date="2009-11-27T11:57:00Z" w:initials="RG">
     <w:p>
       <w:pPr>
         <w:pStyle w:val="CommentText"/>
@@ -3731,11 +4260,27 @@
         <w:annotationRef/>
       </w:r>
       <w:r>
+        <w:t>Expand on this</w:t>
+      </w:r>
+    </w:p>
+  </w:comment>
+  <w:comment w:id="5" w:author="Rob Golding" w:date="2009-11-26T16:09:00Z" w:initials="RG">
+    <w:p>
+      <w:pPr>
+        <w:pStyle w:val="CommentText"/>
+      </w:pPr>
+      <w:r>
+        <w:rPr>
+          <w:rStyle w:val="CommentReference"/>
+        </w:rPr>
+        <w:annotationRef/>
+      </w:r>
+      <w:r>
         <w:t>Add Kit’s research here</w:t>
       </w:r>
     </w:p>
   </w:comment>
-  <w:comment w:id="6" w:author="Rob Golding" w:date="2009-11-26T16:09:00Z" w:initials="RG">
+  <w:comment w:id="7" w:author="Rob Golding" w:date="2009-11-26T16:09:00Z" w:initials="RG">
     <w:p>
       <w:pPr>
         <w:pStyle w:val="CommentText"/>
@@ -3751,7 +4296,7 @@
       </w:r>
     </w:p>
   </w:comment>
-  <w:comment w:id="8" w:author="Rob Golding" w:date="2009-11-26T16:08:00Z" w:initials="RG">
+  <w:comment w:id="9" w:author="Rob Golding" w:date="2009-11-26T16:08:00Z" w:initials="RG">
     <w:p>
       <w:pPr>
         <w:pStyle w:val="CommentText"/>
@@ -3777,6 +4322,38 @@
       </w:pPr>
       <w:r>
         <w:t>Note that the decision we made goes in section 5, not here.</w:t>
+      </w:r>
+    </w:p>
+  </w:comment>
+  <w:comment w:id="13" w:author="Rob Golding" w:date="2009-11-27T14:58:00Z" w:initials="RG">
+    <w:p>
+      <w:pPr>
+        <w:pStyle w:val="CommentText"/>
+      </w:pPr>
+      <w:r>
+        <w:rPr>
+          <w:rStyle w:val="CommentReference"/>
+        </w:rPr>
+        <w:annotationRef/>
+      </w:r>
+      <w:r>
+        <w:t>Find alternative &amp; elaborate</w:t>
+      </w:r>
+    </w:p>
+  </w:comment>
+  <w:comment w:id="14" w:author="Rob Golding" w:date="2009-11-27T14:59:00Z" w:initials="RG">
+    <w:p>
+      <w:pPr>
+        <w:pStyle w:val="CommentText"/>
+      </w:pPr>
+      <w:r>
+        <w:rPr>
+          <w:rStyle w:val="CommentReference"/>
+        </w:rPr>
+        <w:annotationRef/>
+      </w:r>
+      <w:r>
+        <w:t>This needs to go later on in the report, but that can be sorted later.</w:t>
       </w:r>
     </w:p>
   </w:comment>
@@ -5486,6 +6063,7 @@
   <w:style w:type="character" w:default="1" w:styleId="DefaultParagraphFont">
     <w:name w:val="Default Paragraph Font"/>
     <w:uiPriority w:val="1"/>
+    <w:semiHidden/>
     <w:unhideWhenUsed/>
   </w:style>
   <w:style w:type="table" w:default="1" w:styleId="TableNormal">
@@ -6406,7 +6984,7 @@
 </file>
 
 <file path=customXml/itemProps1.xml><?xml version="1.0" encoding="utf-8"?>
-<ds:datastoreItem xmlns:ds="http://schemas.openxmlformats.org/officeDocument/2006/customXml" ds:itemID="{89C1D4BD-E7EA-4C90-911C-296E58D1D78E}">
+<ds:datastoreItem xmlns:ds="http://schemas.openxmlformats.org/officeDocument/2006/customXml" ds:itemID="{F47D1C37-54DE-4192-9BA8-BD5AFE7A1F30}">
   <ds:schemaRefs>
     <ds:schemaRef ds:uri="http://schemas.openxmlformats.org/officeDocument/2006/bibliography"/>
   </ds:schemaRefs>

</xml_diff>

<commit_message>
Added lots more research
</commit_message>
<xml_diff>
--- a/doc/G52GRP-InterimReport.docx
+++ b/doc/G52GRP-InterimReport.docx
@@ -2211,183 +2211,553 @@
     </w:p>
     <w:p>
       <w:pPr>
+        <w:pStyle w:val="Heading3"/>
+      </w:pPr>
+      <w:r>
+        <w:t>Frameworks</w:t>
+      </w:r>
+    </w:p>
+    <w:p>
+      <w:pPr>
         <w:jc w:val="both"/>
       </w:pPr>
-      <w:commentRangeStart w:id="9"/>
-      <w:r>
-        <w:t xml:space="preserve">We carried out some initial research into the suitability of different platforms </w:t>
-      </w:r>
-      <w:r>
-        <w:t xml:space="preserve">for developing our application. Broadly, there were two areas in which we </w:t>
-      </w:r>
-      <w:r>
-        <w:t>could continue</w:t>
-      </w:r>
-      <w:r>
-        <w:t xml:space="preserve">: web-based platforms and desktop-based platforms. </w:t>
-      </w:r>
-      <w:r>
-        <w:t xml:space="preserve">The group looked into a number of different options regarding each type of platform. For example, an application that extends a social networking website (such as Facebook) could be used. This would mean that a large part of the system would already be present (such as the user sign-up and login/authentication </w:t>
-      </w:r>
-      <w:r>
-        <w:t>modules</w:t>
-      </w:r>
-      <w:r>
-        <w:t>).</w:t>
-      </w:r>
-      <w:commentRangeEnd w:id="9"/>
-      <w:r>
-        <w:rPr>
-          <w:rStyle w:val="CommentReference"/>
-        </w:rPr>
-        <w:commentReference w:id="9"/>
-      </w:r>
-    </w:p>
-    <w:p>
-      <w:pPr>
-        <w:pStyle w:val="Heading3"/>
-      </w:pPr>
-      <w:bookmarkStart w:id="10" w:name="_Toc247097341"/>
-      <w:r>
-        <w:t>Source</w:t>
-      </w:r>
-      <w:r>
-        <w:t xml:space="preserve"> </w:t>
-      </w:r>
-      <w:r>
-        <w:t>Code Management</w:t>
-      </w:r>
-      <w:bookmarkEnd w:id="10"/>
-    </w:p>
-    <w:p>
-      <w:pPr>
-        <w:jc w:val="both"/>
-      </w:pPr>
-      <w:r>
-        <w:t xml:space="preserve">We felt that version/source control would be essential to the smooth operation of our group project. We needed a fast and simple way to share code and documentation – whilst not treading on each other’s feet </w:t>
-      </w:r>
-      <w:r>
-        <w:t>whilst</w:t>
-      </w:r>
-      <w:r>
-        <w:t xml:space="preserve"> working on different parts of the project.</w:t>
-      </w:r>
-    </w:p>
-    <w:p>
-      <w:pPr>
-        <w:jc w:val="both"/>
-      </w:pPr>
-      <w:r>
-        <w:t>Using a Source Code Management system allows multiple group members to work on the same file or document at once. When editing binary files, however, (such as Microsoft Office documents), the SCM is not able to “diff” the file - that is, to see the differences between the two. This means that it is left to the user to either overwrite the old file completely, or throw away all their changes when a collision occurs.</w:t>
-      </w:r>
-    </w:p>
-    <w:p>
-      <w:pPr>
-        <w:jc w:val="both"/>
-      </w:pPr>
-      <w:r>
-        <w:t>This shouldn’t be a problem for our group, however, as a single group member is responsible for collating all sections of, and submitting, the documents required in our deliverables. That is, one group member will be actually committing the documents to the repository - though other group members may work on them in a separate fashion.</w:t>
-      </w:r>
-    </w:p>
-    <w:p>
-      <w:pPr>
-        <w:jc w:val="both"/>
-      </w:pPr>
-      <w:r>
-        <w:t xml:space="preserve">To this end, we </w:t>
-      </w:r>
-      <w:r>
-        <w:t>conducted some research into Version Control Systems. The results of this research are included below.</w:t>
-      </w:r>
-    </w:p>
-    <w:p>
-      <w:pPr>
-        <w:jc w:val="both"/>
-      </w:pPr>
+      <w:r>
+        <w:t>We carried out some initial research into the suitability of different platforms for developing our application. Broadly, there were two areas in which we could continue: web-based platforms and desktop-based platforms. The group looked into a number of different options regarding each type of platform. For example, an application that extends a social networking website (such as Facebook) could be used. This would mean that a large part of the system would already be present (such as the user sign-up and login/authentication modules).</w:t>
+      </w:r>
     </w:p>
     <w:p>
       <w:pPr>
         <w:pStyle w:val="Heading4"/>
       </w:pPr>
       <w:r>
-        <w:lastRenderedPageBreak/>
-        <w:t>Subversion</w:t>
-      </w:r>
-    </w:p>
-    <w:p>
-      <w:pPr>
-        <w:jc w:val="both"/>
-      </w:pPr>
-      <w:r>
-        <w:t>Subversion</w:t>
-      </w:r>
-      <w:r>
-        <w:t xml:space="preserve"> (or SVN)</w:t>
-      </w:r>
-      <w:r>
-        <w:t xml:space="preserve"> is a </w:t>
-      </w:r>
-      <w:r>
-        <w:rPr>
-          <w:b/>
-        </w:rPr>
-        <w:t>client-server</w:t>
-      </w:r>
-      <w:r>
-        <w:t xml:space="preserve"> based </w:t>
-      </w:r>
-      <w:r>
-        <w:t>Source Control Management tool</w:t>
-      </w:r>
-      <w:r>
-        <w:t xml:space="preserve">. </w:t>
-      </w:r>
-      <w:r>
-        <w:t>That is, the repository resides on a central machine (the server) and each user checks out a “working copy” (the client). Each time the user makes a set of changes, they commit them to the server. Commits are stored in a linear fashion, one after the other. In this way, SVN</w:t>
-      </w:r>
-      <w:r>
-        <w:t xml:space="preserve"> manages the version (or </w:t>
-      </w:r>
-      <w:r>
-        <w:rPr>
-          <w:b/>
-        </w:rPr>
-        <w:t>revision</w:t>
-      </w:r>
-      <w:r>
-        <w:t>) of each file</w:t>
-      </w:r>
-      <w:r>
-        <w:t xml:space="preserve"> using a number, that increments by one on every commit. This allows the user to instantly see which version of a file is the latest – by comparing revision numbers.</w:t>
-      </w:r>
-    </w:p>
-    <w:p>
-      <w:pPr>
-        <w:jc w:val="both"/>
-      </w:pPr>
-      <w:r>
-        <w:t>Each document is stored as a hard-links to the most recent revision of said file, keeping the overall size of the repository down.</w:t>
-      </w:r>
-    </w:p>
-    <w:p>
-      <w:pPr>
-        <w:jc w:val="both"/>
-      </w:pPr>
-    </w:p>
-    <w:p>
-      <w:pPr>
-        <w:jc w:val="both"/>
-      </w:pPr>
-    </w:p>
-    <w:p>
-      <w:pPr>
-        <w:jc w:val="center"/>
-      </w:pPr>
+        <w:t>Web Frameworks</w:t>
+      </w:r>
+    </w:p>
+    <w:p>
+      <w:r>
+        <w:t xml:space="preserve">If we decide to develop a web-based system, then we could either code the entire system from scratch, or use an existing framework. Frameworks can make development much faster, and could save the group a lot of time – allowing us to implement more advanced features into the final system. However, poorly designed frameworks can inhibit the development effort – if the API is difficult to work with. </w:t>
+      </w:r>
+    </w:p>
+    <w:p/>
+    <w:p>
+      <w:pPr>
+        <w:pStyle w:val="Heading5"/>
+      </w:pPr>
+      <w:r>
+        <w:t>Django</w:t>
+      </w:r>
+    </w:p>
+    <w:p>
+      <w:r>
+        <w:t>Django is a Python-based web MVC (Model-View-Controller), developed in a newsroom environment where speed is of the essence. It has an elegant API, and includes a template engine and a database ORM – which is compatible with most common database formats (including SQLite, MySQL, PostGres and MS SQL).</w:t>
+      </w:r>
+    </w:p>
+    <w:p>
       <w:r>
         <w:rPr>
           <w:noProof/>
           <w:lang w:eastAsia="en-GB"/>
         </w:rPr>
+        <w:drawing>
+          <wp:inline distT="0" distB="0" distL="0" distR="0">
+            <wp:extent cx="1704975" cy="593900"/>
+            <wp:effectExtent l="19050" t="0" r="9525" b="0"/>
+            <wp:docPr id="9" name="Picture 4"/>
+            <wp:cNvGraphicFramePr>
+              <a:graphicFrameLocks xmlns:a="http://schemas.openxmlformats.org/drawingml/2006/main" noChangeAspect="1"/>
+            </wp:cNvGraphicFramePr>
+            <a:graphic xmlns:a="http://schemas.openxmlformats.org/drawingml/2006/main">
+              <a:graphicData uri="http://schemas.openxmlformats.org/drawingml/2006/picture">
+                <pic:pic xmlns:pic="http://schemas.openxmlformats.org/drawingml/2006/picture">
+                  <pic:nvPicPr>
+                    <pic:cNvPr id="0" name="Picture 4"/>
+                    <pic:cNvPicPr>
+                      <a:picLocks noChangeAspect="1" noChangeArrowheads="1"/>
+                    </pic:cNvPicPr>
+                  </pic:nvPicPr>
+                  <pic:blipFill>
+                    <a:blip r:embed="rId7" cstate="print"/>
+                    <a:srcRect/>
+                    <a:stretch>
+                      <a:fillRect/>
+                    </a:stretch>
+                  </pic:blipFill>
+                  <pic:spPr bwMode="auto">
+                    <a:xfrm>
+                      <a:off x="0" y="0"/>
+                      <a:ext cx="1713269" cy="596789"/>
+                    </a:xfrm>
+                    <a:prstGeom prst="rect">
+                      <a:avLst/>
+                    </a:prstGeom>
+                    <a:noFill/>
+                    <a:ln w="9525">
+                      <a:noFill/>
+                      <a:miter lim="800000"/>
+                      <a:headEnd/>
+                      <a:tailEnd/>
+                    </a:ln>
+                  </pic:spPr>
+                </pic:pic>
+              </a:graphicData>
+            </a:graphic>
+          </wp:inline>
+        </w:drawing>
+      </w:r>
+    </w:p>
+    <w:p>
+      <w:r>
+        <w:t>Models in Django are represented as simple classes, with attributes of the class representing the database fields. Foreign key and many-to-many relations are simple to describe. Here is an example of a simple model in Django source code:</w:t>
+      </w:r>
+    </w:p>
+    <w:p>
+      <w:pPr>
+        <w:pStyle w:val="Code"/>
+      </w:pPr>
+      <w:r>
+        <w:lastRenderedPageBreak/>
+        <w:t>class Poll(models.Model):</w:t>
+      </w:r>
+    </w:p>
+    <w:p>
+      <w:pPr>
+        <w:pStyle w:val="Code"/>
+      </w:pPr>
+      <w:r>
+        <w:tab/>
+      </w:r>
+      <w:r>
+        <w:t>question = models.CharField(max_length=200)</w:t>
+      </w:r>
+    </w:p>
+    <w:p>
+      <w:pPr>
+        <w:pStyle w:val="Code"/>
+      </w:pPr>
+      <w:r>
+        <w:tab/>
+      </w:r>
+      <w:r>
+        <w:t>pub_date = models.DateTimeField(</w:t>
+      </w:r>
+      <w:r>
+        <w:t>'Date published'</w:t>
+      </w:r>
+      <w:r>
+        <w:t>)</w:t>
+      </w:r>
+    </w:p>
+    <w:p>
+      <w:pPr>
+        <w:pStyle w:val="Code"/>
+      </w:pPr>
+    </w:p>
+    <w:p>
+      <w:pPr>
+        <w:pStyle w:val="Code"/>
+      </w:pPr>
+      <w:r>
+        <w:t>class Choice(models.Model):</w:t>
+      </w:r>
+    </w:p>
+    <w:p>
+      <w:pPr>
+        <w:pStyle w:val="Code"/>
+      </w:pPr>
+      <w:r>
+        <w:tab/>
+      </w:r>
+      <w:r>
+        <w:t>poll = models.ForeignKey(Poll)</w:t>
+      </w:r>
+    </w:p>
+    <w:p>
+      <w:pPr>
+        <w:pStyle w:val="Code"/>
+      </w:pPr>
+      <w:r>
+        <w:tab/>
+      </w:r>
+      <w:r>
+        <w:t>choice = models.CharField(max_length=200)</w:t>
+      </w:r>
+    </w:p>
+    <w:p>
+      <w:pPr>
+        <w:pStyle w:val="Code"/>
+      </w:pPr>
+      <w:r>
+        <w:tab/>
+      </w:r>
+      <w:r>
+        <w:t>votes = models.IntegerField()</w:t>
+      </w:r>
+    </w:p>
+    <w:p/>
+    <w:p>
+      <w:r>
+        <w:t>These model classes define two database tables (objects) – Poll objects and Choice objects. This is the heart of a basic Django application for voting on polls.</w:t>
+      </w:r>
+    </w:p>
+    <w:p>
+      <w:r>
+        <w:t xml:space="preserve">Django uses a simple Python function for the </w:t>
+      </w:r>
+      <w:r>
+        <w:t>view, which is called from a particular URL location (for example,</w:t>
+      </w:r>
+      <w:r>
+        <w:t xml:space="preserve"> </w:t>
+      </w:r>
+      <w:r>
+        <w:rPr>
+          <w:rFonts w:ascii="Courier New" w:hAnsi="Courier New" w:cs="Courier New"/>
+          <w:b/>
+        </w:rPr>
+        <w:t>/users/rob</w:t>
+      </w:r>
+      <w:r>
+        <w:rPr>
+          <w:rFonts w:ascii="Courier New" w:hAnsi="Courier New" w:cs="Courier New"/>
+          <w:b/>
+        </w:rPr>
+        <w:t>/</w:t>
+      </w:r>
+      <w:r>
+        <w:t>. Here’s an example of a simple view in Django:</w:t>
+      </w:r>
+    </w:p>
+    <w:p>
+      <w:pPr>
+        <w:pStyle w:val="Code"/>
+      </w:pPr>
+      <w:r>
+        <w:t>def index(request):</w:t>
+      </w:r>
+    </w:p>
+    <w:p>
+      <w:pPr>
+        <w:pStyle w:val="Code"/>
+      </w:pPr>
+      <w:r>
+        <w:tab/>
+      </w:r>
+      <w:r>
+        <w:t>latest_poll_list = Poll.objects.all().order_by('-pub_date')[:5]</w:t>
+      </w:r>
+    </w:p>
+    <w:p>
+      <w:pPr>
+        <w:pStyle w:val="Code"/>
+      </w:pPr>
+      <w:r>
+        <w:tab/>
+        <w:t>data = {</w:t>
+      </w:r>
+      <w:r>
+        <w:t>'</w:t>
+      </w:r>
+      <w:r>
+        <w:t>latest_poll_list</w:t>
+      </w:r>
+      <w:r>
+        <w:t>'</w:t>
+      </w:r>
+      <w:r>
+        <w:t>: latest_poll_list}</w:t>
+      </w:r>
+    </w:p>
+    <w:p>
+      <w:pPr>
+        <w:pStyle w:val="Code"/>
+      </w:pPr>
+      <w:r>
+        <w:tab/>
+      </w:r>
+      <w:r>
+        <w:t xml:space="preserve">return </w:t>
+      </w:r>
+      <w:r>
+        <w:t>render_to_response</w:t>
+      </w:r>
+      <w:r>
+        <w:t>('</w:t>
+      </w:r>
+      <w:r>
+        <w:t>index.html</w:t>
+      </w:r>
+      <w:r>
+        <w:t>'</w:t>
+      </w:r>
+      <w:r>
+        <w:t>, data</w:t>
+      </w:r>
+      <w:r>
+        <w:t>)</w:t>
+      </w:r>
+    </w:p>
+    <w:p/>
+    <w:p>
+      <w:r>
+        <w:t xml:space="preserve">This view uses Django’s ORM to fetch a list of the latest five poll objects from the database, and sends that data to a template named </w:t>
+      </w:r>
+      <w:r>
+        <w:rPr>
+          <w:rFonts w:ascii="Courier New" w:hAnsi="Courier New" w:cs="Courier New"/>
+          <w:b/>
+        </w:rPr>
+        <w:t>index.html</w:t>
+      </w:r>
+      <w:r>
+        <w:t>.</w:t>
+      </w:r>
+    </w:p>
+    <w:p>
+      <w:r>
+        <w:t>Templates in Django are very simple, and are basically written as HTML, with some basic logic and variable replacement. For example:</w:t>
+      </w:r>
+    </w:p>
+    <w:p>
+      <w:pPr>
+        <w:pStyle w:val="Code"/>
+      </w:pPr>
+      <w:r>
+        <w:t>{% if latest_poll_list %}</w:t>
+      </w:r>
+    </w:p>
+    <w:p>
+      <w:pPr>
+        <w:pStyle w:val="Code"/>
+      </w:pPr>
+      <w:r>
+        <w:t xml:space="preserve">    &lt;ul&gt;</w:t>
+      </w:r>
+    </w:p>
+    <w:p>
+      <w:pPr>
+        <w:pStyle w:val="Code"/>
+      </w:pPr>
+      <w:r>
+        <w:t xml:space="preserve">    {% for poll in latest_poll_list %}</w:t>
+      </w:r>
+    </w:p>
+    <w:p>
+      <w:pPr>
+        <w:pStyle w:val="Code"/>
+      </w:pPr>
+      <w:r>
+        <w:t xml:space="preserve">        &lt;li&gt;{{ poll.question }}&lt;/li&gt;</w:t>
+      </w:r>
+    </w:p>
+    <w:p>
+      <w:pPr>
+        <w:pStyle w:val="Code"/>
+      </w:pPr>
+      <w:r>
+        <w:t xml:space="preserve">    {% endfor %}</w:t>
+      </w:r>
+    </w:p>
+    <w:p>
+      <w:pPr>
+        <w:pStyle w:val="Code"/>
+      </w:pPr>
+      <w:r>
+        <w:t xml:space="preserve">    &lt;/ul&gt;</w:t>
+      </w:r>
+    </w:p>
+    <w:p>
+      <w:pPr>
+        <w:pStyle w:val="Code"/>
+      </w:pPr>
+      <w:r>
+        <w:t>{% else %}</w:t>
+      </w:r>
+    </w:p>
+    <w:p>
+      <w:pPr>
+        <w:pStyle w:val="Code"/>
+      </w:pPr>
+      <w:r>
+        <w:t xml:space="preserve">    &lt;p&gt;No polls are available.&lt;/p&gt;</w:t>
+      </w:r>
+    </w:p>
+    <w:p>
+      <w:pPr>
+        <w:pStyle w:val="Code"/>
+      </w:pPr>
+      <w:r>
+        <w:t>{% endif %}</w:t>
+      </w:r>
+    </w:p>
+    <w:p/>
+    <w:p>
+      <w:r>
+        <w:t>Our “lead software engineer” – Rob – has extensive experience working with Django, and has developed a number of projects using this framework in the past.</w:t>
+      </w:r>
+    </w:p>
+    <w:p>
+      <w:pPr>
+        <w:pStyle w:val="Heading5"/>
+      </w:pPr>
+      <w:r>
+        <w:t>Ruby-on-Rails</w:t>
+      </w:r>
+    </w:p>
+    <w:p>
+      <w:pPr>
+        <w:pStyle w:val="Heading4"/>
+      </w:pPr>
+      <w:r>
+        <w:t>Desktop-Based Platforms</w:t>
+      </w:r>
+    </w:p>
+    <w:p/>
+    <w:p>
+      <w:pPr>
+        <w:pStyle w:val="Heading3"/>
+      </w:pPr>
+      <w:bookmarkStart w:id="9" w:name="_Toc247097341"/>
+      <w:r>
+        <w:lastRenderedPageBreak/>
+        <w:t>Source</w:t>
+      </w:r>
+      <w:r>
+        <w:t xml:space="preserve"> </w:t>
+      </w:r>
+      <w:r>
+        <w:t>Code Management</w:t>
+      </w:r>
+      <w:bookmarkEnd w:id="9"/>
+    </w:p>
+    <w:p>
+      <w:pPr>
+        <w:jc w:val="both"/>
+      </w:pPr>
+      <w:r>
+        <w:t xml:space="preserve">We felt that version/source control would be essential to the smooth operation of our group project. We needed a fast and simple way to share code and documentation – whilst not treading on each other’s feet </w:t>
+      </w:r>
+      <w:r>
+        <w:t>whilst</w:t>
+      </w:r>
+      <w:r>
+        <w:t xml:space="preserve"> working on different parts of the project.</w:t>
+      </w:r>
+    </w:p>
+    <w:p>
+      <w:pPr>
+        <w:jc w:val="both"/>
+      </w:pPr>
+      <w:r>
+        <w:t>Using a Source Code Management system allows multiple group members to work on the same file or document at once. When editing binary files, however, (such as Microsoft Office documents), the SCM is not able to “diff” the file - that is, to see the differences between the two. This means that it is left to the user to either overwrite the old file completely, or throw away all their changes when a collision occurs.</w:t>
+      </w:r>
+    </w:p>
+    <w:p>
+      <w:pPr>
+        <w:jc w:val="both"/>
+      </w:pPr>
+      <w:r>
+        <w:t>This shouldn’t be a problem for our group, however, as a single group member is responsible for collating all sections of, and submitting, the documents required in our deliverables. That is, one group member will be actually committing the documents to the repository - though other group members may work on them in a separate fashion.</w:t>
+      </w:r>
+    </w:p>
+    <w:p>
+      <w:pPr>
+        <w:jc w:val="both"/>
+      </w:pPr>
+      <w:r>
+        <w:t xml:space="preserve">To this end, we </w:t>
+      </w:r>
+      <w:r>
+        <w:t>conducted some research into Version Control Systems. The results of this research are included below.</w:t>
+      </w:r>
+    </w:p>
+    <w:p>
+      <w:pPr>
+        <w:jc w:val="both"/>
+      </w:pPr>
+    </w:p>
+    <w:p>
+      <w:pPr>
+        <w:pStyle w:val="Heading4"/>
+      </w:pPr>
+      <w:r>
+        <w:t>Subversion</w:t>
+      </w:r>
+    </w:p>
+    <w:p>
+      <w:pPr>
+        <w:jc w:val="both"/>
+      </w:pPr>
+      <w:r>
+        <w:t>Subversion</w:t>
+      </w:r>
+      <w:r>
+        <w:t xml:space="preserve"> (or SVN)</w:t>
+      </w:r>
+      <w:r>
+        <w:t xml:space="preserve"> is a </w:t>
+      </w:r>
+      <w:r>
+        <w:rPr>
+          <w:b/>
+        </w:rPr>
+        <w:t>client-server</w:t>
+      </w:r>
+      <w:r>
+        <w:t xml:space="preserve"> based </w:t>
+      </w:r>
+      <w:r>
+        <w:t>Source Control Management tool</w:t>
+      </w:r>
+      <w:r>
+        <w:t xml:space="preserve">. </w:t>
+      </w:r>
+      <w:r>
+        <w:t>That is, the repository resides on a central machine (the server) and each user checks out a “working copy” (the client). Each time the user makes a set of changes, they commit them to the server. Commits are stored in a linear fashion, one after the other. In this way, SVN</w:t>
+      </w:r>
+      <w:r>
+        <w:t xml:space="preserve"> manages the version (or </w:t>
+      </w:r>
+      <w:r>
+        <w:rPr>
+          <w:b/>
+        </w:rPr>
+        <w:t>revision</w:t>
+      </w:r>
+      <w:r>
+        <w:t>) of each file</w:t>
+      </w:r>
+      <w:r>
+        <w:t xml:space="preserve"> using a number, that increments by one on every commit. This allows the user to instantly see which version of a file is the latest – by comparing revision numbers.</w:t>
+      </w:r>
+    </w:p>
+    <w:p>
+      <w:pPr>
+        <w:jc w:val="both"/>
+      </w:pPr>
+      <w:r>
+        <w:t>Each document is stored as a hard-links to the most recent revision of said file, keeping the overall size of the repository down.</w:t>
+      </w:r>
+    </w:p>
+    <w:p>
+      <w:pPr>
+        <w:jc w:val="both"/>
+      </w:pPr>
+    </w:p>
+    <w:p>
+      <w:pPr>
+        <w:jc w:val="both"/>
+      </w:pPr>
+    </w:p>
+    <w:p>
+      <w:pPr>
+        <w:jc w:val="center"/>
+      </w:pPr>
+      <w:r>
+        <w:rPr>
+          <w:noProof/>
+          <w:lang w:eastAsia="en-GB"/>
+        </w:rPr>
+        <w:lastRenderedPageBreak/>
         <w:pict>
           <v:rect id="_x0000_s1034" style="position:absolute;left:0;text-align:left;margin-left:259.5pt;margin-top:4.55pt;width:75.75pt;height:42.75pt;z-index:251658240" stroked="f"/>
         </w:pict>
@@ -2415,7 +2785,7 @@
                     </pic:cNvPicPr>
                   </pic:nvPicPr>
                   <pic:blipFill>
-                    <a:blip r:embed="rId7" cstate="print"/>
+                    <a:blip r:embed="rId8" cstate="print"/>
                     <a:srcRect/>
                     <a:stretch>
                       <a:fillRect/>
@@ -2535,7 +2905,7 @@
                     </pic:cNvPicPr>
                   </pic:nvPicPr>
                   <pic:blipFill>
-                    <a:blip r:embed="rId8" cstate="print"/>
+                    <a:blip r:embed="rId9" cstate="print"/>
                     <a:srcRect/>
                     <a:stretch>
                       <a:fillRect/>
@@ -2718,12 +3088,12 @@
       <w:pPr>
         <w:pStyle w:val="Heading3"/>
       </w:pPr>
-      <w:bookmarkStart w:id="11" w:name="_Toc247097342"/>
+      <w:bookmarkStart w:id="10" w:name="_Toc247097342"/>
       <w:r>
         <w:lastRenderedPageBreak/>
         <w:t>Project Hosting</w:t>
       </w:r>
-      <w:bookmarkEnd w:id="11"/>
+      <w:bookmarkEnd w:id="10"/>
     </w:p>
     <w:p>
       <w:r>
@@ -2771,7 +3141,7 @@
                     </pic:cNvPicPr>
                   </pic:nvPicPr>
                   <pic:blipFill>
-                    <a:blip r:embed="rId9" cstate="print"/>
+                    <a:blip r:embed="rId10" cstate="print"/>
                     <a:srcRect/>
                     <a:stretch>
                       <a:fillRect/>
@@ -2885,7 +3255,7 @@
                     </pic:cNvPicPr>
                   </pic:nvPicPr>
                   <pic:blipFill>
-                    <a:blip r:embed="rId10" cstate="print"/>
+                    <a:blip r:embed="rId11" cstate="print"/>
                     <a:srcRect/>
                     <a:stretch>
                       <a:fillRect/>
@@ -2947,12 +3317,12 @@
       <w:pPr>
         <w:pStyle w:val="Heading3"/>
       </w:pPr>
-      <w:bookmarkStart w:id="12" w:name="_Toc247097343"/>
+      <w:bookmarkStart w:id="11" w:name="_Toc247097343"/>
       <w:r>
         <w:lastRenderedPageBreak/>
         <w:t>Collaboration</w:t>
       </w:r>
-      <w:bookmarkEnd w:id="12"/>
+      <w:bookmarkEnd w:id="11"/>
     </w:p>
     <w:p>
       <w:r>
@@ -2964,11 +3334,11 @@
       <w:pPr>
         <w:pStyle w:val="Heading4"/>
       </w:pPr>
-      <w:commentRangeStart w:id="13"/>
+      <w:commentRangeStart w:id="12"/>
       <w:r>
         <w:t>Basecamp</w:t>
       </w:r>
-      <w:commentRangeEnd w:id="13"/>
+      <w:commentRangeEnd w:id="12"/>
       <w:r>
         <w:rPr>
           <w:rStyle w:val="CommentReference"/>
@@ -2979,7 +3349,7 @@
           <w:iCs w:val="0"/>
           <w:color w:val="auto"/>
         </w:rPr>
-        <w:commentReference w:id="13"/>
+        <w:commentReference w:id="12"/>
       </w:r>
     </w:p>
     <w:p>
@@ -2993,7 +3363,10 @@
         <w:t>collaboration a</w:t>
       </w:r>
       <w:r>
-        <w:t>nd project management services. It is free for small projects</w:t>
+        <w:t>nd project management</w:t>
+      </w:r>
+      <w:r>
+        <w:t>, developed by a company called 37signals.</w:t>
       </w:r>
     </w:p>
     <w:p>
@@ -3006,7 +3379,7 @@
           <wp:inline distT="0" distB="0" distL="0" distR="0">
             <wp:extent cx="1914525" cy="504825"/>
             <wp:effectExtent l="19050" t="0" r="9525" b="0"/>
-            <wp:docPr id="8" name="Picture 7"/>
+            <wp:docPr id="6" name="Picture 7"/>
             <wp:cNvGraphicFramePr>
               <a:graphicFrameLocks xmlns:a="http://schemas.openxmlformats.org/drawingml/2006/main" noChangeAspect="1"/>
             </wp:cNvGraphicFramePr>
@@ -3020,7 +3393,7 @@
                     </pic:cNvPicPr>
                   </pic:nvPicPr>
                   <pic:blipFill>
-                    <a:blip r:embed="rId11" cstate="print"/>
+                    <a:blip r:embed="rId12" cstate="print"/>
                     <a:srcRect/>
                     <a:stretch>
                       <a:fillRect/>
@@ -3049,14 +3422,111 @@
         </w:drawing>
       </w:r>
     </w:p>
+    <w:p>
+      <w:r>
+        <w:t>Basecamp</w:t>
+      </w:r>
+      <w:r>
+        <w:t xml:space="preserve"> is free for small projects</w:t>
+      </w:r>
+      <w:r>
+        <w:t>, and allows users to track deadlines</w:t>
+      </w:r>
+      <w:r>
+        <w:t xml:space="preserve"> and to-do lists</w:t>
+      </w:r>
+      <w:r>
+        <w:t>, post messages, and chat in real-time. Also, project milestones can be managed using the suite, which can be very helpful when working against the clock.</w:t>
+      </w:r>
+    </w:p>
+    <w:p>
+      <w:r>
+        <w:t>Perhaps most importantly, Basecamp offers rich email integration. When a message is posted, every member in the group is notified of that message – and can reply via email. This is then interpreted by the Basecamp software, and posted automatically onto the project’s page. This not only ensures that group members don’t miss an important announcement, but also saves considerable time logging into the web application to post a reply.</w:t>
+      </w:r>
+    </w:p>
+    <w:p>
+      <w:pPr>
+        <w:pStyle w:val="Heading4"/>
+      </w:pPr>
+      <w:r>
+        <w:t>Project2Manage</w:t>
+      </w:r>
+    </w:p>
+    <w:p>
+      <w:r>
+        <w:t>Similarly to Basecamp, Project2Manage is an online project-management suite.</w:t>
+      </w:r>
+    </w:p>
+    <w:p>
+      <w:r>
+        <w:rPr>
+          <w:noProof/>
+          <w:lang w:eastAsia="en-GB"/>
+        </w:rPr>
+        <w:drawing>
+          <wp:inline distT="0" distB="0" distL="0" distR="0">
+            <wp:extent cx="4381500" cy="457200"/>
+            <wp:effectExtent l="38100" t="0" r="19050" b="133350"/>
+            <wp:docPr id="7" name="Picture 1"/>
+            <wp:cNvGraphicFramePr>
+              <a:graphicFrameLocks xmlns:a="http://schemas.openxmlformats.org/drawingml/2006/main" noChangeAspect="1"/>
+            </wp:cNvGraphicFramePr>
+            <a:graphic xmlns:a="http://schemas.openxmlformats.org/drawingml/2006/main">
+              <a:graphicData uri="http://schemas.openxmlformats.org/drawingml/2006/picture">
+                <pic:pic xmlns:pic="http://schemas.openxmlformats.org/drawingml/2006/picture">
+                  <pic:nvPicPr>
+                    <pic:cNvPr id="0" name="Picture 1"/>
+                    <pic:cNvPicPr>
+                      <a:picLocks noChangeAspect="1" noChangeArrowheads="1"/>
+                    </pic:cNvPicPr>
+                  </pic:nvPicPr>
+                  <pic:blipFill>
+                    <a:blip r:embed="rId13" cstate="print"/>
+                    <a:srcRect/>
+                    <a:stretch>
+                      <a:fillRect/>
+                    </a:stretch>
+                  </pic:blipFill>
+                  <pic:spPr bwMode="auto">
+                    <a:xfrm>
+                      <a:off x="0" y="0"/>
+                      <a:ext cx="4381500" cy="457200"/>
+                    </a:xfrm>
+                    <a:prstGeom prst="roundRect">
+                      <a:avLst>
+                        <a:gd name="adj" fmla="val 8594"/>
+                      </a:avLst>
+                    </a:prstGeom>
+                    <a:solidFill>
+                      <a:srgbClr val="FFFFFF">
+                        <a:shade val="85000"/>
+                      </a:srgbClr>
+                    </a:solidFill>
+                    <a:ln>
+                      <a:noFill/>
+                    </a:ln>
+                    <a:effectLst>
+                      <a:reflection blurRad="12700" stA="38000" endPos="28000" dist="5000" dir="5400000" sy="-100000" algn="bl" rotWithShape="0"/>
+                    </a:effectLst>
+                  </pic:spPr>
+                </pic:pic>
+              </a:graphicData>
+            </a:graphic>
+          </wp:inline>
+        </w:drawing>
+      </w:r>
+    </w:p>
+    <w:p>
+      <w:r>
+        <w:t>It is free for one project, though this does limit the feature set somewhat – as file sharing and time-tracking is not permitted in the free plan. This is assumed to mean that neither deadlines or milestones can be tracked using Project2Manage unless a paid plan is purchased – unlike Basecamp which offers these features in its free plan.</w:t>
+      </w:r>
+    </w:p>
     <w:p/>
-    <w:p/>
-    <w:p/>
     <w:p>
       <w:pPr>
         <w:jc w:val="both"/>
       </w:pPr>
-      <w:commentRangeStart w:id="14"/>
+      <w:commentRangeStart w:id="13"/>
       <w:r>
         <w:t>Alongside SVN, we have also implemented Google Code into our plan for file sharing.  In short, Google code offers users access to various developer tools and products.  Google also has Project Hosting, which has enabled us to create a directory for our group project to store all documentation and code that is created.  As this doesn’t allow for updates to be shared instantly with each member while working, it will only be used to share documentation upon completion, whereas SVN can be used for all ‘in-between’ updates.</w:t>
       </w:r>
@@ -3066,6 +3536,7 @@
         <w:jc w:val="both"/>
       </w:pPr>
       <w:r>
+        <w:lastRenderedPageBreak/>
         <w:t>On Google Code, we currently have a directory specifically for sharing files with the other group members, a ‘Wiki’ for typing and sharing documents such as the meeting minutes with each other, which comes with a date sub-heading allowing us to differentiate between the different meeting minutes, and the additions/changes made to them since.</w:t>
       </w:r>
     </w:p>
@@ -3094,7 +3565,7 @@
         <w:t>. Using this service meant that the group had a central location to store code and documentation, that would always be available and, perhaps more importantly, accessible through a web interface. This gives members the ability to browse the code repository without actually checking out a copy, which is very useful for quick status-updates.</w:t>
       </w:r>
     </w:p>
-    <w:commentRangeEnd w:id="14"/>
+    <w:commentRangeEnd w:id="13"/>
     <w:p>
       <w:pPr>
         <w:rPr>
@@ -3110,7 +3581,7 @@
         <w:rPr>
           <w:rStyle w:val="CommentReference"/>
         </w:rPr>
-        <w:commentReference w:id="14"/>
+        <w:commentReference w:id="13"/>
       </w:r>
       <w:r>
         <w:br w:type="page"/>
@@ -3120,22 +3591,22 @@
       <w:pPr>
         <w:pStyle w:val="Heading1"/>
       </w:pPr>
-      <w:bookmarkStart w:id="15" w:name="_Toc247097344"/>
+      <w:bookmarkStart w:id="14" w:name="_Toc247097344"/>
       <w:r>
         <w:lastRenderedPageBreak/>
         <w:t>Requirements Specification</w:t>
       </w:r>
+      <w:bookmarkEnd w:id="14"/>
+    </w:p>
+    <w:p>
+      <w:pPr>
+        <w:pStyle w:val="Heading2"/>
+      </w:pPr>
+      <w:bookmarkStart w:id="15" w:name="_Toc247097345"/>
+      <w:r>
+        <w:t>Functional Requirements</w:t>
+      </w:r>
       <w:bookmarkEnd w:id="15"/>
-    </w:p>
-    <w:p>
-      <w:pPr>
-        <w:pStyle w:val="Heading2"/>
-      </w:pPr>
-      <w:bookmarkStart w:id="16" w:name="_Toc247097345"/>
-      <w:r>
-        <w:t>Functional Requirements</w:t>
-      </w:r>
-      <w:bookmarkEnd w:id="16"/>
     </w:p>
     <w:p>
       <w:pPr>
@@ -3465,12 +3936,12 @@
       <w:pPr>
         <w:pStyle w:val="Heading2"/>
       </w:pPr>
-      <w:bookmarkStart w:id="17" w:name="_Toc247097346"/>
+      <w:bookmarkStart w:id="16" w:name="_Toc247097346"/>
       <w:r>
         <w:lastRenderedPageBreak/>
         <w:t>Non-Functional Requirements</w:t>
       </w:r>
-      <w:bookmarkEnd w:id="17"/>
+      <w:bookmarkEnd w:id="16"/>
     </w:p>
     <w:p>
       <w:pPr>
@@ -3503,12 +3974,12 @@
       <w:pPr>
         <w:pStyle w:val="Heading1"/>
       </w:pPr>
-      <w:bookmarkStart w:id="18" w:name="_Toc247097347"/>
+      <w:bookmarkStart w:id="17" w:name="_Toc247097347"/>
       <w:r>
         <w:lastRenderedPageBreak/>
         <w:t>Initial Design &amp; UI</w:t>
       </w:r>
-      <w:bookmarkEnd w:id="18"/>
+      <w:bookmarkEnd w:id="17"/>
     </w:p>
     <w:p>
       <w:pPr>
@@ -3548,7 +4019,7 @@
                     </pic:cNvPicPr>
                   </pic:nvPicPr>
                   <pic:blipFill>
-                    <a:blip r:embed="rId12" cstate="print"/>
+                    <a:blip r:embed="rId14" cstate="print"/>
                     <a:srcRect/>
                     <a:stretch>
                       <a:fillRect/>
@@ -3594,7 +4065,7 @@
       <w:pPr>
         <w:pStyle w:val="Heading1"/>
       </w:pPr>
-      <w:bookmarkStart w:id="19" w:name="_Toc247097348"/>
+      <w:bookmarkStart w:id="18" w:name="_Toc247097348"/>
       <w:r>
         <w:lastRenderedPageBreak/>
         <w:t>The Platform</w:t>
@@ -3602,25 +4073,25 @@
       <w:r>
         <w:t>/Implementation</w:t>
       </w:r>
+      <w:bookmarkEnd w:id="18"/>
+    </w:p>
+    <w:p>
+      <w:pPr>
+        <w:jc w:val="both"/>
+      </w:pPr>
+      <w:r>
+        <w:t>Firstly, the group had to decide whether to develop our application in one of two ways: a web-based application, or a desktop-based application.</w:t>
+      </w:r>
+    </w:p>
+    <w:p>
+      <w:pPr>
+        <w:pStyle w:val="Heading2"/>
+      </w:pPr>
+      <w:bookmarkStart w:id="19" w:name="_Toc247097349"/>
+      <w:r>
+        <w:t>Web-Based</w:t>
+      </w:r>
       <w:bookmarkEnd w:id="19"/>
-    </w:p>
-    <w:p>
-      <w:pPr>
-        <w:jc w:val="both"/>
-      </w:pPr>
-      <w:r>
-        <w:t>Firstly, the group had to decide whether to develop our application in one of two ways: a web-based application, or a desktop-based application.</w:t>
-      </w:r>
-    </w:p>
-    <w:p>
-      <w:pPr>
-        <w:pStyle w:val="Heading2"/>
-      </w:pPr>
-      <w:bookmarkStart w:id="20" w:name="_Toc247097349"/>
-      <w:r>
-        <w:t>Web-Based</w:t>
-      </w:r>
-      <w:bookmarkEnd w:id="20"/>
     </w:p>
     <w:p/>
     <w:tbl>
@@ -3815,11 +4286,11 @@
       <w:pPr>
         <w:pStyle w:val="Heading2"/>
       </w:pPr>
-      <w:bookmarkStart w:id="21" w:name="_Toc247097350"/>
+      <w:bookmarkStart w:id="20" w:name="_Toc247097350"/>
       <w:r>
         <w:t>Desktop-Based</w:t>
       </w:r>
-      <w:bookmarkEnd w:id="21"/>
+      <w:bookmarkEnd w:id="20"/>
     </w:p>
     <w:p/>
     <w:tbl>
@@ -4066,33 +4537,33 @@
       <w:pPr>
         <w:pStyle w:val="Heading1"/>
       </w:pPr>
-      <w:bookmarkStart w:id="22" w:name="_Toc247097351"/>
+      <w:bookmarkStart w:id="21" w:name="_Toc247097351"/>
       <w:r>
         <w:lastRenderedPageBreak/>
         <w:t>Initial Implementation/Prototyping</w:t>
       </w:r>
+      <w:bookmarkEnd w:id="21"/>
+    </w:p>
+    <w:p>
+      <w:pPr>
+        <w:jc w:val="both"/>
+      </w:pPr>
+      <w:r>
+        <w:t>In order to find out whether the Django web framework would be suitable for our project, the group decided that we should build a prototype system. It was decided that this system should include only the core functionality of the final system - as a sort of feasibility study. This is because it was still not known whether the request-response nature of the web (and Django itself) would be entirely suitable for this kind of system.</w:t>
+      </w:r>
+      <w:r>
+        <w:t xml:space="preserve"> To this end, we came up with a very simple specification for the prototype.</w:t>
+      </w:r>
+    </w:p>
+    <w:p>
+      <w:pPr>
+        <w:pStyle w:val="Heading2"/>
+      </w:pPr>
+      <w:bookmarkStart w:id="22" w:name="_Toc247097352"/>
+      <w:r>
+        <w:t>Prototype Specification</w:t>
+      </w:r>
       <w:bookmarkEnd w:id="22"/>
-    </w:p>
-    <w:p>
-      <w:pPr>
-        <w:jc w:val="both"/>
-      </w:pPr>
-      <w:r>
-        <w:t>In order to find out whether the Django web framework would be suitable for our project, the group decided that we should build a prototype system. It was decided that this system should include only the core functionality of the final system - as a sort of feasibility study. This is because it was still not known whether the request-response nature of the web (and Django itself) would be entirely suitable for this kind of system.</w:t>
-      </w:r>
-      <w:r>
-        <w:t xml:space="preserve"> To this end, we came up with a very simple specification for the prototype.</w:t>
-      </w:r>
-    </w:p>
-    <w:p>
-      <w:pPr>
-        <w:pStyle w:val="Heading2"/>
-      </w:pPr>
-      <w:bookmarkStart w:id="23" w:name="_Toc247097352"/>
-      <w:r>
-        <w:t>Prototype Specification</w:t>
-      </w:r>
-      <w:bookmarkEnd w:id="23"/>
     </w:p>
     <w:p>
       <w:pPr>
@@ -4202,22 +4673,22 @@
       <w:pPr>
         <w:pStyle w:val="Heading1"/>
       </w:pPr>
-      <w:bookmarkStart w:id="24" w:name="_Toc247097353"/>
+      <w:bookmarkStart w:id="23" w:name="_Toc247097353"/>
       <w:r>
         <w:t>Problems Encountered</w:t>
       </w:r>
+      <w:bookmarkEnd w:id="23"/>
+    </w:p>
+    <w:p/>
+    <w:p>
+      <w:pPr>
+        <w:pStyle w:val="Heading1"/>
+      </w:pPr>
+      <w:bookmarkStart w:id="24" w:name="_Toc247097354"/>
+      <w:r>
+        <w:t>Time Plan</w:t>
+      </w:r>
       <w:bookmarkEnd w:id="24"/>
-    </w:p>
-    <w:p/>
-    <w:p>
-      <w:pPr>
-        <w:pStyle w:val="Heading1"/>
-      </w:pPr>
-      <w:bookmarkStart w:id="25" w:name="_Toc247097354"/>
-      <w:r>
-        <w:t>Time Plan</w:t>
-      </w:r>
-      <w:bookmarkEnd w:id="25"/>
     </w:p>
     <w:p/>
     <w:p>
@@ -4248,7 +4719,7 @@
 
 <file path=word/comments.xml><?xml version="1.0" encoding="utf-8"?>
 <w:comments xmlns:ve="http://schemas.openxmlformats.org/markup-compatibility/2006" xmlns:o="urn:schemas-microsoft-com:office:office" xmlns:r="http://schemas.openxmlformats.org/officeDocument/2006/relationships" xmlns:m="http://schemas.openxmlformats.org/officeDocument/2006/math" xmlns:v="urn:schemas-microsoft-com:vml" xmlns:wp="http://schemas.openxmlformats.org/drawingml/2006/wordprocessingDrawing" xmlns:w10="urn:schemas-microsoft-com:office:word" xmlns:w="http://schemas.openxmlformats.org/wordprocessingml/2006/main" xmlns:wne="http://schemas.microsoft.com/office/word/2006/wordml">
-  <w:comment w:id="2" w:author="Rob Golding" w:date="2009-11-27T11:57:00Z" w:initials="RG">
+  <w:comment w:id="2" w:author="Rob Golding" w:date="2009-11-29T22:41:00Z" w:initials="RG">
     <w:p>
       <w:pPr>
         <w:pStyle w:val="CommentText"/>
@@ -4264,7 +4735,7 @@
       </w:r>
     </w:p>
   </w:comment>
-  <w:comment w:id="5" w:author="Rob Golding" w:date="2009-11-26T16:09:00Z" w:initials="RG">
+  <w:comment w:id="5" w:author="Rob Golding" w:date="2009-11-29T22:41:00Z" w:initials="RG">
     <w:p>
       <w:pPr>
         <w:pStyle w:val="CommentText"/>
@@ -4280,7 +4751,7 @@
       </w:r>
     </w:p>
   </w:comment>
-  <w:comment w:id="7" w:author="Rob Golding" w:date="2009-11-26T16:09:00Z" w:initials="RG">
+  <w:comment w:id="7" w:author="Rob Golding" w:date="2009-11-29T22:41:00Z" w:initials="RG">
     <w:p>
       <w:pPr>
         <w:pStyle w:val="CommentText"/>
@@ -4296,7 +4767,7 @@
       </w:r>
     </w:p>
   </w:comment>
-  <w:comment w:id="9" w:author="Rob Golding" w:date="2009-11-26T16:08:00Z" w:initials="RG">
+  <w:comment w:id="12" w:author="Rob Golding" w:date="2009-11-29T22:41:00Z" w:initials="RG">
     <w:p>
       <w:pPr>
         <w:pStyle w:val="CommentText"/>
@@ -4308,40 +4779,11 @@
         <w:annotationRef/>
       </w:r>
       <w:r>
-        <w:t>Include some research about Facebook, Django, Ruby on Rails, Java (Swing etc.)</w:t>
-      </w:r>
-    </w:p>
-    <w:p>
-      <w:pPr>
-        <w:pStyle w:val="CommentText"/>
-      </w:pPr>
-    </w:p>
-    <w:p>
-      <w:pPr>
-        <w:pStyle w:val="CommentText"/>
-      </w:pPr>
-      <w:r>
-        <w:t>Note that the decision we made goes in section 5, not here.</w:t>
+        <w:t>Find alternative &amp; elaborate</w:t>
       </w:r>
     </w:p>
   </w:comment>
-  <w:comment w:id="13" w:author="Rob Golding" w:date="2009-11-27T14:58:00Z" w:initials="RG">
-    <w:p>
-      <w:pPr>
-        <w:pStyle w:val="CommentText"/>
-      </w:pPr>
-      <w:r>
-        <w:rPr>
-          <w:rStyle w:val="CommentReference"/>
-        </w:rPr>
-        <w:annotationRef/>
-      </w:r>
-      <w:r>
-        <w:t>Find alternative &amp; elaborate</w:t>
-      </w:r>
-    </w:p>
-  </w:comment>
-  <w:comment w:id="14" w:author="Rob Golding" w:date="2009-11-27T14:59:00Z" w:initials="RG">
+  <w:comment w:id="13" w:author="Rob Golding" w:date="2009-11-29T22:41:00Z" w:initials="RG">
     <w:p>
       <w:pPr>
         <w:pStyle w:val="CommentText"/>
@@ -5931,7 +6373,6 @@
     <w:next w:val="Normal"/>
     <w:link w:val="Heading5Char"/>
     <w:uiPriority w:val="9"/>
-    <w:semiHidden/>
     <w:unhideWhenUsed/>
     <w:qFormat/>
     <w:rsid w:val="00AC5CE2"/>
@@ -6063,7 +6504,6 @@
   <w:style w:type="character" w:default="1" w:styleId="DefaultParagraphFont">
     <w:name w:val="Default Paragraph Font"/>
     <w:uiPriority w:val="1"/>
-    <w:semiHidden/>
     <w:unhideWhenUsed/>
   </w:style>
   <w:style w:type="table" w:default="1" w:styleId="TableNormal">
@@ -6510,7 +6950,6 @@
     <w:basedOn w:val="DefaultParagraphFont"/>
     <w:link w:val="Heading5"/>
     <w:uiPriority w:val="9"/>
-    <w:semiHidden/>
     <w:rsid w:val="00AC5CE2"/>
     <w:rPr>
       <w:rFonts w:asciiTheme="majorHAnsi" w:eastAsiaTheme="majorEastAsia" w:hAnsiTheme="majorHAnsi" w:cstheme="majorBidi"/>
@@ -6629,7 +7068,7 @@
     <w:name w:val="Code"/>
     <w:basedOn w:val="Normal"/>
     <w:qFormat/>
-    <w:rsid w:val="00AF3B47"/>
+    <w:rsid w:val="006E2D56"/>
     <w:pPr>
       <w:pBdr>
         <w:top w:val="single" w:sz="8" w:space="5" w:color="AEBDCC"/>
@@ -6658,9 +7097,11 @@
       </w:tabs>
       <w:spacing w:before="400" w:after="0" w:line="240" w:lineRule="auto"/>
       <w:ind w:left="113"/>
+      <w:contextualSpacing/>
     </w:pPr>
     <w:rPr>
       <w:rFonts w:ascii="Courier" w:eastAsia="Times New Roman" w:hAnsi="Courier" w:cs="Courier New"/>
+      <w:noProof/>
       <w:color w:val="000000"/>
       <w:sz w:val="20"/>
       <w:szCs w:val="20"/>
@@ -6984,7 +7425,7 @@
 </file>
 
 <file path=customXml/itemProps1.xml><?xml version="1.0" encoding="utf-8"?>
-<ds:datastoreItem xmlns:ds="http://schemas.openxmlformats.org/officeDocument/2006/customXml" ds:itemID="{F47D1C37-54DE-4192-9BA8-BD5AFE7A1F30}">
+<ds:datastoreItem xmlns:ds="http://schemas.openxmlformats.org/officeDocument/2006/customXml" ds:itemID="{DA2E6773-43EC-419D-B0EC-0FD8C1FF81B6}">
   <ds:schemaRefs>
     <ds:schemaRef ds:uri="http://schemas.openxmlformats.org/officeDocument/2006/bibliography"/>
   </ds:schemaRefs>

</xml_diff>

<commit_message>
Added interface design to report.
</commit_message>
<xml_diff>
--- a/doc/G52GRP-InterimReport.docx
+++ b/doc/G52GRP-InterimReport.docx
@@ -304,7 +304,7 @@
         </w:docPartObj>
       </w:sdtPr>
       <w:sdtContent>
-        <w:bookmarkStart w:id="0" w:name="_Toc247097335" w:displacedByCustomXml="prev"/>
+        <w:bookmarkStart w:id="0" w:name="_Toc247337734" w:displacedByCustomXml="prev"/>
         <w:p>
           <w:pPr>
             <w:pStyle w:val="Heading1NoNumbering"/>
@@ -335,7 +335,7 @@
           <w:r>
             <w:fldChar w:fldCharType="separate"/>
           </w:r>
-          <w:hyperlink w:anchor="_Toc247097335" w:history="1">
+          <w:hyperlink w:anchor="_Toc247337734" w:history="1">
             <w:r>
               <w:rPr>
                 <w:rStyle w:val="Hyperlink"/>
@@ -362,7 +362,7 @@
                 <w:noProof/>
                 <w:webHidden/>
               </w:rPr>
-              <w:instrText xml:space="preserve"> PAGEREF _Toc247097335 \h </w:instrText>
+              <w:instrText xml:space="preserve"> PAGEREF _Toc247337734 \h </w:instrText>
             </w:r>
             <w:r>
               <w:rPr>
@@ -406,7 +406,7 @@
               <w:lang w:eastAsia="en-GB"/>
             </w:rPr>
           </w:pPr>
-          <w:hyperlink w:anchor="_Toc247097336" w:history="1">
+          <w:hyperlink w:anchor="_Toc247337735" w:history="1">
             <w:r>
               <w:rPr>
                 <w:rStyle w:val="Hyperlink"/>
@@ -448,7 +448,7 @@
                 <w:noProof/>
                 <w:webHidden/>
               </w:rPr>
-              <w:instrText xml:space="preserve"> PAGEREF _Toc247097336 \h </w:instrText>
+              <w:instrText xml:space="preserve"> PAGEREF _Toc247337735 \h </w:instrText>
             </w:r>
             <w:r>
               <w:rPr>
@@ -492,7 +492,7 @@
               <w:lang w:eastAsia="en-GB"/>
             </w:rPr>
           </w:pPr>
-          <w:hyperlink w:anchor="_Toc247097337" w:history="1">
+          <w:hyperlink w:anchor="_Toc247337736" w:history="1">
             <w:r>
               <w:rPr>
                 <w:rStyle w:val="Hyperlink"/>
@@ -534,7 +534,7 @@
                 <w:noProof/>
                 <w:webHidden/>
               </w:rPr>
-              <w:instrText xml:space="preserve"> PAGEREF _Toc247097337 \h </w:instrText>
+              <w:instrText xml:space="preserve"> PAGEREF _Toc247337736 \h </w:instrText>
             </w:r>
             <w:r>
               <w:rPr>
@@ -578,7 +578,7 @@
               <w:lang w:eastAsia="en-GB"/>
             </w:rPr>
           </w:pPr>
-          <w:hyperlink w:anchor="_Toc247097338" w:history="1">
+          <w:hyperlink w:anchor="_Toc247337737" w:history="1">
             <w:r>
               <w:rPr>
                 <w:rStyle w:val="Hyperlink"/>
@@ -620,7 +620,7 @@
                 <w:noProof/>
                 <w:webHidden/>
               </w:rPr>
-              <w:instrText xml:space="preserve"> PAGEREF _Toc247097338 \h </w:instrText>
+              <w:instrText xml:space="preserve"> PAGEREF _Toc247337737 \h </w:instrText>
             </w:r>
             <w:r>
               <w:rPr>
@@ -664,7 +664,7 @@
               <w:lang w:eastAsia="en-GB"/>
             </w:rPr>
           </w:pPr>
-          <w:hyperlink w:anchor="_Toc247097339" w:history="1">
+          <w:hyperlink w:anchor="_Toc247337738" w:history="1">
             <w:r>
               <w:rPr>
                 <w:rStyle w:val="Hyperlink"/>
@@ -706,7 +706,7 @@
                 <w:noProof/>
                 <w:webHidden/>
               </w:rPr>
-              <w:instrText xml:space="preserve"> PAGEREF _Toc247097339 \h </w:instrText>
+              <w:instrText xml:space="preserve"> PAGEREF _Toc247337738 \h </w:instrText>
             </w:r>
             <w:r>
               <w:rPr>
@@ -750,7 +750,7 @@
               <w:lang w:eastAsia="en-GB"/>
             </w:rPr>
           </w:pPr>
-          <w:hyperlink w:anchor="_Toc247097340" w:history="1">
+          <w:hyperlink w:anchor="_Toc247337739" w:history="1">
             <w:r>
               <w:rPr>
                 <w:rStyle w:val="Hyperlink"/>
@@ -792,7 +792,7 @@
                 <w:noProof/>
                 <w:webHidden/>
               </w:rPr>
-              <w:instrText xml:space="preserve"> PAGEREF _Toc247097340 \h </w:instrText>
+              <w:instrText xml:space="preserve"> PAGEREF _Toc247337739 \h </w:instrText>
             </w:r>
             <w:r>
               <w:rPr>
@@ -836,7 +836,7 @@
               <w:lang w:eastAsia="en-GB"/>
             </w:rPr>
           </w:pPr>
-          <w:hyperlink w:anchor="_Toc247097341" w:history="1">
+          <w:hyperlink w:anchor="_Toc247337740" w:history="1">
             <w:r>
               <w:rPr>
                 <w:rStyle w:val="Hyperlink"/>
@@ -857,7 +857,7 @@
                 <w:rStyle w:val="Hyperlink"/>
                 <w:noProof/>
               </w:rPr>
-              <w:t>Source Code Management</w:t>
+              <w:t>Frameworks</w:t>
             </w:r>
             <w:r>
               <w:rPr>
@@ -878,7 +878,7 @@
                 <w:noProof/>
                 <w:webHidden/>
               </w:rPr>
-              <w:instrText xml:space="preserve"> PAGEREF _Toc247097341 \h </w:instrText>
+              <w:instrText xml:space="preserve"> PAGEREF _Toc247337740 \h </w:instrText>
             </w:r>
             <w:r>
               <w:rPr>
@@ -922,7 +922,7 @@
               <w:lang w:eastAsia="en-GB"/>
             </w:rPr>
           </w:pPr>
-          <w:hyperlink w:anchor="_Toc247097342" w:history="1">
+          <w:hyperlink w:anchor="_Toc247337741" w:history="1">
             <w:r>
               <w:rPr>
                 <w:rStyle w:val="Hyperlink"/>
@@ -943,7 +943,7 @@
                 <w:rStyle w:val="Hyperlink"/>
                 <w:noProof/>
               </w:rPr>
-              <w:t>Project Hosting</w:t>
+              <w:t>Source Code Management</w:t>
             </w:r>
             <w:r>
               <w:rPr>
@@ -964,7 +964,7 @@
                 <w:noProof/>
                 <w:webHidden/>
               </w:rPr>
-              <w:instrText xml:space="preserve"> PAGEREF _Toc247097342 \h </w:instrText>
+              <w:instrText xml:space="preserve"> PAGEREF _Toc247337741 \h </w:instrText>
             </w:r>
             <w:r>
               <w:rPr>
@@ -984,7 +984,7 @@
                 <w:noProof/>
                 <w:webHidden/>
               </w:rPr>
-              <w:t>7</w:t>
+              <w:t>6</w:t>
             </w:r>
             <w:r>
               <w:rPr>
@@ -1008,7 +1008,7 @@
               <w:lang w:eastAsia="en-GB"/>
             </w:rPr>
           </w:pPr>
-          <w:hyperlink w:anchor="_Toc247097343" w:history="1">
+          <w:hyperlink w:anchor="_Toc247337742" w:history="1">
             <w:r>
               <w:rPr>
                 <w:rStyle w:val="Hyperlink"/>
@@ -1029,6 +1029,92 @@
                 <w:rStyle w:val="Hyperlink"/>
                 <w:noProof/>
               </w:rPr>
+              <w:t>Project Hosting</w:t>
+            </w:r>
+            <w:r>
+              <w:rPr>
+                <w:noProof/>
+                <w:webHidden/>
+              </w:rPr>
+              <w:tab/>
+            </w:r>
+            <w:r>
+              <w:rPr>
+                <w:noProof/>
+                <w:webHidden/>
+              </w:rPr>
+              <w:fldChar w:fldCharType="begin"/>
+            </w:r>
+            <w:r>
+              <w:rPr>
+                <w:noProof/>
+                <w:webHidden/>
+              </w:rPr>
+              <w:instrText xml:space="preserve"> PAGEREF _Toc247337742 \h </w:instrText>
+            </w:r>
+            <w:r>
+              <w:rPr>
+                <w:noProof/>
+                <w:webHidden/>
+              </w:rPr>
+            </w:r>
+            <w:r>
+              <w:rPr>
+                <w:noProof/>
+                <w:webHidden/>
+              </w:rPr>
+              <w:fldChar w:fldCharType="separate"/>
+            </w:r>
+            <w:r>
+              <w:rPr>
+                <w:noProof/>
+                <w:webHidden/>
+              </w:rPr>
+              <w:t>9</w:t>
+            </w:r>
+            <w:r>
+              <w:rPr>
+                <w:noProof/>
+                <w:webHidden/>
+              </w:rPr>
+              <w:fldChar w:fldCharType="end"/>
+            </w:r>
+          </w:hyperlink>
+        </w:p>
+        <w:p>
+          <w:pPr>
+            <w:pStyle w:val="TOC3"/>
+            <w:tabs>
+              <w:tab w:val="left" w:pos="1320"/>
+              <w:tab w:val="right" w:leader="dot" w:pos="9350"/>
+            </w:tabs>
+            <w:rPr>
+              <w:rFonts w:eastAsiaTheme="minorEastAsia"/>
+              <w:noProof/>
+              <w:lang w:eastAsia="en-GB"/>
+            </w:rPr>
+          </w:pPr>
+          <w:hyperlink w:anchor="_Toc247337743" w:history="1">
+            <w:r>
+              <w:rPr>
+                <w:rStyle w:val="Hyperlink"/>
+                <w:noProof/>
+              </w:rPr>
+              <w:t>2.3.4</w:t>
+            </w:r>
+            <w:r>
+              <w:rPr>
+                <w:rFonts w:eastAsiaTheme="minorEastAsia"/>
+                <w:noProof/>
+                <w:lang w:eastAsia="en-GB"/>
+              </w:rPr>
+              <w:tab/>
+            </w:r>
+            <w:r>
+              <w:rPr>
+                <w:rStyle w:val="Hyperlink"/>
+                <w:noProof/>
+              </w:rPr>
               <w:t>Collaboration</w:t>
             </w:r>
             <w:r>
@@ -1050,7 +1136,7 @@
                 <w:noProof/>
                 <w:webHidden/>
               </w:rPr>
-              <w:instrText xml:space="preserve"> PAGEREF _Toc247097343 \h </w:instrText>
+              <w:instrText xml:space="preserve"> PAGEREF _Toc247337743 \h </w:instrText>
             </w:r>
             <w:r>
               <w:rPr>
@@ -1070,7 +1156,7 @@
                 <w:noProof/>
                 <w:webHidden/>
               </w:rPr>
-              <w:t>8</w:t>
+              <w:t>10</w:t>
             </w:r>
             <w:r>
               <w:rPr>
@@ -1094,7 +1180,7 @@
               <w:lang w:eastAsia="en-GB"/>
             </w:rPr>
           </w:pPr>
-          <w:hyperlink w:anchor="_Toc247097344" w:history="1">
+          <w:hyperlink w:anchor="_Toc247337744" w:history="1">
             <w:r>
               <w:rPr>
                 <w:rStyle w:val="Hyperlink"/>
@@ -1136,7 +1222,7 @@
                 <w:noProof/>
                 <w:webHidden/>
               </w:rPr>
-              <w:instrText xml:space="preserve"> PAGEREF _Toc247097344 \h </w:instrText>
+              <w:instrText xml:space="preserve"> PAGEREF _Toc247337744 \h </w:instrText>
             </w:r>
             <w:r>
               <w:rPr>
@@ -1156,7 +1242,7 @@
                 <w:noProof/>
                 <w:webHidden/>
               </w:rPr>
-              <w:t>9</w:t>
+              <w:t>12</w:t>
             </w:r>
             <w:r>
               <w:rPr>
@@ -1180,7 +1266,7 @@
               <w:lang w:eastAsia="en-GB"/>
             </w:rPr>
           </w:pPr>
-          <w:hyperlink w:anchor="_Toc247097345" w:history="1">
+          <w:hyperlink w:anchor="_Toc247337745" w:history="1">
             <w:r>
               <w:rPr>
                 <w:rStyle w:val="Hyperlink"/>
@@ -1222,7 +1308,7 @@
                 <w:noProof/>
                 <w:webHidden/>
               </w:rPr>
-              <w:instrText xml:space="preserve"> PAGEREF _Toc247097345 \h </w:instrText>
+              <w:instrText xml:space="preserve"> PAGEREF _Toc247337745 \h </w:instrText>
             </w:r>
             <w:r>
               <w:rPr>
@@ -1242,7 +1328,7 @@
                 <w:noProof/>
                 <w:webHidden/>
               </w:rPr>
-              <w:t>9</w:t>
+              <w:t>12</w:t>
             </w:r>
             <w:r>
               <w:rPr>
@@ -1266,7 +1352,7 @@
               <w:lang w:eastAsia="en-GB"/>
             </w:rPr>
           </w:pPr>
-          <w:hyperlink w:anchor="_Toc247097346" w:history="1">
+          <w:hyperlink w:anchor="_Toc247337746" w:history="1">
             <w:r>
               <w:rPr>
                 <w:rStyle w:val="Hyperlink"/>
@@ -1308,7 +1394,7 @@
                 <w:noProof/>
                 <w:webHidden/>
               </w:rPr>
-              <w:instrText xml:space="preserve"> PAGEREF _Toc247097346 \h </w:instrText>
+              <w:instrText xml:space="preserve"> PAGEREF _Toc247337746 \h </w:instrText>
             </w:r>
             <w:r>
               <w:rPr>
@@ -1328,7 +1414,7 @@
                 <w:noProof/>
                 <w:webHidden/>
               </w:rPr>
-              <w:t>10</w:t>
+              <w:t>13</w:t>
             </w:r>
             <w:r>
               <w:rPr>
@@ -1352,7 +1438,7 @@
               <w:lang w:eastAsia="en-GB"/>
             </w:rPr>
           </w:pPr>
-          <w:hyperlink w:anchor="_Toc247097347" w:history="1">
+          <w:hyperlink w:anchor="_Toc247337747" w:history="1">
             <w:r>
               <w:rPr>
                 <w:rStyle w:val="Hyperlink"/>
@@ -1394,7 +1480,7 @@
                 <w:noProof/>
                 <w:webHidden/>
               </w:rPr>
-              <w:instrText xml:space="preserve"> PAGEREF _Toc247097347 \h </w:instrText>
+              <w:instrText xml:space="preserve"> PAGEREF _Toc247337747 \h </w:instrText>
             </w:r>
             <w:r>
               <w:rPr>
@@ -1414,7 +1500,7 @@
                 <w:noProof/>
                 <w:webHidden/>
               </w:rPr>
-              <w:t>11</w:t>
+              <w:t>14</w:t>
             </w:r>
             <w:r>
               <w:rPr>
@@ -1438,7 +1524,7 @@
               <w:lang w:eastAsia="en-GB"/>
             </w:rPr>
           </w:pPr>
-          <w:hyperlink w:anchor="_Toc247097348" w:history="1">
+          <w:hyperlink w:anchor="_Toc247337748" w:history="1">
             <w:r>
               <w:rPr>
                 <w:rStyle w:val="Hyperlink"/>
@@ -1480,7 +1566,7 @@
                 <w:noProof/>
                 <w:webHidden/>
               </w:rPr>
-              <w:instrText xml:space="preserve"> PAGEREF _Toc247097348 \h </w:instrText>
+              <w:instrText xml:space="preserve"> PAGEREF _Toc247337748 \h </w:instrText>
             </w:r>
             <w:r>
               <w:rPr>
@@ -1500,7 +1586,7 @@
                 <w:noProof/>
                 <w:webHidden/>
               </w:rPr>
-              <w:t>12</w:t>
+              <w:t>15</w:t>
             </w:r>
             <w:r>
               <w:rPr>
@@ -1524,7 +1610,7 @@
               <w:lang w:eastAsia="en-GB"/>
             </w:rPr>
           </w:pPr>
-          <w:hyperlink w:anchor="_Toc247097349" w:history="1">
+          <w:hyperlink w:anchor="_Toc247337749" w:history="1">
             <w:r>
               <w:rPr>
                 <w:rStyle w:val="Hyperlink"/>
@@ -1566,7 +1652,7 @@
                 <w:noProof/>
                 <w:webHidden/>
               </w:rPr>
-              <w:instrText xml:space="preserve"> PAGEREF _Toc247097349 \h </w:instrText>
+              <w:instrText xml:space="preserve"> PAGEREF _Toc247337749 \h </w:instrText>
             </w:r>
             <w:r>
               <w:rPr>
@@ -1586,7 +1672,7 @@
                 <w:noProof/>
                 <w:webHidden/>
               </w:rPr>
-              <w:t>12</w:t>
+              <w:t>15</w:t>
             </w:r>
             <w:r>
               <w:rPr>
@@ -1610,7 +1696,7 @@
               <w:lang w:eastAsia="en-GB"/>
             </w:rPr>
           </w:pPr>
-          <w:hyperlink w:anchor="_Toc247097350" w:history="1">
+          <w:hyperlink w:anchor="_Toc247337750" w:history="1">
             <w:r>
               <w:rPr>
                 <w:rStyle w:val="Hyperlink"/>
@@ -1652,7 +1738,7 @@
                 <w:noProof/>
                 <w:webHidden/>
               </w:rPr>
-              <w:instrText xml:space="preserve"> PAGEREF _Toc247097350 \h </w:instrText>
+              <w:instrText xml:space="preserve"> PAGEREF _Toc247337750 \h </w:instrText>
             </w:r>
             <w:r>
               <w:rPr>
@@ -1672,7 +1758,7 @@
                 <w:noProof/>
                 <w:webHidden/>
               </w:rPr>
-              <w:t>12</w:t>
+              <w:t>15</w:t>
             </w:r>
             <w:r>
               <w:rPr>
@@ -1696,7 +1782,7 @@
               <w:lang w:eastAsia="en-GB"/>
             </w:rPr>
           </w:pPr>
-          <w:hyperlink w:anchor="_Toc247097351" w:history="1">
+          <w:hyperlink w:anchor="_Toc247337751" w:history="1">
             <w:r>
               <w:rPr>
                 <w:rStyle w:val="Hyperlink"/>
@@ -1738,7 +1824,7 @@
                 <w:noProof/>
                 <w:webHidden/>
               </w:rPr>
-              <w:instrText xml:space="preserve"> PAGEREF _Toc247097351 \h </w:instrText>
+              <w:instrText xml:space="preserve"> PAGEREF _Toc247337751 \h </w:instrText>
             </w:r>
             <w:r>
               <w:rPr>
@@ -1758,7 +1844,7 @@
                 <w:noProof/>
                 <w:webHidden/>
               </w:rPr>
-              <w:t>13</w:t>
+              <w:t>16</w:t>
             </w:r>
             <w:r>
               <w:rPr>
@@ -1782,7 +1868,7 @@
               <w:lang w:eastAsia="en-GB"/>
             </w:rPr>
           </w:pPr>
-          <w:hyperlink w:anchor="_Toc247097352" w:history="1">
+          <w:hyperlink w:anchor="_Toc247337752" w:history="1">
             <w:r>
               <w:rPr>
                 <w:rStyle w:val="Hyperlink"/>
@@ -1824,7 +1910,7 @@
                 <w:noProof/>
                 <w:webHidden/>
               </w:rPr>
-              <w:instrText xml:space="preserve"> PAGEREF _Toc247097352 \h </w:instrText>
+              <w:instrText xml:space="preserve"> PAGEREF _Toc247337752 \h </w:instrText>
             </w:r>
             <w:r>
               <w:rPr>
@@ -1844,7 +1930,7 @@
                 <w:noProof/>
                 <w:webHidden/>
               </w:rPr>
-              <w:t>13</w:t>
+              <w:t>16</w:t>
             </w:r>
             <w:r>
               <w:rPr>
@@ -1868,7 +1954,7 @@
               <w:lang w:eastAsia="en-GB"/>
             </w:rPr>
           </w:pPr>
-          <w:hyperlink w:anchor="_Toc247097353" w:history="1">
+          <w:hyperlink w:anchor="_Toc247337753" w:history="1">
             <w:r>
               <w:rPr>
                 <w:rStyle w:val="Hyperlink"/>
@@ -1910,7 +1996,7 @@
                 <w:noProof/>
                 <w:webHidden/>
               </w:rPr>
-              <w:instrText xml:space="preserve"> PAGEREF _Toc247097353 \h </w:instrText>
+              <w:instrText xml:space="preserve"> PAGEREF _Toc247337753 \h </w:instrText>
             </w:r>
             <w:r>
               <w:rPr>
@@ -1930,7 +2016,7 @@
                 <w:noProof/>
                 <w:webHidden/>
               </w:rPr>
-              <w:t>13</w:t>
+              <w:t>16</w:t>
             </w:r>
             <w:r>
               <w:rPr>
@@ -1954,7 +2040,7 @@
               <w:lang w:eastAsia="en-GB"/>
             </w:rPr>
           </w:pPr>
-          <w:hyperlink w:anchor="_Toc247097354" w:history="1">
+          <w:hyperlink w:anchor="_Toc247337754" w:history="1">
             <w:r>
               <w:rPr>
                 <w:rStyle w:val="Hyperlink"/>
@@ -1996,7 +2082,7 @@
                 <w:noProof/>
                 <w:webHidden/>
               </w:rPr>
-              <w:instrText xml:space="preserve"> PAGEREF _Toc247097354 \h </w:instrText>
+              <w:instrText xml:space="preserve"> PAGEREF _Toc247337754 \h </w:instrText>
             </w:r>
             <w:r>
               <w:rPr>
@@ -2016,7 +2102,7 @@
                 <w:noProof/>
                 <w:webHidden/>
               </w:rPr>
-              <w:t>13</w:t>
+              <w:t>16</w:t>
             </w:r>
             <w:r>
               <w:rPr>
@@ -2062,7 +2148,7 @@
       <w:pPr>
         <w:pStyle w:val="Heading1"/>
       </w:pPr>
-      <w:bookmarkStart w:id="1" w:name="_Toc247097336"/>
+      <w:bookmarkStart w:id="1" w:name="_Toc247337735"/>
       <w:commentRangeStart w:id="2"/>
       <w:r>
         <w:t>The Problem</w:t>
@@ -2085,6 +2171,19 @@
         <w:jc w:val="both"/>
       </w:pPr>
       <w:r>
+        <w:t>This project is to design, implement and evaluate a new text conferencing tool that aims to support more democratic participation. Each participant is given a "talk budget" which may be refreshed from time to time. When this runs out they can no longer talk, unless another participant donates some of their remaining budget to them.</w:t>
+      </w:r>
+    </w:p>
+    <w:p>
+      <w:pPr>
+        <w:jc w:val="both"/>
+      </w:pPr>
+    </w:p>
+    <w:p>
+      <w:pPr>
+        <w:jc w:val="both"/>
+      </w:pPr>
+      <w:r>
         <w:t>To clarify, gp09-sdb’s project is to design and create a Democratic Conferencing Tool.  Our primary aim is to introduce a new product to an existing market, with ideas both new and familiar to those who are interested in such products, as we feel it is important to research other successful systems whilst we intend to implement our own original features on top.</w:t>
       </w:r>
       <w:r>
@@ -2118,7 +2217,7 @@
       <w:pPr>
         <w:pStyle w:val="Heading1"/>
       </w:pPr>
-      <w:bookmarkStart w:id="3" w:name="_Toc247097337"/>
+      <w:bookmarkStart w:id="3" w:name="_Toc247337736"/>
       <w:r>
         <w:lastRenderedPageBreak/>
         <w:t xml:space="preserve">Background Information &amp; </w:t>
@@ -2132,7 +2231,7 @@
       <w:pPr>
         <w:pStyle w:val="Heading2"/>
       </w:pPr>
-      <w:bookmarkStart w:id="4" w:name="_Toc247097338"/>
+      <w:bookmarkStart w:id="4" w:name="_Toc247337737"/>
       <w:commentRangeStart w:id="5"/>
       <w:r>
         <w:t>Survey</w:t>
@@ -2171,7 +2270,7 @@
       <w:pPr>
         <w:pStyle w:val="Heading2"/>
       </w:pPr>
-      <w:bookmarkStart w:id="6" w:name="_Toc247097339"/>
+      <w:bookmarkStart w:id="6" w:name="_Toc247337738"/>
       <w:commentRangeStart w:id="7"/>
       <w:r>
         <w:t>Market Research</w:t>
@@ -2194,7 +2293,7 @@
       <w:pPr>
         <w:pStyle w:val="Heading2"/>
       </w:pPr>
-      <w:bookmarkStart w:id="8" w:name="_Toc247097340"/>
+      <w:bookmarkStart w:id="8" w:name="_Toc247337739"/>
       <w:r>
         <w:t>Technical Research</w:t>
       </w:r>
@@ -2213,9 +2312,11 @@
       <w:pPr>
         <w:pStyle w:val="Heading3"/>
       </w:pPr>
+      <w:bookmarkStart w:id="9" w:name="_Toc247337740"/>
       <w:r>
         <w:t>Frameworks</w:t>
       </w:r>
+      <w:bookmarkEnd w:id="9"/>
     </w:p>
     <w:p>
       <w:pPr>
@@ -2441,8 +2542,6 @@
       </w:pPr>
       <w:r>
         <w:tab/>
-      </w:r>
-      <w:r>
         <w:t>latest_poll_list = Poll.objects.all().order_by('-pub_date')[:5]</w:t>
       </w:r>
     </w:p>
@@ -2452,19 +2551,7 @@
       </w:pPr>
       <w:r>
         <w:tab/>
-        <w:t>data = {</w:t>
-      </w:r>
-      <w:r>
-        <w:t>'</w:t>
-      </w:r>
-      <w:r>
-        <w:t>latest_poll_list</w:t>
-      </w:r>
-      <w:r>
-        <w:t>'</w:t>
-      </w:r>
-      <w:r>
-        <w:t>: latest_poll_list}</w:t>
+        <w:t>data = {'latest_poll_list': latest_poll_list}</w:t>
       </w:r>
     </w:p>
     <w:p>
@@ -2473,21 +2560,7 @@
       </w:pPr>
       <w:r>
         <w:tab/>
-      </w:r>
-      <w:r>
-        <w:t xml:space="preserve">return </w:t>
-      </w:r>
-      <w:r>
-        <w:t>render_to_response</w:t>
-      </w:r>
-      <w:r>
-        <w:t>('</w:t>
-      </w:r>
-      <w:r>
-        <w:t>index.html</w:t>
-      </w:r>
-      <w:r>
-        <w:t>'</w:t>
+        <w:t>return render_to_response('index.html'</w:t>
       </w:r>
       <w:r>
         <w:t>, data</w:t>
@@ -2616,7 +2689,7 @@
       <w:pPr>
         <w:pStyle w:val="Heading3"/>
       </w:pPr>
-      <w:bookmarkStart w:id="9" w:name="_Toc247097341"/>
+      <w:bookmarkStart w:id="10" w:name="_Toc247337741"/>
       <w:r>
         <w:lastRenderedPageBreak/>
         <w:t>Source</w:t>
@@ -2627,7 +2700,7 @@
       <w:r>
         <w:t>Code Management</w:t>
       </w:r>
-      <w:bookmarkEnd w:id="9"/>
+      <w:bookmarkEnd w:id="10"/>
     </w:p>
     <w:p>
       <w:pPr>
@@ -3088,12 +3161,12 @@
       <w:pPr>
         <w:pStyle w:val="Heading3"/>
       </w:pPr>
-      <w:bookmarkStart w:id="10" w:name="_Toc247097342"/>
+      <w:bookmarkStart w:id="11" w:name="_Toc247337742"/>
       <w:r>
         <w:lastRenderedPageBreak/>
         <w:t>Project Hosting</w:t>
       </w:r>
-      <w:bookmarkEnd w:id="10"/>
+      <w:bookmarkEnd w:id="11"/>
     </w:p>
     <w:p>
       <w:r>
@@ -3317,12 +3390,12 @@
       <w:pPr>
         <w:pStyle w:val="Heading3"/>
       </w:pPr>
-      <w:bookmarkStart w:id="11" w:name="_Toc247097343"/>
+      <w:bookmarkStart w:id="12" w:name="_Toc247337743"/>
       <w:r>
         <w:lastRenderedPageBreak/>
         <w:t>Collaboration</w:t>
       </w:r>
-      <w:bookmarkEnd w:id="11"/>
+      <w:bookmarkEnd w:id="12"/>
     </w:p>
     <w:p>
       <w:r>
@@ -3334,11 +3407,11 @@
       <w:pPr>
         <w:pStyle w:val="Heading4"/>
       </w:pPr>
-      <w:commentRangeStart w:id="12"/>
+      <w:commentRangeStart w:id="13"/>
       <w:r>
         <w:t>Basecamp</w:t>
       </w:r>
-      <w:commentRangeEnd w:id="12"/>
+      <w:commentRangeEnd w:id="13"/>
       <w:r>
         <w:rPr>
           <w:rStyle w:val="CommentReference"/>
@@ -3349,7 +3422,7 @@
           <w:iCs w:val="0"/>
           <w:color w:val="auto"/>
         </w:rPr>
-        <w:commentReference w:id="12"/>
+        <w:commentReference w:id="13"/>
       </w:r>
     </w:p>
     <w:p>
@@ -3526,7 +3599,7 @@
       <w:pPr>
         <w:jc w:val="both"/>
       </w:pPr>
-      <w:commentRangeStart w:id="13"/>
+      <w:commentRangeStart w:id="14"/>
       <w:r>
         <w:t>Alongside SVN, we have also implemented Google Code into our plan for file sharing.  In short, Google code offers users access to various developer tools and products.  Google also has Project Hosting, which has enabled us to create a directory for our group project to store all documentation and code that is created.  As this doesn’t allow for updates to be shared instantly with each member while working, it will only be used to share documentation upon completion, whereas SVN can be used for all ‘in-between’ updates.</w:t>
       </w:r>
@@ -3565,7 +3638,7 @@
         <w:t>. Using this service meant that the group had a central location to store code and documentation, that would always be available and, perhaps more importantly, accessible through a web interface. This gives members the ability to browse the code repository without actually checking out a copy, which is very useful for quick status-updates.</w:t>
       </w:r>
     </w:p>
-    <w:commentRangeEnd w:id="13"/>
+    <w:commentRangeEnd w:id="14"/>
     <w:p>
       <w:pPr>
         <w:rPr>
@@ -3581,7 +3654,7 @@
         <w:rPr>
           <w:rStyle w:val="CommentReference"/>
         </w:rPr>
-        <w:commentReference w:id="13"/>
+        <w:commentReference w:id="14"/>
       </w:r>
       <w:r>
         <w:br w:type="page"/>
@@ -3591,22 +3664,22 @@
       <w:pPr>
         <w:pStyle w:val="Heading1"/>
       </w:pPr>
-      <w:bookmarkStart w:id="14" w:name="_Toc247097344"/>
+      <w:bookmarkStart w:id="15" w:name="_Toc247337744"/>
       <w:r>
         <w:lastRenderedPageBreak/>
         <w:t>Requirements Specification</w:t>
       </w:r>
-      <w:bookmarkEnd w:id="14"/>
+      <w:bookmarkEnd w:id="15"/>
     </w:p>
     <w:p>
       <w:pPr>
         <w:pStyle w:val="Heading2"/>
       </w:pPr>
-      <w:bookmarkStart w:id="15" w:name="_Toc247097345"/>
+      <w:bookmarkStart w:id="16" w:name="_Toc247337745"/>
       <w:r>
         <w:t>Functional Requirements</w:t>
       </w:r>
-      <w:bookmarkEnd w:id="15"/>
+      <w:bookmarkEnd w:id="16"/>
     </w:p>
     <w:p>
       <w:pPr>
@@ -3936,12 +4009,12 @@
       <w:pPr>
         <w:pStyle w:val="Heading2"/>
       </w:pPr>
-      <w:bookmarkStart w:id="16" w:name="_Toc247097346"/>
+      <w:bookmarkStart w:id="17" w:name="_Toc247337746"/>
       <w:r>
         <w:lastRenderedPageBreak/>
         <w:t>Non-Functional Requirements</w:t>
       </w:r>
-      <w:bookmarkEnd w:id="16"/>
+      <w:bookmarkEnd w:id="17"/>
     </w:p>
     <w:p>
       <w:pPr>
@@ -3974,12 +4047,12 @@
       <w:pPr>
         <w:pStyle w:val="Heading1"/>
       </w:pPr>
-      <w:bookmarkStart w:id="17" w:name="_Toc247097347"/>
+      <w:bookmarkStart w:id="18" w:name="_Toc247337747"/>
       <w:r>
         <w:lastRenderedPageBreak/>
         <w:t>Initial Design &amp; UI</w:t>
       </w:r>
-      <w:bookmarkEnd w:id="17"/>
+      <w:bookmarkEnd w:id="18"/>
     </w:p>
     <w:p>
       <w:pPr>
@@ -4057,23 +4130,116 @@
       </w:r>
     </w:p>
     <w:p>
-      <w:r>
-        <w:br w:type="page"/>
-      </w:r>
-    </w:p>
+      <w:pPr>
+        <w:jc w:val="both"/>
+      </w:pPr>
+    </w:p>
+    <w:p>
+      <w:pPr>
+        <w:jc w:val="both"/>
+      </w:pPr>
+    </w:p>
+    <w:p>
+      <w:pPr>
+        <w:jc w:val="both"/>
+      </w:pPr>
+    </w:p>
+    <w:p>
+      <w:pPr>
+        <w:jc w:val="both"/>
+      </w:pPr>
+    </w:p>
+    <w:p>
+      <w:pPr>
+        <w:jc w:val="both"/>
+      </w:pPr>
+    </w:p>
+    <w:p>
+      <w:pPr>
+        <w:jc w:val="both"/>
+      </w:pPr>
+    </w:p>
+    <w:p>
+      <w:pPr>
+        <w:jc w:val="both"/>
+      </w:pPr>
+    </w:p>
+    <w:p>
+      <w:pPr>
+        <w:jc w:val="both"/>
+      </w:pPr>
+      <w:r>
+        <w:lastRenderedPageBreak/>
+        <w:t>Another design implemented with a feedback system implemented is shown below:</w:t>
+      </w:r>
+    </w:p>
+    <w:p>
+      <w:pPr>
+        <w:jc w:val="both"/>
+      </w:pPr>
+      <w:r>
+        <w:t xml:space="preserve"> </w:t>
+      </w:r>
+      <w:r>
+        <w:rPr>
+          <w:noProof/>
+          <w:lang w:eastAsia="en-GB"/>
+        </w:rPr>
+        <w:drawing>
+          <wp:inline distT="0" distB="0" distL="0" distR="0">
+            <wp:extent cx="5943600" cy="4829175"/>
+            <wp:effectExtent l="19050" t="0" r="0" b="0"/>
+            <wp:docPr id="8" name="Picture 7" descr="DemoConfUI1.jpg"/>
+            <wp:cNvGraphicFramePr>
+              <a:graphicFrameLocks xmlns:a="http://schemas.openxmlformats.org/drawingml/2006/main" noChangeAspect="1"/>
+            </wp:cNvGraphicFramePr>
+            <a:graphic xmlns:a="http://schemas.openxmlformats.org/drawingml/2006/main">
+              <a:graphicData uri="http://schemas.openxmlformats.org/drawingml/2006/picture">
+                <pic:pic xmlns:pic="http://schemas.openxmlformats.org/drawingml/2006/picture">
+                  <pic:nvPicPr>
+                    <pic:cNvPr id="0" name="DemoConfUI1.jpg"/>
+                    <pic:cNvPicPr/>
+                  </pic:nvPicPr>
+                  <pic:blipFill>
+                    <a:blip r:embed="rId15" cstate="print"/>
+                    <a:stretch>
+                      <a:fillRect/>
+                    </a:stretch>
+                  </pic:blipFill>
+                  <pic:spPr>
+                    <a:xfrm>
+                      <a:off x="0" y="0"/>
+                      <a:ext cx="5943600" cy="4829175"/>
+                    </a:xfrm>
+                    <a:prstGeom prst="rect">
+                      <a:avLst/>
+                    </a:prstGeom>
+                  </pic:spPr>
+                </pic:pic>
+              </a:graphicData>
+            </a:graphic>
+          </wp:inline>
+        </w:drawing>
+      </w:r>
+    </w:p>
+    <w:p>
+      <w:r>
+        <w:t xml:space="preserve">This is another interface design, implementing most of the key features.  However it is still a way off how we wish the final design to look.  </w:t>
+      </w:r>
+    </w:p>
+    <w:p/>
     <w:p>
       <w:pPr>
         <w:pStyle w:val="Heading1"/>
       </w:pPr>
-      <w:bookmarkStart w:id="18" w:name="_Toc247097348"/>
-      <w:r>
-        <w:lastRenderedPageBreak/>
+      <w:bookmarkStart w:id="19" w:name="_Toc247337748"/>
+      <w:r>
         <w:t>The Platform</w:t>
       </w:r>
       <w:r>
         <w:t>/Implementation</w:t>
       </w:r>
-      <w:bookmarkEnd w:id="18"/>
+      <w:bookmarkEnd w:id="19"/>
     </w:p>
     <w:p>
       <w:pPr>
@@ -4087,11 +4253,11 @@
       <w:pPr>
         <w:pStyle w:val="Heading2"/>
       </w:pPr>
-      <w:bookmarkStart w:id="19" w:name="_Toc247097349"/>
+      <w:bookmarkStart w:id="20" w:name="_Toc247337749"/>
       <w:r>
         <w:t>Web-Based</w:t>
       </w:r>
-      <w:bookmarkEnd w:id="19"/>
+      <w:bookmarkEnd w:id="20"/>
     </w:p>
     <w:p/>
     <w:tbl>
@@ -4161,7 +4327,11 @@
               <w:jc w:val="both"/>
             </w:pPr>
             <w:r>
-              <w:t>Limited to one-way communication (request-response)</w:t>
+              <w:t>Limited to one-way communication (request-</w:t>
+            </w:r>
+            <w:r>
+              <w:lastRenderedPageBreak/>
+              <w:t>response)</w:t>
             </w:r>
           </w:p>
         </w:tc>
@@ -4176,6 +4346,7 @@
               <w:jc w:val="both"/>
             </w:pPr>
             <w:r>
+              <w:lastRenderedPageBreak/>
               <w:t>User-interface layout simplified (HTML + CSS)</w:t>
             </w:r>
           </w:p>
@@ -4286,11 +4457,11 @@
       <w:pPr>
         <w:pStyle w:val="Heading2"/>
       </w:pPr>
-      <w:bookmarkStart w:id="20" w:name="_Toc247097350"/>
+      <w:bookmarkStart w:id="21" w:name="_Toc247337750"/>
       <w:r>
         <w:t>Desktop-Based</w:t>
       </w:r>
-      <w:bookmarkEnd w:id="20"/>
+      <w:bookmarkEnd w:id="21"/>
     </w:p>
     <w:p/>
     <w:tbl>
@@ -4537,33 +4708,33 @@
       <w:pPr>
         <w:pStyle w:val="Heading1"/>
       </w:pPr>
-      <w:bookmarkStart w:id="21" w:name="_Toc247097351"/>
+      <w:bookmarkStart w:id="22" w:name="_Toc247337751"/>
+      <w:r>
+        <w:t>Initial Implementation/Prototyping</w:t>
+      </w:r>
+      <w:bookmarkEnd w:id="22"/>
+    </w:p>
+    <w:p>
+      <w:pPr>
+        <w:jc w:val="both"/>
+      </w:pPr>
+      <w:r>
+        <w:t>In order to find out whether the Django web framework would be suitable for our project, the group decided that we should build a prototype system. It was decided that this system should include only the core functionality of the final system - as a sort of feasibility study. This is because it was still not known whether the request-response nature of the web (and Django itself) would be entirely suitable for this kind of system.</w:t>
+      </w:r>
+      <w:r>
+        <w:t xml:space="preserve"> To this end, we came up with a very simple specification for the prototype.</w:t>
+      </w:r>
+    </w:p>
+    <w:p>
+      <w:pPr>
+        <w:pStyle w:val="Heading2"/>
+      </w:pPr>
+      <w:bookmarkStart w:id="23" w:name="_Toc247337752"/>
       <w:r>
         <w:lastRenderedPageBreak/>
-        <w:t>Initial Implementation/Prototyping</w:t>
-      </w:r>
-      <w:bookmarkEnd w:id="21"/>
-    </w:p>
-    <w:p>
-      <w:pPr>
-        <w:jc w:val="both"/>
-      </w:pPr>
-      <w:r>
-        <w:t>In order to find out whether the Django web framework would be suitable for our project, the group decided that we should build a prototype system. It was decided that this system should include only the core functionality of the final system - as a sort of feasibility study. This is because it was still not known whether the request-response nature of the web (and Django itself) would be entirely suitable for this kind of system.</w:t>
-      </w:r>
-      <w:r>
-        <w:t xml:space="preserve"> To this end, we came up with a very simple specification for the prototype.</w:t>
-      </w:r>
-    </w:p>
-    <w:p>
-      <w:pPr>
-        <w:pStyle w:val="Heading2"/>
-      </w:pPr>
-      <w:bookmarkStart w:id="22" w:name="_Toc247097352"/>
-      <w:r>
         <w:t>Prototype Specification</w:t>
       </w:r>
-      <w:bookmarkEnd w:id="22"/>
+      <w:bookmarkEnd w:id="23"/>
     </w:p>
     <w:p>
       <w:pPr>
@@ -4673,22 +4844,22 @@
       <w:pPr>
         <w:pStyle w:val="Heading1"/>
       </w:pPr>
-      <w:bookmarkStart w:id="23" w:name="_Toc247097353"/>
+      <w:bookmarkStart w:id="24" w:name="_Toc247337753"/>
       <w:r>
         <w:t>Problems Encountered</w:t>
       </w:r>
-      <w:bookmarkEnd w:id="23"/>
+      <w:bookmarkEnd w:id="24"/>
     </w:p>
     <w:p/>
     <w:p>
       <w:pPr>
         <w:pStyle w:val="Heading1"/>
       </w:pPr>
-      <w:bookmarkStart w:id="24" w:name="_Toc247097354"/>
+      <w:bookmarkStart w:id="25" w:name="_Toc247337754"/>
       <w:r>
         <w:t>Time Plan</w:t>
       </w:r>
-      <w:bookmarkEnd w:id="24"/>
+      <w:bookmarkEnd w:id="25"/>
     </w:p>
     <w:p/>
     <w:p>
@@ -4767,7 +4938,7 @@
       </w:r>
     </w:p>
   </w:comment>
-  <w:comment w:id="12" w:author="Rob Golding" w:date="2009-11-29T22:41:00Z" w:initials="RG">
+  <w:comment w:id="13" w:author="Rob Golding" w:date="2009-11-29T22:41:00Z" w:initials="RG">
     <w:p>
       <w:pPr>
         <w:pStyle w:val="CommentText"/>
@@ -4783,7 +4954,7 @@
       </w:r>
     </w:p>
   </w:comment>
-  <w:comment w:id="13" w:author="Rob Golding" w:date="2009-11-29T22:41:00Z" w:initials="RG">
+  <w:comment w:id="14" w:author="Rob Golding" w:date="2009-11-29T22:41:00Z" w:initials="RG">
     <w:p>
       <w:pPr>
         <w:pStyle w:val="CommentText"/>
@@ -6504,6 +6675,7 @@
   <w:style w:type="character" w:default="1" w:styleId="DefaultParagraphFont">
     <w:name w:val="Default Paragraph Font"/>
     <w:uiPriority w:val="1"/>
+    <w:semiHidden/>
     <w:unhideWhenUsed/>
   </w:style>
   <w:style w:type="table" w:default="1" w:styleId="TableNormal">
@@ -7425,7 +7597,7 @@
 </file>
 
 <file path=customXml/itemProps1.xml><?xml version="1.0" encoding="utf-8"?>
-<ds:datastoreItem xmlns:ds="http://schemas.openxmlformats.org/officeDocument/2006/customXml" ds:itemID="{DA2E6773-43EC-419D-B0EC-0FD8C1FF81B6}">
+<ds:datastoreItem xmlns:ds="http://schemas.openxmlformats.org/officeDocument/2006/customXml" ds:itemID="{F72DB12D-9BB2-44DD-8725-27C7C99F52A8}">
   <ds:schemaRefs>
     <ds:schemaRef ds:uri="http://schemas.openxmlformats.org/officeDocument/2006/bibliography"/>
   </ds:schemaRefs>

</xml_diff>

<commit_message>
Started prototype results section (and resolved conflict!)
</commit_message>
<xml_diff>
--- a/doc/G52GRP-InterimReport.docx
+++ b/doc/G52GRP-InterimReport.docx
@@ -304,7 +304,7 @@
         </w:docPartObj>
       </w:sdtPr>
       <w:sdtContent>
-        <w:bookmarkStart w:id="0" w:name="_Toc247337734" w:displacedByCustomXml="prev"/>
+        <w:bookmarkStart w:id="0" w:name="_Toc247097335" w:displacedByCustomXml="prev"/>
         <w:p>
           <w:pPr>
             <w:pStyle w:val="Heading1NoNumbering"/>
@@ -335,7 +335,7 @@
           <w:r>
             <w:fldChar w:fldCharType="separate"/>
           </w:r>
-          <w:hyperlink w:anchor="_Toc247337734" w:history="1">
+          <w:hyperlink w:anchor="_Toc247097335" w:history="1">
             <w:r>
               <w:rPr>
                 <w:rStyle w:val="Hyperlink"/>
@@ -362,7 +362,7 @@
                 <w:noProof/>
                 <w:webHidden/>
               </w:rPr>
-              <w:instrText xml:space="preserve"> PAGEREF _Toc247337734 \h </w:instrText>
+              <w:instrText xml:space="preserve"> PAGEREF _Toc247097335 \h </w:instrText>
             </w:r>
             <w:r>
               <w:rPr>
@@ -406,7 +406,7 @@
               <w:lang w:eastAsia="en-GB"/>
             </w:rPr>
           </w:pPr>
-          <w:hyperlink w:anchor="_Toc247337735" w:history="1">
+          <w:hyperlink w:anchor="_Toc247097336" w:history="1">
             <w:r>
               <w:rPr>
                 <w:rStyle w:val="Hyperlink"/>
@@ -448,7 +448,7 @@
                 <w:noProof/>
                 <w:webHidden/>
               </w:rPr>
-              <w:instrText xml:space="preserve"> PAGEREF _Toc247337735 \h </w:instrText>
+              <w:instrText xml:space="preserve"> PAGEREF _Toc247097336 \h </w:instrText>
             </w:r>
             <w:r>
               <w:rPr>
@@ -492,7 +492,7 @@
               <w:lang w:eastAsia="en-GB"/>
             </w:rPr>
           </w:pPr>
-          <w:hyperlink w:anchor="_Toc247337736" w:history="1">
+          <w:hyperlink w:anchor="_Toc247097337" w:history="1">
             <w:r>
               <w:rPr>
                 <w:rStyle w:val="Hyperlink"/>
@@ -534,7 +534,7 @@
                 <w:noProof/>
                 <w:webHidden/>
               </w:rPr>
-              <w:instrText xml:space="preserve"> PAGEREF _Toc247337736 \h </w:instrText>
+              <w:instrText xml:space="preserve"> PAGEREF _Toc247097337 \h </w:instrText>
             </w:r>
             <w:r>
               <w:rPr>
@@ -578,7 +578,7 @@
               <w:lang w:eastAsia="en-GB"/>
             </w:rPr>
           </w:pPr>
-          <w:hyperlink w:anchor="_Toc247337737" w:history="1">
+          <w:hyperlink w:anchor="_Toc247097338" w:history="1">
             <w:r>
               <w:rPr>
                 <w:rStyle w:val="Hyperlink"/>
@@ -620,7 +620,7 @@
                 <w:noProof/>
                 <w:webHidden/>
               </w:rPr>
-              <w:instrText xml:space="preserve"> PAGEREF _Toc247337737 \h </w:instrText>
+              <w:instrText xml:space="preserve"> PAGEREF _Toc247097338 \h </w:instrText>
             </w:r>
             <w:r>
               <w:rPr>
@@ -664,7 +664,7 @@
               <w:lang w:eastAsia="en-GB"/>
             </w:rPr>
           </w:pPr>
-          <w:hyperlink w:anchor="_Toc247337738" w:history="1">
+          <w:hyperlink w:anchor="_Toc247097339" w:history="1">
             <w:r>
               <w:rPr>
                 <w:rStyle w:val="Hyperlink"/>
@@ -706,7 +706,7 @@
                 <w:noProof/>
                 <w:webHidden/>
               </w:rPr>
-              <w:instrText xml:space="preserve"> PAGEREF _Toc247337738 \h </w:instrText>
+              <w:instrText xml:space="preserve"> PAGEREF _Toc247097339 \h </w:instrText>
             </w:r>
             <w:r>
               <w:rPr>
@@ -750,7 +750,7 @@
               <w:lang w:eastAsia="en-GB"/>
             </w:rPr>
           </w:pPr>
-          <w:hyperlink w:anchor="_Toc247337739" w:history="1">
+          <w:hyperlink w:anchor="_Toc247097340" w:history="1">
             <w:r>
               <w:rPr>
                 <w:rStyle w:val="Hyperlink"/>
@@ -792,7 +792,7 @@
                 <w:noProof/>
                 <w:webHidden/>
               </w:rPr>
-              <w:instrText xml:space="preserve"> PAGEREF _Toc247337739 \h </w:instrText>
+              <w:instrText xml:space="preserve"> PAGEREF _Toc247097340 \h </w:instrText>
             </w:r>
             <w:r>
               <w:rPr>
@@ -836,7 +836,7 @@
               <w:lang w:eastAsia="en-GB"/>
             </w:rPr>
           </w:pPr>
-          <w:hyperlink w:anchor="_Toc247337740" w:history="1">
+          <w:hyperlink w:anchor="_Toc247097341" w:history="1">
             <w:r>
               <w:rPr>
                 <w:rStyle w:val="Hyperlink"/>
@@ -857,7 +857,7 @@
                 <w:rStyle w:val="Hyperlink"/>
                 <w:noProof/>
               </w:rPr>
-              <w:t>Frameworks</w:t>
+              <w:t>Source Code Management</w:t>
             </w:r>
             <w:r>
               <w:rPr>
@@ -878,7 +878,7 @@
                 <w:noProof/>
                 <w:webHidden/>
               </w:rPr>
-              <w:instrText xml:space="preserve"> PAGEREF _Toc247337740 \h </w:instrText>
+              <w:instrText xml:space="preserve"> PAGEREF _Toc247097341 \h </w:instrText>
             </w:r>
             <w:r>
               <w:rPr>
@@ -922,7 +922,7 @@
               <w:lang w:eastAsia="en-GB"/>
             </w:rPr>
           </w:pPr>
-          <w:hyperlink w:anchor="_Toc247337741" w:history="1">
+          <w:hyperlink w:anchor="_Toc247097342" w:history="1">
             <w:r>
               <w:rPr>
                 <w:rStyle w:val="Hyperlink"/>
@@ -943,7 +943,7 @@
                 <w:rStyle w:val="Hyperlink"/>
                 <w:noProof/>
               </w:rPr>
-              <w:t>Source Code Management</w:t>
+              <w:t>Project Hosting</w:t>
             </w:r>
             <w:r>
               <w:rPr>
@@ -964,7 +964,7 @@
                 <w:noProof/>
                 <w:webHidden/>
               </w:rPr>
-              <w:instrText xml:space="preserve"> PAGEREF _Toc247337741 \h </w:instrText>
+              <w:instrText xml:space="preserve"> PAGEREF _Toc247097342 \h </w:instrText>
             </w:r>
             <w:r>
               <w:rPr>
@@ -984,7 +984,7 @@
                 <w:noProof/>
                 <w:webHidden/>
               </w:rPr>
-              <w:t>6</w:t>
+              <w:t>7</w:t>
             </w:r>
             <w:r>
               <w:rPr>
@@ -1008,7 +1008,7 @@
               <w:lang w:eastAsia="en-GB"/>
             </w:rPr>
           </w:pPr>
-          <w:hyperlink w:anchor="_Toc247337742" w:history="1">
+          <w:hyperlink w:anchor="_Toc247097343" w:history="1">
             <w:r>
               <w:rPr>
                 <w:rStyle w:val="Hyperlink"/>
@@ -1029,7 +1029,7 @@
                 <w:rStyle w:val="Hyperlink"/>
                 <w:noProof/>
               </w:rPr>
-              <w:t>Project Hosting</w:t>
+              <w:t>Collaboration</w:t>
             </w:r>
             <w:r>
               <w:rPr>
@@ -1050,7 +1050,7 @@
                 <w:noProof/>
                 <w:webHidden/>
               </w:rPr>
-              <w:instrText xml:space="preserve"> PAGEREF _Toc247337742 \h </w:instrText>
+              <w:instrText xml:space="preserve"> PAGEREF _Toc247097343 \h </w:instrText>
             </w:r>
             <w:r>
               <w:rPr>
@@ -1070,93 +1070,7 @@
                 <w:noProof/>
                 <w:webHidden/>
               </w:rPr>
-              <w:t>9</w:t>
-            </w:r>
-            <w:r>
-              <w:rPr>
-                <w:noProof/>
-                <w:webHidden/>
-              </w:rPr>
-              <w:fldChar w:fldCharType="end"/>
-            </w:r>
-          </w:hyperlink>
-        </w:p>
-        <w:p>
-          <w:pPr>
-            <w:pStyle w:val="TOC3"/>
-            <w:tabs>
-              <w:tab w:val="left" w:pos="1320"/>
-              <w:tab w:val="right" w:leader="dot" w:pos="9350"/>
-            </w:tabs>
-            <w:rPr>
-              <w:rFonts w:eastAsiaTheme="minorEastAsia"/>
-              <w:noProof/>
-              <w:lang w:eastAsia="en-GB"/>
-            </w:rPr>
-          </w:pPr>
-          <w:hyperlink w:anchor="_Toc247337743" w:history="1">
-            <w:r>
-              <w:rPr>
-                <w:rStyle w:val="Hyperlink"/>
-                <w:noProof/>
-              </w:rPr>
-              <w:t>2.3.4</w:t>
-            </w:r>
-            <w:r>
-              <w:rPr>
-                <w:rFonts w:eastAsiaTheme="minorEastAsia"/>
-                <w:noProof/>
-                <w:lang w:eastAsia="en-GB"/>
-              </w:rPr>
-              <w:tab/>
-            </w:r>
-            <w:r>
-              <w:rPr>
-                <w:rStyle w:val="Hyperlink"/>
-                <w:noProof/>
-              </w:rPr>
-              <w:t>Collaboration</w:t>
-            </w:r>
-            <w:r>
-              <w:rPr>
-                <w:noProof/>
-                <w:webHidden/>
-              </w:rPr>
-              <w:tab/>
-            </w:r>
-            <w:r>
-              <w:rPr>
-                <w:noProof/>
-                <w:webHidden/>
-              </w:rPr>
-              <w:fldChar w:fldCharType="begin"/>
-            </w:r>
-            <w:r>
-              <w:rPr>
-                <w:noProof/>
-                <w:webHidden/>
-              </w:rPr>
-              <w:instrText xml:space="preserve"> PAGEREF _Toc247337743 \h </w:instrText>
-            </w:r>
-            <w:r>
-              <w:rPr>
-                <w:noProof/>
-                <w:webHidden/>
-              </w:rPr>
-            </w:r>
-            <w:r>
-              <w:rPr>
-                <w:noProof/>
-                <w:webHidden/>
-              </w:rPr>
-              <w:fldChar w:fldCharType="separate"/>
-            </w:r>
-            <w:r>
-              <w:rPr>
-                <w:noProof/>
-                <w:webHidden/>
-              </w:rPr>
-              <w:t>10</w:t>
+              <w:t>8</w:t>
             </w:r>
             <w:r>
               <w:rPr>
@@ -1180,7 +1094,7 @@
               <w:lang w:eastAsia="en-GB"/>
             </w:rPr>
           </w:pPr>
-          <w:hyperlink w:anchor="_Toc247337744" w:history="1">
+          <w:hyperlink w:anchor="_Toc247097344" w:history="1">
             <w:r>
               <w:rPr>
                 <w:rStyle w:val="Hyperlink"/>
@@ -1222,7 +1136,7 @@
                 <w:noProof/>
                 <w:webHidden/>
               </w:rPr>
-              <w:instrText xml:space="preserve"> PAGEREF _Toc247337744 \h </w:instrText>
+              <w:instrText xml:space="preserve"> PAGEREF _Toc247097344 \h </w:instrText>
             </w:r>
             <w:r>
               <w:rPr>
@@ -1242,7 +1156,7 @@
                 <w:noProof/>
                 <w:webHidden/>
               </w:rPr>
-              <w:t>12</w:t>
+              <w:t>9</w:t>
             </w:r>
             <w:r>
               <w:rPr>
@@ -1266,7 +1180,7 @@
               <w:lang w:eastAsia="en-GB"/>
             </w:rPr>
           </w:pPr>
-          <w:hyperlink w:anchor="_Toc247337745" w:history="1">
+          <w:hyperlink w:anchor="_Toc247097345" w:history="1">
             <w:r>
               <w:rPr>
                 <w:rStyle w:val="Hyperlink"/>
@@ -1308,7 +1222,7 @@
                 <w:noProof/>
                 <w:webHidden/>
               </w:rPr>
-              <w:instrText xml:space="preserve"> PAGEREF _Toc247337745 \h </w:instrText>
+              <w:instrText xml:space="preserve"> PAGEREF _Toc247097345 \h </w:instrText>
             </w:r>
             <w:r>
               <w:rPr>
@@ -1328,7 +1242,7 @@
                 <w:noProof/>
                 <w:webHidden/>
               </w:rPr>
-              <w:t>12</w:t>
+              <w:t>9</w:t>
             </w:r>
             <w:r>
               <w:rPr>
@@ -1352,7 +1266,7 @@
               <w:lang w:eastAsia="en-GB"/>
             </w:rPr>
           </w:pPr>
-          <w:hyperlink w:anchor="_Toc247337746" w:history="1">
+          <w:hyperlink w:anchor="_Toc247097346" w:history="1">
             <w:r>
               <w:rPr>
                 <w:rStyle w:val="Hyperlink"/>
@@ -1394,7 +1308,7 @@
                 <w:noProof/>
                 <w:webHidden/>
               </w:rPr>
-              <w:instrText xml:space="preserve"> PAGEREF _Toc247337746 \h </w:instrText>
+              <w:instrText xml:space="preserve"> PAGEREF _Toc247097346 \h </w:instrText>
             </w:r>
             <w:r>
               <w:rPr>
@@ -1414,7 +1328,7 @@
                 <w:noProof/>
                 <w:webHidden/>
               </w:rPr>
-              <w:t>13</w:t>
+              <w:t>10</w:t>
             </w:r>
             <w:r>
               <w:rPr>
@@ -1438,7 +1352,7 @@
               <w:lang w:eastAsia="en-GB"/>
             </w:rPr>
           </w:pPr>
-          <w:hyperlink w:anchor="_Toc247337747" w:history="1">
+          <w:hyperlink w:anchor="_Toc247097347" w:history="1">
             <w:r>
               <w:rPr>
                 <w:rStyle w:val="Hyperlink"/>
@@ -1480,7 +1394,7 @@
                 <w:noProof/>
                 <w:webHidden/>
               </w:rPr>
-              <w:instrText xml:space="preserve"> PAGEREF _Toc247337747 \h </w:instrText>
+              <w:instrText xml:space="preserve"> PAGEREF _Toc247097347 \h </w:instrText>
             </w:r>
             <w:r>
               <w:rPr>
@@ -1500,7 +1414,7 @@
                 <w:noProof/>
                 <w:webHidden/>
               </w:rPr>
-              <w:t>14</w:t>
+              <w:t>11</w:t>
             </w:r>
             <w:r>
               <w:rPr>
@@ -1524,7 +1438,7 @@
               <w:lang w:eastAsia="en-GB"/>
             </w:rPr>
           </w:pPr>
-          <w:hyperlink w:anchor="_Toc247337748" w:history="1">
+          <w:hyperlink w:anchor="_Toc247097348" w:history="1">
             <w:r>
               <w:rPr>
                 <w:rStyle w:val="Hyperlink"/>
@@ -1566,7 +1480,7 @@
                 <w:noProof/>
                 <w:webHidden/>
               </w:rPr>
-              <w:instrText xml:space="preserve"> PAGEREF _Toc247337748 \h </w:instrText>
+              <w:instrText xml:space="preserve"> PAGEREF _Toc247097348 \h </w:instrText>
             </w:r>
             <w:r>
               <w:rPr>
@@ -1586,7 +1500,7 @@
                 <w:noProof/>
                 <w:webHidden/>
               </w:rPr>
-              <w:t>15</w:t>
+              <w:t>12</w:t>
             </w:r>
             <w:r>
               <w:rPr>
@@ -1610,7 +1524,7 @@
               <w:lang w:eastAsia="en-GB"/>
             </w:rPr>
           </w:pPr>
-          <w:hyperlink w:anchor="_Toc247337749" w:history="1">
+          <w:hyperlink w:anchor="_Toc247097349" w:history="1">
             <w:r>
               <w:rPr>
                 <w:rStyle w:val="Hyperlink"/>
@@ -1652,7 +1566,7 @@
                 <w:noProof/>
                 <w:webHidden/>
               </w:rPr>
-              <w:instrText xml:space="preserve"> PAGEREF _Toc247337749 \h </w:instrText>
+              <w:instrText xml:space="preserve"> PAGEREF _Toc247097349 \h </w:instrText>
             </w:r>
             <w:r>
               <w:rPr>
@@ -1672,7 +1586,7 @@
                 <w:noProof/>
                 <w:webHidden/>
               </w:rPr>
-              <w:t>15</w:t>
+              <w:t>12</w:t>
             </w:r>
             <w:r>
               <w:rPr>
@@ -1696,7 +1610,7 @@
               <w:lang w:eastAsia="en-GB"/>
             </w:rPr>
           </w:pPr>
-          <w:hyperlink w:anchor="_Toc247337750" w:history="1">
+          <w:hyperlink w:anchor="_Toc247097350" w:history="1">
             <w:r>
               <w:rPr>
                 <w:rStyle w:val="Hyperlink"/>
@@ -1738,7 +1652,7 @@
                 <w:noProof/>
                 <w:webHidden/>
               </w:rPr>
-              <w:instrText xml:space="preserve"> PAGEREF _Toc247337750 \h </w:instrText>
+              <w:instrText xml:space="preserve"> PAGEREF _Toc247097350 \h </w:instrText>
             </w:r>
             <w:r>
               <w:rPr>
@@ -1758,7 +1672,7 @@
                 <w:noProof/>
                 <w:webHidden/>
               </w:rPr>
-              <w:t>15</w:t>
+              <w:t>12</w:t>
             </w:r>
             <w:r>
               <w:rPr>
@@ -1782,7 +1696,7 @@
               <w:lang w:eastAsia="en-GB"/>
             </w:rPr>
           </w:pPr>
-          <w:hyperlink w:anchor="_Toc247337751" w:history="1">
+          <w:hyperlink w:anchor="_Toc247097351" w:history="1">
             <w:r>
               <w:rPr>
                 <w:rStyle w:val="Hyperlink"/>
@@ -1824,7 +1738,7 @@
                 <w:noProof/>
                 <w:webHidden/>
               </w:rPr>
-              <w:instrText xml:space="preserve"> PAGEREF _Toc247337751 \h </w:instrText>
+              <w:instrText xml:space="preserve"> PAGEREF _Toc247097351 \h </w:instrText>
             </w:r>
             <w:r>
               <w:rPr>
@@ -1844,7 +1758,7 @@
                 <w:noProof/>
                 <w:webHidden/>
               </w:rPr>
-              <w:t>16</w:t>
+              <w:t>13</w:t>
             </w:r>
             <w:r>
               <w:rPr>
@@ -1868,7 +1782,7 @@
               <w:lang w:eastAsia="en-GB"/>
             </w:rPr>
           </w:pPr>
-          <w:hyperlink w:anchor="_Toc247337752" w:history="1">
+          <w:hyperlink w:anchor="_Toc247097352" w:history="1">
             <w:r>
               <w:rPr>
                 <w:rStyle w:val="Hyperlink"/>
@@ -1910,7 +1824,7 @@
                 <w:noProof/>
                 <w:webHidden/>
               </w:rPr>
-              <w:instrText xml:space="preserve"> PAGEREF _Toc247337752 \h </w:instrText>
+              <w:instrText xml:space="preserve"> PAGEREF _Toc247097352 \h </w:instrText>
             </w:r>
             <w:r>
               <w:rPr>
@@ -1930,7 +1844,7 @@
                 <w:noProof/>
                 <w:webHidden/>
               </w:rPr>
-              <w:t>16</w:t>
+              <w:t>13</w:t>
             </w:r>
             <w:r>
               <w:rPr>
@@ -1954,7 +1868,7 @@
               <w:lang w:eastAsia="en-GB"/>
             </w:rPr>
           </w:pPr>
-          <w:hyperlink w:anchor="_Toc247337753" w:history="1">
+          <w:hyperlink w:anchor="_Toc247097353" w:history="1">
             <w:r>
               <w:rPr>
                 <w:rStyle w:val="Hyperlink"/>
@@ -1996,7 +1910,7 @@
                 <w:noProof/>
                 <w:webHidden/>
               </w:rPr>
-              <w:instrText xml:space="preserve"> PAGEREF _Toc247337753 \h </w:instrText>
+              <w:instrText xml:space="preserve"> PAGEREF _Toc247097353 \h </w:instrText>
             </w:r>
             <w:r>
               <w:rPr>
@@ -2016,7 +1930,7 @@
                 <w:noProof/>
                 <w:webHidden/>
               </w:rPr>
-              <w:t>16</w:t>
+              <w:t>13</w:t>
             </w:r>
             <w:r>
               <w:rPr>
@@ -2040,7 +1954,7 @@
               <w:lang w:eastAsia="en-GB"/>
             </w:rPr>
           </w:pPr>
-          <w:hyperlink w:anchor="_Toc247337754" w:history="1">
+          <w:hyperlink w:anchor="_Toc247097354" w:history="1">
             <w:r>
               <w:rPr>
                 <w:rStyle w:val="Hyperlink"/>
@@ -2082,7 +1996,7 @@
                 <w:noProof/>
                 <w:webHidden/>
               </w:rPr>
-              <w:instrText xml:space="preserve"> PAGEREF _Toc247337754 \h </w:instrText>
+              <w:instrText xml:space="preserve"> PAGEREF _Toc247097354 \h </w:instrText>
             </w:r>
             <w:r>
               <w:rPr>
@@ -2102,7 +2016,7 @@
                 <w:noProof/>
                 <w:webHidden/>
               </w:rPr>
-              <w:t>16</w:t>
+              <w:t>13</w:t>
             </w:r>
             <w:r>
               <w:rPr>
@@ -2148,7 +2062,7 @@
       <w:pPr>
         <w:pStyle w:val="Heading1"/>
       </w:pPr>
-      <w:bookmarkStart w:id="1" w:name="_Toc247337735"/>
+      <w:bookmarkStart w:id="1" w:name="_Toc247097336"/>
       <w:commentRangeStart w:id="2"/>
       <w:r>
         <w:t>The Problem</w:t>
@@ -2165,19 +2079,6 @@
         <w:commentReference w:id="2"/>
       </w:r>
       <w:bookmarkEnd w:id="1"/>
-    </w:p>
-    <w:p>
-      <w:pPr>
-        <w:jc w:val="both"/>
-      </w:pPr>
-      <w:r>
-        <w:t>This project is to design, implement and evaluate a new text conferencing tool that aims to support more democratic participation. Each participant is given a "talk budget" which may be refreshed from time to time. When this runs out they can no longer talk, unless another participant donates some of their remaining budget to them.</w:t>
-      </w:r>
-    </w:p>
-    <w:p>
-      <w:pPr>
-        <w:jc w:val="both"/>
-      </w:pPr>
     </w:p>
     <w:p>
       <w:pPr>
@@ -2217,7 +2118,7 @@
       <w:pPr>
         <w:pStyle w:val="Heading1"/>
       </w:pPr>
-      <w:bookmarkStart w:id="3" w:name="_Toc247337736"/>
+      <w:bookmarkStart w:id="3" w:name="_Toc247097337"/>
       <w:r>
         <w:lastRenderedPageBreak/>
         <w:t xml:space="preserve">Background Information &amp; </w:t>
@@ -2231,7 +2132,7 @@
       <w:pPr>
         <w:pStyle w:val="Heading2"/>
       </w:pPr>
-      <w:bookmarkStart w:id="4" w:name="_Toc247337737"/>
+      <w:bookmarkStart w:id="4" w:name="_Toc247097338"/>
       <w:commentRangeStart w:id="5"/>
       <w:r>
         <w:t>Survey</w:t>
@@ -2270,7 +2171,7 @@
       <w:pPr>
         <w:pStyle w:val="Heading2"/>
       </w:pPr>
-      <w:bookmarkStart w:id="6" w:name="_Toc247337738"/>
+      <w:bookmarkStart w:id="6" w:name="_Toc247097339"/>
       <w:commentRangeStart w:id="7"/>
       <w:r>
         <w:t>Market Research</w:t>
@@ -2293,7 +2194,7 @@
       <w:pPr>
         <w:pStyle w:val="Heading2"/>
       </w:pPr>
-      <w:bookmarkStart w:id="8" w:name="_Toc247337739"/>
+      <w:bookmarkStart w:id="8" w:name="_Toc247097340"/>
       <w:r>
         <w:t>Technical Research</w:t>
       </w:r>
@@ -2312,11 +2213,9 @@
       <w:pPr>
         <w:pStyle w:val="Heading3"/>
       </w:pPr>
-      <w:bookmarkStart w:id="9" w:name="_Toc247337740"/>
       <w:r>
         <w:t>Frameworks</w:t>
       </w:r>
-      <w:bookmarkEnd w:id="9"/>
     </w:p>
     <w:p>
       <w:pPr>
@@ -2350,7 +2249,23 @@
     </w:p>
     <w:p>
       <w:r>
-        <w:t>Django is a Python-based web MVC (Model-View-Controller), developed in a newsroom environment where speed is of the essence. It has an elegant API, and includes a template engine and a database ORM – which is compatible with most common database formats (including SQLite, MySQL, PostGres and MS SQL).</w:t>
+        <w:t xml:space="preserve">Django is a Python-based web MVC (Model-View-Controller), developed in a newsroom environment where speed is of the essence. It has an elegant API, and includes a template engine and a database ORM – which is compatible with most common database formats (including </w:t>
+      </w:r>
+      <w:proofErr w:type="spellStart"/>
+      <w:r>
+        <w:t>SQLite</w:t>
+      </w:r>
+      <w:proofErr w:type="spellEnd"/>
+      <w:r>
+        <w:t xml:space="preserve">, MySQL, </w:t>
+      </w:r>
+      <w:proofErr w:type="spellStart"/>
+      <w:r>
+        <w:t>PostGres</w:t>
+      </w:r>
+      <w:proofErr w:type="spellEnd"/>
+      <w:r>
+        <w:t xml:space="preserve"> and MS SQL).</w:t>
       </w:r>
     </w:p>
     <w:p>
@@ -2572,7 +2487,15 @@
     <w:p/>
     <w:p>
       <w:r>
-        <w:t xml:space="preserve">This view uses Django’s ORM to fetch a list of the latest five poll objects from the database, and sends that data to a template named </w:t>
+        <w:t xml:space="preserve">This view uses </w:t>
+      </w:r>
+      <w:proofErr w:type="spellStart"/>
+      <w:r>
+        <w:t>Django’s</w:t>
+      </w:r>
+      <w:proofErr w:type="spellEnd"/>
+      <w:r>
+        <w:t xml:space="preserve"> ORM to fetch a list of the latest five poll objects from the database, and sends that data to a template named </w:t>
       </w:r>
       <w:r>
         <w:rPr>
@@ -2689,7 +2612,7 @@
       <w:pPr>
         <w:pStyle w:val="Heading3"/>
       </w:pPr>
-      <w:bookmarkStart w:id="10" w:name="_Toc247337741"/>
+      <w:bookmarkStart w:id="9" w:name="_Toc247097341"/>
       <w:r>
         <w:lastRenderedPageBreak/>
         <w:t>Source</w:t>
@@ -2700,7 +2623,7 @@
       <w:r>
         <w:t>Code Management</w:t>
       </w:r>
-      <w:bookmarkEnd w:id="10"/>
+      <w:bookmarkEnd w:id="9"/>
     </w:p>
     <w:p>
       <w:pPr>
@@ -3161,12 +3084,12 @@
       <w:pPr>
         <w:pStyle w:val="Heading3"/>
       </w:pPr>
-      <w:bookmarkStart w:id="11" w:name="_Toc247337742"/>
+      <w:bookmarkStart w:id="10" w:name="_Toc247097342"/>
       <w:r>
         <w:lastRenderedPageBreak/>
         <w:t>Project Hosting</w:t>
       </w:r>
-      <w:bookmarkEnd w:id="11"/>
+      <w:bookmarkEnd w:id="10"/>
     </w:p>
     <w:p>
       <w:r>
@@ -3390,12 +3313,12 @@
       <w:pPr>
         <w:pStyle w:val="Heading3"/>
       </w:pPr>
-      <w:bookmarkStart w:id="12" w:name="_Toc247337743"/>
+      <w:bookmarkStart w:id="11" w:name="_Toc247097343"/>
       <w:r>
         <w:lastRenderedPageBreak/>
         <w:t>Collaboration</w:t>
       </w:r>
-      <w:bookmarkEnd w:id="12"/>
+      <w:bookmarkEnd w:id="11"/>
     </w:p>
     <w:p>
       <w:r>
@@ -3407,11 +3330,11 @@
       <w:pPr>
         <w:pStyle w:val="Heading4"/>
       </w:pPr>
-      <w:commentRangeStart w:id="13"/>
+      <w:commentRangeStart w:id="12"/>
       <w:r>
         <w:t>Basecamp</w:t>
       </w:r>
-      <w:commentRangeEnd w:id="13"/>
+      <w:commentRangeEnd w:id="12"/>
       <w:r>
         <w:rPr>
           <w:rStyle w:val="CommentReference"/>
@@ -3422,7 +3345,7 @@
           <w:iCs w:val="0"/>
           <w:color w:val="auto"/>
         </w:rPr>
-        <w:commentReference w:id="13"/>
+        <w:commentReference w:id="12"/>
       </w:r>
     </w:p>
     <w:p>
@@ -3599,7 +3522,7 @@
       <w:pPr>
         <w:jc w:val="both"/>
       </w:pPr>
-      <w:commentRangeStart w:id="14"/>
+      <w:commentRangeStart w:id="13"/>
       <w:r>
         <w:t>Alongside SVN, we have also implemented Google Code into our plan for file sharing.  In short, Google code offers users access to various developer tools and products.  Google also has Project Hosting, which has enabled us to create a directory for our group project to store all documentation and code that is created.  As this doesn’t allow for updates to be shared instantly with each member while working, it will only be used to share documentation upon completion, whereas SVN can be used for all ‘in-between’ updates.</w:t>
       </w:r>
@@ -3638,7 +3561,7 @@
         <w:t>. Using this service meant that the group had a central location to store code and documentation, that would always be available and, perhaps more importantly, accessible through a web interface. This gives members the ability to browse the code repository without actually checking out a copy, which is very useful for quick status-updates.</w:t>
       </w:r>
     </w:p>
-    <w:commentRangeEnd w:id="14"/>
+    <w:commentRangeEnd w:id="13"/>
     <w:p>
       <w:pPr>
         <w:rPr>
@@ -3654,7 +3577,7 @@
         <w:rPr>
           <w:rStyle w:val="CommentReference"/>
         </w:rPr>
-        <w:commentReference w:id="14"/>
+        <w:commentReference w:id="13"/>
       </w:r>
       <w:r>
         <w:br w:type="page"/>
@@ -3664,22 +3587,23 @@
       <w:pPr>
         <w:pStyle w:val="Heading1"/>
       </w:pPr>
-      <w:bookmarkStart w:id="15" w:name="_Toc247337744"/>
+      <w:bookmarkStart w:id="14" w:name="_Toc247097344"/>
       <w:r>
         <w:lastRenderedPageBreak/>
         <w:t>Requirements Specification</w:t>
       </w:r>
+      <w:bookmarkEnd w:id="14"/>
+    </w:p>
+    <w:p/>
+    <w:p>
+      <w:pPr>
+        <w:pStyle w:val="Heading2"/>
+      </w:pPr>
+      <w:bookmarkStart w:id="15" w:name="_Toc247097345"/>
+      <w:r>
+        <w:t>Functional Requirements</w:t>
+      </w:r>
       <w:bookmarkEnd w:id="15"/>
-    </w:p>
-    <w:p>
-      <w:pPr>
-        <w:pStyle w:val="Heading2"/>
-      </w:pPr>
-      <w:bookmarkStart w:id="16" w:name="_Toc247337745"/>
-      <w:r>
-        <w:t>Functional Requirements</w:t>
-      </w:r>
-      <w:bookmarkEnd w:id="16"/>
     </w:p>
     <w:p>
       <w:pPr>
@@ -4009,12 +3933,12 @@
       <w:pPr>
         <w:pStyle w:val="Heading2"/>
       </w:pPr>
-      <w:bookmarkStart w:id="17" w:name="_Toc247337746"/>
+      <w:bookmarkStart w:id="16" w:name="_Toc247097346"/>
       <w:r>
         <w:lastRenderedPageBreak/>
         <w:t>Non-Functional Requirements</w:t>
       </w:r>
-      <w:bookmarkEnd w:id="17"/>
+      <w:bookmarkEnd w:id="16"/>
     </w:p>
     <w:p>
       <w:pPr>
@@ -4047,22 +3971,32 @@
       <w:pPr>
         <w:pStyle w:val="Heading1"/>
       </w:pPr>
-      <w:bookmarkStart w:id="18" w:name="_Toc247337747"/>
+      <w:bookmarkStart w:id="17" w:name="_Toc247097347"/>
+      <w:commentRangeStart w:id="18"/>
       <w:r>
         <w:lastRenderedPageBreak/>
         <w:t>Initial Design &amp; UI</w:t>
       </w:r>
-      <w:bookmarkEnd w:id="18"/>
-    </w:p>
+      <w:bookmarkEnd w:id="17"/>
+      <w:commentRangeEnd w:id="18"/>
+      <w:r>
+        <w:rPr>
+          <w:rStyle w:val="CommentReference"/>
+          <w:rFonts w:asciiTheme="minorHAnsi" w:eastAsiaTheme="minorHAnsi" w:hAnsiTheme="minorHAnsi" w:cstheme="minorBidi"/>
+          <w:b w:val="0"/>
+          <w:bCs w:val="0"/>
+          <w:color w:val="auto"/>
+        </w:rPr>
+        <w:commentReference w:id="18"/>
+      </w:r>
+    </w:p>
+    <w:p/>
     <w:p>
       <w:pPr>
         <w:jc w:val="both"/>
       </w:pPr>
       <w:r>
-        <w:t>Here is an initial UI design, drawn up before a number of the features were</w:t>
-      </w:r>
-      <w:r>
-        <w:t xml:space="preserve"> decided upon:</w:t>
+        <w:t>Here is an initial UI design, drawn up before a number of the features were decided upon:</w:t>
       </w:r>
     </w:p>
     <w:p>
@@ -4078,7 +4012,7 @@
           <wp:inline distT="0" distB="0" distL="0" distR="0">
             <wp:extent cx="5943600" cy="4456307"/>
             <wp:effectExtent l="19050" t="0" r="0" b="0"/>
-            <wp:docPr id="1" name="Picture 1" descr="C:\Users\Billy\Desktop\conferenceMeInterface.png"/>
+            <wp:docPr id="12" name="Picture 1" descr="C:\Users\Billy\Desktop\conferenceMeInterface.png"/>
             <wp:cNvGraphicFramePr>
               <a:graphicFrameLocks xmlns:a="http://schemas.openxmlformats.org/drawingml/2006/main" noChangeAspect="1"/>
             </wp:cNvGraphicFramePr>
@@ -4169,7 +4103,6 @@
         <w:jc w:val="both"/>
       </w:pPr>
       <w:r>
-        <w:lastRenderedPageBreak/>
         <w:t>Another design implemented with a feedback system implemented is shown below:</w:t>
       </w:r>
     </w:p>
@@ -4189,7 +4122,7 @@
           <wp:inline distT="0" distB="0" distL="0" distR="0">
             <wp:extent cx="5943600" cy="4829175"/>
             <wp:effectExtent l="19050" t="0" r="0" b="0"/>
-            <wp:docPr id="8" name="Picture 7" descr="DemoConfUI1.jpg"/>
+            <wp:docPr id="13" name="Picture 7" descr="DemoConfUI1.jpg"/>
             <wp:cNvGraphicFramePr>
               <a:graphicFrameLocks xmlns:a="http://schemas.openxmlformats.org/drawingml/2006/main" noChangeAspect="1"/>
             </wp:cNvGraphicFramePr>
@@ -4227,13 +4160,18 @@
         <w:t xml:space="preserve">This is another interface design, implementing most of the key features.  However it is still a way off how we wish the final design to look.  </w:t>
       </w:r>
     </w:p>
-    <w:p/>
+    <w:p>
+      <w:r>
+        <w:br w:type="page"/>
+      </w:r>
+    </w:p>
     <w:p>
       <w:pPr>
         <w:pStyle w:val="Heading1"/>
       </w:pPr>
-      <w:bookmarkStart w:id="19" w:name="_Toc247337748"/>
-      <w:r>
+      <w:bookmarkStart w:id="19" w:name="_Toc247097348"/>
+      <w:r>
+        <w:lastRenderedPageBreak/>
         <w:t>The Platform</w:t>
       </w:r>
       <w:r>
@@ -4253,7 +4191,7 @@
       <w:pPr>
         <w:pStyle w:val="Heading2"/>
       </w:pPr>
-      <w:bookmarkStart w:id="20" w:name="_Toc247337749"/>
+      <w:bookmarkStart w:id="20" w:name="_Toc247097349"/>
       <w:r>
         <w:t>Web-Based</w:t>
       </w:r>
@@ -4327,11 +4265,7 @@
               <w:jc w:val="both"/>
             </w:pPr>
             <w:r>
-              <w:t>Limited to one-way communication (request-</w:t>
-            </w:r>
-            <w:r>
-              <w:lastRenderedPageBreak/>
-              <w:t>response)</w:t>
+              <w:t>Limited to one-way communication (request-response)</w:t>
             </w:r>
           </w:p>
         </w:tc>
@@ -4346,7 +4280,6 @@
               <w:jc w:val="both"/>
             </w:pPr>
             <w:r>
-              <w:lastRenderedPageBreak/>
               <w:t>User-interface layout simplified (HTML + CSS)</w:t>
             </w:r>
           </w:p>
@@ -4457,7 +4390,7 @@
       <w:pPr>
         <w:pStyle w:val="Heading2"/>
       </w:pPr>
-      <w:bookmarkStart w:id="21" w:name="_Toc247337750"/>
+      <w:bookmarkStart w:id="21" w:name="_Toc247097350"/>
       <w:r>
         <w:t>Desktop-Based</w:t>
       </w:r>
@@ -4708,14 +4641,23 @@
       <w:pPr>
         <w:pStyle w:val="Heading1"/>
       </w:pPr>
-      <w:bookmarkStart w:id="22" w:name="_Toc247337751"/>
-      <w:r>
+      <w:bookmarkStart w:id="22" w:name="_Toc247097351"/>
+      <w:r>
+        <w:lastRenderedPageBreak/>
         <w:t>Initial Implementation/Prototyping</w:t>
       </w:r>
       <w:bookmarkEnd w:id="22"/>
     </w:p>
     <w:p>
       <w:pPr>
+        <w:pStyle w:val="Heading2"/>
+      </w:pPr>
+      <w:r>
+        <w:t>Prototype</w:t>
+      </w:r>
+    </w:p>
+    <w:p>
+      <w:pPr>
         <w:jc w:val="both"/>
       </w:pPr>
       <w:r>
@@ -4727,11 +4669,27 @@
     </w:p>
     <w:p>
       <w:pPr>
-        <w:pStyle w:val="Heading2"/>
-      </w:pPr>
-      <w:bookmarkStart w:id="23" w:name="_Toc247337752"/>
-      <w:r>
-        <w:lastRenderedPageBreak/>
+        <w:jc w:val="both"/>
+      </w:pPr>
+      <w:r>
+        <w:t xml:space="preserve">This is simply a subset of the list of things that the final system </w:t>
+      </w:r>
+      <w:r>
+        <w:rPr>
+          <w:b/>
+        </w:rPr>
+        <w:t>should</w:t>
+      </w:r>
+      <w:r>
+        <w:t xml:space="preserve"> do. The reason for this is because the prototype is intended to find out whether Django is going to present any major problems for our project, and whether the actual system design is actually progressing in the right direction.</w:t>
+      </w:r>
+    </w:p>
+    <w:p>
+      <w:pPr>
+        <w:pStyle w:val="Heading3"/>
+      </w:pPr>
+      <w:bookmarkStart w:id="23" w:name="_Toc247097352"/>
+      <w:r>
         <w:t>Prototype Specification</w:t>
       </w:r>
       <w:bookmarkEnd w:id="23"/>
@@ -4842,10 +4800,233 @@
     </w:p>
     <w:p>
       <w:pPr>
+        <w:rPr>
+          <w:rFonts w:asciiTheme="majorHAnsi" w:eastAsiaTheme="majorEastAsia" w:hAnsiTheme="majorHAnsi" w:cstheme="majorBidi"/>
+          <w:b/>
+          <w:bCs/>
+          <w:color w:val="4F81BD" w:themeColor="accent1"/>
+          <w:sz w:val="26"/>
+          <w:szCs w:val="26"/>
+        </w:rPr>
+      </w:pPr>
+      <w:r>
+        <w:br w:type="page"/>
+      </w:r>
+    </w:p>
+    <w:p>
+      <w:pPr>
+        <w:pStyle w:val="Heading3"/>
+      </w:pPr>
+      <w:r>
+        <w:lastRenderedPageBreak/>
+        <w:t xml:space="preserve">Prototype </w:t>
+      </w:r>
+      <w:r>
+        <w:t>Results</w:t>
+      </w:r>
+    </w:p>
+    <w:p>
+      <w:r>
+        <w:t>The results of the prototyping are summarised below. Some screenshots of the system are included, to show the initial workflow.</w:t>
+      </w:r>
+    </w:p>
+    <w:p>
+      <w:r>
+        <w:rPr>
+          <w:noProof/>
+          <w:lang w:eastAsia="en-GB"/>
+        </w:rPr>
+        <w:drawing>
+          <wp:inline distT="0" distB="0" distL="0" distR="0">
+            <wp:extent cx="2686050" cy="1085850"/>
+            <wp:effectExtent l="171450" t="133350" r="361950" b="304800"/>
+            <wp:docPr id="8" name="Picture 1"/>
+            <wp:cNvGraphicFramePr>
+              <a:graphicFrameLocks xmlns:a="http://schemas.openxmlformats.org/drawingml/2006/main" noChangeAspect="1"/>
+            </wp:cNvGraphicFramePr>
+            <a:graphic xmlns:a="http://schemas.openxmlformats.org/drawingml/2006/main">
+              <a:graphicData uri="http://schemas.openxmlformats.org/drawingml/2006/picture">
+                <pic:pic xmlns:pic="http://schemas.openxmlformats.org/drawingml/2006/picture">
+                  <pic:nvPicPr>
+                    <pic:cNvPr id="0" name="Picture 1"/>
+                    <pic:cNvPicPr>
+                      <a:picLocks noChangeAspect="1" noChangeArrowheads="1"/>
+                    </pic:cNvPicPr>
+                  </pic:nvPicPr>
+                  <pic:blipFill>
+                    <a:blip r:embed="rId16" cstate="print"/>
+                    <a:srcRect l="801" t="10837" r="54043" b="69554"/>
+                    <a:stretch>
+                      <a:fillRect/>
+                    </a:stretch>
+                  </pic:blipFill>
+                  <pic:spPr bwMode="auto">
+                    <a:xfrm>
+                      <a:off x="0" y="0"/>
+                      <a:ext cx="2686050" cy="1085850"/>
+                    </a:xfrm>
+                    <a:prstGeom prst="rect">
+                      <a:avLst/>
+                    </a:prstGeom>
+                    <a:ln>
+                      <a:noFill/>
+                    </a:ln>
+                    <a:effectLst>
+                      <a:outerShdw blurRad="292100" dist="139700" dir="2700000" algn="tl" rotWithShape="0">
+                        <a:srgbClr val="333333">
+                          <a:alpha val="65000"/>
+                        </a:srgbClr>
+                      </a:outerShdw>
+                    </a:effectLst>
+                  </pic:spPr>
+                </pic:pic>
+              </a:graphicData>
+            </a:graphic>
+          </wp:inline>
+        </w:drawing>
+      </w:r>
+    </w:p>
+    <w:p>
+      <w:r>
+        <w:rPr>
+          <w:noProof/>
+          <w:lang w:eastAsia="en-GB"/>
+        </w:rPr>
+        <w:drawing>
+          <wp:inline distT="0" distB="0" distL="0" distR="0">
+            <wp:extent cx="2686050" cy="923925"/>
+            <wp:effectExtent l="171450" t="133350" r="361950" b="314325"/>
+            <wp:docPr id="10" name="Picture 4"/>
+            <wp:cNvGraphicFramePr>
+              <a:graphicFrameLocks xmlns:a="http://schemas.openxmlformats.org/drawingml/2006/main" noChangeAspect="1"/>
+            </wp:cNvGraphicFramePr>
+            <a:graphic xmlns:a="http://schemas.openxmlformats.org/drawingml/2006/main">
+              <a:graphicData uri="http://schemas.openxmlformats.org/drawingml/2006/picture">
+                <pic:pic xmlns:pic="http://schemas.openxmlformats.org/drawingml/2006/picture">
+                  <pic:nvPicPr>
+                    <pic:cNvPr id="0" name="Picture 4"/>
+                    <pic:cNvPicPr>
+                      <a:picLocks noChangeAspect="1" noChangeArrowheads="1"/>
+                    </pic:cNvPicPr>
+                  </pic:nvPicPr>
+                  <pic:blipFill>
+                    <a:blip r:embed="rId17" cstate="print"/>
+                    <a:srcRect l="962" t="10825" r="53847" b="72508"/>
+                    <a:stretch>
+                      <a:fillRect/>
+                    </a:stretch>
+                  </pic:blipFill>
+                  <pic:spPr bwMode="auto">
+                    <a:xfrm>
+                      <a:off x="0" y="0"/>
+                      <a:ext cx="2686050" cy="923925"/>
+                    </a:xfrm>
+                    <a:prstGeom prst="rect">
+                      <a:avLst/>
+                    </a:prstGeom>
+                    <a:ln>
+                      <a:noFill/>
+                    </a:ln>
+                    <a:effectLst>
+                      <a:outerShdw blurRad="292100" dist="139700" dir="2700000" algn="tl" rotWithShape="0">
+                        <a:srgbClr val="333333">
+                          <a:alpha val="65000"/>
+                        </a:srgbClr>
+                      </a:outerShdw>
+                    </a:effectLst>
+                  </pic:spPr>
+                </pic:pic>
+              </a:graphicData>
+            </a:graphic>
+          </wp:inline>
+        </w:drawing>
+      </w:r>
+    </w:p>
+    <w:p>
+      <w:r>
+        <w:rPr>
+          <w:noProof/>
+          <w:lang w:eastAsia="en-GB"/>
+        </w:rPr>
+        <w:drawing>
+          <wp:inline distT="0" distB="0" distL="0" distR="0">
+            <wp:extent cx="4876800" cy="3688131"/>
+            <wp:effectExtent l="171450" t="133350" r="361950" b="312369"/>
+            <wp:docPr id="11" name="Picture 7"/>
+            <wp:cNvGraphicFramePr>
+              <a:graphicFrameLocks xmlns:a="http://schemas.openxmlformats.org/drawingml/2006/main" noChangeAspect="1"/>
+            </wp:cNvGraphicFramePr>
+            <a:graphic xmlns:a="http://schemas.openxmlformats.org/drawingml/2006/main">
+              <a:graphicData uri="http://schemas.openxmlformats.org/drawingml/2006/picture">
+                <pic:pic xmlns:pic="http://schemas.openxmlformats.org/drawingml/2006/picture">
+                  <pic:nvPicPr>
+                    <pic:cNvPr id="0" name="Picture 7"/>
+                    <pic:cNvPicPr>
+                      <a:picLocks noChangeAspect="1" noChangeArrowheads="1"/>
+                    </pic:cNvPicPr>
+                  </pic:nvPicPr>
+                  <pic:blipFill>
+                    <a:blip r:embed="rId18" cstate="print"/>
+                    <a:srcRect l="801" t="10653" r="3205" b="11512"/>
+                    <a:stretch>
+                      <a:fillRect/>
+                    </a:stretch>
+                  </pic:blipFill>
+                  <pic:spPr bwMode="auto">
+                    <a:xfrm>
+                      <a:off x="0" y="0"/>
+                      <a:ext cx="4876800" cy="3688131"/>
+                    </a:xfrm>
+                    <a:prstGeom prst="rect">
+                      <a:avLst/>
+                    </a:prstGeom>
+                    <a:ln>
+                      <a:noFill/>
+                    </a:ln>
+                    <a:effectLst>
+                      <a:outerShdw blurRad="292100" dist="139700" dir="2700000" algn="tl" rotWithShape="0">
+                        <a:srgbClr val="333333">
+                          <a:alpha val="65000"/>
+                        </a:srgbClr>
+                      </a:outerShdw>
+                    </a:effectLst>
+                  </pic:spPr>
+                </pic:pic>
+              </a:graphicData>
+            </a:graphic>
+          </wp:inline>
+        </w:drawing>
+      </w:r>
+    </w:p>
+    <w:p>
+      <w:pPr>
+        <w:rPr>
+          <w:rFonts w:asciiTheme="majorHAnsi" w:eastAsiaTheme="majorEastAsia" w:hAnsiTheme="majorHAnsi" w:cstheme="majorBidi"/>
+          <w:b/>
+          <w:bCs/>
+          <w:color w:val="365F91" w:themeColor="accent1" w:themeShade="BF"/>
+          <w:sz w:val="28"/>
+          <w:szCs w:val="28"/>
+        </w:rPr>
+      </w:pPr>
+      <w:bookmarkStart w:id="24" w:name="_Toc247097353"/>
+      <w:r>
+        <w:lastRenderedPageBreak/>
+        <w:t>The prototype was successfully implemented using the Django framework, and fulfilled all aspects of the specification.</w:t>
+      </w:r>
+      <w:r>
+        <w:t xml:space="preserve"> The result of this prototype is more than just a simple yes/no answer - as to whether Django is suitable - rather it allowed us to find out about any potential issues we may encounter while working with Django.</w:t>
+      </w:r>
+      <w:r>
+        <w:br w:type="page"/>
+      </w:r>
+    </w:p>
+    <w:p>
+      <w:pPr>
         <w:pStyle w:val="Heading1"/>
       </w:pPr>
-      <w:bookmarkStart w:id="24" w:name="_Toc247337753"/>
-      <w:r>
+      <w:r>
+        <w:lastRenderedPageBreak/>
         <w:t>Problems Encountered</w:t>
       </w:r>
       <w:bookmarkEnd w:id="24"/>
@@ -4855,7 +5036,7 @@
       <w:pPr>
         <w:pStyle w:val="Heading1"/>
       </w:pPr>
-      <w:bookmarkStart w:id="25" w:name="_Toc247337754"/>
+      <w:bookmarkStart w:id="25" w:name="_Toc247097354"/>
       <w:r>
         <w:t>Time Plan</w:t>
       </w:r>
@@ -4938,6 +5119,22 @@
       </w:r>
     </w:p>
   </w:comment>
+  <w:comment w:id="12" w:author="Rob Golding" w:date="2009-11-29T22:41:00Z" w:initials="RG">
+    <w:p>
+      <w:pPr>
+        <w:pStyle w:val="CommentText"/>
+      </w:pPr>
+      <w:r>
+        <w:rPr>
+          <w:rStyle w:val="CommentReference"/>
+        </w:rPr>
+        <w:annotationRef/>
+      </w:r>
+      <w:r>
+        <w:t>Find alternative &amp; elaborate</w:t>
+      </w:r>
+    </w:p>
+  </w:comment>
   <w:comment w:id="13" w:author="Rob Golding" w:date="2009-11-29T22:41:00Z" w:initials="RG">
     <w:p>
       <w:pPr>
@@ -4950,11 +5147,11 @@
         <w:annotationRef/>
       </w:r>
       <w:r>
-        <w:t>Find alternative &amp; elaborate</w:t>
+        <w:t>This needs to go later on in the report, but that can be sorted later.</w:t>
       </w:r>
     </w:p>
   </w:comment>
-  <w:comment w:id="14" w:author="Rob Golding" w:date="2009-11-29T22:41:00Z" w:initials="RG">
+  <w:comment w:id="18" w:author="Rob Golding" w:date="2009-11-30T11:13:00Z" w:initials="RG">
     <w:p>
       <w:pPr>
         <w:pStyle w:val="CommentText"/>
@@ -4966,7 +5163,7 @@
         <w:annotationRef/>
       </w:r>
       <w:r>
-        <w:t>This needs to go later on in the report, but that can be sorted later.</w:t>
+        <w:t>Low-tech prototyping &amp; all other design decision making goes here (even minutes from meetings?)</w:t>
       </w:r>
     </w:p>
   </w:comment>
@@ -7597,7 +7794,7 @@
 </file>
 
 <file path=customXml/itemProps1.xml><?xml version="1.0" encoding="utf-8"?>
-<ds:datastoreItem xmlns:ds="http://schemas.openxmlformats.org/officeDocument/2006/customXml" ds:itemID="{F72DB12D-9BB2-44DD-8725-27C7C99F52A8}">
+<ds:datastoreItem xmlns:ds="http://schemas.openxmlformats.org/officeDocument/2006/customXml" ds:itemID="{DA462B6D-77FF-4181-9EB5-254042986314}">
   <ds:schemaRefs>
     <ds:schemaRef ds:uri="http://schemas.openxmlformats.org/officeDocument/2006/bibliography"/>
   </ds:schemaRefs>

</xml_diff>

<commit_message>
Merged Specification and Initial Designs/UI sections. Added user story & flow chart.
</commit_message>
<xml_diff>
--- a/doc/G52GRP-InterimReport.docx
+++ b/doc/G52GRP-InterimReport.docx
@@ -2249,7 +2249,23 @@
     </w:p>
     <w:p>
       <w:r>
-        <w:t>Django is a Python-based web MVC (Model-View-Controller), developed in a newsroom environment where speed is of the essence. It has an elegant API, and includes a template engine and a database ORM – which is compatible with most common database formats (including SQLite, MySQL, PostGres and MS SQL).</w:t>
+        <w:t xml:space="preserve">Django is a Python-based web MVC (Model-View-Controller), developed in a newsroom environment where speed is of the essence. It has an elegant API, and includes a template engine and a database ORM – which is compatible with most common database formats (including </w:t>
+      </w:r>
+      <w:proofErr w:type="spellStart"/>
+      <w:r>
+        <w:t>SQLite</w:t>
+      </w:r>
+      <w:proofErr w:type="spellEnd"/>
+      <w:r>
+        <w:t xml:space="preserve">, MySQL, </w:t>
+      </w:r>
+      <w:proofErr w:type="spellStart"/>
+      <w:r>
+        <w:t>PostGres</w:t>
+      </w:r>
+      <w:proofErr w:type="spellEnd"/>
+      <w:r>
+        <w:t xml:space="preserve"> and MS SQL).</w:t>
       </w:r>
     </w:p>
     <w:p>
@@ -3566,17 +3582,245 @@
       <w:bookmarkStart w:id="14" w:name="_Toc247097344"/>
       <w:r>
         <w:lastRenderedPageBreak/>
-        <w:t>Requirements Specification</w:t>
+        <w:t>Functional</w:t>
+      </w:r>
+      <w:r>
+        <w:t xml:space="preserve"> Specification</w:t>
       </w:r>
       <w:bookmarkEnd w:id="14"/>
     </w:p>
-    <w:p/>
     <w:p>
       <w:pPr>
         <w:pStyle w:val="Heading2"/>
       </w:pPr>
+      <w:r>
+        <w:t>Overview</w:t>
+      </w:r>
+    </w:p>
+    <w:p>
+      <w:r>
+        <w:t xml:space="preserve">The project (named </w:t>
+      </w:r>
+      <w:r>
+        <w:t>DemoConf</w:t>
+      </w:r>
+      <w:r>
+        <w:t xml:space="preserve"> until a final name is chosen) is a service that allows users to participate in a democratic debate or discussion - to achieve a goal of agreement on a particular subject.</w:t>
+      </w:r>
+    </w:p>
+    <w:p>
+      <w:r>
+        <w:t>The system forces users to vote on a goal at the end of each time period (which is 10 minutes by default). The goal (usually an issue that must be debated) is specified when the conference room is created. If all (or a specified proportion) of the participants agree when the vote is cast, then the goal has been achieved and the conference can be ended. Otherwise, the discussion continues for another period.</w:t>
+      </w:r>
+    </w:p>
+    <w:p>
+      <w:r>
+        <w:t>The graph</w:t>
+      </w:r>
+      <w:r>
+        <w:t>ics and layout of the system</w:t>
+      </w:r>
+      <w:r>
+        <w:t xml:space="preserve"> shown </w:t>
+      </w:r>
+      <w:r>
+        <w:t>in this specification are</w:t>
+      </w:r>
+      <w:r>
+        <w:t xml:space="preserve"> merely to illustrate the underlying functionality. The actual look and feel will </w:t>
+      </w:r>
+      <w:r>
+        <w:t xml:space="preserve">of the final product will </w:t>
+      </w:r>
+      <w:r>
+        <w:t>be developed over time.</w:t>
+      </w:r>
+    </w:p>
+    <w:p>
+      <w:pPr>
+        <w:pStyle w:val="Heading2"/>
+      </w:pPr>
+      <w:r>
+        <w:t>User Stories/Scenarios</w:t>
+      </w:r>
+    </w:p>
+    <w:p>
+      <w:r>
+        <w:t xml:space="preserve">The user stories or scenarios specified in this specification will help to define how </w:t>
+      </w:r>
+      <w:r>
+        <w:t>users interact with the sy</w:t>
+      </w:r>
+      <w:r>
+        <w:t>s</w:t>
+      </w:r>
+      <w:r>
+        <w:t>tem.</w:t>
+      </w:r>
+    </w:p>
+    <w:p>
+      <w:pPr>
+        <w:pStyle w:val="Heading3"/>
+      </w:pPr>
+      <w:r>
+        <w:t>Scenario 1: John</w:t>
+      </w:r>
+    </w:p>
+    <w:p>
+      <w:r>
+        <w:t>John is a senior developer on the open-source Ubuntu Linux project. He often needs to discuss important issues regarding the project with other developers, who are located in different countries around the world. At present, this is achieved by using a combination of IRC, and AIM (Internet Relay Chat, and AOL Instant Messenger) to chat online.</w:t>
+      </w:r>
+    </w:p>
+    <w:p>
+      <w:r>
+        <w:t xml:space="preserve">Acting on a recommendation from his friend, John signs up for an account with </w:t>
+      </w:r>
+      <w:r>
+        <w:rPr>
+          <w:b/>
+        </w:rPr>
+        <w:t>DemoConf</w:t>
+      </w:r>
+      <w:r>
+        <w:t xml:space="preserve"> -</w:t>
+      </w:r>
+      <w:r>
+        <w:t xml:space="preserve"> </w:t>
+      </w:r>
+      <w:r>
+        <w:t>the online debate and discussion service. The next time John has to discuss an issue with this peers, he directs them all to the service also, and sets up a conference room.</w:t>
+      </w:r>
+      <w:r>
+        <w:t xml:space="preserve"> The team join the room and start to discuss.</w:t>
+      </w:r>
+    </w:p>
+    <w:p>
+      <w:r>
+        <w:t xml:space="preserve">The team </w:t>
+      </w:r>
+      <w:r>
+        <w:t>find that the system encourages decision-making, and they reach a decision after 3 periods of 10-minutes.</w:t>
+      </w:r>
+      <w:r>
+        <w:t xml:space="preserve"> Afterwards, John receives an email from Philip, one of the development team, saying how well the discussion went - and that he feels they should use </w:t>
+      </w:r>
+      <w:r>
+        <w:rPr>
+          <w:b/>
+        </w:rPr>
+        <w:t>DemoConf</w:t>
+      </w:r>
+      <w:r>
+        <w:t xml:space="preserve"> every time they want to discuss an issue.</w:t>
+      </w:r>
+    </w:p>
+    <w:p>
+      <w:pPr>
+        <w:rPr>
+          <w:rFonts w:asciiTheme="majorHAnsi" w:eastAsiaTheme="majorEastAsia" w:hAnsiTheme="majorHAnsi" w:cstheme="majorBidi"/>
+          <w:b/>
+          <w:bCs/>
+          <w:color w:val="4F81BD" w:themeColor="accent1"/>
+          <w:sz w:val="26"/>
+          <w:szCs w:val="26"/>
+        </w:rPr>
+      </w:pPr>
+      <w:r>
+        <w:br w:type="page"/>
+      </w:r>
+    </w:p>
+    <w:p>
+      <w:pPr>
+        <w:pStyle w:val="Heading2"/>
+      </w:pPr>
+      <w:r>
+        <w:lastRenderedPageBreak/>
+        <w:t>Flowchart</w:t>
+      </w:r>
+    </w:p>
+    <w:p>
+      <w:r>
+        <w:rPr>
+          <w:noProof/>
+          <w:lang w:eastAsia="en-GB"/>
+        </w:rPr>
+        <w:drawing>
+          <wp:anchor distT="0" distB="0" distL="114300" distR="114300" simplePos="0" relativeHeight="251662336" behindDoc="0" locked="0" layoutInCell="1" allowOverlap="1">
+            <wp:simplePos x="0" y="0"/>
+            <wp:positionH relativeFrom="margin">
+              <wp:align>center</wp:align>
+            </wp:positionH>
+            <wp:positionV relativeFrom="paragraph">
+              <wp:posOffset>332740</wp:posOffset>
+            </wp:positionV>
+            <wp:extent cx="4000500" cy="3990975"/>
+            <wp:effectExtent l="19050" t="0" r="0" b="0"/>
+            <wp:wrapSquare wrapText="bothSides"/>
+            <wp:docPr id="16" name="Picture 2" descr="H:\Private\Downloads\GRP_Flowchart_1.png"/>
+            <wp:cNvGraphicFramePr>
+              <a:graphicFrameLocks xmlns:a="http://schemas.openxmlformats.org/drawingml/2006/main" noChangeAspect="1"/>
+            </wp:cNvGraphicFramePr>
+            <a:graphic xmlns:a="http://schemas.openxmlformats.org/drawingml/2006/main">
+              <a:graphicData uri="http://schemas.openxmlformats.org/drawingml/2006/picture">
+                <pic:pic xmlns:pic="http://schemas.openxmlformats.org/drawingml/2006/picture">
+                  <pic:nvPicPr>
+                    <pic:cNvPr id="0" name="Picture 2" descr="H:\Private\Downloads\GRP_Flowchart_1.png"/>
+                    <pic:cNvPicPr>
+                      <a:picLocks noChangeAspect="1" noChangeArrowheads="1"/>
+                    </pic:cNvPicPr>
+                  </pic:nvPicPr>
+                  <pic:blipFill>
+                    <a:blip r:embed="rId14" cstate="print"/>
+                    <a:srcRect l="10073" t="6530" r="13004" b="15298"/>
+                    <a:stretch>
+                      <a:fillRect/>
+                    </a:stretch>
+                  </pic:blipFill>
+                  <pic:spPr bwMode="auto">
+                    <a:xfrm>
+                      <a:off x="0" y="0"/>
+                      <a:ext cx="4000500" cy="3990975"/>
+                    </a:xfrm>
+                    <a:prstGeom prst="rect">
+                      <a:avLst/>
+                    </a:prstGeom>
+                    <a:noFill/>
+                    <a:ln w="9525">
+                      <a:noFill/>
+                      <a:miter lim="800000"/>
+                      <a:headEnd/>
+                      <a:tailEnd/>
+                    </a:ln>
+                  </pic:spPr>
+                </pic:pic>
+              </a:graphicData>
+            </a:graphic>
+          </wp:anchor>
+        </w:drawing>
+      </w:r>
+    </w:p>
+    <w:p>
+      <w:pPr>
+        <w:rPr>
+          <w:rFonts w:asciiTheme="majorHAnsi" w:eastAsiaTheme="majorEastAsia" w:hAnsiTheme="majorHAnsi" w:cstheme="majorBidi"/>
+          <w:b/>
+          <w:bCs/>
+          <w:color w:val="4F81BD" w:themeColor="accent1"/>
+          <w:sz w:val="26"/>
+          <w:szCs w:val="26"/>
+        </w:rPr>
+      </w:pPr>
       <w:bookmarkStart w:id="15" w:name="_Toc247097345"/>
       <w:r>
+        <w:br w:type="page"/>
+      </w:r>
+    </w:p>
+    <w:p>
+      <w:pPr>
+        <w:pStyle w:val="Heading2"/>
+      </w:pPr>
+      <w:r>
+        <w:lastRenderedPageBreak/>
         <w:t>Functional Requirements</w:t>
       </w:r>
       <w:bookmarkEnd w:id="15"/>
@@ -3939,41 +4183,60 @@
       <w:r>
         <w:t>The system should be secure in that unauthenticated users cannot access conferences</w:t>
       </w:r>
-      <w:r>
-        <w:br w:type="page"/>
-      </w:r>
-    </w:p>
-    <w:p>
-      <w:pPr>
-        <w:pStyle w:val="Heading1"/>
-      </w:pPr>
-      <w:bookmarkStart w:id="17" w:name="_Toc247097347"/>
-      <w:commentRangeStart w:id="18"/>
-      <w:r>
-        <w:lastRenderedPageBreak/>
-        <w:t>Initial Design &amp; UI</w:t>
-      </w:r>
-      <w:bookmarkEnd w:id="17"/>
-      <w:commentRangeEnd w:id="18"/>
-      <w:r>
-        <w:rPr>
-          <w:rStyle w:val="CommentReference"/>
-          <w:rFonts w:asciiTheme="minorHAnsi" w:eastAsiaTheme="minorHAnsi" w:hAnsiTheme="minorHAnsi" w:cstheme="minorBidi"/>
-          <w:b w:val="0"/>
-          <w:bCs w:val="0"/>
-          <w:color w:val="auto"/>
-        </w:rPr>
-        <w:commentReference w:id="18"/>
-      </w:r>
-    </w:p>
-    <w:p/>
+    </w:p>
+    <w:p>
+      <w:pPr>
+        <w:pStyle w:val="ListParagraph"/>
+        <w:numPr>
+          <w:ilvl w:val="0"/>
+          <w:numId w:val="9"/>
+        </w:numPr>
+      </w:pPr>
+      <w:r>
+        <w:t>The system should be available</w:t>
+      </w:r>
+    </w:p>
+    <w:p>
+      <w:pPr>
+        <w:pStyle w:val="ListParagraph"/>
+        <w:numPr>
+          <w:ilvl w:val="0"/>
+          <w:numId w:val="9"/>
+        </w:numPr>
+      </w:pPr>
+      <w:r>
+        <w:t>The system should respond to requests in a reasonable time period</w:t>
+      </w:r>
+    </w:p>
+    <w:p>
+      <w:pPr>
+        <w:pStyle w:val="Heading2"/>
+      </w:pPr>
+      <w:r>
+        <w:t>User Interface</w:t>
+      </w:r>
+    </w:p>
+    <w:p>
+      <w:r>
+        <w:t>The designs below show the potential layout for the conference room screen - as this is the most customised screen in the system. Both implement most</w:t>
+      </w:r>
+      <w:r>
+        <w:t xml:space="preserve"> of</w:t>
+      </w:r>
+      <w:r>
+        <w:t xml:space="preserve">, but not </w:t>
+      </w:r>
+      <w:r>
+        <w:t>the entire</w:t>
+      </w:r>
+      <w:r>
+        <w:t xml:space="preserve"> entire feature set of the system.</w:t>
+      </w:r>
+    </w:p>
     <w:p>
       <w:pPr>
         <w:jc w:val="both"/>
       </w:pPr>
-      <w:r>
-        <w:t>Here is an initial UI design, drawn up before a number of the features were decided upon:</w:t>
-      </w:r>
     </w:p>
     <w:p>
       <w:pPr>
@@ -4002,7 +4265,7 @@
                     </pic:cNvPicPr>
                   </pic:nvPicPr>
                   <pic:blipFill>
-                    <a:blip r:embed="rId14" cstate="print"/>
+                    <a:blip r:embed="rId15" cstate="print"/>
                     <a:srcRect/>
                     <a:stretch>
                       <a:fillRect/>
@@ -4035,9 +4298,6 @@
       <w:pPr>
         <w:jc w:val="both"/>
       </w:pPr>
-      <w:r>
-        <w:t>This is of course, not a finished design, however it includes the basic features we wish to include – Users online list, chat window, user status, etc.  The list of features has grown substantially since this design was created, and the next versions will reflect that.</w:t>
-      </w:r>
     </w:p>
     <w:p>
       <w:pPr>
@@ -4073,22 +4333,6 @@
       <w:pPr>
         <w:jc w:val="both"/>
       </w:pPr>
-    </w:p>
-    <w:p>
-      <w:pPr>
-        <w:jc w:val="both"/>
-      </w:pPr>
-      <w:r>
-        <w:t>Another design implemented with a feedback system implemented is shown below:</w:t>
-      </w:r>
-    </w:p>
-    <w:p>
-      <w:pPr>
-        <w:jc w:val="both"/>
-      </w:pPr>
-      <w:r>
-        <w:t xml:space="preserve"> </w:t>
-      </w:r>
       <w:r>
         <w:rPr>
           <w:noProof/>
@@ -4110,7 +4354,7 @@
                     <pic:cNvPicPr/>
                   </pic:nvPicPr>
                   <pic:blipFill>
-                    <a:blip r:embed="rId15" cstate="print"/>
+                    <a:blip r:embed="rId16" cstate="print"/>
                     <a:stretch>
                       <a:fillRect/>
                     </a:stretch>
@@ -4133,11 +4377,6 @@
     </w:p>
     <w:p>
       <w:r>
-        <w:t xml:space="preserve">This is another interface design, implementing most of the key features.  However it is still a way off how we wish the final design to look.  </w:t>
-      </w:r>
-    </w:p>
-    <w:p>
-      <w:r>
         <w:br w:type="page"/>
       </w:r>
     </w:p>
@@ -4145,7 +4384,7 @@
       <w:pPr>
         <w:pStyle w:val="Heading1"/>
       </w:pPr>
-      <w:bookmarkStart w:id="19" w:name="_Toc247097348"/>
+      <w:bookmarkStart w:id="17" w:name="_Toc247097348"/>
       <w:r>
         <w:lastRenderedPageBreak/>
         <w:t>The Platform</w:t>
@@ -4153,7 +4392,7 @@
       <w:r>
         <w:t>/Implementation</w:t>
       </w:r>
-      <w:bookmarkEnd w:id="19"/>
+      <w:bookmarkEnd w:id="17"/>
     </w:p>
     <w:p>
       <w:pPr>
@@ -4167,11 +4406,11 @@
       <w:pPr>
         <w:pStyle w:val="Heading2"/>
       </w:pPr>
-      <w:bookmarkStart w:id="20" w:name="_Toc247097349"/>
+      <w:bookmarkStart w:id="18" w:name="_Toc247097349"/>
       <w:r>
         <w:t>Web-Based</w:t>
       </w:r>
-      <w:bookmarkEnd w:id="20"/>
+      <w:bookmarkEnd w:id="18"/>
     </w:p>
     <w:p/>
     <w:tbl>
@@ -4366,11 +4605,11 @@
       <w:pPr>
         <w:pStyle w:val="Heading2"/>
       </w:pPr>
-      <w:bookmarkStart w:id="21" w:name="_Toc247097350"/>
+      <w:bookmarkStart w:id="19" w:name="_Toc247097350"/>
       <w:r>
         <w:t>Desktop-Based</w:t>
       </w:r>
-      <w:bookmarkEnd w:id="21"/>
+      <w:bookmarkEnd w:id="19"/>
     </w:p>
     <w:p/>
     <w:tbl>
@@ -4617,12 +4856,12 @@
       <w:pPr>
         <w:pStyle w:val="Heading1"/>
       </w:pPr>
-      <w:bookmarkStart w:id="22" w:name="_Toc247097351"/>
+      <w:bookmarkStart w:id="20" w:name="_Toc247097351"/>
       <w:r>
         <w:lastRenderedPageBreak/>
         <w:t>Initial Implementation/Prototyping</w:t>
       </w:r>
-      <w:bookmarkEnd w:id="22"/>
+      <w:bookmarkEnd w:id="20"/>
     </w:p>
     <w:p>
       <w:pPr>
@@ -4664,11 +4903,11 @@
       <w:pPr>
         <w:pStyle w:val="Heading3"/>
       </w:pPr>
-      <w:bookmarkStart w:id="23" w:name="_Toc247097352"/>
+      <w:bookmarkStart w:id="21" w:name="_Toc247097352"/>
       <w:r>
         <w:t>Prototype Specification</w:t>
       </w:r>
-      <w:bookmarkEnd w:id="23"/>
+      <w:bookmarkEnd w:id="21"/>
     </w:p>
     <w:p>
       <w:pPr>
@@ -4830,7 +5069,7 @@
                     </pic:cNvPicPr>
                   </pic:nvPicPr>
                   <pic:blipFill>
-                    <a:blip r:embed="rId16" cstate="print"/>
+                    <a:blip r:embed="rId17" cstate="print"/>
                     <a:srcRect l="801" t="10837" r="54043" b="69554"/>
                     <a:stretch>
                       <a:fillRect/>
@@ -4886,7 +5125,7 @@
                     </pic:cNvPicPr>
                   </pic:nvPicPr>
                   <pic:blipFill>
-                    <a:blip r:embed="rId17" cstate="print"/>
+                    <a:blip r:embed="rId18" cstate="print"/>
                     <a:srcRect l="962" t="10825" r="53847" b="72508"/>
                     <a:stretch>
                       <a:fillRect/>
@@ -4942,7 +5181,7 @@
                     </pic:cNvPicPr>
                   </pic:nvPicPr>
                   <pic:blipFill>
-                    <a:blip r:embed="rId18" cstate="print"/>
+                    <a:blip r:embed="rId19" cstate="print"/>
                     <a:srcRect l="801" t="10653" r="3205" b="11512"/>
                     <a:stretch>
                       <a:fillRect/>
@@ -4985,7 +5224,7 @@
           <w:szCs w:val="28"/>
         </w:rPr>
       </w:pPr>
-      <w:bookmarkStart w:id="24" w:name="_Toc247097353"/>
+      <w:bookmarkStart w:id="22" w:name="_Toc247097353"/>
       <w:r>
         <w:lastRenderedPageBreak/>
         <w:t>The prototype was successfully implemented using the Django framework, and fulfilled all aspects of the specification.</w:t>
@@ -5005,18 +5244,18 @@
         <w:lastRenderedPageBreak/>
         <w:t>Problems Encountered</w:t>
       </w:r>
-      <w:bookmarkEnd w:id="24"/>
+      <w:bookmarkEnd w:id="22"/>
     </w:p>
     <w:p/>
     <w:p>
       <w:pPr>
         <w:pStyle w:val="Heading1"/>
       </w:pPr>
-      <w:bookmarkStart w:id="25" w:name="_Toc247097354"/>
+      <w:bookmarkStart w:id="23" w:name="_Toc247097354"/>
       <w:r>
         <w:t>Time Plan</w:t>
       </w:r>
-      <w:bookmarkEnd w:id="25"/>
+      <w:bookmarkEnd w:id="23"/>
     </w:p>
     <w:p/>
     <w:p>
@@ -5059,10 +5298,7 @@
         <w:annotationRef/>
       </w:r>
       <w:r>
-        <w:t>Expand on this</w:t>
-      </w:r>
-      <w:r>
-        <w:t>, make sure to make it clear that this is basically the one biggest challenge in our whole project – making sure we get the essence of the system right.</w:t>
+        <w:t>Expand on this, make sure to make it clear that this is basically the one biggest challenge in our whole project – making sure we get the essence of the system right.</w:t>
       </w:r>
     </w:p>
     <w:p>
@@ -5075,10 +5311,7 @@
         <w:pStyle w:val="CommentText"/>
       </w:pPr>
       <w:r>
-        <w:t>Probably going to end up being a large section</w:t>
-      </w:r>
-      <w:r>
-        <w:t>!</w:t>
+        <w:t>Probably going to end up being a large section!</w:t>
       </w:r>
     </w:p>
   </w:comment>
@@ -5143,22 +5376,6 @@
       </w:r>
       <w:r>
         <w:t>This needs to go later on in the report, but that can be sorted later.</w:t>
-      </w:r>
-    </w:p>
-  </w:comment>
-  <w:comment w:id="18" w:author="Rob Golding" w:date="2009-11-30T11:13:00Z" w:initials="RG">
-    <w:p>
-      <w:pPr>
-        <w:pStyle w:val="CommentText"/>
-      </w:pPr>
-      <w:r>
-        <w:rPr>
-          <w:rStyle w:val="CommentReference"/>
-        </w:rPr>
-        <w:annotationRef/>
-      </w:r>
-      <w:r>
-        <w:t>Low-tech prototyping &amp; all other design decision making goes here (even minutes from meetings?)</w:t>
       </w:r>
     </w:p>
   </w:comment>
@@ -6867,6 +7084,7 @@
   <w:style w:type="character" w:default="1" w:styleId="DefaultParagraphFont">
     <w:name w:val="Default Paragraph Font"/>
     <w:uiPriority w:val="1"/>
+    <w:semiHidden/>
     <w:unhideWhenUsed/>
   </w:style>
   <w:style w:type="table" w:default="1" w:styleId="TableNormal">
@@ -7497,6 +7715,18 @@
       <w:ind w:left="440"/>
     </w:pPr>
   </w:style>
+  <w:style w:type="paragraph" w:styleId="NoSpacing">
+    <w:name w:val="No Spacing"/>
+    <w:uiPriority w:val="1"/>
+    <w:qFormat/>
+    <w:rsid w:val="00F95440"/>
+    <w:pPr>
+      <w:spacing w:after="0" w:line="240" w:lineRule="auto"/>
+    </w:pPr>
+    <w:rPr>
+      <w:lang w:val="en-GB"/>
+    </w:rPr>
+  </w:style>
 </w:styles>
 </file>
 
@@ -7788,7 +8018,7 @@
 </file>
 
 <file path=customXml/itemProps1.xml><?xml version="1.0" encoding="utf-8"?>
-<ds:datastoreItem xmlns:ds="http://schemas.openxmlformats.org/officeDocument/2006/customXml" ds:itemID="{452D3D71-02C4-41F5-9D4F-42055547BB65}">
+<ds:datastoreItem xmlns:ds="http://schemas.openxmlformats.org/officeDocument/2006/customXml" ds:itemID="{50B6AAB1-E93E-46A1-AAC6-F87961C88FE4}">
   <ds:schemaRefs>
     <ds:schemaRef ds:uri="http://schemas.openxmlformats.org/officeDocument/2006/bibliography"/>
   </ds:schemaRefs>

</xml_diff>

<commit_message>
Added to the Problem section of the report.
</commit_message>
<xml_diff>
--- a/doc/G52GRP-InterimReport.docx
+++ b/doc/G52GRP-InterimReport.docx
@@ -2085,10 +2085,13 @@
         <w:jc w:val="both"/>
       </w:pPr>
       <w:r>
-        <w:t>To clarify, gp09-sdb’s project is to design and create a Democratic Conferencing Tool.  Our primary aim is to introduce a new product to an existing market, with ideas both new and familiar to those who are interested in such products, as we feel it is important to research other successful systems whilst we intend to implement our own original features on top.</w:t>
-      </w:r>
-      <w:r>
-        <w:t xml:space="preserve"> In essence, the system should provide a platform for users to collaborate and participate in debates, in a democratic way. That is, the outcome of the conference should be decided by a vote. </w:t>
+        <w:t xml:space="preserve">Project Description: </w:t>
+      </w:r>
+      <w:r>
+        <w:rPr>
+          <w:i/>
+        </w:rPr>
+        <w:t>“This project is to design, implement and evaluate a new text conferencing tool that aims to support more democratic participation. Each participant is given a "talk budget" which may be refreshed from time to time. When this runs out they can no longer talk, unless another participant donates some of their remaining budget to them.”</w:t>
       </w:r>
     </w:p>
     <w:p>
@@ -2096,7 +2099,43 @@
         <w:jc w:val="both"/>
       </w:pPr>
       <w:r>
-        <w:t>Voting will be a central aspect of the final system, as this is the basis for a democratic environment. The system may also include limits on the amount of content a single user can input into the conference - though the mechanism for this is to be decided upon in the planning stages of the project.</w:t>
+        <w:t>To clarify, our group project is to design and build a Democratic Conferencing Tool.  Our primary aim when building this application is to introduce a new product to a market brimming with competition.  To combat this however, we should be introducing completely new ideas and implementing them into our product while also focusing on the features that make the existing competition so popular.  For this to work, it is important to carry out adequate research into every area of our project, ranging from platform suitability to utilising the best method to communicate within the group.</w:t>
+      </w:r>
+    </w:p>
+    <w:p>
+      <w:pPr>
+        <w:jc w:val="both"/>
+      </w:pPr>
+      <w:r>
+        <w:t>The key feature that was identified immediately was that this product must differ from a conventional chat tool.  Simply because the primary focus is that rather than just offering a place for people to chat about random topics without structure, our application should offer users a system allowing them to join existing debates where they can share their own structured opinion on any of the subjects being discussed, or allow them to begin their own subject and open it for discussion.  Either way, the primary goal is to provide a place to go for those who want to take part in more serious discussion than you find in a regular web chat room.</w:t>
+      </w:r>
+    </w:p>
+    <w:p>
+      <w:pPr>
+        <w:jc w:val="both"/>
+      </w:pPr>
+      <w:r>
+        <w:t>Secondly, another key aspect of the system is that it must be democratic, as indicated by its name.  To ensure this aim remains true is vital for us as it will help set us apart from the competition mentioned earlier in the report.  To ensure this is the case a feedback system should be implemented involving votes by the users within a conference room, allowing good or bad feedback to affect whether the current speaker should continue speaking freely regarding their opinion, or whether the amount they say about a subject should be limited if they receive all bad feedback.</w:t>
+      </w:r>
+    </w:p>
+    <w:p>
+      <w:pPr>
+        <w:jc w:val="both"/>
+      </w:pPr>
+      <w:r>
+        <w:t>Again, to ensure this product is noticeably democratic compared to competitors within the market, something to consider would be allowing users the freedom to moderate amongst themselves, rather than implementing a set of administrators that impose themselves upon the rest of the user-base, which would be considerably more like a dictatorship and this is obviously the opposite of one of our key aims within the project.</w:t>
+      </w:r>
+    </w:p>
+    <w:p>
+      <w:pPr>
+        <w:jc w:val="both"/>
+      </w:pPr>
+      <w:r>
+        <w:t xml:space="preserve">In essence, what we hope to build is a democratic, user-friendly product where opinion-sharing is not only welcome, but encouraged.  Whilst heading towards this objective, the biggest challenge we have encountered thus far is collaborating as a group whilst trying to implement key decisions.  One of the first things we found it necessary to narrow down would be the set of system rules during our low-tech analysis stage.  Unfortunately, this process was far more involved than we originally anticipated, and </w:t>
+      </w:r>
+      <w:r>
+        <w:lastRenderedPageBreak/>
+        <w:t xml:space="preserve">caused us to question our decision numerous times both while meeting informally and formally as a group.  The reason this caused such indecision amongst us as group members is that we had differing ideals about various aspects of the system and how it should be implemented.  However, eventually a decision was made to narrow down the rule-sets and we </w:t>
       </w:r>
     </w:p>
     <w:p>
@@ -2257,7 +2296,15 @@
       </w:r>
       <w:proofErr w:type="spellEnd"/>
       <w:r>
-        <w:t xml:space="preserve">, MySQL, </w:t>
+        <w:t xml:space="preserve">, </w:t>
+      </w:r>
+      <w:proofErr w:type="spellStart"/>
+      <w:r>
+        <w:t>MySQL</w:t>
+      </w:r>
+      <w:proofErr w:type="spellEnd"/>
+      <w:r>
+        <w:t xml:space="preserve">, </w:t>
       </w:r>
       <w:proofErr w:type="spellStart"/>
       <w:r>
@@ -8018,7 +8065,7 @@
 </file>
 
 <file path=customXml/itemProps1.xml><?xml version="1.0" encoding="utf-8"?>
-<ds:datastoreItem xmlns:ds="http://schemas.openxmlformats.org/officeDocument/2006/customXml" ds:itemID="{50B6AAB1-E93E-46A1-AAC6-F87961C88FE4}">
+<ds:datastoreItem xmlns:ds="http://schemas.openxmlformats.org/officeDocument/2006/customXml" ds:itemID="{55860D58-3E56-47FA-8434-9E7DEB2CE177}">
   <ds:schemaRefs>
     <ds:schemaRef ds:uri="http://schemas.openxmlformats.org/officeDocument/2006/bibliography"/>
   </ds:schemaRefs>

</xml_diff>

<commit_message>
made more changes to the interim report.
</commit_message>
<xml_diff>
--- a/doc/G52GRP-InterimReport.docx
+++ b/doc/G52GRP-InterimReport.docx
@@ -304,7 +304,7 @@
         </w:docPartObj>
       </w:sdtPr>
       <w:sdtContent>
-        <w:bookmarkStart w:id="0" w:name="_Toc247097335" w:displacedByCustomXml="prev"/>
+        <w:bookmarkStart w:id="0" w:name="_Toc247452472" w:displacedByCustomXml="prev"/>
         <w:p>
           <w:pPr>
             <w:pStyle w:val="Heading1NoNumbering"/>
@@ -335,7 +335,7 @@
           <w:r>
             <w:fldChar w:fldCharType="separate"/>
           </w:r>
-          <w:hyperlink w:anchor="_Toc247097335" w:history="1">
+          <w:hyperlink w:anchor="_Toc247452472" w:history="1">
             <w:r>
               <w:rPr>
                 <w:rStyle w:val="Hyperlink"/>
@@ -362,7 +362,7 @@
                 <w:noProof/>
                 <w:webHidden/>
               </w:rPr>
-              <w:instrText xml:space="preserve"> PAGEREF _Toc247097335 \h </w:instrText>
+              <w:instrText xml:space="preserve"> PAGEREF _Toc247452472 \h </w:instrText>
             </w:r>
             <w:r>
               <w:rPr>
@@ -406,7 +406,7 @@
               <w:lang w:eastAsia="en-GB"/>
             </w:rPr>
           </w:pPr>
-          <w:hyperlink w:anchor="_Toc247097336" w:history="1">
+          <w:hyperlink w:anchor="_Toc247452473" w:history="1">
             <w:r>
               <w:rPr>
                 <w:rStyle w:val="Hyperlink"/>
@@ -427,7 +427,7 @@
                 <w:rStyle w:val="Hyperlink"/>
                 <w:noProof/>
               </w:rPr>
-              <w:t>The Problem</w:t>
+              <w:t>Introduction</w:t>
             </w:r>
             <w:r>
               <w:rPr>
@@ -448,7 +448,7 @@
                 <w:noProof/>
                 <w:webHidden/>
               </w:rPr>
-              <w:instrText xml:space="preserve"> PAGEREF _Toc247097336 \h </w:instrText>
+              <w:instrText xml:space="preserve"> PAGEREF _Toc247452473 \h </w:instrText>
             </w:r>
             <w:r>
               <w:rPr>
@@ -492,7 +492,7 @@
               <w:lang w:eastAsia="en-GB"/>
             </w:rPr>
           </w:pPr>
-          <w:hyperlink w:anchor="_Toc247097337" w:history="1">
+          <w:hyperlink w:anchor="_Toc247452474" w:history="1">
             <w:r>
               <w:rPr>
                 <w:rStyle w:val="Hyperlink"/>
@@ -513,6 +513,92 @@
                 <w:rStyle w:val="Hyperlink"/>
                 <w:noProof/>
               </w:rPr>
+              <w:t>The Problem</w:t>
+            </w:r>
+            <w:r>
+              <w:rPr>
+                <w:noProof/>
+                <w:webHidden/>
+              </w:rPr>
+              <w:tab/>
+            </w:r>
+            <w:r>
+              <w:rPr>
+                <w:noProof/>
+                <w:webHidden/>
+              </w:rPr>
+              <w:fldChar w:fldCharType="begin"/>
+            </w:r>
+            <w:r>
+              <w:rPr>
+                <w:noProof/>
+                <w:webHidden/>
+              </w:rPr>
+              <w:instrText xml:space="preserve"> PAGEREF _Toc247452474 \h </w:instrText>
+            </w:r>
+            <w:r>
+              <w:rPr>
+                <w:noProof/>
+                <w:webHidden/>
+              </w:rPr>
+            </w:r>
+            <w:r>
+              <w:rPr>
+                <w:noProof/>
+                <w:webHidden/>
+              </w:rPr>
+              <w:fldChar w:fldCharType="separate"/>
+            </w:r>
+            <w:r>
+              <w:rPr>
+                <w:noProof/>
+                <w:webHidden/>
+              </w:rPr>
+              <w:t>3</w:t>
+            </w:r>
+            <w:r>
+              <w:rPr>
+                <w:noProof/>
+                <w:webHidden/>
+              </w:rPr>
+              <w:fldChar w:fldCharType="end"/>
+            </w:r>
+          </w:hyperlink>
+        </w:p>
+        <w:p>
+          <w:pPr>
+            <w:pStyle w:val="TOC1"/>
+            <w:tabs>
+              <w:tab w:val="left" w:pos="440"/>
+              <w:tab w:val="right" w:leader="dot" w:pos="9350"/>
+            </w:tabs>
+            <w:rPr>
+              <w:rFonts w:eastAsiaTheme="minorEastAsia"/>
+              <w:noProof/>
+              <w:lang w:eastAsia="en-GB"/>
+            </w:rPr>
+          </w:pPr>
+          <w:hyperlink w:anchor="_Toc247452475" w:history="1">
+            <w:r>
+              <w:rPr>
+                <w:rStyle w:val="Hyperlink"/>
+                <w:noProof/>
+              </w:rPr>
+              <w:t>3</w:t>
+            </w:r>
+            <w:r>
+              <w:rPr>
+                <w:rFonts w:eastAsiaTheme="minorEastAsia"/>
+                <w:noProof/>
+                <w:lang w:eastAsia="en-GB"/>
+              </w:rPr>
+              <w:tab/>
+            </w:r>
+            <w:r>
+              <w:rPr>
+                <w:rStyle w:val="Hyperlink"/>
+                <w:noProof/>
+              </w:rPr>
               <w:t>Background Information &amp; Research</w:t>
             </w:r>
             <w:r>
@@ -534,7 +620,7 @@
                 <w:noProof/>
                 <w:webHidden/>
               </w:rPr>
-              <w:instrText xml:space="preserve"> PAGEREF _Toc247097337 \h </w:instrText>
+              <w:instrText xml:space="preserve"> PAGEREF _Toc247452475 \h </w:instrText>
             </w:r>
             <w:r>
               <w:rPr>
@@ -578,13 +664,13 @@
               <w:lang w:eastAsia="en-GB"/>
             </w:rPr>
           </w:pPr>
-          <w:hyperlink w:anchor="_Toc247097338" w:history="1">
+          <w:hyperlink w:anchor="_Toc247452476" w:history="1">
             <w:r>
               <w:rPr>
                 <w:rStyle w:val="Hyperlink"/>
                 <w:noProof/>
               </w:rPr>
-              <w:t>2.1</w:t>
+              <w:t>3.1</w:t>
             </w:r>
             <w:r>
               <w:rPr>
@@ -620,7 +706,7 @@
                 <w:noProof/>
                 <w:webHidden/>
               </w:rPr>
-              <w:instrText xml:space="preserve"> PAGEREF _Toc247097338 \h </w:instrText>
+              <w:instrText xml:space="preserve"> PAGEREF _Toc247452476 \h </w:instrText>
             </w:r>
             <w:r>
               <w:rPr>
@@ -664,13 +750,13 @@
               <w:lang w:eastAsia="en-GB"/>
             </w:rPr>
           </w:pPr>
-          <w:hyperlink w:anchor="_Toc247097339" w:history="1">
+          <w:hyperlink w:anchor="_Toc247452477" w:history="1">
             <w:r>
               <w:rPr>
                 <w:rStyle w:val="Hyperlink"/>
                 <w:noProof/>
               </w:rPr>
-              <w:t>2.2</w:t>
+              <w:t>3.2</w:t>
             </w:r>
             <w:r>
               <w:rPr>
@@ -706,7 +792,7 @@
                 <w:noProof/>
                 <w:webHidden/>
               </w:rPr>
-              <w:instrText xml:space="preserve"> PAGEREF _Toc247097339 \h </w:instrText>
+              <w:instrText xml:space="preserve"> PAGEREF _Toc247452477 \h </w:instrText>
             </w:r>
             <w:r>
               <w:rPr>
@@ -750,13 +836,13 @@
               <w:lang w:eastAsia="en-GB"/>
             </w:rPr>
           </w:pPr>
-          <w:hyperlink w:anchor="_Toc247097340" w:history="1">
+          <w:hyperlink w:anchor="_Toc247452478" w:history="1">
             <w:r>
               <w:rPr>
                 <w:rStyle w:val="Hyperlink"/>
                 <w:noProof/>
               </w:rPr>
-              <w:t>2.3</w:t>
+              <w:t>3.3</w:t>
             </w:r>
             <w:r>
               <w:rPr>
@@ -792,7 +878,7 @@
                 <w:noProof/>
                 <w:webHidden/>
               </w:rPr>
-              <w:instrText xml:space="preserve"> PAGEREF _Toc247097340 \h </w:instrText>
+              <w:instrText xml:space="preserve"> PAGEREF _Toc247452478 \h </w:instrText>
             </w:r>
             <w:r>
               <w:rPr>
@@ -836,13 +922,13 @@
               <w:lang w:eastAsia="en-GB"/>
             </w:rPr>
           </w:pPr>
-          <w:hyperlink w:anchor="_Toc247097341" w:history="1">
+          <w:hyperlink w:anchor="_Toc247452479" w:history="1">
             <w:r>
               <w:rPr>
                 <w:rStyle w:val="Hyperlink"/>
                 <w:noProof/>
               </w:rPr>
-              <w:t>2.3.1</w:t>
+              <w:t>3.3.1</w:t>
             </w:r>
             <w:r>
               <w:rPr>
@@ -857,7 +943,7 @@
                 <w:rStyle w:val="Hyperlink"/>
                 <w:noProof/>
               </w:rPr>
-              <w:t>Source Code Management</w:t>
+              <w:t>Frameworks</w:t>
             </w:r>
             <w:r>
               <w:rPr>
@@ -878,7 +964,7 @@
                 <w:noProof/>
                 <w:webHidden/>
               </w:rPr>
-              <w:instrText xml:space="preserve"> PAGEREF _Toc247097341 \h </w:instrText>
+              <w:instrText xml:space="preserve"> PAGEREF _Toc247452479 \h </w:instrText>
             </w:r>
             <w:r>
               <w:rPr>
@@ -922,13 +1008,13 @@
               <w:lang w:eastAsia="en-GB"/>
             </w:rPr>
           </w:pPr>
-          <w:hyperlink w:anchor="_Toc247097342" w:history="1">
+          <w:hyperlink w:anchor="_Toc247452480" w:history="1">
             <w:r>
               <w:rPr>
                 <w:rStyle w:val="Hyperlink"/>
                 <w:noProof/>
               </w:rPr>
-              <w:t>2.3.2</w:t>
+              <w:t>3.3.2</w:t>
             </w:r>
             <w:r>
               <w:rPr>
@@ -943,7 +1029,7 @@
                 <w:rStyle w:val="Hyperlink"/>
                 <w:noProof/>
               </w:rPr>
-              <w:t>Project Hosting</w:t>
+              <w:t>Source Code Management</w:t>
             </w:r>
             <w:r>
               <w:rPr>
@@ -964,7 +1050,7 @@
                 <w:noProof/>
                 <w:webHidden/>
               </w:rPr>
-              <w:instrText xml:space="preserve"> PAGEREF _Toc247097342 \h </w:instrText>
+              <w:instrText xml:space="preserve"> PAGEREF _Toc247452480 \h </w:instrText>
             </w:r>
             <w:r>
               <w:rPr>
@@ -984,7 +1070,7 @@
                 <w:noProof/>
                 <w:webHidden/>
               </w:rPr>
-              <w:t>7</w:t>
+              <w:t>6</w:t>
             </w:r>
             <w:r>
               <w:rPr>
@@ -1008,13 +1094,13 @@
               <w:lang w:eastAsia="en-GB"/>
             </w:rPr>
           </w:pPr>
-          <w:hyperlink w:anchor="_Toc247097343" w:history="1">
+          <w:hyperlink w:anchor="_Toc247452481" w:history="1">
             <w:r>
               <w:rPr>
                 <w:rStyle w:val="Hyperlink"/>
                 <w:noProof/>
               </w:rPr>
-              <w:t>2.3.3</w:t>
+              <w:t>3.3.3</w:t>
             </w:r>
             <w:r>
               <w:rPr>
@@ -1029,6 +1115,92 @@
                 <w:rStyle w:val="Hyperlink"/>
                 <w:noProof/>
               </w:rPr>
+              <w:t>Project Hosting</w:t>
+            </w:r>
+            <w:r>
+              <w:rPr>
+                <w:noProof/>
+                <w:webHidden/>
+              </w:rPr>
+              <w:tab/>
+            </w:r>
+            <w:r>
+              <w:rPr>
+                <w:noProof/>
+                <w:webHidden/>
+              </w:rPr>
+              <w:fldChar w:fldCharType="begin"/>
+            </w:r>
+            <w:r>
+              <w:rPr>
+                <w:noProof/>
+                <w:webHidden/>
+              </w:rPr>
+              <w:instrText xml:space="preserve"> PAGEREF _Toc247452481 \h </w:instrText>
+            </w:r>
+            <w:r>
+              <w:rPr>
+                <w:noProof/>
+                <w:webHidden/>
+              </w:rPr>
+            </w:r>
+            <w:r>
+              <w:rPr>
+                <w:noProof/>
+                <w:webHidden/>
+              </w:rPr>
+              <w:fldChar w:fldCharType="separate"/>
+            </w:r>
+            <w:r>
+              <w:rPr>
+                <w:noProof/>
+                <w:webHidden/>
+              </w:rPr>
+              <w:t>9</w:t>
+            </w:r>
+            <w:r>
+              <w:rPr>
+                <w:noProof/>
+                <w:webHidden/>
+              </w:rPr>
+              <w:fldChar w:fldCharType="end"/>
+            </w:r>
+          </w:hyperlink>
+        </w:p>
+        <w:p>
+          <w:pPr>
+            <w:pStyle w:val="TOC3"/>
+            <w:tabs>
+              <w:tab w:val="left" w:pos="1320"/>
+              <w:tab w:val="right" w:leader="dot" w:pos="9350"/>
+            </w:tabs>
+            <w:rPr>
+              <w:rFonts w:eastAsiaTheme="minorEastAsia"/>
+              <w:noProof/>
+              <w:lang w:eastAsia="en-GB"/>
+            </w:rPr>
+          </w:pPr>
+          <w:hyperlink w:anchor="_Toc247452482" w:history="1">
+            <w:r>
+              <w:rPr>
+                <w:rStyle w:val="Hyperlink"/>
+                <w:noProof/>
+              </w:rPr>
+              <w:t>3.3.4</w:t>
+            </w:r>
+            <w:r>
+              <w:rPr>
+                <w:rFonts w:eastAsiaTheme="minorEastAsia"/>
+                <w:noProof/>
+                <w:lang w:eastAsia="en-GB"/>
+              </w:rPr>
+              <w:tab/>
+            </w:r>
+            <w:r>
+              <w:rPr>
+                <w:rStyle w:val="Hyperlink"/>
+                <w:noProof/>
+              </w:rPr>
               <w:t>Collaboration</w:t>
             </w:r>
             <w:r>
@@ -1050,7 +1222,7 @@
                 <w:noProof/>
                 <w:webHidden/>
               </w:rPr>
-              <w:instrText xml:space="preserve"> PAGEREF _Toc247097343 \h </w:instrText>
+              <w:instrText xml:space="preserve"> PAGEREF _Toc247452482 \h </w:instrText>
             </w:r>
             <w:r>
               <w:rPr>
@@ -1070,7 +1242,7 @@
                 <w:noProof/>
                 <w:webHidden/>
               </w:rPr>
-              <w:t>8</w:t>
+              <w:t>10</w:t>
             </w:r>
             <w:r>
               <w:rPr>
@@ -1094,13 +1266,13 @@
               <w:lang w:eastAsia="en-GB"/>
             </w:rPr>
           </w:pPr>
-          <w:hyperlink w:anchor="_Toc247097344" w:history="1">
+          <w:hyperlink w:anchor="_Toc247452483" w:history="1">
             <w:r>
               <w:rPr>
                 <w:rStyle w:val="Hyperlink"/>
                 <w:noProof/>
               </w:rPr>
-              <w:t>3</w:t>
+              <w:t>4</w:t>
             </w:r>
             <w:r>
               <w:rPr>
@@ -1115,7 +1287,7 @@
                 <w:rStyle w:val="Hyperlink"/>
                 <w:noProof/>
               </w:rPr>
-              <w:t>Requirements Specification</w:t>
+              <w:t>Functional Specification</w:t>
             </w:r>
             <w:r>
               <w:rPr>
@@ -1136,7 +1308,7 @@
                 <w:noProof/>
                 <w:webHidden/>
               </w:rPr>
-              <w:instrText xml:space="preserve"> PAGEREF _Toc247097344 \h </w:instrText>
+              <w:instrText xml:space="preserve"> PAGEREF _Toc247452483 \h </w:instrText>
             </w:r>
             <w:r>
               <w:rPr>
@@ -1156,7 +1328,7 @@
                 <w:noProof/>
                 <w:webHidden/>
               </w:rPr>
-              <w:t>9</w:t>
+              <w:t>12</w:t>
             </w:r>
             <w:r>
               <w:rPr>
@@ -1180,13 +1352,13 @@
               <w:lang w:eastAsia="en-GB"/>
             </w:rPr>
           </w:pPr>
-          <w:hyperlink w:anchor="_Toc247097345" w:history="1">
+          <w:hyperlink w:anchor="_Toc247452484" w:history="1">
             <w:r>
               <w:rPr>
                 <w:rStyle w:val="Hyperlink"/>
                 <w:noProof/>
               </w:rPr>
-              <w:t>3.1</w:t>
+              <w:t>4.1</w:t>
             </w:r>
             <w:r>
               <w:rPr>
@@ -1201,7 +1373,7 @@
                 <w:rStyle w:val="Hyperlink"/>
                 <w:noProof/>
               </w:rPr>
-              <w:t>Functional Requirements</w:t>
+              <w:t>Overview</w:t>
             </w:r>
             <w:r>
               <w:rPr>
@@ -1222,7 +1394,7 @@
                 <w:noProof/>
                 <w:webHidden/>
               </w:rPr>
-              <w:instrText xml:space="preserve"> PAGEREF _Toc247097345 \h </w:instrText>
+              <w:instrText xml:space="preserve"> PAGEREF _Toc247452484 \h </w:instrText>
             </w:r>
             <w:r>
               <w:rPr>
@@ -1242,7 +1414,7 @@
                 <w:noProof/>
                 <w:webHidden/>
               </w:rPr>
-              <w:t>9</w:t>
+              <w:t>12</w:t>
             </w:r>
             <w:r>
               <w:rPr>
@@ -1266,13 +1438,13 @@
               <w:lang w:eastAsia="en-GB"/>
             </w:rPr>
           </w:pPr>
-          <w:hyperlink w:anchor="_Toc247097346" w:history="1">
+          <w:hyperlink w:anchor="_Toc247452485" w:history="1">
             <w:r>
               <w:rPr>
                 <w:rStyle w:val="Hyperlink"/>
                 <w:noProof/>
               </w:rPr>
-              <w:t>3.2</w:t>
+              <w:t>4.2</w:t>
             </w:r>
             <w:r>
               <w:rPr>
@@ -1287,6 +1459,350 @@
                 <w:rStyle w:val="Hyperlink"/>
                 <w:noProof/>
               </w:rPr>
+              <w:t>User Stories/Scenarios</w:t>
+            </w:r>
+            <w:r>
+              <w:rPr>
+                <w:noProof/>
+                <w:webHidden/>
+              </w:rPr>
+              <w:tab/>
+            </w:r>
+            <w:r>
+              <w:rPr>
+                <w:noProof/>
+                <w:webHidden/>
+              </w:rPr>
+              <w:fldChar w:fldCharType="begin"/>
+            </w:r>
+            <w:r>
+              <w:rPr>
+                <w:noProof/>
+                <w:webHidden/>
+              </w:rPr>
+              <w:instrText xml:space="preserve"> PAGEREF _Toc247452485 \h </w:instrText>
+            </w:r>
+            <w:r>
+              <w:rPr>
+                <w:noProof/>
+                <w:webHidden/>
+              </w:rPr>
+            </w:r>
+            <w:r>
+              <w:rPr>
+                <w:noProof/>
+                <w:webHidden/>
+              </w:rPr>
+              <w:fldChar w:fldCharType="separate"/>
+            </w:r>
+            <w:r>
+              <w:rPr>
+                <w:noProof/>
+                <w:webHidden/>
+              </w:rPr>
+              <w:t>12</w:t>
+            </w:r>
+            <w:r>
+              <w:rPr>
+                <w:noProof/>
+                <w:webHidden/>
+              </w:rPr>
+              <w:fldChar w:fldCharType="end"/>
+            </w:r>
+          </w:hyperlink>
+        </w:p>
+        <w:p>
+          <w:pPr>
+            <w:pStyle w:val="TOC3"/>
+            <w:tabs>
+              <w:tab w:val="left" w:pos="1320"/>
+              <w:tab w:val="right" w:leader="dot" w:pos="9350"/>
+            </w:tabs>
+            <w:rPr>
+              <w:rFonts w:eastAsiaTheme="minorEastAsia"/>
+              <w:noProof/>
+              <w:lang w:eastAsia="en-GB"/>
+            </w:rPr>
+          </w:pPr>
+          <w:hyperlink w:anchor="_Toc247452486" w:history="1">
+            <w:r>
+              <w:rPr>
+                <w:rStyle w:val="Hyperlink"/>
+                <w:noProof/>
+              </w:rPr>
+              <w:t>4.2.1</w:t>
+            </w:r>
+            <w:r>
+              <w:rPr>
+                <w:rFonts w:eastAsiaTheme="minorEastAsia"/>
+                <w:noProof/>
+                <w:lang w:eastAsia="en-GB"/>
+              </w:rPr>
+              <w:tab/>
+            </w:r>
+            <w:r>
+              <w:rPr>
+                <w:rStyle w:val="Hyperlink"/>
+                <w:noProof/>
+              </w:rPr>
+              <w:t>Scenario 1: John</w:t>
+            </w:r>
+            <w:r>
+              <w:rPr>
+                <w:noProof/>
+                <w:webHidden/>
+              </w:rPr>
+              <w:tab/>
+            </w:r>
+            <w:r>
+              <w:rPr>
+                <w:noProof/>
+                <w:webHidden/>
+              </w:rPr>
+              <w:fldChar w:fldCharType="begin"/>
+            </w:r>
+            <w:r>
+              <w:rPr>
+                <w:noProof/>
+                <w:webHidden/>
+              </w:rPr>
+              <w:instrText xml:space="preserve"> PAGEREF _Toc247452486 \h </w:instrText>
+            </w:r>
+            <w:r>
+              <w:rPr>
+                <w:noProof/>
+                <w:webHidden/>
+              </w:rPr>
+            </w:r>
+            <w:r>
+              <w:rPr>
+                <w:noProof/>
+                <w:webHidden/>
+              </w:rPr>
+              <w:fldChar w:fldCharType="separate"/>
+            </w:r>
+            <w:r>
+              <w:rPr>
+                <w:noProof/>
+                <w:webHidden/>
+              </w:rPr>
+              <w:t>12</w:t>
+            </w:r>
+            <w:r>
+              <w:rPr>
+                <w:noProof/>
+                <w:webHidden/>
+              </w:rPr>
+              <w:fldChar w:fldCharType="end"/>
+            </w:r>
+          </w:hyperlink>
+        </w:p>
+        <w:p>
+          <w:pPr>
+            <w:pStyle w:val="TOC2"/>
+            <w:tabs>
+              <w:tab w:val="left" w:pos="880"/>
+              <w:tab w:val="right" w:leader="dot" w:pos="9350"/>
+            </w:tabs>
+            <w:rPr>
+              <w:rFonts w:eastAsiaTheme="minorEastAsia"/>
+              <w:noProof/>
+              <w:lang w:eastAsia="en-GB"/>
+            </w:rPr>
+          </w:pPr>
+          <w:hyperlink w:anchor="_Toc247452487" w:history="1">
+            <w:r>
+              <w:rPr>
+                <w:rStyle w:val="Hyperlink"/>
+                <w:noProof/>
+              </w:rPr>
+              <w:t>4.3</w:t>
+            </w:r>
+            <w:r>
+              <w:rPr>
+                <w:rFonts w:eastAsiaTheme="minorEastAsia"/>
+                <w:noProof/>
+                <w:lang w:eastAsia="en-GB"/>
+              </w:rPr>
+              <w:tab/>
+            </w:r>
+            <w:r>
+              <w:rPr>
+                <w:rStyle w:val="Hyperlink"/>
+                <w:noProof/>
+              </w:rPr>
+              <w:t>Flowchart</w:t>
+            </w:r>
+            <w:r>
+              <w:rPr>
+                <w:noProof/>
+                <w:webHidden/>
+              </w:rPr>
+              <w:tab/>
+            </w:r>
+            <w:r>
+              <w:rPr>
+                <w:noProof/>
+                <w:webHidden/>
+              </w:rPr>
+              <w:fldChar w:fldCharType="begin"/>
+            </w:r>
+            <w:r>
+              <w:rPr>
+                <w:noProof/>
+                <w:webHidden/>
+              </w:rPr>
+              <w:instrText xml:space="preserve"> PAGEREF _Toc247452487 \h </w:instrText>
+            </w:r>
+            <w:r>
+              <w:rPr>
+                <w:noProof/>
+                <w:webHidden/>
+              </w:rPr>
+            </w:r>
+            <w:r>
+              <w:rPr>
+                <w:noProof/>
+                <w:webHidden/>
+              </w:rPr>
+              <w:fldChar w:fldCharType="separate"/>
+            </w:r>
+            <w:r>
+              <w:rPr>
+                <w:noProof/>
+                <w:webHidden/>
+              </w:rPr>
+              <w:t>13</w:t>
+            </w:r>
+            <w:r>
+              <w:rPr>
+                <w:noProof/>
+                <w:webHidden/>
+              </w:rPr>
+              <w:fldChar w:fldCharType="end"/>
+            </w:r>
+          </w:hyperlink>
+        </w:p>
+        <w:p>
+          <w:pPr>
+            <w:pStyle w:val="TOC2"/>
+            <w:tabs>
+              <w:tab w:val="left" w:pos="880"/>
+              <w:tab w:val="right" w:leader="dot" w:pos="9350"/>
+            </w:tabs>
+            <w:rPr>
+              <w:rFonts w:eastAsiaTheme="minorEastAsia"/>
+              <w:noProof/>
+              <w:lang w:eastAsia="en-GB"/>
+            </w:rPr>
+          </w:pPr>
+          <w:hyperlink w:anchor="_Toc247452488" w:history="1">
+            <w:r>
+              <w:rPr>
+                <w:rStyle w:val="Hyperlink"/>
+                <w:noProof/>
+              </w:rPr>
+              <w:t>4.4</w:t>
+            </w:r>
+            <w:r>
+              <w:rPr>
+                <w:rFonts w:eastAsiaTheme="minorEastAsia"/>
+                <w:noProof/>
+                <w:lang w:eastAsia="en-GB"/>
+              </w:rPr>
+              <w:tab/>
+            </w:r>
+            <w:r>
+              <w:rPr>
+                <w:rStyle w:val="Hyperlink"/>
+                <w:noProof/>
+              </w:rPr>
+              <w:t>Functional Requirements</w:t>
+            </w:r>
+            <w:r>
+              <w:rPr>
+                <w:noProof/>
+                <w:webHidden/>
+              </w:rPr>
+              <w:tab/>
+            </w:r>
+            <w:r>
+              <w:rPr>
+                <w:noProof/>
+                <w:webHidden/>
+              </w:rPr>
+              <w:fldChar w:fldCharType="begin"/>
+            </w:r>
+            <w:r>
+              <w:rPr>
+                <w:noProof/>
+                <w:webHidden/>
+              </w:rPr>
+              <w:instrText xml:space="preserve"> PAGEREF _Toc247452488 \h </w:instrText>
+            </w:r>
+            <w:r>
+              <w:rPr>
+                <w:noProof/>
+                <w:webHidden/>
+              </w:rPr>
+            </w:r>
+            <w:r>
+              <w:rPr>
+                <w:noProof/>
+                <w:webHidden/>
+              </w:rPr>
+              <w:fldChar w:fldCharType="separate"/>
+            </w:r>
+            <w:r>
+              <w:rPr>
+                <w:noProof/>
+                <w:webHidden/>
+              </w:rPr>
+              <w:t>14</w:t>
+            </w:r>
+            <w:r>
+              <w:rPr>
+                <w:noProof/>
+                <w:webHidden/>
+              </w:rPr>
+              <w:fldChar w:fldCharType="end"/>
+            </w:r>
+          </w:hyperlink>
+        </w:p>
+        <w:p>
+          <w:pPr>
+            <w:pStyle w:val="TOC2"/>
+            <w:tabs>
+              <w:tab w:val="left" w:pos="880"/>
+              <w:tab w:val="right" w:leader="dot" w:pos="9350"/>
+            </w:tabs>
+            <w:rPr>
+              <w:rFonts w:eastAsiaTheme="minorEastAsia"/>
+              <w:noProof/>
+              <w:lang w:eastAsia="en-GB"/>
+            </w:rPr>
+          </w:pPr>
+          <w:hyperlink w:anchor="_Toc247452489" w:history="1">
+            <w:r>
+              <w:rPr>
+                <w:rStyle w:val="Hyperlink"/>
+                <w:noProof/>
+              </w:rPr>
+              <w:t>4.5</w:t>
+            </w:r>
+            <w:r>
+              <w:rPr>
+                <w:rFonts w:eastAsiaTheme="minorEastAsia"/>
+                <w:noProof/>
+                <w:lang w:eastAsia="en-GB"/>
+              </w:rPr>
+              <w:tab/>
+            </w:r>
+            <w:r>
+              <w:rPr>
+                <w:rStyle w:val="Hyperlink"/>
+                <w:noProof/>
+              </w:rPr>
               <w:t>Non-Functional Requirements</w:t>
             </w:r>
             <w:r>
@@ -1308,7 +1824,7 @@
                 <w:noProof/>
                 <w:webHidden/>
               </w:rPr>
-              <w:instrText xml:space="preserve"> PAGEREF _Toc247097346 \h </w:instrText>
+              <w:instrText xml:space="preserve"> PAGEREF _Toc247452489 \h </w:instrText>
             </w:r>
             <w:r>
               <w:rPr>
@@ -1328,7 +1844,93 @@
                 <w:noProof/>
                 <w:webHidden/>
               </w:rPr>
-              <w:t>10</w:t>
+              <w:t>15</w:t>
+            </w:r>
+            <w:r>
+              <w:rPr>
+                <w:noProof/>
+                <w:webHidden/>
+              </w:rPr>
+              <w:fldChar w:fldCharType="end"/>
+            </w:r>
+          </w:hyperlink>
+        </w:p>
+        <w:p>
+          <w:pPr>
+            <w:pStyle w:val="TOC2"/>
+            <w:tabs>
+              <w:tab w:val="left" w:pos="880"/>
+              <w:tab w:val="right" w:leader="dot" w:pos="9350"/>
+            </w:tabs>
+            <w:rPr>
+              <w:rFonts w:eastAsiaTheme="minorEastAsia"/>
+              <w:noProof/>
+              <w:lang w:eastAsia="en-GB"/>
+            </w:rPr>
+          </w:pPr>
+          <w:hyperlink w:anchor="_Toc247452490" w:history="1">
+            <w:r>
+              <w:rPr>
+                <w:rStyle w:val="Hyperlink"/>
+                <w:noProof/>
+              </w:rPr>
+              <w:t>4.6</w:t>
+            </w:r>
+            <w:r>
+              <w:rPr>
+                <w:rFonts w:eastAsiaTheme="minorEastAsia"/>
+                <w:noProof/>
+                <w:lang w:eastAsia="en-GB"/>
+              </w:rPr>
+              <w:tab/>
+            </w:r>
+            <w:r>
+              <w:rPr>
+                <w:rStyle w:val="Hyperlink"/>
+                <w:noProof/>
+              </w:rPr>
+              <w:t>User Interface</w:t>
+            </w:r>
+            <w:r>
+              <w:rPr>
+                <w:noProof/>
+                <w:webHidden/>
+              </w:rPr>
+              <w:tab/>
+            </w:r>
+            <w:r>
+              <w:rPr>
+                <w:noProof/>
+                <w:webHidden/>
+              </w:rPr>
+              <w:fldChar w:fldCharType="begin"/>
+            </w:r>
+            <w:r>
+              <w:rPr>
+                <w:noProof/>
+                <w:webHidden/>
+              </w:rPr>
+              <w:instrText xml:space="preserve"> PAGEREF _Toc247452490 \h </w:instrText>
+            </w:r>
+            <w:r>
+              <w:rPr>
+                <w:noProof/>
+                <w:webHidden/>
+              </w:rPr>
+            </w:r>
+            <w:r>
+              <w:rPr>
+                <w:noProof/>
+                <w:webHidden/>
+              </w:rPr>
+              <w:fldChar w:fldCharType="separate"/>
+            </w:r>
+            <w:r>
+              <w:rPr>
+                <w:noProof/>
+                <w:webHidden/>
+              </w:rPr>
+              <w:t>15</w:t>
             </w:r>
             <w:r>
               <w:rPr>
@@ -1352,13 +1954,13 @@
               <w:lang w:eastAsia="en-GB"/>
             </w:rPr>
           </w:pPr>
-          <w:hyperlink w:anchor="_Toc247097347" w:history="1">
+          <w:hyperlink w:anchor="_Toc247452491" w:history="1">
             <w:r>
               <w:rPr>
                 <w:rStyle w:val="Hyperlink"/>
                 <w:noProof/>
               </w:rPr>
-              <w:t>4</w:t>
+              <w:t>5</w:t>
             </w:r>
             <w:r>
               <w:rPr>
@@ -1373,7 +1975,7 @@
                 <w:rStyle w:val="Hyperlink"/>
                 <w:noProof/>
               </w:rPr>
-              <w:t>Initial Design &amp; UI</w:t>
+              <w:t>The Platform/Implementation</w:t>
             </w:r>
             <w:r>
               <w:rPr>
@@ -1394,7 +1996,7 @@
                 <w:noProof/>
                 <w:webHidden/>
               </w:rPr>
-              <w:instrText xml:space="preserve"> PAGEREF _Toc247097347 \h </w:instrText>
+              <w:instrText xml:space="preserve"> PAGEREF _Toc247452491 \h </w:instrText>
             </w:r>
             <w:r>
               <w:rPr>
@@ -1414,7 +2016,179 @@
                 <w:noProof/>
                 <w:webHidden/>
               </w:rPr>
-              <w:t>11</w:t>
+              <w:t>17</w:t>
+            </w:r>
+            <w:r>
+              <w:rPr>
+                <w:noProof/>
+                <w:webHidden/>
+              </w:rPr>
+              <w:fldChar w:fldCharType="end"/>
+            </w:r>
+          </w:hyperlink>
+        </w:p>
+        <w:p>
+          <w:pPr>
+            <w:pStyle w:val="TOC2"/>
+            <w:tabs>
+              <w:tab w:val="left" w:pos="880"/>
+              <w:tab w:val="right" w:leader="dot" w:pos="9350"/>
+            </w:tabs>
+            <w:rPr>
+              <w:rFonts w:eastAsiaTheme="minorEastAsia"/>
+              <w:noProof/>
+              <w:lang w:eastAsia="en-GB"/>
+            </w:rPr>
+          </w:pPr>
+          <w:hyperlink w:anchor="_Toc247452492" w:history="1">
+            <w:r>
+              <w:rPr>
+                <w:rStyle w:val="Hyperlink"/>
+                <w:noProof/>
+              </w:rPr>
+              <w:t>5.1</w:t>
+            </w:r>
+            <w:r>
+              <w:rPr>
+                <w:rFonts w:eastAsiaTheme="minorEastAsia"/>
+                <w:noProof/>
+                <w:lang w:eastAsia="en-GB"/>
+              </w:rPr>
+              <w:tab/>
+            </w:r>
+            <w:r>
+              <w:rPr>
+                <w:rStyle w:val="Hyperlink"/>
+                <w:noProof/>
+              </w:rPr>
+              <w:t>Web-Based</w:t>
+            </w:r>
+            <w:r>
+              <w:rPr>
+                <w:noProof/>
+                <w:webHidden/>
+              </w:rPr>
+              <w:tab/>
+            </w:r>
+            <w:r>
+              <w:rPr>
+                <w:noProof/>
+                <w:webHidden/>
+              </w:rPr>
+              <w:fldChar w:fldCharType="begin"/>
+            </w:r>
+            <w:r>
+              <w:rPr>
+                <w:noProof/>
+                <w:webHidden/>
+              </w:rPr>
+              <w:instrText xml:space="preserve"> PAGEREF _Toc247452492 \h </w:instrText>
+            </w:r>
+            <w:r>
+              <w:rPr>
+                <w:noProof/>
+                <w:webHidden/>
+              </w:rPr>
+            </w:r>
+            <w:r>
+              <w:rPr>
+                <w:noProof/>
+                <w:webHidden/>
+              </w:rPr>
+              <w:fldChar w:fldCharType="separate"/>
+            </w:r>
+            <w:r>
+              <w:rPr>
+                <w:noProof/>
+                <w:webHidden/>
+              </w:rPr>
+              <w:t>17</w:t>
+            </w:r>
+            <w:r>
+              <w:rPr>
+                <w:noProof/>
+                <w:webHidden/>
+              </w:rPr>
+              <w:fldChar w:fldCharType="end"/>
+            </w:r>
+          </w:hyperlink>
+        </w:p>
+        <w:p>
+          <w:pPr>
+            <w:pStyle w:val="TOC2"/>
+            <w:tabs>
+              <w:tab w:val="left" w:pos="880"/>
+              <w:tab w:val="right" w:leader="dot" w:pos="9350"/>
+            </w:tabs>
+            <w:rPr>
+              <w:rFonts w:eastAsiaTheme="minorEastAsia"/>
+              <w:noProof/>
+              <w:lang w:eastAsia="en-GB"/>
+            </w:rPr>
+          </w:pPr>
+          <w:hyperlink w:anchor="_Toc247452493" w:history="1">
+            <w:r>
+              <w:rPr>
+                <w:rStyle w:val="Hyperlink"/>
+                <w:noProof/>
+              </w:rPr>
+              <w:t>5.2</w:t>
+            </w:r>
+            <w:r>
+              <w:rPr>
+                <w:rFonts w:eastAsiaTheme="minorEastAsia"/>
+                <w:noProof/>
+                <w:lang w:eastAsia="en-GB"/>
+              </w:rPr>
+              <w:tab/>
+            </w:r>
+            <w:r>
+              <w:rPr>
+                <w:rStyle w:val="Hyperlink"/>
+                <w:noProof/>
+              </w:rPr>
+              <w:t>Desktop-Based</w:t>
+            </w:r>
+            <w:r>
+              <w:rPr>
+                <w:noProof/>
+                <w:webHidden/>
+              </w:rPr>
+              <w:tab/>
+            </w:r>
+            <w:r>
+              <w:rPr>
+                <w:noProof/>
+                <w:webHidden/>
+              </w:rPr>
+              <w:fldChar w:fldCharType="begin"/>
+            </w:r>
+            <w:r>
+              <w:rPr>
+                <w:noProof/>
+                <w:webHidden/>
+              </w:rPr>
+              <w:instrText xml:space="preserve"> PAGEREF _Toc247452493 \h </w:instrText>
+            </w:r>
+            <w:r>
+              <w:rPr>
+                <w:noProof/>
+                <w:webHidden/>
+              </w:rPr>
+            </w:r>
+            <w:r>
+              <w:rPr>
+                <w:noProof/>
+                <w:webHidden/>
+              </w:rPr>
+              <w:fldChar w:fldCharType="separate"/>
+            </w:r>
+            <w:r>
+              <w:rPr>
+                <w:noProof/>
+                <w:webHidden/>
+              </w:rPr>
+              <w:t>17</w:t>
             </w:r>
             <w:r>
               <w:rPr>
@@ -1438,13 +2212,13 @@
               <w:lang w:eastAsia="en-GB"/>
             </w:rPr>
           </w:pPr>
-          <w:hyperlink w:anchor="_Toc247097348" w:history="1">
+          <w:hyperlink w:anchor="_Toc247452494" w:history="1">
             <w:r>
               <w:rPr>
                 <w:rStyle w:val="Hyperlink"/>
                 <w:noProof/>
               </w:rPr>
-              <w:t>5</w:t>
+              <w:t>6</w:t>
             </w:r>
             <w:r>
               <w:rPr>
@@ -1459,7 +2233,7 @@
                 <w:rStyle w:val="Hyperlink"/>
                 <w:noProof/>
               </w:rPr>
-              <w:t>The Platform/Implementation</w:t>
+              <w:t>Initial Implementation/Prototyping</w:t>
             </w:r>
             <w:r>
               <w:rPr>
@@ -1480,7 +2254,7 @@
                 <w:noProof/>
                 <w:webHidden/>
               </w:rPr>
-              <w:instrText xml:space="preserve"> PAGEREF _Toc247097348 \h </w:instrText>
+              <w:instrText xml:space="preserve"> PAGEREF _Toc247452494 \h </w:instrText>
             </w:r>
             <w:r>
               <w:rPr>
@@ -1500,7 +2274,7 @@
                 <w:noProof/>
                 <w:webHidden/>
               </w:rPr>
-              <w:t>12</w:t>
+              <w:t>18</w:t>
             </w:r>
             <w:r>
               <w:rPr>
@@ -1524,13 +2298,13 @@
               <w:lang w:eastAsia="en-GB"/>
             </w:rPr>
           </w:pPr>
-          <w:hyperlink w:anchor="_Toc247097349" w:history="1">
+          <w:hyperlink w:anchor="_Toc247452495" w:history="1">
             <w:r>
               <w:rPr>
                 <w:rStyle w:val="Hyperlink"/>
                 <w:noProof/>
               </w:rPr>
-              <w:t>5.1</w:t>
+              <w:t>6.1</w:t>
             </w:r>
             <w:r>
               <w:rPr>
@@ -1545,7 +2319,7 @@
                 <w:rStyle w:val="Hyperlink"/>
                 <w:noProof/>
               </w:rPr>
-              <w:t>Web-Based</w:t>
+              <w:t>Prototype</w:t>
             </w:r>
             <w:r>
               <w:rPr>
@@ -1566,7 +2340,7 @@
                 <w:noProof/>
                 <w:webHidden/>
               </w:rPr>
-              <w:instrText xml:space="preserve"> PAGEREF _Toc247097349 \h </w:instrText>
+              <w:instrText xml:space="preserve"> PAGEREF _Toc247452495 \h </w:instrText>
             </w:r>
             <w:r>
               <w:rPr>
@@ -1586,7 +2360,7 @@
                 <w:noProof/>
                 <w:webHidden/>
               </w:rPr>
-              <w:t>12</w:t>
+              <w:t>18</w:t>
             </w:r>
             <w:r>
               <w:rPr>
@@ -1599,9 +2373,9 @@
         </w:p>
         <w:p>
           <w:pPr>
-            <w:pStyle w:val="TOC2"/>
+            <w:pStyle w:val="TOC3"/>
             <w:tabs>
-              <w:tab w:val="left" w:pos="880"/>
+              <w:tab w:val="left" w:pos="1320"/>
               <w:tab w:val="right" w:leader="dot" w:pos="9350"/>
             </w:tabs>
             <w:rPr>
@@ -1610,13 +2384,13 @@
               <w:lang w:eastAsia="en-GB"/>
             </w:rPr>
           </w:pPr>
-          <w:hyperlink w:anchor="_Toc247097350" w:history="1">
+          <w:hyperlink w:anchor="_Toc247452496" w:history="1">
             <w:r>
               <w:rPr>
                 <w:rStyle w:val="Hyperlink"/>
                 <w:noProof/>
               </w:rPr>
-              <w:t>5.2</w:t>
+              <w:t>6.1.1</w:t>
             </w:r>
             <w:r>
               <w:rPr>
@@ -1631,7 +2405,7 @@
                 <w:rStyle w:val="Hyperlink"/>
                 <w:noProof/>
               </w:rPr>
-              <w:t>Desktop-Based</w:t>
+              <w:t>Prototype Specification</w:t>
             </w:r>
             <w:r>
               <w:rPr>
@@ -1652,7 +2426,7 @@
                 <w:noProof/>
                 <w:webHidden/>
               </w:rPr>
-              <w:instrText xml:space="preserve"> PAGEREF _Toc247097350 \h </w:instrText>
+              <w:instrText xml:space="preserve"> PAGEREF _Toc247452496 \h </w:instrText>
             </w:r>
             <w:r>
               <w:rPr>
@@ -1672,7 +2446,93 @@
                 <w:noProof/>
                 <w:webHidden/>
               </w:rPr>
-              <w:t>12</w:t>
+              <w:t>18</w:t>
+            </w:r>
+            <w:r>
+              <w:rPr>
+                <w:noProof/>
+                <w:webHidden/>
+              </w:rPr>
+              <w:fldChar w:fldCharType="end"/>
+            </w:r>
+          </w:hyperlink>
+        </w:p>
+        <w:p>
+          <w:pPr>
+            <w:pStyle w:val="TOC3"/>
+            <w:tabs>
+              <w:tab w:val="left" w:pos="1320"/>
+              <w:tab w:val="right" w:leader="dot" w:pos="9350"/>
+            </w:tabs>
+            <w:rPr>
+              <w:rFonts w:eastAsiaTheme="minorEastAsia"/>
+              <w:noProof/>
+              <w:lang w:eastAsia="en-GB"/>
+            </w:rPr>
+          </w:pPr>
+          <w:hyperlink w:anchor="_Toc247452497" w:history="1">
+            <w:r>
+              <w:rPr>
+                <w:rStyle w:val="Hyperlink"/>
+                <w:noProof/>
+              </w:rPr>
+              <w:t>6.1.2</w:t>
+            </w:r>
+            <w:r>
+              <w:rPr>
+                <w:rFonts w:eastAsiaTheme="minorEastAsia"/>
+                <w:noProof/>
+                <w:lang w:eastAsia="en-GB"/>
+              </w:rPr>
+              <w:tab/>
+            </w:r>
+            <w:r>
+              <w:rPr>
+                <w:rStyle w:val="Hyperlink"/>
+                <w:noProof/>
+              </w:rPr>
+              <w:t>Prototype Results</w:t>
+            </w:r>
+            <w:r>
+              <w:rPr>
+                <w:noProof/>
+                <w:webHidden/>
+              </w:rPr>
+              <w:tab/>
+            </w:r>
+            <w:r>
+              <w:rPr>
+                <w:noProof/>
+                <w:webHidden/>
+              </w:rPr>
+              <w:fldChar w:fldCharType="begin"/>
+            </w:r>
+            <w:r>
+              <w:rPr>
+                <w:noProof/>
+                <w:webHidden/>
+              </w:rPr>
+              <w:instrText xml:space="preserve"> PAGEREF _Toc247452497 \h </w:instrText>
+            </w:r>
+            <w:r>
+              <w:rPr>
+                <w:noProof/>
+                <w:webHidden/>
+              </w:rPr>
+            </w:r>
+            <w:r>
+              <w:rPr>
+                <w:noProof/>
+                <w:webHidden/>
+              </w:rPr>
+              <w:fldChar w:fldCharType="separate"/>
+            </w:r>
+            <w:r>
+              <w:rPr>
+                <w:noProof/>
+                <w:webHidden/>
+              </w:rPr>
+              <w:t>19</w:t>
             </w:r>
             <w:r>
               <w:rPr>
@@ -1696,13 +2556,13 @@
               <w:lang w:eastAsia="en-GB"/>
             </w:rPr>
           </w:pPr>
-          <w:hyperlink w:anchor="_Toc247097351" w:history="1">
+          <w:hyperlink w:anchor="_Toc247452498" w:history="1">
             <w:r>
               <w:rPr>
                 <w:rStyle w:val="Hyperlink"/>
                 <w:noProof/>
               </w:rPr>
-              <w:t>6</w:t>
+              <w:t>7</w:t>
             </w:r>
             <w:r>
               <w:rPr>
@@ -1717,7 +2577,7 @@
                 <w:rStyle w:val="Hyperlink"/>
                 <w:noProof/>
               </w:rPr>
-              <w:t>Initial Implementation/Prototyping</w:t>
+              <w:t>Problems Encountered</w:t>
             </w:r>
             <w:r>
               <w:rPr>
@@ -1738,7 +2598,7 @@
                 <w:noProof/>
                 <w:webHidden/>
               </w:rPr>
-              <w:instrText xml:space="preserve"> PAGEREF _Toc247097351 \h </w:instrText>
+              <w:instrText xml:space="preserve"> PAGEREF _Toc247452498 \h </w:instrText>
             </w:r>
             <w:r>
               <w:rPr>
@@ -1758,93 +2618,7 @@
                 <w:noProof/>
                 <w:webHidden/>
               </w:rPr>
-              <w:t>13</w:t>
-            </w:r>
-            <w:r>
-              <w:rPr>
-                <w:noProof/>
-                <w:webHidden/>
-              </w:rPr>
-              <w:fldChar w:fldCharType="end"/>
-            </w:r>
-          </w:hyperlink>
-        </w:p>
-        <w:p>
-          <w:pPr>
-            <w:pStyle w:val="TOC2"/>
-            <w:tabs>
-              <w:tab w:val="left" w:pos="880"/>
-              <w:tab w:val="right" w:leader="dot" w:pos="9350"/>
-            </w:tabs>
-            <w:rPr>
-              <w:rFonts w:eastAsiaTheme="minorEastAsia"/>
-              <w:noProof/>
-              <w:lang w:eastAsia="en-GB"/>
-            </w:rPr>
-          </w:pPr>
-          <w:hyperlink w:anchor="_Toc247097352" w:history="1">
-            <w:r>
-              <w:rPr>
-                <w:rStyle w:val="Hyperlink"/>
-                <w:noProof/>
-              </w:rPr>
-              <w:t>6.1</w:t>
-            </w:r>
-            <w:r>
-              <w:rPr>
-                <w:rFonts w:eastAsiaTheme="minorEastAsia"/>
-                <w:noProof/>
-                <w:lang w:eastAsia="en-GB"/>
-              </w:rPr>
-              <w:tab/>
-            </w:r>
-            <w:r>
-              <w:rPr>
-                <w:rStyle w:val="Hyperlink"/>
-                <w:noProof/>
-              </w:rPr>
-              <w:t>Prototype Specification</w:t>
-            </w:r>
-            <w:r>
-              <w:rPr>
-                <w:noProof/>
-                <w:webHidden/>
-              </w:rPr>
-              <w:tab/>
-            </w:r>
-            <w:r>
-              <w:rPr>
-                <w:noProof/>
-                <w:webHidden/>
-              </w:rPr>
-              <w:fldChar w:fldCharType="begin"/>
-            </w:r>
-            <w:r>
-              <w:rPr>
-                <w:noProof/>
-                <w:webHidden/>
-              </w:rPr>
-              <w:instrText xml:space="preserve"> PAGEREF _Toc247097352 \h </w:instrText>
-            </w:r>
-            <w:r>
-              <w:rPr>
-                <w:noProof/>
-                <w:webHidden/>
-              </w:rPr>
-            </w:r>
-            <w:r>
-              <w:rPr>
-                <w:noProof/>
-                <w:webHidden/>
-              </w:rPr>
-              <w:fldChar w:fldCharType="separate"/>
-            </w:r>
-            <w:r>
-              <w:rPr>
-                <w:noProof/>
-                <w:webHidden/>
-              </w:rPr>
-              <w:t>13</w:t>
+              <w:t>21</w:t>
             </w:r>
             <w:r>
               <w:rPr>
@@ -1868,13 +2642,13 @@
               <w:lang w:eastAsia="en-GB"/>
             </w:rPr>
           </w:pPr>
-          <w:hyperlink w:anchor="_Toc247097353" w:history="1">
+          <w:hyperlink w:anchor="_Toc247452499" w:history="1">
             <w:r>
               <w:rPr>
                 <w:rStyle w:val="Hyperlink"/>
                 <w:noProof/>
               </w:rPr>
-              <w:t>7</w:t>
+              <w:t>8</w:t>
             </w:r>
             <w:r>
               <w:rPr>
@@ -1889,7 +2663,7 @@
                 <w:rStyle w:val="Hyperlink"/>
                 <w:noProof/>
               </w:rPr>
-              <w:t>Problems Encountered</w:t>
+              <w:t>Time Plan</w:t>
             </w:r>
             <w:r>
               <w:rPr>
@@ -1910,7 +2684,7 @@
                 <w:noProof/>
                 <w:webHidden/>
               </w:rPr>
-              <w:instrText xml:space="preserve"> PAGEREF _Toc247097353 \h </w:instrText>
+              <w:instrText xml:space="preserve"> PAGEREF _Toc247452499 \h </w:instrText>
             </w:r>
             <w:r>
               <w:rPr>
@@ -1930,93 +2704,7 @@
                 <w:noProof/>
                 <w:webHidden/>
               </w:rPr>
-              <w:t>13</w:t>
-            </w:r>
-            <w:r>
-              <w:rPr>
-                <w:noProof/>
-                <w:webHidden/>
-              </w:rPr>
-              <w:fldChar w:fldCharType="end"/>
-            </w:r>
-          </w:hyperlink>
-        </w:p>
-        <w:p>
-          <w:pPr>
-            <w:pStyle w:val="TOC1"/>
-            <w:tabs>
-              <w:tab w:val="left" w:pos="440"/>
-              <w:tab w:val="right" w:leader="dot" w:pos="9350"/>
-            </w:tabs>
-            <w:rPr>
-              <w:rFonts w:eastAsiaTheme="minorEastAsia"/>
-              <w:noProof/>
-              <w:lang w:eastAsia="en-GB"/>
-            </w:rPr>
-          </w:pPr>
-          <w:hyperlink w:anchor="_Toc247097354" w:history="1">
-            <w:r>
-              <w:rPr>
-                <w:rStyle w:val="Hyperlink"/>
-                <w:noProof/>
-              </w:rPr>
-              <w:t>8</w:t>
-            </w:r>
-            <w:r>
-              <w:rPr>
-                <w:rFonts w:eastAsiaTheme="minorEastAsia"/>
-                <w:noProof/>
-                <w:lang w:eastAsia="en-GB"/>
-              </w:rPr>
-              <w:tab/>
-            </w:r>
-            <w:r>
-              <w:rPr>
-                <w:rStyle w:val="Hyperlink"/>
-                <w:noProof/>
-              </w:rPr>
-              <w:t>Time Plan</w:t>
-            </w:r>
-            <w:r>
-              <w:rPr>
-                <w:noProof/>
-                <w:webHidden/>
-              </w:rPr>
-              <w:tab/>
-            </w:r>
-            <w:r>
-              <w:rPr>
-                <w:noProof/>
-                <w:webHidden/>
-              </w:rPr>
-              <w:fldChar w:fldCharType="begin"/>
-            </w:r>
-            <w:r>
-              <w:rPr>
-                <w:noProof/>
-                <w:webHidden/>
-              </w:rPr>
-              <w:instrText xml:space="preserve"> PAGEREF _Toc247097354 \h </w:instrText>
-            </w:r>
-            <w:r>
-              <w:rPr>
-                <w:noProof/>
-                <w:webHidden/>
-              </w:rPr>
-            </w:r>
-            <w:r>
-              <w:rPr>
-                <w:noProof/>
-                <w:webHidden/>
-              </w:rPr>
-              <w:fldChar w:fldCharType="separate"/>
-            </w:r>
-            <w:r>
-              <w:rPr>
-                <w:noProof/>
-                <w:webHidden/>
-              </w:rPr>
-              <w:t>13</w:t>
+              <w:t>21</w:t>
             </w:r>
             <w:r>
               <w:rPr>
@@ -2051,23 +2739,161 @@
     </w:p>
     <w:p>
       <w:pPr>
-        <w:pStyle w:val="Title"/>
-      </w:pPr>
+        <w:pStyle w:val="Heading1"/>
+      </w:pPr>
+      <w:bookmarkStart w:id="1" w:name="_Toc247452473"/>
       <w:r>
         <w:lastRenderedPageBreak/>
-        <w:t>G52GRP Interim Report</w:t>
+        <w:t>Introduction</w:t>
+      </w:r>
+      <w:bookmarkEnd w:id="1"/>
+    </w:p>
+    <w:p>
+      <w:pPr>
+        <w:jc w:val="both"/>
+      </w:pPr>
+      <w:commentRangeStart w:id="2"/>
+      <w:r>
+        <w:t xml:space="preserve">The purpose of this report is to provide an </w:t>
+      </w:r>
+      <w:r>
+        <w:t>in-depth look at the status of our group, gp09-sdb, and the work we have completed to this date.</w:t>
+      </w:r>
+      <w:commentRangeEnd w:id="2"/>
+      <w:r>
+        <w:rPr>
+          <w:rStyle w:val="CommentReference"/>
+        </w:rPr>
+        <w:commentReference w:id="2"/>
       </w:r>
     </w:p>
     <w:p>
       <w:pPr>
         <w:pStyle w:val="Heading1"/>
       </w:pPr>
-      <w:bookmarkStart w:id="1" w:name="_Toc247097336"/>
-      <w:commentRangeStart w:id="2"/>
+      <w:bookmarkStart w:id="3" w:name="_Toc247452474"/>
       <w:r>
         <w:t>The Problem</w:t>
       </w:r>
-      <w:commentRangeEnd w:id="2"/>
+      <w:bookmarkEnd w:id="3"/>
+    </w:p>
+    <w:p>
+      <w:pPr>
+        <w:jc w:val="both"/>
+      </w:pPr>
+      <w:r>
+        <w:t xml:space="preserve">Project Description: </w:t>
+      </w:r>
+      <w:r>
+        <w:rPr>
+          <w:i/>
+        </w:rPr>
+        <w:t>“This project is to design, implement and evaluate a new text conferencing tool that aims to support more democratic participation. Each participant is given a "talk budget" which may be refreshed from time to time. When this runs out they can no longer talk, unless another participant donates some of their remaining budget to them.”</w:t>
+      </w:r>
+    </w:p>
+    <w:p>
+      <w:pPr>
+        <w:jc w:val="both"/>
+      </w:pPr>
+      <w:r>
+        <w:t>To clarify, our group project is to design and build a Democratic Conferencing Tool.  Our primary aim when building this application is to introduce a new product to a market brimming with competition.  To combat this however, we should be introducing completely new ideas and implementing them into our product while also focusing on the features that make the existing competition so popular.  For this to work, it is important to carry out adequate research into every area of our project, ranging from platform suitability to utilising the best method to communicate within the group.</w:t>
+      </w:r>
+    </w:p>
+    <w:p>
+      <w:pPr>
+        <w:jc w:val="both"/>
+      </w:pPr>
+      <w:r>
+        <w:t>The key feature that was identified immediately was that this product must differ from a conventional chat tool.  Simply because the primary focus is that rather than just offering a place for people to chat about random topics without structure, our application should offer users a system allowing them to join existing debates where they can share their own structured opinion on any of the subjects being discussed, or allow them to begin their own subject and open it for discussion.  Either way, the primary goal is to provide a place to go for those who want to take part in more serious discussion than you find in a regular web chat room.</w:t>
+      </w:r>
+    </w:p>
+    <w:p>
+      <w:pPr>
+        <w:jc w:val="both"/>
+      </w:pPr>
+      <w:r>
+        <w:t>Secondly, another key aspect of the system is that it must be democratic, as indicated by its name.  To ensure this aim remains true is vital for us as it will help set us apart from the competition mentioned earlier in the report.  To ensure this is the case a feedback system should be implemented involving votes by the users within a conference room, allowing good or bad feedback to affect whether the current speaker should continue speaking freely regarding their opinion, or whether the amount they say about a subject should be limited if they receive all bad feedback.</w:t>
+      </w:r>
+    </w:p>
+    <w:p>
+      <w:pPr>
+        <w:jc w:val="both"/>
+      </w:pPr>
+      <w:r>
+        <w:t>Again, to ensure this product is noticeably democratic compared to competitors within the market, something to consider would be allowing users the freedom to moderate amongst themselves, rather than implementing a set of administrators that impose themselves upon the rest of the user-base, which would be considerably more like a dictatorship and this is obviously the opposite of one of our key aims within the project.</w:t>
+      </w:r>
+      <w:r>
+        <w:t xml:space="preserve">  </w:t>
+      </w:r>
+    </w:p>
+    <w:p>
+      <w:pPr>
+        <w:jc w:val="both"/>
+      </w:pPr>
+      <w:r>
+        <w:t xml:space="preserve">In essence, what we hope to build is a democratic, user-friendly product where opinion-sharing is not only welcome, but encouraged.  </w:t>
+      </w:r>
+      <w:r>
+        <w:t xml:space="preserve">Of course, the balance required to achieve this objective is extremely delicate, and many things could go wrong if, for example, poor decisions are made, </w:t>
+      </w:r>
+      <w:r>
+        <w:t xml:space="preserve">it </w:t>
+      </w:r>
+      <w:r>
+        <w:t xml:space="preserve">could affect the </w:t>
+      </w:r>
+      <w:r>
+        <w:lastRenderedPageBreak/>
+        <w:t>entire project.</w:t>
+      </w:r>
+      <w:r>
+        <w:t xml:space="preserve">  It is vital that, as a group, we get a handle on the </w:t>
+      </w:r>
+      <w:r>
+        <w:t xml:space="preserve">key aspects </w:t>
+      </w:r>
+      <w:r>
+        <w:t>of</w:t>
+      </w:r>
+      <w:r>
+        <w:t xml:space="preserve"> the system in the early stages and maintain our stance throughout, to avoid indecision </w:t>
+      </w:r>
+      <w:r>
+        <w:t>at a later stage.</w:t>
+      </w:r>
+    </w:p>
+    <w:p>
+      <w:pPr>
+        <w:pStyle w:val="Heading1"/>
+      </w:pPr>
+      <w:bookmarkStart w:id="4" w:name="_Toc247452475"/>
+      <w:r>
+        <w:t xml:space="preserve">Background Information &amp; </w:t>
+      </w:r>
+      <w:r>
+        <w:t>Research</w:t>
+      </w:r>
+      <w:bookmarkEnd w:id="4"/>
+    </w:p>
+    <w:p>
+      <w:pPr>
+        <w:pStyle w:val="Heading2"/>
+      </w:pPr>
+      <w:bookmarkStart w:id="5" w:name="_Toc247452476"/>
+      <w:commentRangeStart w:id="6"/>
+      <w:r>
+        <w:t>Survey</w:t>
+      </w:r>
+      <w:r>
+        <w:t xml:space="preserve"> of </w:t>
+      </w:r>
+      <w:r>
+        <w:t>Existing</w:t>
+      </w:r>
+      <w:r>
+        <w:t xml:space="preserve"> Systems</w:t>
+      </w:r>
+      <w:commentRangeEnd w:id="6"/>
       <w:r>
         <w:rPr>
           <w:rStyle w:val="CommentReference"/>
@@ -2076,116 +2902,28 @@
           <w:bCs w:val="0"/>
           <w:color w:val="auto"/>
         </w:rPr>
-        <w:commentReference w:id="2"/>
-      </w:r>
-      <w:bookmarkEnd w:id="1"/>
+        <w:commentReference w:id="6"/>
+      </w:r>
+      <w:bookmarkEnd w:id="5"/>
     </w:p>
     <w:p>
       <w:pPr>
         <w:jc w:val="both"/>
       </w:pPr>
       <w:r>
-        <w:t xml:space="preserve">Project Description: </w:t>
-      </w:r>
-      <w:r>
-        <w:rPr>
-          <w:i/>
-        </w:rPr>
-        <w:t>“This project is to design, implement and evaluate a new text conferencing tool that aims to support more democratic participation. Each participant is given a "talk budget" which may be refreshed from time to time. When this runs out they can no longer talk, unless another participant donates some of their remaining budget to them.”</w:t>
-      </w:r>
-    </w:p>
-    <w:p>
-      <w:pPr>
-        <w:jc w:val="both"/>
-      </w:pPr>
-      <w:r>
-        <w:t>To clarify, our group project is to design and build a Democratic Conferencing Tool.  Our primary aim when building this application is to introduce a new product to a market brimming with competition.  To combat this however, we should be introducing completely new ideas and implementing them into our product while also focusing on the features that make the existing competition so popular.  For this to work, it is important to carry out adequate research into every area of our project, ranging from platform suitability to utilising the best method to communicate within the group.</w:t>
-      </w:r>
-    </w:p>
-    <w:p>
-      <w:pPr>
-        <w:jc w:val="both"/>
-      </w:pPr>
-      <w:r>
-        <w:t>The key feature that was identified immediately was that this product must differ from a conventional chat tool.  Simply because the primary focus is that rather than just offering a place for people to chat about random topics without structure, our application should offer users a system allowing them to join existing debates where they can share their own structured opinion on any of the subjects being discussed, or allow them to begin their own subject and open it for discussion.  Either way, the primary goal is to provide a place to go for those who want to take part in more serious discussion than you find in a regular web chat room.</w:t>
-      </w:r>
-    </w:p>
-    <w:p>
-      <w:pPr>
-        <w:jc w:val="both"/>
-      </w:pPr>
-      <w:r>
-        <w:t>Secondly, another key aspect of the system is that it must be democratic, as indicated by its name.  To ensure this aim remains true is vital for us as it will help set us apart from the competition mentioned earlier in the report.  To ensure this is the case a feedback system should be implemented involving votes by the users within a conference room, allowing good or bad feedback to affect whether the current speaker should continue speaking freely regarding their opinion, or whether the amount they say about a subject should be limited if they receive all bad feedback.</w:t>
-      </w:r>
-    </w:p>
-    <w:p>
-      <w:pPr>
-        <w:jc w:val="both"/>
-      </w:pPr>
-      <w:r>
-        <w:t>Again, to ensure this product is noticeably democratic compared to competitors within the market, something to consider would be allowing users the freedom to moderate amongst themselves, rather than implementing a set of administrators that impose themselves upon the rest of the user-base, which would be considerably more like a dictatorship and this is obviously the opposite of one of our key aims within the project.</w:t>
-      </w:r>
-    </w:p>
-    <w:p>
-      <w:pPr>
-        <w:jc w:val="both"/>
-      </w:pPr>
-      <w:r>
-        <w:t xml:space="preserve">In essence, what we hope to build is a democratic, user-friendly product where opinion-sharing is not only welcome, but encouraged.  Whilst heading towards this objective, the biggest challenge we have encountered thus far is collaborating as a group whilst trying to implement key decisions.  One of the first things we found it necessary to narrow down would be the set of system rules during our low-tech analysis stage.  Unfortunately, this process was far more involved than we originally anticipated, and </w:t>
-      </w:r>
-      <w:r>
-        <w:lastRenderedPageBreak/>
-        <w:t xml:space="preserve">caused us to question our decision numerous times both while meeting informally and formally as a group.  The reason this caused such indecision amongst us as group members is that we had differing ideals about various aspects of the system and how it should be implemented.  However, eventually a decision was made to narrow down the rule-sets and we </w:t>
-      </w:r>
-    </w:p>
-    <w:p>
-      <w:pPr>
-        <w:rPr>
-          <w:rFonts w:asciiTheme="majorHAnsi" w:eastAsiaTheme="majorEastAsia" w:hAnsiTheme="majorHAnsi" w:cstheme="majorBidi"/>
-          <w:b/>
-          <w:bCs/>
-          <w:color w:val="365F91" w:themeColor="accent1" w:themeShade="BF"/>
-          <w:sz w:val="28"/>
-          <w:szCs w:val="28"/>
-        </w:rPr>
-      </w:pPr>
-      <w:r>
-        <w:br w:type="page"/>
-      </w:r>
-    </w:p>
-    <w:p>
-      <w:pPr>
-        <w:pStyle w:val="Heading1"/>
-      </w:pPr>
-      <w:bookmarkStart w:id="3" w:name="_Toc247097337"/>
-      <w:r>
-        <w:lastRenderedPageBreak/>
-        <w:t xml:space="preserve">Background Information &amp; </w:t>
-      </w:r>
-      <w:r>
-        <w:t>Research</w:t>
-      </w:r>
-      <w:bookmarkEnd w:id="3"/>
+        <w:t>We have carried out research into similar systems, in order to gather a better understanding of features that are considered ‘a must’ for this type of project, and those that could perhaps be improved upon.  Two particular projects that caught the attention of our researcher were Google Wave, which unfortunately is currently limited to invitation testing only (could be considered a closed beta), and Effusia Business Messenger, a very popular tool for conferencing in the business sector.  More on this can be found in the research notes.</w:t>
+      </w:r>
     </w:p>
     <w:p>
       <w:pPr>
         <w:pStyle w:val="Heading2"/>
       </w:pPr>
-      <w:bookmarkStart w:id="4" w:name="_Toc247097338"/>
-      <w:commentRangeStart w:id="5"/>
-      <w:r>
-        <w:t>Survey</w:t>
-      </w:r>
-      <w:r>
-        <w:t xml:space="preserve"> of </w:t>
-      </w:r>
-      <w:r>
-        <w:t>Existing</w:t>
-      </w:r>
-      <w:r>
-        <w:t xml:space="preserve"> Systems</w:t>
-      </w:r>
-      <w:commentRangeEnd w:id="5"/>
+      <w:bookmarkStart w:id="7" w:name="_Toc247452477"/>
+      <w:commentRangeStart w:id="8"/>
+      <w:r>
+        <w:t>Market Research</w:t>
+      </w:r>
+      <w:commentRangeEnd w:id="8"/>
       <w:r>
         <w:rPr>
           <w:rStyle w:val="CommentReference"/>
@@ -2194,96 +2932,79 @@
           <w:bCs w:val="0"/>
           <w:color w:val="auto"/>
         </w:rPr>
-        <w:commentReference w:id="5"/>
-      </w:r>
-      <w:bookmarkEnd w:id="4"/>
+        <w:commentReference w:id="8"/>
+      </w:r>
+      <w:bookmarkEnd w:id="7"/>
+    </w:p>
+    <w:p/>
+    <w:p>
+      <w:pPr>
+        <w:pStyle w:val="Heading2"/>
+      </w:pPr>
+      <w:bookmarkStart w:id="9" w:name="_Toc247452478"/>
+      <w:r>
+        <w:t>Technical Research</w:t>
+      </w:r>
+      <w:r>
+        <w:t xml:space="preserve">, Platforms </w:t>
+      </w:r>
+      <w:r>
+        <w:t>&amp;</w:t>
+      </w:r>
+      <w:r>
+        <w:t xml:space="preserve"> Tools</w:t>
+      </w:r>
+      <w:bookmarkEnd w:id="9"/>
+    </w:p>
+    <w:p>
+      <w:pPr>
+        <w:pStyle w:val="Heading3"/>
+      </w:pPr>
+      <w:bookmarkStart w:id="10" w:name="_Toc247452479"/>
+      <w:r>
+        <w:t>Frameworks</w:t>
+      </w:r>
+      <w:bookmarkEnd w:id="10"/>
     </w:p>
     <w:p>
       <w:pPr>
         <w:jc w:val="both"/>
       </w:pPr>
       <w:r>
-        <w:t>We have carried out research into similar systems, in order to gather a better understanding of features that are considered ‘a must’ for this type of project, and those that could perhaps be improved upon.  Two particular projects that caught the attention of our researcher were Google Wave, which unfortunately is currently limited to invitation testing only (could be considered a closed beta), and Effusia Business Messenger, a very popular tool for conferencing in the business sector.  More on this can be found in the research notes.</w:t>
-      </w:r>
-    </w:p>
-    <w:p>
-      <w:pPr>
-        <w:pStyle w:val="Heading2"/>
-      </w:pPr>
-      <w:bookmarkStart w:id="6" w:name="_Toc247097339"/>
-      <w:commentRangeStart w:id="7"/>
-      <w:r>
-        <w:t>Market Research</w:t>
-      </w:r>
-      <w:commentRangeEnd w:id="7"/>
-      <w:r>
+        <w:t>We carried out some initial research into the suitability of different platforms for developing our application. Broadly, there were two areas in which we could continue: web-based platforms and desktop-based platforms. The group looked into a number of different options regarding each type of platform. For example, an application that extends a social networking website (such as Facebook) could be used. This would mean that a large part of the system would already be present (such as the user sign-up and login/authentication modules).</w:t>
+      </w:r>
+    </w:p>
+    <w:p>
+      <w:pPr>
+        <w:pStyle w:val="Heading4"/>
+      </w:pPr>
+      <w:r>
+        <w:t>Web Frameworks</w:t>
+      </w:r>
+    </w:p>
+    <w:p>
+      <w:r>
+        <w:t xml:space="preserve">If we decide to develop a web-based system, then we could either code the entire system from scratch, or use an existing framework. Frameworks can make development much faster, and could save the group a lot of time – allowing us to implement more advanced features into the final system. However, poorly designed frameworks can inhibit the development effort – if the API is difficult to work with. </w:t>
+      </w:r>
+    </w:p>
+    <w:p/>
+    <w:p>
+      <w:pPr>
+        <w:pStyle w:val="Heading5"/>
+        <w:numPr>
+          <w:ilvl w:val="0"/>
+          <w:numId w:val="0"/>
+        </w:numPr>
+        <w:ind w:left="1008" w:hanging="1008"/>
         <w:rPr>
-          <w:rStyle w:val="CommentReference"/>
-          <w:rFonts w:asciiTheme="minorHAnsi" w:eastAsiaTheme="minorHAnsi" w:hAnsiTheme="minorHAnsi" w:cstheme="minorBidi"/>
-          <w:b w:val="0"/>
-          <w:bCs w:val="0"/>
-          <w:color w:val="auto"/>
+          <w:rStyle w:val="IntenseEmphasis"/>
         </w:rPr>
-        <w:commentReference w:id="7"/>
-      </w:r>
-      <w:bookmarkEnd w:id="6"/>
-    </w:p>
-    <w:p/>
-    <w:p>
-      <w:pPr>
-        <w:pStyle w:val="Heading2"/>
-      </w:pPr>
-      <w:bookmarkStart w:id="8" w:name="_Toc247097340"/>
-      <w:r>
-        <w:t>Technical Research</w:t>
-      </w:r>
-      <w:r>
-        <w:t xml:space="preserve">, Platforms </w:t>
-      </w:r>
-      <w:r>
-        <w:t>&amp;</w:t>
-      </w:r>
-      <w:r>
-        <w:t xml:space="preserve"> Tools</w:t>
-      </w:r>
-      <w:bookmarkEnd w:id="8"/>
-    </w:p>
-    <w:p>
-      <w:pPr>
-        <w:pStyle w:val="Heading3"/>
-      </w:pPr>
-      <w:r>
-        <w:t>Frameworks</w:t>
-      </w:r>
-    </w:p>
-    <w:p>
-      <w:pPr>
-        <w:jc w:val="both"/>
-      </w:pPr>
-      <w:r>
-        <w:t>We carried out some initial research into the suitability of different platforms for developing our application. Broadly, there were two areas in which we could continue: web-based platforms and desktop-based platforms. The group looked into a number of different options regarding each type of platform. For example, an application that extends a social networking website (such as Facebook) could be used. This would mean that a large part of the system would already be present (such as the user sign-up and login/authentication modules).</w:t>
-      </w:r>
-    </w:p>
-    <w:p>
-      <w:pPr>
-        <w:pStyle w:val="Heading4"/>
-      </w:pPr>
-      <w:r>
-        <w:t>Web Frameworks</w:t>
-      </w:r>
-    </w:p>
-    <w:p>
-      <w:r>
-        <w:t xml:space="preserve">If we decide to develop a web-based system, then we could either code the entire system from scratch, or use an existing framework. Frameworks can make development much faster, and could save the group a lot of time – allowing us to implement more advanced features into the final system. However, poorly designed frameworks can inhibit the development effort – if the API is difficult to work with. </w:t>
-      </w:r>
-    </w:p>
-    <w:p/>
-    <w:p>
-      <w:pPr>
-        <w:pStyle w:val="Heading5"/>
-      </w:pPr>
-      <w:r>
-        <w:t>Django</w:t>
+      </w:pPr>
+      <w:r>
+        <w:rPr>
+          <w:rStyle w:val="IntenseEmphasis"/>
+        </w:rPr>
+        <w:t>2.3.1.1     Django</w:t>
       </w:r>
     </w:p>
     <w:p>
@@ -2316,6 +3037,13 @@
       </w:r>
     </w:p>
     <w:p>
+      <w:r>
+        <w:rPr>
+          <w:noProof/>
+          <w:lang w:eastAsia="en-GB"/>
+        </w:rPr>
+        <w:t xml:space="preserve"> </w:t>
+      </w:r>
       <w:r>
         <w:rPr>
           <w:noProof/>
@@ -2323,9 +3051,9 @@
         </w:rPr>
         <w:drawing>
           <wp:inline distT="0" distB="0" distL="0" distR="0">
-            <wp:extent cx="1704975" cy="593900"/>
-            <wp:effectExtent l="19050" t="0" r="9525" b="0"/>
-            <wp:docPr id="9" name="Picture 4"/>
+            <wp:extent cx="810290" cy="282251"/>
+            <wp:effectExtent l="19050" t="0" r="8860" b="0"/>
+            <wp:docPr id="17" name="Picture 4"/>
             <wp:cNvGraphicFramePr>
               <a:graphicFrameLocks xmlns:a="http://schemas.openxmlformats.org/drawingml/2006/main" noChangeAspect="1"/>
             </wp:cNvGraphicFramePr>
@@ -2339,7 +3067,7 @@
                     </pic:cNvPicPr>
                   </pic:nvPicPr>
                   <pic:blipFill>
-                    <a:blip r:embed="rId7" cstate="print"/>
+                    <a:blip r:embed="rId9" cstate="print"/>
                     <a:srcRect/>
                     <a:stretch>
                       <a:fillRect/>
@@ -2348,7 +3076,7 @@
                   <pic:spPr bwMode="auto">
                     <a:xfrm>
                       <a:off x="0" y="0"/>
-                      <a:ext cx="1713269" cy="596789"/>
+                      <a:ext cx="814443" cy="283698"/>
                     </a:xfrm>
                     <a:prstGeom prst="rect">
                       <a:avLst/>
@@ -2370,6 +3098,7 @@
     </w:p>
     <w:p>
       <w:r>
+        <w:lastRenderedPageBreak/>
         <w:t>Models in Django are represented as simple classes, with attributes of the class representing the database fields. Foreign key and many-to-many relations are simple to describe. Here is an example of a simple model in Django source code:</w:t>
       </w:r>
     </w:p>
@@ -2378,7 +3107,6 @@
         <w:pStyle w:val="Code"/>
       </w:pPr>
       <w:r>
-        <w:lastRenderedPageBreak/>
         <w:t>class Poll(models.Model):</w:t>
       </w:r>
     </w:p>
@@ -2635,6 +3363,7 @@
         <w:pStyle w:val="Heading5"/>
       </w:pPr>
       <w:r>
+        <w:lastRenderedPageBreak/>
         <w:t>Ruby-on-Rails</w:t>
       </w:r>
     </w:p>
@@ -2651,9 +3380,8 @@
       <w:pPr>
         <w:pStyle w:val="Heading3"/>
       </w:pPr>
-      <w:bookmarkStart w:id="9" w:name="_Toc247097341"/>
-      <w:r>
-        <w:lastRenderedPageBreak/>
+      <w:bookmarkStart w:id="11" w:name="_Toc247452480"/>
+      <w:r>
         <w:t>Source</w:t>
       </w:r>
       <w:r>
@@ -2662,7 +3390,7 @@
       <w:r>
         <w:t>Code Management</w:t>
       </w:r>
-      <w:bookmarkEnd w:id="9"/>
+      <w:bookmarkEnd w:id="11"/>
     </w:p>
     <w:p>
       <w:pPr>
@@ -2772,16 +3500,6 @@
       <w:r>
         <w:t>Each document is stored as a hard-links to the most recent revision of said file, keeping the overall size of the repository down.</w:t>
       </w:r>
-    </w:p>
-    <w:p>
-      <w:pPr>
-        <w:jc w:val="both"/>
-      </w:pPr>
-    </w:p>
-    <w:p>
-      <w:pPr>
-        <w:jc w:val="both"/>
-      </w:pPr>
     </w:p>
     <w:p>
       <w:pPr>
@@ -2793,20 +3511,11 @@
           <w:lang w:eastAsia="en-GB"/>
         </w:rPr>
         <w:lastRenderedPageBreak/>
-        <w:pict>
-          <v:rect id="_x0000_s1034" style="position:absolute;left:0;text-align:left;margin-left:259.5pt;margin-top:4.55pt;width:75.75pt;height:42.75pt;z-index:251658240" stroked="f"/>
-        </w:pict>
-      </w:r>
-      <w:r>
-        <w:rPr>
-          <w:noProof/>
-          <w:lang w:eastAsia="en-GB"/>
-        </w:rPr>
         <w:drawing>
           <wp:inline distT="0" distB="0" distL="0" distR="0">
-            <wp:extent cx="2643477" cy="3638550"/>
-            <wp:effectExtent l="19050" t="0" r="4473" b="0"/>
-            <wp:docPr id="2" name="Picture 4"/>
+            <wp:extent cx="1682159" cy="2315367"/>
+            <wp:effectExtent l="19050" t="0" r="0" b="0"/>
+            <wp:docPr id="15" name="Picture 4"/>
             <wp:cNvGraphicFramePr>
               <a:graphicFrameLocks xmlns:a="http://schemas.openxmlformats.org/drawingml/2006/main" noChangeAspect="1"/>
             </wp:cNvGraphicFramePr>
@@ -2820,7 +3529,7 @@
                     </pic:cNvPicPr>
                   </pic:nvPicPr>
                   <pic:blipFill>
-                    <a:blip r:embed="rId8" cstate="print"/>
+                    <a:blip r:embed="rId10" cstate="print"/>
                     <a:srcRect/>
                     <a:stretch>
                       <a:fillRect/>
@@ -2829,7 +3538,7 @@
                   <pic:spPr bwMode="auto">
                     <a:xfrm>
                       <a:off x="0" y="0"/>
-                      <a:ext cx="2647317" cy="3643836"/>
+                      <a:ext cx="1692365" cy="2329415"/>
                     </a:xfrm>
                     <a:prstGeom prst="rect">
                       <a:avLst/>
@@ -2848,6 +3557,11 @@
           </wp:inline>
         </w:drawing>
       </w:r>
+    </w:p>
+    <w:p>
+      <w:pPr>
+        <w:jc w:val="center"/>
+      </w:pPr>
     </w:p>
     <w:p>
       <w:pPr>
@@ -2940,7 +3654,7 @@
                     </pic:cNvPicPr>
                   </pic:nvPicPr>
                   <pic:blipFill>
-                    <a:blip r:embed="rId9" cstate="print"/>
+                    <a:blip r:embed="rId11" cstate="print"/>
                     <a:srcRect/>
                     <a:stretch>
                       <a:fillRect/>
@@ -3123,12 +3837,12 @@
       <w:pPr>
         <w:pStyle w:val="Heading3"/>
       </w:pPr>
-      <w:bookmarkStart w:id="10" w:name="_Toc247097342"/>
+      <w:bookmarkStart w:id="12" w:name="_Toc247452481"/>
       <w:r>
         <w:lastRenderedPageBreak/>
         <w:t>Project Hosting</w:t>
       </w:r>
-      <w:bookmarkEnd w:id="10"/>
+      <w:bookmarkEnd w:id="12"/>
     </w:p>
     <w:p>
       <w:r>
@@ -3176,7 +3890,7 @@
                     </pic:cNvPicPr>
                   </pic:nvPicPr>
                   <pic:blipFill>
-                    <a:blip r:embed="rId10" cstate="print"/>
+                    <a:blip r:embed="rId12" cstate="print"/>
                     <a:srcRect/>
                     <a:stretch>
                       <a:fillRect/>
@@ -3290,7 +4004,7 @@
                     </pic:cNvPicPr>
                   </pic:nvPicPr>
                   <pic:blipFill>
-                    <a:blip r:embed="rId11" cstate="print"/>
+                    <a:blip r:embed="rId13" cstate="print"/>
                     <a:srcRect/>
                     <a:stretch>
                       <a:fillRect/>
@@ -3352,12 +4066,12 @@
       <w:pPr>
         <w:pStyle w:val="Heading3"/>
       </w:pPr>
-      <w:bookmarkStart w:id="11" w:name="_Toc247097343"/>
+      <w:bookmarkStart w:id="13" w:name="_Toc247452482"/>
       <w:r>
         <w:lastRenderedPageBreak/>
         <w:t>Collaboration</w:t>
       </w:r>
-      <w:bookmarkEnd w:id="11"/>
+      <w:bookmarkEnd w:id="13"/>
     </w:p>
     <w:p>
       <w:r>
@@ -3369,11 +4083,11 @@
       <w:pPr>
         <w:pStyle w:val="Heading4"/>
       </w:pPr>
-      <w:commentRangeStart w:id="12"/>
+      <w:commentRangeStart w:id="14"/>
       <w:r>
         <w:t>Basecamp</w:t>
       </w:r>
-      <w:commentRangeEnd w:id="12"/>
+      <w:commentRangeEnd w:id="14"/>
       <w:r>
         <w:rPr>
           <w:rStyle w:val="CommentReference"/>
@@ -3384,7 +4098,7 @@
           <w:iCs w:val="0"/>
           <w:color w:val="auto"/>
         </w:rPr>
-        <w:commentReference w:id="12"/>
+        <w:commentReference w:id="14"/>
       </w:r>
     </w:p>
     <w:p>
@@ -3428,7 +4142,7 @@
                     </pic:cNvPicPr>
                   </pic:nvPicPr>
                   <pic:blipFill>
-                    <a:blip r:embed="rId12" cstate="print"/>
+                    <a:blip r:embed="rId14" cstate="print"/>
                     <a:srcRect/>
                     <a:stretch>
                       <a:fillRect/>
@@ -3516,7 +4230,7 @@
                     </pic:cNvPicPr>
                   </pic:nvPicPr>
                   <pic:blipFill>
-                    <a:blip r:embed="rId13" cstate="print"/>
+                    <a:blip r:embed="rId15" cstate="print"/>
                     <a:srcRect/>
                     <a:stretch>
                       <a:fillRect/>
@@ -3561,7 +4275,7 @@
       <w:pPr>
         <w:jc w:val="both"/>
       </w:pPr>
-      <w:commentRangeStart w:id="13"/>
+      <w:commentRangeStart w:id="15"/>
       <w:r>
         <w:t>Alongside SVN, we have also implemented Google Code into our plan for file sharing.  In short, Google code offers users access to various developer tools and products.  Google also has Project Hosting, which has enabled us to create a directory for our group project to store all documentation and code that is created.  As this doesn’t allow for updates to be shared instantly with each member while working, it will only be used to share documentation upon completion, whereas SVN can be used for all ‘in-between’ updates.</w:t>
       </w:r>
@@ -3600,7 +4314,7 @@
         <w:t>. Using this service meant that the group had a central location to store code and documentation, that would always be available and, perhaps more importantly, accessible through a web interface. This gives members the ability to browse the code repository without actually checking out a copy, which is very useful for quick status-updates.</w:t>
       </w:r>
     </w:p>
-    <w:commentRangeEnd w:id="13"/>
+    <w:commentRangeEnd w:id="15"/>
     <w:p>
       <w:pPr>
         <w:rPr>
@@ -3616,7 +4330,7 @@
         <w:rPr>
           <w:rStyle w:val="CommentReference"/>
         </w:rPr>
-        <w:commentReference w:id="13"/>
+        <w:commentReference w:id="15"/>
       </w:r>
       <w:r>
         <w:br w:type="page"/>
@@ -3626,7 +4340,7 @@
       <w:pPr>
         <w:pStyle w:val="Heading1"/>
       </w:pPr>
-      <w:bookmarkStart w:id="14" w:name="_Toc247097344"/>
+      <w:bookmarkStart w:id="16" w:name="_Toc247452483"/>
       <w:r>
         <w:lastRenderedPageBreak/>
         <w:t>Functional</w:t>
@@ -3634,15 +4348,17 @@
       <w:r>
         <w:t xml:space="preserve"> Specification</w:t>
       </w:r>
-      <w:bookmarkEnd w:id="14"/>
+      <w:bookmarkEnd w:id="16"/>
     </w:p>
     <w:p>
       <w:pPr>
         <w:pStyle w:val="Heading2"/>
       </w:pPr>
+      <w:bookmarkStart w:id="17" w:name="_Toc247452484"/>
       <w:r>
         <w:t>Overview</w:t>
       </w:r>
+      <w:bookmarkEnd w:id="17"/>
     </w:p>
     <w:p>
       <w:r>
@@ -3687,9 +4403,11 @@
       <w:pPr>
         <w:pStyle w:val="Heading2"/>
       </w:pPr>
+      <w:bookmarkStart w:id="18" w:name="_Toc247452485"/>
       <w:r>
         <w:t>User Stories/Scenarios</w:t>
       </w:r>
+      <w:bookmarkEnd w:id="18"/>
     </w:p>
     <w:p>
       <w:r>
@@ -3709,9 +4427,11 @@
       <w:pPr>
         <w:pStyle w:val="Heading3"/>
       </w:pPr>
+      <w:bookmarkStart w:id="19" w:name="_Toc247452486"/>
       <w:r>
         <w:t>Scenario 1: John</w:t>
       </w:r>
+      <w:bookmarkEnd w:id="19"/>
     </w:p>
     <w:p>
       <w:r>
@@ -3780,10 +4500,12 @@
       <w:pPr>
         <w:pStyle w:val="Heading2"/>
       </w:pPr>
+      <w:bookmarkStart w:id="20" w:name="_Toc247452487"/>
       <w:r>
         <w:lastRenderedPageBreak/>
         <w:t>Flowchart</w:t>
       </w:r>
+      <w:bookmarkEnd w:id="20"/>
     </w:p>
     <w:p>
       <w:r>
@@ -3817,7 +4539,7 @@
                     </pic:cNvPicPr>
                   </pic:nvPicPr>
                   <pic:blipFill>
-                    <a:blip r:embed="rId14" cstate="print"/>
+                    <a:blip r:embed="rId16" cstate="print"/>
                     <a:srcRect l="10073" t="6530" r="13004" b="15298"/>
                     <a:stretch>
                       <a:fillRect/>
@@ -3857,7 +4579,6 @@
           <w:szCs w:val="26"/>
         </w:rPr>
       </w:pPr>
-      <w:bookmarkStart w:id="15" w:name="_Toc247097345"/>
       <w:r>
         <w:br w:type="page"/>
       </w:r>
@@ -3866,11 +4587,12 @@
       <w:pPr>
         <w:pStyle w:val="Heading2"/>
       </w:pPr>
+      <w:bookmarkStart w:id="21" w:name="_Toc247452488"/>
       <w:r>
         <w:lastRenderedPageBreak/>
         <w:t>Functional Requirements</w:t>
       </w:r>
-      <w:bookmarkEnd w:id="15"/>
+      <w:bookmarkEnd w:id="21"/>
     </w:p>
     <w:p>
       <w:pPr>
@@ -4200,12 +4922,12 @@
       <w:pPr>
         <w:pStyle w:val="Heading2"/>
       </w:pPr>
-      <w:bookmarkStart w:id="16" w:name="_Toc247097346"/>
+      <w:bookmarkStart w:id="22" w:name="_Toc247452489"/>
       <w:r>
         <w:lastRenderedPageBreak/>
         <w:t>Non-Functional Requirements</w:t>
       </w:r>
-      <w:bookmarkEnd w:id="16"/>
+      <w:bookmarkEnd w:id="22"/>
     </w:p>
     <w:p>
       <w:pPr>
@@ -4259,9 +4981,11 @@
       <w:pPr>
         <w:pStyle w:val="Heading2"/>
       </w:pPr>
+      <w:bookmarkStart w:id="23" w:name="_Toc247452490"/>
       <w:r>
         <w:t>User Interface</w:t>
       </w:r>
+      <w:bookmarkEnd w:id="23"/>
     </w:p>
     <w:p>
       <w:r>
@@ -4312,7 +5036,7 @@
                     </pic:cNvPicPr>
                   </pic:nvPicPr>
                   <pic:blipFill>
-                    <a:blip r:embed="rId15" cstate="print"/>
+                    <a:blip r:embed="rId17" cstate="print"/>
                     <a:srcRect/>
                     <a:stretch>
                       <a:fillRect/>
@@ -4401,7 +5125,7 @@
                     <pic:cNvPicPr/>
                   </pic:nvPicPr>
                   <pic:blipFill>
-                    <a:blip r:embed="rId16" cstate="print"/>
+                    <a:blip r:embed="rId18" cstate="print"/>
                     <a:stretch>
                       <a:fillRect/>
                     </a:stretch>
@@ -4431,7 +5155,7 @@
       <w:pPr>
         <w:pStyle w:val="Heading1"/>
       </w:pPr>
-      <w:bookmarkStart w:id="17" w:name="_Toc247097348"/>
+      <w:bookmarkStart w:id="24" w:name="_Toc247452491"/>
       <w:r>
         <w:lastRenderedPageBreak/>
         <w:t>The Platform</w:t>
@@ -4439,7 +5163,7 @@
       <w:r>
         <w:t>/Implementation</w:t>
       </w:r>
-      <w:bookmarkEnd w:id="17"/>
+      <w:bookmarkEnd w:id="24"/>
     </w:p>
     <w:p>
       <w:pPr>
@@ -4453,11 +5177,11 @@
       <w:pPr>
         <w:pStyle w:val="Heading2"/>
       </w:pPr>
-      <w:bookmarkStart w:id="18" w:name="_Toc247097349"/>
+      <w:bookmarkStart w:id="25" w:name="_Toc247452492"/>
       <w:r>
         <w:t>Web-Based</w:t>
       </w:r>
-      <w:bookmarkEnd w:id="18"/>
+      <w:bookmarkEnd w:id="25"/>
     </w:p>
     <w:p/>
     <w:tbl>
@@ -4652,11 +5376,11 @@
       <w:pPr>
         <w:pStyle w:val="Heading2"/>
       </w:pPr>
-      <w:bookmarkStart w:id="19" w:name="_Toc247097350"/>
+      <w:bookmarkStart w:id="26" w:name="_Toc247452493"/>
       <w:r>
         <w:t>Desktop-Based</w:t>
       </w:r>
-      <w:bookmarkEnd w:id="19"/>
+      <w:bookmarkEnd w:id="26"/>
     </w:p>
     <w:p/>
     <w:tbl>
@@ -4903,20 +5627,22 @@
       <w:pPr>
         <w:pStyle w:val="Heading1"/>
       </w:pPr>
-      <w:bookmarkStart w:id="20" w:name="_Toc247097351"/>
+      <w:bookmarkStart w:id="27" w:name="_Toc247452494"/>
       <w:r>
         <w:lastRenderedPageBreak/>
         <w:t>Initial Implementation/Prototyping</w:t>
       </w:r>
-      <w:bookmarkEnd w:id="20"/>
+      <w:bookmarkEnd w:id="27"/>
     </w:p>
     <w:p>
       <w:pPr>
         <w:pStyle w:val="Heading2"/>
       </w:pPr>
+      <w:bookmarkStart w:id="28" w:name="_Toc247452495"/>
       <w:r>
         <w:t>Prototype</w:t>
       </w:r>
+      <w:bookmarkEnd w:id="28"/>
     </w:p>
     <w:p>
       <w:pPr>
@@ -4950,11 +5676,11 @@
       <w:pPr>
         <w:pStyle w:val="Heading3"/>
       </w:pPr>
-      <w:bookmarkStart w:id="21" w:name="_Toc247097352"/>
+      <w:bookmarkStart w:id="29" w:name="_Toc247452496"/>
       <w:r>
         <w:t>Prototype Specification</w:t>
       </w:r>
-      <w:bookmarkEnd w:id="21"/>
+      <w:bookmarkEnd w:id="29"/>
     </w:p>
     <w:p>
       <w:pPr>
@@ -5079,6 +5805,7 @@
       <w:pPr>
         <w:pStyle w:val="Heading3"/>
       </w:pPr>
+      <w:bookmarkStart w:id="30" w:name="_Toc247452497"/>
       <w:r>
         <w:lastRenderedPageBreak/>
         <w:t xml:space="preserve">Prototype </w:t>
@@ -5086,6 +5813,7 @@
       <w:r>
         <w:t>Results</w:t>
       </w:r>
+      <w:bookmarkEnd w:id="30"/>
     </w:p>
     <w:p>
       <w:r>
@@ -5116,7 +5844,7 @@
                     </pic:cNvPicPr>
                   </pic:nvPicPr>
                   <pic:blipFill>
-                    <a:blip r:embed="rId17" cstate="print"/>
+                    <a:blip r:embed="rId19" cstate="print"/>
                     <a:srcRect l="801" t="10837" r="54043" b="69554"/>
                     <a:stretch>
                       <a:fillRect/>
@@ -5172,7 +5900,7 @@
                     </pic:cNvPicPr>
                   </pic:nvPicPr>
                   <pic:blipFill>
-                    <a:blip r:embed="rId18" cstate="print"/>
+                    <a:blip r:embed="rId20" cstate="print"/>
                     <a:srcRect l="962" t="10825" r="53847" b="72508"/>
                     <a:stretch>
                       <a:fillRect/>
@@ -5228,7 +5956,7 @@
                     </pic:cNvPicPr>
                   </pic:nvPicPr>
                   <pic:blipFill>
-                    <a:blip r:embed="rId19" cstate="print"/>
+                    <a:blip r:embed="rId21" cstate="print"/>
                     <a:srcRect l="801" t="10653" r="3205" b="11512"/>
                     <a:stretch>
                       <a:fillRect/>
@@ -5271,7 +5999,6 @@
           <w:szCs w:val="28"/>
         </w:rPr>
       </w:pPr>
-      <w:bookmarkStart w:id="22" w:name="_Toc247097353"/>
       <w:r>
         <w:lastRenderedPageBreak/>
         <w:t>The prototype was successfully implemented using the Django framework, and fulfilled all aspects of the specification.</w:t>
@@ -5287,22 +6014,31 @@
       <w:pPr>
         <w:pStyle w:val="Heading1"/>
       </w:pPr>
+      <w:bookmarkStart w:id="31" w:name="_Toc247452498"/>
       <w:r>
         <w:lastRenderedPageBreak/>
         <w:t>Problems Encountered</w:t>
       </w:r>
-      <w:bookmarkEnd w:id="22"/>
+      <w:bookmarkEnd w:id="31"/>
+    </w:p>
+    <w:p>
+      <w:pPr>
+        <w:jc w:val="both"/>
+      </w:pPr>
+      <w:r>
+        <w:t>Whilst heading towards our objective, the biggest challenge we have encountered thus far is collaborating as a group whilst trying to implement key decisions.  One of the first things we found it necessary to narrow down would be the set of system rules during our low-tech analysis stage.  Unfortunately, this process was far more involved than we originally anticipated, and caused us to question our decision numerous times both while meeting informally and formally as a group.  The reason this caused such indecision amongst us as group members is that we had differing ideals about various aspects of the system and how it should be implemented.  However, eventually it was agreed.</w:t>
+      </w:r>
     </w:p>
     <w:p/>
     <w:p>
       <w:pPr>
         <w:pStyle w:val="Heading1"/>
       </w:pPr>
-      <w:bookmarkStart w:id="23" w:name="_Toc247097354"/>
+      <w:bookmarkStart w:id="32" w:name="_Toc247452499"/>
       <w:r>
         <w:t>Time Plan</w:t>
       </w:r>
-      <w:bookmarkEnd w:id="23"/>
+      <w:bookmarkEnd w:id="32"/>
     </w:p>
     <w:p/>
     <w:p>
@@ -5333,7 +6069,7 @@
 
 <file path=word/comments.xml><?xml version="1.0" encoding="utf-8"?>
 <w:comments xmlns:ve="http://schemas.openxmlformats.org/markup-compatibility/2006" xmlns:o="urn:schemas-microsoft-com:office:office" xmlns:r="http://schemas.openxmlformats.org/officeDocument/2006/relationships" xmlns:m="http://schemas.openxmlformats.org/officeDocument/2006/math" xmlns:v="urn:schemas-microsoft-com:vml" xmlns:wp="http://schemas.openxmlformats.org/drawingml/2006/wordprocessingDrawing" xmlns:w10="urn:schemas-microsoft-com:office:word" xmlns:w="http://schemas.openxmlformats.org/wordprocessingml/2006/main" xmlns:wne="http://schemas.microsoft.com/office/word/2006/wordml">
-  <w:comment w:id="2" w:author="Rob Golding" w:date="2009-11-30T22:59:00Z" w:initials="RG">
+  <w:comment w:id="2" w:author="wrr08u" w:date="2009-12-01T17:53:00Z" w:initials="w">
     <w:p>
       <w:pPr>
         <w:pStyle w:val="CommentText"/>
@@ -5345,24 +6081,19 @@
         <w:annotationRef/>
       </w:r>
       <w:r>
-        <w:t>Expand on this, make sure to make it clear that this is basically the one biggest challenge in our whole project – making sure we get the essence of the system right.</w:t>
+        <w:t>Shall complete this introduction later – It shall be brief</w:t>
       </w:r>
     </w:p>
     <w:p>
       <w:pPr>
         <w:pStyle w:val="CommentText"/>
       </w:pPr>
-    </w:p>
-    <w:p>
-      <w:pPr>
-        <w:pStyle w:val="CommentText"/>
-      </w:pPr>
-      <w:r>
-        <w:t>Probably going to end up being a large section!</w:t>
+      <w:r>
+        <w:t>/ Billy</w:t>
       </w:r>
     </w:p>
   </w:comment>
-  <w:comment w:id="5" w:author="Rob Golding" w:date="2009-11-29T22:41:00Z" w:initials="RG">
+  <w:comment w:id="6" w:author="Rob Golding" w:date="2009-11-29T22:41:00Z" w:initials="RG">
     <w:p>
       <w:pPr>
         <w:pStyle w:val="CommentText"/>
@@ -5378,7 +6109,7 @@
       </w:r>
     </w:p>
   </w:comment>
-  <w:comment w:id="7" w:author="Rob Golding" w:date="2009-11-29T22:41:00Z" w:initials="RG">
+  <w:comment w:id="8" w:author="Rob Golding" w:date="2009-11-29T22:41:00Z" w:initials="RG">
     <w:p>
       <w:pPr>
         <w:pStyle w:val="CommentText"/>
@@ -5394,7 +6125,7 @@
       </w:r>
     </w:p>
   </w:comment>
-  <w:comment w:id="12" w:author="Rob Golding" w:date="2009-11-29T22:41:00Z" w:initials="RG">
+  <w:comment w:id="14" w:author="Rob Golding" w:date="2009-11-29T22:41:00Z" w:initials="RG">
     <w:p>
       <w:pPr>
         <w:pStyle w:val="CommentText"/>
@@ -5410,7 +6141,7 @@
       </w:r>
     </w:p>
   </w:comment>
-  <w:comment w:id="13" w:author="Rob Golding" w:date="2009-11-29T22:41:00Z" w:initials="RG">
+  <w:comment w:id="15" w:author="Rob Golding" w:date="2009-11-29T22:41:00Z" w:initials="RG">
     <w:p>
       <w:pPr>
         <w:pStyle w:val="CommentText"/>
@@ -5427,6 +6158,56 @@
     </w:p>
   </w:comment>
 </w:comments>
+</file>
+
+<file path=word/endnotes.xml><?xml version="1.0" encoding="utf-8"?>
+<w:endnotes xmlns:ve="http://schemas.openxmlformats.org/markup-compatibility/2006" xmlns:o="urn:schemas-microsoft-com:office:office" xmlns:r="http://schemas.openxmlformats.org/officeDocument/2006/relationships" xmlns:m="http://schemas.openxmlformats.org/officeDocument/2006/math" xmlns:v="urn:schemas-microsoft-com:vml" xmlns:wp="http://schemas.openxmlformats.org/drawingml/2006/wordprocessingDrawing" xmlns:w10="urn:schemas-microsoft-com:office:word" xmlns:w="http://schemas.openxmlformats.org/wordprocessingml/2006/main" xmlns:wne="http://schemas.microsoft.com/office/word/2006/wordml">
+  <w:endnote w:type="separator" w:id="-1">
+    <w:p>
+      <w:pPr>
+        <w:spacing w:after="0" w:line="240" w:lineRule="auto"/>
+      </w:pPr>
+      <w:r>
+        <w:separator/>
+      </w:r>
+    </w:p>
+  </w:endnote>
+  <w:endnote w:type="continuationSeparator" w:id="0">
+    <w:p>
+      <w:pPr>
+        <w:spacing w:after="0" w:line="240" w:lineRule="auto"/>
+      </w:pPr>
+      <w:r>
+        <w:continuationSeparator/>
+      </w:r>
+    </w:p>
+  </w:endnote>
+</w:endnotes>
+</file>
+
+<file path=word/footnotes.xml><?xml version="1.0" encoding="utf-8"?>
+<w:footnotes xmlns:ve="http://schemas.openxmlformats.org/markup-compatibility/2006" xmlns:o="urn:schemas-microsoft-com:office:office" xmlns:r="http://schemas.openxmlformats.org/officeDocument/2006/relationships" xmlns:m="http://schemas.openxmlformats.org/officeDocument/2006/math" xmlns:v="urn:schemas-microsoft-com:vml" xmlns:wp="http://schemas.openxmlformats.org/drawingml/2006/wordprocessingDrawing" xmlns:w10="urn:schemas-microsoft-com:office:word" xmlns:w="http://schemas.openxmlformats.org/wordprocessingml/2006/main" xmlns:wne="http://schemas.microsoft.com/office/word/2006/wordml">
+  <w:footnote w:type="separator" w:id="-1">
+    <w:p>
+      <w:pPr>
+        <w:spacing w:after="0" w:line="240" w:lineRule="auto"/>
+      </w:pPr>
+      <w:r>
+        <w:separator/>
+      </w:r>
+    </w:p>
+  </w:footnote>
+  <w:footnote w:type="continuationSeparator" w:id="0">
+    <w:p>
+      <w:pPr>
+        <w:spacing w:after="0" w:line="240" w:lineRule="auto"/>
+      </w:pPr>
+      <w:r>
+        <w:continuationSeparator/>
+      </w:r>
+    </w:p>
+  </w:footnote>
+</w:footnotes>
 </file>
 
 <file path=word/numbering.xml><?xml version="1.0" encoding="utf-8"?>
@@ -5631,6 +6412,118 @@
     </w:lvl>
   </w:abstractNum>
   <w:abstractNum w:abstractNumId="2">
+    <w:nsid w:val="0B2716A1"/>
+    <w:multiLevelType w:val="hybridMultilevel"/>
+    <w:tmpl w:val="9E0CA02C"/>
+    <w:lvl w:ilvl="0" w:tplc="C914BCEE">
+      <w:numFmt w:val="bullet"/>
+      <w:lvlText w:val=""/>
+      <w:lvlJc w:val="left"/>
+      <w:pPr>
+        <w:ind w:left="720" w:hanging="360"/>
+      </w:pPr>
+      <w:rPr>
+        <w:rFonts w:ascii="Wingdings" w:eastAsiaTheme="minorHAnsi" w:hAnsi="Wingdings" w:cstheme="minorBidi" w:hint="default"/>
+      </w:rPr>
+    </w:lvl>
+    <w:lvl w:ilvl="1" w:tplc="08090003" w:tentative="1">
+      <w:start w:val="1"/>
+      <w:numFmt w:val="bullet"/>
+      <w:lvlText w:val="o"/>
+      <w:lvlJc w:val="left"/>
+      <w:pPr>
+        <w:ind w:left="1440" w:hanging="360"/>
+      </w:pPr>
+      <w:rPr>
+        <w:rFonts w:ascii="Courier New" w:hAnsi="Courier New" w:cs="Courier New" w:hint="default"/>
+      </w:rPr>
+    </w:lvl>
+    <w:lvl w:ilvl="2" w:tplc="08090005" w:tentative="1">
+      <w:start w:val="1"/>
+      <w:numFmt w:val="bullet"/>
+      <w:lvlText w:val=""/>
+      <w:lvlJc w:val="left"/>
+      <w:pPr>
+        <w:ind w:left="2160" w:hanging="360"/>
+      </w:pPr>
+      <w:rPr>
+        <w:rFonts w:ascii="Wingdings" w:hAnsi="Wingdings" w:hint="default"/>
+      </w:rPr>
+    </w:lvl>
+    <w:lvl w:ilvl="3" w:tplc="08090001" w:tentative="1">
+      <w:start w:val="1"/>
+      <w:numFmt w:val="bullet"/>
+      <w:lvlText w:val=""/>
+      <w:lvlJc w:val="left"/>
+      <w:pPr>
+        <w:ind w:left="2880" w:hanging="360"/>
+      </w:pPr>
+      <w:rPr>
+        <w:rFonts w:ascii="Symbol" w:hAnsi="Symbol" w:hint="default"/>
+      </w:rPr>
+    </w:lvl>
+    <w:lvl w:ilvl="4" w:tplc="08090003" w:tentative="1">
+      <w:start w:val="1"/>
+      <w:numFmt w:val="bullet"/>
+      <w:lvlText w:val="o"/>
+      <w:lvlJc w:val="left"/>
+      <w:pPr>
+        <w:ind w:left="3600" w:hanging="360"/>
+      </w:pPr>
+      <w:rPr>
+        <w:rFonts w:ascii="Courier New" w:hAnsi="Courier New" w:cs="Courier New" w:hint="default"/>
+      </w:rPr>
+    </w:lvl>
+    <w:lvl w:ilvl="5" w:tplc="08090005" w:tentative="1">
+      <w:start w:val="1"/>
+      <w:numFmt w:val="bullet"/>
+      <w:lvlText w:val=""/>
+      <w:lvlJc w:val="left"/>
+      <w:pPr>
+        <w:ind w:left="4320" w:hanging="360"/>
+      </w:pPr>
+      <w:rPr>
+        <w:rFonts w:ascii="Wingdings" w:hAnsi="Wingdings" w:hint="default"/>
+      </w:rPr>
+    </w:lvl>
+    <w:lvl w:ilvl="6" w:tplc="08090001" w:tentative="1">
+      <w:start w:val="1"/>
+      <w:numFmt w:val="bullet"/>
+      <w:lvlText w:val=""/>
+      <w:lvlJc w:val="left"/>
+      <w:pPr>
+        <w:ind w:left="5040" w:hanging="360"/>
+      </w:pPr>
+      <w:rPr>
+        <w:rFonts w:ascii="Symbol" w:hAnsi="Symbol" w:hint="default"/>
+      </w:rPr>
+    </w:lvl>
+    <w:lvl w:ilvl="7" w:tplc="08090003" w:tentative="1">
+      <w:start w:val="1"/>
+      <w:numFmt w:val="bullet"/>
+      <w:lvlText w:val="o"/>
+      <w:lvlJc w:val="left"/>
+      <w:pPr>
+        <w:ind w:left="5760" w:hanging="360"/>
+      </w:pPr>
+      <w:rPr>
+        <w:rFonts w:ascii="Courier New" w:hAnsi="Courier New" w:cs="Courier New" w:hint="default"/>
+      </w:rPr>
+    </w:lvl>
+    <w:lvl w:ilvl="8" w:tplc="08090005" w:tentative="1">
+      <w:start w:val="1"/>
+      <w:numFmt w:val="bullet"/>
+      <w:lvlText w:val=""/>
+      <w:lvlJc w:val="left"/>
+      <w:pPr>
+        <w:ind w:left="6480" w:hanging="360"/>
+      </w:pPr>
+      <w:rPr>
+        <w:rFonts w:ascii="Wingdings" w:hAnsi="Wingdings" w:hint="default"/>
+      </w:rPr>
+    </w:lvl>
+  </w:abstractNum>
+  <w:abstractNum w:abstractNumId="3">
     <w:nsid w:val="109F596A"/>
     <w:multiLevelType w:val="multilevel"/>
     <w:tmpl w:val="D21045E0"/>
@@ -5743,7 +6636,119 @@
       </w:rPr>
     </w:lvl>
   </w:abstractNum>
-  <w:abstractNum w:abstractNumId="3">
+  <w:abstractNum w:abstractNumId="4">
+    <w:nsid w:val="10FF3991"/>
+    <w:multiLevelType w:val="hybridMultilevel"/>
+    <w:tmpl w:val="40F41B60"/>
+    <w:lvl w:ilvl="0" w:tplc="12F24B5A">
+      <w:numFmt w:val="bullet"/>
+      <w:lvlText w:val="-"/>
+      <w:lvlJc w:val="left"/>
+      <w:pPr>
+        <w:ind w:left="720" w:hanging="360"/>
+      </w:pPr>
+      <w:rPr>
+        <w:rFonts w:ascii="Calibri" w:eastAsiaTheme="minorHAnsi" w:hAnsi="Calibri" w:cstheme="minorBidi" w:hint="default"/>
+      </w:rPr>
+    </w:lvl>
+    <w:lvl w:ilvl="1" w:tplc="08090003" w:tentative="1">
+      <w:start w:val="1"/>
+      <w:numFmt w:val="bullet"/>
+      <w:lvlText w:val="o"/>
+      <w:lvlJc w:val="left"/>
+      <w:pPr>
+        <w:ind w:left="1440" w:hanging="360"/>
+      </w:pPr>
+      <w:rPr>
+        <w:rFonts w:ascii="Courier New" w:hAnsi="Courier New" w:cs="Courier New" w:hint="default"/>
+      </w:rPr>
+    </w:lvl>
+    <w:lvl w:ilvl="2" w:tplc="08090005" w:tentative="1">
+      <w:start w:val="1"/>
+      <w:numFmt w:val="bullet"/>
+      <w:lvlText w:val=""/>
+      <w:lvlJc w:val="left"/>
+      <w:pPr>
+        <w:ind w:left="2160" w:hanging="360"/>
+      </w:pPr>
+      <w:rPr>
+        <w:rFonts w:ascii="Wingdings" w:hAnsi="Wingdings" w:hint="default"/>
+      </w:rPr>
+    </w:lvl>
+    <w:lvl w:ilvl="3" w:tplc="08090001" w:tentative="1">
+      <w:start w:val="1"/>
+      <w:numFmt w:val="bullet"/>
+      <w:lvlText w:val=""/>
+      <w:lvlJc w:val="left"/>
+      <w:pPr>
+        <w:ind w:left="2880" w:hanging="360"/>
+      </w:pPr>
+      <w:rPr>
+        <w:rFonts w:ascii="Symbol" w:hAnsi="Symbol" w:hint="default"/>
+      </w:rPr>
+    </w:lvl>
+    <w:lvl w:ilvl="4" w:tplc="08090003" w:tentative="1">
+      <w:start w:val="1"/>
+      <w:numFmt w:val="bullet"/>
+      <w:lvlText w:val="o"/>
+      <w:lvlJc w:val="left"/>
+      <w:pPr>
+        <w:ind w:left="3600" w:hanging="360"/>
+      </w:pPr>
+      <w:rPr>
+        <w:rFonts w:ascii="Courier New" w:hAnsi="Courier New" w:cs="Courier New" w:hint="default"/>
+      </w:rPr>
+    </w:lvl>
+    <w:lvl w:ilvl="5" w:tplc="08090005" w:tentative="1">
+      <w:start w:val="1"/>
+      <w:numFmt w:val="bullet"/>
+      <w:lvlText w:val=""/>
+      <w:lvlJc w:val="left"/>
+      <w:pPr>
+        <w:ind w:left="4320" w:hanging="360"/>
+      </w:pPr>
+      <w:rPr>
+        <w:rFonts w:ascii="Wingdings" w:hAnsi="Wingdings" w:hint="default"/>
+      </w:rPr>
+    </w:lvl>
+    <w:lvl w:ilvl="6" w:tplc="08090001" w:tentative="1">
+      <w:start w:val="1"/>
+      <w:numFmt w:val="bullet"/>
+      <w:lvlText w:val=""/>
+      <w:lvlJc w:val="left"/>
+      <w:pPr>
+        <w:ind w:left="5040" w:hanging="360"/>
+      </w:pPr>
+      <w:rPr>
+        <w:rFonts w:ascii="Symbol" w:hAnsi="Symbol" w:hint="default"/>
+      </w:rPr>
+    </w:lvl>
+    <w:lvl w:ilvl="7" w:tplc="08090003" w:tentative="1">
+      <w:start w:val="1"/>
+      <w:numFmt w:val="bullet"/>
+      <w:lvlText w:val="o"/>
+      <w:lvlJc w:val="left"/>
+      <w:pPr>
+        <w:ind w:left="5760" w:hanging="360"/>
+      </w:pPr>
+      <w:rPr>
+        <w:rFonts w:ascii="Courier New" w:hAnsi="Courier New" w:cs="Courier New" w:hint="default"/>
+      </w:rPr>
+    </w:lvl>
+    <w:lvl w:ilvl="8" w:tplc="08090005" w:tentative="1">
+      <w:start w:val="1"/>
+      <w:numFmt w:val="bullet"/>
+      <w:lvlText w:val=""/>
+      <w:lvlJc w:val="left"/>
+      <w:pPr>
+        <w:ind w:left="6480" w:hanging="360"/>
+      </w:pPr>
+      <w:rPr>
+        <w:rFonts w:ascii="Wingdings" w:hAnsi="Wingdings" w:hint="default"/>
+      </w:rPr>
+    </w:lvl>
+  </w:abstractNum>
+  <w:abstractNum w:abstractNumId="5">
     <w:nsid w:val="19C96309"/>
     <w:multiLevelType w:val="multilevel"/>
     <w:tmpl w:val="D21045E0"/>
@@ -5856,7 +6861,7 @@
       </w:rPr>
     </w:lvl>
   </w:abstractNum>
-  <w:abstractNum w:abstractNumId="4">
+  <w:abstractNum w:abstractNumId="6">
     <w:nsid w:val="20ED53C3"/>
     <w:multiLevelType w:val="multilevel"/>
     <w:tmpl w:val="D21045E0"/>
@@ -5969,7 +6974,7 @@
       </w:rPr>
     </w:lvl>
   </w:abstractNum>
-  <w:abstractNum w:abstractNumId="5">
+  <w:abstractNum w:abstractNumId="7">
     <w:nsid w:val="28271D1D"/>
     <w:multiLevelType w:val="hybridMultilevel"/>
     <w:tmpl w:val="6D326E0E"/>
@@ -6081,7 +7086,7 @@
       </w:rPr>
     </w:lvl>
   </w:abstractNum>
-  <w:abstractNum w:abstractNumId="6">
+  <w:abstractNum w:abstractNumId="8">
     <w:nsid w:val="37783747"/>
     <w:multiLevelType w:val="multilevel"/>
     <w:tmpl w:val="D21045E0"/>
@@ -6194,7 +7199,7 @@
       </w:rPr>
     </w:lvl>
   </w:abstractNum>
-  <w:abstractNum w:abstractNumId="7">
+  <w:abstractNum w:abstractNumId="9">
     <w:nsid w:val="451F7485"/>
     <w:multiLevelType w:val="multilevel"/>
     <w:tmpl w:val="114AB950"/>
@@ -6307,7 +7312,7 @@
       </w:rPr>
     </w:lvl>
   </w:abstractNum>
-  <w:abstractNum w:abstractNumId="8">
+  <w:abstractNum w:abstractNumId="10">
     <w:nsid w:val="46EC0F9D"/>
     <w:multiLevelType w:val="hybridMultilevel"/>
     <w:tmpl w:val="7EA4F1AE"/>
@@ -6419,7 +7424,7 @@
       </w:rPr>
     </w:lvl>
   </w:abstractNum>
-  <w:abstractNum w:abstractNumId="9">
+  <w:abstractNum w:abstractNumId="11">
     <w:nsid w:val="4E7B05BD"/>
     <w:multiLevelType w:val="hybridMultilevel"/>
     <w:tmpl w:val="9ECEC9D4"/>
@@ -6505,7 +7510,7 @@
       </w:pPr>
     </w:lvl>
   </w:abstractNum>
-  <w:abstractNum w:abstractNumId="10">
+  <w:abstractNum w:abstractNumId="12">
     <w:nsid w:val="625658B9"/>
     <w:multiLevelType w:val="hybridMultilevel"/>
     <w:tmpl w:val="9ECEC9D4"/>
@@ -6591,7 +7596,7 @@
       </w:pPr>
     </w:lvl>
   </w:abstractNum>
-  <w:abstractNum w:abstractNumId="11">
+  <w:abstractNum w:abstractNumId="13">
     <w:nsid w:val="75AE6FBE"/>
     <w:multiLevelType w:val="multilevel"/>
     <w:tmpl w:val="028AA182"/>
@@ -6690,40 +7695,46 @@
     </w:lvl>
   </w:abstractNum>
   <w:num w:numId="1">
+    <w:abstractNumId w:val="7"/>
+  </w:num>
+  <w:num w:numId="2">
+    <w:abstractNumId w:val="10"/>
+  </w:num>
+  <w:num w:numId="3">
+    <w:abstractNumId w:val="11"/>
+  </w:num>
+  <w:num w:numId="4">
+    <w:abstractNumId w:val="8"/>
+  </w:num>
+  <w:num w:numId="5">
+    <w:abstractNumId w:val="6"/>
+  </w:num>
+  <w:num w:numId="6">
     <w:abstractNumId w:val="5"/>
   </w:num>
-  <w:num w:numId="2">
-    <w:abstractNumId w:val="8"/>
-  </w:num>
-  <w:num w:numId="3">
-    <w:abstractNumId w:val="9"/>
-  </w:num>
-  <w:num w:numId="4">
-    <w:abstractNumId w:val="6"/>
-  </w:num>
-  <w:num w:numId="5">
-    <w:abstractNumId w:val="4"/>
-  </w:num>
-  <w:num w:numId="6">
+  <w:num w:numId="7">
     <w:abstractNumId w:val="3"/>
-  </w:num>
-  <w:num w:numId="7">
-    <w:abstractNumId w:val="2"/>
   </w:num>
   <w:num w:numId="8">
     <w:abstractNumId w:val="1"/>
   </w:num>
   <w:num w:numId="9">
-    <w:abstractNumId w:val="7"/>
+    <w:abstractNumId w:val="9"/>
   </w:num>
   <w:num w:numId="10">
-    <w:abstractNumId w:val="10"/>
+    <w:abstractNumId w:val="12"/>
   </w:num>
   <w:num w:numId="11">
     <w:abstractNumId w:val="0"/>
   </w:num>
   <w:num w:numId="12">
-    <w:abstractNumId w:val="11"/>
+    <w:abstractNumId w:val="13"/>
+  </w:num>
+  <w:num w:numId="13">
+    <w:abstractNumId w:val="2"/>
+  </w:num>
+  <w:num w:numId="14">
+    <w:abstractNumId w:val="4"/>
   </w:num>
 </w:numbering>
 </file>
@@ -7774,6 +8785,74 @@
       <w:lang w:val="en-GB"/>
     </w:rPr>
   </w:style>
+  <w:style w:type="paragraph" w:styleId="Header">
+    <w:name w:val="header"/>
+    <w:basedOn w:val="Normal"/>
+    <w:link w:val="HeaderChar"/>
+    <w:uiPriority w:val="99"/>
+    <w:semiHidden/>
+    <w:unhideWhenUsed/>
+    <w:rsid w:val="00567415"/>
+    <w:pPr>
+      <w:tabs>
+        <w:tab w:val="center" w:pos="4513"/>
+        <w:tab w:val="right" w:pos="9026"/>
+      </w:tabs>
+      <w:spacing w:after="0" w:line="240" w:lineRule="auto"/>
+    </w:pPr>
+  </w:style>
+  <w:style w:type="character" w:customStyle="1" w:styleId="HeaderChar">
+    <w:name w:val="Header Char"/>
+    <w:basedOn w:val="DefaultParagraphFont"/>
+    <w:link w:val="Header"/>
+    <w:uiPriority w:val="99"/>
+    <w:semiHidden/>
+    <w:rsid w:val="00567415"/>
+    <w:rPr>
+      <w:lang w:val="en-GB"/>
+    </w:rPr>
+  </w:style>
+  <w:style w:type="paragraph" w:styleId="Footer">
+    <w:name w:val="footer"/>
+    <w:basedOn w:val="Normal"/>
+    <w:link w:val="FooterChar"/>
+    <w:uiPriority w:val="99"/>
+    <w:semiHidden/>
+    <w:unhideWhenUsed/>
+    <w:rsid w:val="00567415"/>
+    <w:pPr>
+      <w:tabs>
+        <w:tab w:val="center" w:pos="4513"/>
+        <w:tab w:val="right" w:pos="9026"/>
+      </w:tabs>
+      <w:spacing w:after="0" w:line="240" w:lineRule="auto"/>
+    </w:pPr>
+  </w:style>
+  <w:style w:type="character" w:customStyle="1" w:styleId="FooterChar">
+    <w:name w:val="Footer Char"/>
+    <w:basedOn w:val="DefaultParagraphFont"/>
+    <w:link w:val="Footer"/>
+    <w:uiPriority w:val="99"/>
+    <w:semiHidden/>
+    <w:rsid w:val="00567415"/>
+    <w:rPr>
+      <w:lang w:val="en-GB"/>
+    </w:rPr>
+  </w:style>
+  <w:style w:type="character" w:styleId="IntenseEmphasis">
+    <w:name w:val="Intense Emphasis"/>
+    <w:basedOn w:val="DefaultParagraphFont"/>
+    <w:uiPriority w:val="21"/>
+    <w:qFormat/>
+    <w:rsid w:val="000A33A6"/>
+    <w:rPr>
+      <w:b/>
+      <w:bCs/>
+      <w:i/>
+      <w:iCs/>
+      <w:color w:val="4F81BD" w:themeColor="accent1"/>
+    </w:rPr>
+  </w:style>
 </w:styles>
 </file>
 
@@ -8065,7 +9144,7 @@
 </file>
 
 <file path=customXml/itemProps1.xml><?xml version="1.0" encoding="utf-8"?>
-<ds:datastoreItem xmlns:ds="http://schemas.openxmlformats.org/officeDocument/2006/customXml" ds:itemID="{55860D58-3E56-47FA-8434-9E7DEB2CE177}">
+<ds:datastoreItem xmlns:ds="http://schemas.openxmlformats.org/officeDocument/2006/customXml" ds:itemID="{EDC1D4BB-00B8-40AD-A117-0D303BA2EC67}">
   <ds:schemaRefs>
     <ds:schemaRef ds:uri="http://schemas.openxmlformats.org/officeDocument/2006/bibliography"/>
   </ds:schemaRefs>

</xml_diff>

<commit_message>
Added David's user story
</commit_message>
<xml_diff>
--- a/doc/G52GRP-InterimReport.docx
+++ b/doc/G52GRP-InterimReport.docx
@@ -2939,10 +2939,26 @@
     <w:p/>
     <w:p>
       <w:pPr>
+        <w:rPr>
+          <w:rFonts w:asciiTheme="majorHAnsi" w:eastAsiaTheme="majorEastAsia" w:hAnsiTheme="majorHAnsi" w:cstheme="majorBidi"/>
+          <w:b/>
+          <w:bCs/>
+          <w:color w:val="4F81BD" w:themeColor="accent1"/>
+          <w:sz w:val="26"/>
+          <w:szCs w:val="26"/>
+        </w:rPr>
+      </w:pPr>
+      <w:bookmarkStart w:id="9" w:name="_Toc247452478"/>
+      <w:r>
+        <w:br w:type="page"/>
+      </w:r>
+    </w:p>
+    <w:p>
+      <w:pPr>
         <w:pStyle w:val="Heading2"/>
       </w:pPr>
-      <w:bookmarkStart w:id="9" w:name="_Toc247452478"/>
-      <w:r>
+      <w:r>
+        <w:lastRenderedPageBreak/>
         <w:t>Technical Research</w:t>
       </w:r>
       <w:r>
@@ -3017,15 +3033,7 @@
       </w:r>
       <w:proofErr w:type="spellEnd"/>
       <w:r>
-        <w:t xml:space="preserve">, </w:t>
-      </w:r>
-      <w:proofErr w:type="spellStart"/>
-      <w:r>
-        <w:t>MySQL</w:t>
-      </w:r>
-      <w:proofErr w:type="spellEnd"/>
-      <w:r>
-        <w:t xml:space="preserve">, </w:t>
+        <w:t xml:space="preserve">, MySQL, </w:t>
       </w:r>
       <w:proofErr w:type="spellStart"/>
       <w:r>
@@ -3051,8 +3059,8 @@
         </w:rPr>
         <w:drawing>
           <wp:inline distT="0" distB="0" distL="0" distR="0">
-            <wp:extent cx="810290" cy="282251"/>
-            <wp:effectExtent l="19050" t="0" r="8860" b="0"/>
+            <wp:extent cx="1312535" cy="457200"/>
+            <wp:effectExtent l="19050" t="0" r="1915" b="0"/>
             <wp:docPr id="17" name="Picture 4"/>
             <wp:cNvGraphicFramePr>
               <a:graphicFrameLocks xmlns:a="http://schemas.openxmlformats.org/drawingml/2006/main" noChangeAspect="1"/>
@@ -3076,7 +3084,7 @@
                   <pic:spPr bwMode="auto">
                     <a:xfrm>
                       <a:off x="0" y="0"/>
-                      <a:ext cx="814443" cy="283698"/>
+                      <a:ext cx="1318278" cy="459200"/>
                     </a:xfrm>
                     <a:prstGeom prst="rect">
                       <a:avLst/>
@@ -3098,7 +3106,6 @@
     </w:p>
     <w:p>
       <w:r>
-        <w:lastRenderedPageBreak/>
         <w:t>Models in Django are represented as simple classes, with attributes of the class representing the database fields. Foreign key and many-to-many relations are simple to describe. Here is an example of a simple model in Django source code:</w:t>
       </w:r>
     </w:p>
@@ -3223,6 +3230,7 @@
         <w:pStyle w:val="Code"/>
       </w:pPr>
       <w:r>
+        <w:lastRenderedPageBreak/>
         <w:t>def index(request):</w:t>
       </w:r>
     </w:p>
@@ -3360,27 +3368,32 @@
     </w:p>
     <w:p>
       <w:pPr>
-        <w:pStyle w:val="Heading5"/>
-      </w:pPr>
-      <w:r>
-        <w:lastRenderedPageBreak/>
-        <w:t>Ruby-on-Rails</w:t>
-      </w:r>
-    </w:p>
-    <w:p>
-      <w:pPr>
         <w:pStyle w:val="Heading4"/>
       </w:pPr>
+      <w:commentRangeStart w:id="11"/>
       <w:r>
         <w:t>Desktop-Based Platforms</w:t>
       </w:r>
+      <w:commentRangeEnd w:id="11"/>
+      <w:r>
+        <w:rPr>
+          <w:rStyle w:val="CommentReference"/>
+          <w:rFonts w:asciiTheme="minorHAnsi" w:eastAsiaTheme="minorHAnsi" w:hAnsiTheme="minorHAnsi" w:cstheme="minorBidi"/>
+          <w:b w:val="0"/>
+          <w:bCs w:val="0"/>
+          <w:i w:val="0"/>
+          <w:iCs w:val="0"/>
+          <w:color w:val="auto"/>
+        </w:rPr>
+        <w:commentReference w:id="11"/>
+      </w:r>
     </w:p>
     <w:p/>
     <w:p>
       <w:pPr>
         <w:pStyle w:val="Heading3"/>
       </w:pPr>
-      <w:bookmarkStart w:id="11" w:name="_Toc247452480"/>
+      <w:bookmarkStart w:id="12" w:name="_Toc247452480"/>
       <w:r>
         <w:t>Source</w:t>
       </w:r>
@@ -3390,7 +3403,7 @@
       <w:r>
         <w:t>Code Management</w:t>
       </w:r>
-      <w:bookmarkEnd w:id="11"/>
+      <w:bookmarkEnd w:id="12"/>
     </w:p>
     <w:p>
       <w:pPr>
@@ -3510,7 +3523,6 @@
           <w:noProof/>
           <w:lang w:eastAsia="en-GB"/>
         </w:rPr>
-        <w:lastRenderedPageBreak/>
         <w:drawing>
           <wp:inline distT="0" distB="0" distL="0" distR="0">
             <wp:extent cx="1682159" cy="2315367"/>
@@ -3837,12 +3849,12 @@
       <w:pPr>
         <w:pStyle w:val="Heading3"/>
       </w:pPr>
-      <w:bookmarkStart w:id="12" w:name="_Toc247452481"/>
+      <w:bookmarkStart w:id="13" w:name="_Toc247452481"/>
       <w:r>
         <w:lastRenderedPageBreak/>
         <w:t>Project Hosting</w:t>
       </w:r>
-      <w:bookmarkEnd w:id="12"/>
+      <w:bookmarkEnd w:id="13"/>
     </w:p>
     <w:p>
       <w:r>
@@ -4066,12 +4078,12 @@
       <w:pPr>
         <w:pStyle w:val="Heading3"/>
       </w:pPr>
-      <w:bookmarkStart w:id="13" w:name="_Toc247452482"/>
+      <w:bookmarkStart w:id="14" w:name="_Toc247452482"/>
       <w:r>
         <w:lastRenderedPageBreak/>
         <w:t>Collaboration</w:t>
       </w:r>
-      <w:bookmarkEnd w:id="13"/>
+      <w:bookmarkEnd w:id="14"/>
     </w:p>
     <w:p>
       <w:r>
@@ -4083,11 +4095,11 @@
       <w:pPr>
         <w:pStyle w:val="Heading4"/>
       </w:pPr>
-      <w:commentRangeStart w:id="14"/>
+      <w:commentRangeStart w:id="15"/>
       <w:r>
         <w:t>Basecamp</w:t>
       </w:r>
-      <w:commentRangeEnd w:id="14"/>
+      <w:commentRangeEnd w:id="15"/>
       <w:r>
         <w:rPr>
           <w:rStyle w:val="CommentReference"/>
@@ -4098,7 +4110,7 @@
           <w:iCs w:val="0"/>
           <w:color w:val="auto"/>
         </w:rPr>
-        <w:commentReference w:id="14"/>
+        <w:commentReference w:id="15"/>
       </w:r>
     </w:p>
     <w:p>
@@ -4269,69 +4281,6 @@
       <w:r>
         <w:t>It is free for one project, though this does limit the feature set somewhat – as file sharing and time-tracking is not permitted in the free plan. This is assumed to mean that neither deadlines or milestones can be tracked using Project2Manage unless a paid plan is purchased – unlike Basecamp which offers these features in its free plan.</w:t>
       </w:r>
-    </w:p>
-    <w:p/>
-    <w:p>
-      <w:pPr>
-        <w:jc w:val="both"/>
-      </w:pPr>
-      <w:commentRangeStart w:id="15"/>
-      <w:r>
-        <w:t>Alongside SVN, we have also implemented Google Code into our plan for file sharing.  In short, Google code offers users access to various developer tools and products.  Google also has Project Hosting, which has enabled us to create a directory for our group project to store all documentation and code that is created.  As this doesn’t allow for updates to be shared instantly with each member while working, it will only be used to share documentation upon completion, whereas SVN can be used for all ‘in-between’ updates.</w:t>
-      </w:r>
-    </w:p>
-    <w:p>
-      <w:pPr>
-        <w:jc w:val="both"/>
-      </w:pPr>
-      <w:r>
-        <w:lastRenderedPageBreak/>
-        <w:t>On Google Code, we currently have a directory specifically for sharing files with the other group members, a ‘Wiki’ for typing and sharing documents such as the meeting minutes with each other, which comes with a date sub-heading allowing us to differentiate between the different meeting minutes, and the additions/changes made to them since.</w:t>
-      </w:r>
-    </w:p>
-    <w:p>
-      <w:pPr>
-        <w:jc w:val="both"/>
-      </w:pPr>
-      <w:r>
-        <w:t>Something else that is important for our project is possibly utilizing Google App Engine, which Google uses for hosting web applications created by its users.  As we have decided upon creating our project as a web application, rather than desktop-based, this is an important feature provided by Google for us.</w:t>
-      </w:r>
-    </w:p>
-    <w:p>
-      <w:pPr>
-        <w:jc w:val="both"/>
-      </w:pPr>
-      <w:r>
-        <w:t xml:space="preserve">Also, the group chose to utilize the free Subversion hosting offered by Google, in the form of </w:t>
-      </w:r>
-      <w:r>
-        <w:rPr>
-          <w:b/>
-        </w:rPr>
-        <w:t>Google Code</w:t>
-      </w:r>
-      <w:r>
-        <w:t>. Using this service meant that the group had a central location to store code and documentation, that would always be available and, perhaps more importantly, accessible through a web interface. This gives members the ability to browse the code repository without actually checking out a copy, which is very useful for quick status-updates.</w:t>
-      </w:r>
-    </w:p>
-    <w:commentRangeEnd w:id="15"/>
-    <w:p>
-      <w:pPr>
-        <w:rPr>
-          <w:rFonts w:asciiTheme="majorHAnsi" w:eastAsiaTheme="majorEastAsia" w:hAnsiTheme="majorHAnsi" w:cstheme="majorBidi"/>
-          <w:b/>
-          <w:bCs/>
-          <w:color w:val="365F91" w:themeColor="accent1" w:themeShade="BF"/>
-          <w:sz w:val="28"/>
-          <w:szCs w:val="28"/>
-        </w:rPr>
-      </w:pPr>
-      <w:r>
-        <w:rPr>
-          <w:rStyle w:val="CommentReference"/>
-        </w:rPr>
-        <w:commentReference w:id="15"/>
-      </w:r>
       <w:r>
         <w:br w:type="page"/>
       </w:r>
@@ -4426,8 +4375,18 @@
     <w:p>
       <w:pPr>
         <w:pStyle w:val="Heading3"/>
+        <w:numPr>
+          <w:ilvl w:val="0"/>
+          <w:numId w:val="0"/>
+        </w:numPr>
+        <w:ind w:left="720"/>
       </w:pPr>
       <w:bookmarkStart w:id="19" w:name="_Toc247452486"/>
+    </w:p>
+    <w:p>
+      <w:pPr>
+        <w:pStyle w:val="Heading3"/>
+      </w:pPr>
       <w:r>
         <w:t>Scenario 1: John</w:t>
       </w:r>
@@ -4488,10 +4447,120 @@
           <w:b/>
           <w:bCs/>
           <w:color w:val="4F81BD" w:themeColor="accent1"/>
-          <w:sz w:val="26"/>
-          <w:szCs w:val="26"/>
-        </w:rPr>
-      </w:pPr>
+        </w:rPr>
+      </w:pPr>
+      <w:r>
+        <w:br w:type="page"/>
+      </w:r>
+    </w:p>
+    <w:p>
+      <w:pPr>
+        <w:pStyle w:val="Heading3"/>
+      </w:pPr>
+      <w:r>
+        <w:lastRenderedPageBreak/>
+        <w:t xml:space="preserve">Scenario 2: </w:t>
+      </w:r>
+      <w:r>
+        <w:t>David</w:t>
+      </w:r>
+    </w:p>
+    <w:p>
+      <w:r>
+        <w:t xml:space="preserve">David </w:t>
+      </w:r>
+      <w:r>
+        <w:t>is a second-year undergraduate university student. He is participating in a group project</w:t>
+      </w:r>
+      <w:r>
+        <w:t>, in which he has to design and build a software system with five other members of his year - which he did not previously know before the project started.</w:t>
+      </w:r>
+    </w:p>
+    <w:p>
+      <w:r>
+        <w:t xml:space="preserve">David’s group need to make a major decision about the direction of their project, but the group aren’t available to meet that day. James, another member of the group, suggests that they use </w:t>
+      </w:r>
+      <w:r>
+        <w:rPr>
+          <w:b/>
+        </w:rPr>
+        <w:t>DemoConf</w:t>
+      </w:r>
+      <w:r>
+        <w:t xml:space="preserve"> to discuss the project that evening - and the group agree to give it a try.</w:t>
+      </w:r>
+    </w:p>
+    <w:p>
+      <w:r>
+        <w:t>That evening, James signs up for an account on DemoConf, and creates a conference room. He sets the objective poll as follows:</w:t>
+      </w:r>
+    </w:p>
+    <w:p/>
+    <w:p>
+      <w:pPr>
+        <w:rPr>
+          <w:i/>
+        </w:rPr>
+      </w:pPr>
+      <w:r>
+        <w:rPr>
+          <w:i/>
+        </w:rPr>
+        <w:t>Which language should we use to develop our application</w:t>
+      </w:r>
+      <w:r>
+        <w:rPr>
+          <w:i/>
+        </w:rPr>
+        <w:t>?</w:t>
+      </w:r>
+    </w:p>
+    <w:p>
+      <w:pPr>
+        <w:pStyle w:val="ListParagraph"/>
+        <w:numPr>
+          <w:ilvl w:val="0"/>
+          <w:numId w:val="15"/>
+        </w:numPr>
+        <w:rPr>
+          <w:i/>
+        </w:rPr>
+      </w:pPr>
+      <w:r>
+        <w:rPr>
+          <w:i/>
+        </w:rPr>
+        <w:t>Java</w:t>
+      </w:r>
+    </w:p>
+    <w:p>
+      <w:pPr>
+        <w:pStyle w:val="ListParagraph"/>
+        <w:numPr>
+          <w:ilvl w:val="0"/>
+          <w:numId w:val="15"/>
+        </w:numPr>
+        <w:rPr>
+          <w:i/>
+        </w:rPr>
+      </w:pPr>
+      <w:r>
+        <w:rPr>
+          <w:i/>
+        </w:rPr>
+        <w:t>Python</w:t>
+      </w:r>
+    </w:p>
+    <w:p/>
+    <w:p>
+      <w:r>
+        <w:t>The group then all sign up for accounts, and join the conference. They begin to discuss the two options open to them, and vote after the first 10-minute period is up. Three of the members choose Java, and three choose Python - so the conference continues.</w:t>
+      </w:r>
+    </w:p>
+    <w:p>
+      <w:r>
+        <w:t>After 2 more votes, the group is starting to agree that Python is the better option. When the fourth vote is cast, the whole group agrees that the project should be developed in Python, and the goal is achieved. James chooses to end the conference, and everyone says goodbye.</w:t>
+      </w:r>
       <w:r>
         <w:br w:type="page"/>
       </w:r>
@@ -5084,31 +5153,12 @@
       <w:pPr>
         <w:jc w:val="both"/>
       </w:pPr>
-    </w:p>
-    <w:p>
-      <w:pPr>
-        <w:jc w:val="both"/>
-      </w:pPr>
-    </w:p>
-    <w:p>
-      <w:pPr>
-        <w:jc w:val="both"/>
-      </w:pPr>
-    </w:p>
-    <w:p>
-      <w:pPr>
-        <w:jc w:val="both"/>
-      </w:pPr>
-    </w:p>
-    <w:p>
-      <w:pPr>
-        <w:jc w:val="both"/>
-      </w:pPr>
       <w:r>
         <w:rPr>
           <w:noProof/>
           <w:lang w:eastAsia="en-GB"/>
         </w:rPr>
+        <w:lastRenderedPageBreak/>
         <w:drawing>
           <wp:inline distT="0" distB="0" distL="0" distR="0">
             <wp:extent cx="5943600" cy="4829175"/>
@@ -5620,14 +5670,77 @@
         <w:t>Django</w:t>
       </w:r>
       <w:r>
-        <w:t xml:space="preserve"> web framework, which is written using the Python programming language. Though there was a belief that Django would be suitable for our project – the only way to know for sure was to build a prototype, to act as a “feasibility study” – in order to find out whether we could indeed implement our project using Django. The results of this study are recorded in the next section of this report.</w:t>
+        <w:t xml:space="preserve"> web framework,</w:t>
+      </w:r>
+      <w:r>
+        <w:t xml:space="preserve"> and has done extensive research into its suitability.</w:t>
+      </w:r>
+      <w:r>
+        <w:t xml:space="preserve"> Though there was a belief that Django would be suitable for our project – the only way to know for sure was to build a prototype, to act as a “feasibility study” – in order to find out whether we could indeed implement our project using Django. The results of this study are recorded in the next section of this report.</w:t>
+      </w:r>
+    </w:p>
+    <w:p>
+      <w:pPr>
+        <w:jc w:val="both"/>
+      </w:pPr>
+      <w:r>
+        <w:lastRenderedPageBreak/>
+        <w:t>Alongside SVN, we have also implemented Google Code into our plan for file sharing.  In short, Google code offers users access to various developer tools and products.  Google also has Project Hosting, which has enabled us to create a directory for our group project to store all documentation and code that is created.  As this doesn’t allow for updates to be shared instantly with each member while working, it will only be used to share documentation upon completion, whereas SVN can be used for all ‘in-between’ updates.</w:t>
+      </w:r>
+    </w:p>
+    <w:p>
+      <w:pPr>
+        <w:jc w:val="both"/>
+      </w:pPr>
+      <w:r>
+        <w:t>On Google Code, we currently have a directory specifically for sharing files with the other group members, a ‘Wiki’ for typing and sharing documents such as the meeting minutes with each other, which comes with a date sub-heading allowing us to differentiate between the different meeting minutes, and the additions/changes made to them since.</w:t>
+      </w:r>
+    </w:p>
+    <w:p>
+      <w:pPr>
+        <w:jc w:val="both"/>
+      </w:pPr>
+      <w:r>
+        <w:t>Something else that is important for our project is possibly utilizing Google App Engine, which Google uses for hosting web applications created by its users.  As we have decided upon creating our project as a web application, rather than desktop-based, this is an important feature provided by Google for us.</w:t>
+      </w:r>
+    </w:p>
+    <w:p>
+      <w:pPr>
+        <w:jc w:val="both"/>
+      </w:pPr>
+      <w:r>
+        <w:t xml:space="preserve">Also, the group chose to utilize the free Subversion hosting offered by Google, in the form of </w:t>
+      </w:r>
+      <w:r>
+        <w:rPr>
+          <w:b/>
+        </w:rPr>
+        <w:t>Google Code</w:t>
+      </w:r>
+      <w:r>
+        <w:t>. Using this service meant that the group had a central location to store code and documentation, that would always be available and, perhaps more importantly, accessible through a web interface. This gives members the ability to browse the code repository without actually checking out a copy, which is very useful for quick status-updates.</w:t>
+      </w:r>
+    </w:p>
+    <w:p>
+      <w:pPr>
+        <w:rPr>
+          <w:rFonts w:asciiTheme="majorHAnsi" w:eastAsiaTheme="majorEastAsia" w:hAnsiTheme="majorHAnsi" w:cstheme="majorBidi"/>
+          <w:b/>
+          <w:bCs/>
+          <w:color w:val="365F91" w:themeColor="accent1" w:themeShade="BF"/>
+          <w:sz w:val="28"/>
+          <w:szCs w:val="28"/>
+        </w:rPr>
+      </w:pPr>
+      <w:bookmarkStart w:id="27" w:name="_Toc247452494"/>
+      <w:r>
+        <w:br w:type="page"/>
       </w:r>
     </w:p>
     <w:p>
       <w:pPr>
         <w:pStyle w:val="Heading1"/>
       </w:pPr>
-      <w:bookmarkStart w:id="27" w:name="_Toc247452494"/>
       <w:r>
         <w:lastRenderedPageBreak/>
         <w:t>Initial Implementation/Prototyping</w:t>
@@ -6125,7 +6238,7 @@
       </w:r>
     </w:p>
   </w:comment>
-  <w:comment w:id="14" w:author="Rob Golding" w:date="2009-11-29T22:41:00Z" w:initials="RG">
+  <w:comment w:id="11" w:author="Rob Golding" w:date="2009-12-02T12:05:00Z" w:initials="RG">
     <w:p>
       <w:pPr>
         <w:pStyle w:val="CommentText"/>
@@ -6137,7 +6250,7 @@
         <w:annotationRef/>
       </w:r>
       <w:r>
-        <w:t>Find alternative &amp; elaborate</w:t>
+        <w:t>Java/Swing!</w:t>
       </w:r>
     </w:p>
   </w:comment>
@@ -6153,7 +6266,7 @@
         <w:annotationRef/>
       </w:r>
       <w:r>
-        <w:t>This needs to go later on in the report, but that can be sorted later.</w:t>
+        <w:t>Find alternative &amp; elaborate</w:t>
       </w:r>
     </w:p>
   </w:comment>
@@ -6412,6 +6525,96 @@
     </w:lvl>
   </w:abstractNum>
   <w:abstractNum w:abstractNumId="2">
+    <w:nsid w:val="0A7A24E3"/>
+    <w:multiLevelType w:val="hybridMultilevel"/>
+    <w:tmpl w:val="475E626C"/>
+    <w:lvl w:ilvl="0" w:tplc="6BCA8888">
+      <w:start w:val="1"/>
+      <w:numFmt w:val="lowerLetter"/>
+      <w:lvlText w:val="%1)"/>
+      <w:lvlJc w:val="left"/>
+      <w:pPr>
+        <w:ind w:left="720" w:hanging="360"/>
+      </w:pPr>
+      <w:rPr>
+        <w:rFonts w:hint="default"/>
+        <w:i/>
+      </w:rPr>
+    </w:lvl>
+    <w:lvl w:ilvl="1" w:tplc="08090019" w:tentative="1">
+      <w:start w:val="1"/>
+      <w:numFmt w:val="lowerLetter"/>
+      <w:lvlText w:val="%2."/>
+      <w:lvlJc w:val="left"/>
+      <w:pPr>
+        <w:ind w:left="1440" w:hanging="360"/>
+      </w:pPr>
+    </w:lvl>
+    <w:lvl w:ilvl="2" w:tplc="0809001B" w:tentative="1">
+      <w:start w:val="1"/>
+      <w:numFmt w:val="lowerRoman"/>
+      <w:lvlText w:val="%3."/>
+      <w:lvlJc w:val="right"/>
+      <w:pPr>
+        <w:ind w:left="2160" w:hanging="180"/>
+      </w:pPr>
+    </w:lvl>
+    <w:lvl w:ilvl="3" w:tplc="0809000F" w:tentative="1">
+      <w:start w:val="1"/>
+      <w:numFmt w:val="decimal"/>
+      <w:lvlText w:val="%4."/>
+      <w:lvlJc w:val="left"/>
+      <w:pPr>
+        <w:ind w:left="2880" w:hanging="360"/>
+      </w:pPr>
+    </w:lvl>
+    <w:lvl w:ilvl="4" w:tplc="08090019" w:tentative="1">
+      <w:start w:val="1"/>
+      <w:numFmt w:val="lowerLetter"/>
+      <w:lvlText w:val="%5."/>
+      <w:lvlJc w:val="left"/>
+      <w:pPr>
+        <w:ind w:left="3600" w:hanging="360"/>
+      </w:pPr>
+    </w:lvl>
+    <w:lvl w:ilvl="5" w:tplc="0809001B" w:tentative="1">
+      <w:start w:val="1"/>
+      <w:numFmt w:val="lowerRoman"/>
+      <w:lvlText w:val="%6."/>
+      <w:lvlJc w:val="right"/>
+      <w:pPr>
+        <w:ind w:left="4320" w:hanging="180"/>
+      </w:pPr>
+    </w:lvl>
+    <w:lvl w:ilvl="6" w:tplc="0809000F" w:tentative="1">
+      <w:start w:val="1"/>
+      <w:numFmt w:val="decimal"/>
+      <w:lvlText w:val="%7."/>
+      <w:lvlJc w:val="left"/>
+      <w:pPr>
+        <w:ind w:left="5040" w:hanging="360"/>
+      </w:pPr>
+    </w:lvl>
+    <w:lvl w:ilvl="7" w:tplc="08090019" w:tentative="1">
+      <w:start w:val="1"/>
+      <w:numFmt w:val="lowerLetter"/>
+      <w:lvlText w:val="%8."/>
+      <w:lvlJc w:val="left"/>
+      <w:pPr>
+        <w:ind w:left="5760" w:hanging="360"/>
+      </w:pPr>
+    </w:lvl>
+    <w:lvl w:ilvl="8" w:tplc="0809001B" w:tentative="1">
+      <w:start w:val="1"/>
+      <w:numFmt w:val="lowerRoman"/>
+      <w:lvlText w:val="%9."/>
+      <w:lvlJc w:val="right"/>
+      <w:pPr>
+        <w:ind w:left="6480" w:hanging="180"/>
+      </w:pPr>
+    </w:lvl>
+  </w:abstractNum>
+  <w:abstractNum w:abstractNumId="3">
     <w:nsid w:val="0B2716A1"/>
     <w:multiLevelType w:val="hybridMultilevel"/>
     <w:tmpl w:val="9E0CA02C"/>
@@ -6523,7 +6726,7 @@
       </w:rPr>
     </w:lvl>
   </w:abstractNum>
-  <w:abstractNum w:abstractNumId="3">
+  <w:abstractNum w:abstractNumId="4">
     <w:nsid w:val="109F596A"/>
     <w:multiLevelType w:val="multilevel"/>
     <w:tmpl w:val="D21045E0"/>
@@ -6636,7 +6839,7 @@
       </w:rPr>
     </w:lvl>
   </w:abstractNum>
-  <w:abstractNum w:abstractNumId="4">
+  <w:abstractNum w:abstractNumId="5">
     <w:nsid w:val="10FF3991"/>
     <w:multiLevelType w:val="hybridMultilevel"/>
     <w:tmpl w:val="40F41B60"/>
@@ -6748,7 +6951,7 @@
       </w:rPr>
     </w:lvl>
   </w:abstractNum>
-  <w:abstractNum w:abstractNumId="5">
+  <w:abstractNum w:abstractNumId="6">
     <w:nsid w:val="19C96309"/>
     <w:multiLevelType w:val="multilevel"/>
     <w:tmpl w:val="D21045E0"/>
@@ -6861,7 +7064,7 @@
       </w:rPr>
     </w:lvl>
   </w:abstractNum>
-  <w:abstractNum w:abstractNumId="6">
+  <w:abstractNum w:abstractNumId="7">
     <w:nsid w:val="20ED53C3"/>
     <w:multiLevelType w:val="multilevel"/>
     <w:tmpl w:val="D21045E0"/>
@@ -6974,7 +7177,7 @@
       </w:rPr>
     </w:lvl>
   </w:abstractNum>
-  <w:abstractNum w:abstractNumId="7">
+  <w:abstractNum w:abstractNumId="8">
     <w:nsid w:val="28271D1D"/>
     <w:multiLevelType w:val="hybridMultilevel"/>
     <w:tmpl w:val="6D326E0E"/>
@@ -7086,7 +7289,7 @@
       </w:rPr>
     </w:lvl>
   </w:abstractNum>
-  <w:abstractNum w:abstractNumId="8">
+  <w:abstractNum w:abstractNumId="9">
     <w:nsid w:val="37783747"/>
     <w:multiLevelType w:val="multilevel"/>
     <w:tmpl w:val="D21045E0"/>
@@ -7199,7 +7402,7 @@
       </w:rPr>
     </w:lvl>
   </w:abstractNum>
-  <w:abstractNum w:abstractNumId="9">
+  <w:abstractNum w:abstractNumId="10">
     <w:nsid w:val="451F7485"/>
     <w:multiLevelType w:val="multilevel"/>
     <w:tmpl w:val="114AB950"/>
@@ -7312,7 +7515,7 @@
       </w:rPr>
     </w:lvl>
   </w:abstractNum>
-  <w:abstractNum w:abstractNumId="10">
+  <w:abstractNum w:abstractNumId="11">
     <w:nsid w:val="46EC0F9D"/>
     <w:multiLevelType w:val="hybridMultilevel"/>
     <w:tmpl w:val="7EA4F1AE"/>
@@ -7424,7 +7627,7 @@
       </w:rPr>
     </w:lvl>
   </w:abstractNum>
-  <w:abstractNum w:abstractNumId="11">
+  <w:abstractNum w:abstractNumId="12">
     <w:nsid w:val="4E7B05BD"/>
     <w:multiLevelType w:val="hybridMultilevel"/>
     <w:tmpl w:val="9ECEC9D4"/>
@@ -7510,7 +7713,7 @@
       </w:pPr>
     </w:lvl>
   </w:abstractNum>
-  <w:abstractNum w:abstractNumId="12">
+  <w:abstractNum w:abstractNumId="13">
     <w:nsid w:val="625658B9"/>
     <w:multiLevelType w:val="hybridMultilevel"/>
     <w:tmpl w:val="9ECEC9D4"/>
@@ -7596,7 +7799,7 @@
       </w:pPr>
     </w:lvl>
   </w:abstractNum>
-  <w:abstractNum w:abstractNumId="13">
+  <w:abstractNum w:abstractNumId="14">
     <w:nsid w:val="75AE6FBE"/>
     <w:multiLevelType w:val="multilevel"/>
     <w:tmpl w:val="028AA182"/>
@@ -7695,46 +7898,49 @@
     </w:lvl>
   </w:abstractNum>
   <w:num w:numId="1">
+    <w:abstractNumId w:val="8"/>
+  </w:num>
+  <w:num w:numId="2">
+    <w:abstractNumId w:val="11"/>
+  </w:num>
+  <w:num w:numId="3">
+    <w:abstractNumId w:val="12"/>
+  </w:num>
+  <w:num w:numId="4">
+    <w:abstractNumId w:val="9"/>
+  </w:num>
+  <w:num w:numId="5">
     <w:abstractNumId w:val="7"/>
   </w:num>
-  <w:num w:numId="2">
-    <w:abstractNumId w:val="10"/>
-  </w:num>
-  <w:num w:numId="3">
-    <w:abstractNumId w:val="11"/>
-  </w:num>
-  <w:num w:numId="4">
-    <w:abstractNumId w:val="8"/>
-  </w:num>
-  <w:num w:numId="5">
+  <w:num w:numId="6">
     <w:abstractNumId w:val="6"/>
   </w:num>
-  <w:num w:numId="6">
-    <w:abstractNumId w:val="5"/>
-  </w:num>
   <w:num w:numId="7">
-    <w:abstractNumId w:val="3"/>
+    <w:abstractNumId w:val="4"/>
   </w:num>
   <w:num w:numId="8">
     <w:abstractNumId w:val="1"/>
   </w:num>
   <w:num w:numId="9">
-    <w:abstractNumId w:val="9"/>
+    <w:abstractNumId w:val="10"/>
   </w:num>
   <w:num w:numId="10">
-    <w:abstractNumId w:val="12"/>
+    <w:abstractNumId w:val="13"/>
   </w:num>
   <w:num w:numId="11">
     <w:abstractNumId w:val="0"/>
   </w:num>
   <w:num w:numId="12">
-    <w:abstractNumId w:val="13"/>
+    <w:abstractNumId w:val="14"/>
   </w:num>
   <w:num w:numId="13">
-    <w:abstractNumId w:val="2"/>
+    <w:abstractNumId w:val="3"/>
   </w:num>
   <w:num w:numId="14">
-    <w:abstractNumId w:val="4"/>
+    <w:abstractNumId w:val="5"/>
+  </w:num>
+  <w:num w:numId="15">
+    <w:abstractNumId w:val="2"/>
   </w:num>
 </w:numbering>
 </file>
@@ -9144,7 +9350,7 @@
 </file>
 
 <file path=customXml/itemProps1.xml><?xml version="1.0" encoding="utf-8"?>
-<ds:datastoreItem xmlns:ds="http://schemas.openxmlformats.org/officeDocument/2006/customXml" ds:itemID="{EDC1D4BB-00B8-40AD-A117-0D303BA2EC67}">
+<ds:datastoreItem xmlns:ds="http://schemas.openxmlformats.org/officeDocument/2006/customXml" ds:itemID="{E3BDF4D9-7EE6-4147-B260-2AE8979A904D}">
   <ds:schemaRefs>
     <ds:schemaRef ds:uri="http://schemas.openxmlformats.org/officeDocument/2006/bibliography"/>
   </ds:schemaRefs>

</xml_diff>

<commit_message>
Made changes to the introduction and added problems encountered - To be expanded
</commit_message>
<xml_diff>
--- a/doc/G52GRP-InterimReport.docx
+++ b/doc/G52GRP-InterimReport.docx
@@ -304,7 +304,7 @@
         </w:docPartObj>
       </w:sdtPr>
       <w:sdtContent>
-        <w:bookmarkStart w:id="0" w:name="_Toc247452472" w:displacedByCustomXml="prev"/>
+        <w:bookmarkStart w:id="0" w:name="_Toc247521134" w:displacedByCustomXml="prev"/>
         <w:p>
           <w:pPr>
             <w:pStyle w:val="Heading1NoNumbering"/>
@@ -335,7 +335,7 @@
           <w:r>
             <w:fldChar w:fldCharType="separate"/>
           </w:r>
-          <w:hyperlink w:anchor="_Toc247452472" w:history="1">
+          <w:hyperlink w:anchor="_Toc247521134" w:history="1">
             <w:r>
               <w:rPr>
                 <w:rStyle w:val="Hyperlink"/>
@@ -362,7 +362,7 @@
                 <w:noProof/>
                 <w:webHidden/>
               </w:rPr>
-              <w:instrText xml:space="preserve"> PAGEREF _Toc247452472 \h </w:instrText>
+              <w:instrText xml:space="preserve"> PAGEREF _Toc247521134 \h </w:instrText>
             </w:r>
             <w:r>
               <w:rPr>
@@ -406,7 +406,7 @@
               <w:lang w:eastAsia="en-GB"/>
             </w:rPr>
           </w:pPr>
-          <w:hyperlink w:anchor="_Toc247452473" w:history="1">
+          <w:hyperlink w:anchor="_Toc247521135" w:history="1">
             <w:r>
               <w:rPr>
                 <w:rStyle w:val="Hyperlink"/>
@@ -448,7 +448,7 @@
                 <w:noProof/>
                 <w:webHidden/>
               </w:rPr>
-              <w:instrText xml:space="preserve"> PAGEREF _Toc247452473 \h </w:instrText>
+              <w:instrText xml:space="preserve"> PAGEREF _Toc247521135 \h </w:instrText>
             </w:r>
             <w:r>
               <w:rPr>
@@ -468,7 +468,7 @@
                 <w:noProof/>
                 <w:webHidden/>
               </w:rPr>
-              <w:t>3</w:t>
+              <w:t>4</w:t>
             </w:r>
             <w:r>
               <w:rPr>
@@ -492,7 +492,7 @@
               <w:lang w:eastAsia="en-GB"/>
             </w:rPr>
           </w:pPr>
-          <w:hyperlink w:anchor="_Toc247452474" w:history="1">
+          <w:hyperlink w:anchor="_Toc247521136" w:history="1">
             <w:r>
               <w:rPr>
                 <w:rStyle w:val="Hyperlink"/>
@@ -534,7 +534,7 @@
                 <w:noProof/>
                 <w:webHidden/>
               </w:rPr>
-              <w:instrText xml:space="preserve"> PAGEREF _Toc247452474 \h </w:instrText>
+              <w:instrText xml:space="preserve"> PAGEREF _Toc247521136 \h </w:instrText>
             </w:r>
             <w:r>
               <w:rPr>
@@ -554,7 +554,7 @@
                 <w:noProof/>
                 <w:webHidden/>
               </w:rPr>
-              <w:t>3</w:t>
+              <w:t>4</w:t>
             </w:r>
             <w:r>
               <w:rPr>
@@ -578,7 +578,7 @@
               <w:lang w:eastAsia="en-GB"/>
             </w:rPr>
           </w:pPr>
-          <w:hyperlink w:anchor="_Toc247452475" w:history="1">
+          <w:hyperlink w:anchor="_Toc247521137" w:history="1">
             <w:r>
               <w:rPr>
                 <w:rStyle w:val="Hyperlink"/>
@@ -620,7 +620,7 @@
                 <w:noProof/>
                 <w:webHidden/>
               </w:rPr>
-              <w:instrText xml:space="preserve"> PAGEREF _Toc247452475 \h </w:instrText>
+              <w:instrText xml:space="preserve"> PAGEREF _Toc247521137 \h </w:instrText>
             </w:r>
             <w:r>
               <w:rPr>
@@ -640,7 +640,7 @@
                 <w:noProof/>
                 <w:webHidden/>
               </w:rPr>
-              <w:t>4</w:t>
+              <w:t>5</w:t>
             </w:r>
             <w:r>
               <w:rPr>
@@ -664,7 +664,7 @@
               <w:lang w:eastAsia="en-GB"/>
             </w:rPr>
           </w:pPr>
-          <w:hyperlink w:anchor="_Toc247452476" w:history="1">
+          <w:hyperlink w:anchor="_Toc247521138" w:history="1">
             <w:r>
               <w:rPr>
                 <w:rStyle w:val="Hyperlink"/>
@@ -706,7 +706,7 @@
                 <w:noProof/>
                 <w:webHidden/>
               </w:rPr>
-              <w:instrText xml:space="preserve"> PAGEREF _Toc247452476 \h </w:instrText>
+              <w:instrText xml:space="preserve"> PAGEREF _Toc247521138 \h </w:instrText>
             </w:r>
             <w:r>
               <w:rPr>
@@ -726,7 +726,7 @@
                 <w:noProof/>
                 <w:webHidden/>
               </w:rPr>
-              <w:t>4</w:t>
+              <w:t>5</w:t>
             </w:r>
             <w:r>
               <w:rPr>
@@ -750,7 +750,7 @@
               <w:lang w:eastAsia="en-GB"/>
             </w:rPr>
           </w:pPr>
-          <w:hyperlink w:anchor="_Toc247452477" w:history="1">
+          <w:hyperlink w:anchor="_Toc247521139" w:history="1">
             <w:r>
               <w:rPr>
                 <w:rStyle w:val="Hyperlink"/>
@@ -792,7 +792,7 @@
                 <w:noProof/>
                 <w:webHidden/>
               </w:rPr>
-              <w:instrText xml:space="preserve"> PAGEREF _Toc247452477 \h </w:instrText>
+              <w:instrText xml:space="preserve"> PAGEREF _Toc247521139 \h </w:instrText>
             </w:r>
             <w:r>
               <w:rPr>
@@ -812,7 +812,7 @@
                 <w:noProof/>
                 <w:webHidden/>
               </w:rPr>
-              <w:t>4</w:t>
+              <w:t>5</w:t>
             </w:r>
             <w:r>
               <w:rPr>
@@ -836,7 +836,7 @@
               <w:lang w:eastAsia="en-GB"/>
             </w:rPr>
           </w:pPr>
-          <w:hyperlink w:anchor="_Toc247452478" w:history="1">
+          <w:hyperlink w:anchor="_Toc247521140" w:history="1">
             <w:r>
               <w:rPr>
                 <w:rStyle w:val="Hyperlink"/>
@@ -878,7 +878,7 @@
                 <w:noProof/>
                 <w:webHidden/>
               </w:rPr>
-              <w:instrText xml:space="preserve"> PAGEREF _Toc247452478 \h </w:instrText>
+              <w:instrText xml:space="preserve"> PAGEREF _Toc247521140 \h </w:instrText>
             </w:r>
             <w:r>
               <w:rPr>
@@ -898,7 +898,7 @@
                 <w:noProof/>
                 <w:webHidden/>
               </w:rPr>
-              <w:t>4</w:t>
+              <w:t>6</w:t>
             </w:r>
             <w:r>
               <w:rPr>
@@ -922,7 +922,7 @@
               <w:lang w:eastAsia="en-GB"/>
             </w:rPr>
           </w:pPr>
-          <w:hyperlink w:anchor="_Toc247452479" w:history="1">
+          <w:hyperlink w:anchor="_Toc247521141" w:history="1">
             <w:r>
               <w:rPr>
                 <w:rStyle w:val="Hyperlink"/>
@@ -964,7 +964,7 @@
                 <w:noProof/>
                 <w:webHidden/>
               </w:rPr>
-              <w:instrText xml:space="preserve"> PAGEREF _Toc247452479 \h </w:instrText>
+              <w:instrText xml:space="preserve"> PAGEREF _Toc247521141 \h </w:instrText>
             </w:r>
             <w:r>
               <w:rPr>
@@ -984,7 +984,7 @@
                 <w:noProof/>
                 <w:webHidden/>
               </w:rPr>
-              <w:t>4</w:t>
+              <w:t>6</w:t>
             </w:r>
             <w:r>
               <w:rPr>
@@ -1008,7 +1008,7 @@
               <w:lang w:eastAsia="en-GB"/>
             </w:rPr>
           </w:pPr>
-          <w:hyperlink w:anchor="_Toc247452480" w:history="1">
+          <w:hyperlink w:anchor="_Toc247521142" w:history="1">
             <w:r>
               <w:rPr>
                 <w:rStyle w:val="Hyperlink"/>
@@ -1050,7 +1050,7 @@
                 <w:noProof/>
                 <w:webHidden/>
               </w:rPr>
-              <w:instrText xml:space="preserve"> PAGEREF _Toc247452480 \h </w:instrText>
+              <w:instrText xml:space="preserve"> PAGEREF _Toc247521142 \h </w:instrText>
             </w:r>
             <w:r>
               <w:rPr>
@@ -1070,7 +1070,7 @@
                 <w:noProof/>
                 <w:webHidden/>
               </w:rPr>
-              <w:t>6</w:t>
+              <w:t>7</w:t>
             </w:r>
             <w:r>
               <w:rPr>
@@ -1094,7 +1094,7 @@
               <w:lang w:eastAsia="en-GB"/>
             </w:rPr>
           </w:pPr>
-          <w:hyperlink w:anchor="_Toc247452481" w:history="1">
+          <w:hyperlink w:anchor="_Toc247521143" w:history="1">
             <w:r>
               <w:rPr>
                 <w:rStyle w:val="Hyperlink"/>
@@ -1136,7 +1136,7 @@
                 <w:noProof/>
                 <w:webHidden/>
               </w:rPr>
-              <w:instrText xml:space="preserve"> PAGEREF _Toc247452481 \h </w:instrText>
+              <w:instrText xml:space="preserve"> PAGEREF _Toc247521143 \h </w:instrText>
             </w:r>
             <w:r>
               <w:rPr>
@@ -1156,7 +1156,7 @@
                 <w:noProof/>
                 <w:webHidden/>
               </w:rPr>
-              <w:t>9</w:t>
+              <w:t>10</w:t>
             </w:r>
             <w:r>
               <w:rPr>
@@ -1180,7 +1180,7 @@
               <w:lang w:eastAsia="en-GB"/>
             </w:rPr>
           </w:pPr>
-          <w:hyperlink w:anchor="_Toc247452482" w:history="1">
+          <w:hyperlink w:anchor="_Toc247521144" w:history="1">
             <w:r>
               <w:rPr>
                 <w:rStyle w:val="Hyperlink"/>
@@ -1222,7 +1222,7 @@
                 <w:noProof/>
                 <w:webHidden/>
               </w:rPr>
-              <w:instrText xml:space="preserve"> PAGEREF _Toc247452482 \h </w:instrText>
+              <w:instrText xml:space="preserve"> PAGEREF _Toc247521144 \h </w:instrText>
             </w:r>
             <w:r>
               <w:rPr>
@@ -1242,7 +1242,7 @@
                 <w:noProof/>
                 <w:webHidden/>
               </w:rPr>
-              <w:t>10</w:t>
+              <w:t>11</w:t>
             </w:r>
             <w:r>
               <w:rPr>
@@ -1266,7 +1266,7 @@
               <w:lang w:eastAsia="en-GB"/>
             </w:rPr>
           </w:pPr>
-          <w:hyperlink w:anchor="_Toc247452483" w:history="1">
+          <w:hyperlink w:anchor="_Toc247521145" w:history="1">
             <w:r>
               <w:rPr>
                 <w:rStyle w:val="Hyperlink"/>
@@ -1308,7 +1308,7 @@
                 <w:noProof/>
                 <w:webHidden/>
               </w:rPr>
-              <w:instrText xml:space="preserve"> PAGEREF _Toc247452483 \h </w:instrText>
+              <w:instrText xml:space="preserve"> PAGEREF _Toc247521145 \h </w:instrText>
             </w:r>
             <w:r>
               <w:rPr>
@@ -1352,7 +1352,7 @@
               <w:lang w:eastAsia="en-GB"/>
             </w:rPr>
           </w:pPr>
-          <w:hyperlink w:anchor="_Toc247452484" w:history="1">
+          <w:hyperlink w:anchor="_Toc247521146" w:history="1">
             <w:r>
               <w:rPr>
                 <w:rStyle w:val="Hyperlink"/>
@@ -1394,7 +1394,7 @@
                 <w:noProof/>
                 <w:webHidden/>
               </w:rPr>
-              <w:instrText xml:space="preserve"> PAGEREF _Toc247452484 \h </w:instrText>
+              <w:instrText xml:space="preserve"> PAGEREF _Toc247521146 \h </w:instrText>
             </w:r>
             <w:r>
               <w:rPr>
@@ -1438,7 +1438,7 @@
               <w:lang w:eastAsia="en-GB"/>
             </w:rPr>
           </w:pPr>
-          <w:hyperlink w:anchor="_Toc247452485" w:history="1">
+          <w:hyperlink w:anchor="_Toc247521147" w:history="1">
             <w:r>
               <w:rPr>
                 <w:rStyle w:val="Hyperlink"/>
@@ -1480,7 +1480,7 @@
                 <w:noProof/>
                 <w:webHidden/>
               </w:rPr>
-              <w:instrText xml:space="preserve"> PAGEREF _Toc247452485 \h </w:instrText>
+              <w:instrText xml:space="preserve"> PAGEREF _Toc247521147 \h </w:instrText>
             </w:r>
             <w:r>
               <w:rPr>
@@ -1524,7 +1524,7 @@
               <w:lang w:eastAsia="en-GB"/>
             </w:rPr>
           </w:pPr>
-          <w:hyperlink w:anchor="_Toc247452486" w:history="1">
+          <w:hyperlink w:anchor="_Toc247521148" w:history="1">
             <w:r>
               <w:rPr>
                 <w:rStyle w:val="Hyperlink"/>
@@ -1566,7 +1566,7 @@
                 <w:noProof/>
                 <w:webHidden/>
               </w:rPr>
-              <w:instrText xml:space="preserve"> PAGEREF _Toc247452486 \h </w:instrText>
+              <w:instrText xml:space="preserve"> PAGEREF _Toc247521148 \h </w:instrText>
             </w:r>
             <w:r>
               <w:rPr>
@@ -1587,6 +1587,92 @@
                 <w:webHidden/>
               </w:rPr>
               <w:t>12</w:t>
+            </w:r>
+            <w:r>
+              <w:rPr>
+                <w:noProof/>
+                <w:webHidden/>
+              </w:rPr>
+              <w:fldChar w:fldCharType="end"/>
+            </w:r>
+          </w:hyperlink>
+        </w:p>
+        <w:p>
+          <w:pPr>
+            <w:pStyle w:val="TOC3"/>
+            <w:tabs>
+              <w:tab w:val="left" w:pos="1320"/>
+              <w:tab w:val="right" w:leader="dot" w:pos="9350"/>
+            </w:tabs>
+            <w:rPr>
+              <w:rFonts w:eastAsiaTheme="minorEastAsia"/>
+              <w:noProof/>
+              <w:lang w:eastAsia="en-GB"/>
+            </w:rPr>
+          </w:pPr>
+          <w:hyperlink w:anchor="_Toc247521149" w:history="1">
+            <w:r>
+              <w:rPr>
+                <w:rStyle w:val="Hyperlink"/>
+                <w:noProof/>
+              </w:rPr>
+              <w:t>4.2.2</w:t>
+            </w:r>
+            <w:r>
+              <w:rPr>
+                <w:rFonts w:eastAsiaTheme="minorEastAsia"/>
+                <w:noProof/>
+                <w:lang w:eastAsia="en-GB"/>
+              </w:rPr>
+              <w:tab/>
+            </w:r>
+            <w:r>
+              <w:rPr>
+                <w:rStyle w:val="Hyperlink"/>
+                <w:noProof/>
+              </w:rPr>
+              <w:t>Scenario 2: David</w:t>
+            </w:r>
+            <w:r>
+              <w:rPr>
+                <w:noProof/>
+                <w:webHidden/>
+              </w:rPr>
+              <w:tab/>
+            </w:r>
+            <w:r>
+              <w:rPr>
+                <w:noProof/>
+                <w:webHidden/>
+              </w:rPr>
+              <w:fldChar w:fldCharType="begin"/>
+            </w:r>
+            <w:r>
+              <w:rPr>
+                <w:noProof/>
+                <w:webHidden/>
+              </w:rPr>
+              <w:instrText xml:space="preserve"> PAGEREF _Toc247521149 \h </w:instrText>
+            </w:r>
+            <w:r>
+              <w:rPr>
+                <w:noProof/>
+                <w:webHidden/>
+              </w:rPr>
+            </w:r>
+            <w:r>
+              <w:rPr>
+                <w:noProof/>
+                <w:webHidden/>
+              </w:rPr>
+              <w:fldChar w:fldCharType="separate"/>
+            </w:r>
+            <w:r>
+              <w:rPr>
+                <w:noProof/>
+                <w:webHidden/>
+              </w:rPr>
+              <w:t>13</w:t>
             </w:r>
             <w:r>
               <w:rPr>
@@ -1610,7 +1696,7 @@
               <w:lang w:eastAsia="en-GB"/>
             </w:rPr>
           </w:pPr>
-          <w:hyperlink w:anchor="_Toc247452487" w:history="1">
+          <w:hyperlink w:anchor="_Toc247521150" w:history="1">
             <w:r>
               <w:rPr>
                 <w:rStyle w:val="Hyperlink"/>
@@ -1652,7 +1738,7 @@
                 <w:noProof/>
                 <w:webHidden/>
               </w:rPr>
-              <w:instrText xml:space="preserve"> PAGEREF _Toc247452487 \h </w:instrText>
+              <w:instrText xml:space="preserve"> PAGEREF _Toc247521150 \h </w:instrText>
             </w:r>
             <w:r>
               <w:rPr>
@@ -1672,7 +1758,7 @@
                 <w:noProof/>
                 <w:webHidden/>
               </w:rPr>
-              <w:t>13</w:t>
+              <w:t>14</w:t>
             </w:r>
             <w:r>
               <w:rPr>
@@ -1696,7 +1782,7 @@
               <w:lang w:eastAsia="en-GB"/>
             </w:rPr>
           </w:pPr>
-          <w:hyperlink w:anchor="_Toc247452488" w:history="1">
+          <w:hyperlink w:anchor="_Toc247521151" w:history="1">
             <w:r>
               <w:rPr>
                 <w:rStyle w:val="Hyperlink"/>
@@ -1738,7 +1824,7 @@
                 <w:noProof/>
                 <w:webHidden/>
               </w:rPr>
-              <w:instrText xml:space="preserve"> PAGEREF _Toc247452488 \h </w:instrText>
+              <w:instrText xml:space="preserve"> PAGEREF _Toc247521151 \h </w:instrText>
             </w:r>
             <w:r>
               <w:rPr>
@@ -1758,7 +1844,7 @@
                 <w:noProof/>
                 <w:webHidden/>
               </w:rPr>
-              <w:t>14</w:t>
+              <w:t>15</w:t>
             </w:r>
             <w:r>
               <w:rPr>
@@ -1782,7 +1868,7 @@
               <w:lang w:eastAsia="en-GB"/>
             </w:rPr>
           </w:pPr>
-          <w:hyperlink w:anchor="_Toc247452489" w:history="1">
+          <w:hyperlink w:anchor="_Toc247521152" w:history="1">
             <w:r>
               <w:rPr>
                 <w:rStyle w:val="Hyperlink"/>
@@ -1824,7 +1910,7 @@
                 <w:noProof/>
                 <w:webHidden/>
               </w:rPr>
-              <w:instrText xml:space="preserve"> PAGEREF _Toc247452489 \h </w:instrText>
+              <w:instrText xml:space="preserve"> PAGEREF _Toc247521152 \h </w:instrText>
             </w:r>
             <w:r>
               <w:rPr>
@@ -1844,7 +1930,7 @@
                 <w:noProof/>
                 <w:webHidden/>
               </w:rPr>
-              <w:t>15</w:t>
+              <w:t>16</w:t>
             </w:r>
             <w:r>
               <w:rPr>
@@ -1868,7 +1954,7 @@
               <w:lang w:eastAsia="en-GB"/>
             </w:rPr>
           </w:pPr>
-          <w:hyperlink w:anchor="_Toc247452490" w:history="1">
+          <w:hyperlink w:anchor="_Toc247521153" w:history="1">
             <w:r>
               <w:rPr>
                 <w:rStyle w:val="Hyperlink"/>
@@ -1910,7 +1996,7 @@
                 <w:noProof/>
                 <w:webHidden/>
               </w:rPr>
-              <w:instrText xml:space="preserve"> PAGEREF _Toc247452490 \h </w:instrText>
+              <w:instrText xml:space="preserve"> PAGEREF _Toc247521153 \h </w:instrText>
             </w:r>
             <w:r>
               <w:rPr>
@@ -1930,7 +2016,7 @@
                 <w:noProof/>
                 <w:webHidden/>
               </w:rPr>
-              <w:t>15</w:t>
+              <w:t>16</w:t>
             </w:r>
             <w:r>
               <w:rPr>
@@ -1954,7 +2040,7 @@
               <w:lang w:eastAsia="en-GB"/>
             </w:rPr>
           </w:pPr>
-          <w:hyperlink w:anchor="_Toc247452491" w:history="1">
+          <w:hyperlink w:anchor="_Toc247521154" w:history="1">
             <w:r>
               <w:rPr>
                 <w:rStyle w:val="Hyperlink"/>
@@ -1996,7 +2082,7 @@
                 <w:noProof/>
                 <w:webHidden/>
               </w:rPr>
-              <w:instrText xml:space="preserve"> PAGEREF _Toc247452491 \h </w:instrText>
+              <w:instrText xml:space="preserve"> PAGEREF _Toc247521154 \h </w:instrText>
             </w:r>
             <w:r>
               <w:rPr>
@@ -2016,7 +2102,7 @@
                 <w:noProof/>
                 <w:webHidden/>
               </w:rPr>
-              <w:t>17</w:t>
+              <w:t>18</w:t>
             </w:r>
             <w:r>
               <w:rPr>
@@ -2040,7 +2126,7 @@
               <w:lang w:eastAsia="en-GB"/>
             </w:rPr>
           </w:pPr>
-          <w:hyperlink w:anchor="_Toc247452492" w:history="1">
+          <w:hyperlink w:anchor="_Toc247521155" w:history="1">
             <w:r>
               <w:rPr>
                 <w:rStyle w:val="Hyperlink"/>
@@ -2082,7 +2168,7 @@
                 <w:noProof/>
                 <w:webHidden/>
               </w:rPr>
-              <w:instrText xml:space="preserve"> PAGEREF _Toc247452492 \h </w:instrText>
+              <w:instrText xml:space="preserve"> PAGEREF _Toc247521155 \h </w:instrText>
             </w:r>
             <w:r>
               <w:rPr>
@@ -2102,7 +2188,7 @@
                 <w:noProof/>
                 <w:webHidden/>
               </w:rPr>
-              <w:t>17</w:t>
+              <w:t>18</w:t>
             </w:r>
             <w:r>
               <w:rPr>
@@ -2126,7 +2212,7 @@
               <w:lang w:eastAsia="en-GB"/>
             </w:rPr>
           </w:pPr>
-          <w:hyperlink w:anchor="_Toc247452493" w:history="1">
+          <w:hyperlink w:anchor="_Toc247521156" w:history="1">
             <w:r>
               <w:rPr>
                 <w:rStyle w:val="Hyperlink"/>
@@ -2168,7 +2254,7 @@
                 <w:noProof/>
                 <w:webHidden/>
               </w:rPr>
-              <w:instrText xml:space="preserve"> PAGEREF _Toc247452493 \h </w:instrText>
+              <w:instrText xml:space="preserve"> PAGEREF _Toc247521156 \h </w:instrText>
             </w:r>
             <w:r>
               <w:rPr>
@@ -2188,7 +2274,7 @@
                 <w:noProof/>
                 <w:webHidden/>
               </w:rPr>
-              <w:t>17</w:t>
+              <w:t>18</w:t>
             </w:r>
             <w:r>
               <w:rPr>
@@ -2212,7 +2298,7 @@
               <w:lang w:eastAsia="en-GB"/>
             </w:rPr>
           </w:pPr>
-          <w:hyperlink w:anchor="_Toc247452494" w:history="1">
+          <w:hyperlink w:anchor="_Toc247521157" w:history="1">
             <w:r>
               <w:rPr>
                 <w:rStyle w:val="Hyperlink"/>
@@ -2254,7 +2340,7 @@
                 <w:noProof/>
                 <w:webHidden/>
               </w:rPr>
-              <w:instrText xml:space="preserve"> PAGEREF _Toc247452494 \h </w:instrText>
+              <w:instrText xml:space="preserve"> PAGEREF _Toc247521157 \h </w:instrText>
             </w:r>
             <w:r>
               <w:rPr>
@@ -2274,7 +2360,7 @@
                 <w:noProof/>
                 <w:webHidden/>
               </w:rPr>
-              <w:t>18</w:t>
+              <w:t>20</w:t>
             </w:r>
             <w:r>
               <w:rPr>
@@ -2298,7 +2384,7 @@
               <w:lang w:eastAsia="en-GB"/>
             </w:rPr>
           </w:pPr>
-          <w:hyperlink w:anchor="_Toc247452495" w:history="1">
+          <w:hyperlink w:anchor="_Toc247521158" w:history="1">
             <w:r>
               <w:rPr>
                 <w:rStyle w:val="Hyperlink"/>
@@ -2340,7 +2426,7 @@
                 <w:noProof/>
                 <w:webHidden/>
               </w:rPr>
-              <w:instrText xml:space="preserve"> PAGEREF _Toc247452495 \h </w:instrText>
+              <w:instrText xml:space="preserve"> PAGEREF _Toc247521158 \h </w:instrText>
             </w:r>
             <w:r>
               <w:rPr>
@@ -2360,7 +2446,7 @@
                 <w:noProof/>
                 <w:webHidden/>
               </w:rPr>
-              <w:t>18</w:t>
+              <w:t>20</w:t>
             </w:r>
             <w:r>
               <w:rPr>
@@ -2384,7 +2470,7 @@
               <w:lang w:eastAsia="en-GB"/>
             </w:rPr>
           </w:pPr>
-          <w:hyperlink w:anchor="_Toc247452496" w:history="1">
+          <w:hyperlink w:anchor="_Toc247521159" w:history="1">
             <w:r>
               <w:rPr>
                 <w:rStyle w:val="Hyperlink"/>
@@ -2426,7 +2512,7 @@
                 <w:noProof/>
                 <w:webHidden/>
               </w:rPr>
-              <w:instrText xml:space="preserve"> PAGEREF _Toc247452496 \h </w:instrText>
+              <w:instrText xml:space="preserve"> PAGEREF _Toc247521159 \h </w:instrText>
             </w:r>
             <w:r>
               <w:rPr>
@@ -2446,7 +2532,7 @@
                 <w:noProof/>
                 <w:webHidden/>
               </w:rPr>
-              <w:t>18</w:t>
+              <w:t>20</w:t>
             </w:r>
             <w:r>
               <w:rPr>
@@ -2470,7 +2556,7 @@
               <w:lang w:eastAsia="en-GB"/>
             </w:rPr>
           </w:pPr>
-          <w:hyperlink w:anchor="_Toc247452497" w:history="1">
+          <w:hyperlink w:anchor="_Toc247521160" w:history="1">
             <w:r>
               <w:rPr>
                 <w:rStyle w:val="Hyperlink"/>
@@ -2512,7 +2598,7 @@
                 <w:noProof/>
                 <w:webHidden/>
               </w:rPr>
-              <w:instrText xml:space="preserve"> PAGEREF _Toc247452497 \h </w:instrText>
+              <w:instrText xml:space="preserve"> PAGEREF _Toc247521160 \h </w:instrText>
             </w:r>
             <w:r>
               <w:rPr>
@@ -2532,7 +2618,7 @@
                 <w:noProof/>
                 <w:webHidden/>
               </w:rPr>
-              <w:t>19</w:t>
+              <w:t>21</w:t>
             </w:r>
             <w:r>
               <w:rPr>
@@ -2556,7 +2642,7 @@
               <w:lang w:eastAsia="en-GB"/>
             </w:rPr>
           </w:pPr>
-          <w:hyperlink w:anchor="_Toc247452498" w:history="1">
+          <w:hyperlink w:anchor="_Toc247521161" w:history="1">
             <w:r>
               <w:rPr>
                 <w:rStyle w:val="Hyperlink"/>
@@ -2598,7 +2684,7 @@
                 <w:noProof/>
                 <w:webHidden/>
               </w:rPr>
-              <w:instrText xml:space="preserve"> PAGEREF _Toc247452498 \h </w:instrText>
+              <w:instrText xml:space="preserve"> PAGEREF _Toc247521161 \h </w:instrText>
             </w:r>
             <w:r>
               <w:rPr>
@@ -2618,7 +2704,7 @@
                 <w:noProof/>
                 <w:webHidden/>
               </w:rPr>
-              <w:t>21</w:t>
+              <w:t>23</w:t>
             </w:r>
             <w:r>
               <w:rPr>
@@ -2642,7 +2728,7 @@
               <w:lang w:eastAsia="en-GB"/>
             </w:rPr>
           </w:pPr>
-          <w:hyperlink w:anchor="_Toc247452499" w:history="1">
+          <w:hyperlink w:anchor="_Toc247521162" w:history="1">
             <w:r>
               <w:rPr>
                 <w:rStyle w:val="Hyperlink"/>
@@ -2684,7 +2770,7 @@
                 <w:noProof/>
                 <w:webHidden/>
               </w:rPr>
-              <w:instrText xml:space="preserve"> PAGEREF _Toc247452499 \h </w:instrText>
+              <w:instrText xml:space="preserve"> PAGEREF _Toc247521162 \h </w:instrText>
             </w:r>
             <w:r>
               <w:rPr>
@@ -2704,7 +2790,7 @@
                 <w:noProof/>
                 <w:webHidden/>
               </w:rPr>
-              <w:t>21</w:t>
+              <w:t>23</w:t>
             </w:r>
             <w:r>
               <w:rPr>
@@ -2724,24 +2810,9 @@
     </w:sdt>
     <w:p>
       <w:pPr>
-        <w:rPr>
-          <w:rFonts w:asciiTheme="majorHAnsi" w:eastAsiaTheme="majorEastAsia" w:hAnsiTheme="majorHAnsi" w:cstheme="majorBidi"/>
-          <w:color w:val="17365D" w:themeColor="text2" w:themeShade="BF"/>
-          <w:spacing w:val="5"/>
-          <w:kern w:val="28"/>
-          <w:sz w:val="52"/>
-          <w:szCs w:val="52"/>
-        </w:rPr>
-      </w:pPr>
-      <w:r>
-        <w:br w:type="page"/>
-      </w:r>
-    </w:p>
-    <w:p>
-      <w:pPr>
         <w:pStyle w:val="Heading1"/>
       </w:pPr>
-      <w:bookmarkStart w:id="1" w:name="_Toc247452473"/>
+      <w:bookmarkStart w:id="1" w:name="_Toc247521135"/>
       <w:r>
         <w:lastRenderedPageBreak/>
         <w:t>Introduction</w:t>
@@ -2752,30 +2823,28 @@
       <w:pPr>
         <w:jc w:val="both"/>
       </w:pPr>
-      <w:commentRangeStart w:id="2"/>
       <w:r>
         <w:t xml:space="preserve">The purpose of this report is to provide an </w:t>
       </w:r>
       <w:r>
-        <w:t>in-depth look at the status of our group, gp09-sdb, and the work we have completed to this date.</w:t>
-      </w:r>
-      <w:commentRangeEnd w:id="2"/>
-      <w:r>
-        <w:rPr>
-          <w:rStyle w:val="CommentReference"/>
-        </w:rPr>
-        <w:commentReference w:id="2"/>
+        <w:t xml:space="preserve">in-depth look at the status of our group, gp09-sdb, and </w:t>
+      </w:r>
+      <w:r>
+        <w:t>contains all documentation for the work completed thus far.  The structure of the report will begin at the initial problem and expand based on what we have discovered that needs addressing.  Then, the research will be listed in segments based on the area the research is focusing on, i.e. market research, technical research, etc.</w:t>
+      </w:r>
+      <w:r>
+        <w:t xml:space="preserve">  After deciding on particular aspects of the software via our research, the functional specification shall be completed based on these decisions.  In the later stages, the focus will shift to planning our system implementation, and the platforms we will be considering.</w:t>
       </w:r>
     </w:p>
     <w:p>
       <w:pPr>
         <w:pStyle w:val="Heading1"/>
       </w:pPr>
-      <w:bookmarkStart w:id="3" w:name="_Toc247452474"/>
+      <w:bookmarkStart w:id="2" w:name="_Toc247521136"/>
       <w:r>
         <w:t>The Problem</w:t>
       </w:r>
-      <w:bookmarkEnd w:id="3"/>
+      <w:bookmarkEnd w:id="2"/>
     </w:p>
     <w:p>
       <w:pPr>
@@ -2831,6 +2900,7 @@
         <w:jc w:val="both"/>
       </w:pPr>
       <w:r>
+        <w:lastRenderedPageBreak/>
         <w:t xml:space="preserve">In essence, what we hope to build is a democratic, user-friendly product where opinion-sharing is not only welcome, but encouraged.  </w:t>
       </w:r>
       <w:r>
@@ -2840,11 +2910,7 @@
         <w:t xml:space="preserve">it </w:t>
       </w:r>
       <w:r>
-        <w:t xml:space="preserve">could affect the </w:t>
-      </w:r>
-      <w:r>
-        <w:lastRenderedPageBreak/>
-        <w:t>entire project.</w:t>
+        <w:t>could affect the entire project.</w:t>
       </w:r>
       <w:r>
         <w:t xml:space="preserve">  It is vital that, as a group, we get a handle on the </w:t>
@@ -2866,21 +2932,21 @@
       <w:pPr>
         <w:pStyle w:val="Heading1"/>
       </w:pPr>
-      <w:bookmarkStart w:id="4" w:name="_Toc247452475"/>
+      <w:bookmarkStart w:id="3" w:name="_Toc247521137"/>
       <w:r>
         <w:t xml:space="preserve">Background Information &amp; </w:t>
       </w:r>
       <w:r>
         <w:t>Research</w:t>
       </w:r>
-      <w:bookmarkEnd w:id="4"/>
+      <w:bookmarkEnd w:id="3"/>
     </w:p>
     <w:p>
       <w:pPr>
         <w:pStyle w:val="Heading2"/>
       </w:pPr>
-      <w:bookmarkStart w:id="5" w:name="_Toc247452476"/>
-      <w:commentRangeStart w:id="6"/>
+      <w:bookmarkStart w:id="4" w:name="_Toc247521138"/>
+      <w:commentRangeStart w:id="5"/>
       <w:r>
         <w:t>Survey</w:t>
       </w:r>
@@ -2893,7 +2959,7 @@
       <w:r>
         <w:t xml:space="preserve"> Systems</w:t>
       </w:r>
-      <w:commentRangeEnd w:id="6"/>
+      <w:commentRangeEnd w:id="5"/>
       <w:r>
         <w:rPr>
           <w:rStyle w:val="CommentReference"/>
@@ -2902,9 +2968,9 @@
           <w:bCs w:val="0"/>
           <w:color w:val="auto"/>
         </w:rPr>
-        <w:commentReference w:id="6"/>
-      </w:r>
-      <w:bookmarkEnd w:id="5"/>
+        <w:commentReference w:id="5"/>
+      </w:r>
+      <w:bookmarkEnd w:id="4"/>
     </w:p>
     <w:p>
       <w:pPr>
@@ -2918,12 +2984,12 @@
       <w:pPr>
         <w:pStyle w:val="Heading2"/>
       </w:pPr>
-      <w:bookmarkStart w:id="7" w:name="_Toc247452477"/>
-      <w:commentRangeStart w:id="8"/>
+      <w:bookmarkStart w:id="6" w:name="_Toc247521139"/>
+      <w:commentRangeStart w:id="7"/>
       <w:r>
         <w:t>Market Research</w:t>
       </w:r>
-      <w:commentRangeEnd w:id="8"/>
+      <w:commentRangeEnd w:id="7"/>
       <w:r>
         <w:rPr>
           <w:rStyle w:val="CommentReference"/>
@@ -2932,9 +2998,9 @@
           <w:bCs w:val="0"/>
           <w:color w:val="auto"/>
         </w:rPr>
-        <w:commentReference w:id="8"/>
-      </w:r>
-      <w:bookmarkEnd w:id="7"/>
+        <w:commentReference w:id="7"/>
+      </w:r>
+      <w:bookmarkEnd w:id="6"/>
     </w:p>
     <w:p/>
     <w:p>
@@ -2948,7 +3014,6 @@
           <w:szCs w:val="26"/>
         </w:rPr>
       </w:pPr>
-      <w:bookmarkStart w:id="9" w:name="_Toc247452478"/>
       <w:r>
         <w:br w:type="page"/>
       </w:r>
@@ -2957,6 +3022,7 @@
       <w:pPr>
         <w:pStyle w:val="Heading2"/>
       </w:pPr>
+      <w:bookmarkStart w:id="8" w:name="_Toc247521140"/>
       <w:r>
         <w:lastRenderedPageBreak/>
         <w:t>Technical Research</w:t>
@@ -2970,17 +3036,17 @@
       <w:r>
         <w:t xml:space="preserve"> Tools</w:t>
       </w:r>
+      <w:bookmarkEnd w:id="8"/>
+    </w:p>
+    <w:p>
+      <w:pPr>
+        <w:pStyle w:val="Heading3"/>
+      </w:pPr>
+      <w:bookmarkStart w:id="9" w:name="_Toc247521141"/>
+      <w:r>
+        <w:t>Frameworks</w:t>
+      </w:r>
       <w:bookmarkEnd w:id="9"/>
-    </w:p>
-    <w:p>
-      <w:pPr>
-        <w:pStyle w:val="Heading3"/>
-      </w:pPr>
-      <w:bookmarkStart w:id="10" w:name="_Toc247452479"/>
-      <w:r>
-        <w:t>Frameworks</w:t>
-      </w:r>
-      <w:bookmarkEnd w:id="10"/>
     </w:p>
     <w:p>
       <w:pPr>
@@ -3033,7 +3099,15 @@
       </w:r>
       <w:proofErr w:type="spellEnd"/>
       <w:r>
-        <w:t xml:space="preserve">, MySQL, </w:t>
+        <w:t xml:space="preserve">, </w:t>
+      </w:r>
+      <w:proofErr w:type="spellStart"/>
+      <w:r>
+        <w:t>MySQL</w:t>
+      </w:r>
+      <w:proofErr w:type="spellEnd"/>
+      <w:r>
+        <w:t xml:space="preserve">, </w:t>
       </w:r>
       <w:proofErr w:type="spellStart"/>
       <w:r>
@@ -3370,11 +3444,11 @@
       <w:pPr>
         <w:pStyle w:val="Heading4"/>
       </w:pPr>
-      <w:commentRangeStart w:id="11"/>
+      <w:commentRangeStart w:id="10"/>
       <w:r>
         <w:t>Desktop-Based Platforms</w:t>
       </w:r>
-      <w:commentRangeEnd w:id="11"/>
+      <w:commentRangeEnd w:id="10"/>
       <w:r>
         <w:rPr>
           <w:rStyle w:val="CommentReference"/>
@@ -3385,7 +3459,7 @@
           <w:iCs w:val="0"/>
           <w:color w:val="auto"/>
         </w:rPr>
-        <w:commentReference w:id="11"/>
+        <w:commentReference w:id="10"/>
       </w:r>
     </w:p>
     <w:p/>
@@ -3393,7 +3467,7 @@
       <w:pPr>
         <w:pStyle w:val="Heading3"/>
       </w:pPr>
-      <w:bookmarkStart w:id="12" w:name="_Toc247452480"/>
+      <w:bookmarkStart w:id="11" w:name="_Toc247521142"/>
       <w:r>
         <w:t>Source</w:t>
       </w:r>
@@ -3403,7 +3477,7 @@
       <w:r>
         <w:t>Code Management</w:t>
       </w:r>
-      <w:bookmarkEnd w:id="12"/>
+      <w:bookmarkEnd w:id="11"/>
     </w:p>
     <w:p>
       <w:pPr>
@@ -3849,12 +3923,12 @@
       <w:pPr>
         <w:pStyle w:val="Heading3"/>
       </w:pPr>
-      <w:bookmarkStart w:id="13" w:name="_Toc247452481"/>
+      <w:bookmarkStart w:id="12" w:name="_Toc247521143"/>
       <w:r>
         <w:lastRenderedPageBreak/>
         <w:t>Project Hosting</w:t>
       </w:r>
-      <w:bookmarkEnd w:id="13"/>
+      <w:bookmarkEnd w:id="12"/>
     </w:p>
     <w:p>
       <w:r>
@@ -4078,12 +4152,12 @@
       <w:pPr>
         <w:pStyle w:val="Heading3"/>
       </w:pPr>
-      <w:bookmarkStart w:id="14" w:name="_Toc247452482"/>
+      <w:bookmarkStart w:id="13" w:name="_Toc247521144"/>
       <w:r>
         <w:lastRenderedPageBreak/>
         <w:t>Collaboration</w:t>
       </w:r>
-      <w:bookmarkEnd w:id="14"/>
+      <w:bookmarkEnd w:id="13"/>
     </w:p>
     <w:p>
       <w:r>
@@ -4095,23 +4169,11 @@
       <w:pPr>
         <w:pStyle w:val="Heading4"/>
       </w:pPr>
-      <w:commentRangeStart w:id="15"/>
+      <w:proofErr w:type="spellStart"/>
       <w:r>
         <w:t>Basecamp</w:t>
       </w:r>
-      <w:commentRangeEnd w:id="15"/>
-      <w:r>
-        <w:rPr>
-          <w:rStyle w:val="CommentReference"/>
-          <w:rFonts w:asciiTheme="minorHAnsi" w:eastAsiaTheme="minorHAnsi" w:hAnsiTheme="minorHAnsi" w:cstheme="minorBidi"/>
-          <w:b w:val="0"/>
-          <w:bCs w:val="0"/>
-          <w:i w:val="0"/>
-          <w:iCs w:val="0"/>
-          <w:color w:val="auto"/>
-        </w:rPr>
-        <w:commentReference w:id="15"/>
-      </w:r>
+      <w:proofErr w:type="spellEnd"/>
     </w:p>
     <w:p>
       <w:r>
@@ -4289,7 +4351,7 @@
       <w:pPr>
         <w:pStyle w:val="Heading1"/>
       </w:pPr>
-      <w:bookmarkStart w:id="16" w:name="_Toc247452483"/>
+      <w:bookmarkStart w:id="14" w:name="_Toc247521145"/>
       <w:r>
         <w:lastRenderedPageBreak/>
         <w:t>Functional</w:t>
@@ -4297,66 +4359,66 @@
       <w:r>
         <w:t xml:space="preserve"> Specification</w:t>
       </w:r>
+      <w:bookmarkEnd w:id="14"/>
+    </w:p>
+    <w:p>
+      <w:pPr>
+        <w:pStyle w:val="Heading2"/>
+      </w:pPr>
+      <w:bookmarkStart w:id="15" w:name="_Toc247521146"/>
+      <w:r>
+        <w:t>Overview</w:t>
+      </w:r>
+      <w:bookmarkEnd w:id="15"/>
+    </w:p>
+    <w:p>
+      <w:r>
+        <w:t xml:space="preserve">The project (named </w:t>
+      </w:r>
+      <w:r>
+        <w:t>DemoConf</w:t>
+      </w:r>
+      <w:r>
+        <w:t xml:space="preserve"> until a final name is chosen) is a service that allows users to participate in a democratic debate or discussion - to achieve a goal of agreement on a particular subject.</w:t>
+      </w:r>
+    </w:p>
+    <w:p>
+      <w:r>
+        <w:t>The system forces users to vote on a goal at the end of each time period (which is 10 minutes by default). The goal (usually an issue that must be debated) is specified when the conference room is created. If all (or a specified proportion) of the participants agree when the vote is cast, then the goal has been achieved and the conference can be ended. Otherwise, the discussion continues for another period.</w:t>
+      </w:r>
+    </w:p>
+    <w:p>
+      <w:r>
+        <w:t>The graph</w:t>
+      </w:r>
+      <w:r>
+        <w:t>ics and layout of the system</w:t>
+      </w:r>
+      <w:r>
+        <w:t xml:space="preserve"> shown </w:t>
+      </w:r>
+      <w:r>
+        <w:t>in this specification are</w:t>
+      </w:r>
+      <w:r>
+        <w:t xml:space="preserve"> merely to illustrate the underlying functionality. The actual look and feel will </w:t>
+      </w:r>
+      <w:r>
+        <w:t xml:space="preserve">of the final product will </w:t>
+      </w:r>
+      <w:r>
+        <w:t>be developed over time.</w:t>
+      </w:r>
+    </w:p>
+    <w:p>
+      <w:pPr>
+        <w:pStyle w:val="Heading2"/>
+      </w:pPr>
+      <w:bookmarkStart w:id="16" w:name="_Toc247521147"/>
+      <w:r>
+        <w:t>User Stories/Scenarios</w:t>
+      </w:r>
       <w:bookmarkEnd w:id="16"/>
-    </w:p>
-    <w:p>
-      <w:pPr>
-        <w:pStyle w:val="Heading2"/>
-      </w:pPr>
-      <w:bookmarkStart w:id="17" w:name="_Toc247452484"/>
-      <w:r>
-        <w:t>Overview</w:t>
-      </w:r>
-      <w:bookmarkEnd w:id="17"/>
-    </w:p>
-    <w:p>
-      <w:r>
-        <w:t xml:space="preserve">The project (named </w:t>
-      </w:r>
-      <w:r>
-        <w:t>DemoConf</w:t>
-      </w:r>
-      <w:r>
-        <w:t xml:space="preserve"> until a final name is chosen) is a service that allows users to participate in a democratic debate or discussion - to achieve a goal of agreement on a particular subject.</w:t>
-      </w:r>
-    </w:p>
-    <w:p>
-      <w:r>
-        <w:t>The system forces users to vote on a goal at the end of each time period (which is 10 minutes by default). The goal (usually an issue that must be debated) is specified when the conference room is created. If all (or a specified proportion) of the participants agree when the vote is cast, then the goal has been achieved and the conference can be ended. Otherwise, the discussion continues for another period.</w:t>
-      </w:r>
-    </w:p>
-    <w:p>
-      <w:r>
-        <w:t>The graph</w:t>
-      </w:r>
-      <w:r>
-        <w:t>ics and layout of the system</w:t>
-      </w:r>
-      <w:r>
-        <w:t xml:space="preserve"> shown </w:t>
-      </w:r>
-      <w:r>
-        <w:t>in this specification are</w:t>
-      </w:r>
-      <w:r>
-        <w:t xml:space="preserve"> merely to illustrate the underlying functionality. The actual look and feel will </w:t>
-      </w:r>
-      <w:r>
-        <w:t xml:space="preserve">of the final product will </w:t>
-      </w:r>
-      <w:r>
-        <w:t>be developed over time.</w:t>
-      </w:r>
-    </w:p>
-    <w:p>
-      <w:pPr>
-        <w:pStyle w:val="Heading2"/>
-      </w:pPr>
-      <w:bookmarkStart w:id="18" w:name="_Toc247452485"/>
-      <w:r>
-        <w:t>User Stories/Scenarios</w:t>
-      </w:r>
-      <w:bookmarkEnd w:id="18"/>
     </w:p>
     <w:p>
       <w:r>
@@ -4381,16 +4443,16 @@
         </w:numPr>
         <w:ind w:left="720"/>
       </w:pPr>
-      <w:bookmarkStart w:id="19" w:name="_Toc247452486"/>
     </w:p>
     <w:p>
       <w:pPr>
         <w:pStyle w:val="Heading3"/>
       </w:pPr>
+      <w:bookmarkStart w:id="17" w:name="_Toc247521148"/>
       <w:r>
         <w:t>Scenario 1: John</w:t>
       </w:r>
-      <w:bookmarkEnd w:id="19"/>
+      <w:bookmarkEnd w:id="17"/>
     </w:p>
     <w:p>
       <w:r>
@@ -4457,6 +4519,7 @@
       <w:pPr>
         <w:pStyle w:val="Heading3"/>
       </w:pPr>
+      <w:bookmarkStart w:id="18" w:name="_Toc247521149"/>
       <w:r>
         <w:lastRenderedPageBreak/>
         <w:t xml:space="preserve">Scenario 2: </w:t>
@@ -4464,6 +4527,7 @@
       <w:r>
         <w:t>David</w:t>
       </w:r>
+      <w:bookmarkEnd w:id="18"/>
     </w:p>
     <w:p>
       <w:r>
@@ -4569,12 +4633,12 @@
       <w:pPr>
         <w:pStyle w:val="Heading2"/>
       </w:pPr>
-      <w:bookmarkStart w:id="20" w:name="_Toc247452487"/>
+      <w:bookmarkStart w:id="19" w:name="_Toc247521150"/>
       <w:r>
         <w:lastRenderedPageBreak/>
         <w:t>Flowchart</w:t>
       </w:r>
-      <w:bookmarkEnd w:id="20"/>
+      <w:bookmarkEnd w:id="19"/>
     </w:p>
     <w:p>
       <w:r>
@@ -4656,12 +4720,12 @@
       <w:pPr>
         <w:pStyle w:val="Heading2"/>
       </w:pPr>
-      <w:bookmarkStart w:id="21" w:name="_Toc247452488"/>
+      <w:bookmarkStart w:id="20" w:name="_Toc247521151"/>
       <w:r>
         <w:lastRenderedPageBreak/>
         <w:t>Functional Requirements</w:t>
       </w:r>
-      <w:bookmarkEnd w:id="21"/>
+      <w:bookmarkEnd w:id="20"/>
     </w:p>
     <w:p>
       <w:pPr>
@@ -4991,12 +5055,12 @@
       <w:pPr>
         <w:pStyle w:val="Heading2"/>
       </w:pPr>
-      <w:bookmarkStart w:id="22" w:name="_Toc247452489"/>
+      <w:bookmarkStart w:id="21" w:name="_Toc247521152"/>
       <w:r>
         <w:lastRenderedPageBreak/>
         <w:t>Non-Functional Requirements</w:t>
       </w:r>
-      <w:bookmarkEnd w:id="22"/>
+      <w:bookmarkEnd w:id="21"/>
     </w:p>
     <w:p>
       <w:pPr>
@@ -5050,11 +5114,11 @@
       <w:pPr>
         <w:pStyle w:val="Heading2"/>
       </w:pPr>
-      <w:bookmarkStart w:id="23" w:name="_Toc247452490"/>
+      <w:bookmarkStart w:id="22" w:name="_Toc247521153"/>
       <w:r>
         <w:t>User Interface</w:t>
       </w:r>
-      <w:bookmarkEnd w:id="23"/>
+      <w:bookmarkEnd w:id="22"/>
     </w:p>
     <w:p>
       <w:r>
@@ -5205,7 +5269,7 @@
       <w:pPr>
         <w:pStyle w:val="Heading1"/>
       </w:pPr>
-      <w:bookmarkStart w:id="24" w:name="_Toc247452491"/>
+      <w:bookmarkStart w:id="23" w:name="_Toc247521154"/>
       <w:r>
         <w:lastRenderedPageBreak/>
         <w:t>The Platform</w:t>
@@ -5213,25 +5277,25 @@
       <w:r>
         <w:t>/Implementation</w:t>
       </w:r>
+      <w:bookmarkEnd w:id="23"/>
+    </w:p>
+    <w:p>
+      <w:pPr>
+        <w:jc w:val="both"/>
+      </w:pPr>
+      <w:r>
+        <w:t>Firstly, the group had to decide whether to develop our application in one of two ways: a web-based application, or a desktop-based application.</w:t>
+      </w:r>
+    </w:p>
+    <w:p>
+      <w:pPr>
+        <w:pStyle w:val="Heading2"/>
+      </w:pPr>
+      <w:bookmarkStart w:id="24" w:name="_Toc247521155"/>
+      <w:r>
+        <w:t>Web-Based</w:t>
+      </w:r>
       <w:bookmarkEnd w:id="24"/>
-    </w:p>
-    <w:p>
-      <w:pPr>
-        <w:jc w:val="both"/>
-      </w:pPr>
-      <w:r>
-        <w:t>Firstly, the group had to decide whether to develop our application in one of two ways: a web-based application, or a desktop-based application.</w:t>
-      </w:r>
-    </w:p>
-    <w:p>
-      <w:pPr>
-        <w:pStyle w:val="Heading2"/>
-      </w:pPr>
-      <w:bookmarkStart w:id="25" w:name="_Toc247452492"/>
-      <w:r>
-        <w:t>Web-Based</w:t>
-      </w:r>
-      <w:bookmarkEnd w:id="25"/>
     </w:p>
     <w:p/>
     <w:tbl>
@@ -5426,11 +5490,11 @@
       <w:pPr>
         <w:pStyle w:val="Heading2"/>
       </w:pPr>
-      <w:bookmarkStart w:id="26" w:name="_Toc247452493"/>
+      <w:bookmarkStart w:id="25" w:name="_Toc247521156"/>
       <w:r>
         <w:t>Desktop-Based</w:t>
       </w:r>
-      <w:bookmarkEnd w:id="26"/>
+      <w:bookmarkEnd w:id="25"/>
     </w:p>
     <w:p/>
     <w:tbl>
@@ -5732,7 +5796,6 @@
           <w:szCs w:val="28"/>
         </w:rPr>
       </w:pPr>
-      <w:bookmarkStart w:id="27" w:name="_Toc247452494"/>
       <w:r>
         <w:br w:type="page"/>
       </w:r>
@@ -5741,21 +5804,22 @@
       <w:pPr>
         <w:pStyle w:val="Heading1"/>
       </w:pPr>
+      <w:bookmarkStart w:id="26" w:name="_Toc247521157"/>
       <w:r>
         <w:lastRenderedPageBreak/>
         <w:t>Initial Implementation/Prototyping</w:t>
       </w:r>
+      <w:bookmarkEnd w:id="26"/>
+    </w:p>
+    <w:p>
+      <w:pPr>
+        <w:pStyle w:val="Heading2"/>
+      </w:pPr>
+      <w:bookmarkStart w:id="27" w:name="_Toc247521158"/>
+      <w:r>
+        <w:t>Prototype</w:t>
+      </w:r>
       <w:bookmarkEnd w:id="27"/>
-    </w:p>
-    <w:p>
-      <w:pPr>
-        <w:pStyle w:val="Heading2"/>
-      </w:pPr>
-      <w:bookmarkStart w:id="28" w:name="_Toc247452495"/>
-      <w:r>
-        <w:t>Prototype</w:t>
-      </w:r>
-      <w:bookmarkEnd w:id="28"/>
     </w:p>
     <w:p>
       <w:pPr>
@@ -5789,11 +5853,11 @@
       <w:pPr>
         <w:pStyle w:val="Heading3"/>
       </w:pPr>
-      <w:bookmarkStart w:id="29" w:name="_Toc247452496"/>
+      <w:bookmarkStart w:id="28" w:name="_Toc247521159"/>
       <w:r>
         <w:t>Prototype Specification</w:t>
       </w:r>
-      <w:bookmarkEnd w:id="29"/>
+      <w:bookmarkEnd w:id="28"/>
     </w:p>
     <w:p>
       <w:pPr>
@@ -5918,7 +5982,7 @@
       <w:pPr>
         <w:pStyle w:val="Heading3"/>
       </w:pPr>
-      <w:bookmarkStart w:id="30" w:name="_Toc247452497"/>
+      <w:bookmarkStart w:id="29" w:name="_Toc247521160"/>
       <w:r>
         <w:lastRenderedPageBreak/>
         <w:t xml:space="preserve">Prototype </w:t>
@@ -5926,7 +5990,7 @@
       <w:r>
         <w:t>Results</w:t>
       </w:r>
-      <w:bookmarkEnd w:id="30"/>
+      <w:bookmarkEnd w:id="29"/>
     </w:p>
     <w:p>
       <w:r>
@@ -6127,31 +6191,398 @@
       <w:pPr>
         <w:pStyle w:val="Heading1"/>
       </w:pPr>
-      <w:bookmarkStart w:id="31" w:name="_Toc247452498"/>
+      <w:bookmarkStart w:id="30" w:name="_Toc247521161"/>
       <w:r>
         <w:lastRenderedPageBreak/>
         <w:t>Problems Encountered</w:t>
       </w:r>
+      <w:bookmarkEnd w:id="30"/>
+    </w:p>
+    <w:p>
+      <w:r>
+        <w:t>There are various problems that the group faced while doing this project.</w:t>
+      </w:r>
+    </w:p>
+    <w:p>
+      <w:pPr>
+        <w:pStyle w:val="Heading2"/>
+      </w:pPr>
+      <w:bookmarkStart w:id="31" w:name="_Toc247451982"/>
+      <w:r>
+        <w:t>Project</w:t>
+      </w:r>
       <w:bookmarkEnd w:id="31"/>
     </w:p>
     <w:p>
       <w:pPr>
+        <w:pStyle w:val="Heading3"/>
+      </w:pPr>
+      <w:bookmarkStart w:id="32" w:name="_Toc247451983"/>
+      <w:r>
+        <w:t>Initial project planning</w:t>
+      </w:r>
+      <w:bookmarkEnd w:id="32"/>
+    </w:p>
+    <w:p>
+      <w:pPr>
+        <w:pStyle w:val="ListParagraph"/>
+        <w:numPr>
+          <w:ilvl w:val="0"/>
+          <w:numId w:val="16"/>
+        </w:numPr>
+      </w:pPr>
+      <w:r>
+        <w:t>The group could not decide what the best way to set credits for users is.</w:t>
+      </w:r>
+    </w:p>
+    <w:p>
+      <w:pPr>
+        <w:pStyle w:val="ListParagraph"/>
+        <w:numPr>
+          <w:ilvl w:val="0"/>
+          <w:numId w:val="16"/>
+        </w:numPr>
+      </w:pPr>
+      <w:r>
+        <w:t>Left out a few important specifications while doing the initial planning.</w:t>
+      </w:r>
+    </w:p>
+    <w:p>
+      <w:pPr>
+        <w:pStyle w:val="ListParagraph"/>
+        <w:numPr>
+          <w:ilvl w:val="0"/>
+          <w:numId w:val="16"/>
+        </w:numPr>
+      </w:pPr>
+      <w:r>
+        <w:t xml:space="preserve">Technical specification was not specific enough. </w:t>
+      </w:r>
+    </w:p>
+    <w:p>
+      <w:pPr>
+        <w:pStyle w:val="ListParagraph"/>
+        <w:numPr>
+          <w:ilvl w:val="0"/>
+          <w:numId w:val="16"/>
+        </w:numPr>
+      </w:pPr>
+      <w:r>
+        <w:t>Software specification was not considered.</w:t>
+      </w:r>
+    </w:p>
+    <w:p>
+      <w:pPr>
+        <w:pStyle w:val="ListParagraph"/>
+        <w:numPr>
+          <w:ilvl w:val="0"/>
+          <w:numId w:val="16"/>
+        </w:numPr>
+      </w:pPr>
+      <w:r>
+        <w:t>Took a lot of time deciding what the system should do.</w:t>
+      </w:r>
+    </w:p>
+    <w:p>
+      <w:pPr>
+        <w:pStyle w:val="Heading3"/>
+      </w:pPr>
+      <w:bookmarkStart w:id="33" w:name="_Toc247451984"/>
+      <w:r>
+        <w:t>Prototyping</w:t>
+      </w:r>
+      <w:bookmarkEnd w:id="33"/>
+    </w:p>
+    <w:p>
+      <w:pPr>
+        <w:pStyle w:val="ListParagraph"/>
+        <w:numPr>
+          <w:ilvl w:val="0"/>
+          <w:numId w:val="17"/>
+        </w:numPr>
+      </w:pPr>
+      <w:r>
+        <w:t>The prototype consists of only the most basic functions.</w:t>
+      </w:r>
+    </w:p>
+    <w:p>
+      <w:pPr>
+        <w:pStyle w:val="ListParagraph"/>
+        <w:numPr>
+          <w:ilvl w:val="0"/>
+          <w:numId w:val="17"/>
+        </w:numPr>
+      </w:pPr>
+      <w:r>
+        <w:t>Functionality and the features of the web application.</w:t>
+      </w:r>
+    </w:p>
+    <w:p>
+      <w:pPr>
+        <w:pStyle w:val="ListParagraph"/>
+        <w:numPr>
+          <w:ilvl w:val="0"/>
+          <w:numId w:val="17"/>
+        </w:numPr>
+      </w:pPr>
+      <w:r>
+        <w:t>Very simple without the more complicated functions.</w:t>
+      </w:r>
+    </w:p>
+    <w:p>
+      <w:pPr>
+        <w:pStyle w:val="Heading3"/>
+      </w:pPr>
+      <w:bookmarkStart w:id="34" w:name="_Toc247451985"/>
+      <w:r>
+        <w:t>Low-Tech Play Testing</w:t>
+      </w:r>
+      <w:bookmarkEnd w:id="34"/>
+    </w:p>
+    <w:p>
+      <w:pPr>
+        <w:pStyle w:val="ListParagraph"/>
+        <w:numPr>
+          <w:ilvl w:val="0"/>
+          <w:numId w:val="20"/>
+        </w:numPr>
+      </w:pPr>
+      <w:r>
+        <w:t>No photographic evidences of the play-testing.</w:t>
+      </w:r>
+    </w:p>
+    <w:p>
+      <w:pPr>
+        <w:pStyle w:val="ListParagraph"/>
+        <w:numPr>
+          <w:ilvl w:val="0"/>
+          <w:numId w:val="20"/>
+        </w:numPr>
+      </w:pPr>
+      <w:r>
+        <w:t>Not all members were present during the play testing.</w:t>
+      </w:r>
+    </w:p>
+    <w:p>
+      <w:pPr>
+        <w:pStyle w:val="Heading3"/>
+      </w:pPr>
+      <w:bookmarkStart w:id="35" w:name="_Toc247451986"/>
+      <w:r>
+        <w:t>Time Planning</w:t>
+      </w:r>
+      <w:bookmarkEnd w:id="35"/>
+    </w:p>
+    <w:p>
+      <w:pPr>
+        <w:pStyle w:val="ListParagraph"/>
+        <w:numPr>
+          <w:ilvl w:val="0"/>
+          <w:numId w:val="21"/>
+        </w:numPr>
+      </w:pPr>
+      <w:r>
+        <w:t>Did not include researches done before 8</w:t>
+      </w:r>
+      <w:r>
+        <w:rPr>
+          <w:vertAlign w:val="superscript"/>
+        </w:rPr>
+        <w:t>th</w:t>
+      </w:r>
+      <w:r>
+        <w:t xml:space="preserve"> November.</w:t>
+      </w:r>
+      <w:r>
+        <w:t xml:space="preserve"> </w:t>
+      </w:r>
+    </w:p>
+    <w:p>
+      <w:pPr>
+        <w:pStyle w:val="ListParagraph"/>
+        <w:numPr>
+          <w:ilvl w:val="0"/>
+          <w:numId w:val="21"/>
+        </w:numPr>
+      </w:pPr>
+      <w:r>
+        <w:t>(Previous)Time planning did not consider the exam period.</w:t>
+      </w:r>
+    </w:p>
+    <w:p>
+      <w:pPr>
+        <w:pStyle w:val="ListParagraph"/>
+        <w:numPr>
+          <w:ilvl w:val="0"/>
+          <w:numId w:val="21"/>
+        </w:numPr>
+      </w:pPr>
+      <w:r>
+        <w:t>Having the risk of losing innovation.</w:t>
+      </w:r>
+    </w:p>
+    <w:p>
+      <w:pPr>
+        <w:pStyle w:val="ListParagraph"/>
+        <w:numPr>
+          <w:ilvl w:val="0"/>
+          <w:numId w:val="21"/>
+        </w:numPr>
+      </w:pPr>
+      <w:r>
+        <w:t>Not having enough time to implement some better functionality and features.</w:t>
+      </w:r>
+    </w:p>
+    <w:p>
+      <w:pPr>
+        <w:pStyle w:val="Heading2"/>
+      </w:pPr>
+      <w:bookmarkStart w:id="36" w:name="_Toc247451987"/>
+      <w:r>
+        <w:t>Group Members</w:t>
+      </w:r>
+      <w:bookmarkEnd w:id="36"/>
+    </w:p>
+    <w:p>
+      <w:pPr>
+        <w:pStyle w:val="ListParagraph"/>
+        <w:numPr>
+          <w:ilvl w:val="0"/>
+          <w:numId w:val="18"/>
+        </w:numPr>
+      </w:pPr>
+      <w:r>
+        <w:t>Everyone in the group has different standards of programming knowledge.</w:t>
+      </w:r>
+    </w:p>
+    <w:p>
+      <w:pPr>
+        <w:pStyle w:val="ListParagraph"/>
+        <w:numPr>
+          <w:ilvl w:val="0"/>
+          <w:numId w:val="18"/>
+        </w:numPr>
+      </w:pPr>
+      <w:r>
+        <w:t>Due to the difference in their main languages, some of the members did not communicate as much as the others.</w:t>
+      </w:r>
+    </w:p>
+    <w:p>
+      <w:pPr>
+        <w:pStyle w:val="ListParagraph"/>
+        <w:numPr>
+          <w:ilvl w:val="0"/>
+          <w:numId w:val="18"/>
+        </w:numPr>
+      </w:pPr>
+      <w:r>
+        <w:t>Different levels of have been contributed by every member of the group.</w:t>
+      </w:r>
+    </w:p>
+    <w:p>
+      <w:pPr>
+        <w:pStyle w:val="ListParagraph"/>
+        <w:numPr>
+          <w:ilvl w:val="0"/>
+          <w:numId w:val="18"/>
+        </w:numPr>
+      </w:pPr>
+      <w:r>
+        <w:t>Some members are unreachable at times.</w:t>
+      </w:r>
+    </w:p>
+    <w:p>
+      <w:pPr>
+        <w:pStyle w:val="Heading2"/>
+      </w:pPr>
+      <w:bookmarkStart w:id="37" w:name="_Toc247451988"/>
+      <w:r>
+        <w:t>Meeting (Formal and Informal)</w:t>
+      </w:r>
+      <w:bookmarkEnd w:id="37"/>
+    </w:p>
+    <w:p>
+      <w:pPr>
+        <w:pStyle w:val="ListParagraph"/>
+        <w:numPr>
+          <w:ilvl w:val="0"/>
+          <w:numId w:val="19"/>
+        </w:numPr>
+      </w:pPr>
+      <w:r>
+        <w:t>The attendances of the meetings are poor (formal and informal).</w:t>
+      </w:r>
+    </w:p>
+    <w:p>
+      <w:pPr>
+        <w:pStyle w:val="ListParagraph"/>
+        <w:numPr>
+          <w:ilvl w:val="0"/>
+          <w:numId w:val="19"/>
+        </w:numPr>
+      </w:pPr>
+      <w:r>
+        <w:t xml:space="preserve">Some members were absent without an apology. </w:t>
+      </w:r>
+    </w:p>
+    <w:p>
+      <w:pPr>
+        <w:pStyle w:val="ListParagraph"/>
+        <w:numPr>
+          <w:ilvl w:val="0"/>
+          <w:numId w:val="19"/>
+        </w:numPr>
+      </w:pPr>
+      <w:r>
+        <w:t>Only a single member was there at each meeting.</w:t>
+      </w:r>
+    </w:p>
+    <w:p>
+      <w:pPr>
+        <w:pStyle w:val="ListParagraph"/>
+        <w:numPr>
+          <w:ilvl w:val="0"/>
+          <w:numId w:val="19"/>
+        </w:numPr>
+      </w:pPr>
+      <w:r>
+        <w:t>More frequent meetings with the supervisor for advice.</w:t>
+      </w:r>
+    </w:p>
+    <w:p>
+      <w:pPr>
+        <w:pStyle w:val="ListParagraph"/>
+        <w:numPr>
+          <w:ilvl w:val="0"/>
+          <w:numId w:val="19"/>
+        </w:numPr>
+      </w:pPr>
+      <w:r>
+        <w:t>More informal get-togethers for group work.</w:t>
+      </w:r>
+    </w:p>
+    <w:p/>
+    <w:p>
+      <w:pPr>
         <w:jc w:val="both"/>
       </w:pPr>
       <w:r>
-        <w:t>Whilst heading towards our objective, the biggest challenge we have encountered thus far is collaborating as a group whilst trying to implement key decisions.  One of the first things we found it necessary to narrow down would be the set of system rules during our low-tech analysis stage.  Unfortunately, this process was far more involved than we originally anticipated, and caused us to question our decision numerous times both while meeting informally and formally as a group.  The reason this caused such indecision amongst us as group members is that we had differing ideals about various aspects of the system and how it should be implemented.  However, eventually it was agreed.</w:t>
-      </w:r>
-    </w:p>
-    <w:p/>
+        <w:lastRenderedPageBreak/>
+        <w:t>Whilst heading towards our objective, the biggest challenge we have encountered thus far is collaborating as a group whilst trying to implement key decisions.  One of the first things we found it necessary to narrow down would be the set of system rules during our low-tech analysis stage.  Unfortunately, this process was far more involved than we originally anticipated, and caused us to question our decision numerous times both while meeting informally and formally as a group.  The reason this caused such indecision amongst us as group members is that we had differing ideals about various aspects of the system and how it should be implemented.  Ho</w:t>
+      </w:r>
+      <w:r>
+        <w:t>wever, eventually it was agreed</w:t>
+      </w:r>
+    </w:p>
     <w:p>
       <w:pPr>
         <w:pStyle w:val="Heading1"/>
       </w:pPr>
-      <w:bookmarkStart w:id="32" w:name="_Toc247452499"/>
+      <w:bookmarkStart w:id="38" w:name="_Toc247521162"/>
       <w:r>
         <w:t>Time Plan</w:t>
       </w:r>
-      <w:bookmarkEnd w:id="32"/>
+      <w:bookmarkEnd w:id="38"/>
     </w:p>
     <w:p/>
     <w:p>
@@ -6182,7 +6613,7 @@
 
 <file path=word/comments.xml><?xml version="1.0" encoding="utf-8"?>
 <w:comments xmlns:ve="http://schemas.openxmlformats.org/markup-compatibility/2006" xmlns:o="urn:schemas-microsoft-com:office:office" xmlns:r="http://schemas.openxmlformats.org/officeDocument/2006/relationships" xmlns:m="http://schemas.openxmlformats.org/officeDocument/2006/math" xmlns:v="urn:schemas-microsoft-com:vml" xmlns:wp="http://schemas.openxmlformats.org/drawingml/2006/wordprocessingDrawing" xmlns:w10="urn:schemas-microsoft-com:office:word" xmlns:w="http://schemas.openxmlformats.org/wordprocessingml/2006/main" xmlns:wne="http://schemas.microsoft.com/office/word/2006/wordml">
-  <w:comment w:id="2" w:author="wrr08u" w:date="2009-12-01T17:53:00Z" w:initials="w">
+  <w:comment w:id="5" w:author="Rob Golding" w:date="2009-11-29T22:41:00Z" w:initials="RG">
     <w:p>
       <w:pPr>
         <w:pStyle w:val="CommentText"/>
@@ -6194,19 +6625,11 @@
         <w:annotationRef/>
       </w:r>
       <w:r>
-        <w:t>Shall complete this introduction later – It shall be brief</w:t>
-      </w:r>
-    </w:p>
-    <w:p>
-      <w:pPr>
-        <w:pStyle w:val="CommentText"/>
-      </w:pPr>
-      <w:r>
-        <w:t>/ Billy</w:t>
+        <w:t>Add Kit’s research here</w:t>
       </w:r>
     </w:p>
   </w:comment>
-  <w:comment w:id="6" w:author="Rob Golding" w:date="2009-11-29T22:41:00Z" w:initials="RG">
+  <w:comment w:id="7" w:author="Rob Golding" w:date="2009-11-29T22:41:00Z" w:initials="RG">
     <w:p>
       <w:pPr>
         <w:pStyle w:val="CommentText"/>
@@ -6218,11 +6641,11 @@
         <w:annotationRef/>
       </w:r>
       <w:r>
-        <w:t>Add Kit’s research here</w:t>
+        <w:t>Or maybe here?</w:t>
       </w:r>
     </w:p>
   </w:comment>
-  <w:comment w:id="8" w:author="Rob Golding" w:date="2009-11-29T22:41:00Z" w:initials="RG">
+  <w:comment w:id="10" w:author="Rob Golding" w:date="2009-12-02T12:05:00Z" w:initials="RG">
     <w:p>
       <w:pPr>
         <w:pStyle w:val="CommentText"/>
@@ -6234,39 +6657,7 @@
         <w:annotationRef/>
       </w:r>
       <w:r>
-        <w:t>Or maybe here?</w:t>
-      </w:r>
-    </w:p>
-  </w:comment>
-  <w:comment w:id="11" w:author="Rob Golding" w:date="2009-12-02T12:05:00Z" w:initials="RG">
-    <w:p>
-      <w:pPr>
-        <w:pStyle w:val="CommentText"/>
-      </w:pPr>
-      <w:r>
-        <w:rPr>
-          <w:rStyle w:val="CommentReference"/>
-        </w:rPr>
-        <w:annotationRef/>
-      </w:r>
-      <w:r>
         <w:t>Java/Swing!</w:t>
-      </w:r>
-    </w:p>
-  </w:comment>
-  <w:comment w:id="15" w:author="Rob Golding" w:date="2009-11-29T22:41:00Z" w:initials="RG">
-    <w:p>
-      <w:pPr>
-        <w:pStyle w:val="CommentText"/>
-      </w:pPr>
-      <w:r>
-        <w:rPr>
-          <w:rStyle w:val="CommentReference"/>
-        </w:rPr>
-        <w:annotationRef/>
-      </w:r>
-      <w:r>
-        <w:t>Find alternative &amp; elaborate</w:t>
       </w:r>
     </w:p>
   </w:comment>
@@ -7290,6 +7681,92 @@
     </w:lvl>
   </w:abstractNum>
   <w:abstractNum w:abstractNumId="9">
+    <w:nsid w:val="33580515"/>
+    <w:multiLevelType w:val="hybridMultilevel"/>
+    <w:tmpl w:val="36C200B6"/>
+    <w:lvl w:ilvl="0" w:tplc="0809000F">
+      <w:start w:val="1"/>
+      <w:numFmt w:val="decimal"/>
+      <w:lvlText w:val="%1."/>
+      <w:lvlJc w:val="left"/>
+      <w:pPr>
+        <w:ind w:left="936" w:hanging="360"/>
+      </w:pPr>
+    </w:lvl>
+    <w:lvl w:ilvl="1" w:tplc="08090019" w:tentative="1">
+      <w:start w:val="1"/>
+      <w:numFmt w:val="lowerLetter"/>
+      <w:lvlText w:val="%2."/>
+      <w:lvlJc w:val="left"/>
+      <w:pPr>
+        <w:ind w:left="1656" w:hanging="360"/>
+      </w:pPr>
+    </w:lvl>
+    <w:lvl w:ilvl="2" w:tplc="0809001B" w:tentative="1">
+      <w:start w:val="1"/>
+      <w:numFmt w:val="lowerRoman"/>
+      <w:lvlText w:val="%3."/>
+      <w:lvlJc w:val="right"/>
+      <w:pPr>
+        <w:ind w:left="2376" w:hanging="180"/>
+      </w:pPr>
+    </w:lvl>
+    <w:lvl w:ilvl="3" w:tplc="0809000F" w:tentative="1">
+      <w:start w:val="1"/>
+      <w:numFmt w:val="decimal"/>
+      <w:lvlText w:val="%4."/>
+      <w:lvlJc w:val="left"/>
+      <w:pPr>
+        <w:ind w:left="3096" w:hanging="360"/>
+      </w:pPr>
+    </w:lvl>
+    <w:lvl w:ilvl="4" w:tplc="08090019" w:tentative="1">
+      <w:start w:val="1"/>
+      <w:numFmt w:val="lowerLetter"/>
+      <w:lvlText w:val="%5."/>
+      <w:lvlJc w:val="left"/>
+      <w:pPr>
+        <w:ind w:left="3816" w:hanging="360"/>
+      </w:pPr>
+    </w:lvl>
+    <w:lvl w:ilvl="5" w:tplc="0809001B" w:tentative="1">
+      <w:start w:val="1"/>
+      <w:numFmt w:val="lowerRoman"/>
+      <w:lvlText w:val="%6."/>
+      <w:lvlJc w:val="right"/>
+      <w:pPr>
+        <w:ind w:left="4536" w:hanging="180"/>
+      </w:pPr>
+    </w:lvl>
+    <w:lvl w:ilvl="6" w:tplc="0809000F" w:tentative="1">
+      <w:start w:val="1"/>
+      <w:numFmt w:val="decimal"/>
+      <w:lvlText w:val="%7."/>
+      <w:lvlJc w:val="left"/>
+      <w:pPr>
+        <w:ind w:left="5256" w:hanging="360"/>
+      </w:pPr>
+    </w:lvl>
+    <w:lvl w:ilvl="7" w:tplc="08090019" w:tentative="1">
+      <w:start w:val="1"/>
+      <w:numFmt w:val="lowerLetter"/>
+      <w:lvlText w:val="%8."/>
+      <w:lvlJc w:val="left"/>
+      <w:pPr>
+        <w:ind w:left="5976" w:hanging="360"/>
+      </w:pPr>
+    </w:lvl>
+    <w:lvl w:ilvl="8" w:tplc="0809001B" w:tentative="1">
+      <w:start w:val="1"/>
+      <w:numFmt w:val="lowerRoman"/>
+      <w:lvlText w:val="%9."/>
+      <w:lvlJc w:val="right"/>
+      <w:pPr>
+        <w:ind w:left="6696" w:hanging="180"/>
+      </w:pPr>
+    </w:lvl>
+  </w:abstractNum>
+  <w:abstractNum w:abstractNumId="10">
     <w:nsid w:val="37783747"/>
     <w:multiLevelType w:val="multilevel"/>
     <w:tmpl w:val="D21045E0"/>
@@ -7402,7 +7879,179 @@
       </w:rPr>
     </w:lvl>
   </w:abstractNum>
-  <w:abstractNum w:abstractNumId="10">
+  <w:abstractNum w:abstractNumId="11">
+    <w:nsid w:val="414B0FB7"/>
+    <w:multiLevelType w:val="multilevel"/>
+    <w:tmpl w:val="0809001F"/>
+    <w:lvl w:ilvl="0">
+      <w:start w:val="1"/>
+      <w:numFmt w:val="decimal"/>
+      <w:lvlText w:val="%1."/>
+      <w:lvlJc w:val="left"/>
+      <w:pPr>
+        <w:ind w:left="936" w:hanging="360"/>
+      </w:pPr>
+    </w:lvl>
+    <w:lvl w:ilvl="1">
+      <w:start w:val="1"/>
+      <w:numFmt w:val="decimal"/>
+      <w:lvlText w:val="%1.%2."/>
+      <w:lvlJc w:val="left"/>
+      <w:pPr>
+        <w:ind w:left="1368" w:hanging="432"/>
+      </w:pPr>
+    </w:lvl>
+    <w:lvl w:ilvl="2">
+      <w:start w:val="1"/>
+      <w:numFmt w:val="decimal"/>
+      <w:lvlText w:val="%1.%2.%3."/>
+      <w:lvlJc w:val="left"/>
+      <w:pPr>
+        <w:ind w:left="1800" w:hanging="504"/>
+      </w:pPr>
+    </w:lvl>
+    <w:lvl w:ilvl="3">
+      <w:start w:val="1"/>
+      <w:numFmt w:val="decimal"/>
+      <w:lvlText w:val="%1.%2.%3.%4."/>
+      <w:lvlJc w:val="left"/>
+      <w:pPr>
+        <w:ind w:left="2304" w:hanging="648"/>
+      </w:pPr>
+    </w:lvl>
+    <w:lvl w:ilvl="4">
+      <w:start w:val="1"/>
+      <w:numFmt w:val="decimal"/>
+      <w:lvlText w:val="%1.%2.%3.%4.%5."/>
+      <w:lvlJc w:val="left"/>
+      <w:pPr>
+        <w:ind w:left="2808" w:hanging="792"/>
+      </w:pPr>
+    </w:lvl>
+    <w:lvl w:ilvl="5">
+      <w:start w:val="1"/>
+      <w:numFmt w:val="decimal"/>
+      <w:lvlText w:val="%1.%2.%3.%4.%5.%6."/>
+      <w:lvlJc w:val="left"/>
+      <w:pPr>
+        <w:ind w:left="3312" w:hanging="936"/>
+      </w:pPr>
+    </w:lvl>
+    <w:lvl w:ilvl="6">
+      <w:start w:val="1"/>
+      <w:numFmt w:val="decimal"/>
+      <w:lvlText w:val="%1.%2.%3.%4.%5.%6.%7."/>
+      <w:lvlJc w:val="left"/>
+      <w:pPr>
+        <w:ind w:left="3816" w:hanging="1080"/>
+      </w:pPr>
+    </w:lvl>
+    <w:lvl w:ilvl="7">
+      <w:start w:val="1"/>
+      <w:numFmt w:val="decimal"/>
+      <w:lvlText w:val="%1.%2.%3.%4.%5.%6.%7.%8."/>
+      <w:lvlJc w:val="left"/>
+      <w:pPr>
+        <w:ind w:left="4320" w:hanging="1224"/>
+      </w:pPr>
+    </w:lvl>
+    <w:lvl w:ilvl="8">
+      <w:start w:val="1"/>
+      <w:numFmt w:val="decimal"/>
+      <w:lvlText w:val="%1.%2.%3.%4.%5.%6.%7.%8.%9."/>
+      <w:lvlJc w:val="left"/>
+      <w:pPr>
+        <w:ind w:left="4896" w:hanging="1440"/>
+      </w:pPr>
+    </w:lvl>
+  </w:abstractNum>
+  <w:abstractNum w:abstractNumId="12">
+    <w:nsid w:val="436948AF"/>
+    <w:multiLevelType w:val="hybridMultilevel"/>
+    <w:tmpl w:val="711E25FE"/>
+    <w:lvl w:ilvl="0" w:tplc="0809000F">
+      <w:start w:val="1"/>
+      <w:numFmt w:val="decimal"/>
+      <w:lvlText w:val="%1."/>
+      <w:lvlJc w:val="left"/>
+      <w:pPr>
+        <w:ind w:left="936" w:hanging="360"/>
+      </w:pPr>
+    </w:lvl>
+    <w:lvl w:ilvl="1" w:tplc="08090019" w:tentative="1">
+      <w:start w:val="1"/>
+      <w:numFmt w:val="lowerLetter"/>
+      <w:lvlText w:val="%2."/>
+      <w:lvlJc w:val="left"/>
+      <w:pPr>
+        <w:ind w:left="1656" w:hanging="360"/>
+      </w:pPr>
+    </w:lvl>
+    <w:lvl w:ilvl="2" w:tplc="0809001B" w:tentative="1">
+      <w:start w:val="1"/>
+      <w:numFmt w:val="lowerRoman"/>
+      <w:lvlText w:val="%3."/>
+      <w:lvlJc w:val="right"/>
+      <w:pPr>
+        <w:ind w:left="2376" w:hanging="180"/>
+      </w:pPr>
+    </w:lvl>
+    <w:lvl w:ilvl="3" w:tplc="0809000F" w:tentative="1">
+      <w:start w:val="1"/>
+      <w:numFmt w:val="decimal"/>
+      <w:lvlText w:val="%4."/>
+      <w:lvlJc w:val="left"/>
+      <w:pPr>
+        <w:ind w:left="3096" w:hanging="360"/>
+      </w:pPr>
+    </w:lvl>
+    <w:lvl w:ilvl="4" w:tplc="08090019" w:tentative="1">
+      <w:start w:val="1"/>
+      <w:numFmt w:val="lowerLetter"/>
+      <w:lvlText w:val="%5."/>
+      <w:lvlJc w:val="left"/>
+      <w:pPr>
+        <w:ind w:left="3816" w:hanging="360"/>
+      </w:pPr>
+    </w:lvl>
+    <w:lvl w:ilvl="5" w:tplc="0809001B" w:tentative="1">
+      <w:start w:val="1"/>
+      <w:numFmt w:val="lowerRoman"/>
+      <w:lvlText w:val="%6."/>
+      <w:lvlJc w:val="right"/>
+      <w:pPr>
+        <w:ind w:left="4536" w:hanging="180"/>
+      </w:pPr>
+    </w:lvl>
+    <w:lvl w:ilvl="6" w:tplc="0809000F" w:tentative="1">
+      <w:start w:val="1"/>
+      <w:numFmt w:val="decimal"/>
+      <w:lvlText w:val="%7."/>
+      <w:lvlJc w:val="left"/>
+      <w:pPr>
+        <w:ind w:left="5256" w:hanging="360"/>
+      </w:pPr>
+    </w:lvl>
+    <w:lvl w:ilvl="7" w:tplc="08090019" w:tentative="1">
+      <w:start w:val="1"/>
+      <w:numFmt w:val="lowerLetter"/>
+      <w:lvlText w:val="%8."/>
+      <w:lvlJc w:val="left"/>
+      <w:pPr>
+        <w:ind w:left="5976" w:hanging="360"/>
+      </w:pPr>
+    </w:lvl>
+    <w:lvl w:ilvl="8" w:tplc="0809001B" w:tentative="1">
+      <w:start w:val="1"/>
+      <w:numFmt w:val="lowerRoman"/>
+      <w:lvlText w:val="%9."/>
+      <w:lvlJc w:val="right"/>
+      <w:pPr>
+        <w:ind w:left="6696" w:hanging="180"/>
+      </w:pPr>
+    </w:lvl>
+  </w:abstractNum>
+  <w:abstractNum w:abstractNumId="13">
     <w:nsid w:val="451F7485"/>
     <w:multiLevelType w:val="multilevel"/>
     <w:tmpl w:val="114AB950"/>
@@ -7515,7 +8164,7 @@
       </w:rPr>
     </w:lvl>
   </w:abstractNum>
-  <w:abstractNum w:abstractNumId="11">
+  <w:abstractNum w:abstractNumId="14">
     <w:nsid w:val="46EC0F9D"/>
     <w:multiLevelType w:val="hybridMultilevel"/>
     <w:tmpl w:val="7EA4F1AE"/>
@@ -7627,7 +8276,7 @@
       </w:rPr>
     </w:lvl>
   </w:abstractNum>
-  <w:abstractNum w:abstractNumId="12">
+  <w:abstractNum w:abstractNumId="15">
     <w:nsid w:val="4E7B05BD"/>
     <w:multiLevelType w:val="hybridMultilevel"/>
     <w:tmpl w:val="9ECEC9D4"/>
@@ -7713,7 +8362,179 @@
       </w:pPr>
     </w:lvl>
   </w:abstractNum>
-  <w:abstractNum w:abstractNumId="13">
+  <w:abstractNum w:abstractNumId="16">
+    <w:nsid w:val="5AB10500"/>
+    <w:multiLevelType w:val="hybridMultilevel"/>
+    <w:tmpl w:val="26F2999E"/>
+    <w:lvl w:ilvl="0" w:tplc="0809000F">
+      <w:start w:val="1"/>
+      <w:numFmt w:val="decimal"/>
+      <w:lvlText w:val="%1."/>
+      <w:lvlJc w:val="left"/>
+      <w:pPr>
+        <w:ind w:left="936" w:hanging="360"/>
+      </w:pPr>
+    </w:lvl>
+    <w:lvl w:ilvl="1" w:tplc="08090019" w:tentative="1">
+      <w:start w:val="1"/>
+      <w:numFmt w:val="lowerLetter"/>
+      <w:lvlText w:val="%2."/>
+      <w:lvlJc w:val="left"/>
+      <w:pPr>
+        <w:ind w:left="1656" w:hanging="360"/>
+      </w:pPr>
+    </w:lvl>
+    <w:lvl w:ilvl="2" w:tplc="0809001B" w:tentative="1">
+      <w:start w:val="1"/>
+      <w:numFmt w:val="lowerRoman"/>
+      <w:lvlText w:val="%3."/>
+      <w:lvlJc w:val="right"/>
+      <w:pPr>
+        <w:ind w:left="2376" w:hanging="180"/>
+      </w:pPr>
+    </w:lvl>
+    <w:lvl w:ilvl="3" w:tplc="0809000F" w:tentative="1">
+      <w:start w:val="1"/>
+      <w:numFmt w:val="decimal"/>
+      <w:lvlText w:val="%4."/>
+      <w:lvlJc w:val="left"/>
+      <w:pPr>
+        <w:ind w:left="3096" w:hanging="360"/>
+      </w:pPr>
+    </w:lvl>
+    <w:lvl w:ilvl="4" w:tplc="08090019" w:tentative="1">
+      <w:start w:val="1"/>
+      <w:numFmt w:val="lowerLetter"/>
+      <w:lvlText w:val="%5."/>
+      <w:lvlJc w:val="left"/>
+      <w:pPr>
+        <w:ind w:left="3816" w:hanging="360"/>
+      </w:pPr>
+    </w:lvl>
+    <w:lvl w:ilvl="5" w:tplc="0809001B" w:tentative="1">
+      <w:start w:val="1"/>
+      <w:numFmt w:val="lowerRoman"/>
+      <w:lvlText w:val="%6."/>
+      <w:lvlJc w:val="right"/>
+      <w:pPr>
+        <w:ind w:left="4536" w:hanging="180"/>
+      </w:pPr>
+    </w:lvl>
+    <w:lvl w:ilvl="6" w:tplc="0809000F" w:tentative="1">
+      <w:start w:val="1"/>
+      <w:numFmt w:val="decimal"/>
+      <w:lvlText w:val="%7."/>
+      <w:lvlJc w:val="left"/>
+      <w:pPr>
+        <w:ind w:left="5256" w:hanging="360"/>
+      </w:pPr>
+    </w:lvl>
+    <w:lvl w:ilvl="7" w:tplc="08090019" w:tentative="1">
+      <w:start w:val="1"/>
+      <w:numFmt w:val="lowerLetter"/>
+      <w:lvlText w:val="%8."/>
+      <w:lvlJc w:val="left"/>
+      <w:pPr>
+        <w:ind w:left="5976" w:hanging="360"/>
+      </w:pPr>
+    </w:lvl>
+    <w:lvl w:ilvl="8" w:tplc="0809001B" w:tentative="1">
+      <w:start w:val="1"/>
+      <w:numFmt w:val="lowerRoman"/>
+      <w:lvlText w:val="%9."/>
+      <w:lvlJc w:val="right"/>
+      <w:pPr>
+        <w:ind w:left="6696" w:hanging="180"/>
+      </w:pPr>
+    </w:lvl>
+  </w:abstractNum>
+  <w:abstractNum w:abstractNumId="17">
+    <w:nsid w:val="5C241C26"/>
+    <w:multiLevelType w:val="hybridMultilevel"/>
+    <w:tmpl w:val="277C03E0"/>
+    <w:lvl w:ilvl="0" w:tplc="0809000F">
+      <w:start w:val="1"/>
+      <w:numFmt w:val="decimal"/>
+      <w:lvlText w:val="%1."/>
+      <w:lvlJc w:val="left"/>
+      <w:pPr>
+        <w:ind w:left="936" w:hanging="360"/>
+      </w:pPr>
+    </w:lvl>
+    <w:lvl w:ilvl="1" w:tplc="08090019" w:tentative="1">
+      <w:start w:val="1"/>
+      <w:numFmt w:val="lowerLetter"/>
+      <w:lvlText w:val="%2."/>
+      <w:lvlJc w:val="left"/>
+      <w:pPr>
+        <w:ind w:left="1656" w:hanging="360"/>
+      </w:pPr>
+    </w:lvl>
+    <w:lvl w:ilvl="2" w:tplc="0809001B" w:tentative="1">
+      <w:start w:val="1"/>
+      <w:numFmt w:val="lowerRoman"/>
+      <w:lvlText w:val="%3."/>
+      <w:lvlJc w:val="right"/>
+      <w:pPr>
+        <w:ind w:left="2376" w:hanging="180"/>
+      </w:pPr>
+    </w:lvl>
+    <w:lvl w:ilvl="3" w:tplc="0809000F" w:tentative="1">
+      <w:start w:val="1"/>
+      <w:numFmt w:val="decimal"/>
+      <w:lvlText w:val="%4."/>
+      <w:lvlJc w:val="left"/>
+      <w:pPr>
+        <w:ind w:left="3096" w:hanging="360"/>
+      </w:pPr>
+    </w:lvl>
+    <w:lvl w:ilvl="4" w:tplc="08090019" w:tentative="1">
+      <w:start w:val="1"/>
+      <w:numFmt w:val="lowerLetter"/>
+      <w:lvlText w:val="%5."/>
+      <w:lvlJc w:val="left"/>
+      <w:pPr>
+        <w:ind w:left="3816" w:hanging="360"/>
+      </w:pPr>
+    </w:lvl>
+    <w:lvl w:ilvl="5" w:tplc="0809001B" w:tentative="1">
+      <w:start w:val="1"/>
+      <w:numFmt w:val="lowerRoman"/>
+      <w:lvlText w:val="%6."/>
+      <w:lvlJc w:val="right"/>
+      <w:pPr>
+        <w:ind w:left="4536" w:hanging="180"/>
+      </w:pPr>
+    </w:lvl>
+    <w:lvl w:ilvl="6" w:tplc="0809000F" w:tentative="1">
+      <w:start w:val="1"/>
+      <w:numFmt w:val="decimal"/>
+      <w:lvlText w:val="%7."/>
+      <w:lvlJc w:val="left"/>
+      <w:pPr>
+        <w:ind w:left="5256" w:hanging="360"/>
+      </w:pPr>
+    </w:lvl>
+    <w:lvl w:ilvl="7" w:tplc="08090019" w:tentative="1">
+      <w:start w:val="1"/>
+      <w:numFmt w:val="lowerLetter"/>
+      <w:lvlText w:val="%8."/>
+      <w:lvlJc w:val="left"/>
+      <w:pPr>
+        <w:ind w:left="5976" w:hanging="360"/>
+      </w:pPr>
+    </w:lvl>
+    <w:lvl w:ilvl="8" w:tplc="0809001B" w:tentative="1">
+      <w:start w:val="1"/>
+      <w:numFmt w:val="lowerRoman"/>
+      <w:lvlText w:val="%9."/>
+      <w:lvlJc w:val="right"/>
+      <w:pPr>
+        <w:ind w:left="6696" w:hanging="180"/>
+      </w:pPr>
+    </w:lvl>
+  </w:abstractNum>
+  <w:abstractNum w:abstractNumId="18">
     <w:nsid w:val="625658B9"/>
     <w:multiLevelType w:val="hybridMultilevel"/>
     <w:tmpl w:val="9ECEC9D4"/>
@@ -7799,7 +8620,7 @@
       </w:pPr>
     </w:lvl>
   </w:abstractNum>
-  <w:abstractNum w:abstractNumId="14">
+  <w:abstractNum w:abstractNumId="19">
     <w:nsid w:val="75AE6FBE"/>
     <w:multiLevelType w:val="multilevel"/>
     <w:tmpl w:val="028AA182"/>
@@ -7894,6 +8715,92 @@
       <w:lvlJc w:val="left"/>
       <w:pPr>
         <w:ind w:left="1584" w:hanging="1584"/>
+      </w:pPr>
+    </w:lvl>
+  </w:abstractNum>
+  <w:abstractNum w:abstractNumId="20">
+    <w:nsid w:val="7FA77A10"/>
+    <w:multiLevelType w:val="hybridMultilevel"/>
+    <w:tmpl w:val="2064F202"/>
+    <w:lvl w:ilvl="0" w:tplc="0809000F">
+      <w:start w:val="1"/>
+      <w:numFmt w:val="decimal"/>
+      <w:lvlText w:val="%1."/>
+      <w:lvlJc w:val="left"/>
+      <w:pPr>
+        <w:ind w:left="936" w:hanging="360"/>
+      </w:pPr>
+    </w:lvl>
+    <w:lvl w:ilvl="1" w:tplc="08090019" w:tentative="1">
+      <w:start w:val="1"/>
+      <w:numFmt w:val="lowerLetter"/>
+      <w:lvlText w:val="%2."/>
+      <w:lvlJc w:val="left"/>
+      <w:pPr>
+        <w:ind w:left="1656" w:hanging="360"/>
+      </w:pPr>
+    </w:lvl>
+    <w:lvl w:ilvl="2" w:tplc="0809001B" w:tentative="1">
+      <w:start w:val="1"/>
+      <w:numFmt w:val="lowerRoman"/>
+      <w:lvlText w:val="%3."/>
+      <w:lvlJc w:val="right"/>
+      <w:pPr>
+        <w:ind w:left="2376" w:hanging="180"/>
+      </w:pPr>
+    </w:lvl>
+    <w:lvl w:ilvl="3" w:tplc="0809000F" w:tentative="1">
+      <w:start w:val="1"/>
+      <w:numFmt w:val="decimal"/>
+      <w:lvlText w:val="%4."/>
+      <w:lvlJc w:val="left"/>
+      <w:pPr>
+        <w:ind w:left="3096" w:hanging="360"/>
+      </w:pPr>
+    </w:lvl>
+    <w:lvl w:ilvl="4" w:tplc="08090019" w:tentative="1">
+      <w:start w:val="1"/>
+      <w:numFmt w:val="lowerLetter"/>
+      <w:lvlText w:val="%5."/>
+      <w:lvlJc w:val="left"/>
+      <w:pPr>
+        <w:ind w:left="3816" w:hanging="360"/>
+      </w:pPr>
+    </w:lvl>
+    <w:lvl w:ilvl="5" w:tplc="0809001B" w:tentative="1">
+      <w:start w:val="1"/>
+      <w:numFmt w:val="lowerRoman"/>
+      <w:lvlText w:val="%6."/>
+      <w:lvlJc w:val="right"/>
+      <w:pPr>
+        <w:ind w:left="4536" w:hanging="180"/>
+      </w:pPr>
+    </w:lvl>
+    <w:lvl w:ilvl="6" w:tplc="0809000F" w:tentative="1">
+      <w:start w:val="1"/>
+      <w:numFmt w:val="decimal"/>
+      <w:lvlText w:val="%7."/>
+      <w:lvlJc w:val="left"/>
+      <w:pPr>
+        <w:ind w:left="5256" w:hanging="360"/>
+      </w:pPr>
+    </w:lvl>
+    <w:lvl w:ilvl="7" w:tplc="08090019" w:tentative="1">
+      <w:start w:val="1"/>
+      <w:numFmt w:val="lowerLetter"/>
+      <w:lvlText w:val="%8."/>
+      <w:lvlJc w:val="left"/>
+      <w:pPr>
+        <w:ind w:left="5976" w:hanging="360"/>
+      </w:pPr>
+    </w:lvl>
+    <w:lvl w:ilvl="8" w:tplc="0809001B" w:tentative="1">
+      <w:start w:val="1"/>
+      <w:numFmt w:val="lowerRoman"/>
+      <w:lvlText w:val="%9."/>
+      <w:lvlJc w:val="right"/>
+      <w:pPr>
+        <w:ind w:left="6696" w:hanging="180"/>
       </w:pPr>
     </w:lvl>
   </w:abstractNum>
@@ -7901,13 +8808,13 @@
     <w:abstractNumId w:val="8"/>
   </w:num>
   <w:num w:numId="2">
-    <w:abstractNumId w:val="11"/>
+    <w:abstractNumId w:val="14"/>
   </w:num>
   <w:num w:numId="3">
-    <w:abstractNumId w:val="12"/>
+    <w:abstractNumId w:val="15"/>
   </w:num>
   <w:num w:numId="4">
-    <w:abstractNumId w:val="9"/>
+    <w:abstractNumId w:val="10"/>
   </w:num>
   <w:num w:numId="5">
     <w:abstractNumId w:val="7"/>
@@ -7922,16 +8829,16 @@
     <w:abstractNumId w:val="1"/>
   </w:num>
   <w:num w:numId="9">
-    <w:abstractNumId w:val="10"/>
+    <w:abstractNumId w:val="13"/>
   </w:num>
   <w:num w:numId="10">
-    <w:abstractNumId w:val="13"/>
+    <w:abstractNumId w:val="18"/>
   </w:num>
   <w:num w:numId="11">
     <w:abstractNumId w:val="0"/>
   </w:num>
   <w:num w:numId="12">
-    <w:abstractNumId w:val="14"/>
+    <w:abstractNumId w:val="19"/>
   </w:num>
   <w:num w:numId="13">
     <w:abstractNumId w:val="3"/>
@@ -7941,6 +8848,24 @@
   </w:num>
   <w:num w:numId="15">
     <w:abstractNumId w:val="2"/>
+  </w:num>
+  <w:num w:numId="16">
+    <w:abstractNumId w:val="11"/>
+  </w:num>
+  <w:num w:numId="17">
+    <w:abstractNumId w:val="20"/>
+  </w:num>
+  <w:num w:numId="18">
+    <w:abstractNumId w:val="16"/>
+  </w:num>
+  <w:num w:numId="19">
+    <w:abstractNumId w:val="17"/>
+  </w:num>
+  <w:num w:numId="20">
+    <w:abstractNumId w:val="9"/>
+  </w:num>
+  <w:num w:numId="21">
+    <w:abstractNumId w:val="12"/>
   </w:num>
 </w:numbering>
 </file>
@@ -9350,7 +10275,7 @@
 </file>
 
 <file path=customXml/itemProps1.xml><?xml version="1.0" encoding="utf-8"?>
-<ds:datastoreItem xmlns:ds="http://schemas.openxmlformats.org/officeDocument/2006/customXml" ds:itemID="{E3BDF4D9-7EE6-4147-B260-2AE8979A904D}">
+<ds:datastoreItem xmlns:ds="http://schemas.openxmlformats.org/officeDocument/2006/customXml" ds:itemID="{9BB9C7E5-EF40-4FBE-8892-43BD81EDE1B8}">
   <ds:schemaRefs>
     <ds:schemaRef ds:uri="http://schemas.openxmlformats.org/officeDocument/2006/bibliography"/>
   </ds:schemaRefs>

</xml_diff>

<commit_message>
Made more changes to the report.  Will soon be finished structuring.
</commit_message>
<xml_diff>
--- a/doc/G52GRP-InterimReport.docx
+++ b/doc/G52GRP-InterimReport.docx
@@ -304,7 +304,7 @@
         </w:docPartObj>
       </w:sdtPr>
       <w:sdtContent>
-        <w:bookmarkStart w:id="0" w:name="_Toc247528262" w:displacedByCustomXml="prev"/>
+        <w:bookmarkStart w:id="0" w:name="_Toc247539536" w:displacedByCustomXml="prev"/>
         <w:p>
           <w:pPr>
             <w:pStyle w:val="Heading1NoNumbering"/>
@@ -335,7 +335,7 @@
           <w:r>
             <w:fldChar w:fldCharType="separate"/>
           </w:r>
-          <w:hyperlink w:anchor="_Toc247528262" w:history="1">
+          <w:hyperlink w:anchor="_Toc247539536" w:history="1">
             <w:r>
               <w:rPr>
                 <w:rStyle w:val="Hyperlink"/>
@@ -362,7 +362,7 @@
                 <w:noProof/>
                 <w:webHidden/>
               </w:rPr>
-              <w:instrText xml:space="preserve"> PAGEREF _Toc247528262 \h </w:instrText>
+              <w:instrText xml:space="preserve"> PAGEREF _Toc247539536 \h </w:instrText>
             </w:r>
             <w:r>
               <w:rPr>
@@ -406,7 +406,7 @@
               <w:lang w:eastAsia="en-GB"/>
             </w:rPr>
           </w:pPr>
-          <w:hyperlink w:anchor="_Toc247528263" w:history="1">
+          <w:hyperlink w:anchor="_Toc247539537" w:history="1">
             <w:r>
               <w:rPr>
                 <w:rStyle w:val="Hyperlink"/>
@@ -448,7 +448,7 @@
                 <w:noProof/>
                 <w:webHidden/>
               </w:rPr>
-              <w:instrText xml:space="preserve"> PAGEREF _Toc247528263 \h </w:instrText>
+              <w:instrText xml:space="preserve"> PAGEREF _Toc247539537 \h </w:instrText>
             </w:r>
             <w:r>
               <w:rPr>
@@ -492,7 +492,7 @@
               <w:lang w:eastAsia="en-GB"/>
             </w:rPr>
           </w:pPr>
-          <w:hyperlink w:anchor="_Toc247528264" w:history="1">
+          <w:hyperlink w:anchor="_Toc247539538" w:history="1">
             <w:r>
               <w:rPr>
                 <w:rStyle w:val="Hyperlink"/>
@@ -534,7 +534,7 @@
                 <w:noProof/>
                 <w:webHidden/>
               </w:rPr>
-              <w:instrText xml:space="preserve"> PAGEREF _Toc247528264 \h </w:instrText>
+              <w:instrText xml:space="preserve"> PAGEREF _Toc247539538 \h </w:instrText>
             </w:r>
             <w:r>
               <w:rPr>
@@ -578,7 +578,7 @@
               <w:lang w:eastAsia="en-GB"/>
             </w:rPr>
           </w:pPr>
-          <w:hyperlink w:anchor="_Toc247528265" w:history="1">
+          <w:hyperlink w:anchor="_Toc247539539" w:history="1">
             <w:r>
               <w:rPr>
                 <w:rStyle w:val="Hyperlink"/>
@@ -620,7 +620,7 @@
                 <w:noProof/>
                 <w:webHidden/>
               </w:rPr>
-              <w:instrText xml:space="preserve"> PAGEREF _Toc247528265 \h </w:instrText>
+              <w:instrText xml:space="preserve"> PAGEREF _Toc247539539 \h </w:instrText>
             </w:r>
             <w:r>
               <w:rPr>
@@ -640,7 +640,7 @@
                 <w:noProof/>
                 <w:webHidden/>
               </w:rPr>
-              <w:t>5</w:t>
+              <w:t>6</w:t>
             </w:r>
             <w:r>
               <w:rPr>
@@ -664,7 +664,7 @@
               <w:lang w:eastAsia="en-GB"/>
             </w:rPr>
           </w:pPr>
-          <w:hyperlink w:anchor="_Toc247528266" w:history="1">
+          <w:hyperlink w:anchor="_Toc247539540" w:history="1">
             <w:r>
               <w:rPr>
                 <w:rStyle w:val="Hyperlink"/>
@@ -706,7 +706,7 @@
                 <w:noProof/>
                 <w:webHidden/>
               </w:rPr>
-              <w:instrText xml:space="preserve"> PAGEREF _Toc247528266 \h </w:instrText>
+              <w:instrText xml:space="preserve"> PAGEREF _Toc247539540 \h </w:instrText>
             </w:r>
             <w:r>
               <w:rPr>
@@ -726,7 +726,93 @@
                 <w:noProof/>
                 <w:webHidden/>
               </w:rPr>
-              <w:t>5</w:t>
+              <w:t>6</w:t>
+            </w:r>
+            <w:r>
+              <w:rPr>
+                <w:noProof/>
+                <w:webHidden/>
+              </w:rPr>
+              <w:fldChar w:fldCharType="end"/>
+            </w:r>
+          </w:hyperlink>
+        </w:p>
+        <w:p>
+          <w:pPr>
+            <w:pStyle w:val="TOC3"/>
+            <w:tabs>
+              <w:tab w:val="left" w:pos="1320"/>
+              <w:tab w:val="right" w:leader="dot" w:pos="9350"/>
+            </w:tabs>
+            <w:rPr>
+              <w:rFonts w:eastAsiaTheme="minorEastAsia"/>
+              <w:noProof/>
+              <w:lang w:eastAsia="en-GB"/>
+            </w:rPr>
+          </w:pPr>
+          <w:hyperlink w:anchor="_Toc247539541" w:history="1">
+            <w:r>
+              <w:rPr>
+                <w:rStyle w:val="Hyperlink"/>
+                <w:noProof/>
+              </w:rPr>
+              <w:t>3.1.1</w:t>
+            </w:r>
+            <w:r>
+              <w:rPr>
+                <w:rFonts w:eastAsiaTheme="minorEastAsia"/>
+                <w:noProof/>
+                <w:lang w:eastAsia="en-GB"/>
+              </w:rPr>
+              <w:tab/>
+            </w:r>
+            <w:r>
+              <w:rPr>
+                <w:rStyle w:val="Hyperlink"/>
+                <w:noProof/>
+              </w:rPr>
+              <w:t>Research Specification</w:t>
+            </w:r>
+            <w:r>
+              <w:rPr>
+                <w:noProof/>
+                <w:webHidden/>
+              </w:rPr>
+              <w:tab/>
+            </w:r>
+            <w:r>
+              <w:rPr>
+                <w:noProof/>
+                <w:webHidden/>
+              </w:rPr>
+              <w:fldChar w:fldCharType="begin"/>
+            </w:r>
+            <w:r>
+              <w:rPr>
+                <w:noProof/>
+                <w:webHidden/>
+              </w:rPr>
+              <w:instrText xml:space="preserve"> PAGEREF _Toc247539541 \h </w:instrText>
+            </w:r>
+            <w:r>
+              <w:rPr>
+                <w:noProof/>
+                <w:webHidden/>
+              </w:rPr>
+            </w:r>
+            <w:r>
+              <w:rPr>
+                <w:noProof/>
+                <w:webHidden/>
+              </w:rPr>
+              <w:fldChar w:fldCharType="separate"/>
+            </w:r>
+            <w:r>
+              <w:rPr>
+                <w:noProof/>
+                <w:webHidden/>
+              </w:rPr>
+              <w:t>6</w:t>
             </w:r>
             <w:r>
               <w:rPr>
@@ -750,7 +836,7 @@
               <w:lang w:eastAsia="en-GB"/>
             </w:rPr>
           </w:pPr>
-          <w:hyperlink w:anchor="_Toc247528267" w:history="1">
+          <w:hyperlink w:anchor="_Toc247539542" w:history="1">
             <w:r>
               <w:rPr>
                 <w:rStyle w:val="Hyperlink"/>
@@ -792,7 +878,7 @@
                 <w:noProof/>
                 <w:webHidden/>
               </w:rPr>
-              <w:instrText xml:space="preserve"> PAGEREF _Toc247528267 \h </w:instrText>
+              <w:instrText xml:space="preserve"> PAGEREF _Toc247539542 \h </w:instrText>
             </w:r>
             <w:r>
               <w:rPr>
@@ -812,7 +898,179 @@
                 <w:noProof/>
                 <w:webHidden/>
               </w:rPr>
-              <w:t>5</w:t>
+              <w:t>6</w:t>
+            </w:r>
+            <w:r>
+              <w:rPr>
+                <w:noProof/>
+                <w:webHidden/>
+              </w:rPr>
+              <w:fldChar w:fldCharType="end"/>
+            </w:r>
+          </w:hyperlink>
+        </w:p>
+        <w:p>
+          <w:pPr>
+            <w:pStyle w:val="TOC3"/>
+            <w:tabs>
+              <w:tab w:val="left" w:pos="1320"/>
+              <w:tab w:val="right" w:leader="dot" w:pos="9350"/>
+            </w:tabs>
+            <w:rPr>
+              <w:rFonts w:eastAsiaTheme="minorEastAsia"/>
+              <w:noProof/>
+              <w:lang w:eastAsia="en-GB"/>
+            </w:rPr>
+          </w:pPr>
+          <w:hyperlink w:anchor="_Toc247539543" w:history="1">
+            <w:r>
+              <w:rPr>
+                <w:rStyle w:val="Hyperlink"/>
+                <w:noProof/>
+              </w:rPr>
+              <w:t>3.2.1</w:t>
+            </w:r>
+            <w:r>
+              <w:rPr>
+                <w:rFonts w:eastAsiaTheme="minorEastAsia"/>
+                <w:noProof/>
+                <w:lang w:eastAsia="en-GB"/>
+              </w:rPr>
+              <w:tab/>
+            </w:r>
+            <w:r>
+              <w:rPr>
+                <w:rStyle w:val="Hyperlink"/>
+                <w:noProof/>
+              </w:rPr>
+              <w:t>Google Wave</w:t>
+            </w:r>
+            <w:r>
+              <w:rPr>
+                <w:noProof/>
+                <w:webHidden/>
+              </w:rPr>
+              <w:tab/>
+            </w:r>
+            <w:r>
+              <w:rPr>
+                <w:noProof/>
+                <w:webHidden/>
+              </w:rPr>
+              <w:fldChar w:fldCharType="begin"/>
+            </w:r>
+            <w:r>
+              <w:rPr>
+                <w:noProof/>
+                <w:webHidden/>
+              </w:rPr>
+              <w:instrText xml:space="preserve"> PAGEREF _Toc247539543 \h </w:instrText>
+            </w:r>
+            <w:r>
+              <w:rPr>
+                <w:noProof/>
+                <w:webHidden/>
+              </w:rPr>
+            </w:r>
+            <w:r>
+              <w:rPr>
+                <w:noProof/>
+                <w:webHidden/>
+              </w:rPr>
+              <w:fldChar w:fldCharType="separate"/>
+            </w:r>
+            <w:r>
+              <w:rPr>
+                <w:noProof/>
+                <w:webHidden/>
+              </w:rPr>
+              <w:t>6</w:t>
+            </w:r>
+            <w:r>
+              <w:rPr>
+                <w:noProof/>
+                <w:webHidden/>
+              </w:rPr>
+              <w:fldChar w:fldCharType="end"/>
+            </w:r>
+          </w:hyperlink>
+        </w:p>
+        <w:p>
+          <w:pPr>
+            <w:pStyle w:val="TOC3"/>
+            <w:tabs>
+              <w:tab w:val="left" w:pos="1320"/>
+              <w:tab w:val="right" w:leader="dot" w:pos="9350"/>
+            </w:tabs>
+            <w:rPr>
+              <w:rFonts w:eastAsiaTheme="minorEastAsia"/>
+              <w:noProof/>
+              <w:lang w:eastAsia="en-GB"/>
+            </w:rPr>
+          </w:pPr>
+          <w:hyperlink w:anchor="_Toc247539544" w:history="1">
+            <w:r>
+              <w:rPr>
+                <w:rStyle w:val="Hyperlink"/>
+                <w:noProof/>
+              </w:rPr>
+              <w:t>3.2.2</w:t>
+            </w:r>
+            <w:r>
+              <w:rPr>
+                <w:rFonts w:eastAsiaTheme="minorEastAsia"/>
+                <w:noProof/>
+                <w:lang w:eastAsia="en-GB"/>
+              </w:rPr>
+              <w:tab/>
+            </w:r>
+            <w:r>
+              <w:rPr>
+                <w:rStyle w:val="Hyperlink"/>
+                <w:noProof/>
+              </w:rPr>
+              <w:t>Effusia Business Messenger – Business IM</w:t>
+            </w:r>
+            <w:r>
+              <w:rPr>
+                <w:noProof/>
+                <w:webHidden/>
+              </w:rPr>
+              <w:tab/>
+            </w:r>
+            <w:r>
+              <w:rPr>
+                <w:noProof/>
+                <w:webHidden/>
+              </w:rPr>
+              <w:fldChar w:fldCharType="begin"/>
+            </w:r>
+            <w:r>
+              <w:rPr>
+                <w:noProof/>
+                <w:webHidden/>
+              </w:rPr>
+              <w:instrText xml:space="preserve"> PAGEREF _Toc247539544 \h </w:instrText>
+            </w:r>
+            <w:r>
+              <w:rPr>
+                <w:noProof/>
+                <w:webHidden/>
+              </w:rPr>
+            </w:r>
+            <w:r>
+              <w:rPr>
+                <w:noProof/>
+                <w:webHidden/>
+              </w:rPr>
+              <w:fldChar w:fldCharType="separate"/>
+            </w:r>
+            <w:r>
+              <w:rPr>
+                <w:noProof/>
+                <w:webHidden/>
+              </w:rPr>
+              <w:t>7</w:t>
             </w:r>
             <w:r>
               <w:rPr>
@@ -836,7 +1094,7 @@
               <w:lang w:eastAsia="en-GB"/>
             </w:rPr>
           </w:pPr>
-          <w:hyperlink w:anchor="_Toc247528268" w:history="1">
+          <w:hyperlink w:anchor="_Toc247539545" w:history="1">
             <w:r>
               <w:rPr>
                 <w:rStyle w:val="Hyperlink"/>
@@ -878,7 +1136,7 @@
                 <w:noProof/>
                 <w:webHidden/>
               </w:rPr>
-              <w:instrText xml:space="preserve"> PAGEREF _Toc247528268 \h </w:instrText>
+              <w:instrText xml:space="preserve"> PAGEREF _Toc247539545 \h </w:instrText>
             </w:r>
             <w:r>
               <w:rPr>
@@ -898,7 +1156,7 @@
                 <w:noProof/>
                 <w:webHidden/>
               </w:rPr>
-              <w:t>6</w:t>
+              <w:t>9</w:t>
             </w:r>
             <w:r>
               <w:rPr>
@@ -922,7 +1180,7 @@
               <w:lang w:eastAsia="en-GB"/>
             </w:rPr>
           </w:pPr>
-          <w:hyperlink w:anchor="_Toc247528269" w:history="1">
+          <w:hyperlink w:anchor="_Toc247539546" w:history="1">
             <w:r>
               <w:rPr>
                 <w:rStyle w:val="Hyperlink"/>
@@ -964,7 +1222,7 @@
                 <w:noProof/>
                 <w:webHidden/>
               </w:rPr>
-              <w:instrText xml:space="preserve"> PAGEREF _Toc247528269 \h </w:instrText>
+              <w:instrText xml:space="preserve"> PAGEREF _Toc247539546 \h </w:instrText>
             </w:r>
             <w:r>
               <w:rPr>
@@ -984,7 +1242,7 @@
                 <w:noProof/>
                 <w:webHidden/>
               </w:rPr>
-              <w:t>6</w:t>
+              <w:t>9</w:t>
             </w:r>
             <w:r>
               <w:rPr>
@@ -1008,7 +1266,7 @@
               <w:lang w:eastAsia="en-GB"/>
             </w:rPr>
           </w:pPr>
-          <w:hyperlink w:anchor="_Toc247528270" w:history="1">
+          <w:hyperlink w:anchor="_Toc247539547" w:history="1">
             <w:r>
               <w:rPr>
                 <w:rStyle w:val="Hyperlink"/>
@@ -1050,7 +1308,7 @@
                 <w:noProof/>
                 <w:webHidden/>
               </w:rPr>
-              <w:instrText xml:space="preserve"> PAGEREF _Toc247528270 \h </w:instrText>
+              <w:instrText xml:space="preserve"> PAGEREF _Toc247539547 \h </w:instrText>
             </w:r>
             <w:r>
               <w:rPr>
@@ -1070,7 +1328,7 @@
                 <w:noProof/>
                 <w:webHidden/>
               </w:rPr>
-              <w:t>8</w:t>
+              <w:t>11</w:t>
             </w:r>
             <w:r>
               <w:rPr>
@@ -1094,7 +1352,7 @@
               <w:lang w:eastAsia="en-GB"/>
             </w:rPr>
           </w:pPr>
-          <w:hyperlink w:anchor="_Toc247528271" w:history="1">
+          <w:hyperlink w:anchor="_Toc247539548" w:history="1">
             <w:r>
               <w:rPr>
                 <w:rStyle w:val="Hyperlink"/>
@@ -1136,7 +1394,7 @@
                 <w:noProof/>
                 <w:webHidden/>
               </w:rPr>
-              <w:instrText xml:space="preserve"> PAGEREF _Toc247528271 \h </w:instrText>
+              <w:instrText xml:space="preserve"> PAGEREF _Toc247539548 \h </w:instrText>
             </w:r>
             <w:r>
               <w:rPr>
@@ -1156,7 +1414,7 @@
                 <w:noProof/>
                 <w:webHidden/>
               </w:rPr>
-              <w:t>10</w:t>
+              <w:t>14</w:t>
             </w:r>
             <w:r>
               <w:rPr>
@@ -1180,7 +1438,7 @@
               <w:lang w:eastAsia="en-GB"/>
             </w:rPr>
           </w:pPr>
-          <w:hyperlink w:anchor="_Toc247528272" w:history="1">
+          <w:hyperlink w:anchor="_Toc247539549" w:history="1">
             <w:r>
               <w:rPr>
                 <w:rStyle w:val="Hyperlink"/>
@@ -1222,7 +1480,7 @@
                 <w:noProof/>
                 <w:webHidden/>
               </w:rPr>
-              <w:instrText xml:space="preserve"> PAGEREF _Toc247528272 \h </w:instrText>
+              <w:instrText xml:space="preserve"> PAGEREF _Toc247539549 \h </w:instrText>
             </w:r>
             <w:r>
               <w:rPr>
@@ -1242,7 +1500,7 @@
                 <w:noProof/>
                 <w:webHidden/>
               </w:rPr>
-              <w:t>10</w:t>
+              <w:t>14</w:t>
             </w:r>
             <w:r>
               <w:rPr>
@@ -1266,7 +1524,7 @@
               <w:lang w:eastAsia="en-GB"/>
             </w:rPr>
           </w:pPr>
-          <w:hyperlink w:anchor="_Toc247528273" w:history="1">
+          <w:hyperlink w:anchor="_Toc247539550" w:history="1">
             <w:r>
               <w:rPr>
                 <w:rStyle w:val="Hyperlink"/>
@@ -1308,7 +1566,7 @@
                 <w:noProof/>
                 <w:webHidden/>
               </w:rPr>
-              <w:instrText xml:space="preserve"> PAGEREF _Toc247528273 \h </w:instrText>
+              <w:instrText xml:space="preserve"> PAGEREF _Toc247539550 \h </w:instrText>
             </w:r>
             <w:r>
               <w:rPr>
@@ -1328,7 +1586,7 @@
                 <w:noProof/>
                 <w:webHidden/>
               </w:rPr>
-              <w:t>11</w:t>
+              <w:t>15</w:t>
             </w:r>
             <w:r>
               <w:rPr>
@@ -1352,7 +1610,7 @@
               <w:lang w:eastAsia="en-GB"/>
             </w:rPr>
           </w:pPr>
-          <w:hyperlink w:anchor="_Toc247528274" w:history="1">
+          <w:hyperlink w:anchor="_Toc247539551" w:history="1">
             <w:r>
               <w:rPr>
                 <w:rStyle w:val="Hyperlink"/>
@@ -1394,7 +1652,7 @@
                 <w:noProof/>
                 <w:webHidden/>
               </w:rPr>
-              <w:instrText xml:space="preserve"> PAGEREF _Toc247528274 \h </w:instrText>
+              <w:instrText xml:space="preserve"> PAGEREF _Toc247539551 \h </w:instrText>
             </w:r>
             <w:r>
               <w:rPr>
@@ -1414,7 +1672,7 @@
                 <w:noProof/>
                 <w:webHidden/>
               </w:rPr>
-              <w:t>11</w:t>
+              <w:t>15</w:t>
             </w:r>
             <w:r>
               <w:rPr>
@@ -1438,7 +1696,7 @@
               <w:lang w:eastAsia="en-GB"/>
             </w:rPr>
           </w:pPr>
-          <w:hyperlink w:anchor="_Toc247528275" w:history="1">
+          <w:hyperlink w:anchor="_Toc247539552" w:history="1">
             <w:r>
               <w:rPr>
                 <w:rStyle w:val="Hyperlink"/>
@@ -1480,7 +1738,7 @@
                 <w:noProof/>
                 <w:webHidden/>
               </w:rPr>
-              <w:instrText xml:space="preserve"> PAGEREF _Toc247528275 \h </w:instrText>
+              <w:instrText xml:space="preserve"> PAGEREF _Toc247539552 \h </w:instrText>
             </w:r>
             <w:r>
               <w:rPr>
@@ -1500,7 +1758,7 @@
                 <w:noProof/>
                 <w:webHidden/>
               </w:rPr>
-              <w:t>11</w:t>
+              <w:t>15</w:t>
             </w:r>
             <w:r>
               <w:rPr>
@@ -1524,7 +1782,7 @@
               <w:lang w:eastAsia="en-GB"/>
             </w:rPr>
           </w:pPr>
-          <w:hyperlink w:anchor="_Toc247528276" w:history="1">
+          <w:hyperlink w:anchor="_Toc247539553" w:history="1">
             <w:r>
               <w:rPr>
                 <w:rStyle w:val="Hyperlink"/>
@@ -1566,7 +1824,7 @@
                 <w:noProof/>
                 <w:webHidden/>
               </w:rPr>
-              <w:instrText xml:space="preserve"> PAGEREF _Toc247528276 \h </w:instrText>
+              <w:instrText xml:space="preserve"> PAGEREF _Toc247539553 \h </w:instrText>
             </w:r>
             <w:r>
               <w:rPr>
@@ -1586,7 +1844,7 @@
                 <w:noProof/>
                 <w:webHidden/>
               </w:rPr>
-              <w:t>11</w:t>
+              <w:t>15</w:t>
             </w:r>
             <w:r>
               <w:rPr>
@@ -1610,7 +1868,7 @@
               <w:lang w:eastAsia="en-GB"/>
             </w:rPr>
           </w:pPr>
-          <w:hyperlink w:anchor="_Toc247528277" w:history="1">
+          <w:hyperlink w:anchor="_Toc247539554" w:history="1">
             <w:r>
               <w:rPr>
                 <w:rStyle w:val="Hyperlink"/>
@@ -1652,7 +1910,7 @@
                 <w:noProof/>
                 <w:webHidden/>
               </w:rPr>
-              <w:instrText xml:space="preserve"> PAGEREF _Toc247528277 \h </w:instrText>
+              <w:instrText xml:space="preserve"> PAGEREF _Toc247539554 \h </w:instrText>
             </w:r>
             <w:r>
               <w:rPr>
@@ -1672,7 +1930,7 @@
                 <w:noProof/>
                 <w:webHidden/>
               </w:rPr>
-              <w:t>12</w:t>
+              <w:t>16</w:t>
             </w:r>
             <w:r>
               <w:rPr>
@@ -1696,7 +1954,7 @@
               <w:lang w:eastAsia="en-GB"/>
             </w:rPr>
           </w:pPr>
-          <w:hyperlink w:anchor="_Toc247528278" w:history="1">
+          <w:hyperlink w:anchor="_Toc247539555" w:history="1">
             <w:r>
               <w:rPr>
                 <w:rStyle w:val="Hyperlink"/>
@@ -1738,7 +1996,7 @@
                 <w:noProof/>
                 <w:webHidden/>
               </w:rPr>
-              <w:instrText xml:space="preserve"> PAGEREF _Toc247528278 \h </w:instrText>
+              <w:instrText xml:space="preserve"> PAGEREF _Toc247539555 \h </w:instrText>
             </w:r>
             <w:r>
               <w:rPr>
@@ -1758,7 +2016,7 @@
                 <w:noProof/>
                 <w:webHidden/>
               </w:rPr>
-              <w:t>12</w:t>
+              <w:t>16</w:t>
             </w:r>
             <w:r>
               <w:rPr>
@@ -1782,7 +2040,7 @@
               <w:lang w:eastAsia="en-GB"/>
             </w:rPr>
           </w:pPr>
-          <w:hyperlink w:anchor="_Toc247528279" w:history="1">
+          <w:hyperlink w:anchor="_Toc247539556" w:history="1">
             <w:r>
               <w:rPr>
                 <w:rStyle w:val="Hyperlink"/>
@@ -1824,7 +2082,7 @@
                 <w:noProof/>
                 <w:webHidden/>
               </w:rPr>
-              <w:instrText xml:space="preserve"> PAGEREF _Toc247528279 \h </w:instrText>
+              <w:instrText xml:space="preserve"> PAGEREF _Toc247539556 \h </w:instrText>
             </w:r>
             <w:r>
               <w:rPr>
@@ -1844,7 +2102,7 @@
                 <w:noProof/>
                 <w:webHidden/>
               </w:rPr>
-              <w:t>13</w:t>
+              <w:t>17</w:t>
             </w:r>
             <w:r>
               <w:rPr>
@@ -1868,7 +2126,7 @@
               <w:lang w:eastAsia="en-GB"/>
             </w:rPr>
           </w:pPr>
-          <w:hyperlink w:anchor="_Toc247528280" w:history="1">
+          <w:hyperlink w:anchor="_Toc247539557" w:history="1">
             <w:r>
               <w:rPr>
                 <w:rStyle w:val="Hyperlink"/>
@@ -1910,7 +2168,7 @@
                 <w:noProof/>
                 <w:webHidden/>
               </w:rPr>
-              <w:instrText xml:space="preserve"> PAGEREF _Toc247528280 \h </w:instrText>
+              <w:instrText xml:space="preserve"> PAGEREF _Toc247539557 \h </w:instrText>
             </w:r>
             <w:r>
               <w:rPr>
@@ -1930,7 +2188,7 @@
                 <w:noProof/>
                 <w:webHidden/>
               </w:rPr>
-              <w:t>14</w:t>
+              <w:t>18</w:t>
             </w:r>
             <w:r>
               <w:rPr>
@@ -1954,7 +2212,7 @@
               <w:lang w:eastAsia="en-GB"/>
             </w:rPr>
           </w:pPr>
-          <w:hyperlink w:anchor="_Toc247528281" w:history="1">
+          <w:hyperlink w:anchor="_Toc247539558" w:history="1">
             <w:r>
               <w:rPr>
                 <w:rStyle w:val="Hyperlink"/>
@@ -1996,7 +2254,7 @@
                 <w:noProof/>
                 <w:webHidden/>
               </w:rPr>
-              <w:instrText xml:space="preserve"> PAGEREF _Toc247528281 \h </w:instrText>
+              <w:instrText xml:space="preserve"> PAGEREF _Toc247539558 \h </w:instrText>
             </w:r>
             <w:r>
               <w:rPr>
@@ -2016,7 +2274,7 @@
                 <w:noProof/>
                 <w:webHidden/>
               </w:rPr>
-              <w:t>14</w:t>
+              <w:t>18</w:t>
             </w:r>
             <w:r>
               <w:rPr>
@@ -2040,7 +2298,7 @@
               <w:lang w:eastAsia="en-GB"/>
             </w:rPr>
           </w:pPr>
-          <w:hyperlink w:anchor="_Toc247528282" w:history="1">
+          <w:hyperlink w:anchor="_Toc247539559" w:history="1">
             <w:r>
               <w:rPr>
                 <w:rStyle w:val="Hyperlink"/>
@@ -2082,7 +2340,7 @@
                 <w:noProof/>
                 <w:webHidden/>
               </w:rPr>
-              <w:instrText xml:space="preserve"> PAGEREF _Toc247528282 \h </w:instrText>
+              <w:instrText xml:space="preserve"> PAGEREF _Toc247539559 \h </w:instrText>
             </w:r>
             <w:r>
               <w:rPr>
@@ -2102,7 +2360,7 @@
                 <w:noProof/>
                 <w:webHidden/>
               </w:rPr>
-              <w:t>16</w:t>
+              <w:t>20</w:t>
             </w:r>
             <w:r>
               <w:rPr>
@@ -2126,7 +2384,7 @@
               <w:lang w:eastAsia="en-GB"/>
             </w:rPr>
           </w:pPr>
-          <w:hyperlink w:anchor="_Toc247528283" w:history="1">
+          <w:hyperlink w:anchor="_Toc247539560" w:history="1">
             <w:r>
               <w:rPr>
                 <w:rStyle w:val="Hyperlink"/>
@@ -2168,7 +2426,7 @@
                 <w:noProof/>
                 <w:webHidden/>
               </w:rPr>
-              <w:instrText xml:space="preserve"> PAGEREF _Toc247528283 \h </w:instrText>
+              <w:instrText xml:space="preserve"> PAGEREF _Toc247539560 \h </w:instrText>
             </w:r>
             <w:r>
               <w:rPr>
@@ -2188,7 +2446,7 @@
                 <w:noProof/>
                 <w:webHidden/>
               </w:rPr>
-              <w:t>16</w:t>
+              <w:t>20</w:t>
             </w:r>
             <w:r>
               <w:rPr>
@@ -2212,7 +2470,7 @@
               <w:lang w:eastAsia="en-GB"/>
             </w:rPr>
           </w:pPr>
-          <w:hyperlink w:anchor="_Toc247528284" w:history="1">
+          <w:hyperlink w:anchor="_Toc247539561" w:history="1">
             <w:r>
               <w:rPr>
                 <w:rStyle w:val="Hyperlink"/>
@@ -2254,7 +2512,7 @@
                 <w:noProof/>
                 <w:webHidden/>
               </w:rPr>
-              <w:instrText xml:space="preserve"> PAGEREF _Toc247528284 \h </w:instrText>
+              <w:instrText xml:space="preserve"> PAGEREF _Toc247539561 \h </w:instrText>
             </w:r>
             <w:r>
               <w:rPr>
@@ -2274,7 +2532,7 @@
                 <w:noProof/>
                 <w:webHidden/>
               </w:rPr>
-              <w:t>16</w:t>
+              <w:t>20</w:t>
             </w:r>
             <w:r>
               <w:rPr>
@@ -2298,7 +2556,7 @@
               <w:lang w:eastAsia="en-GB"/>
             </w:rPr>
           </w:pPr>
-          <w:hyperlink w:anchor="_Toc247528285" w:history="1">
+          <w:hyperlink w:anchor="_Toc247539562" w:history="1">
             <w:r>
               <w:rPr>
                 <w:rStyle w:val="Hyperlink"/>
@@ -2340,7 +2598,7 @@
                 <w:noProof/>
                 <w:webHidden/>
               </w:rPr>
-              <w:instrText xml:space="preserve"> PAGEREF _Toc247528285 \h </w:instrText>
+              <w:instrText xml:space="preserve"> PAGEREF _Toc247539562 \h </w:instrText>
             </w:r>
             <w:r>
               <w:rPr>
@@ -2360,7 +2618,7 @@
                 <w:noProof/>
                 <w:webHidden/>
               </w:rPr>
-              <w:t>16</w:t>
+              <w:t>20</w:t>
             </w:r>
             <w:r>
               <w:rPr>
@@ -2384,7 +2642,7 @@
               <w:lang w:eastAsia="en-GB"/>
             </w:rPr>
           </w:pPr>
-          <w:hyperlink w:anchor="_Toc247528286" w:history="1">
+          <w:hyperlink w:anchor="_Toc247539563" w:history="1">
             <w:r>
               <w:rPr>
                 <w:rStyle w:val="Hyperlink"/>
@@ -2426,7 +2684,7 @@
                 <w:noProof/>
                 <w:webHidden/>
               </w:rPr>
-              <w:instrText xml:space="preserve"> PAGEREF _Toc247528286 \h </w:instrText>
+              <w:instrText xml:space="preserve"> PAGEREF _Toc247539563 \h </w:instrText>
             </w:r>
             <w:r>
               <w:rPr>
@@ -2446,7 +2704,7 @@
                 <w:noProof/>
                 <w:webHidden/>
               </w:rPr>
-              <w:t>16</w:t>
+              <w:t>20</w:t>
             </w:r>
             <w:r>
               <w:rPr>
@@ -2470,7 +2728,7 @@
               <w:lang w:eastAsia="en-GB"/>
             </w:rPr>
           </w:pPr>
-          <w:hyperlink w:anchor="_Toc247528287" w:history="1">
+          <w:hyperlink w:anchor="_Toc247539564" w:history="1">
             <w:r>
               <w:rPr>
                 <w:rStyle w:val="Hyperlink"/>
@@ -2512,7 +2770,7 @@
                 <w:noProof/>
                 <w:webHidden/>
               </w:rPr>
-              <w:instrText xml:space="preserve"> PAGEREF _Toc247528287 \h </w:instrText>
+              <w:instrText xml:space="preserve"> PAGEREF _Toc247539564 \h </w:instrText>
             </w:r>
             <w:r>
               <w:rPr>
@@ -2532,7 +2790,7 @@
                 <w:noProof/>
                 <w:webHidden/>
               </w:rPr>
-              <w:t>17</w:t>
+              <w:t>21</w:t>
             </w:r>
             <w:r>
               <w:rPr>
@@ -2556,7 +2814,7 @@
               <w:lang w:eastAsia="en-GB"/>
             </w:rPr>
           </w:pPr>
-          <w:hyperlink w:anchor="_Toc247528288" w:history="1">
+          <w:hyperlink w:anchor="_Toc247539565" w:history="1">
             <w:r>
               <w:rPr>
                 <w:rStyle w:val="Hyperlink"/>
@@ -2598,7 +2856,7 @@
                 <w:noProof/>
                 <w:webHidden/>
               </w:rPr>
-              <w:instrText xml:space="preserve"> PAGEREF _Toc247528288 \h </w:instrText>
+              <w:instrText xml:space="preserve"> PAGEREF _Toc247539565 \h </w:instrText>
             </w:r>
             <w:r>
               <w:rPr>
@@ -2618,7 +2876,7 @@
                 <w:noProof/>
                 <w:webHidden/>
               </w:rPr>
-              <w:t>18</w:t>
+              <w:t>22</w:t>
             </w:r>
             <w:r>
               <w:rPr>
@@ -2642,7 +2900,7 @@
               <w:lang w:eastAsia="en-GB"/>
             </w:rPr>
           </w:pPr>
-          <w:hyperlink w:anchor="_Toc247528289" w:history="1">
+          <w:hyperlink w:anchor="_Toc247539566" w:history="1">
             <w:r>
               <w:rPr>
                 <w:rStyle w:val="Hyperlink"/>
@@ -2684,7 +2942,7 @@
                 <w:noProof/>
                 <w:webHidden/>
               </w:rPr>
-              <w:instrText xml:space="preserve"> PAGEREF _Toc247528289 \h </w:instrText>
+              <w:instrText xml:space="preserve"> PAGEREF _Toc247539566 \h </w:instrText>
             </w:r>
             <w:r>
               <w:rPr>
@@ -2704,7 +2962,7 @@
                 <w:noProof/>
                 <w:webHidden/>
               </w:rPr>
-              <w:t>18</w:t>
+              <w:t>22</w:t>
             </w:r>
             <w:r>
               <w:rPr>
@@ -2728,7 +2986,7 @@
               <w:lang w:eastAsia="en-GB"/>
             </w:rPr>
           </w:pPr>
-          <w:hyperlink w:anchor="_Toc247528290" w:history="1">
+          <w:hyperlink w:anchor="_Toc247539567" w:history="1">
             <w:r>
               <w:rPr>
                 <w:rStyle w:val="Hyperlink"/>
@@ -2770,7 +3028,7 @@
                 <w:noProof/>
                 <w:webHidden/>
               </w:rPr>
-              <w:instrText xml:space="preserve"> PAGEREF _Toc247528290 \h </w:instrText>
+              <w:instrText xml:space="preserve"> PAGEREF _Toc247539567 \h </w:instrText>
             </w:r>
             <w:r>
               <w:rPr>
@@ -2790,7 +3048,7 @@
                 <w:noProof/>
                 <w:webHidden/>
               </w:rPr>
-              <w:t>18</w:t>
+              <w:t>22</w:t>
             </w:r>
             <w:r>
               <w:rPr>
@@ -2814,7 +3072,7 @@
               <w:lang w:eastAsia="en-GB"/>
             </w:rPr>
           </w:pPr>
-          <w:hyperlink w:anchor="_Toc247528291" w:history="1">
+          <w:hyperlink w:anchor="_Toc247539568" w:history="1">
             <w:r>
               <w:rPr>
                 <w:rStyle w:val="Hyperlink"/>
@@ -2856,7 +3114,7 @@
                 <w:noProof/>
                 <w:webHidden/>
               </w:rPr>
-              <w:instrText xml:space="preserve"> PAGEREF _Toc247528291 \h </w:instrText>
+              <w:instrText xml:space="preserve"> PAGEREF _Toc247539568 \h </w:instrText>
             </w:r>
             <w:r>
               <w:rPr>
@@ -2876,7 +3134,7 @@
                 <w:noProof/>
                 <w:webHidden/>
               </w:rPr>
-              <w:t>19</w:t>
+              <w:t>23</w:t>
             </w:r>
             <w:r>
               <w:rPr>
@@ -2900,7 +3158,7 @@
               <w:lang w:eastAsia="en-GB"/>
             </w:rPr>
           </w:pPr>
-          <w:hyperlink w:anchor="_Toc247528292" w:history="1">
+          <w:hyperlink w:anchor="_Toc247539569" w:history="1">
             <w:r>
               <w:rPr>
                 <w:rStyle w:val="Hyperlink"/>
@@ -2942,7 +3200,7 @@
                 <w:noProof/>
                 <w:webHidden/>
               </w:rPr>
-              <w:instrText xml:space="preserve"> PAGEREF _Toc247528292 \h </w:instrText>
+              <w:instrText xml:space="preserve"> PAGEREF _Toc247539569 \h </w:instrText>
             </w:r>
             <w:r>
               <w:rPr>
@@ -2962,7 +3220,7 @@
                 <w:noProof/>
                 <w:webHidden/>
               </w:rPr>
-              <w:t>19</w:t>
+              <w:t>23</w:t>
             </w:r>
             <w:r>
               <w:rPr>
@@ -2986,7 +3244,7 @@
               <w:lang w:eastAsia="en-GB"/>
             </w:rPr>
           </w:pPr>
-          <w:hyperlink w:anchor="_Toc247528293" w:history="1">
+          <w:hyperlink w:anchor="_Toc247539570" w:history="1">
             <w:r>
               <w:rPr>
                 <w:rStyle w:val="Hyperlink"/>
@@ -3028,7 +3286,7 @@
                 <w:noProof/>
                 <w:webHidden/>
               </w:rPr>
-              <w:instrText xml:space="preserve"> PAGEREF _Toc247528293 \h </w:instrText>
+              <w:instrText xml:space="preserve"> PAGEREF _Toc247539570 \h </w:instrText>
             </w:r>
             <w:r>
               <w:rPr>
@@ -3048,7 +3306,7 @@
                 <w:noProof/>
                 <w:webHidden/>
               </w:rPr>
-              <w:t>19</w:t>
+              <w:t>23</w:t>
             </w:r>
             <w:r>
               <w:rPr>
@@ -3072,7 +3330,7 @@
               <w:lang w:eastAsia="en-GB"/>
             </w:rPr>
           </w:pPr>
-          <w:hyperlink w:anchor="_Toc247528294" w:history="1">
+          <w:hyperlink w:anchor="_Toc247539571" w:history="1">
             <w:r>
               <w:rPr>
                 <w:rStyle w:val="Hyperlink"/>
@@ -3114,7 +3372,7 @@
                 <w:noProof/>
                 <w:webHidden/>
               </w:rPr>
-              <w:instrText xml:space="preserve"> PAGEREF _Toc247528294 \h </w:instrText>
+              <w:instrText xml:space="preserve"> PAGEREF _Toc247539571 \h </w:instrText>
             </w:r>
             <w:r>
               <w:rPr>
@@ -3134,7 +3392,7 @@
                 <w:noProof/>
                 <w:webHidden/>
               </w:rPr>
-              <w:t>19</w:t>
+              <w:t>23</w:t>
             </w:r>
             <w:r>
               <w:rPr>
@@ -3158,7 +3416,7 @@
               <w:lang w:eastAsia="en-GB"/>
             </w:rPr>
           </w:pPr>
-          <w:hyperlink w:anchor="_Toc247528295" w:history="1">
+          <w:hyperlink w:anchor="_Toc247539572" w:history="1">
             <w:r>
               <w:rPr>
                 <w:rStyle w:val="Hyperlink"/>
@@ -3200,7 +3458,7 @@
                 <w:noProof/>
                 <w:webHidden/>
               </w:rPr>
-              <w:instrText xml:space="preserve"> PAGEREF _Toc247528295 \h </w:instrText>
+              <w:instrText xml:space="preserve"> PAGEREF _Toc247539572 \h </w:instrText>
             </w:r>
             <w:r>
               <w:rPr>
@@ -3220,7 +3478,7 @@
                 <w:noProof/>
                 <w:webHidden/>
               </w:rPr>
-              <w:t>20</w:t>
+              <w:t>24</w:t>
             </w:r>
             <w:r>
               <w:rPr>
@@ -3244,7 +3502,7 @@
               <w:lang w:eastAsia="en-GB"/>
             </w:rPr>
           </w:pPr>
-          <w:hyperlink w:anchor="_Toc247528296" w:history="1">
+          <w:hyperlink w:anchor="_Toc247539573" w:history="1">
             <w:r>
               <w:rPr>
                 <w:rStyle w:val="Hyperlink"/>
@@ -3286,7 +3544,7 @@
                 <w:noProof/>
                 <w:webHidden/>
               </w:rPr>
-              <w:instrText xml:space="preserve"> PAGEREF _Toc247528296 \h </w:instrText>
+              <w:instrText xml:space="preserve"> PAGEREF _Toc247539573 \h </w:instrText>
             </w:r>
             <w:r>
               <w:rPr>
@@ -3306,7 +3564,7 @@
                 <w:noProof/>
                 <w:webHidden/>
               </w:rPr>
-              <w:t>21</w:t>
+              <w:t>26</w:t>
             </w:r>
             <w:r>
               <w:rPr>
@@ -3330,7 +3588,7 @@
               <w:lang w:eastAsia="en-GB"/>
             </w:rPr>
           </w:pPr>
-          <w:hyperlink w:anchor="_Toc247528297" w:history="1">
+          <w:hyperlink w:anchor="_Toc247539574" w:history="1">
             <w:r>
               <w:rPr>
                 <w:rStyle w:val="Hyperlink"/>
@@ -3372,7 +3630,7 @@
                 <w:noProof/>
                 <w:webHidden/>
               </w:rPr>
-              <w:instrText xml:space="preserve"> PAGEREF _Toc247528297 \h </w:instrText>
+              <w:instrText xml:space="preserve"> PAGEREF _Toc247539574 \h </w:instrText>
             </w:r>
             <w:r>
               <w:rPr>
@@ -3392,7 +3650,7 @@
                 <w:noProof/>
                 <w:webHidden/>
               </w:rPr>
-              <w:t>21</w:t>
+              <w:t>26</w:t>
             </w:r>
             <w:r>
               <w:rPr>
@@ -3416,7 +3674,7 @@
               <w:lang w:eastAsia="en-GB"/>
             </w:rPr>
           </w:pPr>
-          <w:hyperlink w:anchor="_Toc247528298" w:history="1">
+          <w:hyperlink w:anchor="_Toc247539575" w:history="1">
             <w:r>
               <w:rPr>
                 <w:rStyle w:val="Hyperlink"/>
@@ -3458,7 +3716,7 @@
                 <w:noProof/>
                 <w:webHidden/>
               </w:rPr>
-              <w:instrText xml:space="preserve"> PAGEREF _Toc247528298 \h </w:instrText>
+              <w:instrText xml:space="preserve"> PAGEREF _Toc247539575 \h </w:instrText>
             </w:r>
             <w:r>
               <w:rPr>
@@ -3478,7 +3736,7 @@
                 <w:noProof/>
                 <w:webHidden/>
               </w:rPr>
-              <w:t>21</w:t>
+              <w:t>26</w:t>
             </w:r>
             <w:r>
               <w:rPr>
@@ -3502,7 +3760,7 @@
               <w:lang w:eastAsia="en-GB"/>
             </w:rPr>
           </w:pPr>
-          <w:hyperlink w:anchor="_Toc247528299" w:history="1">
+          <w:hyperlink w:anchor="_Toc247539576" w:history="1">
             <w:r>
               <w:rPr>
                 <w:rStyle w:val="Hyperlink"/>
@@ -3544,7 +3802,7 @@
                 <w:noProof/>
                 <w:webHidden/>
               </w:rPr>
-              <w:instrText xml:space="preserve"> PAGEREF _Toc247528299 \h </w:instrText>
+              <w:instrText xml:space="preserve"> PAGEREF _Toc247539576 \h </w:instrText>
             </w:r>
             <w:r>
               <w:rPr>
@@ -3564,7 +3822,7 @@
                 <w:noProof/>
                 <w:webHidden/>
               </w:rPr>
-              <w:t>21</w:t>
+              <w:t>26</w:t>
             </w:r>
             <w:r>
               <w:rPr>
@@ -3588,7 +3846,7 @@
               <w:lang w:eastAsia="en-GB"/>
             </w:rPr>
           </w:pPr>
-          <w:hyperlink w:anchor="_Toc247528300" w:history="1">
+          <w:hyperlink w:anchor="_Toc247539577" w:history="1">
             <w:r>
               <w:rPr>
                 <w:rStyle w:val="Hyperlink"/>
@@ -3630,7 +3888,7 @@
                 <w:noProof/>
                 <w:webHidden/>
               </w:rPr>
-              <w:instrText xml:space="preserve"> PAGEREF _Toc247528300 \h </w:instrText>
+              <w:instrText xml:space="preserve"> PAGEREF _Toc247539577 \h </w:instrText>
             </w:r>
             <w:r>
               <w:rPr>
@@ -3650,7 +3908,7 @@
                 <w:noProof/>
                 <w:webHidden/>
               </w:rPr>
-              <w:t>21</w:t>
+              <w:t>26</w:t>
             </w:r>
             <w:r>
               <w:rPr>
@@ -3674,7 +3932,7 @@
               <w:lang w:eastAsia="en-GB"/>
             </w:rPr>
           </w:pPr>
-          <w:hyperlink w:anchor="_Toc247528301" w:history="1">
+          <w:hyperlink w:anchor="_Toc247539578" w:history="1">
             <w:r>
               <w:rPr>
                 <w:rStyle w:val="Hyperlink"/>
@@ -3716,7 +3974,7 @@
                 <w:noProof/>
                 <w:webHidden/>
               </w:rPr>
-              <w:instrText xml:space="preserve"> PAGEREF _Toc247528301 \h </w:instrText>
+              <w:instrText xml:space="preserve"> PAGEREF _Toc247539578 \h </w:instrText>
             </w:r>
             <w:r>
               <w:rPr>
@@ -3736,7 +3994,7 @@
                 <w:noProof/>
                 <w:webHidden/>
               </w:rPr>
-              <w:t>21</w:t>
+              <w:t>26</w:t>
             </w:r>
             <w:r>
               <w:rPr>
@@ -3760,7 +4018,7 @@
               <w:lang w:eastAsia="en-GB"/>
             </w:rPr>
           </w:pPr>
-          <w:hyperlink w:anchor="_Toc247528302" w:history="1">
+          <w:hyperlink w:anchor="_Toc247539579" w:history="1">
             <w:r>
               <w:rPr>
                 <w:rStyle w:val="Hyperlink"/>
@@ -3802,7 +4060,7 @@
                 <w:noProof/>
                 <w:webHidden/>
               </w:rPr>
-              <w:instrText xml:space="preserve"> PAGEREF _Toc247528302 \h </w:instrText>
+              <w:instrText xml:space="preserve"> PAGEREF _Toc247539579 \h </w:instrText>
             </w:r>
             <w:r>
               <w:rPr>
@@ -3822,7 +4080,7 @@
                 <w:noProof/>
                 <w:webHidden/>
               </w:rPr>
-              <w:t>21</w:t>
+              <w:t>26</w:t>
             </w:r>
             <w:r>
               <w:rPr>
@@ -3846,7 +4104,7 @@
               <w:lang w:eastAsia="en-GB"/>
             </w:rPr>
           </w:pPr>
-          <w:hyperlink w:anchor="_Toc247528303" w:history="1">
+          <w:hyperlink w:anchor="_Toc247539580" w:history="1">
             <w:r>
               <w:rPr>
                 <w:rStyle w:val="Hyperlink"/>
@@ -3888,7 +4146,7 @@
                 <w:noProof/>
                 <w:webHidden/>
               </w:rPr>
-              <w:instrText xml:space="preserve"> PAGEREF _Toc247528303 \h </w:instrText>
+              <w:instrText xml:space="preserve"> PAGEREF _Toc247539580 \h </w:instrText>
             </w:r>
             <w:r>
               <w:rPr>
@@ -3908,7 +4166,7 @@
                 <w:noProof/>
                 <w:webHidden/>
               </w:rPr>
-              <w:t>21</w:t>
+              <w:t>26</w:t>
             </w:r>
             <w:r>
               <w:rPr>
@@ -3932,7 +4190,7 @@
               <w:lang w:eastAsia="en-GB"/>
             </w:rPr>
           </w:pPr>
-          <w:hyperlink w:anchor="_Toc247528304" w:history="1">
+          <w:hyperlink w:anchor="_Toc247539581" w:history="1">
             <w:r>
               <w:rPr>
                 <w:rStyle w:val="Hyperlink"/>
@@ -3974,7 +4232,7 @@
                 <w:noProof/>
                 <w:webHidden/>
               </w:rPr>
-              <w:instrText xml:space="preserve"> PAGEREF _Toc247528304 \h </w:instrText>
+              <w:instrText xml:space="preserve"> PAGEREF _Toc247539581 \h </w:instrText>
             </w:r>
             <w:r>
               <w:rPr>
@@ -3994,7 +4252,93 @@
                 <w:noProof/>
                 <w:webHidden/>
               </w:rPr>
-              <w:t>22</w:t>
+              <w:t>27</w:t>
+            </w:r>
+            <w:r>
+              <w:rPr>
+                <w:noProof/>
+                <w:webHidden/>
+              </w:rPr>
+              <w:fldChar w:fldCharType="end"/>
+            </w:r>
+          </w:hyperlink>
+        </w:p>
+        <w:p>
+          <w:pPr>
+            <w:pStyle w:val="TOC1"/>
+            <w:tabs>
+              <w:tab w:val="left" w:pos="440"/>
+              <w:tab w:val="right" w:leader="dot" w:pos="9350"/>
+            </w:tabs>
+            <w:rPr>
+              <w:rFonts w:eastAsiaTheme="minorEastAsia"/>
+              <w:noProof/>
+              <w:lang w:eastAsia="en-GB"/>
+            </w:rPr>
+          </w:pPr>
+          <w:hyperlink w:anchor="_Toc247539582" w:history="1">
+            <w:r>
+              <w:rPr>
+                <w:rStyle w:val="Hyperlink"/>
+                <w:noProof/>
+              </w:rPr>
+              <w:t>9</w:t>
+            </w:r>
+            <w:r>
+              <w:rPr>
+                <w:rFonts w:eastAsiaTheme="minorEastAsia"/>
+                <w:noProof/>
+                <w:lang w:eastAsia="en-GB"/>
+              </w:rPr>
+              <w:tab/>
+            </w:r>
+            <w:r>
+              <w:rPr>
+                <w:rStyle w:val="Hyperlink"/>
+                <w:noProof/>
+              </w:rPr>
+              <w:t>Bibliography</w:t>
+            </w:r>
+            <w:r>
+              <w:rPr>
+                <w:noProof/>
+                <w:webHidden/>
+              </w:rPr>
+              <w:tab/>
+            </w:r>
+            <w:r>
+              <w:rPr>
+                <w:noProof/>
+                <w:webHidden/>
+              </w:rPr>
+              <w:fldChar w:fldCharType="begin"/>
+            </w:r>
+            <w:r>
+              <w:rPr>
+                <w:noProof/>
+                <w:webHidden/>
+              </w:rPr>
+              <w:instrText xml:space="preserve"> PAGEREF _Toc247539582 \h </w:instrText>
+            </w:r>
+            <w:r>
+              <w:rPr>
+                <w:noProof/>
+                <w:webHidden/>
+              </w:rPr>
+            </w:r>
+            <w:r>
+              <w:rPr>
+                <w:noProof/>
+                <w:webHidden/>
+              </w:rPr>
+              <w:fldChar w:fldCharType="separate"/>
+            </w:r>
+            <w:r>
+              <w:rPr>
+                <w:noProof/>
+                <w:webHidden/>
+              </w:rPr>
+              <w:t>27</w:t>
             </w:r>
             <w:r>
               <w:rPr>
@@ -4031,7 +4375,7 @@
       <w:pPr>
         <w:pStyle w:val="Heading1"/>
       </w:pPr>
-      <w:bookmarkStart w:id="1" w:name="_Toc247528263"/>
+      <w:bookmarkStart w:id="1" w:name="_Toc247539537"/>
       <w:r>
         <w:lastRenderedPageBreak/>
         <w:t>Introduction</w:t>
@@ -4059,7 +4403,7 @@
       <w:pPr>
         <w:pStyle w:val="Heading1"/>
       </w:pPr>
-      <w:bookmarkStart w:id="2" w:name="_Toc247528264"/>
+      <w:bookmarkStart w:id="2" w:name="_Toc247539538"/>
       <w:r>
         <w:t>The Problem</w:t>
       </w:r>
@@ -4154,81 +4498,68 @@
     </w:p>
     <w:p>
       <w:pPr>
+        <w:pStyle w:val="Heading1"/>
+      </w:pPr>
+      <w:bookmarkStart w:id="3" w:name="_Toc247539539"/>
+      <w:r>
+        <w:lastRenderedPageBreak/>
+        <w:t xml:space="preserve">Background Information &amp; </w:t>
+      </w:r>
+      <w:r>
+        <w:t>Research</w:t>
+      </w:r>
+      <w:bookmarkEnd w:id="3"/>
+    </w:p>
+    <w:p>
+      <w:pPr>
+        <w:pStyle w:val="Heading2"/>
+      </w:pPr>
+      <w:bookmarkStart w:id="4" w:name="_Toc247539540"/>
+      <w:r>
+        <w:t>Survey</w:t>
+      </w:r>
+      <w:r>
+        <w:t xml:space="preserve"> of </w:t>
+      </w:r>
+      <w:r>
+        <w:t>Existing</w:t>
+      </w:r>
+      <w:r>
+        <w:t xml:space="preserve"> Systems</w:t>
+      </w:r>
+      <w:bookmarkEnd w:id="4"/>
+    </w:p>
+    <w:p>
+      <w:pPr>
         <w:jc w:val="both"/>
       </w:pPr>
-    </w:p>
-    <w:p>
-      <w:pPr>
-        <w:pStyle w:val="Heading1"/>
-      </w:pPr>
-      <w:bookmarkStart w:id="3" w:name="_Toc247528265"/>
-      <w:r>
-        <w:t xml:space="preserve">Background Information &amp; </w:t>
-      </w:r>
-      <w:r>
-        <w:t>Research</w:t>
-      </w:r>
-      <w:bookmarkEnd w:id="3"/>
+      <w:r>
+        <w:t>We have carried out research into similar systems, in order to gather a better understanding of features that are considered ‘a must’ for this type of project, and those that could perhaps be improved upon.  Two particular projects that caught the attention of our researcher were Google Wave, which unfortunately is currently limited to invitation testing only (could be considered a closed beta), and Effusia Business Messenger, a very popular tool for conferencing in the business sector.  More on this can be found in the research notes.</w:t>
+      </w:r>
     </w:p>
     <w:p>
       <w:pPr>
         <w:pStyle w:val="Heading2"/>
       </w:pPr>
-      <w:bookmarkStart w:id="4" w:name="_Toc247528266"/>
-      <w:commentRangeStart w:id="5"/>
-      <w:r>
-        <w:t>Survey</w:t>
-      </w:r>
-      <w:r>
-        <w:t xml:space="preserve"> of </w:t>
-      </w:r>
-      <w:r>
-        <w:t>Existing</w:t>
-      </w:r>
-      <w:r>
-        <w:t xml:space="preserve"> Systems</w:t>
-      </w:r>
-      <w:commentRangeEnd w:id="5"/>
-      <w:r>
-        <w:rPr>
-          <w:rStyle w:val="CommentReference"/>
-          <w:rFonts w:asciiTheme="minorHAnsi" w:eastAsiaTheme="minorHAnsi" w:hAnsiTheme="minorHAnsi" w:cstheme="minorBidi"/>
-          <w:b w:val="0"/>
-          <w:bCs w:val="0"/>
-          <w:color w:val="auto"/>
-        </w:rPr>
-        <w:commentReference w:id="5"/>
-      </w:r>
-      <w:bookmarkEnd w:id="4"/>
-    </w:p>
-    <w:p>
-      <w:pPr>
-        <w:jc w:val="both"/>
-      </w:pPr>
-      <w:r>
-        <w:t>We have carried out research into similar systems, in order to gather a better understanding of features that are considered ‘a must’ for this type of project, and those that could perhaps be improved upon.  Two particular projects that caught the attention of our researcher were Google Wave, which unfortunately is currently limited to invitation testing only (could be considered a closed beta), and Effusia Business Messenger, a very popular tool for conferencing in the business sector.  More on this can be found in the research notes.</w:t>
-      </w:r>
-    </w:p>
-    <w:p>
-      <w:pPr>
-        <w:pStyle w:val="Heading2"/>
-        <w:numPr>
-          <w:ilvl w:val="0"/>
-          <w:numId w:val="0"/>
-        </w:numPr>
-        <w:ind w:left="576" w:hanging="576"/>
-      </w:pPr>
-      <w:r>
-        <w:t>3.1.2</w:t>
-      </w:r>
-      <w:r>
-        <w:tab/>
-        <w:t>Research Specification</w:t>
-      </w:r>
-    </w:p>
-    <w:p>
-      <w:r>
-        <w:t>Before beginning research into existing systems, a brief specification for the research was made, in order to keep things on track:</w:t>
+      <w:bookmarkStart w:id="5" w:name="_Toc247539542"/>
+      <w:r>
+        <w:t>Market Research</w:t>
+      </w:r>
+      <w:bookmarkEnd w:id="5"/>
+    </w:p>
+    <w:p>
+      <w:pPr>
+        <w:pStyle w:val="Heading3"/>
+      </w:pPr>
+      <w:bookmarkStart w:id="6" w:name="_Toc247539543"/>
+      <w:r>
+        <w:t>Google Wave</w:t>
+      </w:r>
+      <w:bookmarkEnd w:id="6"/>
+    </w:p>
+    <w:p>
+      <w:r>
+        <w:t>Wave is without doubt one of the most innovative communication software packages on the internet. It is effectively a collaboration tool; its aim is to allow users to communication and work together on what is more or less a whiteboard on which everyone can work. Here are the key features:</w:t>
       </w:r>
     </w:p>
     <w:p>
@@ -4236,11 +4567,12 @@
         <w:pStyle w:val="ListParagraph"/>
         <w:numPr>
           <w:ilvl w:val="0"/>
-          <w:numId w:val="27"/>
+          <w:numId w:val="28"/>
         </w:numPr>
-      </w:pPr>
-      <w:r>
-        <w:t>Test at least five existing products.</w:t>
+        <w:jc w:val="both"/>
+      </w:pPr>
+      <w:r>
+        <w:t>Real-Time – Almost a prerequisite for communication software, Wave runs in real time. This allows for fast-paced collaboration and communication between co-workers.</w:t>
       </w:r>
     </w:p>
     <w:p>
@@ -4248,11 +4580,12 @@
         <w:pStyle w:val="ListParagraph"/>
         <w:numPr>
           <w:ilvl w:val="0"/>
-          <w:numId w:val="27"/>
+          <w:numId w:val="28"/>
         </w:numPr>
-      </w:pPr>
-      <w:r>
-        <w:t>Ignore products that are too similar to ones already tested.</w:t>
+        <w:jc w:val="both"/>
+      </w:pPr>
+      <w:r>
+        <w:t>“Converdocuments” – the Wave interface offers users a unique position; they can both communicate and collaborate on the same document, thus allowing free reign to work together without restriction.</w:t>
       </w:r>
     </w:p>
     <w:p>
@@ -4260,19 +4593,15 @@
         <w:pStyle w:val="ListParagraph"/>
         <w:numPr>
           <w:ilvl w:val="0"/>
-          <w:numId w:val="27"/>
+          <w:numId w:val="28"/>
         </w:numPr>
-      </w:pPr>
-      <w:r>
-        <w:t xml:space="preserve">Do not ignore products that are not exactly what </w:t>
-      </w:r>
-      <w:proofErr w:type="spellStart"/>
-      <w:r>
-        <w:t>DemoConf</w:t>
-      </w:r>
-      <w:proofErr w:type="spellEnd"/>
-      <w:r>
-        <w:t xml:space="preserve"> is designed to be – innovative ideas may still be researched in these products.</w:t>
+        <w:jc w:val="both"/>
+      </w:pPr>
+      <w:r>
+        <w:t>Email-</w:t>
+      </w:r>
+      <w:r>
+        <w:t>like structure – Waves are live, but once they are no longer being used they are stored in an email like fashion. Simply go to your “inbox” and you have access to all your collaborated efforts from the past.</w:t>
       </w:r>
     </w:p>
     <w:p>
@@ -4280,11 +4609,12 @@
         <w:pStyle w:val="ListParagraph"/>
         <w:numPr>
           <w:ilvl w:val="0"/>
-          <w:numId w:val="27"/>
+          <w:numId w:val="28"/>
         </w:numPr>
-      </w:pPr>
-      <w:r>
-        <w:t>Carry out extensive research on the best products, which are to be defined during testing.</w:t>
+        <w:jc w:val="both"/>
+      </w:pPr>
+      <w:r>
+        <w:t>Meeting notes – Wave facilitates the use of “Meeting notes”, effectively real time minutes updates which allow total meeting organisation.</w:t>
       </w:r>
     </w:p>
     <w:p>
@@ -4292,161 +4622,12 @@
         <w:pStyle w:val="ListParagraph"/>
         <w:numPr>
           <w:ilvl w:val="0"/>
-          <w:numId w:val="27"/>
+          <w:numId w:val="28"/>
         </w:numPr>
         <w:jc w:val="both"/>
       </w:pPr>
       <w:r>
-        <w:rPr>
-          <w:noProof/>
-          <w:lang w:eastAsia="en-GB"/>
-        </w:rPr>
-        <w:drawing>
-          <wp:anchor distT="0" distB="0" distL="114300" distR="114300" simplePos="0" relativeHeight="251670528" behindDoc="1" locked="0" layoutInCell="1" allowOverlap="1">
-            <wp:simplePos x="0" y="0"/>
-            <wp:positionH relativeFrom="column">
-              <wp:posOffset>3867150</wp:posOffset>
-            </wp:positionH>
-            <wp:positionV relativeFrom="paragraph">
-              <wp:posOffset>306070</wp:posOffset>
-            </wp:positionV>
-            <wp:extent cx="1114425" cy="800100"/>
-            <wp:effectExtent l="19050" t="0" r="9525" b="0"/>
-            <wp:wrapNone/>
-            <wp:docPr id="5" name="Picture 1"/>
-            <wp:cNvGraphicFramePr>
-              <a:graphicFrameLocks xmlns:a="http://schemas.openxmlformats.org/drawingml/2006/main" noChangeAspect="1"/>
-            </wp:cNvGraphicFramePr>
-            <a:graphic xmlns:a="http://schemas.openxmlformats.org/drawingml/2006/main">
-              <a:graphicData uri="http://schemas.openxmlformats.org/drawingml/2006/picture">
-                <pic:pic xmlns:pic="http://schemas.openxmlformats.org/drawingml/2006/picture">
-                  <pic:nvPicPr>
-                    <pic:cNvPr id="0" name="Picture 1"/>
-                    <pic:cNvPicPr>
-                      <a:picLocks noChangeAspect="1" noChangeArrowheads="1"/>
-                    </pic:cNvPicPr>
-                  </pic:nvPicPr>
-                  <pic:blipFill>
-                    <a:blip r:embed="rId9" cstate="print"/>
-                    <a:srcRect/>
-                    <a:stretch>
-                      <a:fillRect/>
-                    </a:stretch>
-                  </pic:blipFill>
-                  <pic:spPr bwMode="auto">
-                    <a:xfrm>
-                      <a:off x="0" y="0"/>
-                      <a:ext cx="1114425" cy="800100"/>
-                    </a:xfrm>
-                    <a:prstGeom prst="rect">
-                      <a:avLst/>
-                    </a:prstGeom>
-                    <a:noFill/>
-                    <a:ln w="9525">
-                      <a:noFill/>
-                      <a:miter lim="800000"/>
-                      <a:headEnd/>
-                      <a:tailEnd/>
-                    </a:ln>
-                  </pic:spPr>
-                </pic:pic>
-              </a:graphicData>
-            </a:graphic>
-          </wp:anchor>
-        </w:drawing>
-      </w:r>
-      <w:r>
-        <w:t>Concise research is fundamental in order to keep the documentation clear and understandable.</w:t>
-      </w:r>
-    </w:p>
-    <w:p>
-      <w:pPr>
-        <w:jc w:val="both"/>
-      </w:pPr>
-    </w:p>
-    <w:p>
-      <w:pPr>
-        <w:jc w:val="both"/>
-      </w:pPr>
-    </w:p>
-    <w:p>
-      <w:pPr>
-        <w:pStyle w:val="Heading2"/>
-      </w:pPr>
-      <w:bookmarkStart w:id="6" w:name="_Toc247528267"/>
-      <w:commentRangeStart w:id="7"/>
-      <w:r>
-        <w:t>Market Research</w:t>
-      </w:r>
-      <w:commentRangeEnd w:id="7"/>
-      <w:r>
-        <w:rPr>
-          <w:rStyle w:val="CommentReference"/>
-          <w:rFonts w:asciiTheme="minorHAnsi" w:eastAsiaTheme="minorHAnsi" w:hAnsiTheme="minorHAnsi" w:cstheme="minorBidi"/>
-          <w:b w:val="0"/>
-          <w:bCs w:val="0"/>
-          <w:color w:val="auto"/>
-        </w:rPr>
-        <w:commentReference w:id="7"/>
-      </w:r>
-      <w:bookmarkEnd w:id="6"/>
-    </w:p>
-    <w:p/>
-    <w:p>
-      <w:pPr>
-        <w:pStyle w:val="Heading2"/>
-      </w:pPr>
-      <w:bookmarkStart w:id="8" w:name="_Toc247452477"/>
-      <w:r>
-        <w:t>Market Research</w:t>
-      </w:r>
-      <w:bookmarkEnd w:id="8"/>
-    </w:p>
-    <w:p>
-      <w:pPr>
-        <w:rPr>
-          <w:i/>
-          <w:sz w:val="20"/>
-          <w:szCs w:val="20"/>
-        </w:rPr>
-      </w:pPr>
-      <w:r>
-        <w:rPr>
-          <w:b/>
-        </w:rPr>
-        <w:t xml:space="preserve">Google Wave – Google’s primary business communication product </w:t>
-      </w:r>
-      <w:r>
-        <w:rPr>
-          <w:i/>
-          <w:sz w:val="20"/>
-          <w:szCs w:val="20"/>
-        </w:rPr>
-        <w:t>(</w:t>
-      </w:r>
-      <w:hyperlink r:id="rId10" w:history="1">
-        <w:r>
-          <w:rPr>
-            <w:rStyle w:val="Hyperlink"/>
-            <w:i/>
-            <w:sz w:val="20"/>
-            <w:szCs w:val="20"/>
-          </w:rPr>
-          <w:t>http://wave.google.com/help/wave/about.html</w:t>
-        </w:r>
-      </w:hyperlink>
-      <w:r>
-        <w:rPr>
-          <w:i/>
-          <w:sz w:val="20"/>
-          <w:szCs w:val="20"/>
-        </w:rPr>
-        <w:t>)</w:t>
-      </w:r>
-    </w:p>
-    <w:p>
-      <w:r>
-        <w:t>Wave is without doubt one of the most innovative communication software packages on the internet. It is effectively a collaboration tool; its aim is to allow users to communication and work together on what is more or less a whiteboard on which everyone can work. Here are the key features:</w:t>
+        <w:t>Open Source – Google Wave is entirely open source. This allows users to nurture Wave into something far more developed that what it started out as, and also encourages innovation; something very important in a world full of budding programmers!</w:t>
       </w:r>
     </w:p>
     <w:p>
@@ -4454,11 +4635,12 @@
         <w:pStyle w:val="ListParagraph"/>
         <w:numPr>
           <w:ilvl w:val="0"/>
-          <w:numId w:val="25"/>
+          <w:numId w:val="28"/>
         </w:numPr>
-      </w:pPr>
-      <w:r>
-        <w:t xml:space="preserve">Real-Time – Almost a prerequisite for communication software, Wave runs in real time. This allows for fast-paced collaboration and communication between co-workers. </w:t>
+        <w:jc w:val="both"/>
+      </w:pPr>
+      <w:r>
+        <w:t>Ability to Embed – Any Wave can be embedded in another web page very simply. This allows users to incorporate the usage of Wave into other projects that are already running, or need to use some other tool.</w:t>
       </w:r>
     </w:p>
     <w:p>
@@ -4466,19 +4648,89 @@
         <w:pStyle w:val="ListParagraph"/>
         <w:numPr>
           <w:ilvl w:val="0"/>
-          <w:numId w:val="25"/>
+          <w:numId w:val="28"/>
         </w:numPr>
-      </w:pPr>
-      <w:r>
-        <w:t>“</w:t>
-      </w:r>
-      <w:proofErr w:type="spellStart"/>
-      <w:r>
-        <w:t>Converdocuments</w:t>
-      </w:r>
-      <w:proofErr w:type="spellEnd"/>
-      <w:r>
-        <w:t>” – the Wave interface offers users a unique position; they can both communicate and collaborate on the same document, thus allowing free reign to work together without restriction.</w:t>
+        <w:jc w:val="both"/>
+      </w:pPr>
+      <w:r>
+        <w:t xml:space="preserve">Many more innovative features! – This list represents </w:t>
+      </w:r>
+      <w:r>
+        <w:t>features that seem relevant to our</w:t>
+      </w:r>
+      <w:r>
+        <w:t xml:space="preserve"> project; Wave has many other clever features which could be looked at </w:t>
+      </w:r>
+      <w:r>
+        <w:t>if our system is</w:t>
+      </w:r>
+      <w:r>
+        <w:t xml:space="preserve"> to be expanded from the original specification in the future.</w:t>
+      </w:r>
+    </w:p>
+    <w:p>
+      <w:pPr>
+        <w:pStyle w:val="Heading4"/>
+        <w:jc w:val="both"/>
+      </w:pPr>
+      <w:r>
+        <w:t>Robots</w:t>
+      </w:r>
+    </w:p>
+    <w:p>
+      <w:pPr>
+        <w:jc w:val="both"/>
+      </w:pPr>
+      <w:r>
+        <w:t xml:space="preserve">Robots are a hugely innovative extension within Wave. As the name suggests, they are a component within Wave that is intelligent; they can interact with and help the users, which is something that hasn’t really been seen in a mainstream market until now.  Although the programming and development involved in such a component is perhaps on a scale too large for </w:t>
+      </w:r>
+      <w:r>
+        <w:t>this project</w:t>
+      </w:r>
+      <w:r>
+        <w:t xml:space="preserve">, it is this kind of innovation </w:t>
+      </w:r>
+      <w:r>
+        <w:lastRenderedPageBreak/>
+        <w:t xml:space="preserve">that sets products apart from each other, and so researching such components is important; they can still inspire other innovative ideas on a lesser scale.  </w:t>
+      </w:r>
+    </w:p>
+    <w:p>
+      <w:pPr>
+        <w:jc w:val="both"/>
+      </w:pPr>
+      <w:r>
+        <w:t xml:space="preserve">Current robots can perform functions such as debugging and auto-incorporating external features (i.e. Tweets from Twitter can be imported by the robot Tweety!). </w:t>
+      </w:r>
+    </w:p>
+    <w:p>
+      <w:pPr>
+        <w:pStyle w:val="Heading3"/>
+      </w:pPr>
+      <w:bookmarkStart w:id="7" w:name="_Toc247539544"/>
+      <w:r>
+        <w:t>Effusia Business Messenger – Business IM</w:t>
+      </w:r>
+      <w:bookmarkEnd w:id="7"/>
+    </w:p>
+    <w:p>
+      <w:pPr>
+        <w:jc w:val="both"/>
+      </w:pPr>
+      <w:r>
+        <w:t xml:space="preserve">Although not the most similar product I found, it was the most user friendly and shares similar design aims to </w:t>
+      </w:r>
+      <w:r>
+        <w:t xml:space="preserve">our system </w:t>
+      </w:r>
+      <w:r>
+        <w:t xml:space="preserve">(effectively, conferencing – Democracy isn’t touched!). It has a hugely aesthetic interface, and is very easy to use. As it is aimed entirely at a business market, it is full of features that could inspire some great ideas of our </w:t>
+      </w:r>
+      <w:r>
+        <w:t>own</w:t>
+      </w:r>
+      <w:r>
+        <w:t>. Here is a list of the few that I really thought were worth noting in the summary:</w:t>
       </w:r>
     </w:p>
     <w:p>
@@ -4486,17 +4738,12 @@
         <w:pStyle w:val="ListParagraph"/>
         <w:numPr>
           <w:ilvl w:val="0"/>
-          <w:numId w:val="25"/>
+          <w:numId w:val="28"/>
         </w:numPr>
-      </w:pPr>
-      <w:proofErr w:type="gramStart"/>
-      <w:r>
-        <w:lastRenderedPageBreak/>
-        <w:t>Email like structure – Waves are</w:t>
-      </w:r>
-      <w:proofErr w:type="gramEnd"/>
-      <w:r>
-        <w:t xml:space="preserve"> live, but once they are no longer being used they are stored in an email like fashion. Simply go to your “inbox” and you have access to all your collaborated efforts from the past.</w:t>
+        <w:jc w:val="both"/>
+      </w:pPr>
+      <w:r>
+        <w:t>Simplicity of communication – Effusia is incredibly easy to use. Whereas Wave is a complete mash up of different features, Effusia is designed to be very simple. From the large text display area, to the smaller text input area underneath and the contact list on the right (think IRC), any user will be able to manage this program from the moment it is installed.</w:t>
       </w:r>
     </w:p>
     <w:p>
@@ -4504,11 +4751,12 @@
         <w:pStyle w:val="ListParagraph"/>
         <w:numPr>
           <w:ilvl w:val="0"/>
-          <w:numId w:val="25"/>
+          <w:numId w:val="28"/>
         </w:numPr>
-      </w:pPr>
-      <w:r>
-        <w:t>Meeting notes – Wave facilitates the use of “Meeting notes”, effectively real time minutes updates which allow total meeting organisation.</w:t>
+        <w:jc w:val="both"/>
+      </w:pPr>
+      <w:r>
+        <w:t>Organised contact list – The simple contact list on the right can be divided into various groups with a few clicks and drags of the mouse. For example, if I wanted to divide my contacts between my G52GRP group members and other people from my course, it could be done very easily. More so, I could then see what you guys in the group are doing (which would involve you updating your status.</w:t>
       </w:r>
     </w:p>
     <w:p>
@@ -4516,11 +4764,12 @@
         <w:pStyle w:val="ListParagraph"/>
         <w:numPr>
           <w:ilvl w:val="0"/>
-          <w:numId w:val="25"/>
+          <w:numId w:val="28"/>
         </w:numPr>
-      </w:pPr>
-      <w:r>
-        <w:t>Open Source – Google Wave is entirely open source. This allows users to nurture Wave into something far more developed that what it started out as, and also encourages innovation; something very important in a world full of budding programmers!</w:t>
+        <w:jc w:val="both"/>
+      </w:pPr>
+      <w:r>
+        <w:t>Notes – A user can easily leave a note attached to his profile, e.g. “Back in 15 minutes”. As it aimed at a business environment (which usually involves tight schedules), this informative feature is a must.</w:t>
       </w:r>
     </w:p>
     <w:p>
@@ -4528,463 +4777,74 @@
         <w:pStyle w:val="ListParagraph"/>
         <w:numPr>
           <w:ilvl w:val="0"/>
-          <w:numId w:val="25"/>
+          <w:numId w:val="28"/>
         </w:numPr>
-      </w:pPr>
-      <w:r>
-        <w:t>Ability to Embed – Any Wave can be embedded in another web page very simply. This allows users to incorporate the usage of Wave into other projects that are already running, or need to use some other tool.</w:t>
-      </w:r>
-    </w:p>
-    <w:p>
-      <w:pPr>
-        <w:pStyle w:val="ListParagraph"/>
-        <w:numPr>
-          <w:ilvl w:val="0"/>
-          <w:numId w:val="25"/>
-        </w:numPr>
-      </w:pPr>
-      <w:r>
-        <w:t xml:space="preserve">Many more innovative features! – This list represents features that seem relevant to the </w:t>
-      </w:r>
-      <w:proofErr w:type="spellStart"/>
-      <w:r>
-        <w:t>DemoConf</w:t>
-      </w:r>
-      <w:proofErr w:type="spellEnd"/>
-      <w:r>
-        <w:t xml:space="preserve"> project; Wave has many other clever features which could be looked at if </w:t>
-      </w:r>
-      <w:proofErr w:type="spellStart"/>
-      <w:r>
-        <w:t>DemoConf</w:t>
-      </w:r>
-      <w:proofErr w:type="spellEnd"/>
-      <w:r>
-        <w:t xml:space="preserve"> was to be expanded from the original specification in the future.</w:t>
-      </w:r>
-    </w:p>
-    <w:p>
-      <w:r>
-        <w:t>A feature that really stood out in Wave was Robots. They are described below:</w:t>
-      </w:r>
-    </w:p>
-    <w:p>
-      <w:pPr>
-        <w:rPr>
-          <w:b/>
-        </w:rPr>
-      </w:pPr>
-      <w:r>
-        <w:rPr>
-          <w:b/>
-        </w:rPr>
-        <w:t>Robots</w:t>
-      </w:r>
-      <w:r>
-        <w:rPr>
-          <w:b/>
-        </w:rPr>
-        <w:t xml:space="preserve"> –</w:t>
-      </w:r>
-    </w:p>
-    <w:p>
-      <w:r>
-        <w:t xml:space="preserve">Robots are a hugely innovative extension within Wave. As the name suggests, they are a component within Wave that is intelligent; they can interact with and help the users, which is something that hasn’t really been seen in a mainstream market until now.  Although the programming and development involved in such a component is perhaps on a scale too large for </w:t>
-      </w:r>
-      <w:proofErr w:type="spellStart"/>
-      <w:r>
-        <w:t>DemoConf</w:t>
-      </w:r>
-      <w:proofErr w:type="spellEnd"/>
-      <w:r>
-        <w:t xml:space="preserve">, it is this kind of innovation that sets products apart from each other, and so researching such components is important; they can still inspire other innovative ideas on a lesser scale.  </w:t>
-      </w:r>
-    </w:p>
-    <w:p>
-      <w:r>
-        <w:t xml:space="preserve">Current robots can perform functions such as debugging and auto-incorporating external features (i.e. Tweets from Twitter can be imported by the robot </w:t>
-      </w:r>
-      <w:proofErr w:type="spellStart"/>
-      <w:r>
-        <w:t>Tweety</w:t>
-      </w:r>
-      <w:proofErr w:type="spellEnd"/>
-      <w:r>
-        <w:t xml:space="preserve">!). </w:t>
-      </w:r>
-    </w:p>
-    <w:p>
-      <w:pPr>
-        <w:rPr>
-          <w:b/>
-        </w:rPr>
-      </w:pPr>
-      <w:r>
-        <w:rPr>
-          <w:b/>
-          <w:noProof/>
-          <w:lang w:eastAsia="en-GB"/>
-        </w:rPr>
-        <w:drawing>
-          <wp:anchor distT="0" distB="0" distL="114300" distR="114300" simplePos="0" relativeHeight="251668480" behindDoc="1" locked="0" layoutInCell="1" allowOverlap="1">
-            <wp:simplePos x="0" y="0"/>
-            <wp:positionH relativeFrom="column">
-              <wp:posOffset>2867025</wp:posOffset>
-            </wp:positionH>
-            <wp:positionV relativeFrom="paragraph">
-              <wp:posOffset>80645</wp:posOffset>
-            </wp:positionV>
-            <wp:extent cx="1162050" cy="466725"/>
-            <wp:effectExtent l="19050" t="0" r="0" b="0"/>
-            <wp:wrapNone/>
-            <wp:docPr id="9" name="Picture 13"/>
-            <wp:cNvGraphicFramePr>
-              <a:graphicFrameLocks xmlns:a="http://schemas.openxmlformats.org/drawingml/2006/main" noChangeAspect="1"/>
-            </wp:cNvGraphicFramePr>
-            <a:graphic xmlns:a="http://schemas.openxmlformats.org/drawingml/2006/main">
-              <a:graphicData uri="http://schemas.openxmlformats.org/drawingml/2006/picture">
-                <pic:pic xmlns:pic="http://schemas.openxmlformats.org/drawingml/2006/picture">
-                  <pic:nvPicPr>
-                    <pic:cNvPr id="0" name="Picture 13"/>
-                    <pic:cNvPicPr>
-                      <a:picLocks noChangeAspect="1" noChangeArrowheads="1"/>
-                    </pic:cNvPicPr>
-                  </pic:nvPicPr>
-                  <pic:blipFill>
-                    <a:blip r:embed="rId11" cstate="print"/>
-                    <a:srcRect/>
-                    <a:stretch>
-                      <a:fillRect/>
-                    </a:stretch>
-                  </pic:blipFill>
-                  <pic:spPr bwMode="auto">
-                    <a:xfrm>
-                      <a:off x="0" y="0"/>
-                      <a:ext cx="1162050" cy="466725"/>
-                    </a:xfrm>
-                    <a:prstGeom prst="rect">
-                      <a:avLst/>
-                    </a:prstGeom>
-                    <a:noFill/>
-                    <a:ln w="9525">
-                      <a:noFill/>
-                      <a:miter lim="800000"/>
-                      <a:headEnd/>
-                      <a:tailEnd/>
-                    </a:ln>
-                  </pic:spPr>
-                </pic:pic>
-              </a:graphicData>
-            </a:graphic>
-          </wp:anchor>
-        </w:drawing>
-      </w:r>
-    </w:p>
-    <w:p>
-      <w:pPr>
-        <w:rPr>
-          <w:i/>
-          <w:sz w:val="20"/>
-          <w:szCs w:val="20"/>
-        </w:rPr>
-      </w:pPr>
-      <w:proofErr w:type="spellStart"/>
-      <w:r>
-        <w:rPr>
-          <w:b/>
-        </w:rPr>
-        <w:t>Effusia</w:t>
-      </w:r>
-      <w:proofErr w:type="spellEnd"/>
-      <w:r>
-        <w:rPr>
-          <w:b/>
-        </w:rPr>
-        <w:t xml:space="preserve"> Business Messenger – Business IM </w:t>
-      </w:r>
-      <w:r>
-        <w:rPr>
-          <w:b/>
-        </w:rPr>
-        <w:t xml:space="preserve">                                                            </w:t>
-      </w:r>
-      <w:r>
-        <w:rPr>
-          <w:i/>
-          <w:sz w:val="20"/>
-          <w:szCs w:val="20"/>
-        </w:rPr>
-        <w:t>(</w:t>
-      </w:r>
-      <w:hyperlink r:id="rId12" w:history="1">
-        <w:r>
-          <w:rPr>
-            <w:rStyle w:val="Hyperlink"/>
-            <w:i/>
-            <w:sz w:val="20"/>
-            <w:szCs w:val="20"/>
-          </w:rPr>
-          <w:t>http://www.liquidcs.com/</w:t>
-        </w:r>
-      </w:hyperlink>
-      <w:r>
-        <w:rPr>
-          <w:i/>
-          <w:sz w:val="20"/>
-          <w:szCs w:val="20"/>
-        </w:rPr>
-        <w:t>)</w:t>
-      </w:r>
-    </w:p>
-    <w:p>
-      <w:r>
-        <w:t xml:space="preserve">Although not the most similar product I found, it was the most user friendly and shares similar design aims to </w:t>
-      </w:r>
-      <w:proofErr w:type="spellStart"/>
-      <w:r>
-        <w:t>DemoConf</w:t>
-      </w:r>
-      <w:proofErr w:type="spellEnd"/>
-      <w:r>
-        <w:t xml:space="preserve"> (effectively, conferencing – Democracy isn’t touched!). It has a hugely aesthetic interface, and is very easy to use. As it is aimed entirely at a business market, it is full of features that could inspire some great ideas of our own for </w:t>
-      </w:r>
-      <w:proofErr w:type="spellStart"/>
-      <w:r>
-        <w:t>DemoConf</w:t>
-      </w:r>
-      <w:proofErr w:type="spellEnd"/>
-      <w:r>
-        <w:t>. Here is a list of the few that I really thought were worth noting in the summary:</w:t>
-      </w:r>
-    </w:p>
-    <w:p>
-      <w:pPr>
-        <w:pStyle w:val="ListParagraph"/>
-        <w:numPr>
-          <w:ilvl w:val="0"/>
-          <w:numId w:val="26"/>
-        </w:numPr>
-      </w:pPr>
-      <w:r>
-        <w:t xml:space="preserve">Simplicity of communication – </w:t>
-      </w:r>
-      <w:proofErr w:type="spellStart"/>
-      <w:r>
-        <w:t>Effusia</w:t>
-      </w:r>
-      <w:proofErr w:type="spellEnd"/>
-      <w:r>
-        <w:t xml:space="preserve"> is incredibly easy to use. Whereas Wave is a complete mash up of different features, </w:t>
-      </w:r>
-      <w:proofErr w:type="spellStart"/>
-      <w:r>
-        <w:t>Effusia</w:t>
-      </w:r>
-      <w:proofErr w:type="spellEnd"/>
-      <w:r>
-        <w:t xml:space="preserve"> is designed to be very simple. From the large text display area, to the smaller text input area underneath and the contact list on the right (think IRC), any user will be able to manage this program from the moment it is installed.</w:t>
-      </w:r>
-    </w:p>
-    <w:p>
-      <w:pPr>
-        <w:pStyle w:val="ListParagraph"/>
-        <w:numPr>
-          <w:ilvl w:val="0"/>
-          <w:numId w:val="26"/>
-        </w:numPr>
-      </w:pPr>
+        <w:jc w:val="both"/>
+      </w:pPr>
+      <w:r>
+        <w:t xml:space="preserve">Meeting invites – This feature is something </w:t>
+      </w:r>
+      <w:r>
+        <w:t>that could be considered for our system</w:t>
+      </w:r>
+      <w:r>
+        <w:t xml:space="preserve">. It allows a user to invite others into a meeting, and shows a list of attendees with all their details. It also shows at what time people entered the meeting, and different names are in different colours. </w:t>
+      </w:r>
+    </w:p>
+    <w:p>
+      <w:pPr>
+        <w:jc w:val="both"/>
+      </w:pPr>
+      <w:r>
+        <w:t xml:space="preserve">Effusia </w:t>
+      </w:r>
+      <w:r>
+        <w:t>is a very well thought out program. It really allows business workers t</w:t>
+      </w:r>
+      <w:r>
+        <w:t>o communicate freely.  Plenty of inspiration for our project</w:t>
+      </w:r>
+      <w:r>
+        <w:t xml:space="preserve"> could </w:t>
+      </w:r>
+      <w:r>
+        <w:t xml:space="preserve">be </w:t>
+      </w:r>
+      <w:r>
+        <w:t>take</w:t>
+      </w:r>
+      <w:r>
+        <w:t>n</w:t>
+      </w:r>
+      <w:r>
+        <w:t xml:space="preserve"> from this product. </w:t>
+      </w:r>
+    </w:p>
+    <w:p>
+      <w:pPr>
+        <w:pStyle w:val="Subtitle"/>
+      </w:pPr>
+      <w:r>
+        <w:t>See Appendix 1 ‘Market Research’</w:t>
+      </w:r>
+      <w:r>
+        <w:t xml:space="preserve"> for </w:t>
+      </w:r>
+      <w:r>
+        <w:t>other products found</w:t>
+      </w:r>
+    </w:p>
+    <w:p/>
+    <w:p/>
+    <w:p/>
+    <w:p/>
+    <w:p>
+      <w:pPr>
+        <w:pStyle w:val="Heading2"/>
+      </w:pPr>
+      <w:bookmarkStart w:id="8" w:name="_Toc247539545"/>
       <w:r>
         <w:lastRenderedPageBreak/>
-        <w:t>Organised contact list – The simple contact list on the right can be divided into various groups with a few clicks and drags of the mouse. For example, if I wanted to divide my contacts between my G52GRP group members and other people from my course, it could be done very easily. More so, I could then see what you guys in the group are doing (which would involve you updating your status.</w:t>
-      </w:r>
-    </w:p>
-    <w:p>
-      <w:pPr>
-        <w:pStyle w:val="ListParagraph"/>
-        <w:numPr>
-          <w:ilvl w:val="0"/>
-          <w:numId w:val="26"/>
-        </w:numPr>
-      </w:pPr>
-      <w:r>
-        <w:t>Notes – A user can easily leave a note attached to his profile, e.g. “Back in 15 minutes”. As it aimed at a business environment (which usually involves tight schedules), this informative feature is a must.</w:t>
-      </w:r>
-    </w:p>
-    <w:p>
-      <w:pPr>
-        <w:pStyle w:val="ListParagraph"/>
-        <w:numPr>
-          <w:ilvl w:val="0"/>
-          <w:numId w:val="26"/>
-        </w:numPr>
-      </w:pPr>
-      <w:r>
-        <w:t xml:space="preserve">Meeting invites – This feature is something I would like to see in </w:t>
-      </w:r>
-      <w:proofErr w:type="spellStart"/>
-      <w:r>
-        <w:t>DemoConf</w:t>
-      </w:r>
-      <w:proofErr w:type="spellEnd"/>
-      <w:r>
-        <w:t xml:space="preserve">. It allows a user to invite others into a meeting, and shows a list of attendees with all their details. It also shows at what time people entered the meeting, and different names are in different colours. Unlike </w:t>
-      </w:r>
-      <w:proofErr w:type="spellStart"/>
-      <w:r>
-        <w:t>DemoConf</w:t>
-      </w:r>
-      <w:proofErr w:type="spellEnd"/>
-      <w:r>
-        <w:t>, this is a totally free speech meeting, but I think everyone should try this product once (maybe we could even try it together) to get some good ideas.</w:t>
-      </w:r>
-    </w:p>
-    <w:p>
-      <w:pPr>
-        <w:pStyle w:val="ListParagraph"/>
-      </w:pPr>
-    </w:p>
-    <w:p>
-      <w:proofErr w:type="spellStart"/>
-      <w:proofErr w:type="gramStart"/>
-      <w:r>
-        <w:t>Effusia</w:t>
-      </w:r>
-      <w:proofErr w:type="spellEnd"/>
-      <w:r>
-        <w:t xml:space="preserve">  is</w:t>
-      </w:r>
-      <w:proofErr w:type="gramEnd"/>
-      <w:r>
-        <w:t xml:space="preserve"> a very well thought out program. It really allows business workers to communicate freely. In my eyes, </w:t>
-      </w:r>
-      <w:proofErr w:type="spellStart"/>
-      <w:r>
-        <w:t>DemoConf</w:t>
-      </w:r>
-      <w:proofErr w:type="spellEnd"/>
-      <w:r>
-        <w:t xml:space="preserve"> could take lots of inspiration from this product. </w:t>
-      </w:r>
-    </w:p>
-    <w:p>
-      <w:r>
-        <w:t xml:space="preserve">The following products were also tested, but (as research material) were not as useful as Wave or </w:t>
-      </w:r>
-      <w:proofErr w:type="spellStart"/>
-      <w:r>
-        <w:t>Effusia</w:t>
-      </w:r>
-      <w:proofErr w:type="spellEnd"/>
-      <w:r>
-        <w:t>, and so research wasn’t as extensive.</w:t>
-      </w:r>
-    </w:p>
-    <w:p>
-      <w:proofErr w:type="gramStart"/>
-      <w:r>
-        <w:t xml:space="preserve">Bantu - </w:t>
-      </w:r>
-      <w:hyperlink r:id="rId13" w:history="1">
-        <w:r>
-          <w:rPr>
-            <w:rStyle w:val="Hyperlink"/>
-          </w:rPr>
-          <w:t>http://www.bantu.com/</w:t>
-        </w:r>
-      </w:hyperlink>
-      <w:r>
-        <w:t xml:space="preserve"> - Similar to Google Wave, but not as user friendly.</w:t>
-      </w:r>
-      <w:proofErr w:type="gramEnd"/>
-      <w:r>
-        <w:t xml:space="preserve"> Cross Platform Business IM</w:t>
-      </w:r>
-    </w:p>
-    <w:p>
-      <w:proofErr w:type="spellStart"/>
-      <w:proofErr w:type="gramStart"/>
-      <w:r>
-        <w:t>WeMeeting</w:t>
-      </w:r>
-      <w:proofErr w:type="spellEnd"/>
-      <w:r>
-        <w:t xml:space="preserve"> - </w:t>
-      </w:r>
-      <w:hyperlink r:id="rId14" w:history="1">
-        <w:r>
-          <w:rPr>
-            <w:rStyle w:val="Hyperlink"/>
-          </w:rPr>
-          <w:t>http://www.netdive.com/indexwme.htm</w:t>
-        </w:r>
-      </w:hyperlink>
-      <w:r>
-        <w:t xml:space="preserve"> - Another Business IM, but incorporating video conferencing too.</w:t>
-      </w:r>
-      <w:proofErr w:type="gramEnd"/>
-      <w:r>
-        <w:t xml:space="preserve"> </w:t>
-      </w:r>
-    </w:p>
-    <w:p>
-      <w:proofErr w:type="gramStart"/>
-      <w:r>
-        <w:t xml:space="preserve">ZPN Mesh - </w:t>
-      </w:r>
-      <w:hyperlink r:id="rId15" w:history="1">
-        <w:r>
-          <w:rPr>
-            <w:rStyle w:val="Hyperlink"/>
-          </w:rPr>
-          <w:t>http://www.zullotech.com/</w:t>
-        </w:r>
-      </w:hyperlink>
-      <w:r>
-        <w:t xml:space="preserve"> - A project collaboration package, with built-in IM.</w:t>
-      </w:r>
-      <w:proofErr w:type="gramEnd"/>
-    </w:p>
-    <w:p>
-      <w:pPr>
-        <w:rPr>
-          <w:rFonts w:asciiTheme="majorHAnsi" w:eastAsiaTheme="majorEastAsia" w:hAnsiTheme="majorHAnsi" w:cstheme="majorBidi"/>
-          <w:b/>
-          <w:bCs/>
-          <w:color w:val="4F81BD" w:themeColor="accent1"/>
-          <w:sz w:val="26"/>
-          <w:szCs w:val="26"/>
-        </w:rPr>
-      </w:pPr>
-      <w:r>
-        <w:rPr>
-          <w:rFonts w:asciiTheme="majorHAnsi" w:eastAsiaTheme="majorEastAsia" w:hAnsiTheme="majorHAnsi" w:cstheme="majorBidi"/>
-          <w:b/>
-          <w:bCs/>
-          <w:color w:val="4F81BD" w:themeColor="accent1"/>
-          <w:sz w:val="26"/>
-          <w:szCs w:val="26"/>
-        </w:rPr>
-        <w:br w:type="page"/>
-      </w:r>
-    </w:p>
-    <w:p>
-      <w:pPr>
-        <w:rPr>
-          <w:rFonts w:asciiTheme="majorHAnsi" w:eastAsiaTheme="majorEastAsia" w:hAnsiTheme="majorHAnsi" w:cstheme="majorBidi"/>
-          <w:b/>
-          <w:bCs/>
-          <w:color w:val="4F81BD" w:themeColor="accent1"/>
-          <w:sz w:val="26"/>
-          <w:szCs w:val="26"/>
-        </w:rPr>
-      </w:pPr>
-    </w:p>
-    <w:p>
-      <w:pPr>
-        <w:pStyle w:val="Heading2"/>
-      </w:pPr>
-      <w:bookmarkStart w:id="9" w:name="_Toc247528268"/>
-      <w:r>
         <w:t>Technical Research</w:t>
       </w:r>
       <w:r>
@@ -4996,20 +4856,20 @@
       <w:r>
         <w:t xml:space="preserve"> Tools</w:t>
       </w:r>
+      <w:bookmarkEnd w:id="8"/>
+    </w:p>
+    <w:p>
+      <w:pPr>
+        <w:pStyle w:val="Heading3"/>
+      </w:pPr>
+      <w:bookmarkStart w:id="9" w:name="_Toc247539546"/>
+      <w:r>
+        <w:t>Frameworks</w:t>
+      </w:r>
       <w:bookmarkEnd w:id="9"/>
     </w:p>
     <w:p>
       <w:pPr>
-        <w:pStyle w:val="Heading3"/>
-      </w:pPr>
-      <w:bookmarkStart w:id="10" w:name="_Toc247528269"/>
-      <w:r>
-        <w:t>Frameworks</w:t>
-      </w:r>
-      <w:bookmarkEnd w:id="10"/>
-    </w:p>
-    <w:p>
-      <w:pPr>
         <w:jc w:val="both"/>
       </w:pPr>
       <w:r>
@@ -5019,12 +4879,16 @@
     <w:p>
       <w:pPr>
         <w:pStyle w:val="Heading4"/>
+        <w:jc w:val="both"/>
       </w:pPr>
       <w:r>
         <w:t>Web Frameworks</w:t>
       </w:r>
     </w:p>
     <w:p>
+      <w:pPr>
+        <w:jc w:val="both"/>
+      </w:pPr>
       <w:r>
         <w:t xml:space="preserve">If we decide to develop a web-based system, then we could either code the entire system from scratch, or use an existing framework. Frameworks can make development much faster, and could save the group a lot of time – allowing us to implement more advanced features into the final system. However, poorly designed frameworks can inhibit the development effort – if the API is difficult to work with. </w:t>
       </w:r>
@@ -5032,6 +4896,7 @@
     <w:p>
       <w:pPr>
         <w:pStyle w:val="Heading5"/>
+        <w:jc w:val="both"/>
         <w:rPr>
           <w:rStyle w:val="IntenseEmphasis"/>
         </w:rPr>
@@ -5044,35 +4909,17 @@
       </w:r>
     </w:p>
     <w:p>
-      <w:r>
-        <w:t xml:space="preserve">Django is a Python-based web MVC (Model-View-Controller), developed in a newsroom environment where speed is of the essence. It has an elegant API, and includes a template engine and a database ORM – which is compatible with most common database formats (including </w:t>
-      </w:r>
-      <w:proofErr w:type="spellStart"/>
-      <w:r>
-        <w:t>SQLite</w:t>
-      </w:r>
-      <w:proofErr w:type="spellEnd"/>
-      <w:r>
-        <w:t xml:space="preserve">, </w:t>
-      </w:r>
-      <w:proofErr w:type="spellStart"/>
-      <w:r>
-        <w:t>MySQL</w:t>
-      </w:r>
-      <w:proofErr w:type="spellEnd"/>
-      <w:r>
-        <w:t xml:space="preserve">, </w:t>
-      </w:r>
-      <w:proofErr w:type="spellStart"/>
-      <w:r>
-        <w:t>PostGres</w:t>
-      </w:r>
-      <w:proofErr w:type="spellEnd"/>
-      <w:r>
-        <w:t xml:space="preserve"> and MS SQL).</w:t>
-      </w:r>
-    </w:p>
-    <w:p>
+      <w:pPr>
+        <w:jc w:val="both"/>
+      </w:pPr>
+      <w:r>
+        <w:t>Django is a Python-based web MVC (Model-View-Controller), developed in a newsroom environment where speed is of the essence. It has an elegant API, and includes a template engine and a database ORM – which is compatible with most common database formats (including SQLite, MySQL, PostGres and MS SQL).</w:t>
+      </w:r>
+    </w:p>
+    <w:p>
+      <w:pPr>
+        <w:jc w:val="both"/>
+      </w:pPr>
       <w:r>
         <w:t xml:space="preserve">Models in Django are represented as simple classes, with attributes of the class representing the database fields. Foreign key and many-to-many relations are simple to describe. </w:t>
       </w:r>
@@ -5083,17 +4930,24 @@
     <w:p>
       <w:pPr>
         <w:pStyle w:val="Subtitle"/>
+        <w:jc w:val="both"/>
       </w:pPr>
       <w:r>
         <w:t>See Appendix 001 for Django source code simple model</w:t>
       </w:r>
     </w:p>
     <w:p>
+      <w:pPr>
+        <w:jc w:val="both"/>
+      </w:pPr>
       <w:r>
         <w:t>These model classes define two database tables (objects) – Poll objects and Choice objects. This is the heart of a basic Django application for voting on polls.</w:t>
       </w:r>
     </w:p>
     <w:p>
+      <w:pPr>
+        <w:jc w:val="both"/>
+      </w:pPr>
       <w:r>
         <w:t xml:space="preserve">Django uses a simple Python function for the </w:t>
       </w:r>
@@ -5124,12 +4978,16 @@
     <w:p>
       <w:pPr>
         <w:pStyle w:val="Subtitle"/>
+        <w:jc w:val="both"/>
       </w:pPr>
       <w:r>
         <w:t>See Appendix 002 for a simple view in Django</w:t>
       </w:r>
     </w:p>
     <w:p>
+      <w:pPr>
+        <w:jc w:val="both"/>
+      </w:pPr>
       <w:r>
         <w:t xml:space="preserve">This view uses Django’s ORM to fetch a list of the latest five poll objects from the database, and sends that data to a template named </w:t>
       </w:r>
@@ -5145,6 +5003,9 @@
       </w:r>
     </w:p>
     <w:p>
+      <w:pPr>
+        <w:jc w:val="both"/>
+      </w:pPr>
       <w:r>
         <w:t xml:space="preserve">Templates in Django are very simple, and are basically written as HTML, with some basic logic and variable replacement. </w:t>
       </w:r>
@@ -5152,14 +5013,17 @@
     <w:p>
       <w:pPr>
         <w:pStyle w:val="Subtitle"/>
+        <w:jc w:val="both"/>
       </w:pPr>
       <w:r>
         <w:t>See Appendix 003 for an example template written in Django</w:t>
       </w:r>
     </w:p>
     <w:p>
-      <w:r>
-        <w:lastRenderedPageBreak/>
+      <w:pPr>
+        <w:jc w:val="both"/>
+      </w:pPr>
+      <w:r>
         <w:t>Our “lead software engineer” – Rob – has extensive experience working with Django, and has developed a number of projects using this framework in the past.</w:t>
       </w:r>
     </w:p>
@@ -5182,17 +5046,46 @@
           <w:iCs/>
           <w:color w:val="4F81BD" w:themeColor="accent1"/>
         </w:rPr>
+        <w:lastRenderedPageBreak/>
         <w:t>Ruby-on-Rails</w:t>
       </w:r>
     </w:p>
     <w:p>
       <w:pPr>
+        <w:jc w:val="both"/>
+      </w:pPr>
+      <w:r>
+        <w:t>Ruby-on-Rails uses the Model-View-Controller (MVC)</w:t>
+      </w:r>
+      <w:r>
+        <w:t xml:space="preserve"> architecture</w:t>
+      </w:r>
+      <w:r>
+        <w:t>, like m</w:t>
+      </w:r>
+      <w:r>
+        <w:t>ost contempo</w:t>
+      </w:r>
+      <w:r>
+        <w:t>r</w:t>
+      </w:r>
+      <w:r>
+        <w:t>ary web frameworks, to organise</w:t>
+      </w:r>
+      <w:r>
+        <w:t xml:space="preserve"> </w:t>
+      </w:r>
+    </w:p>
+    <w:p/>
+    <w:p/>
+    <w:p>
+      <w:pPr>
         <w:spacing w:after="120" w:line="360" w:lineRule="auto"/>
       </w:pPr>
       <w:r>
         <w:t xml:space="preserve">Like many contemporary web frameworks, Rails uses the </w:t>
       </w:r>
-      <w:hyperlink r:id="rId16" w:tooltip="Model-View-Controller" w:history="1">
+      <w:hyperlink r:id="rId8" w:tooltip="Model-View-Controller" w:history="1">
         <w:r>
           <w:t>Model-View-Controller</w:t>
         </w:r>
@@ -5200,23 +5093,15 @@
       <w:r>
         <w:t xml:space="preserve"> (MVC) architecture pattern to organize application programming. Ruby on Rails relies on a </w:t>
       </w:r>
-      <w:hyperlink r:id="rId17" w:tooltip="Web server" w:history="1">
+      <w:hyperlink r:id="rId9" w:tooltip="Web server" w:history="1">
         <w:r>
           <w:t>web server</w:t>
         </w:r>
       </w:hyperlink>
       <w:r>
-        <w:t xml:space="preserve"> to run it. </w:t>
-      </w:r>
-      <w:proofErr w:type="gramStart"/>
-      <w:r>
-        <w:t>Rails is</w:t>
-      </w:r>
-      <w:proofErr w:type="gramEnd"/>
-      <w:r>
-        <w:t xml:space="preserve"> also noteworthy for its extensive use of </w:t>
-      </w:r>
-      <w:hyperlink r:id="rId18" w:tooltip="JavaScript" w:history="1">
+        <w:t xml:space="preserve"> to run it. Rails is also noteworthy for its extensive use of </w:t>
+      </w:r>
+      <w:hyperlink r:id="rId10" w:tooltip="JavaScript" w:history="1">
         <w:r>
           <w:t>JavaScript</w:t>
         </w:r>
@@ -5224,7 +5109,7 @@
       <w:r>
         <w:t xml:space="preserve"> libraries </w:t>
       </w:r>
-      <w:hyperlink r:id="rId19" w:tooltip="Prototype JavaScript Framework" w:history="1">
+      <w:hyperlink r:id="rId11" w:tooltip="Prototype JavaScript Framework" w:history="1">
         <w:r>
           <w:t>Prototype</w:t>
         </w:r>
@@ -5232,17 +5117,15 @@
       <w:r>
         <w:t xml:space="preserve"> and </w:t>
       </w:r>
-      <w:hyperlink r:id="rId20" w:tooltip="Script.aculo.us" w:history="1">
-        <w:proofErr w:type="spellStart"/>
+      <w:hyperlink r:id="rId12" w:tooltip="Script.aculo.us" w:history="1">
         <w:r>
           <w:t>Script.aculo.us</w:t>
         </w:r>
-        <w:proofErr w:type="spellEnd"/>
       </w:hyperlink>
       <w:r>
         <w:t xml:space="preserve"> for </w:t>
       </w:r>
-      <w:hyperlink r:id="rId21" w:tooltip="Ajax (programming)" w:history="1">
+      <w:hyperlink r:id="rId13" w:tooltip="Ajax (programming)" w:history="1">
         <w:r>
           <w:t>Ajax</w:t>
         </w:r>
@@ -5250,7 +5133,7 @@
       <w:r>
         <w:t xml:space="preserve">. Rails initially utilized lightweight </w:t>
       </w:r>
-      <w:hyperlink r:id="rId22" w:tooltip="SOAP (protocol)" w:history="1">
+      <w:hyperlink r:id="rId14" w:tooltip="SOAP (protocol)" w:history="1">
         <w:r>
           <w:t>SOAP</w:t>
         </w:r>
@@ -5258,17 +5141,15 @@
       <w:r>
         <w:t xml:space="preserve"> for web services; this was later replaced by </w:t>
       </w:r>
-      <w:hyperlink r:id="rId23" w:tooltip="Representational State Transfer" w:history="1">
-        <w:proofErr w:type="spellStart"/>
+      <w:hyperlink r:id="rId15" w:tooltip="Representational State Transfer" w:history="1">
         <w:r>
           <w:t>RESTful</w:t>
         </w:r>
-        <w:proofErr w:type="spellEnd"/>
       </w:hyperlink>
       <w:r>
         <w:t xml:space="preserve"> </w:t>
       </w:r>
-      <w:hyperlink r:id="rId24" w:tooltip="Web services" w:history="1">
+      <w:hyperlink r:id="rId16" w:tooltip="Web services" w:history="1">
         <w:r>
           <w:t>web services</w:t>
         </w:r>
@@ -5282,7 +5163,7 @@
       <w:r>
         <w:t xml:space="preserve">Since version 2.0, Ruby on Rails by default offers both </w:t>
       </w:r>
-      <w:hyperlink r:id="rId25" w:tooltip="HTML" w:history="1">
+      <w:hyperlink r:id="rId17" w:tooltip="HTML" w:history="1">
         <w:r>
           <w:t>HTML</w:t>
         </w:r>
@@ -5290,21 +5171,13 @@
       <w:r>
         <w:t xml:space="preserve"> and </w:t>
       </w:r>
-      <w:hyperlink r:id="rId26" w:tooltip="XML" w:history="1">
+      <w:hyperlink r:id="rId18" w:tooltip="XML" w:history="1">
         <w:r>
           <w:t>XML</w:t>
         </w:r>
       </w:hyperlink>
       <w:r>
-        <w:t xml:space="preserve"> as output formats. The latter is the facility for </w:t>
-      </w:r>
-      <w:proofErr w:type="spellStart"/>
-      <w:r>
-        <w:t>RESTful</w:t>
-      </w:r>
-      <w:proofErr w:type="spellEnd"/>
-      <w:r>
-        <w:t xml:space="preserve"> web services.</w:t>
+        <w:t xml:space="preserve"> as output formats. The latter is the facility for RESTful web services.</w:t>
       </w:r>
     </w:p>
     <w:p>
@@ -5330,31 +5203,7 @@
         <w:spacing w:after="120" w:line="360" w:lineRule="auto"/>
       </w:pPr>
       <w:r>
-        <w:t xml:space="preserve">You need to configure either of a </w:t>
-      </w:r>
-      <w:proofErr w:type="spellStart"/>
-      <w:r>
-        <w:t>SQLite</w:t>
-      </w:r>
-      <w:proofErr w:type="spellEnd"/>
-      <w:r>
-        <w:t xml:space="preserve"> Database, a </w:t>
-      </w:r>
-      <w:proofErr w:type="spellStart"/>
-      <w:r>
-        <w:t>MySQL</w:t>
-      </w:r>
-      <w:proofErr w:type="spellEnd"/>
-      <w:r>
-        <w:t xml:space="preserve"> Database and a </w:t>
-      </w:r>
-      <w:proofErr w:type="spellStart"/>
-      <w:r>
-        <w:t>PostgreSQL</w:t>
-      </w:r>
-      <w:proofErr w:type="spellEnd"/>
-      <w:r>
-        <w:t xml:space="preserve"> Database</w:t>
+        <w:t>You need to configure either of a SQLite Database, a MySQL Database and a PostgreSQL Database</w:t>
       </w:r>
     </w:p>
     <w:p>
@@ -5362,15 +5211,7 @@
         <w:pStyle w:val="Subtitle"/>
       </w:pPr>
       <w:r>
-        <w:t xml:space="preserve">See Appendix 005 for the code to configure a </w:t>
-      </w:r>
-      <w:proofErr w:type="spellStart"/>
-      <w:r>
-        <w:t>MySQL</w:t>
-      </w:r>
-      <w:proofErr w:type="spellEnd"/>
-      <w:r>
-        <w:t xml:space="preserve"> database</w:t>
+        <w:t>See Appendix 005 for the code to configure a MySQL database</w:t>
       </w:r>
     </w:p>
     <w:p>
@@ -5429,95 +5270,119 @@
       </w:pPr>
     </w:p>
     <w:p/>
+    <w:p/>
+    <w:p/>
+    <w:p/>
+    <w:p/>
+    <w:p/>
     <w:p>
       <w:pPr>
         <w:pStyle w:val="Heading4"/>
       </w:pPr>
-      <w:commentRangeStart w:id="11"/>
       <w:r>
         <w:t>Desktop-Based Platforms</w:t>
       </w:r>
-      <w:commentRangeEnd w:id="11"/>
-      <w:r>
+    </w:p>
+    <w:p>
+      <w:pPr>
+        <w:pStyle w:val="Heading5"/>
         <w:rPr>
-          <w:rStyle w:val="CommentReference"/>
-          <w:rFonts w:asciiTheme="minorHAnsi" w:eastAsiaTheme="minorHAnsi" w:hAnsiTheme="minorHAnsi" w:cstheme="minorBidi"/>
-          <w:b w:val="0"/>
-          <w:bCs w:val="0"/>
-          <w:i w:val="0"/>
-          <w:iCs w:val="0"/>
-          <w:color w:val="auto"/>
+          <w:rStyle w:val="IntenseEmphasis"/>
         </w:rPr>
-        <w:commentReference w:id="11"/>
-      </w:r>
-    </w:p>
-    <w:p>
-      <w:r>
-        <w:br w:type="page"/>
-      </w:r>
-    </w:p>
+      </w:pPr>
+      <w:r>
+        <w:rPr>
+          <w:rStyle w:val="IntenseEmphasis"/>
+        </w:rPr>
+        <w:t>Java Swing</w:t>
+      </w:r>
+    </w:p>
+    <w:p>
+      <w:r>
+        <w:t>Swing is Model-View-Controller toolkit for Java, used extensively for the development of GUIs. As it is Java based, it has the advantage of being set in a language already hugely familiar with most programmers (it is included in the Java Standard Edition). Mechanisms within Swing allow for the look and feel of an application to be changed with a minimal effect on the code of the application.</w:t>
+      </w:r>
+    </w:p>
+    <w:p>
+      <w:r>
+        <w:t>Swing is entirely based on components, which are effectively objects with characteristic behaviours that are known to the programmer.  Swing provides various extras for components, such as icons and tooltips.</w:t>
+      </w:r>
+    </w:p>
+    <w:p>
+      <w:r>
+        <w:t>The Swing framework allows fine control over components, in effect making them customizable.  For example, users can program to customize Swings standard set of borders, backgrounds etc in order to give the GUI a customized look. It is even possible to arrive at a totally unique visual representation by high-level customisation.</w:t>
+      </w:r>
+    </w:p>
+    <w:p>
+      <w:r>
+        <w:t>Due to Swings extensive reliance on runtime mechanisms, it can respond to basic changes in its visual settings at a fundamental level. This lets the user of the application further change the look and feel while the app is running. This doesn’t change the application’s code.</w:t>
+      </w:r>
+    </w:p>
+    <w:p>
+      <w:r>
+        <w:t xml:space="preserve">Unlike non-visual applications, Swing applications cannot be debugged simply using standard debuggers. This is because Swing generally double-buffers (in a non-displayed buffer) and then prints directly onto the screen, making it impossible to observe the effect of every graphical operation performed by the debugger.  This, and other problems related to the printing thread, can result in screen freezes. </w:t>
+      </w:r>
+    </w:p>
+    <w:p/>
     <w:p>
       <w:pPr>
         <w:pStyle w:val="Heading3"/>
       </w:pPr>
-      <w:bookmarkStart w:id="12" w:name="_Toc247528270"/>
+      <w:bookmarkStart w:id="10" w:name="_Toc247539547"/>
+      <w:r>
+        <w:t>Source</w:t>
+      </w:r>
+      <w:r>
+        <w:t xml:space="preserve"> </w:t>
+      </w:r>
+      <w:r>
+        <w:t>Code Management</w:t>
+      </w:r>
+      <w:bookmarkEnd w:id="10"/>
+    </w:p>
+    <w:p>
+      <w:pPr>
+        <w:jc w:val="both"/>
+      </w:pPr>
+      <w:r>
+        <w:t xml:space="preserve">We felt that version/source control would be essential to the smooth operation of our group project. We needed a fast and simple way to share code and documentation – whilst not treading on each other’s feet </w:t>
+      </w:r>
+      <w:r>
+        <w:t>whilst</w:t>
+      </w:r>
+      <w:r>
+        <w:t xml:space="preserve"> working on different parts of the project.</w:t>
+      </w:r>
+    </w:p>
+    <w:p>
+      <w:pPr>
+        <w:jc w:val="both"/>
+      </w:pPr>
+      <w:r>
+        <w:t>Using a Source Code Management system allows multiple group members to work on the same file or document at once. When editing binary files, however, (such as Microsoft Office documents), the SCM is not able to “diff” the file - that is, to see the differences between the two. This means that it is left to the user to either overwrite the old file completely, or throw away all their changes when a collision occurs.</w:t>
+      </w:r>
+    </w:p>
+    <w:p>
+      <w:pPr>
+        <w:jc w:val="both"/>
+      </w:pPr>
+      <w:r>
+        <w:t xml:space="preserve">This shouldn’t be a problem for our group, however, as a single group member is responsible for collating all sections of, and submitting, the documents required in our deliverables. That is, one group </w:t>
+      </w:r>
       <w:r>
         <w:lastRenderedPageBreak/>
-        <w:t>Source</w:t>
-      </w:r>
-      <w:r>
-        <w:t xml:space="preserve"> </w:t>
-      </w:r>
-      <w:r>
-        <w:t>Code Management</w:t>
-      </w:r>
-      <w:bookmarkEnd w:id="12"/>
+        <w:t>member will be actually committing the documents to the repository - though other group members may work on them in a separate fashion.</w:t>
+      </w:r>
     </w:p>
     <w:p>
       <w:pPr>
         <w:jc w:val="both"/>
       </w:pPr>
       <w:r>
-        <w:t xml:space="preserve">We felt that version/source control would be essential to the smooth operation of our group project. We needed a fast and simple way to share code and documentation – whilst not treading on each other’s feet </w:t>
-      </w:r>
-      <w:r>
-        <w:t>whilst</w:t>
-      </w:r>
-      <w:r>
-        <w:t xml:space="preserve"> working on different parts of the project.</w:t>
-      </w:r>
-    </w:p>
-    <w:p>
-      <w:pPr>
-        <w:jc w:val="both"/>
-      </w:pPr>
-      <w:r>
-        <w:t>Using a Source Code Management system allows multiple group members to work on the same file or document at once. When editing binary files, however, (such as Microsoft Office documents), the SCM is not able to “diff” the file - that is, to see the differences between the two. This means that it is left to the user to either overwrite the old file completely, or throw away all their changes when a collision occurs.</w:t>
-      </w:r>
-    </w:p>
-    <w:p>
-      <w:pPr>
-        <w:jc w:val="both"/>
-      </w:pPr>
-      <w:r>
-        <w:t>This shouldn’t be a problem for our group, however, as a single group member is responsible for collating all sections of, and submitting, the documents required in our deliverables. That is, one group member will be actually committing the documents to the repository - though other group members may work on them in a separate fashion.</w:t>
-      </w:r>
-    </w:p>
-    <w:p>
-      <w:pPr>
-        <w:jc w:val="both"/>
-      </w:pPr>
-      <w:r>
         <w:t xml:space="preserve">To this end, we </w:t>
       </w:r>
       <w:r>
         <w:t>conducted some research into Version Control Systems. The results of this research are included below.</w:t>
       </w:r>
-    </w:p>
-    <w:p>
-      <w:pPr>
-        <w:jc w:val="both"/>
-      </w:pPr>
     </w:p>
     <w:p>
       <w:pPr>
@@ -5609,7 +5474,7 @@
                     </pic:cNvPicPr>
                   </pic:nvPicPr>
                   <pic:blipFill>
-                    <a:blip r:embed="rId27" cstate="print"/>
+                    <a:blip r:embed="rId19" cstate="print"/>
                     <a:srcRect/>
                     <a:stretch>
                       <a:fillRect/>
@@ -5643,7 +5508,6 @@
         <w:pStyle w:val="Heading4"/>
       </w:pPr>
       <w:r>
-        <w:lastRenderedPageBreak/>
         <w:t>Mercurial</w:t>
       </w:r>
     </w:p>
@@ -5716,7 +5580,7 @@
                     </pic:cNvPicPr>
                   </pic:nvPicPr>
                   <pic:blipFill>
-                    <a:blip r:embed="rId28" cstate="print"/>
+                    <a:blip r:embed="rId20" cstate="print"/>
                     <a:srcRect/>
                     <a:stretch>
                       <a:fillRect/>
@@ -5894,12 +5758,12 @@
       <w:pPr>
         <w:pStyle w:val="Heading3"/>
       </w:pPr>
-      <w:bookmarkStart w:id="13" w:name="_Toc247528271"/>
+      <w:bookmarkStart w:id="11" w:name="_Toc247539548"/>
       <w:r>
         <w:lastRenderedPageBreak/>
         <w:t>Project Hosting</w:t>
       </w:r>
-      <w:bookmarkEnd w:id="13"/>
+      <w:bookmarkEnd w:id="11"/>
     </w:p>
     <w:p>
       <w:r>
@@ -5987,11 +5851,11 @@
       <w:pPr>
         <w:pStyle w:val="Heading3"/>
       </w:pPr>
-      <w:bookmarkStart w:id="14" w:name="_Toc247528272"/>
+      <w:bookmarkStart w:id="12" w:name="_Toc247539549"/>
       <w:r>
         <w:t>Collaboration</w:t>
       </w:r>
-      <w:bookmarkEnd w:id="14"/>
+      <w:bookmarkEnd w:id="12"/>
     </w:p>
     <w:p>
       <w:r>
@@ -6002,11 +5866,9 @@
       <w:pPr>
         <w:pStyle w:val="Heading4"/>
       </w:pPr>
-      <w:proofErr w:type="spellStart"/>
       <w:r>
         <w:t>Basecamp</w:t>
       </w:r>
-      <w:proofErr w:type="spellEnd"/>
     </w:p>
     <w:p>
       <w:r>
@@ -6072,7 +5934,7 @@
       <w:pPr>
         <w:pStyle w:val="Heading1"/>
       </w:pPr>
-      <w:bookmarkStart w:id="15" w:name="_Toc247528273"/>
+      <w:bookmarkStart w:id="13" w:name="_Toc247539550"/>
       <w:r>
         <w:lastRenderedPageBreak/>
         <w:t>Functional</w:t>
@@ -6080,90 +5942,90 @@
       <w:r>
         <w:t xml:space="preserve"> Specification</w:t>
       </w:r>
+      <w:bookmarkEnd w:id="13"/>
+    </w:p>
+    <w:p>
+      <w:pPr>
+        <w:pStyle w:val="Heading2"/>
+      </w:pPr>
+      <w:bookmarkStart w:id="14" w:name="_Toc247539551"/>
+      <w:r>
+        <w:t>Overview</w:t>
+      </w:r>
+      <w:bookmarkEnd w:id="14"/>
+    </w:p>
+    <w:p>
+      <w:r>
+        <w:t xml:space="preserve">The project (named </w:t>
+      </w:r>
+      <w:r>
+        <w:t>DemoConf</w:t>
+      </w:r>
+      <w:r>
+        <w:t xml:space="preserve"> until a final name is chosen) is a service that allows users to participate in a democratic debate or discussion - to achieve a goal of agreement on a particular subject.</w:t>
+      </w:r>
+    </w:p>
+    <w:p>
+      <w:r>
+        <w:t>The system forces users to vote on a goal at the end of each time period (which is 10 minutes by default). The goal (usually an issue that must be debated) is specified when the conference room is created. If all (or a specified proportion) of the participants agree when the vote is cast, then the goal has been achieved and the conference can be ended. Otherwise, the discussion continues for another period.</w:t>
+      </w:r>
+    </w:p>
+    <w:p>
+      <w:r>
+        <w:t>The graph</w:t>
+      </w:r>
+      <w:r>
+        <w:t>ics and layout of the system</w:t>
+      </w:r>
+      <w:r>
+        <w:t xml:space="preserve"> shown </w:t>
+      </w:r>
+      <w:r>
+        <w:t>in this specification are</w:t>
+      </w:r>
+      <w:r>
+        <w:t xml:space="preserve"> merely to illustrate the underlying functionality. The actual look and feel will </w:t>
+      </w:r>
+      <w:r>
+        <w:t xml:space="preserve">of the final product will </w:t>
+      </w:r>
+      <w:r>
+        <w:t>be developed over time.</w:t>
+      </w:r>
+    </w:p>
+    <w:p>
+      <w:pPr>
+        <w:pStyle w:val="Heading2"/>
+      </w:pPr>
+      <w:bookmarkStart w:id="15" w:name="_Toc247539552"/>
+      <w:r>
+        <w:t>User Stories/Scenarios</w:t>
+      </w:r>
       <w:bookmarkEnd w:id="15"/>
     </w:p>
     <w:p>
-      <w:pPr>
-        <w:pStyle w:val="Heading2"/>
-      </w:pPr>
-      <w:bookmarkStart w:id="16" w:name="_Toc247528274"/>
-      <w:r>
-        <w:t>Overview</w:t>
+      <w:r>
+        <w:t xml:space="preserve">The user stories or scenarios specified in this specification will help to define how </w:t>
+      </w:r>
+      <w:r>
+        <w:t>users interact with the sy</w:t>
+      </w:r>
+      <w:r>
+        <w:t>s</w:t>
+      </w:r>
+      <w:r>
+        <w:t>tem.</w:t>
+      </w:r>
+    </w:p>
+    <w:p>
+      <w:pPr>
+        <w:pStyle w:val="Heading3"/>
+      </w:pPr>
+      <w:bookmarkStart w:id="16" w:name="_Toc247539553"/>
+      <w:r>
+        <w:t>Scenario 1: John</w:t>
       </w:r>
       <w:bookmarkEnd w:id="16"/>
-    </w:p>
-    <w:p>
-      <w:r>
-        <w:t xml:space="preserve">The project (named </w:t>
-      </w:r>
-      <w:r>
-        <w:t>DemoConf</w:t>
-      </w:r>
-      <w:r>
-        <w:t xml:space="preserve"> until a final name is chosen) is a service that allows users to participate in a democratic debate or discussion - to achieve a goal of agreement on a particular subject.</w:t>
-      </w:r>
-    </w:p>
-    <w:p>
-      <w:r>
-        <w:t>The system forces users to vote on a goal at the end of each time period (which is 10 minutes by default). The goal (usually an issue that must be debated) is specified when the conference room is created. If all (or a specified proportion) of the participants agree when the vote is cast, then the goal has been achieved and the conference can be ended. Otherwise, the discussion continues for another period.</w:t>
-      </w:r>
-    </w:p>
-    <w:p>
-      <w:r>
-        <w:t>The graph</w:t>
-      </w:r>
-      <w:r>
-        <w:t>ics and layout of the system</w:t>
-      </w:r>
-      <w:r>
-        <w:t xml:space="preserve"> shown </w:t>
-      </w:r>
-      <w:r>
-        <w:t>in this specification are</w:t>
-      </w:r>
-      <w:r>
-        <w:t xml:space="preserve"> merely to illustrate the underlying functionality. The actual look and feel will </w:t>
-      </w:r>
-      <w:r>
-        <w:t xml:space="preserve">of the final product will </w:t>
-      </w:r>
-      <w:r>
-        <w:t>be developed over time.</w:t>
-      </w:r>
-    </w:p>
-    <w:p>
-      <w:pPr>
-        <w:pStyle w:val="Heading2"/>
-      </w:pPr>
-      <w:bookmarkStart w:id="17" w:name="_Toc247528275"/>
-      <w:r>
-        <w:t>User Stories/Scenarios</w:t>
-      </w:r>
-      <w:bookmarkEnd w:id="17"/>
-    </w:p>
-    <w:p>
-      <w:r>
-        <w:t xml:space="preserve">The user stories or scenarios specified in this specification will help to define how </w:t>
-      </w:r>
-      <w:r>
-        <w:t>users interact with the sy</w:t>
-      </w:r>
-      <w:r>
-        <w:t>s</w:t>
-      </w:r>
-      <w:r>
-        <w:t>tem.</w:t>
-      </w:r>
-    </w:p>
-    <w:p>
-      <w:pPr>
-        <w:pStyle w:val="Heading3"/>
-      </w:pPr>
-      <w:bookmarkStart w:id="18" w:name="_Toc247528276"/>
-      <w:r>
-        <w:t>Scenario 1: John</w:t>
-      </w:r>
-      <w:bookmarkEnd w:id="18"/>
     </w:p>
     <w:p>
       <w:r>
@@ -6230,7 +6092,7 @@
       <w:pPr>
         <w:pStyle w:val="Heading3"/>
       </w:pPr>
-      <w:bookmarkStart w:id="19" w:name="_Toc247528277"/>
+      <w:bookmarkStart w:id="17" w:name="_Toc247539554"/>
       <w:r>
         <w:lastRenderedPageBreak/>
         <w:t xml:space="preserve">Scenario 2: </w:t>
@@ -6238,7 +6100,7 @@
       <w:r>
         <w:t>David</w:t>
       </w:r>
-      <w:bookmarkEnd w:id="19"/>
+      <w:bookmarkEnd w:id="17"/>
     </w:p>
     <w:p>
       <w:r>
@@ -6342,7 +6204,7 @@
       <w:pPr>
         <w:pStyle w:val="Heading2"/>
       </w:pPr>
-      <w:bookmarkStart w:id="20" w:name="_Toc247528278"/>
+      <w:bookmarkStart w:id="18" w:name="_Toc247539555"/>
       <w:r>
         <w:t>Flowchart</w:t>
       </w:r>
@@ -6377,7 +6239,7 @@
                     </pic:cNvPicPr>
                   </pic:nvPicPr>
                   <pic:blipFill>
-                    <a:blip r:embed="rId29" cstate="print"/>
+                    <a:blip r:embed="rId21" cstate="print"/>
                     <a:srcRect l="10073" t="6530" r="13004" b="15298"/>
                     <a:stretch>
                       <a:fillRect/>
@@ -6405,7 +6267,7 @@
           </wp:anchor>
         </w:drawing>
       </w:r>
-      <w:bookmarkEnd w:id="20"/>
+      <w:bookmarkEnd w:id="18"/>
       <w:r>
         <w:br w:type="page"/>
       </w:r>
@@ -6414,12 +6276,12 @@
       <w:pPr>
         <w:pStyle w:val="Heading2"/>
       </w:pPr>
-      <w:bookmarkStart w:id="21" w:name="_Toc247528279"/>
+      <w:bookmarkStart w:id="19" w:name="_Toc247539556"/>
       <w:r>
         <w:lastRenderedPageBreak/>
         <w:t>Functional Requirements</w:t>
       </w:r>
-      <w:bookmarkEnd w:id="21"/>
+      <w:bookmarkEnd w:id="19"/>
     </w:p>
     <w:p>
       <w:pPr>
@@ -6749,12 +6611,12 @@
       <w:pPr>
         <w:pStyle w:val="Heading2"/>
       </w:pPr>
-      <w:bookmarkStart w:id="22" w:name="_Toc247528280"/>
+      <w:bookmarkStart w:id="20" w:name="_Toc247539557"/>
       <w:r>
         <w:lastRenderedPageBreak/>
         <w:t>Non-Functional Requirements</w:t>
       </w:r>
-      <w:bookmarkEnd w:id="22"/>
+      <w:bookmarkEnd w:id="20"/>
     </w:p>
     <w:p>
       <w:pPr>
@@ -6808,11 +6670,11 @@
       <w:pPr>
         <w:pStyle w:val="Heading2"/>
       </w:pPr>
-      <w:bookmarkStart w:id="23" w:name="_Toc247528281"/>
+      <w:bookmarkStart w:id="21" w:name="_Toc247539558"/>
       <w:r>
         <w:t>User Interface</w:t>
       </w:r>
-      <w:bookmarkEnd w:id="23"/>
+      <w:bookmarkEnd w:id="21"/>
     </w:p>
     <w:p>
       <w:r>
@@ -6891,7 +6753,7 @@
                     </pic:cNvPicPr>
                   </pic:nvPicPr>
                   <pic:blipFill>
-                    <a:blip r:embed="rId30" cstate="print"/>
+                    <a:blip r:embed="rId22" cstate="print"/>
                     <a:srcRect/>
                     <a:stretch>
                       <a:fillRect/>
@@ -6983,7 +6845,7 @@
                     </pic:cNvPicPr>
                   </pic:nvPicPr>
                   <pic:blipFill>
-                    <a:blip r:embed="rId31" cstate="print"/>
+                    <a:blip r:embed="rId23" cstate="print"/>
                     <a:srcRect/>
                     <a:stretch>
                       <a:fillRect/>
@@ -7050,7 +6912,7 @@
                     <pic:cNvPicPr/>
                   </pic:nvPicPr>
                   <pic:blipFill>
-                    <a:blip r:embed="rId32" cstate="print"/>
+                    <a:blip r:embed="rId24" cstate="print"/>
                     <a:stretch>
                       <a:fillRect/>
                     </a:stretch>
@@ -7090,44 +6952,44 @@
       <w:pPr>
         <w:pStyle w:val="Heading1"/>
       </w:pPr>
-      <w:bookmarkStart w:id="24" w:name="_Toc247452491"/>
-      <w:bookmarkStart w:id="25" w:name="_Toc247528282"/>
+      <w:bookmarkStart w:id="22" w:name="_Toc247452491"/>
+      <w:bookmarkStart w:id="23" w:name="_Toc247539559"/>
       <w:r>
         <w:lastRenderedPageBreak/>
         <w:t>The Platform/Implementation</w:t>
       </w:r>
+      <w:bookmarkEnd w:id="22"/>
+      <w:bookmarkEnd w:id="23"/>
+    </w:p>
+    <w:p>
+      <w:pPr>
+        <w:jc w:val="both"/>
+      </w:pPr>
+      <w:r>
+        <w:t>Firstly, the group had to decide whether to develop our application in one of two ways: a web-based application, or a desktop-based application.</w:t>
+      </w:r>
+    </w:p>
+    <w:p>
+      <w:pPr>
+        <w:pStyle w:val="Heading2"/>
+      </w:pPr>
+      <w:bookmarkStart w:id="24" w:name="_Toc247539560"/>
+      <w:r>
+        <w:t>Web vs. Desktop</w:t>
+      </w:r>
       <w:bookmarkEnd w:id="24"/>
+    </w:p>
+    <w:p>
+      <w:pPr>
+        <w:pStyle w:val="Heading3"/>
+      </w:pPr>
+      <w:bookmarkStart w:id="25" w:name="_Toc247452492"/>
+      <w:bookmarkStart w:id="26" w:name="_Toc247539561"/>
+      <w:r>
+        <w:t>Web</w:t>
+      </w:r>
       <w:bookmarkEnd w:id="25"/>
-    </w:p>
-    <w:p>
-      <w:pPr>
-        <w:jc w:val="both"/>
-      </w:pPr>
-      <w:r>
-        <w:t>Firstly, the group had to decide whether to develop our application in one of two ways: a web-based application, or a desktop-based application.</w:t>
-      </w:r>
-    </w:p>
-    <w:p>
-      <w:pPr>
-        <w:pStyle w:val="Heading2"/>
-      </w:pPr>
-      <w:bookmarkStart w:id="26" w:name="_Toc247528283"/>
-      <w:r>
-        <w:t>Web vs. Desktop</w:t>
-      </w:r>
       <w:bookmarkEnd w:id="26"/>
-    </w:p>
-    <w:p>
-      <w:pPr>
-        <w:pStyle w:val="Heading3"/>
-      </w:pPr>
-      <w:bookmarkStart w:id="27" w:name="_Toc247452492"/>
-      <w:bookmarkStart w:id="28" w:name="_Toc247528284"/>
-      <w:r>
-        <w:t>Web</w:t>
-      </w:r>
-      <w:bookmarkEnd w:id="27"/>
-      <w:bookmarkEnd w:id="28"/>
     </w:p>
     <w:tbl>
       <w:tblPr>
@@ -7312,18 +7174,18 @@
       </w:tr>
     </w:tbl>
     <w:p>
-      <w:bookmarkStart w:id="29" w:name="_Toc247452493"/>
+      <w:bookmarkStart w:id="27" w:name="_Toc247452493"/>
     </w:p>
     <w:p>
       <w:pPr>
         <w:pStyle w:val="Heading3"/>
       </w:pPr>
-      <w:bookmarkStart w:id="30" w:name="_Toc247528285"/>
+      <w:bookmarkStart w:id="28" w:name="_Toc247539562"/>
       <w:r>
         <w:t>Desktop</w:t>
       </w:r>
-      <w:bookmarkEnd w:id="29"/>
-      <w:bookmarkEnd w:id="30"/>
+      <w:bookmarkEnd w:id="27"/>
+      <w:bookmarkEnd w:id="28"/>
     </w:p>
     <w:tbl>
       <w:tblPr>
@@ -7538,11 +7400,11 @@
       <w:pPr>
         <w:pStyle w:val="Heading2"/>
       </w:pPr>
-      <w:bookmarkStart w:id="31" w:name="_Toc247528286"/>
+      <w:bookmarkStart w:id="29" w:name="_Toc247539563"/>
       <w:r>
         <w:t>The Framework</w:t>
       </w:r>
-      <w:bookmarkEnd w:id="31"/>
+      <w:bookmarkEnd w:id="29"/>
     </w:p>
     <w:p>
       <w:pPr>
@@ -7577,11 +7439,11 @@
       <w:pPr>
         <w:pStyle w:val="Heading2"/>
       </w:pPr>
-      <w:bookmarkStart w:id="32" w:name="_Toc247528287"/>
+      <w:bookmarkStart w:id="30" w:name="_Toc247539564"/>
       <w:r>
         <w:t>Development &amp; Tools</w:t>
       </w:r>
-      <w:bookmarkEnd w:id="32"/>
+      <w:bookmarkEnd w:id="30"/>
     </w:p>
     <w:p>
       <w:pPr>
@@ -7622,13 +7484,8 @@
         </w:numPr>
         <w:jc w:val="both"/>
       </w:pPr>
-      <w:proofErr w:type="spellStart"/>
-      <w:r>
-        <w:t>Basecamp</w:t>
-      </w:r>
-      <w:proofErr w:type="spellEnd"/>
-      <w:r>
-        <w:t xml:space="preserve"> for collaboration</w:t>
+      <w:r>
+        <w:t>Basecamp for collaboration</w:t>
       </w:r>
     </w:p>
     <w:p>
@@ -7676,22 +7533,22 @@
       <w:pPr>
         <w:pStyle w:val="Heading1"/>
       </w:pPr>
-      <w:bookmarkStart w:id="33" w:name="_Toc247528288"/>
+      <w:bookmarkStart w:id="31" w:name="_Toc247539565"/>
       <w:r>
         <w:lastRenderedPageBreak/>
         <w:t>Initial Implementation/Prototyping</w:t>
       </w:r>
-      <w:bookmarkEnd w:id="33"/>
+      <w:bookmarkEnd w:id="31"/>
     </w:p>
     <w:p>
       <w:pPr>
         <w:pStyle w:val="Heading2"/>
       </w:pPr>
-      <w:bookmarkStart w:id="34" w:name="_Toc247528289"/>
+      <w:bookmarkStart w:id="32" w:name="_Toc247539566"/>
       <w:r>
         <w:t>Prototype</w:t>
       </w:r>
-      <w:bookmarkEnd w:id="34"/>
+      <w:bookmarkEnd w:id="32"/>
     </w:p>
     <w:p>
       <w:pPr>
@@ -7725,11 +7582,11 @@
       <w:pPr>
         <w:pStyle w:val="Heading3"/>
       </w:pPr>
-      <w:bookmarkStart w:id="35" w:name="_Toc247528290"/>
+      <w:bookmarkStart w:id="33" w:name="_Toc247539567"/>
       <w:r>
         <w:t>Prototype Specification</w:t>
       </w:r>
-      <w:bookmarkEnd w:id="35"/>
+      <w:bookmarkEnd w:id="33"/>
     </w:p>
     <w:p>
       <w:pPr>
@@ -7844,22 +7701,22 @@
       <w:pPr>
         <w:pStyle w:val="Heading2"/>
       </w:pPr>
-      <w:bookmarkStart w:id="36" w:name="_Toc247528291"/>
+      <w:bookmarkStart w:id="34" w:name="_Toc247539568"/>
       <w:r>
         <w:lastRenderedPageBreak/>
         <w:t>Initial Implementation Decisions</w:t>
       </w:r>
-      <w:bookmarkEnd w:id="36"/>
+      <w:bookmarkEnd w:id="34"/>
     </w:p>
     <w:p>
       <w:pPr>
         <w:pStyle w:val="Heading3"/>
       </w:pPr>
-      <w:bookmarkStart w:id="37" w:name="_Toc247528292"/>
+      <w:bookmarkStart w:id="35" w:name="_Toc247539569"/>
       <w:r>
         <w:t>Database</w:t>
       </w:r>
-      <w:bookmarkEnd w:id="37"/>
+      <w:bookmarkEnd w:id="35"/>
     </w:p>
     <w:p>
       <w:r>
@@ -7874,14 +7731,12 @@
       <w:r>
         <w:t xml:space="preserve"> - or how the database will be designed. To give the most detail, the actual </w:t>
       </w:r>
-      <w:proofErr w:type="spellStart"/>
       <w:r>
         <w:rPr>
           <w:b/>
         </w:rPr>
         <w:t>models.py</w:t>
       </w:r>
-      <w:proofErr w:type="spellEnd"/>
       <w:r>
         <w:t xml:space="preserve"> file and an Entity-Relationship Diagram is included in the appendix, though a summary is given below:</w:t>
       </w:r>
@@ -7925,19 +7780,11 @@
       <w:r>
         <w:t xml:space="preserve">Obviously, other objects will need to be represented in the database (such as users, votes, etc.), but Django comes with a package of applications that provide common services such as user authentication - so we need not worry about that. Also, Django has an application for voting on a “poll” - called </w:t>
       </w:r>
-      <w:proofErr w:type="spellStart"/>
       <w:r>
         <w:rPr>
           <w:b/>
         </w:rPr>
-        <w:t>django</w:t>
-      </w:r>
-      <w:proofErr w:type="spellEnd"/>
-      <w:r>
-        <w:rPr>
-          <w:b/>
-        </w:rPr>
-        <w:t>-polls</w:t>
+        <w:t>django-polls</w:t>
       </w:r>
       <w:r>
         <w:t>. This feature will not be implemented in the prototype, but we may use this application in our final system if it is deemed suitable. Otherwise, we can write a custom application from scratch to give similar functionality.</w:t>
@@ -7950,11 +7797,11 @@
       <w:r>
         <w:t xml:space="preserve">See Appendix </w:t>
       </w:r>
-      <w:commentRangeStart w:id="38"/>
+      <w:commentRangeStart w:id="36"/>
       <w:r>
         <w:t xml:space="preserve">xxx </w:t>
       </w:r>
-      <w:commentRangeEnd w:id="38"/>
+      <w:commentRangeEnd w:id="36"/>
       <w:r>
         <w:rPr>
           <w:rStyle w:val="CommentReference"/>
@@ -7964,7 +7811,7 @@
           <w:color w:val="auto"/>
           <w:spacing w:val="0"/>
         </w:rPr>
-        <w:commentReference w:id="38"/>
+        <w:commentReference w:id="36"/>
       </w:r>
       <w:r>
         <w:t>for model file and ERD.</w:t>
@@ -7974,11 +7821,11 @@
       <w:pPr>
         <w:pStyle w:val="Heading3"/>
       </w:pPr>
-      <w:bookmarkStart w:id="39" w:name="_Toc247528293"/>
+      <w:bookmarkStart w:id="37" w:name="_Toc247539570"/>
       <w:r>
         <w:t>Views</w:t>
       </w:r>
-      <w:bookmarkEnd w:id="39"/>
+      <w:bookmarkEnd w:id="37"/>
     </w:p>
     <w:p>
       <w:r>
@@ -8023,11 +7870,11 @@
       <w:pPr>
         <w:pStyle w:val="Heading3"/>
       </w:pPr>
-      <w:bookmarkStart w:id="40" w:name="_Toc247528294"/>
+      <w:bookmarkStart w:id="38" w:name="_Toc247539571"/>
       <w:r>
         <w:t>Core Application</w:t>
       </w:r>
-      <w:bookmarkEnd w:id="40"/>
+      <w:bookmarkEnd w:id="38"/>
     </w:p>
     <w:p>
       <w:r>
@@ -8062,7 +7909,7 @@
       <w:pPr>
         <w:pStyle w:val="Heading2"/>
       </w:pPr>
-      <w:bookmarkStart w:id="41" w:name="_Toc247528295"/>
+      <w:bookmarkStart w:id="39" w:name="_Toc247539572"/>
       <w:r>
         <w:lastRenderedPageBreak/>
         <w:t xml:space="preserve">Prototype </w:t>
@@ -8070,7 +7917,7 @@
       <w:r>
         <w:t>Results</w:t>
       </w:r>
-      <w:bookmarkEnd w:id="41"/>
+      <w:bookmarkEnd w:id="39"/>
     </w:p>
     <w:p>
       <w:r>
@@ -8117,7 +7964,7 @@
                     </pic:cNvPicPr>
                   </pic:nvPicPr>
                   <pic:blipFill>
-                    <a:blip r:embed="rId33" cstate="print"/>
+                    <a:blip r:embed="rId26" cstate="print"/>
                     <a:srcRect l="801" t="10837" r="54043" b="69554"/>
                     <a:stretch>
                       <a:fillRect/>
@@ -8169,7 +8016,7 @@
                     </pic:cNvPicPr>
                   </pic:nvPicPr>
                   <pic:blipFill>
-                    <a:blip r:embed="rId34" cstate="print"/>
+                    <a:blip r:embed="rId27" cstate="print"/>
                     <a:srcRect l="962" t="10825" r="53847" b="72508"/>
                     <a:stretch>
                       <a:fillRect/>
@@ -8221,7 +8068,7 @@
                     </pic:cNvPicPr>
                   </pic:nvPicPr>
                   <pic:blipFill>
-                    <a:blip r:embed="rId35" cstate="print"/>
+                    <a:blip r:embed="rId28" cstate="print"/>
                     <a:srcRect l="801" t="10653" r="3205" b="11512"/>
                     <a:stretch>
                       <a:fillRect/>
@@ -8882,41 +8729,41 @@
       <w:pPr>
         <w:pStyle w:val="Heading1"/>
       </w:pPr>
-      <w:bookmarkStart w:id="42" w:name="_Toc247528296"/>
+      <w:bookmarkStart w:id="40" w:name="_Toc247539573"/>
       <w:r>
         <w:lastRenderedPageBreak/>
         <w:t>Problems Encountered</w:t>
       </w:r>
+      <w:bookmarkEnd w:id="40"/>
+    </w:p>
+    <w:p>
+      <w:r>
+        <w:t>There are various problems that the group faced while doing this project.</w:t>
+      </w:r>
+    </w:p>
+    <w:p>
+      <w:pPr>
+        <w:pStyle w:val="Heading2"/>
+      </w:pPr>
+      <w:bookmarkStart w:id="41" w:name="_Toc247451982"/>
+      <w:bookmarkStart w:id="42" w:name="_Toc247539574"/>
+      <w:r>
+        <w:t>Project</w:t>
+      </w:r>
+      <w:bookmarkEnd w:id="41"/>
       <w:bookmarkEnd w:id="42"/>
     </w:p>
     <w:p>
-      <w:r>
-        <w:t>There are various problems that the group faced while doing this project.</w:t>
-      </w:r>
-    </w:p>
-    <w:p>
-      <w:pPr>
-        <w:pStyle w:val="Heading2"/>
-      </w:pPr>
-      <w:bookmarkStart w:id="43" w:name="_Toc247451982"/>
-      <w:bookmarkStart w:id="44" w:name="_Toc247528297"/>
-      <w:r>
-        <w:t>Project</w:t>
+      <w:pPr>
+        <w:pStyle w:val="Heading3"/>
+      </w:pPr>
+      <w:bookmarkStart w:id="43" w:name="_Toc247451983"/>
+      <w:bookmarkStart w:id="44" w:name="_Toc247539575"/>
+      <w:r>
+        <w:t>Initial project planning</w:t>
       </w:r>
       <w:bookmarkEnd w:id="43"/>
       <w:bookmarkEnd w:id="44"/>
-    </w:p>
-    <w:p>
-      <w:pPr>
-        <w:pStyle w:val="Heading3"/>
-      </w:pPr>
-      <w:bookmarkStart w:id="45" w:name="_Toc247451983"/>
-      <w:bookmarkStart w:id="46" w:name="_Toc247528298"/>
-      <w:r>
-        <w:t>Initial project planning</w:t>
-      </w:r>
-      <w:bookmarkEnd w:id="45"/>
-      <w:bookmarkEnd w:id="46"/>
     </w:p>
     <w:p>
       <w:pPr>
@@ -8982,13 +8829,13 @@
       <w:pPr>
         <w:pStyle w:val="Heading3"/>
       </w:pPr>
-      <w:bookmarkStart w:id="47" w:name="_Toc247451984"/>
-      <w:bookmarkStart w:id="48" w:name="_Toc247528299"/>
+      <w:bookmarkStart w:id="45" w:name="_Toc247451984"/>
+      <w:bookmarkStart w:id="46" w:name="_Toc247539576"/>
       <w:r>
         <w:t>Prototyping</w:t>
       </w:r>
-      <w:bookmarkEnd w:id="47"/>
-      <w:bookmarkEnd w:id="48"/>
+      <w:bookmarkEnd w:id="45"/>
+      <w:bookmarkEnd w:id="46"/>
     </w:p>
     <w:p>
       <w:pPr>
@@ -9030,13 +8877,13 @@
       <w:pPr>
         <w:pStyle w:val="Heading3"/>
       </w:pPr>
-      <w:bookmarkStart w:id="49" w:name="_Toc247451985"/>
-      <w:bookmarkStart w:id="50" w:name="_Toc247528300"/>
+      <w:bookmarkStart w:id="47" w:name="_Toc247451985"/>
+      <w:bookmarkStart w:id="48" w:name="_Toc247539577"/>
       <w:r>
         <w:t>Low-Tech Play Testing</w:t>
       </w:r>
-      <w:bookmarkEnd w:id="49"/>
-      <w:bookmarkEnd w:id="50"/>
+      <w:bookmarkEnd w:id="47"/>
+      <w:bookmarkEnd w:id="48"/>
     </w:p>
     <w:p>
       <w:pPr>
@@ -9066,13 +8913,13 @@
       <w:pPr>
         <w:pStyle w:val="Heading3"/>
       </w:pPr>
-      <w:bookmarkStart w:id="51" w:name="_Toc247451986"/>
-      <w:bookmarkStart w:id="52" w:name="_Toc247528301"/>
+      <w:bookmarkStart w:id="49" w:name="_Toc247451986"/>
+      <w:bookmarkStart w:id="50" w:name="_Toc247539578"/>
       <w:r>
         <w:t>Time Planning</w:t>
       </w:r>
-      <w:bookmarkEnd w:id="51"/>
-      <w:bookmarkEnd w:id="52"/>
+      <w:bookmarkEnd w:id="49"/>
+      <w:bookmarkEnd w:id="50"/>
     </w:p>
     <w:p>
       <w:pPr>
@@ -9138,13 +8985,13 @@
       <w:pPr>
         <w:pStyle w:val="Heading2"/>
       </w:pPr>
-      <w:bookmarkStart w:id="53" w:name="_Toc247451987"/>
-      <w:bookmarkStart w:id="54" w:name="_Toc247528302"/>
+      <w:bookmarkStart w:id="51" w:name="_Toc247451987"/>
+      <w:bookmarkStart w:id="52" w:name="_Toc247539579"/>
       <w:r>
         <w:t>Group Members</w:t>
       </w:r>
-      <w:bookmarkEnd w:id="53"/>
-      <w:bookmarkEnd w:id="54"/>
+      <w:bookmarkEnd w:id="51"/>
+      <w:bookmarkEnd w:id="52"/>
     </w:p>
     <w:p>
       <w:pPr>
@@ -9198,13 +9045,13 @@
       <w:pPr>
         <w:pStyle w:val="Heading2"/>
       </w:pPr>
-      <w:bookmarkStart w:id="55" w:name="_Toc247451988"/>
-      <w:bookmarkStart w:id="56" w:name="_Toc247528303"/>
+      <w:bookmarkStart w:id="53" w:name="_Toc247451988"/>
+      <w:bookmarkStart w:id="54" w:name="_Toc247539580"/>
       <w:r>
         <w:t>Meeting (Formal and Informal)</w:t>
       </w:r>
-      <w:bookmarkEnd w:id="55"/>
-      <w:bookmarkEnd w:id="56"/>
+      <w:bookmarkEnd w:id="53"/>
+      <w:bookmarkEnd w:id="54"/>
     </w:p>
     <w:p>
       <w:pPr>
@@ -9283,11 +9130,11 @@
       <w:pPr>
         <w:pStyle w:val="Heading1"/>
       </w:pPr>
-      <w:bookmarkStart w:id="57" w:name="_Toc247528304"/>
+      <w:bookmarkStart w:id="55" w:name="_Toc247539581"/>
       <w:r>
         <w:t>Time Plan</w:t>
       </w:r>
-      <w:bookmarkEnd w:id="57"/>
+      <w:bookmarkEnd w:id="55"/>
     </w:p>
     <w:p/>
     <w:p>
@@ -9305,6 +9152,49 @@
       <w:r>
         <w:t>More recent UI designs, information about play-testing session, research notes, summary of progress to date.</w:t>
       </w:r>
+    </w:p>
+    <w:p>
+      <w:pPr>
+        <w:pStyle w:val="Heading1"/>
+      </w:pPr>
+      <w:bookmarkStart w:id="56" w:name="_Toc247539582"/>
+      <w:r>
+        <w:t>Bibliography</w:t>
+      </w:r>
+      <w:bookmarkEnd w:id="56"/>
+    </w:p>
+    <w:p/>
+    <w:p>
+      <w:pPr>
+        <w:jc w:val="both"/>
+      </w:pPr>
+      <w:hyperlink r:id="rId29" w:history="1">
+        <w:r>
+          <w:rPr>
+            <w:rStyle w:val="Hyperlink"/>
+            <w:i/>
+            <w:sz w:val="20"/>
+            <w:szCs w:val="20"/>
+          </w:rPr>
+          <w:t>http://wave.google.com/help/wave/about.html</w:t>
+        </w:r>
+      </w:hyperlink>
+    </w:p>
+    <w:p>
+      <w:pPr>
+        <w:jc w:val="both"/>
+      </w:pPr>
+      <w:hyperlink r:id="rId30" w:history="1">
+        <w:r>
+          <w:rPr>
+            <w:rStyle w:val="Hyperlink"/>
+            <w:i/>
+            <w:sz w:val="20"/>
+            <w:szCs w:val="20"/>
+          </w:rPr>
+          <w:t>http://www.liquidcs.com/</w:t>
+        </w:r>
+      </w:hyperlink>
     </w:p>
     <w:sectPr>
       <w:pgSz w:w="14485" w:h="15840"/>
@@ -9318,55 +9208,7 @@
 
 <file path=word/comments.xml><?xml version="1.0" encoding="utf-8"?>
 <w:comments xmlns:ve="http://schemas.openxmlformats.org/markup-compatibility/2006" xmlns:o="urn:schemas-microsoft-com:office:office" xmlns:r="http://schemas.openxmlformats.org/officeDocument/2006/relationships" xmlns:m="http://schemas.openxmlformats.org/officeDocument/2006/math" xmlns:v="urn:schemas-microsoft-com:vml" xmlns:wp="http://schemas.openxmlformats.org/drawingml/2006/wordprocessingDrawing" xmlns:w10="urn:schemas-microsoft-com:office:word" xmlns:w="http://schemas.openxmlformats.org/wordprocessingml/2006/main" xmlns:wne="http://schemas.microsoft.com/office/word/2006/wordml">
-  <w:comment w:id="5" w:author="Rob Golding" w:date="2009-11-29T22:41:00Z" w:initials="RG">
-    <w:p>
-      <w:pPr>
-        <w:pStyle w:val="CommentText"/>
-      </w:pPr>
-      <w:r>
-        <w:rPr>
-          <w:rStyle w:val="CommentReference"/>
-        </w:rPr>
-        <w:annotationRef/>
-      </w:r>
-      <w:r>
-        <w:t>Add Kit’s research here</w:t>
-      </w:r>
-    </w:p>
-  </w:comment>
-  <w:comment w:id="7" w:author="Rob Golding" w:date="2009-11-29T22:41:00Z" w:initials="RG">
-    <w:p>
-      <w:pPr>
-        <w:pStyle w:val="CommentText"/>
-      </w:pPr>
-      <w:r>
-        <w:rPr>
-          <w:rStyle w:val="CommentReference"/>
-        </w:rPr>
-        <w:annotationRef/>
-      </w:r>
-      <w:r>
-        <w:t>Or maybe here?</w:t>
-      </w:r>
-    </w:p>
-  </w:comment>
-  <w:comment w:id="11" w:author="Rob Golding" w:date="2009-12-02T12:05:00Z" w:initials="RG">
-    <w:p>
-      <w:pPr>
-        <w:pStyle w:val="CommentText"/>
-      </w:pPr>
-      <w:r>
-        <w:rPr>
-          <w:rStyle w:val="CommentReference"/>
-        </w:rPr>
-        <w:annotationRef/>
-      </w:r>
-      <w:r>
-        <w:t>Java/Swing!</w:t>
-      </w:r>
-    </w:p>
-  </w:comment>
-  <w:comment w:id="38" w:author="Rob Golding" w:date="2009-12-02T14:40:00Z" w:initials="RG">
+  <w:comment w:id="36" w:author="Rob Golding" w:date="2009-12-02T14:40:00Z" w:initials="RG">
     <w:p>
       <w:pPr>
         <w:pStyle w:val="CommentText"/>
@@ -9438,6 +9280,118 @@
 <file path=word/numbering.xml><?xml version="1.0" encoding="utf-8"?>
 <w:numbering xmlns:ve="http://schemas.openxmlformats.org/markup-compatibility/2006" xmlns:o="urn:schemas-microsoft-com:office:office" xmlns:r="http://schemas.openxmlformats.org/officeDocument/2006/relationships" xmlns:m="http://schemas.openxmlformats.org/officeDocument/2006/math" xmlns:v="urn:schemas-microsoft-com:vml" xmlns:wp="http://schemas.openxmlformats.org/drawingml/2006/wordprocessingDrawing" xmlns:w10="urn:schemas-microsoft-com:office:word" xmlns:w="http://schemas.openxmlformats.org/wordprocessingml/2006/main" xmlns:wne="http://schemas.microsoft.com/office/word/2006/wordml">
   <w:abstractNum w:abstractNumId="0">
+    <w:nsid w:val="037F4DF7"/>
+    <w:multiLevelType w:val="hybridMultilevel"/>
+    <w:tmpl w:val="D2A49DE6"/>
+    <w:lvl w:ilvl="0" w:tplc="9712260A">
+      <w:numFmt w:val="bullet"/>
+      <w:lvlText w:val="-"/>
+      <w:lvlJc w:val="left"/>
+      <w:pPr>
+        <w:ind w:left="720" w:hanging="360"/>
+      </w:pPr>
+      <w:rPr>
+        <w:rFonts w:ascii="Calibri" w:eastAsiaTheme="minorHAnsi" w:hAnsi="Calibri" w:cstheme="minorBidi" w:hint="default"/>
+      </w:rPr>
+    </w:lvl>
+    <w:lvl w:ilvl="1" w:tplc="08090003" w:tentative="1">
+      <w:start w:val="1"/>
+      <w:numFmt w:val="bullet"/>
+      <w:lvlText w:val="o"/>
+      <w:lvlJc w:val="left"/>
+      <w:pPr>
+        <w:ind w:left="1440" w:hanging="360"/>
+      </w:pPr>
+      <w:rPr>
+        <w:rFonts w:ascii="Courier New" w:hAnsi="Courier New" w:cs="Courier New" w:hint="default"/>
+      </w:rPr>
+    </w:lvl>
+    <w:lvl w:ilvl="2" w:tplc="08090005" w:tentative="1">
+      <w:start w:val="1"/>
+      <w:numFmt w:val="bullet"/>
+      <w:lvlText w:val=""/>
+      <w:lvlJc w:val="left"/>
+      <w:pPr>
+        <w:ind w:left="2160" w:hanging="360"/>
+      </w:pPr>
+      <w:rPr>
+        <w:rFonts w:ascii="Wingdings" w:hAnsi="Wingdings" w:hint="default"/>
+      </w:rPr>
+    </w:lvl>
+    <w:lvl w:ilvl="3" w:tplc="08090001" w:tentative="1">
+      <w:start w:val="1"/>
+      <w:numFmt w:val="bullet"/>
+      <w:lvlText w:val=""/>
+      <w:lvlJc w:val="left"/>
+      <w:pPr>
+        <w:ind w:left="2880" w:hanging="360"/>
+      </w:pPr>
+      <w:rPr>
+        <w:rFonts w:ascii="Symbol" w:hAnsi="Symbol" w:hint="default"/>
+      </w:rPr>
+    </w:lvl>
+    <w:lvl w:ilvl="4" w:tplc="08090003" w:tentative="1">
+      <w:start w:val="1"/>
+      <w:numFmt w:val="bullet"/>
+      <w:lvlText w:val="o"/>
+      <w:lvlJc w:val="left"/>
+      <w:pPr>
+        <w:ind w:left="3600" w:hanging="360"/>
+      </w:pPr>
+      <w:rPr>
+        <w:rFonts w:ascii="Courier New" w:hAnsi="Courier New" w:cs="Courier New" w:hint="default"/>
+      </w:rPr>
+    </w:lvl>
+    <w:lvl w:ilvl="5" w:tplc="08090005" w:tentative="1">
+      <w:start w:val="1"/>
+      <w:numFmt w:val="bullet"/>
+      <w:lvlText w:val=""/>
+      <w:lvlJc w:val="left"/>
+      <w:pPr>
+        <w:ind w:left="4320" w:hanging="360"/>
+      </w:pPr>
+      <w:rPr>
+        <w:rFonts w:ascii="Wingdings" w:hAnsi="Wingdings" w:hint="default"/>
+      </w:rPr>
+    </w:lvl>
+    <w:lvl w:ilvl="6" w:tplc="08090001" w:tentative="1">
+      <w:start w:val="1"/>
+      <w:numFmt w:val="bullet"/>
+      <w:lvlText w:val=""/>
+      <w:lvlJc w:val="left"/>
+      <w:pPr>
+        <w:ind w:left="5040" w:hanging="360"/>
+      </w:pPr>
+      <w:rPr>
+        <w:rFonts w:ascii="Symbol" w:hAnsi="Symbol" w:hint="default"/>
+      </w:rPr>
+    </w:lvl>
+    <w:lvl w:ilvl="7" w:tplc="08090003" w:tentative="1">
+      <w:start w:val="1"/>
+      <w:numFmt w:val="bullet"/>
+      <w:lvlText w:val="o"/>
+      <w:lvlJc w:val="left"/>
+      <w:pPr>
+        <w:ind w:left="5760" w:hanging="360"/>
+      </w:pPr>
+      <w:rPr>
+        <w:rFonts w:ascii="Courier New" w:hAnsi="Courier New" w:cs="Courier New" w:hint="default"/>
+      </w:rPr>
+    </w:lvl>
+    <w:lvl w:ilvl="8" w:tplc="08090005" w:tentative="1">
+      <w:start w:val="1"/>
+      <w:numFmt w:val="bullet"/>
+      <w:lvlText w:val=""/>
+      <w:lvlJc w:val="left"/>
+      <w:pPr>
+        <w:ind w:left="6480" w:hanging="360"/>
+      </w:pPr>
+      <w:rPr>
+        <w:rFonts w:ascii="Wingdings" w:hAnsi="Wingdings" w:hint="default"/>
+      </w:rPr>
+    </w:lvl>
+  </w:abstractNum>
+  <w:abstractNum w:abstractNumId="1">
     <w:nsid w:val="050C5BFB"/>
     <w:multiLevelType w:val="hybridMultilevel"/>
     <w:tmpl w:val="321A96C2"/>
@@ -9523,7 +9477,7 @@
       </w:pPr>
     </w:lvl>
   </w:abstractNum>
-  <w:abstractNum w:abstractNumId="1">
+  <w:abstractNum w:abstractNumId="2">
     <w:nsid w:val="09251367"/>
     <w:multiLevelType w:val="multilevel"/>
     <w:tmpl w:val="D21045E0"/>
@@ -9636,7 +9590,7 @@
       </w:rPr>
     </w:lvl>
   </w:abstractNum>
-  <w:abstractNum w:abstractNumId="2">
+  <w:abstractNum w:abstractNumId="3">
     <w:nsid w:val="0A7A24E3"/>
     <w:multiLevelType w:val="hybridMultilevel"/>
     <w:tmpl w:val="475E626C"/>
@@ -9726,7 +9680,7 @@
       </w:pPr>
     </w:lvl>
   </w:abstractNum>
-  <w:abstractNum w:abstractNumId="3">
+  <w:abstractNum w:abstractNumId="4">
     <w:nsid w:val="0B2716A1"/>
     <w:multiLevelType w:val="hybridMultilevel"/>
     <w:tmpl w:val="9E0CA02C"/>
@@ -9838,7 +9792,7 @@
       </w:rPr>
     </w:lvl>
   </w:abstractNum>
-  <w:abstractNum w:abstractNumId="4">
+  <w:abstractNum w:abstractNumId="5">
     <w:nsid w:val="109F596A"/>
     <w:multiLevelType w:val="multilevel"/>
     <w:tmpl w:val="D21045E0"/>
@@ -9951,7 +9905,7 @@
       </w:rPr>
     </w:lvl>
   </w:abstractNum>
-  <w:abstractNum w:abstractNumId="5">
+  <w:abstractNum w:abstractNumId="6">
     <w:nsid w:val="10FF3991"/>
     <w:multiLevelType w:val="hybridMultilevel"/>
     <w:tmpl w:val="40F41B60"/>
@@ -10063,7 +10017,7 @@
       </w:rPr>
     </w:lvl>
   </w:abstractNum>
-  <w:abstractNum w:abstractNumId="6">
+  <w:abstractNum w:abstractNumId="7">
     <w:nsid w:val="19C96309"/>
     <w:multiLevelType w:val="multilevel"/>
     <w:tmpl w:val="D21045E0"/>
@@ -10176,7 +10130,7 @@
       </w:rPr>
     </w:lvl>
   </w:abstractNum>
-  <w:abstractNum w:abstractNumId="7">
+  <w:abstractNum w:abstractNumId="8">
     <w:nsid w:val="20ED53C3"/>
     <w:multiLevelType w:val="multilevel"/>
     <w:tmpl w:val="D21045E0"/>
@@ -10289,7 +10243,7 @@
       </w:rPr>
     </w:lvl>
   </w:abstractNum>
-  <w:abstractNum w:abstractNumId="8">
+  <w:abstractNum w:abstractNumId="9">
     <w:nsid w:val="222E02B1"/>
     <w:multiLevelType w:val="hybridMultilevel"/>
     <w:tmpl w:val="DAEC2172"/>
@@ -10402,7 +10356,7 @@
       </w:rPr>
     </w:lvl>
   </w:abstractNum>
-  <w:abstractNum w:abstractNumId="9">
+  <w:abstractNum w:abstractNumId="10">
     <w:nsid w:val="28271D1D"/>
     <w:multiLevelType w:val="hybridMultilevel"/>
     <w:tmpl w:val="6D326E0E"/>
@@ -10514,7 +10468,7 @@
       </w:rPr>
     </w:lvl>
   </w:abstractNum>
-  <w:abstractNum w:abstractNumId="10">
+  <w:abstractNum w:abstractNumId="11">
     <w:nsid w:val="33580515"/>
     <w:multiLevelType w:val="hybridMultilevel"/>
     <w:tmpl w:val="36C200B6"/>
@@ -10600,7 +10554,7 @@
       </w:pPr>
     </w:lvl>
   </w:abstractNum>
-  <w:abstractNum w:abstractNumId="11">
+  <w:abstractNum w:abstractNumId="12">
     <w:nsid w:val="37783747"/>
     <w:multiLevelType w:val="multilevel"/>
     <w:tmpl w:val="D21045E0"/>
@@ -10713,7 +10667,7 @@
       </w:rPr>
     </w:lvl>
   </w:abstractNum>
-  <w:abstractNum w:abstractNumId="12">
+  <w:abstractNum w:abstractNumId="13">
     <w:nsid w:val="3B486C2E"/>
     <w:multiLevelType w:val="hybridMultilevel"/>
     <w:tmpl w:val="D040AE8E"/>
@@ -10826,7 +10780,7 @@
       </w:rPr>
     </w:lvl>
   </w:abstractNum>
-  <w:abstractNum w:abstractNumId="13">
+  <w:abstractNum w:abstractNumId="14">
     <w:nsid w:val="3BCD7963"/>
     <w:multiLevelType w:val="hybridMultilevel"/>
     <w:tmpl w:val="1C14AADA"/>
@@ -10939,7 +10893,7 @@
       </w:rPr>
     </w:lvl>
   </w:abstractNum>
-  <w:abstractNum w:abstractNumId="14">
+  <w:abstractNum w:abstractNumId="15">
     <w:nsid w:val="414B0FB7"/>
     <w:multiLevelType w:val="multilevel"/>
     <w:tmpl w:val="0809001F"/>
@@ -11025,7 +10979,7 @@
       </w:pPr>
     </w:lvl>
   </w:abstractNum>
-  <w:abstractNum w:abstractNumId="15">
+  <w:abstractNum w:abstractNumId="16">
     <w:nsid w:val="436948AF"/>
     <w:multiLevelType w:val="hybridMultilevel"/>
     <w:tmpl w:val="711E25FE"/>
@@ -11111,7 +11065,7 @@
       </w:pPr>
     </w:lvl>
   </w:abstractNum>
-  <w:abstractNum w:abstractNumId="16">
+  <w:abstractNum w:abstractNumId="17">
     <w:nsid w:val="451F7485"/>
     <w:multiLevelType w:val="multilevel"/>
     <w:tmpl w:val="114AB950"/>
@@ -11224,7 +11178,7 @@
       </w:rPr>
     </w:lvl>
   </w:abstractNum>
-  <w:abstractNum w:abstractNumId="17">
+  <w:abstractNum w:abstractNumId="18">
     <w:nsid w:val="46EC0F9D"/>
     <w:multiLevelType w:val="hybridMultilevel"/>
     <w:tmpl w:val="7EA4F1AE"/>
@@ -11336,7 +11290,7 @@
       </w:rPr>
     </w:lvl>
   </w:abstractNum>
-  <w:abstractNum w:abstractNumId="18">
+  <w:abstractNum w:abstractNumId="19">
     <w:nsid w:val="4E7B05BD"/>
     <w:multiLevelType w:val="hybridMultilevel"/>
     <w:tmpl w:val="9ECEC9D4"/>
@@ -11422,7 +11376,7 @@
       </w:pPr>
     </w:lvl>
   </w:abstractNum>
-  <w:abstractNum w:abstractNumId="19">
+  <w:abstractNum w:abstractNumId="20">
     <w:nsid w:val="5AB10500"/>
     <w:multiLevelType w:val="hybridMultilevel"/>
     <w:tmpl w:val="26F2999E"/>
@@ -11508,7 +11462,7 @@
       </w:pPr>
     </w:lvl>
   </w:abstractNum>
-  <w:abstractNum w:abstractNumId="20">
+  <w:abstractNum w:abstractNumId="21">
     <w:nsid w:val="5C241C26"/>
     <w:multiLevelType w:val="hybridMultilevel"/>
     <w:tmpl w:val="277C03E0"/>
@@ -11594,7 +11548,7 @@
       </w:pPr>
     </w:lvl>
   </w:abstractNum>
-  <w:abstractNum w:abstractNumId="21">
+  <w:abstractNum w:abstractNumId="22">
     <w:nsid w:val="5CB012DF"/>
     <w:multiLevelType w:val="hybridMultilevel"/>
     <w:tmpl w:val="9CB8CD84"/>
@@ -11707,7 +11661,7 @@
       </w:rPr>
     </w:lvl>
   </w:abstractNum>
-  <w:abstractNum w:abstractNumId="22">
+  <w:abstractNum w:abstractNumId="23">
     <w:nsid w:val="5EC149D4"/>
     <w:multiLevelType w:val="hybridMultilevel"/>
     <w:tmpl w:val="313C35D2"/>
@@ -11820,7 +11774,7 @@
       </w:rPr>
     </w:lvl>
   </w:abstractNum>
-  <w:abstractNum w:abstractNumId="23">
+  <w:abstractNum w:abstractNumId="24">
     <w:nsid w:val="60107DB2"/>
     <w:multiLevelType w:val="hybridMultilevel"/>
     <w:tmpl w:val="B5DEB01E"/>
@@ -11933,7 +11887,7 @@
       </w:rPr>
     </w:lvl>
   </w:abstractNum>
-  <w:abstractNum w:abstractNumId="24">
+  <w:abstractNum w:abstractNumId="25">
     <w:nsid w:val="625658B9"/>
     <w:multiLevelType w:val="hybridMultilevel"/>
     <w:tmpl w:val="9ECEC9D4"/>
@@ -12019,7 +11973,7 @@
       </w:pPr>
     </w:lvl>
   </w:abstractNum>
-  <w:abstractNum w:abstractNumId="25">
+  <w:abstractNum w:abstractNumId="26">
     <w:nsid w:val="75AE6FBE"/>
     <w:multiLevelType w:val="multilevel"/>
     <w:tmpl w:val="028AA182"/>
@@ -12117,7 +12071,7 @@
       </w:pPr>
     </w:lvl>
   </w:abstractNum>
-  <w:abstractNum w:abstractNumId="26">
+  <w:abstractNum w:abstractNumId="27">
     <w:nsid w:val="7FA77A10"/>
     <w:multiLevelType w:val="hybridMultilevel"/>
     <w:tmpl w:val="2064F202"/>
@@ -12204,85 +12158,103 @@
     </w:lvl>
   </w:abstractNum>
   <w:num w:numId="1">
+    <w:abstractNumId w:val="10"/>
+  </w:num>
+  <w:num w:numId="2">
+    <w:abstractNumId w:val="18"/>
+  </w:num>
+  <w:num w:numId="3">
+    <w:abstractNumId w:val="19"/>
+  </w:num>
+  <w:num w:numId="4">
+    <w:abstractNumId w:val="12"/>
+  </w:num>
+  <w:num w:numId="5">
+    <w:abstractNumId w:val="8"/>
+  </w:num>
+  <w:num w:numId="6">
+    <w:abstractNumId w:val="7"/>
+  </w:num>
+  <w:num w:numId="7">
+    <w:abstractNumId w:val="5"/>
+  </w:num>
+  <w:num w:numId="8">
+    <w:abstractNumId w:val="2"/>
+  </w:num>
+  <w:num w:numId="9">
+    <w:abstractNumId w:val="17"/>
+  </w:num>
+  <w:num w:numId="10">
+    <w:abstractNumId w:val="25"/>
+  </w:num>
+  <w:num w:numId="11">
+    <w:abstractNumId w:val="1"/>
+  </w:num>
+  <w:num w:numId="12">
+    <w:abstractNumId w:val="26"/>
+  </w:num>
+  <w:num w:numId="13">
+    <w:abstractNumId w:val="4"/>
+  </w:num>
+  <w:num w:numId="14">
+    <w:abstractNumId w:val="6"/>
+  </w:num>
+  <w:num w:numId="15">
+    <w:abstractNumId w:val="3"/>
+  </w:num>
+  <w:num w:numId="16">
+    <w:abstractNumId w:val="15"/>
+  </w:num>
+  <w:num w:numId="17">
+    <w:abstractNumId w:val="27"/>
+  </w:num>
+  <w:num w:numId="18">
+    <w:abstractNumId w:val="20"/>
+  </w:num>
+  <w:num w:numId="19">
+    <w:abstractNumId w:val="21"/>
+  </w:num>
+  <w:num w:numId="20">
+    <w:abstractNumId w:val="11"/>
+  </w:num>
+  <w:num w:numId="21">
+    <w:abstractNumId w:val="16"/>
+  </w:num>
+  <w:num w:numId="22">
+    <w:abstractNumId w:val="14"/>
+  </w:num>
+  <w:num w:numId="23">
+    <w:abstractNumId w:val="22"/>
+  </w:num>
+  <w:num w:numId="24">
+    <w:abstractNumId w:val="13"/>
+  </w:num>
+  <w:num w:numId="25">
     <w:abstractNumId w:val="9"/>
   </w:num>
-  <w:num w:numId="2">
-    <w:abstractNumId w:val="17"/>
-  </w:num>
-  <w:num w:numId="3">
-    <w:abstractNumId w:val="18"/>
-  </w:num>
-  <w:num w:numId="4">
-    <w:abstractNumId w:val="11"/>
-  </w:num>
-  <w:num w:numId="5">
-    <w:abstractNumId w:val="7"/>
-  </w:num>
-  <w:num w:numId="6">
-    <w:abstractNumId w:val="6"/>
-  </w:num>
-  <w:num w:numId="7">
-    <w:abstractNumId w:val="4"/>
-  </w:num>
-  <w:num w:numId="8">
-    <w:abstractNumId w:val="1"/>
-  </w:num>
-  <w:num w:numId="9">
-    <w:abstractNumId w:val="16"/>
-  </w:num>
-  <w:num w:numId="10">
+  <w:num w:numId="26">
     <w:abstractNumId w:val="24"/>
   </w:num>
-  <w:num w:numId="11">
+  <w:num w:numId="27">
+    <w:abstractNumId w:val="23"/>
+  </w:num>
+  <w:num w:numId="28">
     <w:abstractNumId w:val="0"/>
   </w:num>
-  <w:num w:numId="12">
-    <w:abstractNumId w:val="25"/>
-  </w:num>
-  <w:num w:numId="13">
-    <w:abstractNumId w:val="3"/>
-  </w:num>
-  <w:num w:numId="14">
-    <w:abstractNumId w:val="5"/>
-  </w:num>
-  <w:num w:numId="15">
-    <w:abstractNumId w:val="2"/>
-  </w:num>
-  <w:num w:numId="16">
-    <w:abstractNumId w:val="14"/>
-  </w:num>
-  <w:num w:numId="17">
+  <w:num w:numId="29">
     <w:abstractNumId w:val="26"/>
   </w:num>
-  <w:num w:numId="18">
-    <w:abstractNumId w:val="19"/>
+  <w:num w:numId="30">
+    <w:abstractNumId w:val="26"/>
   </w:num>
-  <w:num w:numId="19">
-    <w:abstractNumId w:val="20"/>
+  <w:num w:numId="31">
+    <w:abstractNumId w:val="26"/>
   </w:num>
-  <w:num w:numId="20">
-    <w:abstractNumId w:val="10"/>
+  <w:num w:numId="32">
+    <w:abstractNumId w:val="26"/>
   </w:num>
-  <w:num w:numId="21">
-    <w:abstractNumId w:val="15"/>
-  </w:num>
-  <w:num w:numId="22">
-    <w:abstractNumId w:val="13"/>
-  </w:num>
-  <w:num w:numId="23">
-    <w:abstractNumId w:val="21"/>
-  </w:num>
-  <w:num w:numId="24">
-    <w:abstractNumId w:val="12"/>
-  </w:num>
-  <w:num w:numId="25">
-    <w:abstractNumId w:val="8"/>
-  </w:num>
-  <w:num w:numId="26">
-    <w:abstractNumId w:val="23"/>
-  </w:num>
-  <w:num w:numId="27">
-    <w:abstractNumId w:val="22"/>
+  <w:num w:numId="33">
+    <w:abstractNumId w:val="26"/>
   </w:num>
 </w:numbering>
 </file>
@@ -13130,6 +13102,7 @@
       <w:i/>
       <w:iCs/>
       <w:color w:val="4F81BD" w:themeColor="accent1"/>
+      <w:lang w:val="en-GB"/>
     </w:rPr>
   </w:style>
   <w:style w:type="character" w:customStyle="1" w:styleId="Heading5Char">
@@ -13141,6 +13114,7 @@
     <w:rPr>
       <w:rFonts w:asciiTheme="majorHAnsi" w:eastAsiaTheme="majorEastAsia" w:hAnsiTheme="majorHAnsi" w:cstheme="majorBidi"/>
       <w:color w:val="243F60" w:themeColor="accent1" w:themeShade="7F"/>
+      <w:lang w:val="en-GB"/>
     </w:rPr>
   </w:style>
   <w:style w:type="character" w:customStyle="1" w:styleId="Heading6Char">
@@ -13441,7 +13415,7 @@
       <w:lang w:val="en-GB"/>
     </w:rPr>
   </w:style>
-  <w:style w:type="table" w:styleId="LightShading-Accent1">
+  <w:style w:type="table" w:customStyle="1" w:styleId="LightShading-Accent1">
     <w:name w:val="Light Shading Accent 1"/>
     <w:basedOn w:val="TableNormal"/>
     <w:uiPriority w:val="60"/>
@@ -13836,7 +13810,7 @@
 </file>
 
 <file path=customXml/itemProps1.xml><?xml version="1.0" encoding="utf-8"?>
-<ds:datastoreItem xmlns:ds="http://schemas.openxmlformats.org/officeDocument/2006/customXml" ds:itemID="{160BBEA6-30AE-4AB9-9D44-D349E616F0E5}">
+<ds:datastoreItem xmlns:ds="http://schemas.openxmlformats.org/officeDocument/2006/customXml" ds:itemID="{F48DCD69-C4AB-4D12-A006-3611CBD7DF9E}">
   <ds:schemaRefs>
     <ds:schemaRef ds:uri="http://schemas.openxmlformats.org/officeDocument/2006/bibliography"/>
   </ds:schemaRefs>

</xml_diff>

<commit_message>
Barring the introduction of the play-testing photographs - the report is now complete!  Woooo!
</commit_message>
<xml_diff>
--- a/doc/G52GRP-InterimReport.docx
+++ b/doc/G52GRP-InterimReport.docx
@@ -316,7 +316,7 @@
         </w:docPartObj>
       </w:sdtPr>
       <w:sdtContent>
-        <w:bookmarkStart w:id="0" w:name="_Toc247611280" w:displacedByCustomXml="prev"/>
+        <w:bookmarkStart w:id="0" w:name="_Toc247618157" w:displacedByCustomXml="prev"/>
         <w:p>
           <w:pPr>
             <w:pStyle w:val="Heading1NoNumbering"/>
@@ -348,7 +348,7 @@
           <w:r>
             <w:fldChar w:fldCharType="separate"/>
           </w:r>
-          <w:hyperlink w:anchor="_Toc247611280" w:history="1">
+          <w:hyperlink w:anchor="_Toc247618157" w:history="1">
             <w:r>
               <w:rPr>
                 <w:rStyle w:val="Hyperlink"/>
@@ -375,7 +375,7 @@
                 <w:noProof/>
                 <w:webHidden/>
               </w:rPr>
-              <w:instrText xml:space="preserve"> PAGEREF _Toc247611280 \h </w:instrText>
+              <w:instrText xml:space="preserve"> PAGEREF _Toc247618157 \h </w:instrText>
             </w:r>
             <w:r>
               <w:rPr>
@@ -419,7 +419,7 @@
               <w:lang w:eastAsia="en-GB"/>
             </w:rPr>
           </w:pPr>
-          <w:hyperlink w:anchor="_Toc247611281" w:history="1">
+          <w:hyperlink w:anchor="_Toc247618158" w:history="1">
             <w:r>
               <w:rPr>
                 <w:rStyle w:val="Hyperlink"/>
@@ -461,7 +461,7 @@
                 <w:noProof/>
                 <w:webHidden/>
               </w:rPr>
-              <w:instrText xml:space="preserve"> PAGEREF _Toc247611281 \h </w:instrText>
+              <w:instrText xml:space="preserve"> PAGEREF _Toc247618158 \h </w:instrText>
             </w:r>
             <w:r>
               <w:rPr>
@@ -505,7 +505,7 @@
               <w:lang w:eastAsia="en-GB"/>
             </w:rPr>
           </w:pPr>
-          <w:hyperlink w:anchor="_Toc247611282" w:history="1">
+          <w:hyperlink w:anchor="_Toc247618159" w:history="1">
             <w:r>
               <w:rPr>
                 <w:rStyle w:val="Hyperlink"/>
@@ -547,7 +547,7 @@
                 <w:noProof/>
                 <w:webHidden/>
               </w:rPr>
-              <w:instrText xml:space="preserve"> PAGEREF _Toc247611282 \h </w:instrText>
+              <w:instrText xml:space="preserve"> PAGEREF _Toc247618159 \h </w:instrText>
             </w:r>
             <w:r>
               <w:rPr>
@@ -591,7 +591,7 @@
               <w:lang w:eastAsia="en-GB"/>
             </w:rPr>
           </w:pPr>
-          <w:hyperlink w:anchor="_Toc247611283" w:history="1">
+          <w:hyperlink w:anchor="_Toc247618160" w:history="1">
             <w:r>
               <w:rPr>
                 <w:rStyle w:val="Hyperlink"/>
@@ -633,7 +633,7 @@
                 <w:noProof/>
                 <w:webHidden/>
               </w:rPr>
-              <w:instrText xml:space="preserve"> PAGEREF _Toc247611283 \h </w:instrText>
+              <w:instrText xml:space="preserve"> PAGEREF _Toc247618160 \h </w:instrText>
             </w:r>
             <w:r>
               <w:rPr>
@@ -677,7 +677,7 @@
               <w:lang w:eastAsia="en-GB"/>
             </w:rPr>
           </w:pPr>
-          <w:hyperlink w:anchor="_Toc247611284" w:history="1">
+          <w:hyperlink w:anchor="_Toc247618161" w:history="1">
             <w:r>
               <w:rPr>
                 <w:rStyle w:val="Hyperlink"/>
@@ -719,7 +719,7 @@
                 <w:noProof/>
                 <w:webHidden/>
               </w:rPr>
-              <w:instrText xml:space="preserve"> PAGEREF _Toc247611284 \h </w:instrText>
+              <w:instrText xml:space="preserve"> PAGEREF _Toc247618161 \h </w:instrText>
             </w:r>
             <w:r>
               <w:rPr>
@@ -763,7 +763,7 @@
               <w:lang w:eastAsia="en-GB"/>
             </w:rPr>
           </w:pPr>
-          <w:hyperlink w:anchor="_Toc247611285" w:history="1">
+          <w:hyperlink w:anchor="_Toc247618162" w:history="1">
             <w:r>
               <w:rPr>
                 <w:rStyle w:val="Hyperlink"/>
@@ -805,7 +805,7 @@
                 <w:noProof/>
                 <w:webHidden/>
               </w:rPr>
-              <w:instrText xml:space="preserve"> PAGEREF _Toc247611285 \h </w:instrText>
+              <w:instrText xml:space="preserve"> PAGEREF _Toc247618162 \h </w:instrText>
             </w:r>
             <w:r>
               <w:rPr>
@@ -849,7 +849,7 @@
               <w:lang w:eastAsia="en-GB"/>
             </w:rPr>
           </w:pPr>
-          <w:hyperlink w:anchor="_Toc247611286" w:history="1">
+          <w:hyperlink w:anchor="_Toc247618163" w:history="1">
             <w:r>
               <w:rPr>
                 <w:rStyle w:val="Hyperlink"/>
@@ -891,7 +891,7 @@
                 <w:noProof/>
                 <w:webHidden/>
               </w:rPr>
-              <w:instrText xml:space="preserve"> PAGEREF _Toc247611286 \h </w:instrText>
+              <w:instrText xml:space="preserve"> PAGEREF _Toc247618163 \h </w:instrText>
             </w:r>
             <w:r>
               <w:rPr>
@@ -935,7 +935,7 @@
               <w:lang w:eastAsia="en-GB"/>
             </w:rPr>
           </w:pPr>
-          <w:hyperlink w:anchor="_Toc247611287" w:history="1">
+          <w:hyperlink w:anchor="_Toc247618164" w:history="1">
             <w:r>
               <w:rPr>
                 <w:rStyle w:val="Hyperlink"/>
@@ -977,7 +977,7 @@
                 <w:noProof/>
                 <w:webHidden/>
               </w:rPr>
-              <w:instrText xml:space="preserve"> PAGEREF _Toc247611287 \h </w:instrText>
+              <w:instrText xml:space="preserve"> PAGEREF _Toc247618164 \h </w:instrText>
             </w:r>
             <w:r>
               <w:rPr>
@@ -1021,7 +1021,7 @@
               <w:lang w:eastAsia="en-GB"/>
             </w:rPr>
           </w:pPr>
-          <w:hyperlink w:anchor="_Toc247611288" w:history="1">
+          <w:hyperlink w:anchor="_Toc247618165" w:history="1">
             <w:r>
               <w:rPr>
                 <w:rStyle w:val="Hyperlink"/>
@@ -1063,7 +1063,7 @@
                 <w:noProof/>
                 <w:webHidden/>
               </w:rPr>
-              <w:instrText xml:space="preserve"> PAGEREF _Toc247611288 \h </w:instrText>
+              <w:instrText xml:space="preserve"> PAGEREF _Toc247618165 \h </w:instrText>
             </w:r>
             <w:r>
               <w:rPr>
@@ -1107,7 +1107,7 @@
               <w:lang w:eastAsia="en-GB"/>
             </w:rPr>
           </w:pPr>
-          <w:hyperlink w:anchor="_Toc247611289" w:history="1">
+          <w:hyperlink w:anchor="_Toc247618166" w:history="1">
             <w:r>
               <w:rPr>
                 <w:rStyle w:val="Hyperlink"/>
@@ -1149,7 +1149,7 @@
                 <w:noProof/>
                 <w:webHidden/>
               </w:rPr>
-              <w:instrText xml:space="preserve"> PAGEREF _Toc247611289 \h </w:instrText>
+              <w:instrText xml:space="preserve"> PAGEREF _Toc247618166 \h </w:instrText>
             </w:r>
             <w:r>
               <w:rPr>
@@ -1193,7 +1193,7 @@
               <w:lang w:eastAsia="en-GB"/>
             </w:rPr>
           </w:pPr>
-          <w:hyperlink w:anchor="_Toc247611290" w:history="1">
+          <w:hyperlink w:anchor="_Toc247618167" w:history="1">
             <w:r>
               <w:rPr>
                 <w:rStyle w:val="Hyperlink"/>
@@ -1235,7 +1235,7 @@
                 <w:noProof/>
                 <w:webHidden/>
               </w:rPr>
-              <w:instrText xml:space="preserve"> PAGEREF _Toc247611290 \h </w:instrText>
+              <w:instrText xml:space="preserve"> PAGEREF _Toc247618167 \h </w:instrText>
             </w:r>
             <w:r>
               <w:rPr>
@@ -1279,7 +1279,7 @@
               <w:lang w:eastAsia="en-GB"/>
             </w:rPr>
           </w:pPr>
-          <w:hyperlink w:anchor="_Toc247611291" w:history="1">
+          <w:hyperlink w:anchor="_Toc247618168" w:history="1">
             <w:r>
               <w:rPr>
                 <w:rStyle w:val="Hyperlink"/>
@@ -1321,7 +1321,7 @@
                 <w:noProof/>
                 <w:webHidden/>
               </w:rPr>
-              <w:instrText xml:space="preserve"> PAGEREF _Toc247611291 \h </w:instrText>
+              <w:instrText xml:space="preserve"> PAGEREF _Toc247618168 \h </w:instrText>
             </w:r>
             <w:r>
               <w:rPr>
@@ -1365,7 +1365,7 @@
               <w:lang w:eastAsia="en-GB"/>
             </w:rPr>
           </w:pPr>
-          <w:hyperlink w:anchor="_Toc247611292" w:history="1">
+          <w:hyperlink w:anchor="_Toc247618169" w:history="1">
             <w:r>
               <w:rPr>
                 <w:rStyle w:val="Hyperlink"/>
@@ -1407,7 +1407,7 @@
                 <w:noProof/>
                 <w:webHidden/>
               </w:rPr>
-              <w:instrText xml:space="preserve"> PAGEREF _Toc247611292 \h </w:instrText>
+              <w:instrText xml:space="preserve"> PAGEREF _Toc247618169 \h </w:instrText>
             </w:r>
             <w:r>
               <w:rPr>
@@ -1451,7 +1451,7 @@
               <w:lang w:eastAsia="en-GB"/>
             </w:rPr>
           </w:pPr>
-          <w:hyperlink w:anchor="_Toc247611293" w:history="1">
+          <w:hyperlink w:anchor="_Toc247618170" w:history="1">
             <w:r>
               <w:rPr>
                 <w:rStyle w:val="Hyperlink"/>
@@ -1493,7 +1493,7 @@
                 <w:noProof/>
                 <w:webHidden/>
               </w:rPr>
-              <w:instrText xml:space="preserve"> PAGEREF _Toc247611293 \h </w:instrText>
+              <w:instrText xml:space="preserve"> PAGEREF _Toc247618170 \h </w:instrText>
             </w:r>
             <w:r>
               <w:rPr>
@@ -1537,7 +1537,7 @@
               <w:lang w:eastAsia="en-GB"/>
             </w:rPr>
           </w:pPr>
-          <w:hyperlink w:anchor="_Toc247611294" w:history="1">
+          <w:hyperlink w:anchor="_Toc247618171" w:history="1">
             <w:r>
               <w:rPr>
                 <w:rStyle w:val="Hyperlink"/>
@@ -1579,7 +1579,7 @@
                 <w:noProof/>
                 <w:webHidden/>
               </w:rPr>
-              <w:instrText xml:space="preserve"> PAGEREF _Toc247611294 \h </w:instrText>
+              <w:instrText xml:space="preserve"> PAGEREF _Toc247618171 \h </w:instrText>
             </w:r>
             <w:r>
               <w:rPr>
@@ -1623,7 +1623,7 @@
               <w:lang w:eastAsia="en-GB"/>
             </w:rPr>
           </w:pPr>
-          <w:hyperlink w:anchor="_Toc247611295" w:history="1">
+          <w:hyperlink w:anchor="_Toc247618172" w:history="1">
             <w:r>
               <w:rPr>
                 <w:rStyle w:val="Hyperlink"/>
@@ -1665,7 +1665,7 @@
                 <w:noProof/>
                 <w:webHidden/>
               </w:rPr>
-              <w:instrText xml:space="preserve"> PAGEREF _Toc247611295 \h </w:instrText>
+              <w:instrText xml:space="preserve"> PAGEREF _Toc247618172 \h </w:instrText>
             </w:r>
             <w:r>
               <w:rPr>
@@ -1709,7 +1709,7 @@
               <w:lang w:eastAsia="en-GB"/>
             </w:rPr>
           </w:pPr>
-          <w:hyperlink w:anchor="_Toc247611296" w:history="1">
+          <w:hyperlink w:anchor="_Toc247618173" w:history="1">
             <w:r>
               <w:rPr>
                 <w:rStyle w:val="Hyperlink"/>
@@ -1751,7 +1751,7 @@
                 <w:noProof/>
                 <w:webHidden/>
               </w:rPr>
-              <w:instrText xml:space="preserve"> PAGEREF _Toc247611296 \h </w:instrText>
+              <w:instrText xml:space="preserve"> PAGEREF _Toc247618173 \h </w:instrText>
             </w:r>
             <w:r>
               <w:rPr>
@@ -1795,7 +1795,7 @@
               <w:lang w:eastAsia="en-GB"/>
             </w:rPr>
           </w:pPr>
-          <w:hyperlink w:anchor="_Toc247611297" w:history="1">
+          <w:hyperlink w:anchor="_Toc247618174" w:history="1">
             <w:r>
               <w:rPr>
                 <w:rStyle w:val="Hyperlink"/>
@@ -1837,7 +1837,7 @@
                 <w:noProof/>
                 <w:webHidden/>
               </w:rPr>
-              <w:instrText xml:space="preserve"> PAGEREF _Toc247611297 \h </w:instrText>
+              <w:instrText xml:space="preserve"> PAGEREF _Toc247618174 \h </w:instrText>
             </w:r>
             <w:r>
               <w:rPr>
@@ -1881,7 +1881,7 @@
               <w:lang w:eastAsia="en-GB"/>
             </w:rPr>
           </w:pPr>
-          <w:hyperlink w:anchor="_Toc247611298" w:history="1">
+          <w:hyperlink w:anchor="_Toc247618175" w:history="1">
             <w:r>
               <w:rPr>
                 <w:rStyle w:val="Hyperlink"/>
@@ -1923,7 +1923,7 @@
                 <w:noProof/>
                 <w:webHidden/>
               </w:rPr>
-              <w:instrText xml:space="preserve"> PAGEREF _Toc247611298 \h </w:instrText>
+              <w:instrText xml:space="preserve"> PAGEREF _Toc247618175 \h </w:instrText>
             </w:r>
             <w:r>
               <w:rPr>
@@ -1967,7 +1967,7 @@
               <w:lang w:eastAsia="en-GB"/>
             </w:rPr>
           </w:pPr>
-          <w:hyperlink w:anchor="_Toc247611299" w:history="1">
+          <w:hyperlink w:anchor="_Toc247618176" w:history="1">
             <w:r>
               <w:rPr>
                 <w:rStyle w:val="Hyperlink"/>
@@ -2009,7 +2009,7 @@
                 <w:noProof/>
                 <w:webHidden/>
               </w:rPr>
-              <w:instrText xml:space="preserve"> PAGEREF _Toc247611299 \h </w:instrText>
+              <w:instrText xml:space="preserve"> PAGEREF _Toc247618176 \h </w:instrText>
             </w:r>
             <w:r>
               <w:rPr>
@@ -2053,7 +2053,7 @@
               <w:lang w:eastAsia="en-GB"/>
             </w:rPr>
           </w:pPr>
-          <w:hyperlink w:anchor="_Toc247611300" w:history="1">
+          <w:hyperlink w:anchor="_Toc247618177" w:history="1">
             <w:r>
               <w:rPr>
                 <w:rStyle w:val="Hyperlink"/>
@@ -2095,7 +2095,7 @@
                 <w:noProof/>
                 <w:webHidden/>
               </w:rPr>
-              <w:instrText xml:space="preserve"> PAGEREF _Toc247611300 \h </w:instrText>
+              <w:instrText xml:space="preserve"> PAGEREF _Toc247618177 \h </w:instrText>
             </w:r>
             <w:r>
               <w:rPr>
@@ -2139,7 +2139,7 @@
               <w:lang w:eastAsia="en-GB"/>
             </w:rPr>
           </w:pPr>
-          <w:hyperlink w:anchor="_Toc247611301" w:history="1">
+          <w:hyperlink w:anchor="_Toc247618178" w:history="1">
             <w:r>
               <w:rPr>
                 <w:rStyle w:val="Hyperlink"/>
@@ -2181,7 +2181,7 @@
                 <w:noProof/>
                 <w:webHidden/>
               </w:rPr>
-              <w:instrText xml:space="preserve"> PAGEREF _Toc247611301 \h </w:instrText>
+              <w:instrText xml:space="preserve"> PAGEREF _Toc247618178 \h </w:instrText>
             </w:r>
             <w:r>
               <w:rPr>
@@ -2225,7 +2225,7 @@
               <w:lang w:eastAsia="en-GB"/>
             </w:rPr>
           </w:pPr>
-          <w:hyperlink w:anchor="_Toc247611302" w:history="1">
+          <w:hyperlink w:anchor="_Toc247618179" w:history="1">
             <w:r>
               <w:rPr>
                 <w:rStyle w:val="Hyperlink"/>
@@ -2267,7 +2267,7 @@
                 <w:noProof/>
                 <w:webHidden/>
               </w:rPr>
-              <w:instrText xml:space="preserve"> PAGEREF _Toc247611302 \h </w:instrText>
+              <w:instrText xml:space="preserve"> PAGEREF _Toc247618179 \h </w:instrText>
             </w:r>
             <w:r>
               <w:rPr>
@@ -2311,7 +2311,7 @@
               <w:lang w:eastAsia="en-GB"/>
             </w:rPr>
           </w:pPr>
-          <w:hyperlink w:anchor="_Toc247611303" w:history="1">
+          <w:hyperlink w:anchor="_Toc247618180" w:history="1">
             <w:r>
               <w:rPr>
                 <w:rStyle w:val="Hyperlink"/>
@@ -2353,7 +2353,7 @@
                 <w:noProof/>
                 <w:webHidden/>
               </w:rPr>
-              <w:instrText xml:space="preserve"> PAGEREF _Toc247611303 \h </w:instrText>
+              <w:instrText xml:space="preserve"> PAGEREF _Toc247618180 \h </w:instrText>
             </w:r>
             <w:r>
               <w:rPr>
@@ -2397,7 +2397,7 @@
               <w:lang w:eastAsia="en-GB"/>
             </w:rPr>
           </w:pPr>
-          <w:hyperlink w:anchor="_Toc247611304" w:history="1">
+          <w:hyperlink w:anchor="_Toc247618181" w:history="1">
             <w:r>
               <w:rPr>
                 <w:rStyle w:val="Hyperlink"/>
@@ -2439,7 +2439,7 @@
                 <w:noProof/>
                 <w:webHidden/>
               </w:rPr>
-              <w:instrText xml:space="preserve"> PAGEREF _Toc247611304 \h </w:instrText>
+              <w:instrText xml:space="preserve"> PAGEREF _Toc247618181 \h </w:instrText>
             </w:r>
             <w:r>
               <w:rPr>
@@ -2483,7 +2483,7 @@
               <w:lang w:eastAsia="en-GB"/>
             </w:rPr>
           </w:pPr>
-          <w:hyperlink w:anchor="_Toc247611305" w:history="1">
+          <w:hyperlink w:anchor="_Toc247618182" w:history="1">
             <w:r>
               <w:rPr>
                 <w:rStyle w:val="Hyperlink"/>
@@ -2525,7 +2525,7 @@
                 <w:noProof/>
                 <w:webHidden/>
               </w:rPr>
-              <w:instrText xml:space="preserve"> PAGEREF _Toc247611305 \h </w:instrText>
+              <w:instrText xml:space="preserve"> PAGEREF _Toc247618182 \h </w:instrText>
             </w:r>
             <w:r>
               <w:rPr>
@@ -2569,7 +2569,7 @@
               <w:lang w:eastAsia="en-GB"/>
             </w:rPr>
           </w:pPr>
-          <w:hyperlink w:anchor="_Toc247611306" w:history="1">
+          <w:hyperlink w:anchor="_Toc247618183" w:history="1">
             <w:r>
               <w:rPr>
                 <w:rStyle w:val="Hyperlink"/>
@@ -2611,7 +2611,7 @@
                 <w:noProof/>
                 <w:webHidden/>
               </w:rPr>
-              <w:instrText xml:space="preserve"> PAGEREF _Toc247611306 \h </w:instrText>
+              <w:instrText xml:space="preserve"> PAGEREF _Toc247618183 \h </w:instrText>
             </w:r>
             <w:r>
               <w:rPr>
@@ -2655,7 +2655,7 @@
               <w:lang w:eastAsia="en-GB"/>
             </w:rPr>
           </w:pPr>
-          <w:hyperlink w:anchor="_Toc247611307" w:history="1">
+          <w:hyperlink w:anchor="_Toc247618184" w:history="1">
             <w:r>
               <w:rPr>
                 <w:rStyle w:val="Hyperlink"/>
@@ -2697,7 +2697,7 @@
                 <w:noProof/>
                 <w:webHidden/>
               </w:rPr>
-              <w:instrText xml:space="preserve"> PAGEREF _Toc247611307 \h </w:instrText>
+              <w:instrText xml:space="preserve"> PAGEREF _Toc247618184 \h </w:instrText>
             </w:r>
             <w:r>
               <w:rPr>
@@ -2741,7 +2741,7 @@
               <w:lang w:eastAsia="en-GB"/>
             </w:rPr>
           </w:pPr>
-          <w:hyperlink w:anchor="_Toc247611308" w:history="1">
+          <w:hyperlink w:anchor="_Toc247618185" w:history="1">
             <w:r>
               <w:rPr>
                 <w:rStyle w:val="Hyperlink"/>
@@ -2783,7 +2783,7 @@
                 <w:noProof/>
                 <w:webHidden/>
               </w:rPr>
-              <w:instrText xml:space="preserve"> PAGEREF _Toc247611308 \h </w:instrText>
+              <w:instrText xml:space="preserve"> PAGEREF _Toc247618185 \h </w:instrText>
             </w:r>
             <w:r>
               <w:rPr>
@@ -2827,7 +2827,7 @@
               <w:lang w:eastAsia="en-GB"/>
             </w:rPr>
           </w:pPr>
-          <w:hyperlink w:anchor="_Toc247611309" w:history="1">
+          <w:hyperlink w:anchor="_Toc247618186" w:history="1">
             <w:r>
               <w:rPr>
                 <w:rStyle w:val="Hyperlink"/>
@@ -2869,7 +2869,7 @@
                 <w:noProof/>
                 <w:webHidden/>
               </w:rPr>
-              <w:instrText xml:space="preserve"> PAGEREF _Toc247611309 \h </w:instrText>
+              <w:instrText xml:space="preserve"> PAGEREF _Toc247618186 \h </w:instrText>
             </w:r>
             <w:r>
               <w:rPr>
@@ -2913,7 +2913,7 @@
               <w:lang w:eastAsia="en-GB"/>
             </w:rPr>
           </w:pPr>
-          <w:hyperlink w:anchor="_Toc247611310" w:history="1">
+          <w:hyperlink w:anchor="_Toc247618187" w:history="1">
             <w:r>
               <w:rPr>
                 <w:rStyle w:val="Hyperlink"/>
@@ -2955,7 +2955,7 @@
                 <w:noProof/>
                 <w:webHidden/>
               </w:rPr>
-              <w:instrText xml:space="preserve"> PAGEREF _Toc247611310 \h </w:instrText>
+              <w:instrText xml:space="preserve"> PAGEREF _Toc247618187 \h </w:instrText>
             </w:r>
             <w:r>
               <w:rPr>
@@ -2999,7 +2999,7 @@
               <w:lang w:eastAsia="en-GB"/>
             </w:rPr>
           </w:pPr>
-          <w:hyperlink w:anchor="_Toc247611311" w:history="1">
+          <w:hyperlink w:anchor="_Toc247618188" w:history="1">
             <w:r>
               <w:rPr>
                 <w:rStyle w:val="Hyperlink"/>
@@ -3041,7 +3041,7 @@
                 <w:noProof/>
                 <w:webHidden/>
               </w:rPr>
-              <w:instrText xml:space="preserve"> PAGEREF _Toc247611311 \h </w:instrText>
+              <w:instrText xml:space="preserve"> PAGEREF _Toc247618188 \h </w:instrText>
             </w:r>
             <w:r>
               <w:rPr>
@@ -3085,7 +3085,7 @@
               <w:lang w:eastAsia="en-GB"/>
             </w:rPr>
           </w:pPr>
-          <w:hyperlink w:anchor="_Toc247611312" w:history="1">
+          <w:hyperlink w:anchor="_Toc247618189" w:history="1">
             <w:r>
               <w:rPr>
                 <w:rStyle w:val="Hyperlink"/>
@@ -3127,7 +3127,7 @@
                 <w:noProof/>
                 <w:webHidden/>
               </w:rPr>
-              <w:instrText xml:space="preserve"> PAGEREF _Toc247611312 \h </w:instrText>
+              <w:instrText xml:space="preserve"> PAGEREF _Toc247618189 \h </w:instrText>
             </w:r>
             <w:r>
               <w:rPr>
@@ -3171,7 +3171,7 @@
               <w:lang w:eastAsia="en-GB"/>
             </w:rPr>
           </w:pPr>
-          <w:hyperlink w:anchor="_Toc247611313" w:history="1">
+          <w:hyperlink w:anchor="_Toc247618190" w:history="1">
             <w:r>
               <w:rPr>
                 <w:rStyle w:val="Hyperlink"/>
@@ -3213,7 +3213,7 @@
                 <w:noProof/>
                 <w:webHidden/>
               </w:rPr>
-              <w:instrText xml:space="preserve"> PAGEREF _Toc247611313 \h </w:instrText>
+              <w:instrText xml:space="preserve"> PAGEREF _Toc247618190 \h </w:instrText>
             </w:r>
             <w:r>
               <w:rPr>
@@ -3257,7 +3257,7 @@
               <w:lang w:eastAsia="en-GB"/>
             </w:rPr>
           </w:pPr>
-          <w:hyperlink w:anchor="_Toc247611314" w:history="1">
+          <w:hyperlink w:anchor="_Toc247618191" w:history="1">
             <w:r>
               <w:rPr>
                 <w:rStyle w:val="Hyperlink"/>
@@ -3299,7 +3299,7 @@
                 <w:noProof/>
                 <w:webHidden/>
               </w:rPr>
-              <w:instrText xml:space="preserve"> PAGEREF _Toc247611314 \h </w:instrText>
+              <w:instrText xml:space="preserve"> PAGEREF _Toc247618191 \h </w:instrText>
             </w:r>
             <w:r>
               <w:rPr>
@@ -3343,7 +3343,7 @@
               <w:lang w:eastAsia="en-GB"/>
             </w:rPr>
           </w:pPr>
-          <w:hyperlink w:anchor="_Toc247611315" w:history="1">
+          <w:hyperlink w:anchor="_Toc247618192" w:history="1">
             <w:r>
               <w:rPr>
                 <w:rStyle w:val="Hyperlink"/>
@@ -3385,7 +3385,7 @@
                 <w:noProof/>
                 <w:webHidden/>
               </w:rPr>
-              <w:instrText xml:space="preserve"> PAGEREF _Toc247611315 \h </w:instrText>
+              <w:instrText xml:space="preserve"> PAGEREF _Toc247618192 \h </w:instrText>
             </w:r>
             <w:r>
               <w:rPr>
@@ -3429,7 +3429,7 @@
               <w:lang w:eastAsia="en-GB"/>
             </w:rPr>
           </w:pPr>
-          <w:hyperlink w:anchor="_Toc247611316" w:history="1">
+          <w:hyperlink w:anchor="_Toc247618193" w:history="1">
             <w:r>
               <w:rPr>
                 <w:rStyle w:val="Hyperlink"/>
@@ -3471,7 +3471,7 @@
                 <w:noProof/>
                 <w:webHidden/>
               </w:rPr>
-              <w:instrText xml:space="preserve"> PAGEREF _Toc247611316 \h </w:instrText>
+              <w:instrText xml:space="preserve"> PAGEREF _Toc247618193 \h </w:instrText>
             </w:r>
             <w:r>
               <w:rPr>
@@ -3515,7 +3515,7 @@
               <w:lang w:eastAsia="en-GB"/>
             </w:rPr>
           </w:pPr>
-          <w:hyperlink w:anchor="_Toc247611317" w:history="1">
+          <w:hyperlink w:anchor="_Toc247618194" w:history="1">
             <w:r>
               <w:rPr>
                 <w:rStyle w:val="Hyperlink"/>
@@ -3557,7 +3557,7 @@
                 <w:noProof/>
                 <w:webHidden/>
               </w:rPr>
-              <w:instrText xml:space="preserve"> PAGEREF _Toc247611317 \h </w:instrText>
+              <w:instrText xml:space="preserve"> PAGEREF _Toc247618194 \h </w:instrText>
             </w:r>
             <w:r>
               <w:rPr>
@@ -3601,7 +3601,7 @@
               <w:lang w:eastAsia="en-GB"/>
             </w:rPr>
           </w:pPr>
-          <w:hyperlink w:anchor="_Toc247611318" w:history="1">
+          <w:hyperlink w:anchor="_Toc247618195" w:history="1">
             <w:r>
               <w:rPr>
                 <w:rStyle w:val="Hyperlink"/>
@@ -3643,7 +3643,7 @@
                 <w:noProof/>
                 <w:webHidden/>
               </w:rPr>
-              <w:instrText xml:space="preserve"> PAGEREF _Toc247611318 \h </w:instrText>
+              <w:instrText xml:space="preserve"> PAGEREF _Toc247618195 \h </w:instrText>
             </w:r>
             <w:r>
               <w:rPr>
@@ -3687,7 +3687,7 @@
               <w:lang w:eastAsia="en-GB"/>
             </w:rPr>
           </w:pPr>
-          <w:hyperlink w:anchor="_Toc247611319" w:history="1">
+          <w:hyperlink w:anchor="_Toc247618196" w:history="1">
             <w:r>
               <w:rPr>
                 <w:rStyle w:val="Hyperlink"/>
@@ -3729,7 +3729,7 @@
                 <w:noProof/>
                 <w:webHidden/>
               </w:rPr>
-              <w:instrText xml:space="preserve"> PAGEREF _Toc247611319 \h </w:instrText>
+              <w:instrText xml:space="preserve"> PAGEREF _Toc247618196 \h </w:instrText>
             </w:r>
             <w:r>
               <w:rPr>
@@ -3773,7 +3773,7 @@
               <w:lang w:eastAsia="en-GB"/>
             </w:rPr>
           </w:pPr>
-          <w:hyperlink w:anchor="_Toc247611320" w:history="1">
+          <w:hyperlink w:anchor="_Toc247618197" w:history="1">
             <w:r>
               <w:rPr>
                 <w:rStyle w:val="Hyperlink"/>
@@ -3815,7 +3815,7 @@
                 <w:noProof/>
                 <w:webHidden/>
               </w:rPr>
-              <w:instrText xml:space="preserve"> PAGEREF _Toc247611320 \h </w:instrText>
+              <w:instrText xml:space="preserve"> PAGEREF _Toc247618197 \h </w:instrText>
             </w:r>
             <w:r>
               <w:rPr>
@@ -3835,7 +3835,7 @@
                 <w:noProof/>
                 <w:webHidden/>
               </w:rPr>
-              <w:t>23</w:t>
+              <w:t>24</w:t>
             </w:r>
             <w:r>
               <w:rPr>
@@ -3859,7 +3859,7 @@
               <w:lang w:eastAsia="en-GB"/>
             </w:rPr>
           </w:pPr>
-          <w:hyperlink w:anchor="_Toc247611321" w:history="1">
+          <w:hyperlink w:anchor="_Toc247618198" w:history="1">
             <w:r>
               <w:rPr>
                 <w:rStyle w:val="Hyperlink"/>
@@ -3901,7 +3901,7 @@
                 <w:noProof/>
                 <w:webHidden/>
               </w:rPr>
-              <w:instrText xml:space="preserve"> PAGEREF _Toc247611321 \h </w:instrText>
+              <w:instrText xml:space="preserve"> PAGEREF _Toc247618198 \h </w:instrText>
             </w:r>
             <w:r>
               <w:rPr>
@@ -3921,7 +3921,7 @@
                 <w:noProof/>
                 <w:webHidden/>
               </w:rPr>
-              <w:t>23</w:t>
+              <w:t>24</w:t>
             </w:r>
             <w:r>
               <w:rPr>
@@ -3945,7 +3945,7 @@
               <w:lang w:eastAsia="en-GB"/>
             </w:rPr>
           </w:pPr>
-          <w:hyperlink w:anchor="_Toc247611322" w:history="1">
+          <w:hyperlink w:anchor="_Toc247618199" w:history="1">
             <w:r>
               <w:rPr>
                 <w:rStyle w:val="Hyperlink"/>
@@ -3987,7 +3987,7 @@
                 <w:noProof/>
                 <w:webHidden/>
               </w:rPr>
-              <w:instrText xml:space="preserve"> PAGEREF _Toc247611322 \h </w:instrText>
+              <w:instrText xml:space="preserve"> PAGEREF _Toc247618199 \h </w:instrText>
             </w:r>
             <w:r>
               <w:rPr>
@@ -4007,7 +4007,93 @@
                 <w:noProof/>
                 <w:webHidden/>
               </w:rPr>
-              <w:t>23</w:t>
+              <w:t>24</w:t>
+            </w:r>
+            <w:r>
+              <w:rPr>
+                <w:noProof/>
+                <w:webHidden/>
+              </w:rPr>
+              <w:fldChar w:fldCharType="end"/>
+            </w:r>
+          </w:hyperlink>
+        </w:p>
+        <w:p>
+          <w:pPr>
+            <w:pStyle w:val="TOC1"/>
+            <w:tabs>
+              <w:tab w:val="left" w:pos="440"/>
+              <w:tab w:val="right" w:leader="dot" w:pos="9017"/>
+            </w:tabs>
+            <w:rPr>
+              <w:rFonts w:eastAsiaTheme="minorEastAsia"/>
+              <w:noProof/>
+              <w:lang w:eastAsia="en-GB"/>
+            </w:rPr>
+          </w:pPr>
+          <w:hyperlink w:anchor="_Toc247618200" w:history="1">
+            <w:r>
+              <w:rPr>
+                <w:rStyle w:val="Hyperlink"/>
+                <w:noProof/>
+              </w:rPr>
+              <w:t>8</w:t>
+            </w:r>
+            <w:r>
+              <w:rPr>
+                <w:rFonts w:eastAsiaTheme="minorEastAsia"/>
+                <w:noProof/>
+                <w:lang w:eastAsia="en-GB"/>
+              </w:rPr>
+              <w:tab/>
+            </w:r>
+            <w:r>
+              <w:rPr>
+                <w:rStyle w:val="Hyperlink"/>
+                <w:noProof/>
+              </w:rPr>
+              <w:t>Time Plan</w:t>
+            </w:r>
+            <w:r>
+              <w:rPr>
+                <w:noProof/>
+                <w:webHidden/>
+              </w:rPr>
+              <w:tab/>
+            </w:r>
+            <w:r>
+              <w:rPr>
+                <w:noProof/>
+                <w:webHidden/>
+              </w:rPr>
+              <w:fldChar w:fldCharType="begin"/>
+            </w:r>
+            <w:r>
+              <w:rPr>
+                <w:noProof/>
+                <w:webHidden/>
+              </w:rPr>
+              <w:instrText xml:space="preserve"> PAGEREF _Toc247618200 \h </w:instrText>
+            </w:r>
+            <w:r>
+              <w:rPr>
+                <w:noProof/>
+                <w:webHidden/>
+              </w:rPr>
+            </w:r>
+            <w:r>
+              <w:rPr>
+                <w:noProof/>
+                <w:webHidden/>
+              </w:rPr>
+              <w:fldChar w:fldCharType="separate"/>
+            </w:r>
+            <w:r>
+              <w:rPr>
+                <w:noProof/>
+                <w:webHidden/>
+              </w:rPr>
+              <w:t>26</w:t>
             </w:r>
             <w:r>
               <w:rPr>
@@ -4031,13 +4117,13 @@
               <w:lang w:eastAsia="en-GB"/>
             </w:rPr>
           </w:pPr>
-          <w:hyperlink w:anchor="_Toc247611323" w:history="1">
+          <w:hyperlink w:anchor="_Toc247618201" w:history="1">
             <w:r>
               <w:rPr>
                 <w:rStyle w:val="Hyperlink"/>
                 <w:noProof/>
               </w:rPr>
-              <w:t>7.3</w:t>
+              <w:t>8.1</w:t>
             </w:r>
             <w:r>
               <w:rPr>
@@ -4052,7 +4138,7 @@
                 <w:rStyle w:val="Hyperlink"/>
                 <w:noProof/>
               </w:rPr>
-              <w:t>Meeting (Formal and Informal)</w:t>
+              <w:t>Gantt Chart</w:t>
             </w:r>
             <w:r>
               <w:rPr>
@@ -4073,7 +4159,7 @@
                 <w:noProof/>
                 <w:webHidden/>
               </w:rPr>
-              <w:instrText xml:space="preserve"> PAGEREF _Toc247611323 \h </w:instrText>
+              <w:instrText xml:space="preserve"> PAGEREF _Toc247618201 \h </w:instrText>
             </w:r>
             <w:r>
               <w:rPr>
@@ -4093,179 +4179,7 @@
                 <w:noProof/>
                 <w:webHidden/>
               </w:rPr>
-              <w:t>23</w:t>
-            </w:r>
-            <w:r>
-              <w:rPr>
-                <w:noProof/>
-                <w:webHidden/>
-              </w:rPr>
-              <w:fldChar w:fldCharType="end"/>
-            </w:r>
-          </w:hyperlink>
-        </w:p>
-        <w:p>
-          <w:pPr>
-            <w:pStyle w:val="TOC1"/>
-            <w:tabs>
-              <w:tab w:val="left" w:pos="440"/>
-              <w:tab w:val="right" w:leader="dot" w:pos="9017"/>
-            </w:tabs>
-            <w:rPr>
-              <w:rFonts w:eastAsiaTheme="minorEastAsia"/>
-              <w:noProof/>
-              <w:lang w:eastAsia="en-GB"/>
-            </w:rPr>
-          </w:pPr>
-          <w:hyperlink w:anchor="_Toc247611324" w:history="1">
-            <w:r>
-              <w:rPr>
-                <w:rStyle w:val="Hyperlink"/>
-                <w:noProof/>
-              </w:rPr>
-              <w:t>8</w:t>
-            </w:r>
-            <w:r>
-              <w:rPr>
-                <w:rFonts w:eastAsiaTheme="minorEastAsia"/>
-                <w:noProof/>
-                <w:lang w:eastAsia="en-GB"/>
-              </w:rPr>
-              <w:tab/>
-            </w:r>
-            <w:r>
-              <w:rPr>
-                <w:rStyle w:val="Hyperlink"/>
-                <w:noProof/>
-              </w:rPr>
-              <w:t>Time Plan</w:t>
-            </w:r>
-            <w:r>
-              <w:rPr>
-                <w:noProof/>
-                <w:webHidden/>
-              </w:rPr>
-              <w:tab/>
-            </w:r>
-            <w:r>
-              <w:rPr>
-                <w:noProof/>
-                <w:webHidden/>
-              </w:rPr>
-              <w:fldChar w:fldCharType="begin"/>
-            </w:r>
-            <w:r>
-              <w:rPr>
-                <w:noProof/>
-                <w:webHidden/>
-              </w:rPr>
-              <w:instrText xml:space="preserve"> PAGEREF _Toc247611324 \h </w:instrText>
-            </w:r>
-            <w:r>
-              <w:rPr>
-                <w:noProof/>
-                <w:webHidden/>
-              </w:rPr>
-            </w:r>
-            <w:r>
-              <w:rPr>
-                <w:noProof/>
-                <w:webHidden/>
-              </w:rPr>
-              <w:fldChar w:fldCharType="separate"/>
-            </w:r>
-            <w:r>
-              <w:rPr>
-                <w:noProof/>
-                <w:webHidden/>
-              </w:rPr>
-              <w:t>25</w:t>
-            </w:r>
-            <w:r>
-              <w:rPr>
-                <w:noProof/>
-                <w:webHidden/>
-              </w:rPr>
-              <w:fldChar w:fldCharType="end"/>
-            </w:r>
-          </w:hyperlink>
-        </w:p>
-        <w:p>
-          <w:pPr>
-            <w:pStyle w:val="TOC2"/>
-            <w:tabs>
-              <w:tab w:val="left" w:pos="880"/>
-              <w:tab w:val="right" w:leader="dot" w:pos="9017"/>
-            </w:tabs>
-            <w:rPr>
-              <w:rFonts w:eastAsiaTheme="minorEastAsia"/>
-              <w:noProof/>
-              <w:lang w:eastAsia="en-GB"/>
-            </w:rPr>
-          </w:pPr>
-          <w:hyperlink w:anchor="_Toc247611325" w:history="1">
-            <w:r>
-              <w:rPr>
-                <w:rStyle w:val="Hyperlink"/>
-                <w:noProof/>
-              </w:rPr>
-              <w:t>8.1</w:t>
-            </w:r>
-            <w:r>
-              <w:rPr>
-                <w:rFonts w:eastAsiaTheme="minorEastAsia"/>
-                <w:noProof/>
-                <w:lang w:eastAsia="en-GB"/>
-              </w:rPr>
-              <w:tab/>
-            </w:r>
-            <w:r>
-              <w:rPr>
-                <w:rStyle w:val="Hyperlink"/>
-                <w:noProof/>
-              </w:rPr>
-              <w:t>Gantt Chart</w:t>
-            </w:r>
-            <w:r>
-              <w:rPr>
-                <w:noProof/>
-                <w:webHidden/>
-              </w:rPr>
-              <w:tab/>
-            </w:r>
-            <w:r>
-              <w:rPr>
-                <w:noProof/>
-                <w:webHidden/>
-              </w:rPr>
-              <w:fldChar w:fldCharType="begin"/>
-            </w:r>
-            <w:r>
-              <w:rPr>
-                <w:noProof/>
-                <w:webHidden/>
-              </w:rPr>
-              <w:instrText xml:space="preserve"> PAGEREF _Toc247611325 \h </w:instrText>
-            </w:r>
-            <w:r>
-              <w:rPr>
-                <w:noProof/>
-                <w:webHidden/>
-              </w:rPr>
-            </w:r>
-            <w:r>
-              <w:rPr>
-                <w:noProof/>
-                <w:webHidden/>
-              </w:rPr>
-              <w:fldChar w:fldCharType="separate"/>
-            </w:r>
-            <w:r>
-              <w:rPr>
-                <w:noProof/>
-                <w:webHidden/>
-              </w:rPr>
-              <w:t>26</w:t>
+              <w:t>27</w:t>
             </w:r>
             <w:r>
               <w:rPr>
@@ -4307,9 +4221,8 @@
         <w:pStyle w:val="Heading1"/>
         <w:jc w:val="both"/>
       </w:pPr>
-      <w:bookmarkStart w:id="1" w:name="_Toc247611281"/>
-      <w:r>
-        <w:lastRenderedPageBreak/>
+      <w:bookmarkStart w:id="1" w:name="_Toc247618158"/>
+      <w:r>
         <w:t>Introduction</w:t>
       </w:r>
       <w:bookmarkEnd w:id="1"/>
@@ -4336,7 +4249,7 @@
         <w:pStyle w:val="Heading1"/>
         <w:jc w:val="both"/>
       </w:pPr>
-      <w:bookmarkStart w:id="2" w:name="_Toc247611282"/>
+      <w:bookmarkStart w:id="2" w:name="_Toc247618159"/>
       <w:r>
         <w:t>The Problem</w:t>
       </w:r>
@@ -4377,7 +4290,10 @@
         <w:jc w:val="both"/>
       </w:pPr>
       <w:r>
-        <w:t>Secondly, another key aspect of the system is that it must be democratic, as indicated by its name.  To ensure this aim remains true is vital for us as it will help set us apart from the competition mentioned earlier in the report.  To ensure this is the case a feedback system should be implemented involving votes by the users within a conference room, allowing good or bad feedback to affect whether the current speaker should continue speaking freely regarding their opinion, or whether the amount they say about a subject should be limited if they receive all bad feedback.</w:t>
+        <w:t>Secondly, another key aspect of the system is that it must be democratic, as indicated by its name.  To ensure this aim remains true is vital for us as it will help set us apart from the competition mentioned earlier in the report.  To ensure this is the case a feedback system should be implemented involving votes by the users within a conference room, allowing good or bad feedback</w:t>
+      </w:r>
+      <w:r>
+        <w:t xml:space="preserve"> to be provided about the speaker.  It is also important to allow the listeners to abstain from voting if they don’t have a positive or negative opinion on the subject, or provide a ‘neutral’ option.</w:t>
       </w:r>
     </w:p>
     <w:p>
@@ -4396,7 +4312,6 @@
         <w:jc w:val="both"/>
       </w:pPr>
       <w:r>
-        <w:lastRenderedPageBreak/>
         <w:t xml:space="preserve">In essence, what we hope to build is a democratic, user-friendly product where opinion-sharing is not only welcome, but encouraged.  </w:t>
       </w:r>
       <w:r>
@@ -4423,11 +4338,6 @@
       <w:r>
         <w:t>at a later stage.</w:t>
       </w:r>
-    </w:p>
-    <w:p>
-      <w:pPr>
-        <w:jc w:val="both"/>
-      </w:pPr>
       <w:r>
         <w:br w:type="page"/>
       </w:r>
@@ -4437,9 +4347,8 @@
         <w:pStyle w:val="Heading1"/>
         <w:jc w:val="both"/>
       </w:pPr>
-      <w:bookmarkStart w:id="3" w:name="_Toc247611283"/>
-      <w:r>
-        <w:lastRenderedPageBreak/>
+      <w:bookmarkStart w:id="3" w:name="_Toc247618160"/>
+      <w:r>
         <w:t xml:space="preserve">Background Information &amp; </w:t>
       </w:r>
       <w:r>
@@ -4452,7 +4361,7 @@
         <w:pStyle w:val="Heading2"/>
         <w:jc w:val="both"/>
       </w:pPr>
-      <w:bookmarkStart w:id="4" w:name="_Toc247611284"/>
+      <w:bookmarkStart w:id="4" w:name="_Toc247618161"/>
       <w:r>
         <w:t>Survey</w:t>
       </w:r>
@@ -4480,7 +4389,7 @@
         <w:pStyle w:val="Heading2"/>
         <w:jc w:val="both"/>
       </w:pPr>
-      <w:bookmarkStart w:id="5" w:name="_Toc247611285"/>
+      <w:bookmarkStart w:id="5" w:name="_Toc247618162"/>
       <w:r>
         <w:t>Market Research</w:t>
       </w:r>
@@ -4490,7 +4399,7 @@
       <w:pPr>
         <w:pStyle w:val="Heading3"/>
       </w:pPr>
-      <w:bookmarkStart w:id="6" w:name="_Toc247611286"/>
+      <w:bookmarkStart w:id="6" w:name="_Toc247618163"/>
       <w:r>
         <w:t>Google</w:t>
       </w:r>
@@ -4632,11 +4541,7 @@
         <w:t>this project</w:t>
       </w:r>
       <w:r>
-        <w:t xml:space="preserve">, it is this kind of innovation </w:t>
-      </w:r>
-      <w:r>
-        <w:lastRenderedPageBreak/>
-        <w:t xml:space="preserve">that sets products apart from each other, and so researching such components is important; they can still inspire other innovative ideas on a lesser scale.  </w:t>
+        <w:t xml:space="preserve">, it is this kind of innovation that sets products apart from each other, and so researching such components is important; they can still inspire other innovative ideas on a lesser scale.  </w:t>
       </w:r>
     </w:p>
     <w:p>
@@ -4652,7 +4557,7 @@
         <w:pStyle w:val="Heading3"/>
         <w:jc w:val="both"/>
       </w:pPr>
-      <w:bookmarkStart w:id="7" w:name="_Toc247611287"/>
+      <w:bookmarkStart w:id="7" w:name="_Toc247618164"/>
       <w:r>
         <w:t>Effusia Business Messenger – Business IM</w:t>
       </w:r>
@@ -4792,7 +4697,6 @@
         </w:rPr>
       </w:pPr>
       <w:r>
-        <w:lastRenderedPageBreak/>
         <w:br w:type="page"/>
       </w:r>
     </w:p>
@@ -4801,7 +4705,7 @@
         <w:pStyle w:val="Heading2"/>
         <w:jc w:val="both"/>
       </w:pPr>
-      <w:bookmarkStart w:id="8" w:name="_Toc247611288"/>
+      <w:bookmarkStart w:id="8" w:name="_Toc247618165"/>
       <w:r>
         <w:t>Technical Research</w:t>
       </w:r>
@@ -4820,7 +4724,7 @@
       <w:pPr>
         <w:pStyle w:val="Heading3"/>
       </w:pPr>
-      <w:bookmarkStart w:id="9" w:name="_Toc247611289"/>
+      <w:bookmarkStart w:id="9" w:name="_Toc247618166"/>
       <w:r>
         <w:t>Frameworks</w:t>
       </w:r>
@@ -5016,7 +4920,6 @@
         <w:pStyle w:val="Heading5"/>
       </w:pPr>
       <w:r>
-        <w:lastRenderedPageBreak/>
         <w:t>Ruby-on-Rails</w:t>
       </w:r>
     </w:p>
@@ -5046,55 +4949,26 @@
         <w:t xml:space="preserve"> </w:t>
       </w:r>
       <w:r>
-        <w:t xml:space="preserve">the programming of its applications.  </w:t>
-      </w:r>
-      <w:proofErr w:type="spellStart"/>
-      <w:r>
-        <w:t>RoR</w:t>
-      </w:r>
-      <w:proofErr w:type="spellEnd"/>
-      <w:r>
-        <w:t xml:space="preserve"> uses extensive JavaScript libraries, Prototype and Scripts for the Ajax language.</w:t>
-      </w:r>
-    </w:p>
-    <w:p>
-      <w:pPr>
-        <w:jc w:val="both"/>
-      </w:pPr>
-      <w:proofErr w:type="spellStart"/>
-      <w:r>
-        <w:t>RoR</w:t>
-      </w:r>
-      <w:proofErr w:type="spellEnd"/>
-      <w:r>
-        <w:t xml:space="preserve"> initially used lightweight Simple Object Access Protocol (</w:t>
-      </w:r>
-      <w:r>
-        <w:t xml:space="preserve">SOAP) for its web services; however this was replaced by Representational State Transfer (REST) web services.  Since version 2 of </w:t>
-      </w:r>
-      <w:proofErr w:type="spellStart"/>
-      <w:r>
-        <w:t>RoR</w:t>
-      </w:r>
-      <w:proofErr w:type="spellEnd"/>
-      <w:r>
-        <w:t xml:space="preserve"> was released, it offers both HTML and XML as potential output formats by default.</w:t>
-      </w:r>
-    </w:p>
-    <w:p>
-      <w:pPr>
-        <w:jc w:val="both"/>
-      </w:pPr>
-      <w:r>
-        <w:t xml:space="preserve">Action View is used to manage your </w:t>
-      </w:r>
-      <w:proofErr w:type="spellStart"/>
-      <w:r>
-        <w:t>RoR</w:t>
-      </w:r>
-      <w:proofErr w:type="spellEnd"/>
-      <w:r>
-        <w:t xml:space="preserve"> application views.  It can be used to create both HTML and XML outputs by default, and allows the rendering of templates, including both nested and partial templates, and includes AJAX language support built-in to the system.</w:t>
+        <w:t>the programming of its applications.  RoR uses extensive JavaScript libraries, Prototype and Scripts for the Ajax language.</w:t>
+      </w:r>
+    </w:p>
+    <w:p>
+      <w:pPr>
+        <w:jc w:val="both"/>
+      </w:pPr>
+      <w:r>
+        <w:t>RoR initially used lightweight Simple Object Access Protocol (</w:t>
+      </w:r>
+      <w:r>
+        <w:t>SOAP) for its web services; however this was replaced by Representational State Transfer (REST) web services.  Since version 2 of RoR was released, it offers both HTML and XML as potential output formats by default.</w:t>
+      </w:r>
+    </w:p>
+    <w:p>
+      <w:pPr>
+        <w:jc w:val="both"/>
+      </w:pPr>
+      <w:r>
+        <w:t>Action View is used to manage your RoR application views.  It can be used to create both HTML and XML outputs by default, and allows the rendering of templates, including both nested and partial templates, and includes AJAX language support built-in to the system.</w:t>
       </w:r>
     </w:p>
     <w:p>
@@ -5116,15 +4990,7 @@
         <w:jc w:val="both"/>
       </w:pPr>
       <w:r>
-        <w:t xml:space="preserve">You need to configure either of a SQLite Database, a MySQL Database and a </w:t>
-      </w:r>
-      <w:proofErr w:type="spellStart"/>
-      <w:r>
-        <w:t>PostgreSQL</w:t>
-      </w:r>
-      <w:proofErr w:type="spellEnd"/>
-      <w:r>
-        <w:t xml:space="preserve"> Database</w:t>
+        <w:t>You need to configure either of a SQLite Database, a MySQL Database and a PostgreSQL Database</w:t>
       </w:r>
     </w:p>
     <w:p>
@@ -5269,7 +5135,6 @@
         <w:jc w:val="both"/>
       </w:pPr>
       <w:r>
-        <w:lastRenderedPageBreak/>
         <w:t>Due to Swings extensive reliance on runtime mechanisms, it can respond to basic changes in its visual settings at a fundamental level. This lets the user of the application further change the look and feel while the app is running. This doesn’t change the application’s code.</w:t>
       </w:r>
     </w:p>
@@ -5290,7 +5155,7 @@
       <w:pPr>
         <w:pStyle w:val="Heading3"/>
       </w:pPr>
-      <w:bookmarkStart w:id="10" w:name="_Toc247611290"/>
+      <w:bookmarkStart w:id="10" w:name="_Toc247618167"/>
       <w:r>
         <w:t>Source</w:t>
       </w:r>
@@ -5678,9 +5543,8 @@
       <w:pPr>
         <w:pStyle w:val="Heading3"/>
       </w:pPr>
-      <w:bookmarkStart w:id="11" w:name="_Toc247611291"/>
-      <w:r>
-        <w:lastRenderedPageBreak/>
+      <w:bookmarkStart w:id="11" w:name="_Toc247618168"/>
+      <w:r>
         <w:t>Project</w:t>
       </w:r>
       <w:r>
@@ -5789,7 +5653,7 @@
       <w:pPr>
         <w:pStyle w:val="Heading3"/>
       </w:pPr>
-      <w:bookmarkStart w:id="12" w:name="_Toc247611292"/>
+      <w:bookmarkStart w:id="12" w:name="_Toc247618169"/>
       <w:r>
         <w:t>Collaboration</w:t>
       </w:r>
@@ -5892,9 +5756,8 @@
         <w:jc w:val="both"/>
       </w:pPr>
       <w:bookmarkStart w:id="13" w:name="_Toc247452491"/>
-      <w:bookmarkStart w:id="14" w:name="_Toc247611293"/>
-      <w:r>
-        <w:lastRenderedPageBreak/>
+      <w:bookmarkStart w:id="14" w:name="_Toc247618170"/>
+      <w:r>
         <w:t>Implementation</w:t>
       </w:r>
       <w:bookmarkEnd w:id="13"/>
@@ -5916,7 +5779,7 @@
         <w:pStyle w:val="Heading2"/>
         <w:jc w:val="both"/>
       </w:pPr>
-      <w:bookmarkStart w:id="15" w:name="_Toc247611294"/>
+      <w:bookmarkStart w:id="15" w:name="_Toc247618171"/>
       <w:r>
         <w:t>Web vs. Desktop</w:t>
       </w:r>
@@ -5927,7 +5790,7 @@
         <w:pStyle w:val="Heading3"/>
       </w:pPr>
       <w:bookmarkStart w:id="16" w:name="_Toc247452492"/>
-      <w:bookmarkStart w:id="17" w:name="_Toc247611295"/>
+      <w:bookmarkStart w:id="17" w:name="_Toc247618172"/>
       <w:r>
         <w:t>Web</w:t>
       </w:r>
@@ -6126,7 +5989,7 @@
       <w:pPr>
         <w:pStyle w:val="Heading3"/>
       </w:pPr>
-      <w:bookmarkStart w:id="19" w:name="_Toc247611296"/>
+      <w:bookmarkStart w:id="19" w:name="_Toc247618173"/>
       <w:r>
         <w:t>Desktop</w:t>
       </w:r>
@@ -6347,7 +6210,7 @@
         <w:pStyle w:val="Heading2"/>
         <w:jc w:val="both"/>
       </w:pPr>
-      <w:bookmarkStart w:id="20" w:name="_Toc247611297"/>
+      <w:bookmarkStart w:id="20" w:name="_Toc247618174"/>
       <w:r>
         <w:t>The Framework</w:t>
       </w:r>
@@ -6375,11 +6238,7 @@
         <w:t>Django</w:t>
       </w:r>
       <w:r>
-        <w:t xml:space="preserve"> web framework, and has done extensive research into its suitability. When this was discussed with the group, no-one had any objections to using Django, or experience with any other framework. Though there was a belief that Django would be suitable for our project – the only way to know for sure was to build a prototype, to act as a “feasibility study” – in order to find out </w:t>
-      </w:r>
-      <w:r>
-        <w:lastRenderedPageBreak/>
-        <w:t>whether we could indeed implement our project using Django. The results of this study are recorded in the next section of this report.</w:t>
+        <w:t xml:space="preserve"> web framework, and has done extensive research into its suitability. When this was discussed with the group, no-one had any objections to using Django, or experience with any other framework. Though there was a belief that Django would be suitable for our project – the only way to know for sure was to build a prototype, to act as a “feasibility study” – in order to find out whether we could indeed implement our project using Django. The results of this study are recorded in the next section of this report.</w:t>
       </w:r>
     </w:p>
     <w:p>
@@ -6387,7 +6246,7 @@
         <w:pStyle w:val="Heading2"/>
         <w:jc w:val="both"/>
       </w:pPr>
-      <w:bookmarkStart w:id="21" w:name="_Toc247611298"/>
+      <w:bookmarkStart w:id="21" w:name="_Toc247618175"/>
       <w:r>
         <w:t>Development &amp; Tools</w:t>
       </w:r>
@@ -6470,7 +6329,7 @@
         <w:pStyle w:val="Heading2"/>
         <w:jc w:val="both"/>
       </w:pPr>
-      <w:bookmarkStart w:id="22" w:name="_Toc247611299"/>
+      <w:bookmarkStart w:id="22" w:name="_Toc247618176"/>
       <w:r>
         <w:t>Initial Implementation Decisions</w:t>
       </w:r>
@@ -6480,7 +6339,7 @@
       <w:pPr>
         <w:pStyle w:val="Heading3"/>
       </w:pPr>
-      <w:bookmarkStart w:id="23" w:name="_Toc247611300"/>
+      <w:bookmarkStart w:id="23" w:name="_Toc247618177"/>
       <w:r>
         <w:t>Database</w:t>
       </w:r>
@@ -6556,19 +6415,11 @@
       <w:r>
         <w:t xml:space="preserve">Obviously, other objects will need to be represented in the database (such as users, votes, etc.), but Django comes with a package of applications that provide common services such as user authentication - so we need not worry about that. Also, Django has an application for voting on a “poll” - called </w:t>
       </w:r>
-      <w:proofErr w:type="spellStart"/>
       <w:r>
         <w:rPr>
           <w:b/>
         </w:rPr>
-        <w:t>django</w:t>
-      </w:r>
-      <w:proofErr w:type="spellEnd"/>
-      <w:r>
-        <w:rPr>
-          <w:b/>
-        </w:rPr>
-        <w:t>-polls</w:t>
+        <w:t>django-polls</w:t>
       </w:r>
       <w:r>
         <w:t>. This feature will not be implemented in the prototype, but we may use this application in our final system if it is deemed suitable. Otherwise, we can write a custom application from scratch to give similar functionality.</w:t>
@@ -6590,9 +6441,8 @@
       <w:pPr>
         <w:pStyle w:val="Heading3"/>
       </w:pPr>
-      <w:bookmarkStart w:id="24" w:name="_Toc247611301"/>
-      <w:r>
-        <w:lastRenderedPageBreak/>
+      <w:bookmarkStart w:id="24" w:name="_Toc247618178"/>
+      <w:r>
         <w:t>Views</w:t>
       </w:r>
       <w:bookmarkEnd w:id="24"/>
@@ -6649,7 +6499,7 @@
       <w:pPr>
         <w:pStyle w:val="Heading3"/>
       </w:pPr>
-      <w:bookmarkStart w:id="25" w:name="_Toc247611302"/>
+      <w:bookmarkStart w:id="25" w:name="_Toc247618179"/>
       <w:r>
         <w:t xml:space="preserve">Core </w:t>
       </w:r>
@@ -6689,9 +6539,8 @@
         <w:pStyle w:val="Heading1"/>
         <w:jc w:val="both"/>
       </w:pPr>
-      <w:bookmarkStart w:id="26" w:name="_Toc247611303"/>
-      <w:r>
-        <w:lastRenderedPageBreak/>
+      <w:bookmarkStart w:id="26" w:name="_Toc247618180"/>
+      <w:r>
         <w:t>Initial Prototyping</w:t>
       </w:r>
       <w:bookmarkEnd w:id="26"/>
@@ -6728,7 +6577,7 @@
       <w:pPr>
         <w:pStyle w:val="Heading2"/>
       </w:pPr>
-      <w:bookmarkStart w:id="27" w:name="_Toc247611304"/>
+      <w:bookmarkStart w:id="27" w:name="_Toc247618181"/>
       <w:r>
         <w:t>Specification</w:t>
       </w:r>
@@ -6825,11 +6674,6 @@
       <w:r>
         <w:t>The conference system should use an asynchronous method of communication (i.e. the page should not refresh when a new message is available.</w:t>
       </w:r>
-    </w:p>
-    <w:p>
-      <w:pPr>
-        <w:jc w:val="both"/>
-      </w:pPr>
     </w:p>
     <w:p>
       <w:pPr>
@@ -6867,7 +6711,7 @@
         <w:pStyle w:val="Heading2"/>
         <w:jc w:val="both"/>
       </w:pPr>
-      <w:bookmarkStart w:id="28" w:name="_Toc247611305"/>
+      <w:bookmarkStart w:id="28" w:name="_Toc247618182"/>
       <w:r>
         <w:t>Testing</w:t>
       </w:r>
@@ -6932,7 +6776,6 @@
                 <w:sz w:val="20"/>
                 <w:szCs w:val="20"/>
               </w:rPr>
-              <w:lastRenderedPageBreak/>
               <w:t>Test</w:t>
             </w:r>
           </w:p>
@@ -7552,9 +7395,8 @@
       <w:pPr>
         <w:pStyle w:val="Heading2"/>
       </w:pPr>
-      <w:bookmarkStart w:id="29" w:name="_Toc247611306"/>
-      <w:r>
-        <w:lastRenderedPageBreak/>
+      <w:bookmarkStart w:id="29" w:name="_Toc247618183"/>
+      <w:r>
         <w:t>Evaluation</w:t>
       </w:r>
       <w:bookmarkEnd w:id="29"/>
@@ -7611,9 +7453,8 @@
         <w:pStyle w:val="Heading1"/>
         <w:jc w:val="both"/>
       </w:pPr>
-      <w:bookmarkStart w:id="30" w:name="_Toc247611307"/>
-      <w:r>
-        <w:lastRenderedPageBreak/>
+      <w:bookmarkStart w:id="30" w:name="_Toc247618184"/>
+      <w:r>
         <w:t>Functional Specification</w:t>
       </w:r>
       <w:bookmarkEnd w:id="30"/>
@@ -7623,7 +7464,7 @@
         <w:pStyle w:val="Heading2"/>
         <w:jc w:val="both"/>
       </w:pPr>
-      <w:bookmarkStart w:id="31" w:name="_Toc247611308"/>
+      <w:bookmarkStart w:id="31" w:name="_Toc247618185"/>
       <w:r>
         <w:t>Overview</w:t>
       </w:r>
@@ -7676,7 +7517,7 @@
         <w:pStyle w:val="Heading2"/>
         <w:jc w:val="both"/>
       </w:pPr>
-      <w:bookmarkStart w:id="32" w:name="_Toc247611309"/>
+      <w:bookmarkStart w:id="32" w:name="_Toc247618186"/>
       <w:r>
         <w:t>User Stories/Scenarios</w:t>
       </w:r>
@@ -7694,7 +7535,7 @@
       <w:pPr>
         <w:pStyle w:val="Heading3"/>
       </w:pPr>
-      <w:bookmarkStart w:id="33" w:name="_Toc247611310"/>
+      <w:bookmarkStart w:id="33" w:name="_Toc247618187"/>
       <w:r>
         <w:t>Scenario</w:t>
       </w:r>
@@ -7715,7 +7556,6 @@
       <w:pPr>
         <w:jc w:val="both"/>
       </w:pPr>
-      <w:proofErr w:type="gramStart"/>
       <w:r>
         <w:t xml:space="preserve">Acting on a recommendation from his friend, John signs up for an account with </w:t>
       </w:r>
@@ -7732,11 +7572,7 @@
         <w:t xml:space="preserve"> </w:t>
       </w:r>
       <w:r>
-        <w:t>the online debate and discussion service.</w:t>
-      </w:r>
-      <w:proofErr w:type="gramEnd"/>
-      <w:r>
-        <w:t xml:space="preserve"> The next time John has to discuss an issue with this peers, he directs them all to the service also, and sets up a conference room. The team join the room and start to discuss.</w:t>
+        <w:t>the online debate and discussion service. The next time John has to discuss an issue with this peers, he directs them all to the service also, and sets up a conference room. The team join the room and start to discuss.</w:t>
       </w:r>
     </w:p>
     <w:p>
@@ -7774,9 +7610,8 @@
       <w:pPr>
         <w:pStyle w:val="Heading3"/>
       </w:pPr>
-      <w:bookmarkStart w:id="34" w:name="_Toc247611311"/>
-      <w:r>
-        <w:lastRenderedPageBreak/>
+      <w:bookmarkStart w:id="34" w:name="_Toc247618188"/>
+      <w:r>
         <w:t>Scenario</w:t>
       </w:r>
       <w:r>
@@ -7890,7 +7725,7 @@
         <w:pStyle w:val="Heading2"/>
         <w:jc w:val="both"/>
       </w:pPr>
-      <w:bookmarkStart w:id="35" w:name="_Toc247611312"/>
+      <w:bookmarkStart w:id="35" w:name="_Toc247618189"/>
       <w:r>
         <w:t>Flowchart</w:t>
       </w:r>
@@ -8033,7 +7868,7 @@
         <w:pStyle w:val="Heading2"/>
         <w:jc w:val="both"/>
       </w:pPr>
-      <w:bookmarkStart w:id="36" w:name="_Toc247611313"/>
+      <w:bookmarkStart w:id="36" w:name="_Toc247618190"/>
       <w:r>
         <w:t>Functional Requirements</w:t>
       </w:r>
@@ -8402,7 +8237,6 @@
         </w:rPr>
       </w:pPr>
       <w:r>
-        <w:lastRenderedPageBreak/>
         <w:br w:type="page"/>
       </w:r>
     </w:p>
@@ -8411,7 +8245,7 @@
         <w:pStyle w:val="Heading2"/>
         <w:jc w:val="both"/>
       </w:pPr>
-      <w:bookmarkStart w:id="37" w:name="_Toc247611314"/>
+      <w:bookmarkStart w:id="37" w:name="_Toc247618191"/>
       <w:r>
         <w:t>Non-Functional Requirements</w:t>
       </w:r>
@@ -8474,7 +8308,7 @@
         <w:pStyle w:val="Heading2"/>
         <w:jc w:val="both"/>
       </w:pPr>
-      <w:bookmarkStart w:id="38" w:name="_Toc247611315"/>
+      <w:bookmarkStart w:id="38" w:name="_Toc247618192"/>
       <w:r>
         <w:t>User Interface</w:t>
       </w:r>
@@ -8541,7 +8375,6 @@
         </w:rPr>
       </w:pPr>
       <w:r>
-        <w:lastRenderedPageBreak/>
         <w:br w:type="page"/>
       </w:r>
     </w:p>
@@ -8550,7 +8383,7 @@
         <w:pStyle w:val="Heading1"/>
         <w:jc w:val="both"/>
       </w:pPr>
-      <w:bookmarkStart w:id="39" w:name="_Toc247611316"/>
+      <w:bookmarkStart w:id="39" w:name="_Toc247618193"/>
       <w:r>
         <w:t xml:space="preserve">Problems </w:t>
       </w:r>
@@ -8573,7 +8406,7 @@
         <w:jc w:val="both"/>
       </w:pPr>
       <w:bookmarkStart w:id="40" w:name="_Toc247451982"/>
-      <w:bookmarkStart w:id="41" w:name="_Toc247611317"/>
+      <w:bookmarkStart w:id="41" w:name="_Toc247618194"/>
       <w:r>
         <w:t>Project</w:t>
       </w:r>
@@ -8586,7 +8419,7 @@
         <w:jc w:val="both"/>
       </w:pPr>
       <w:bookmarkStart w:id="42" w:name="_Toc247451983"/>
-      <w:bookmarkStart w:id="43" w:name="_Toc247611318"/>
+      <w:bookmarkStart w:id="43" w:name="_Toc247618195"/>
       <w:r>
         <w:t>Initial project planning</w:t>
       </w:r>
@@ -8598,12 +8431,56 @@
         <w:pStyle w:val="ListParagraph"/>
         <w:numPr>
           <w:ilvl w:val="0"/>
-          <w:numId w:val="16"/>
+          <w:numId w:val="35"/>
         </w:numPr>
         <w:jc w:val="both"/>
-      </w:pPr>
-      <w:r>
+        <w:rPr>
+          <w:b/>
+        </w:rPr>
+      </w:pPr>
+      <w:r>
+        <w:rPr>
+          <w:b/>
+        </w:rPr>
         <w:t>The group could not decide what the best way to set credits for users is.</w:t>
+      </w:r>
+    </w:p>
+    <w:p>
+      <w:pPr>
+        <w:jc w:val="both"/>
+      </w:pPr>
+      <w:r>
+        <w:t>There were several discussions regarding this, and we were torn between several ideas.  One where speakers would be limited by a set word count</w:t>
+      </w:r>
+      <w:r>
+        <w:t>, another where they would be limited by the amount of time provided to them at the beginning of their speech, and finally a system which implemented both a timer a</w:t>
+      </w:r>
+      <w:r>
+        <w:t>nd a word count.  The issue with</w:t>
+      </w:r>
+      <w:r>
+        <w:t xml:space="preserve"> </w:t>
+      </w:r>
+      <w:r>
+        <w:t xml:space="preserve">using only a set word count is that a speaker could </w:t>
+      </w:r>
+      <w:r>
+        <w:t>include huge pauses</w:t>
+      </w:r>
+      <w:r>
+        <w:t xml:space="preserve"> while talking about their topic and it wouldn’t affect their limit, but it would affect the listeners who may grow bored in between.</w:t>
+      </w:r>
+      <w:r>
+        <w:t xml:space="preserve">  The issue with just a timer is that it would benefit those who type faster, not necessarily those who have something valid to share.  So, taking both of t</w:t>
+      </w:r>
+      <w:r>
+        <w:t>hose into account, we decided on implementing both a set timer and a set word limit, which</w:t>
+      </w:r>
+      <w:r>
+        <w:t xml:space="preserve"> should </w:t>
+      </w:r>
+      <w:r>
+        <w:t>be the fairest solution.</w:t>
       </w:r>
     </w:p>
     <w:p>
@@ -8611,12 +8488,38 @@
         <w:pStyle w:val="ListParagraph"/>
         <w:numPr>
           <w:ilvl w:val="0"/>
-          <w:numId w:val="16"/>
+          <w:numId w:val="35"/>
         </w:numPr>
         <w:jc w:val="both"/>
-      </w:pPr>
-      <w:r>
+        <w:rPr>
+          <w:b/>
+        </w:rPr>
+      </w:pPr>
+      <w:r>
+        <w:rPr>
+          <w:b/>
+        </w:rPr>
         <w:t>Left out a few important specifications while doing the initial planning.</w:t>
+      </w:r>
+    </w:p>
+    <w:p>
+      <w:pPr>
+        <w:jc w:val="both"/>
+      </w:pPr>
+      <w:r>
+        <w:t>Unfortunately, while planning it originally, it wasn’t made entirely clear to everyone what we would be doing and how we would be doing it, which lead to people having differing ideas regarding</w:t>
+      </w:r>
+      <w:r>
+        <w:t xml:space="preserve"> the system and the components we would be including in the final application.</w:t>
+      </w:r>
+      <w:r>
+        <w:t xml:space="preserve">  This issue was eventually resolved</w:t>
+      </w:r>
+      <w:r>
+        <w:t xml:space="preserve"> in a meeting where everything was explained</w:t>
+      </w:r>
+      <w:r>
+        <w:t>, and now all required specifications are available in our documentation.</w:t>
       </w:r>
     </w:p>
     <w:p>
@@ -8624,12 +8527,53 @@
         <w:pStyle w:val="ListParagraph"/>
         <w:numPr>
           <w:ilvl w:val="0"/>
-          <w:numId w:val="16"/>
+          <w:numId w:val="35"/>
         </w:numPr>
         <w:jc w:val="both"/>
-      </w:pPr>
-      <w:r>
-        <w:t xml:space="preserve">Technical specification was not specific enough. </w:t>
+        <w:rPr>
+          <w:b/>
+        </w:rPr>
+      </w:pPr>
+      <w:r>
+        <w:rPr>
+          <w:b/>
+        </w:rPr>
+        <w:t xml:space="preserve">Our </w:t>
+      </w:r>
+      <w:r>
+        <w:rPr>
+          <w:b/>
+        </w:rPr>
+        <w:t>functional</w:t>
+      </w:r>
+      <w:r>
+        <w:rPr>
+          <w:b/>
+        </w:rPr>
+        <w:t xml:space="preserve"> specification</w:t>
+      </w:r>
+      <w:r>
+        <w:rPr>
+          <w:b/>
+        </w:rPr>
+        <w:t xml:space="preserve"> was not specific enough.</w:t>
+      </w:r>
+    </w:p>
+    <w:p>
+      <w:pPr>
+        <w:jc w:val="both"/>
+      </w:pPr>
+      <w:r>
+        <w:t>We missed out key aspects of the technical specification, as originally it was purely a list of bullet-points that we hoped to</w:t>
+      </w:r>
+      <w:r>
+        <w:t xml:space="preserve"> expand upon but didn’t get around to completing.  This has since been amended,</w:t>
+      </w:r>
+      <w:r>
+        <w:t xml:space="preserve"> in that we’</w:t>
+      </w:r>
+      <w:r>
+        <w:t>ve written a functional specification that covers the requirements, and kept the initial set of points for reference within the report.</w:t>
       </w:r>
     </w:p>
     <w:p>
@@ -8637,25 +8581,38 @@
         <w:pStyle w:val="ListParagraph"/>
         <w:numPr>
           <w:ilvl w:val="0"/>
-          <w:numId w:val="16"/>
+          <w:numId w:val="35"/>
         </w:numPr>
         <w:jc w:val="both"/>
-      </w:pPr>
-      <w:r>
-        <w:t>Software specification was not considered.</w:t>
-      </w:r>
-    </w:p>
-    <w:p>
-      <w:pPr>
-        <w:pStyle w:val="ListParagraph"/>
-        <w:numPr>
-          <w:ilvl w:val="0"/>
-          <w:numId w:val="16"/>
-        </w:numPr>
-        <w:jc w:val="both"/>
-      </w:pPr>
-      <w:r>
-        <w:t>Took a lot of time deciding what the system should do.</w:t>
+        <w:rPr>
+          <w:b/>
+        </w:rPr>
+      </w:pPr>
+      <w:r>
+        <w:rPr>
+          <w:b/>
+        </w:rPr>
+        <w:t>A lot of time was taken deciding what the system should do.</w:t>
+      </w:r>
+    </w:p>
+    <w:p>
+      <w:pPr>
+        <w:jc w:val="both"/>
+      </w:pPr>
+      <w:r>
+        <w:t xml:space="preserve">This </w:t>
+      </w:r>
+      <w:r>
+        <w:t xml:space="preserve">caused us to </w:t>
+      </w:r>
+      <w:r>
+        <w:t>waste</w:t>
+      </w:r>
+      <w:r>
+        <w:t xml:space="preserve"> time which could have been spent creating important documentation for this report.  Fortunately, we decided upon all the requirements of the system and included them in the report eventually</w:t>
+      </w:r>
+      <w:r>
+        <w:t>.</w:t>
       </w:r>
     </w:p>
     <w:p>
@@ -8664,7 +8621,7 @@
         <w:jc w:val="both"/>
       </w:pPr>
       <w:bookmarkStart w:id="44" w:name="_Toc247451984"/>
-      <w:bookmarkStart w:id="45" w:name="_Toc247611319"/>
+      <w:bookmarkStart w:id="45" w:name="_Toc247618196"/>
       <w:r>
         <w:t>Prototyping</w:t>
       </w:r>
@@ -8679,36 +8636,50 @@
           <w:numId w:val="17"/>
         </w:numPr>
         <w:jc w:val="both"/>
-      </w:pPr>
-      <w:r>
+        <w:rPr>
+          <w:b/>
+        </w:rPr>
+      </w:pPr>
+      <w:r>
+        <w:rPr>
+          <w:b/>
+        </w:rPr>
         <w:t>The prototype consists of only the most basic functions.</w:t>
       </w:r>
     </w:p>
     <w:p>
       <w:pPr>
-        <w:pStyle w:val="ListParagraph"/>
-        <w:numPr>
-          <w:ilvl w:val="0"/>
-          <w:numId w:val="17"/>
-        </w:numPr>
-        <w:jc w:val="both"/>
-      </w:pPr>
-      <w:r>
-        <w:t>Functionality and the features of the web application.</w:t>
-      </w:r>
-    </w:p>
-    <w:p>
-      <w:pPr>
-        <w:pStyle w:val="ListParagraph"/>
-        <w:numPr>
-          <w:ilvl w:val="0"/>
-          <w:numId w:val="17"/>
-        </w:numPr>
-        <w:jc w:val="both"/>
-      </w:pPr>
-      <w:r>
-        <w:t>Very simple without the more complicated functions.</w:t>
-      </w:r>
+        <w:jc w:val="both"/>
+      </w:pPr>
+      <w:r>
+        <w:t>This</w:t>
+      </w:r>
+      <w:r>
+        <w:t xml:space="preserve"> </w:t>
+      </w:r>
+      <w:r>
+        <w:t xml:space="preserve">point is still true, however we decided to keep the prototype basic as the </w:t>
+      </w:r>
+      <w:r>
+        <w:t>final design is still not entirely finalised.</w:t>
+      </w:r>
+      <w:r>
+        <w:t xml:space="preserve">  The prototype contains functionality for signing into the system, creation and joining of conference rooms, and being able to talk in </w:t>
+      </w:r>
+      <w:r>
+        <w:t>those rooms once you join them.</w:t>
+      </w:r>
+      <w:r>
+        <w:t xml:space="preserve">  For initial prototyping, this seems to </w:t>
+      </w:r>
+      <w:r>
+        <w:t>be a adequate for the feature list.</w:t>
+      </w:r>
+    </w:p>
+    <w:p>
+      <w:pPr>
+        <w:jc w:val="both"/>
+      </w:pPr>
     </w:p>
     <w:p>
       <w:pPr>
@@ -8716,7 +8687,7 @@
         <w:jc w:val="both"/>
       </w:pPr>
       <w:bookmarkStart w:id="46" w:name="_Toc247451985"/>
-      <w:bookmarkStart w:id="47" w:name="_Toc247611320"/>
+      <w:bookmarkStart w:id="47" w:name="_Toc247618197"/>
       <w:r>
         <w:t>Low-Tech Play Testing</w:t>
       </w:r>
@@ -8731,9 +8702,26 @@
           <w:numId w:val="20"/>
         </w:numPr>
         <w:jc w:val="both"/>
-      </w:pPr>
-      <w:r>
+        <w:rPr>
+          <w:b/>
+        </w:rPr>
+      </w:pPr>
+      <w:r>
+        <w:rPr>
+          <w:b/>
+        </w:rPr>
         <w:t>No photographic evidences of the play-testing.</w:t>
+      </w:r>
+    </w:p>
+    <w:p>
+      <w:pPr>
+        <w:jc w:val="both"/>
+      </w:pPr>
+      <w:r>
+        <w:t>[To be expanded upon after addition of photographs</w:t>
+      </w:r>
+      <w:r>
+        <w:t>]</w:t>
       </w:r>
     </w:p>
     <w:p>
@@ -8744,18 +8732,32 @@
           <w:numId w:val="20"/>
         </w:numPr>
         <w:jc w:val="both"/>
-      </w:pPr>
-      <w:r>
+        <w:rPr>
+          <w:b/>
+        </w:rPr>
+      </w:pPr>
+      <w:r>
+        <w:rPr>
+          <w:b/>
+        </w:rPr>
         <w:t>Not all members were present during the play testing.</w:t>
       </w:r>
     </w:p>
     <w:p>
       <w:pPr>
+        <w:jc w:val="both"/>
+      </w:pPr>
+      <w:r>
+        <w:t>[To be expanded upon after addition of photographs]</w:t>
+      </w:r>
+    </w:p>
+    <w:p>
+      <w:pPr>
         <w:pStyle w:val="Heading3"/>
         <w:jc w:val="both"/>
       </w:pPr>
       <w:bookmarkStart w:id="48" w:name="_Toc247451986"/>
-      <w:bookmarkStart w:id="49" w:name="_Toc247611321"/>
+      <w:bookmarkStart w:id="49" w:name="_Toc247618198"/>
       <w:r>
         <w:t>Time Planning</w:t>
       </w:r>
@@ -8770,21 +8772,57 @@
           <w:numId w:val="21"/>
         </w:numPr>
         <w:jc w:val="both"/>
-      </w:pPr>
-      <w:r>
-        <w:t>Did not include researches done before 8</w:t>
-      </w:r>
-      <w:r>
         <w:rPr>
+          <w:b/>
+        </w:rPr>
+      </w:pPr>
+      <w:r>
+        <w:rPr>
+          <w:b/>
+        </w:rPr>
+        <w:t>Did not include research</w:t>
+      </w:r>
+      <w:r>
+        <w:rPr>
+          <w:b/>
+        </w:rPr>
+        <w:t xml:space="preserve"> done before 8</w:t>
+      </w:r>
+      <w:r>
+        <w:rPr>
+          <w:b/>
           <w:vertAlign w:val="superscript"/>
         </w:rPr>
         <w:t>th</w:t>
       </w:r>
       <w:r>
+        <w:rPr>
+          <w:b/>
+        </w:rPr>
         <w:t xml:space="preserve"> November.</w:t>
       </w:r>
-      <w:r>
-        <w:t xml:space="preserve"> </w:t>
+    </w:p>
+    <w:p>
+      <w:pPr>
+        <w:jc w:val="both"/>
+      </w:pPr>
+      <w:r>
+        <w:t xml:space="preserve">This issue was caused by us </w:t>
+      </w:r>
+      <w:r>
+        <w:t xml:space="preserve">believing we didn’t have </w:t>
+      </w:r>
+      <w:r>
+        <w:t>an electronic copy of the initial research performed by the group</w:t>
+      </w:r>
+      <w:r>
+        <w:t xml:space="preserve">, and we thought all of the original hard copies were misplaced.  Fortunately, </w:t>
+      </w:r>
+      <w:r>
+        <w:t>one group member had a copy of the initial research on disk and we ha</w:t>
+      </w:r>
+      <w:r>
+        <w:t>ve since added it to our report.</w:t>
       </w:r>
     </w:p>
     <w:p>
@@ -8795,35 +8833,53 @@
           <w:numId w:val="21"/>
         </w:numPr>
         <w:jc w:val="both"/>
-      </w:pPr>
-      <w:r>
-        <w:t>(Previous)Time planning did not consider the exam period.</w:t>
-      </w:r>
-    </w:p>
-    <w:p>
-      <w:pPr>
-        <w:pStyle w:val="ListParagraph"/>
-        <w:numPr>
-          <w:ilvl w:val="0"/>
-          <w:numId w:val="21"/>
-        </w:numPr>
-        <w:jc w:val="both"/>
-      </w:pPr>
-      <w:r>
-        <w:t>Having the risk of losing innovation.</w:t>
-      </w:r>
-    </w:p>
-    <w:p>
-      <w:pPr>
-        <w:pStyle w:val="ListParagraph"/>
-        <w:numPr>
-          <w:ilvl w:val="0"/>
-          <w:numId w:val="21"/>
-        </w:numPr>
-        <w:jc w:val="both"/>
-      </w:pPr>
-      <w:r>
-        <w:t>Not having enough time to implement some better functionality and features.</w:t>
+        <w:rPr>
+          <w:b/>
+        </w:rPr>
+      </w:pPr>
+      <w:r>
+        <w:rPr>
+          <w:b/>
+        </w:rPr>
+        <w:t>Initial time</w:t>
+      </w:r>
+      <w:r>
+        <w:rPr>
+          <w:b/>
+        </w:rPr>
+        <w:t xml:space="preserve"> plan</w:t>
+      </w:r>
+      <w:r>
+        <w:rPr>
+          <w:b/>
+        </w:rPr>
+        <w:t xml:space="preserve"> did not consider the exam period.</w:t>
+      </w:r>
+    </w:p>
+    <w:p>
+      <w:pPr>
+        <w:jc w:val="both"/>
+      </w:pPr>
+      <w:r>
+        <w:t>Unfortunately</w:t>
+      </w:r>
+      <w:r>
+        <w:t>, the first draft of our time plan w</w:t>
+      </w:r>
+      <w:r>
+        <w:t>as extremely rough and did not</w:t>
+      </w:r>
+      <w:r>
+        <w:t xml:space="preserve"> separate the main tasks (such as interim report / final report) into sub-sections, allowing us to focus on particular points at different times.</w:t>
+      </w:r>
+      <w:r>
+        <w:t xml:space="preserve">  This caused confusion, but our time plan has since been amended to </w:t>
+      </w:r>
+      <w:r>
+        <w:t xml:space="preserve">not only account for the exam period, but now </w:t>
+      </w:r>
+      <w:r>
+        <w:t>splits up the larger parts of the project into smaller, more manageable sub-headings.</w:t>
       </w:r>
     </w:p>
     <w:p>
@@ -8832,7 +8888,7 @@
         <w:jc w:val="both"/>
       </w:pPr>
       <w:bookmarkStart w:id="50" w:name="_Toc247451987"/>
-      <w:bookmarkStart w:id="51" w:name="_Toc247611322"/>
+      <w:bookmarkStart w:id="51" w:name="_Toc247618199"/>
       <w:r>
         <w:t>Group Members</w:t>
       </w:r>
@@ -8847,9 +8903,38 @@
           <w:numId w:val="18"/>
         </w:numPr>
         <w:jc w:val="both"/>
-      </w:pPr>
-      <w:r>
+        <w:rPr>
+          <w:b/>
+        </w:rPr>
+      </w:pPr>
+      <w:r>
+        <w:rPr>
+          <w:b/>
+        </w:rPr>
         <w:t>Everyone in the group has different standards of programming knowledge.</w:t>
+      </w:r>
+    </w:p>
+    <w:p>
+      <w:pPr>
+        <w:jc w:val="both"/>
+      </w:pPr>
+      <w:r>
+        <w:t xml:space="preserve">This </w:t>
+      </w:r>
+      <w:r>
+        <w:t>couldn’t really be helped</w:t>
+      </w:r>
+      <w:r>
+        <w:t xml:space="preserve">, </w:t>
+      </w:r>
+      <w:r>
+        <w:t>as people began programming at different times and this directly affects their ability in that area.  Fortunately, we’re</w:t>
+      </w:r>
+      <w:r>
+        <w:t xml:space="preserve"> close enough as a group to be able to work around this issue, and we will be distributing the work load evenly to cater towards a group member’</w:t>
+      </w:r>
+      <w:r>
+        <w:t>s strength, which allows for certain people to be better at something than others, as you can make up for it in another part of the project.</w:t>
       </w:r>
     </w:p>
     <w:p>
@@ -8860,9 +8945,29 @@
           <w:numId w:val="18"/>
         </w:numPr>
         <w:jc w:val="both"/>
-      </w:pPr>
-      <w:r>
+        <w:rPr>
+          <w:b/>
+        </w:rPr>
+      </w:pPr>
+      <w:r>
+        <w:rPr>
+          <w:b/>
+        </w:rPr>
         <w:t>Due to the difference in their main languages, some of the members did not communicate as much as the others.</w:t>
+      </w:r>
+    </w:p>
+    <w:p>
+      <w:pPr>
+        <w:jc w:val="both"/>
+      </w:pPr>
+      <w:r>
+        <w:t xml:space="preserve">This was a big issue, and can still be so sometimes.  We have learned to adapt to this however </w:t>
+      </w:r>
+      <w:r>
+        <w:t>by talking to the affected group members and ensuring that they know when they need to voice their input to ensure</w:t>
+      </w:r>
+      <w:r>
+        <w:t xml:space="preserve"> they are heard and that their opinion does not get overlooked.</w:t>
       </w:r>
     </w:p>
     <w:p>
@@ -8873,10 +8978,61 @@
           <w:numId w:val="18"/>
         </w:numPr>
         <w:jc w:val="both"/>
-      </w:pPr>
-      <w:r>
+        <w:rPr>
+          <w:b/>
+        </w:rPr>
+      </w:pPr>
+      <w:r>
+        <w:rPr>
+          <w:b/>
+        </w:rPr>
         <w:t>Different levels of have been contributed by every member of the group.</w:t>
       </w:r>
+    </w:p>
+    <w:p>
+      <w:pPr>
+        <w:jc w:val="both"/>
+      </w:pPr>
+      <w:r>
+        <w:t>Th</w:t>
+      </w:r>
+      <w:r>
+        <w:t>is has been an issue throughout the project time-</w:t>
+      </w:r>
+      <w:r>
+        <w:t>span;</w:t>
+      </w:r>
+      <w:r>
+        <w:t xml:space="preserve"> however it has become more obvious </w:t>
+      </w:r>
+      <w:r>
+        <w:t>as we’ve progressed towa</w:t>
+      </w:r>
+      <w:r>
+        <w:t xml:space="preserve">rds the end of term.  </w:t>
+      </w:r>
+      <w:r>
+        <w:t>Certain members</w:t>
+      </w:r>
+      <w:r>
+        <w:t xml:space="preserve"> are still working far harder th</w:t>
+      </w:r>
+      <w:r>
+        <w:t xml:space="preserve">an others, and we hope this doesn’t continue into </w:t>
+      </w:r>
+      <w:r>
+        <w:t>the second stage of the project, after the break.</w:t>
+      </w:r>
+    </w:p>
+    <w:p>
+      <w:pPr>
+        <w:jc w:val="both"/>
+      </w:pPr>
+    </w:p>
+    <w:p>
+      <w:pPr>
+        <w:jc w:val="both"/>
+      </w:pPr>
     </w:p>
     <w:p>
       <w:pPr>
@@ -8886,110 +9042,36 @@
           <w:numId w:val="18"/>
         </w:numPr>
         <w:jc w:val="both"/>
-      </w:pPr>
-      <w:r>
+        <w:rPr>
+          <w:b/>
+        </w:rPr>
+      </w:pPr>
+      <w:r>
+        <w:rPr>
+          <w:b/>
+        </w:rPr>
         <w:t>Some members are unreachable at times.</w:t>
       </w:r>
     </w:p>
     <w:p>
       <w:pPr>
-        <w:pStyle w:val="Heading2"/>
-        <w:jc w:val="both"/>
-      </w:pPr>
-      <w:bookmarkStart w:id="52" w:name="_Toc247451988"/>
-      <w:bookmarkStart w:id="53" w:name="_Toc247611323"/>
-      <w:r>
-        <w:t>Meeting (Formal and Informal)</w:t>
-      </w:r>
-      <w:bookmarkEnd w:id="52"/>
-      <w:bookmarkEnd w:id="53"/>
-    </w:p>
-    <w:p>
-      <w:pPr>
-        <w:pStyle w:val="ListParagraph"/>
-        <w:numPr>
-          <w:ilvl w:val="0"/>
-          <w:numId w:val="19"/>
-        </w:numPr>
-        <w:jc w:val="both"/>
-      </w:pPr>
-      <w:r>
-        <w:t>The attendances of the meetings are poor (formal and informal).</w:t>
-      </w:r>
-    </w:p>
-    <w:p>
-      <w:pPr>
-        <w:pStyle w:val="ListParagraph"/>
-        <w:numPr>
-          <w:ilvl w:val="0"/>
-          <w:numId w:val="19"/>
-        </w:numPr>
-        <w:jc w:val="both"/>
-      </w:pPr>
-      <w:r>
-        <w:t xml:space="preserve">Some members were absent without an apology. </w:t>
-      </w:r>
-    </w:p>
-    <w:p>
-      <w:pPr>
-        <w:pStyle w:val="ListParagraph"/>
-        <w:numPr>
-          <w:ilvl w:val="0"/>
-          <w:numId w:val="19"/>
-        </w:numPr>
-        <w:jc w:val="both"/>
-      </w:pPr>
-      <w:r>
-        <w:t>Only a single member was there at each meeting.</w:t>
-      </w:r>
-    </w:p>
-    <w:p>
-      <w:pPr>
-        <w:pStyle w:val="ListParagraph"/>
-        <w:numPr>
-          <w:ilvl w:val="0"/>
-          <w:numId w:val="19"/>
-        </w:numPr>
-        <w:jc w:val="both"/>
-      </w:pPr>
-      <w:r>
-        <w:t>More frequent meetings with the supervisor for advice.</w:t>
-      </w:r>
-    </w:p>
-    <w:p>
-      <w:pPr>
-        <w:pStyle w:val="ListParagraph"/>
-        <w:numPr>
-          <w:ilvl w:val="0"/>
-          <w:numId w:val="19"/>
-        </w:numPr>
-        <w:jc w:val="both"/>
-      </w:pPr>
-      <w:r>
-        <w:t>More informal get-togethers for group work.</w:t>
-      </w:r>
-    </w:p>
-    <w:p>
-      <w:pPr>
-        <w:jc w:val="both"/>
-      </w:pPr>
-    </w:p>
-    <w:p>
-      <w:pPr>
-        <w:jc w:val="both"/>
-      </w:pPr>
-      <w:r>
-        <w:lastRenderedPageBreak/>
-        <w:t>Whilst heading towards our objective, the biggest challenge we have encountered thus far is collaborating as a group whilst trying to implement key decisions.  One of the first things we found it necessary to narrow down would be the set of system rules during our low-tech analysis stage.  Unfortunately, this process was far more involved than we originally anticipated, and caused us to question our decision numerous times both while meeting informally and formally as a group.  The reason this caused such indecision amongst us as group members is that we had differing ideals about various aspects of the system and how it should be implemented.  Ho</w:t>
-      </w:r>
-      <w:r>
-        <w:t>wever, eventually it was agreed</w:t>
-      </w:r>
-    </w:p>
-    <w:p>
-      <w:pPr>
-        <w:jc w:val="both"/>
-      </w:pPr>
+        <w:jc w:val="both"/>
+      </w:pPr>
+      <w:r>
+        <w:t xml:space="preserve">This issue is directly linked to the amount of work being produced by each person.  Unfortunately, some people seem to </w:t>
+      </w:r>
+      <w:r>
+        <w:t>not bother turning up to meetings most of the time, despite their attendance in lectures being generally high.  If they don’t attend the meetings, they won’t be aware of the situation regarding the work and therefore won’t be able to contribute.</w:t>
+      </w:r>
+      <w:r>
+        <w:t xml:space="preserve">  Those of us who are</w:t>
+      </w:r>
+      <w:r>
+        <w:t xml:space="preserve"> attending the majority of meetings and contributing the most in both attendance and workload</w:t>
+      </w:r>
+      <w:r>
+        <w:t xml:space="preserve"> have communicated with the group via a number of methods, but usually without response which makes it extremely difficult to contact other group members.</w:t>
+      </w:r>
       <w:r>
         <w:br w:type="page"/>
       </w:r>
@@ -9016,18 +9098,18 @@
         <w:pStyle w:val="Heading1"/>
         <w:jc w:val="both"/>
       </w:pPr>
-      <w:bookmarkStart w:id="54" w:name="_Toc247611324"/>
+      <w:bookmarkStart w:id="52" w:name="_Toc247618200"/>
       <w:r>
         <w:t>Ti</w:t>
       </w:r>
       <w:r>
         <w:t>me Plan</w:t>
       </w:r>
-      <w:bookmarkEnd w:id="54"/>
+      <w:bookmarkEnd w:id="52"/>
     </w:p>
     <w:tbl>
       <w:tblPr>
-        <w:tblStyle w:val="LightShading-Accent1"/>
+        <w:tblStyle w:val="LightShading-Accent13"/>
         <w:tblW w:w="13494" w:type="dxa"/>
         <w:tblInd w:w="-233" w:type="dxa"/>
         <w:tblLook w:val="0420"/>
@@ -11493,7 +11575,6 @@
                 <w:lang w:eastAsia="en-GB"/>
               </w:rPr>
             </w:pPr>
-            <w:proofErr w:type="spellStart"/>
             <w:r>
               <w:rPr>
                 <w:rFonts w:ascii="Calibri" w:eastAsia="Times New Roman" w:hAnsi="Calibri" w:cs="Times New Roman"/>
@@ -11502,7 +11583,6 @@
               </w:rPr>
               <w:t>Henry,Carl</w:t>
             </w:r>
-            <w:proofErr w:type="spellEnd"/>
           </w:p>
         </w:tc>
       </w:tr>
@@ -12380,19 +12460,14 @@
         <w:pStyle w:val="Heading2"/>
         <w:ind w:left="720" w:hanging="720"/>
       </w:pPr>
-      <w:bookmarkStart w:id="55" w:name="_Toc247611325"/>
+      <w:bookmarkStart w:id="53" w:name="_Toc247618201"/>
       <w:r>
         <w:t>Gantt</w:t>
       </w:r>
       <w:r>
-        <w:t xml:space="preserve"> </w:t>
-      </w:r>
-      <w:proofErr w:type="gramStart"/>
-      <w:r>
-        <w:t>Chart</w:t>
-      </w:r>
-      <w:bookmarkEnd w:id="55"/>
-      <w:proofErr w:type="gramEnd"/>
+        <w:t xml:space="preserve"> Chart</w:t>
+      </w:r>
+      <w:bookmarkEnd w:id="53"/>
     </w:p>
     <w:p>
       <w:r>
@@ -13337,6 +13412,95 @@
     </w:lvl>
   </w:abstractNum>
   <w:abstractNum w:abstractNumId="8">
+    <w:nsid w:val="1F523D2F"/>
+    <w:multiLevelType w:val="hybridMultilevel"/>
+    <w:tmpl w:val="D8106186"/>
+    <w:lvl w:ilvl="0" w:tplc="0809000F">
+      <w:start w:val="1"/>
+      <w:numFmt w:val="decimal"/>
+      <w:lvlText w:val="%1."/>
+      <w:lvlJc w:val="left"/>
+      <w:pPr>
+        <w:ind w:left="720" w:hanging="360"/>
+      </w:pPr>
+      <w:rPr>
+        <w:rFonts w:hint="default"/>
+      </w:rPr>
+    </w:lvl>
+    <w:lvl w:ilvl="1" w:tplc="08090019" w:tentative="1">
+      <w:start w:val="1"/>
+      <w:numFmt w:val="lowerLetter"/>
+      <w:lvlText w:val="%2."/>
+      <w:lvlJc w:val="left"/>
+      <w:pPr>
+        <w:ind w:left="1440" w:hanging="360"/>
+      </w:pPr>
+    </w:lvl>
+    <w:lvl w:ilvl="2" w:tplc="0809001B" w:tentative="1">
+      <w:start w:val="1"/>
+      <w:numFmt w:val="lowerRoman"/>
+      <w:lvlText w:val="%3."/>
+      <w:lvlJc w:val="right"/>
+      <w:pPr>
+        <w:ind w:left="2160" w:hanging="180"/>
+      </w:pPr>
+    </w:lvl>
+    <w:lvl w:ilvl="3" w:tplc="0809000F" w:tentative="1">
+      <w:start w:val="1"/>
+      <w:numFmt w:val="decimal"/>
+      <w:lvlText w:val="%4."/>
+      <w:lvlJc w:val="left"/>
+      <w:pPr>
+        <w:ind w:left="2880" w:hanging="360"/>
+      </w:pPr>
+    </w:lvl>
+    <w:lvl w:ilvl="4" w:tplc="08090019" w:tentative="1">
+      <w:start w:val="1"/>
+      <w:numFmt w:val="lowerLetter"/>
+      <w:lvlText w:val="%5."/>
+      <w:lvlJc w:val="left"/>
+      <w:pPr>
+        <w:ind w:left="3600" w:hanging="360"/>
+      </w:pPr>
+    </w:lvl>
+    <w:lvl w:ilvl="5" w:tplc="0809001B" w:tentative="1">
+      <w:start w:val="1"/>
+      <w:numFmt w:val="lowerRoman"/>
+      <w:lvlText w:val="%6."/>
+      <w:lvlJc w:val="right"/>
+      <w:pPr>
+        <w:ind w:left="4320" w:hanging="180"/>
+      </w:pPr>
+    </w:lvl>
+    <w:lvl w:ilvl="6" w:tplc="0809000F" w:tentative="1">
+      <w:start w:val="1"/>
+      <w:numFmt w:val="decimal"/>
+      <w:lvlText w:val="%7."/>
+      <w:lvlJc w:val="left"/>
+      <w:pPr>
+        <w:ind w:left="5040" w:hanging="360"/>
+      </w:pPr>
+    </w:lvl>
+    <w:lvl w:ilvl="7" w:tplc="08090019" w:tentative="1">
+      <w:start w:val="1"/>
+      <w:numFmt w:val="lowerLetter"/>
+      <w:lvlText w:val="%8."/>
+      <w:lvlJc w:val="left"/>
+      <w:pPr>
+        <w:ind w:left="5760" w:hanging="360"/>
+      </w:pPr>
+    </w:lvl>
+    <w:lvl w:ilvl="8" w:tplc="0809001B" w:tentative="1">
+      <w:start w:val="1"/>
+      <w:numFmt w:val="lowerRoman"/>
+      <w:lvlText w:val="%9."/>
+      <w:lvlJc w:val="right"/>
+      <w:pPr>
+        <w:ind w:left="6480" w:hanging="180"/>
+      </w:pPr>
+    </w:lvl>
+  </w:abstractNum>
+  <w:abstractNum w:abstractNumId="9">
     <w:nsid w:val="20ED53C3"/>
     <w:multiLevelType w:val="multilevel"/>
     <w:tmpl w:val="D21045E0"/>
@@ -13449,7 +13613,7 @@
       </w:rPr>
     </w:lvl>
   </w:abstractNum>
-  <w:abstractNum w:abstractNumId="9">
+  <w:abstractNum w:abstractNumId="10">
     <w:nsid w:val="222E02B1"/>
     <w:multiLevelType w:val="hybridMultilevel"/>
     <w:tmpl w:val="DAEC2172"/>
@@ -13562,7 +13726,7 @@
       </w:rPr>
     </w:lvl>
   </w:abstractNum>
-  <w:abstractNum w:abstractNumId="10">
+  <w:abstractNum w:abstractNumId="11">
     <w:nsid w:val="28271D1D"/>
     <w:multiLevelType w:val="hybridMultilevel"/>
     <w:tmpl w:val="6D326E0E"/>
@@ -13674,7 +13838,7 @@
       </w:rPr>
     </w:lvl>
   </w:abstractNum>
-  <w:abstractNum w:abstractNumId="11">
+  <w:abstractNum w:abstractNumId="12">
     <w:nsid w:val="33580515"/>
     <w:multiLevelType w:val="hybridMultilevel"/>
     <w:tmpl w:val="36C200B6"/>
@@ -13760,7 +13924,7 @@
       </w:pPr>
     </w:lvl>
   </w:abstractNum>
-  <w:abstractNum w:abstractNumId="12">
+  <w:abstractNum w:abstractNumId="13">
     <w:nsid w:val="37783747"/>
     <w:multiLevelType w:val="multilevel"/>
     <w:tmpl w:val="D21045E0"/>
@@ -13873,7 +14037,7 @@
       </w:rPr>
     </w:lvl>
   </w:abstractNum>
-  <w:abstractNum w:abstractNumId="13">
+  <w:abstractNum w:abstractNumId="14">
     <w:nsid w:val="3B486C2E"/>
     <w:multiLevelType w:val="hybridMultilevel"/>
     <w:tmpl w:val="D040AE8E"/>
@@ -13986,7 +14150,7 @@
       </w:rPr>
     </w:lvl>
   </w:abstractNum>
-  <w:abstractNum w:abstractNumId="14">
+  <w:abstractNum w:abstractNumId="15">
     <w:nsid w:val="3BCD7963"/>
     <w:multiLevelType w:val="hybridMultilevel"/>
     <w:tmpl w:val="1C14AADA"/>
@@ -14099,7 +14263,7 @@
       </w:rPr>
     </w:lvl>
   </w:abstractNum>
-  <w:abstractNum w:abstractNumId="15">
+  <w:abstractNum w:abstractNumId="16">
     <w:nsid w:val="414B0FB7"/>
     <w:multiLevelType w:val="multilevel"/>
     <w:tmpl w:val="0809001F"/>
@@ -14185,7 +14349,7 @@
       </w:pPr>
     </w:lvl>
   </w:abstractNum>
-  <w:abstractNum w:abstractNumId="16">
+  <w:abstractNum w:abstractNumId="17">
     <w:nsid w:val="436948AF"/>
     <w:multiLevelType w:val="hybridMultilevel"/>
     <w:tmpl w:val="711E25FE"/>
@@ -14271,7 +14435,7 @@
       </w:pPr>
     </w:lvl>
   </w:abstractNum>
-  <w:abstractNum w:abstractNumId="17">
+  <w:abstractNum w:abstractNumId="18">
     <w:nsid w:val="451F7485"/>
     <w:multiLevelType w:val="multilevel"/>
     <w:tmpl w:val="114AB950"/>
@@ -14384,7 +14548,7 @@
       </w:rPr>
     </w:lvl>
   </w:abstractNum>
-  <w:abstractNum w:abstractNumId="18">
+  <w:abstractNum w:abstractNumId="19">
     <w:nsid w:val="46EC0F9D"/>
     <w:multiLevelType w:val="hybridMultilevel"/>
     <w:tmpl w:val="7EA4F1AE"/>
@@ -14496,7 +14660,7 @@
       </w:rPr>
     </w:lvl>
   </w:abstractNum>
-  <w:abstractNum w:abstractNumId="19">
+  <w:abstractNum w:abstractNumId="20">
     <w:nsid w:val="4E7B05BD"/>
     <w:multiLevelType w:val="hybridMultilevel"/>
     <w:tmpl w:val="9ECEC9D4"/>
@@ -14582,7 +14746,7 @@
       </w:pPr>
     </w:lvl>
   </w:abstractNum>
-  <w:abstractNum w:abstractNumId="20">
+  <w:abstractNum w:abstractNumId="21">
     <w:nsid w:val="5AB10500"/>
     <w:multiLevelType w:val="hybridMultilevel"/>
     <w:tmpl w:val="26F2999E"/>
@@ -14668,7 +14832,7 @@
       </w:pPr>
     </w:lvl>
   </w:abstractNum>
-  <w:abstractNum w:abstractNumId="21">
+  <w:abstractNum w:abstractNumId="22">
     <w:nsid w:val="5C241C26"/>
     <w:multiLevelType w:val="hybridMultilevel"/>
     <w:tmpl w:val="277C03E0"/>
@@ -14754,7 +14918,7 @@
       </w:pPr>
     </w:lvl>
   </w:abstractNum>
-  <w:abstractNum w:abstractNumId="22">
+  <w:abstractNum w:abstractNumId="23">
     <w:nsid w:val="5CB012DF"/>
     <w:multiLevelType w:val="hybridMultilevel"/>
     <w:tmpl w:val="9CB8CD84"/>
@@ -14867,7 +15031,7 @@
       </w:rPr>
     </w:lvl>
   </w:abstractNum>
-  <w:abstractNum w:abstractNumId="23">
+  <w:abstractNum w:abstractNumId="24">
     <w:nsid w:val="5EC149D4"/>
     <w:multiLevelType w:val="hybridMultilevel"/>
     <w:tmpl w:val="313C35D2"/>
@@ -14980,7 +15144,7 @@
       </w:rPr>
     </w:lvl>
   </w:abstractNum>
-  <w:abstractNum w:abstractNumId="24">
+  <w:abstractNum w:abstractNumId="25">
     <w:nsid w:val="60107DB2"/>
     <w:multiLevelType w:val="hybridMultilevel"/>
     <w:tmpl w:val="B5DEB01E"/>
@@ -15093,7 +15257,7 @@
       </w:rPr>
     </w:lvl>
   </w:abstractNum>
-  <w:abstractNum w:abstractNumId="25">
+  <w:abstractNum w:abstractNumId="26">
     <w:nsid w:val="625658B9"/>
     <w:multiLevelType w:val="hybridMultilevel"/>
     <w:tmpl w:val="9ECEC9D4"/>
@@ -15179,7 +15343,7 @@
       </w:pPr>
     </w:lvl>
   </w:abstractNum>
-  <w:abstractNum w:abstractNumId="26">
+  <w:abstractNum w:abstractNumId="27">
     <w:nsid w:val="75AE6FBE"/>
     <w:multiLevelType w:val="multilevel"/>
     <w:tmpl w:val="028AA182"/>
@@ -15277,7 +15441,7 @@
       </w:pPr>
     </w:lvl>
   </w:abstractNum>
-  <w:abstractNum w:abstractNumId="27">
+  <w:abstractNum w:abstractNumId="28">
     <w:nsid w:val="7FA77A10"/>
     <w:multiLevelType w:val="hybridMultilevel"/>
     <w:tmpl w:val="2064F202"/>
@@ -15364,19 +15528,19 @@
     </w:lvl>
   </w:abstractNum>
   <w:num w:numId="1">
-    <w:abstractNumId w:val="10"/>
+    <w:abstractNumId w:val="11"/>
   </w:num>
   <w:num w:numId="2">
-    <w:abstractNumId w:val="18"/>
+    <w:abstractNumId w:val="19"/>
   </w:num>
   <w:num w:numId="3">
-    <w:abstractNumId w:val="19"/>
+    <w:abstractNumId w:val="20"/>
   </w:num>
   <w:num w:numId="4">
-    <w:abstractNumId w:val="12"/>
+    <w:abstractNumId w:val="13"/>
   </w:num>
   <w:num w:numId="5">
-    <w:abstractNumId w:val="8"/>
+    <w:abstractNumId w:val="9"/>
   </w:num>
   <w:num w:numId="6">
     <w:abstractNumId w:val="7"/>
@@ -15388,16 +15552,16 @@
     <w:abstractNumId w:val="2"/>
   </w:num>
   <w:num w:numId="9">
-    <w:abstractNumId w:val="17"/>
+    <w:abstractNumId w:val="18"/>
   </w:num>
   <w:num w:numId="10">
-    <w:abstractNumId w:val="25"/>
+    <w:abstractNumId w:val="26"/>
   </w:num>
   <w:num w:numId="11">
     <w:abstractNumId w:val="1"/>
   </w:num>
   <w:num w:numId="12">
-    <w:abstractNumId w:val="26"/>
+    <w:abstractNumId w:val="27"/>
   </w:num>
   <w:num w:numId="13">
     <w:abstractNumId w:val="4"/>
@@ -15409,58 +15573,64 @@
     <w:abstractNumId w:val="3"/>
   </w:num>
   <w:num w:numId="16">
+    <w:abstractNumId w:val="16"/>
+  </w:num>
+  <w:num w:numId="17">
+    <w:abstractNumId w:val="28"/>
+  </w:num>
+  <w:num w:numId="18">
+    <w:abstractNumId w:val="21"/>
+  </w:num>
+  <w:num w:numId="19">
+    <w:abstractNumId w:val="22"/>
+  </w:num>
+  <w:num w:numId="20">
+    <w:abstractNumId w:val="12"/>
+  </w:num>
+  <w:num w:numId="21">
+    <w:abstractNumId w:val="17"/>
+  </w:num>
+  <w:num w:numId="22">
     <w:abstractNumId w:val="15"/>
   </w:num>
-  <w:num w:numId="17">
-    <w:abstractNumId w:val="27"/>
+  <w:num w:numId="23">
+    <w:abstractNumId w:val="23"/>
   </w:num>
-  <w:num w:numId="18">
-    <w:abstractNumId w:val="20"/>
-  </w:num>
-  <w:num w:numId="19">
-    <w:abstractNumId w:val="21"/>
-  </w:num>
-  <w:num w:numId="20">
-    <w:abstractNumId w:val="11"/>
-  </w:num>
-  <w:num w:numId="21">
-    <w:abstractNumId w:val="16"/>
-  </w:num>
-  <w:num w:numId="22">
+  <w:num w:numId="24">
     <w:abstractNumId w:val="14"/>
   </w:num>
-  <w:num w:numId="23">
-    <w:abstractNumId w:val="22"/>
-  </w:num>
-  <w:num w:numId="24">
-    <w:abstractNumId w:val="13"/>
-  </w:num>
   <w:num w:numId="25">
-    <w:abstractNumId w:val="9"/>
+    <w:abstractNumId w:val="10"/>
   </w:num>
   <w:num w:numId="26">
-    <w:abstractNumId w:val="24"/>
+    <w:abstractNumId w:val="25"/>
   </w:num>
   <w:num w:numId="27">
-    <w:abstractNumId w:val="23"/>
+    <w:abstractNumId w:val="24"/>
   </w:num>
   <w:num w:numId="28">
     <w:abstractNumId w:val="0"/>
   </w:num>
   <w:num w:numId="29">
-    <w:abstractNumId w:val="26"/>
+    <w:abstractNumId w:val="27"/>
   </w:num>
   <w:num w:numId="30">
-    <w:abstractNumId w:val="26"/>
+    <w:abstractNumId w:val="27"/>
   </w:num>
   <w:num w:numId="31">
-    <w:abstractNumId w:val="26"/>
+    <w:abstractNumId w:val="27"/>
   </w:num>
   <w:num w:numId="32">
-    <w:abstractNumId w:val="26"/>
+    <w:abstractNumId w:val="27"/>
   </w:num>
   <w:num w:numId="33">
-    <w:abstractNumId w:val="26"/>
+    <w:abstractNumId w:val="27"/>
+  </w:num>
+  <w:num w:numId="34">
+    <w:abstractNumId w:val="27"/>
+  </w:num>
+  <w:num w:numId="35">
+    <w:abstractNumId w:val="8"/>
   </w:num>
 </w:numbering>
 </file>
@@ -16723,8 +16893,8 @@
       </w:tcPr>
     </w:tblStylePr>
   </w:style>
-  <w:style w:type="table" w:customStyle="1" w:styleId="LightShading-Accent1">
-    <w:name w:val="Light Shading Accent 1"/>
+  <w:style w:type="table" w:customStyle="1" w:styleId="LightShading-Accent13">
+    <w:name w:val="Light Shading - Accent 13"/>
     <w:basedOn w:val="TableNormal"/>
     <w:uiPriority w:val="60"/>
     <w:rsid w:val="000D7A46"/>
@@ -17162,24 +17332,24 @@
           </c:val>
         </c:ser>
         <c:overlap val="100"/>
-        <c:axId val="77838592"/>
-        <c:axId val="77844480"/>
+        <c:axId val="65019264"/>
+        <c:axId val="65139840"/>
       </c:barChart>
       <c:catAx>
-        <c:axId val="77838592"/>
+        <c:axId val="65019264"/>
         <c:scaling>
           <c:orientation val="maxMin"/>
         </c:scaling>
         <c:axPos val="l"/>
         <c:tickLblPos val="nextTo"/>
-        <c:crossAx val="77844480"/>
+        <c:crossAx val="65139840"/>
         <c:crosses val="autoZero"/>
         <c:auto val="1"/>
         <c:lblAlgn val="ctr"/>
         <c:lblOffset val="100"/>
       </c:catAx>
       <c:valAx>
-        <c:axId val="77844480"/>
+        <c:axId val="65139840"/>
         <c:scaling>
           <c:orientation val="minMax"/>
           <c:min val="40126"/>
@@ -17201,7 +17371,7 @@
             <a:endParaRPr lang="en-US"/>
           </a:p>
         </c:txPr>
-        <c:crossAx val="77838592"/>
+        <c:crossAx val="65019264"/>
         <c:crosses val="autoZero"/>
         <c:crossBetween val="between"/>
       </c:valAx>
@@ -17510,7 +17680,7 @@
 </file>
 
 <file path=customXml/itemProps1.xml><?xml version="1.0" encoding="utf-8"?>
-<ds:datastoreItem xmlns:ds="http://schemas.openxmlformats.org/officeDocument/2006/customXml" ds:itemID="{E5BB2473-696B-4E5F-95C2-F65113BDA4C8}">
+<ds:datastoreItem xmlns:ds="http://schemas.openxmlformats.org/officeDocument/2006/customXml" ds:itemID="{F65183EE-93A3-4F49-8984-E28FA6A99D1A}">
   <ds:schemaRefs>
     <ds:schemaRef ds:uri="http://schemas.openxmlformats.org/officeDocument/2006/bibliography"/>
   </ds:schemaRefs>

</xml_diff>